<commit_message>
Add info about Singleton pattern to Ataskaita.
</commit_message>
<xml_diff>
--- a/Ataskaita.docx
+++ b/Ataskaita.docx
@@ -1,6 +1,6 @@
 
 <file path=word/document.xml><?xml version="1.0" encoding="utf-8"?>
-<w:document xmlns:wpc="http://schemas.microsoft.com/office/word/2010/wordprocessingCanvas" xmlns:cx="http://schemas.microsoft.com/office/drawing/2014/chartex" xmlns:cx1="http://schemas.microsoft.com/office/drawing/2015/9/8/chartex" xmlns:cx2="http://schemas.microsoft.com/office/drawing/2015/10/21/chartex" xmlns:cx3="http://schemas.microsoft.com/office/drawing/2016/5/9/chartex" xmlns:cx4="http://schemas.microsoft.com/office/drawing/2016/5/10/chartex" xmlns:cx5="http://schemas.microsoft.com/office/drawing/2016/5/11/chartex" xmlns:cx6="http://schemas.microsoft.com/office/drawing/2016/5/12/chartex" xmlns:cx7="http://schemas.microsoft.com/office/drawing/2016/5/13/chartex" xmlns:cx8="http://schemas.microsoft.com/office/drawing/2016/5/14/chartex" xmlns:mc="http://schemas.openxmlformats.org/markup-compatibility/2006" xmlns:aink="http://schemas.microsoft.com/office/drawing/2016/ink" xmlns:am3d="http://schemas.microsoft.com/office/drawing/2017/model3d" xmlns:o="urn:schemas-microsoft-com:office:office" xmlns:r="http://schemas.openxmlformats.org/officeDocument/2006/relationships" xmlns:m="http://schemas.openxmlformats.org/officeDocument/2006/math" xmlns:v="urn:schemas-microsoft-com:vml" xmlns:wp14="http://schemas.microsoft.com/office/word/2010/wordprocessingDrawing" xmlns:wp="http://schemas.openxmlformats.org/drawingml/2006/wordprocessingDrawing" xmlns:w10="urn:schemas-microsoft-com:office:word" xmlns:w="http://schemas.openxmlformats.org/wordprocessingml/2006/main" xmlns:w14="http://schemas.microsoft.com/office/word/2010/wordml" xmlns:w15="http://schemas.microsoft.com/office/word/2012/wordml" xmlns:w16se="http://schemas.microsoft.com/office/word/2015/wordml/symex" xmlns:wpg="http://schemas.microsoft.com/office/word/2010/wordprocessingGroup" xmlns:wpi="http://schemas.microsoft.com/office/word/2010/wordprocessingInk" xmlns:wne="http://schemas.microsoft.com/office/word/2006/wordml" xmlns:wps="http://schemas.microsoft.com/office/word/2010/wordprocessingShape" mc:Ignorable="w14 w15 w16se wp14">
+<w:document xmlns:wpc="http://schemas.microsoft.com/office/word/2010/wordprocessingCanvas" xmlns:cx="http://schemas.microsoft.com/office/drawing/2014/chartex" xmlns:cx1="http://schemas.microsoft.com/office/drawing/2015/9/8/chartex" xmlns:cx2="http://schemas.microsoft.com/office/drawing/2015/10/21/chartex" xmlns:cx3="http://schemas.microsoft.com/office/drawing/2016/5/9/chartex" xmlns:cx4="http://schemas.microsoft.com/office/drawing/2016/5/10/chartex" xmlns:cx5="http://schemas.microsoft.com/office/drawing/2016/5/11/chartex" xmlns:cx6="http://schemas.microsoft.com/office/drawing/2016/5/12/chartex" xmlns:cx7="http://schemas.microsoft.com/office/drawing/2016/5/13/chartex" xmlns:cx8="http://schemas.microsoft.com/office/drawing/2016/5/14/chartex" xmlns:mc="http://schemas.openxmlformats.org/markup-compatibility/2006" xmlns:aink="http://schemas.microsoft.com/office/drawing/2016/ink" xmlns:am3d="http://schemas.microsoft.com/office/drawing/2017/model3d" xmlns:o="urn:schemas-microsoft-com:office:office" xmlns:r="http://schemas.openxmlformats.org/officeDocument/2006/relationships" xmlns:m="http://schemas.openxmlformats.org/officeDocument/2006/math" xmlns:v="urn:schemas-microsoft-com:vml" xmlns:wp14="http://schemas.microsoft.com/office/word/2010/wordprocessingDrawing" xmlns:wp="http://schemas.openxmlformats.org/drawingml/2006/wordprocessingDrawing" xmlns:w10="urn:schemas-microsoft-com:office:word" xmlns:w="http://schemas.openxmlformats.org/wordprocessingml/2006/main" xmlns:w14="http://schemas.microsoft.com/office/word/2010/wordml" xmlns:w15="http://schemas.microsoft.com/office/word/2012/wordml" xmlns:w16cid="http://schemas.microsoft.com/office/word/2016/wordml/cid" xmlns:w16se="http://schemas.microsoft.com/office/word/2015/wordml/symex" xmlns:wpg="http://schemas.microsoft.com/office/word/2010/wordprocessingGroup" xmlns:wpi="http://schemas.microsoft.com/office/word/2010/wordprocessingInk" xmlns:wne="http://schemas.microsoft.com/office/word/2006/wordml" xmlns:wps="http://schemas.microsoft.com/office/word/2010/wordprocessingShape" mc:Ignorable="w14 w15 w16se w16cid wp14">
   <w:body>
     <w:p>
       <w:pPr>
@@ -578,127 +578,80 @@
           <w:r>
             <w:fldChar w:fldCharType="separate"/>
           </w:r>
-          <w:bookmarkStart w:id="1" w:name="_GoBack"/>
-          <w:bookmarkEnd w:id="1"/>
-          <w:r>
-            <w:rPr>
-              <w:rStyle w:val="Hyperlink"/>
-              <w:noProof/>
-            </w:rPr>
-            <w:fldChar w:fldCharType="begin"/>
-          </w:r>
-          <w:r>
-            <w:rPr>
-              <w:rStyle w:val="Hyperlink"/>
-              <w:noProof/>
-            </w:rPr>
-            <w:instrText xml:space="preserve"> </w:instrText>
-          </w:r>
-          <w:r>
-            <w:rPr>
-              <w:noProof/>
-            </w:rPr>
-            <w:instrText>HYPERLINK \l "_Toc496478111"</w:instrText>
-          </w:r>
-          <w:r>
-            <w:rPr>
-              <w:rStyle w:val="Hyperlink"/>
-              <w:noProof/>
-            </w:rPr>
-            <w:instrText xml:space="preserve"> </w:instrText>
-          </w:r>
-          <w:r>
-            <w:rPr>
-              <w:rStyle w:val="Hyperlink"/>
-              <w:noProof/>
-            </w:rPr>
-          </w:r>
-          <w:r>
-            <w:rPr>
-              <w:rStyle w:val="Hyperlink"/>
-              <w:noProof/>
-            </w:rPr>
-            <w:fldChar w:fldCharType="separate"/>
-          </w:r>
-          <w:r>
-            <w:rPr>
-              <w:rStyle w:val="Hyperlink"/>
-              <w:rFonts w:cs="Times New Roman"/>
-              <w:noProof/>
-            </w:rPr>
-            <w:t>1</w:t>
-          </w:r>
-          <w:r>
-            <w:rPr>
-              <w:rFonts w:asciiTheme="minorHAnsi" w:eastAsiaTheme="minorEastAsia" w:hAnsiTheme="minorHAnsi"/>
-              <w:noProof/>
-              <w:lang w:eastAsia="lt-LT"/>
-            </w:rPr>
-            <w:tab/>
-          </w:r>
-          <w:r>
-            <w:rPr>
-              <w:rStyle w:val="Hyperlink"/>
-              <w:rFonts w:cs="Times New Roman"/>
-              <w:noProof/>
-            </w:rPr>
-            <w:t>Kuriamo žaidimo aprašymas</w:t>
-          </w:r>
-          <w:r>
-            <w:rPr>
-              <w:noProof/>
-              <w:webHidden/>
-            </w:rPr>
-            <w:tab/>
-          </w:r>
-          <w:r>
-            <w:rPr>
-              <w:noProof/>
-              <w:webHidden/>
-            </w:rPr>
-            <w:fldChar w:fldCharType="begin"/>
-          </w:r>
-          <w:r>
-            <w:rPr>
-              <w:noProof/>
-              <w:webHidden/>
-            </w:rPr>
-            <w:instrText xml:space="preserve"> PAGEREF _Toc496478111 \h </w:instrText>
-          </w:r>
-          <w:r>
-            <w:rPr>
-              <w:noProof/>
-              <w:webHidden/>
-            </w:rPr>
-          </w:r>
-          <w:r>
-            <w:rPr>
-              <w:noProof/>
-              <w:webHidden/>
-            </w:rPr>
-            <w:fldChar w:fldCharType="separate"/>
-          </w:r>
-          <w:r>
-            <w:rPr>
-              <w:noProof/>
-              <w:webHidden/>
-            </w:rPr>
-            <w:t>3</w:t>
-          </w:r>
-          <w:r>
-            <w:rPr>
-              <w:noProof/>
-              <w:webHidden/>
-            </w:rPr>
-            <w:fldChar w:fldCharType="end"/>
-          </w:r>
-          <w:r>
-            <w:rPr>
-              <w:rStyle w:val="Hyperlink"/>
-              <w:noProof/>
-            </w:rPr>
-            <w:fldChar w:fldCharType="end"/>
-          </w:r>
+          <w:hyperlink w:anchor="_Toc496478111" w:history="1">
+            <w:r>
+              <w:rPr>
+                <w:rStyle w:val="Hyperlink"/>
+                <w:rFonts w:cs="Times New Roman"/>
+                <w:noProof/>
+              </w:rPr>
+              <w:t>1</w:t>
+            </w:r>
+            <w:r>
+              <w:rPr>
+                <w:rFonts w:asciiTheme="minorHAnsi" w:eastAsiaTheme="minorEastAsia" w:hAnsiTheme="minorHAnsi"/>
+                <w:noProof/>
+                <w:lang w:eastAsia="lt-LT"/>
+              </w:rPr>
+              <w:tab/>
+            </w:r>
+            <w:r>
+              <w:rPr>
+                <w:rStyle w:val="Hyperlink"/>
+                <w:rFonts w:cs="Times New Roman"/>
+                <w:noProof/>
+              </w:rPr>
+              <w:t>Kuriamo žaidimo aprašymas</w:t>
+            </w:r>
+            <w:r>
+              <w:rPr>
+                <w:noProof/>
+                <w:webHidden/>
+              </w:rPr>
+              <w:tab/>
+            </w:r>
+            <w:r>
+              <w:rPr>
+                <w:noProof/>
+                <w:webHidden/>
+              </w:rPr>
+              <w:fldChar w:fldCharType="begin"/>
+            </w:r>
+            <w:r>
+              <w:rPr>
+                <w:noProof/>
+                <w:webHidden/>
+              </w:rPr>
+              <w:instrText xml:space="preserve"> PAGEREF _Toc496478111 \h </w:instrText>
+            </w:r>
+            <w:r>
+              <w:rPr>
+                <w:noProof/>
+                <w:webHidden/>
+              </w:rPr>
+            </w:r>
+            <w:r>
+              <w:rPr>
+                <w:noProof/>
+                <w:webHidden/>
+              </w:rPr>
+              <w:fldChar w:fldCharType="separate"/>
+            </w:r>
+            <w:r>
+              <w:rPr>
+                <w:noProof/>
+                <w:webHidden/>
+              </w:rPr>
+              <w:t>3</w:t>
+            </w:r>
+            <w:r>
+              <w:rPr>
+                <w:noProof/>
+                <w:webHidden/>
+              </w:rPr>
+              <w:fldChar w:fldCharType="end"/>
+            </w:r>
+          </w:hyperlink>
         </w:p>
         <w:p>
           <w:pPr>
@@ -1592,7 +1545,7 @@
           <w:rFonts w:cs="Times New Roman"/>
         </w:rPr>
       </w:pPr>
-      <w:bookmarkStart w:id="2" w:name="_Toc496478111"/>
+      <w:bookmarkStart w:id="1" w:name="_Toc496478111"/>
       <w:r>
         <w:rPr>
           <w:rFonts w:cs="Times New Roman"/>
@@ -1618,7 +1571,7 @@
         </w:rPr>
         <w:t xml:space="preserve"> aprašymas</w:t>
       </w:r>
-      <w:bookmarkEnd w:id="2"/>
+      <w:bookmarkEnd w:id="1"/>
     </w:p>
     <w:p>
       <w:pPr>
@@ -1670,24 +1623,3511 @@
       <w:pPr>
         <w:pStyle w:val="Heading1"/>
       </w:pPr>
-      <w:bookmarkStart w:id="3" w:name="_Toc496478112"/>
+      <w:bookmarkStart w:id="2" w:name="_Toc496478112"/>
       <w:r>
         <w:t>Naudojami šablonai</w:t>
       </w:r>
-      <w:bookmarkEnd w:id="3"/>
+      <w:bookmarkEnd w:id="2"/>
     </w:p>
     <w:p>
       <w:pPr>
         <w:pStyle w:val="Heading2"/>
       </w:pPr>
-      <w:bookmarkStart w:id="4" w:name="_Toc496478113"/>
+      <w:bookmarkStart w:id="3" w:name="_Toc496478113"/>
       <w:proofErr w:type="spellStart"/>
       <w:r>
         <w:t>Singleton</w:t>
       </w:r>
+      <w:proofErr w:type="spellEnd"/>
+    </w:p>
+    <w:bookmarkEnd w:id="3"/>
+    <w:p>
+      <w:pPr>
+        <w:pStyle w:val="Heading3"/>
+      </w:pPr>
+      <w:r>
+        <w:t>Klasių diagrama</w:t>
+      </w:r>
+    </w:p>
+    <w:p/>
+    <w:p>
+      <w:pPr>
+        <w:jc w:val="center"/>
+      </w:pPr>
+      <w:r>
+        <w:rPr>
+          <w:noProof/>
+        </w:rPr>
+        <w:drawing>
+          <wp:inline distT="0" distB="0" distL="0" distR="0" wp14:anchorId="341352D8" wp14:editId="645E047B">
+            <wp:extent cx="1866900" cy="1857375"/>
+            <wp:effectExtent l="0" t="0" r="0" b="9525"/>
+            <wp:docPr id="1" name="Picture 1"/>
+            <wp:cNvGraphicFramePr>
+              <a:graphicFrameLocks xmlns:a="http://schemas.openxmlformats.org/drawingml/2006/main" noChangeAspect="1"/>
+            </wp:cNvGraphicFramePr>
+            <a:graphic xmlns:a="http://schemas.openxmlformats.org/drawingml/2006/main">
+              <a:graphicData uri="http://schemas.openxmlformats.org/drawingml/2006/picture">
+                <pic:pic xmlns:pic="http://schemas.openxmlformats.org/drawingml/2006/picture">
+                  <pic:nvPicPr>
+                    <pic:cNvPr id="1" name=""/>
+                    <pic:cNvPicPr/>
+                  </pic:nvPicPr>
+                  <pic:blipFill>
+                    <a:blip r:embed="rId5"/>
+                    <a:stretch>
+                      <a:fillRect/>
+                    </a:stretch>
+                  </pic:blipFill>
+                  <pic:spPr>
+                    <a:xfrm>
+                      <a:off x="0" y="0"/>
+                      <a:ext cx="1866900" cy="1857375"/>
+                    </a:xfrm>
+                    <a:prstGeom prst="rect">
+                      <a:avLst/>
+                    </a:prstGeom>
+                  </pic:spPr>
+                </pic:pic>
+              </a:graphicData>
+            </a:graphic>
+          </wp:inline>
+        </w:drawing>
+      </w:r>
+    </w:p>
+    <w:p/>
+    <w:p>
+      <w:pPr>
+        <w:pStyle w:val="Heading3"/>
+      </w:pPr>
+      <w:r>
+        <w:t>Esminis kodas</w:t>
+      </w:r>
+    </w:p>
+    <w:p/>
+    <w:p>
+      <w:pPr>
+        <w:autoSpaceDE w:val="0"/>
+        <w:autoSpaceDN w:val="0"/>
+        <w:adjustRightInd w:val="0"/>
+        <w:spacing w:after="0" w:line="240" w:lineRule="auto"/>
+        <w:rPr>
+          <w:rFonts w:ascii="Consolas" w:hAnsi="Consolas" w:cs="Consolas"/>
+          <w:color w:val="000000"/>
+          <w:sz w:val="19"/>
+          <w:szCs w:val="19"/>
+          <w:lang w:val="en-US"/>
+        </w:rPr>
+      </w:pPr>
+      <w:r>
+        <w:rPr>
+          <w:rFonts w:ascii="Consolas" w:hAnsi="Consolas" w:cs="Consolas"/>
+          <w:color w:val="0000FF"/>
+          <w:sz w:val="19"/>
+          <w:szCs w:val="19"/>
+          <w:lang w:val="en-US"/>
+        </w:rPr>
+        <w:t>using</w:t>
+      </w:r>
+      <w:r>
+        <w:rPr>
+          <w:rFonts w:ascii="Consolas" w:hAnsi="Consolas" w:cs="Consolas"/>
+          <w:color w:val="000000"/>
+          <w:sz w:val="19"/>
+          <w:szCs w:val="19"/>
+          <w:lang w:val="en-US"/>
+        </w:rPr>
+        <w:t xml:space="preserve"> System;</w:t>
+      </w:r>
+    </w:p>
+    <w:p>
+      <w:pPr>
+        <w:autoSpaceDE w:val="0"/>
+        <w:autoSpaceDN w:val="0"/>
+        <w:adjustRightInd w:val="0"/>
+        <w:spacing w:after="0" w:line="240" w:lineRule="auto"/>
+        <w:rPr>
+          <w:rFonts w:ascii="Consolas" w:hAnsi="Consolas" w:cs="Consolas"/>
+          <w:color w:val="000000"/>
+          <w:sz w:val="19"/>
+          <w:szCs w:val="19"/>
+          <w:lang w:val="en-US"/>
+        </w:rPr>
+      </w:pPr>
+    </w:p>
+    <w:p>
+      <w:pPr>
+        <w:autoSpaceDE w:val="0"/>
+        <w:autoSpaceDN w:val="0"/>
+        <w:adjustRightInd w:val="0"/>
+        <w:spacing w:after="0" w:line="240" w:lineRule="auto"/>
+        <w:rPr>
+          <w:rFonts w:ascii="Consolas" w:hAnsi="Consolas" w:cs="Consolas"/>
+          <w:color w:val="000000"/>
+          <w:sz w:val="19"/>
+          <w:szCs w:val="19"/>
+          <w:lang w:val="en-US"/>
+        </w:rPr>
+      </w:pPr>
+      <w:r>
+        <w:rPr>
+          <w:rFonts w:ascii="Consolas" w:hAnsi="Consolas" w:cs="Consolas"/>
+          <w:color w:val="0000FF"/>
+          <w:sz w:val="19"/>
+          <w:szCs w:val="19"/>
+          <w:lang w:val="en-US"/>
+        </w:rPr>
+        <w:t>namespace</w:t>
+      </w:r>
+      <w:r>
+        <w:rPr>
+          <w:rFonts w:ascii="Consolas" w:hAnsi="Consolas" w:cs="Consolas"/>
+          <w:color w:val="000000"/>
+          <w:sz w:val="19"/>
+          <w:szCs w:val="19"/>
+          <w:lang w:val="en-US"/>
+        </w:rPr>
+        <w:t xml:space="preserve"> </w:t>
+      </w:r>
+      <w:proofErr w:type="spellStart"/>
+      <w:r>
+        <w:rPr>
+          <w:rFonts w:ascii="Consolas" w:hAnsi="Consolas" w:cs="Consolas"/>
+          <w:color w:val="000000"/>
+          <w:sz w:val="19"/>
+          <w:szCs w:val="19"/>
+          <w:lang w:val="en-US"/>
+        </w:rPr>
+        <w:t>Shooter.Classes</w:t>
+      </w:r>
+      <w:proofErr w:type="spellEnd"/>
+    </w:p>
+    <w:p>
+      <w:pPr>
+        <w:autoSpaceDE w:val="0"/>
+        <w:autoSpaceDN w:val="0"/>
+        <w:adjustRightInd w:val="0"/>
+        <w:spacing w:after="0" w:line="240" w:lineRule="auto"/>
+        <w:rPr>
+          <w:rFonts w:ascii="Consolas" w:hAnsi="Consolas" w:cs="Consolas"/>
+          <w:color w:val="000000"/>
+          <w:sz w:val="19"/>
+          <w:szCs w:val="19"/>
+          <w:lang w:val="en-US"/>
+        </w:rPr>
+      </w:pPr>
+      <w:r>
+        <w:rPr>
+          <w:rFonts w:ascii="Consolas" w:hAnsi="Consolas" w:cs="Consolas"/>
+          <w:color w:val="000000"/>
+          <w:sz w:val="19"/>
+          <w:szCs w:val="19"/>
+          <w:lang w:val="en-US"/>
+        </w:rPr>
+        <w:t>{</w:t>
+      </w:r>
+    </w:p>
+    <w:p>
+      <w:pPr>
+        <w:autoSpaceDE w:val="0"/>
+        <w:autoSpaceDN w:val="0"/>
+        <w:adjustRightInd w:val="0"/>
+        <w:spacing w:after="0" w:line="240" w:lineRule="auto"/>
+        <w:rPr>
+          <w:rFonts w:ascii="Consolas" w:hAnsi="Consolas" w:cs="Consolas"/>
+          <w:color w:val="000000"/>
+          <w:sz w:val="19"/>
+          <w:szCs w:val="19"/>
+          <w:lang w:val="en-US"/>
+        </w:rPr>
+      </w:pPr>
+      <w:r>
+        <w:rPr>
+          <w:rFonts w:ascii="Consolas" w:hAnsi="Consolas" w:cs="Consolas"/>
+          <w:color w:val="000000"/>
+          <w:sz w:val="19"/>
+          <w:szCs w:val="19"/>
+          <w:lang w:val="en-US"/>
+        </w:rPr>
+        <w:t xml:space="preserve">    </w:t>
+      </w:r>
+      <w:r>
+        <w:rPr>
+          <w:rFonts w:ascii="Consolas" w:hAnsi="Consolas" w:cs="Consolas"/>
+          <w:color w:val="0000FF"/>
+          <w:sz w:val="19"/>
+          <w:szCs w:val="19"/>
+          <w:lang w:val="en-US"/>
+        </w:rPr>
+        <w:t>public</w:t>
+      </w:r>
+      <w:r>
+        <w:rPr>
+          <w:rFonts w:ascii="Consolas" w:hAnsi="Consolas" w:cs="Consolas"/>
+          <w:color w:val="000000"/>
+          <w:sz w:val="19"/>
+          <w:szCs w:val="19"/>
+          <w:lang w:val="en-US"/>
+        </w:rPr>
+        <w:t xml:space="preserve"> </w:t>
+      </w:r>
+      <w:r>
+        <w:rPr>
+          <w:rFonts w:ascii="Consolas" w:hAnsi="Consolas" w:cs="Consolas"/>
+          <w:color w:val="0000FF"/>
+          <w:sz w:val="19"/>
+          <w:szCs w:val="19"/>
+          <w:lang w:val="en-US"/>
+        </w:rPr>
+        <w:t>class</w:t>
+      </w:r>
+      <w:r>
+        <w:rPr>
+          <w:rFonts w:ascii="Consolas" w:hAnsi="Consolas" w:cs="Consolas"/>
+          <w:color w:val="000000"/>
+          <w:sz w:val="19"/>
+          <w:szCs w:val="19"/>
+          <w:lang w:val="en-US"/>
+        </w:rPr>
+        <w:t xml:space="preserve"> </w:t>
+      </w:r>
+      <w:r>
+        <w:rPr>
+          <w:rFonts w:ascii="Consolas" w:hAnsi="Consolas" w:cs="Consolas"/>
+          <w:color w:val="2B91AF"/>
+          <w:sz w:val="19"/>
+          <w:szCs w:val="19"/>
+          <w:lang w:val="en-US"/>
+        </w:rPr>
+        <w:t>Logger</w:t>
+      </w:r>
+    </w:p>
+    <w:p>
+      <w:pPr>
+        <w:autoSpaceDE w:val="0"/>
+        <w:autoSpaceDN w:val="0"/>
+        <w:adjustRightInd w:val="0"/>
+        <w:spacing w:after="0" w:line="240" w:lineRule="auto"/>
+        <w:rPr>
+          <w:rFonts w:ascii="Consolas" w:hAnsi="Consolas" w:cs="Consolas"/>
+          <w:color w:val="000000"/>
+          <w:sz w:val="19"/>
+          <w:szCs w:val="19"/>
+          <w:lang w:val="en-US"/>
+        </w:rPr>
+      </w:pPr>
+      <w:r>
+        <w:rPr>
+          <w:rFonts w:ascii="Consolas" w:hAnsi="Consolas" w:cs="Consolas"/>
+          <w:color w:val="000000"/>
+          <w:sz w:val="19"/>
+          <w:szCs w:val="19"/>
+          <w:lang w:val="en-US"/>
+        </w:rPr>
+        <w:t xml:space="preserve">    {</w:t>
+      </w:r>
+    </w:p>
+    <w:p>
+      <w:pPr>
+        <w:autoSpaceDE w:val="0"/>
+        <w:autoSpaceDN w:val="0"/>
+        <w:adjustRightInd w:val="0"/>
+        <w:spacing w:after="0" w:line="240" w:lineRule="auto"/>
+        <w:rPr>
+          <w:rFonts w:ascii="Consolas" w:hAnsi="Consolas" w:cs="Consolas"/>
+          <w:color w:val="000000"/>
+          <w:sz w:val="19"/>
+          <w:szCs w:val="19"/>
+          <w:lang w:val="en-US"/>
+        </w:rPr>
+      </w:pPr>
+      <w:r>
+        <w:rPr>
+          <w:rFonts w:ascii="Consolas" w:hAnsi="Consolas" w:cs="Consolas"/>
+          <w:color w:val="000000"/>
+          <w:sz w:val="19"/>
+          <w:szCs w:val="19"/>
+          <w:lang w:val="en-US"/>
+        </w:rPr>
+        <w:t xml:space="preserve">        </w:t>
+      </w:r>
+      <w:r>
+        <w:rPr>
+          <w:rFonts w:ascii="Consolas" w:hAnsi="Consolas" w:cs="Consolas"/>
+          <w:color w:val="0000FF"/>
+          <w:sz w:val="19"/>
+          <w:szCs w:val="19"/>
+          <w:lang w:val="en-US"/>
+        </w:rPr>
+        <w:t>private</w:t>
+      </w:r>
+      <w:r>
+        <w:rPr>
+          <w:rFonts w:ascii="Consolas" w:hAnsi="Consolas" w:cs="Consolas"/>
+          <w:color w:val="000000"/>
+          <w:sz w:val="19"/>
+          <w:szCs w:val="19"/>
+          <w:lang w:val="en-US"/>
+        </w:rPr>
+        <w:t xml:space="preserve"> </w:t>
+      </w:r>
+      <w:r>
+        <w:rPr>
+          <w:rFonts w:ascii="Consolas" w:hAnsi="Consolas" w:cs="Consolas"/>
+          <w:color w:val="0000FF"/>
+          <w:sz w:val="19"/>
+          <w:szCs w:val="19"/>
+          <w:lang w:val="en-US"/>
+        </w:rPr>
+        <w:t>static</w:t>
+      </w:r>
+      <w:r>
+        <w:rPr>
+          <w:rFonts w:ascii="Consolas" w:hAnsi="Consolas" w:cs="Consolas"/>
+          <w:color w:val="000000"/>
+          <w:sz w:val="19"/>
+          <w:szCs w:val="19"/>
+          <w:lang w:val="en-US"/>
+        </w:rPr>
+        <w:t xml:space="preserve"> </w:t>
+      </w:r>
+      <w:r>
+        <w:rPr>
+          <w:rFonts w:ascii="Consolas" w:hAnsi="Consolas" w:cs="Consolas"/>
+          <w:color w:val="0000FF"/>
+          <w:sz w:val="19"/>
+          <w:szCs w:val="19"/>
+          <w:lang w:val="en-US"/>
+        </w:rPr>
+        <w:t>volatile</w:t>
+      </w:r>
+      <w:r>
+        <w:rPr>
+          <w:rFonts w:ascii="Consolas" w:hAnsi="Consolas" w:cs="Consolas"/>
+          <w:color w:val="000000"/>
+          <w:sz w:val="19"/>
+          <w:szCs w:val="19"/>
+          <w:lang w:val="en-US"/>
+        </w:rPr>
+        <w:t xml:space="preserve"> </w:t>
+      </w:r>
+      <w:r>
+        <w:rPr>
+          <w:rFonts w:ascii="Consolas" w:hAnsi="Consolas" w:cs="Consolas"/>
+          <w:color w:val="2B91AF"/>
+          <w:sz w:val="19"/>
+          <w:szCs w:val="19"/>
+          <w:lang w:val="en-US"/>
+        </w:rPr>
+        <w:t>Logger</w:t>
+      </w:r>
+      <w:r>
+        <w:rPr>
+          <w:rFonts w:ascii="Consolas" w:hAnsi="Consolas" w:cs="Consolas"/>
+          <w:color w:val="000000"/>
+          <w:sz w:val="19"/>
+          <w:szCs w:val="19"/>
+          <w:lang w:val="en-US"/>
+        </w:rPr>
+        <w:t xml:space="preserve"> _instance;</w:t>
+      </w:r>
+    </w:p>
+    <w:p>
+      <w:pPr>
+        <w:autoSpaceDE w:val="0"/>
+        <w:autoSpaceDN w:val="0"/>
+        <w:adjustRightInd w:val="0"/>
+        <w:spacing w:after="0" w:line="240" w:lineRule="auto"/>
+        <w:rPr>
+          <w:rFonts w:ascii="Consolas" w:hAnsi="Consolas" w:cs="Consolas"/>
+          <w:color w:val="000000"/>
+          <w:sz w:val="19"/>
+          <w:szCs w:val="19"/>
+          <w:lang w:val="en-US"/>
+        </w:rPr>
+      </w:pPr>
+      <w:r>
+        <w:rPr>
+          <w:rFonts w:ascii="Consolas" w:hAnsi="Consolas" w:cs="Consolas"/>
+          <w:color w:val="000000"/>
+          <w:sz w:val="19"/>
+          <w:szCs w:val="19"/>
+          <w:lang w:val="en-US"/>
+        </w:rPr>
+        <w:t xml:space="preserve">        </w:t>
+      </w:r>
+      <w:r>
+        <w:rPr>
+          <w:rFonts w:ascii="Consolas" w:hAnsi="Consolas" w:cs="Consolas"/>
+          <w:color w:val="0000FF"/>
+          <w:sz w:val="19"/>
+          <w:szCs w:val="19"/>
+          <w:lang w:val="en-US"/>
+        </w:rPr>
+        <w:t>private</w:t>
+      </w:r>
+      <w:r>
+        <w:rPr>
+          <w:rFonts w:ascii="Consolas" w:hAnsi="Consolas" w:cs="Consolas"/>
+          <w:color w:val="000000"/>
+          <w:sz w:val="19"/>
+          <w:szCs w:val="19"/>
+          <w:lang w:val="en-US"/>
+        </w:rPr>
+        <w:t xml:space="preserve"> </w:t>
+      </w:r>
+      <w:r>
+        <w:rPr>
+          <w:rFonts w:ascii="Consolas" w:hAnsi="Consolas" w:cs="Consolas"/>
+          <w:color w:val="0000FF"/>
+          <w:sz w:val="19"/>
+          <w:szCs w:val="19"/>
+          <w:lang w:val="en-US"/>
+        </w:rPr>
+        <w:t>static</w:t>
+      </w:r>
+      <w:r>
+        <w:rPr>
+          <w:rFonts w:ascii="Consolas" w:hAnsi="Consolas" w:cs="Consolas"/>
+          <w:color w:val="000000"/>
+          <w:sz w:val="19"/>
+          <w:szCs w:val="19"/>
+          <w:lang w:val="en-US"/>
+        </w:rPr>
+        <w:t xml:space="preserve"> </w:t>
+      </w:r>
+      <w:proofErr w:type="spellStart"/>
+      <w:r>
+        <w:rPr>
+          <w:rFonts w:ascii="Consolas" w:hAnsi="Consolas" w:cs="Consolas"/>
+          <w:color w:val="0000FF"/>
+          <w:sz w:val="19"/>
+          <w:szCs w:val="19"/>
+          <w:lang w:val="en-US"/>
+        </w:rPr>
+        <w:t>readonly</w:t>
+      </w:r>
+      <w:proofErr w:type="spellEnd"/>
+      <w:r>
+        <w:rPr>
+          <w:rFonts w:ascii="Consolas" w:hAnsi="Consolas" w:cs="Consolas"/>
+          <w:color w:val="000000"/>
+          <w:sz w:val="19"/>
+          <w:szCs w:val="19"/>
+          <w:lang w:val="en-US"/>
+        </w:rPr>
+        <w:t xml:space="preserve"> </w:t>
+      </w:r>
+      <w:r>
+        <w:rPr>
+          <w:rFonts w:ascii="Consolas" w:hAnsi="Consolas" w:cs="Consolas"/>
+          <w:color w:val="0000FF"/>
+          <w:sz w:val="19"/>
+          <w:szCs w:val="19"/>
+          <w:lang w:val="en-US"/>
+        </w:rPr>
+        <w:t>object</w:t>
+      </w:r>
+      <w:r>
+        <w:rPr>
+          <w:rFonts w:ascii="Consolas" w:hAnsi="Consolas" w:cs="Consolas"/>
+          <w:color w:val="000000"/>
+          <w:sz w:val="19"/>
+          <w:szCs w:val="19"/>
+          <w:lang w:val="en-US"/>
+        </w:rPr>
+        <w:t xml:space="preserve"> </w:t>
+      </w:r>
+      <w:proofErr w:type="spellStart"/>
+      <w:r>
+        <w:rPr>
+          <w:rFonts w:ascii="Consolas" w:hAnsi="Consolas" w:cs="Consolas"/>
+          <w:color w:val="000000"/>
+          <w:sz w:val="19"/>
+          <w:szCs w:val="19"/>
+          <w:lang w:val="en-US"/>
+        </w:rPr>
+        <w:t>SyncRoot</w:t>
+      </w:r>
+      <w:proofErr w:type="spellEnd"/>
+      <w:r>
+        <w:rPr>
+          <w:rFonts w:ascii="Consolas" w:hAnsi="Consolas" w:cs="Consolas"/>
+          <w:color w:val="000000"/>
+          <w:sz w:val="19"/>
+          <w:szCs w:val="19"/>
+          <w:lang w:val="en-US"/>
+        </w:rPr>
+        <w:t xml:space="preserve"> = </w:t>
+      </w:r>
+      <w:r>
+        <w:rPr>
+          <w:rFonts w:ascii="Consolas" w:hAnsi="Consolas" w:cs="Consolas"/>
+          <w:color w:val="0000FF"/>
+          <w:sz w:val="19"/>
+          <w:szCs w:val="19"/>
+          <w:lang w:val="en-US"/>
+        </w:rPr>
+        <w:t>new</w:t>
+      </w:r>
+      <w:r>
+        <w:rPr>
+          <w:rFonts w:ascii="Consolas" w:hAnsi="Consolas" w:cs="Consolas"/>
+          <w:color w:val="000000"/>
+          <w:sz w:val="19"/>
+          <w:szCs w:val="19"/>
+          <w:lang w:val="en-US"/>
+        </w:rPr>
+        <w:t xml:space="preserve"> </w:t>
+      </w:r>
+      <w:proofErr w:type="gramStart"/>
+      <w:r>
+        <w:rPr>
+          <w:rFonts w:ascii="Consolas" w:hAnsi="Consolas" w:cs="Consolas"/>
+          <w:color w:val="0000FF"/>
+          <w:sz w:val="19"/>
+          <w:szCs w:val="19"/>
+          <w:lang w:val="en-US"/>
+        </w:rPr>
+        <w:t>object</w:t>
+      </w:r>
+      <w:r>
+        <w:rPr>
+          <w:rFonts w:ascii="Consolas" w:hAnsi="Consolas" w:cs="Consolas"/>
+          <w:color w:val="000000"/>
+          <w:sz w:val="19"/>
+          <w:szCs w:val="19"/>
+          <w:lang w:val="en-US"/>
+        </w:rPr>
+        <w:t>(</w:t>
+      </w:r>
+      <w:proofErr w:type="gramEnd"/>
+      <w:r>
+        <w:rPr>
+          <w:rFonts w:ascii="Consolas" w:hAnsi="Consolas" w:cs="Consolas"/>
+          <w:color w:val="000000"/>
+          <w:sz w:val="19"/>
+          <w:szCs w:val="19"/>
+          <w:lang w:val="en-US"/>
+        </w:rPr>
+        <w:t>);</w:t>
+      </w:r>
+    </w:p>
+    <w:p>
+      <w:pPr>
+        <w:autoSpaceDE w:val="0"/>
+        <w:autoSpaceDN w:val="0"/>
+        <w:adjustRightInd w:val="0"/>
+        <w:spacing w:after="0" w:line="240" w:lineRule="auto"/>
+        <w:rPr>
+          <w:rFonts w:ascii="Consolas" w:hAnsi="Consolas" w:cs="Consolas"/>
+          <w:color w:val="000000"/>
+          <w:sz w:val="19"/>
+          <w:szCs w:val="19"/>
+          <w:lang w:val="en-US"/>
+        </w:rPr>
+      </w:pPr>
+    </w:p>
+    <w:p>
+      <w:pPr>
+        <w:autoSpaceDE w:val="0"/>
+        <w:autoSpaceDN w:val="0"/>
+        <w:adjustRightInd w:val="0"/>
+        <w:spacing w:after="0" w:line="240" w:lineRule="auto"/>
+        <w:rPr>
+          <w:rFonts w:ascii="Consolas" w:hAnsi="Consolas" w:cs="Consolas"/>
+          <w:color w:val="000000"/>
+          <w:sz w:val="19"/>
+          <w:szCs w:val="19"/>
+          <w:lang w:val="en-US"/>
+        </w:rPr>
+      </w:pPr>
+      <w:r>
+        <w:rPr>
+          <w:rFonts w:ascii="Consolas" w:hAnsi="Consolas" w:cs="Consolas"/>
+          <w:color w:val="000000"/>
+          <w:sz w:val="19"/>
+          <w:szCs w:val="19"/>
+          <w:lang w:val="en-US"/>
+        </w:rPr>
+        <w:t xml:space="preserve">        </w:t>
+      </w:r>
+      <w:r>
+        <w:rPr>
+          <w:rFonts w:ascii="Consolas" w:hAnsi="Consolas" w:cs="Consolas"/>
+          <w:color w:val="0000FF"/>
+          <w:sz w:val="19"/>
+          <w:szCs w:val="19"/>
+          <w:lang w:val="en-US"/>
+        </w:rPr>
+        <w:t>private</w:t>
+      </w:r>
+      <w:r>
+        <w:rPr>
+          <w:rFonts w:ascii="Consolas" w:hAnsi="Consolas" w:cs="Consolas"/>
+          <w:color w:val="000000"/>
+          <w:sz w:val="19"/>
+          <w:szCs w:val="19"/>
+          <w:lang w:val="en-US"/>
+        </w:rPr>
+        <w:t xml:space="preserve"> </w:t>
+      </w:r>
+      <w:proofErr w:type="gramStart"/>
+      <w:r>
+        <w:rPr>
+          <w:rFonts w:ascii="Consolas" w:hAnsi="Consolas" w:cs="Consolas"/>
+          <w:color w:val="000000"/>
+          <w:sz w:val="19"/>
+          <w:szCs w:val="19"/>
+          <w:lang w:val="en-US"/>
+        </w:rPr>
+        <w:t>Logger(</w:t>
+      </w:r>
+      <w:proofErr w:type="gramEnd"/>
+      <w:r>
+        <w:rPr>
+          <w:rFonts w:ascii="Consolas" w:hAnsi="Consolas" w:cs="Consolas"/>
+          <w:color w:val="000000"/>
+          <w:sz w:val="19"/>
+          <w:szCs w:val="19"/>
+          <w:lang w:val="en-US"/>
+        </w:rPr>
+        <w:t>) { }</w:t>
+      </w:r>
+    </w:p>
+    <w:p>
+      <w:pPr>
+        <w:autoSpaceDE w:val="0"/>
+        <w:autoSpaceDN w:val="0"/>
+        <w:adjustRightInd w:val="0"/>
+        <w:spacing w:after="0" w:line="240" w:lineRule="auto"/>
+        <w:rPr>
+          <w:rFonts w:ascii="Consolas" w:hAnsi="Consolas" w:cs="Consolas"/>
+          <w:color w:val="000000"/>
+          <w:sz w:val="19"/>
+          <w:szCs w:val="19"/>
+          <w:lang w:val="en-US"/>
+        </w:rPr>
+      </w:pPr>
+    </w:p>
+    <w:p>
+      <w:pPr>
+        <w:autoSpaceDE w:val="0"/>
+        <w:autoSpaceDN w:val="0"/>
+        <w:adjustRightInd w:val="0"/>
+        <w:spacing w:after="0" w:line="240" w:lineRule="auto"/>
+        <w:rPr>
+          <w:rFonts w:ascii="Consolas" w:hAnsi="Consolas" w:cs="Consolas"/>
+          <w:color w:val="000000"/>
+          <w:sz w:val="19"/>
+          <w:szCs w:val="19"/>
+          <w:lang w:val="en-US"/>
+        </w:rPr>
+      </w:pPr>
+      <w:r>
+        <w:rPr>
+          <w:rFonts w:ascii="Consolas" w:hAnsi="Consolas" w:cs="Consolas"/>
+          <w:color w:val="000000"/>
+          <w:sz w:val="19"/>
+          <w:szCs w:val="19"/>
+          <w:lang w:val="en-US"/>
+        </w:rPr>
+        <w:t xml:space="preserve">        </w:t>
+      </w:r>
+      <w:r>
+        <w:rPr>
+          <w:rFonts w:ascii="Consolas" w:hAnsi="Consolas" w:cs="Consolas"/>
+          <w:color w:val="0000FF"/>
+          <w:sz w:val="19"/>
+          <w:szCs w:val="19"/>
+          <w:lang w:val="en-US"/>
+        </w:rPr>
+        <w:t>public</w:t>
+      </w:r>
+      <w:r>
+        <w:rPr>
+          <w:rFonts w:ascii="Consolas" w:hAnsi="Consolas" w:cs="Consolas"/>
+          <w:color w:val="000000"/>
+          <w:sz w:val="19"/>
+          <w:szCs w:val="19"/>
+          <w:lang w:val="en-US"/>
+        </w:rPr>
+        <w:t xml:space="preserve"> </w:t>
+      </w:r>
+      <w:r>
+        <w:rPr>
+          <w:rFonts w:ascii="Consolas" w:hAnsi="Consolas" w:cs="Consolas"/>
+          <w:color w:val="0000FF"/>
+          <w:sz w:val="19"/>
+          <w:szCs w:val="19"/>
+          <w:lang w:val="en-US"/>
+        </w:rPr>
+        <w:t>static</w:t>
+      </w:r>
+      <w:r>
+        <w:rPr>
+          <w:rFonts w:ascii="Consolas" w:hAnsi="Consolas" w:cs="Consolas"/>
+          <w:color w:val="000000"/>
+          <w:sz w:val="19"/>
+          <w:szCs w:val="19"/>
+          <w:lang w:val="en-US"/>
+        </w:rPr>
+        <w:t xml:space="preserve"> </w:t>
+      </w:r>
+      <w:r>
+        <w:rPr>
+          <w:rFonts w:ascii="Consolas" w:hAnsi="Consolas" w:cs="Consolas"/>
+          <w:color w:val="2B91AF"/>
+          <w:sz w:val="19"/>
+          <w:szCs w:val="19"/>
+          <w:lang w:val="en-US"/>
+        </w:rPr>
+        <w:t>Logger</w:t>
+      </w:r>
+      <w:r>
+        <w:rPr>
+          <w:rFonts w:ascii="Consolas" w:hAnsi="Consolas" w:cs="Consolas"/>
+          <w:color w:val="000000"/>
+          <w:sz w:val="19"/>
+          <w:szCs w:val="19"/>
+          <w:lang w:val="en-US"/>
+        </w:rPr>
+        <w:t xml:space="preserve"> Instance</w:t>
+      </w:r>
+    </w:p>
+    <w:p>
+      <w:pPr>
+        <w:autoSpaceDE w:val="0"/>
+        <w:autoSpaceDN w:val="0"/>
+        <w:adjustRightInd w:val="0"/>
+        <w:spacing w:after="0" w:line="240" w:lineRule="auto"/>
+        <w:rPr>
+          <w:rFonts w:ascii="Consolas" w:hAnsi="Consolas" w:cs="Consolas"/>
+          <w:color w:val="000000"/>
+          <w:sz w:val="19"/>
+          <w:szCs w:val="19"/>
+          <w:lang w:val="en-US"/>
+        </w:rPr>
+      </w:pPr>
+      <w:r>
+        <w:rPr>
+          <w:rFonts w:ascii="Consolas" w:hAnsi="Consolas" w:cs="Consolas"/>
+          <w:color w:val="000000"/>
+          <w:sz w:val="19"/>
+          <w:szCs w:val="19"/>
+          <w:lang w:val="en-US"/>
+        </w:rPr>
+        <w:t xml:space="preserve">        {</w:t>
+      </w:r>
+    </w:p>
+    <w:p>
+      <w:pPr>
+        <w:autoSpaceDE w:val="0"/>
+        <w:autoSpaceDN w:val="0"/>
+        <w:adjustRightInd w:val="0"/>
+        <w:spacing w:after="0" w:line="240" w:lineRule="auto"/>
+        <w:rPr>
+          <w:rFonts w:ascii="Consolas" w:hAnsi="Consolas" w:cs="Consolas"/>
+          <w:color w:val="000000"/>
+          <w:sz w:val="19"/>
+          <w:szCs w:val="19"/>
+          <w:lang w:val="en-US"/>
+        </w:rPr>
+      </w:pPr>
+      <w:r>
+        <w:rPr>
+          <w:rFonts w:ascii="Consolas" w:hAnsi="Consolas" w:cs="Consolas"/>
+          <w:color w:val="000000"/>
+          <w:sz w:val="19"/>
+          <w:szCs w:val="19"/>
+          <w:lang w:val="en-US"/>
+        </w:rPr>
+        <w:t xml:space="preserve">            </w:t>
+      </w:r>
+      <w:r>
+        <w:rPr>
+          <w:rFonts w:ascii="Consolas" w:hAnsi="Consolas" w:cs="Consolas"/>
+          <w:color w:val="0000FF"/>
+          <w:sz w:val="19"/>
+          <w:szCs w:val="19"/>
+          <w:lang w:val="en-US"/>
+        </w:rPr>
+        <w:t>get</w:t>
+      </w:r>
+    </w:p>
+    <w:p>
+      <w:pPr>
+        <w:autoSpaceDE w:val="0"/>
+        <w:autoSpaceDN w:val="0"/>
+        <w:adjustRightInd w:val="0"/>
+        <w:spacing w:after="0" w:line="240" w:lineRule="auto"/>
+        <w:rPr>
+          <w:rFonts w:ascii="Consolas" w:hAnsi="Consolas" w:cs="Consolas"/>
+          <w:color w:val="000000"/>
+          <w:sz w:val="19"/>
+          <w:szCs w:val="19"/>
+          <w:lang w:val="en-US"/>
+        </w:rPr>
+      </w:pPr>
+      <w:r>
+        <w:rPr>
+          <w:rFonts w:ascii="Consolas" w:hAnsi="Consolas" w:cs="Consolas"/>
+          <w:color w:val="000000"/>
+          <w:sz w:val="19"/>
+          <w:szCs w:val="19"/>
+          <w:lang w:val="en-US"/>
+        </w:rPr>
+        <w:t xml:space="preserve">            {</w:t>
+      </w:r>
+    </w:p>
+    <w:p>
+      <w:pPr>
+        <w:autoSpaceDE w:val="0"/>
+        <w:autoSpaceDN w:val="0"/>
+        <w:adjustRightInd w:val="0"/>
+        <w:spacing w:after="0" w:line="240" w:lineRule="auto"/>
+        <w:rPr>
+          <w:rFonts w:ascii="Consolas" w:hAnsi="Consolas" w:cs="Consolas"/>
+          <w:color w:val="000000"/>
+          <w:sz w:val="19"/>
+          <w:szCs w:val="19"/>
+          <w:lang w:val="en-US"/>
+        </w:rPr>
+      </w:pPr>
+      <w:r>
+        <w:rPr>
+          <w:rFonts w:ascii="Consolas" w:hAnsi="Consolas" w:cs="Consolas"/>
+          <w:color w:val="000000"/>
+          <w:sz w:val="19"/>
+          <w:szCs w:val="19"/>
+          <w:lang w:val="en-US"/>
+        </w:rPr>
+        <w:t xml:space="preserve">                </w:t>
+      </w:r>
+      <w:r>
+        <w:rPr>
+          <w:rFonts w:ascii="Consolas" w:hAnsi="Consolas" w:cs="Consolas"/>
+          <w:color w:val="0000FF"/>
+          <w:sz w:val="19"/>
+          <w:szCs w:val="19"/>
+          <w:lang w:val="en-US"/>
+        </w:rPr>
+        <w:t>if</w:t>
+      </w:r>
+      <w:r>
+        <w:rPr>
+          <w:rFonts w:ascii="Consolas" w:hAnsi="Consolas" w:cs="Consolas"/>
+          <w:color w:val="000000"/>
+          <w:sz w:val="19"/>
+          <w:szCs w:val="19"/>
+          <w:lang w:val="en-US"/>
+        </w:rPr>
+        <w:t xml:space="preserve"> (_instance == </w:t>
+      </w:r>
+      <w:r>
+        <w:rPr>
+          <w:rFonts w:ascii="Consolas" w:hAnsi="Consolas" w:cs="Consolas"/>
+          <w:color w:val="0000FF"/>
+          <w:sz w:val="19"/>
+          <w:szCs w:val="19"/>
+          <w:lang w:val="en-US"/>
+        </w:rPr>
+        <w:t>null</w:t>
+      </w:r>
+      <w:r>
+        <w:rPr>
+          <w:rFonts w:ascii="Consolas" w:hAnsi="Consolas" w:cs="Consolas"/>
+          <w:color w:val="000000"/>
+          <w:sz w:val="19"/>
+          <w:szCs w:val="19"/>
+          <w:lang w:val="en-US"/>
+        </w:rPr>
+        <w:t>)</w:t>
+      </w:r>
+    </w:p>
+    <w:p>
+      <w:pPr>
+        <w:autoSpaceDE w:val="0"/>
+        <w:autoSpaceDN w:val="0"/>
+        <w:adjustRightInd w:val="0"/>
+        <w:spacing w:after="0" w:line="240" w:lineRule="auto"/>
+        <w:rPr>
+          <w:rFonts w:ascii="Consolas" w:hAnsi="Consolas" w:cs="Consolas"/>
+          <w:color w:val="000000"/>
+          <w:sz w:val="19"/>
+          <w:szCs w:val="19"/>
+          <w:lang w:val="en-US"/>
+        </w:rPr>
+      </w:pPr>
+      <w:r>
+        <w:rPr>
+          <w:rFonts w:ascii="Consolas" w:hAnsi="Consolas" w:cs="Consolas"/>
+          <w:color w:val="000000"/>
+          <w:sz w:val="19"/>
+          <w:szCs w:val="19"/>
+          <w:lang w:val="en-US"/>
+        </w:rPr>
+        <w:t xml:space="preserve">                {</w:t>
+      </w:r>
+    </w:p>
+    <w:p>
+      <w:pPr>
+        <w:autoSpaceDE w:val="0"/>
+        <w:autoSpaceDN w:val="0"/>
+        <w:adjustRightInd w:val="0"/>
+        <w:spacing w:after="0" w:line="240" w:lineRule="auto"/>
+        <w:rPr>
+          <w:rFonts w:ascii="Consolas" w:hAnsi="Consolas" w:cs="Consolas"/>
+          <w:color w:val="000000"/>
+          <w:sz w:val="19"/>
+          <w:szCs w:val="19"/>
+          <w:lang w:val="en-US"/>
+        </w:rPr>
+      </w:pPr>
+      <w:r>
+        <w:rPr>
+          <w:rFonts w:ascii="Consolas" w:hAnsi="Consolas" w:cs="Consolas"/>
+          <w:color w:val="000000"/>
+          <w:sz w:val="19"/>
+          <w:szCs w:val="19"/>
+          <w:lang w:val="en-US"/>
+        </w:rPr>
+        <w:t xml:space="preserve">                    </w:t>
+      </w:r>
+      <w:r>
+        <w:rPr>
+          <w:rFonts w:ascii="Consolas" w:hAnsi="Consolas" w:cs="Consolas"/>
+          <w:color w:val="0000FF"/>
+          <w:sz w:val="19"/>
+          <w:szCs w:val="19"/>
+          <w:lang w:val="en-US"/>
+        </w:rPr>
+        <w:t>lock</w:t>
+      </w:r>
+      <w:r>
+        <w:rPr>
+          <w:rFonts w:ascii="Consolas" w:hAnsi="Consolas" w:cs="Consolas"/>
+          <w:color w:val="000000"/>
+          <w:sz w:val="19"/>
+          <w:szCs w:val="19"/>
+          <w:lang w:val="en-US"/>
+        </w:rPr>
+        <w:t xml:space="preserve"> (</w:t>
+      </w:r>
+      <w:proofErr w:type="spellStart"/>
+      <w:r>
+        <w:rPr>
+          <w:rFonts w:ascii="Consolas" w:hAnsi="Consolas" w:cs="Consolas"/>
+          <w:color w:val="000000"/>
+          <w:sz w:val="19"/>
+          <w:szCs w:val="19"/>
+          <w:lang w:val="en-US"/>
+        </w:rPr>
+        <w:t>SyncRoot</w:t>
+      </w:r>
+      <w:proofErr w:type="spellEnd"/>
+      <w:r>
+        <w:rPr>
+          <w:rFonts w:ascii="Consolas" w:hAnsi="Consolas" w:cs="Consolas"/>
+          <w:color w:val="000000"/>
+          <w:sz w:val="19"/>
+          <w:szCs w:val="19"/>
+          <w:lang w:val="en-US"/>
+        </w:rPr>
+        <w:t>)</w:t>
+      </w:r>
+    </w:p>
+    <w:p>
+      <w:pPr>
+        <w:autoSpaceDE w:val="0"/>
+        <w:autoSpaceDN w:val="0"/>
+        <w:adjustRightInd w:val="0"/>
+        <w:spacing w:after="0" w:line="240" w:lineRule="auto"/>
+        <w:rPr>
+          <w:rFonts w:ascii="Consolas" w:hAnsi="Consolas" w:cs="Consolas"/>
+          <w:color w:val="000000"/>
+          <w:sz w:val="19"/>
+          <w:szCs w:val="19"/>
+          <w:lang w:val="en-US"/>
+        </w:rPr>
+      </w:pPr>
+      <w:r>
+        <w:rPr>
+          <w:rFonts w:ascii="Consolas" w:hAnsi="Consolas" w:cs="Consolas"/>
+          <w:color w:val="000000"/>
+          <w:sz w:val="19"/>
+          <w:szCs w:val="19"/>
+          <w:lang w:val="en-US"/>
+        </w:rPr>
+        <w:t xml:space="preserve">                    {</w:t>
+      </w:r>
+    </w:p>
+    <w:p>
+      <w:pPr>
+        <w:autoSpaceDE w:val="0"/>
+        <w:autoSpaceDN w:val="0"/>
+        <w:adjustRightInd w:val="0"/>
+        <w:spacing w:after="0" w:line="240" w:lineRule="auto"/>
+        <w:rPr>
+          <w:rFonts w:ascii="Consolas" w:hAnsi="Consolas" w:cs="Consolas"/>
+          <w:color w:val="000000"/>
+          <w:sz w:val="19"/>
+          <w:szCs w:val="19"/>
+          <w:lang w:val="en-US"/>
+        </w:rPr>
+      </w:pPr>
+      <w:r>
+        <w:rPr>
+          <w:rFonts w:ascii="Consolas" w:hAnsi="Consolas" w:cs="Consolas"/>
+          <w:color w:val="000000"/>
+          <w:sz w:val="19"/>
+          <w:szCs w:val="19"/>
+          <w:lang w:val="en-US"/>
+        </w:rPr>
+        <w:t xml:space="preserve">                        </w:t>
+      </w:r>
+      <w:proofErr w:type="gramStart"/>
+      <w:r>
+        <w:rPr>
+          <w:rFonts w:ascii="Consolas" w:hAnsi="Consolas" w:cs="Consolas"/>
+          <w:color w:val="0000FF"/>
+          <w:sz w:val="19"/>
+          <w:szCs w:val="19"/>
+          <w:lang w:val="en-US"/>
+        </w:rPr>
+        <w:t>if</w:t>
+      </w:r>
+      <w:r>
+        <w:rPr>
+          <w:rFonts w:ascii="Consolas" w:hAnsi="Consolas" w:cs="Consolas"/>
+          <w:color w:val="000000"/>
+          <w:sz w:val="19"/>
+          <w:szCs w:val="19"/>
+          <w:lang w:val="en-US"/>
+        </w:rPr>
+        <w:t>(</w:t>
+      </w:r>
+      <w:proofErr w:type="gramEnd"/>
+      <w:r>
+        <w:rPr>
+          <w:rFonts w:ascii="Consolas" w:hAnsi="Consolas" w:cs="Consolas"/>
+          <w:color w:val="000000"/>
+          <w:sz w:val="19"/>
+          <w:szCs w:val="19"/>
+          <w:lang w:val="en-US"/>
+        </w:rPr>
+        <w:t xml:space="preserve">_instance == </w:t>
+      </w:r>
+      <w:r>
+        <w:rPr>
+          <w:rFonts w:ascii="Consolas" w:hAnsi="Consolas" w:cs="Consolas"/>
+          <w:color w:val="0000FF"/>
+          <w:sz w:val="19"/>
+          <w:szCs w:val="19"/>
+          <w:lang w:val="en-US"/>
+        </w:rPr>
+        <w:t>null</w:t>
+      </w:r>
+      <w:r>
+        <w:rPr>
+          <w:rFonts w:ascii="Consolas" w:hAnsi="Consolas" w:cs="Consolas"/>
+          <w:color w:val="000000"/>
+          <w:sz w:val="19"/>
+          <w:szCs w:val="19"/>
+          <w:lang w:val="en-US"/>
+        </w:rPr>
+        <w:t>)</w:t>
+      </w:r>
+    </w:p>
+    <w:p>
+      <w:pPr>
+        <w:autoSpaceDE w:val="0"/>
+        <w:autoSpaceDN w:val="0"/>
+        <w:adjustRightInd w:val="0"/>
+        <w:spacing w:after="0" w:line="240" w:lineRule="auto"/>
+        <w:rPr>
+          <w:rFonts w:ascii="Consolas" w:hAnsi="Consolas" w:cs="Consolas"/>
+          <w:color w:val="000000"/>
+          <w:sz w:val="19"/>
+          <w:szCs w:val="19"/>
+          <w:lang w:val="en-US"/>
+        </w:rPr>
+      </w:pPr>
+      <w:r>
+        <w:rPr>
+          <w:rFonts w:ascii="Consolas" w:hAnsi="Consolas" w:cs="Consolas"/>
+          <w:color w:val="000000"/>
+          <w:sz w:val="19"/>
+          <w:szCs w:val="19"/>
+          <w:lang w:val="en-US"/>
+        </w:rPr>
+        <w:t xml:space="preserve">                            _instance = </w:t>
+      </w:r>
+      <w:r>
+        <w:rPr>
+          <w:rFonts w:ascii="Consolas" w:hAnsi="Consolas" w:cs="Consolas"/>
+          <w:color w:val="0000FF"/>
+          <w:sz w:val="19"/>
+          <w:szCs w:val="19"/>
+          <w:lang w:val="en-US"/>
+        </w:rPr>
+        <w:t>new</w:t>
+      </w:r>
+      <w:r>
+        <w:rPr>
+          <w:rFonts w:ascii="Consolas" w:hAnsi="Consolas" w:cs="Consolas"/>
+          <w:color w:val="000000"/>
+          <w:sz w:val="19"/>
+          <w:szCs w:val="19"/>
+          <w:lang w:val="en-US"/>
+        </w:rPr>
+        <w:t xml:space="preserve"> </w:t>
+      </w:r>
+      <w:proofErr w:type="gramStart"/>
+      <w:r>
+        <w:rPr>
+          <w:rFonts w:ascii="Consolas" w:hAnsi="Consolas" w:cs="Consolas"/>
+          <w:color w:val="2B91AF"/>
+          <w:sz w:val="19"/>
+          <w:szCs w:val="19"/>
+          <w:lang w:val="en-US"/>
+        </w:rPr>
+        <w:t>Logger</w:t>
+      </w:r>
+      <w:r>
+        <w:rPr>
+          <w:rFonts w:ascii="Consolas" w:hAnsi="Consolas" w:cs="Consolas"/>
+          <w:color w:val="000000"/>
+          <w:sz w:val="19"/>
+          <w:szCs w:val="19"/>
+          <w:lang w:val="en-US"/>
+        </w:rPr>
+        <w:t>(</w:t>
+      </w:r>
+      <w:proofErr w:type="gramEnd"/>
+      <w:r>
+        <w:rPr>
+          <w:rFonts w:ascii="Consolas" w:hAnsi="Consolas" w:cs="Consolas"/>
+          <w:color w:val="000000"/>
+          <w:sz w:val="19"/>
+          <w:szCs w:val="19"/>
+          <w:lang w:val="en-US"/>
+        </w:rPr>
+        <w:t>);</w:t>
+      </w:r>
+    </w:p>
+    <w:p>
+      <w:pPr>
+        <w:autoSpaceDE w:val="0"/>
+        <w:autoSpaceDN w:val="0"/>
+        <w:adjustRightInd w:val="0"/>
+        <w:spacing w:after="0" w:line="240" w:lineRule="auto"/>
+        <w:rPr>
+          <w:rFonts w:ascii="Consolas" w:hAnsi="Consolas" w:cs="Consolas"/>
+          <w:color w:val="000000"/>
+          <w:sz w:val="19"/>
+          <w:szCs w:val="19"/>
+          <w:lang w:val="en-US"/>
+        </w:rPr>
+      </w:pPr>
+      <w:r>
+        <w:rPr>
+          <w:rFonts w:ascii="Consolas" w:hAnsi="Consolas" w:cs="Consolas"/>
+          <w:color w:val="000000"/>
+          <w:sz w:val="19"/>
+          <w:szCs w:val="19"/>
+          <w:lang w:val="en-US"/>
+        </w:rPr>
+        <w:t xml:space="preserve">                    }</w:t>
+      </w:r>
+    </w:p>
+    <w:p>
+      <w:pPr>
+        <w:autoSpaceDE w:val="0"/>
+        <w:autoSpaceDN w:val="0"/>
+        <w:adjustRightInd w:val="0"/>
+        <w:spacing w:after="0" w:line="240" w:lineRule="auto"/>
+        <w:rPr>
+          <w:rFonts w:ascii="Consolas" w:hAnsi="Consolas" w:cs="Consolas"/>
+          <w:color w:val="000000"/>
+          <w:sz w:val="19"/>
+          <w:szCs w:val="19"/>
+          <w:lang w:val="en-US"/>
+        </w:rPr>
+      </w:pPr>
+      <w:r>
+        <w:rPr>
+          <w:rFonts w:ascii="Consolas" w:hAnsi="Consolas" w:cs="Consolas"/>
+          <w:color w:val="000000"/>
+          <w:sz w:val="19"/>
+          <w:szCs w:val="19"/>
+          <w:lang w:val="en-US"/>
+        </w:rPr>
+        <w:t xml:space="preserve">                }</w:t>
+      </w:r>
+    </w:p>
+    <w:p>
+      <w:pPr>
+        <w:autoSpaceDE w:val="0"/>
+        <w:autoSpaceDN w:val="0"/>
+        <w:adjustRightInd w:val="0"/>
+        <w:spacing w:after="0" w:line="240" w:lineRule="auto"/>
+        <w:rPr>
+          <w:rFonts w:ascii="Consolas" w:hAnsi="Consolas" w:cs="Consolas"/>
+          <w:color w:val="000000"/>
+          <w:sz w:val="19"/>
+          <w:szCs w:val="19"/>
+          <w:lang w:val="en-US"/>
+        </w:rPr>
+      </w:pPr>
+    </w:p>
+    <w:p>
+      <w:pPr>
+        <w:autoSpaceDE w:val="0"/>
+        <w:autoSpaceDN w:val="0"/>
+        <w:adjustRightInd w:val="0"/>
+        <w:spacing w:after="0" w:line="240" w:lineRule="auto"/>
+        <w:rPr>
+          <w:rFonts w:ascii="Consolas" w:hAnsi="Consolas" w:cs="Consolas"/>
+          <w:color w:val="000000"/>
+          <w:sz w:val="19"/>
+          <w:szCs w:val="19"/>
+          <w:lang w:val="en-US"/>
+        </w:rPr>
+      </w:pPr>
+      <w:r>
+        <w:rPr>
+          <w:rFonts w:ascii="Consolas" w:hAnsi="Consolas" w:cs="Consolas"/>
+          <w:color w:val="000000"/>
+          <w:sz w:val="19"/>
+          <w:szCs w:val="19"/>
+          <w:lang w:val="en-US"/>
+        </w:rPr>
+        <w:t xml:space="preserve">                </w:t>
+      </w:r>
+      <w:r>
+        <w:rPr>
+          <w:rFonts w:ascii="Consolas" w:hAnsi="Consolas" w:cs="Consolas"/>
+          <w:color w:val="0000FF"/>
+          <w:sz w:val="19"/>
+          <w:szCs w:val="19"/>
+          <w:lang w:val="en-US"/>
+        </w:rPr>
+        <w:t>return</w:t>
+      </w:r>
+      <w:r>
+        <w:rPr>
+          <w:rFonts w:ascii="Consolas" w:hAnsi="Consolas" w:cs="Consolas"/>
+          <w:color w:val="000000"/>
+          <w:sz w:val="19"/>
+          <w:szCs w:val="19"/>
+          <w:lang w:val="en-US"/>
+        </w:rPr>
+        <w:t xml:space="preserve"> _instance;</w:t>
+      </w:r>
+    </w:p>
+    <w:p>
+      <w:pPr>
+        <w:autoSpaceDE w:val="0"/>
+        <w:autoSpaceDN w:val="0"/>
+        <w:adjustRightInd w:val="0"/>
+        <w:spacing w:after="0" w:line="240" w:lineRule="auto"/>
+        <w:rPr>
+          <w:rFonts w:ascii="Consolas" w:hAnsi="Consolas" w:cs="Consolas"/>
+          <w:color w:val="000000"/>
+          <w:sz w:val="19"/>
+          <w:szCs w:val="19"/>
+          <w:lang w:val="en-US"/>
+        </w:rPr>
+      </w:pPr>
+      <w:r>
+        <w:rPr>
+          <w:rFonts w:ascii="Consolas" w:hAnsi="Consolas" w:cs="Consolas"/>
+          <w:color w:val="000000"/>
+          <w:sz w:val="19"/>
+          <w:szCs w:val="19"/>
+          <w:lang w:val="en-US"/>
+        </w:rPr>
+        <w:t xml:space="preserve">            }</w:t>
+      </w:r>
+    </w:p>
+    <w:p>
+      <w:pPr>
+        <w:autoSpaceDE w:val="0"/>
+        <w:autoSpaceDN w:val="0"/>
+        <w:adjustRightInd w:val="0"/>
+        <w:spacing w:after="0" w:line="240" w:lineRule="auto"/>
+        <w:rPr>
+          <w:rFonts w:ascii="Consolas" w:hAnsi="Consolas" w:cs="Consolas"/>
+          <w:color w:val="000000"/>
+          <w:sz w:val="19"/>
+          <w:szCs w:val="19"/>
+          <w:lang w:val="en-US"/>
+        </w:rPr>
+      </w:pPr>
+      <w:r>
+        <w:rPr>
+          <w:rFonts w:ascii="Consolas" w:hAnsi="Consolas" w:cs="Consolas"/>
+          <w:color w:val="000000"/>
+          <w:sz w:val="19"/>
+          <w:szCs w:val="19"/>
+          <w:lang w:val="en-US"/>
+        </w:rPr>
+        <w:t xml:space="preserve">        }</w:t>
+      </w:r>
+    </w:p>
+    <w:p>
+      <w:pPr>
+        <w:autoSpaceDE w:val="0"/>
+        <w:autoSpaceDN w:val="0"/>
+        <w:adjustRightInd w:val="0"/>
+        <w:spacing w:after="0" w:line="240" w:lineRule="auto"/>
+        <w:rPr>
+          <w:rFonts w:ascii="Consolas" w:hAnsi="Consolas" w:cs="Consolas"/>
+          <w:color w:val="000000"/>
+          <w:sz w:val="19"/>
+          <w:szCs w:val="19"/>
+          <w:lang w:val="en-US"/>
+        </w:rPr>
+      </w:pPr>
+    </w:p>
+    <w:p>
+      <w:pPr>
+        <w:autoSpaceDE w:val="0"/>
+        <w:autoSpaceDN w:val="0"/>
+        <w:adjustRightInd w:val="0"/>
+        <w:spacing w:after="0" w:line="240" w:lineRule="auto"/>
+        <w:rPr>
+          <w:rFonts w:ascii="Consolas" w:hAnsi="Consolas" w:cs="Consolas"/>
+          <w:color w:val="000000"/>
+          <w:sz w:val="19"/>
+          <w:szCs w:val="19"/>
+          <w:lang w:val="en-US"/>
+        </w:rPr>
+      </w:pPr>
+      <w:r>
+        <w:rPr>
+          <w:rFonts w:ascii="Consolas" w:hAnsi="Consolas" w:cs="Consolas"/>
+          <w:color w:val="000000"/>
+          <w:sz w:val="19"/>
+          <w:szCs w:val="19"/>
+          <w:lang w:val="en-US"/>
+        </w:rPr>
+        <w:t xml:space="preserve">        </w:t>
+      </w:r>
+      <w:r>
+        <w:rPr>
+          <w:rFonts w:ascii="Consolas" w:hAnsi="Consolas" w:cs="Consolas"/>
+          <w:color w:val="0000FF"/>
+          <w:sz w:val="19"/>
+          <w:szCs w:val="19"/>
+          <w:lang w:val="en-US"/>
+        </w:rPr>
+        <w:t>public</w:t>
+      </w:r>
+      <w:r>
+        <w:rPr>
+          <w:rFonts w:ascii="Consolas" w:hAnsi="Consolas" w:cs="Consolas"/>
+          <w:color w:val="000000"/>
+          <w:sz w:val="19"/>
+          <w:szCs w:val="19"/>
+          <w:lang w:val="en-US"/>
+        </w:rPr>
+        <w:t xml:space="preserve"> </w:t>
+      </w:r>
+      <w:r>
+        <w:rPr>
+          <w:rFonts w:ascii="Consolas" w:hAnsi="Consolas" w:cs="Consolas"/>
+          <w:color w:val="0000FF"/>
+          <w:sz w:val="19"/>
+          <w:szCs w:val="19"/>
+          <w:lang w:val="en-US"/>
+        </w:rPr>
+        <w:t>void</w:t>
+      </w:r>
+      <w:r>
+        <w:rPr>
+          <w:rFonts w:ascii="Consolas" w:hAnsi="Consolas" w:cs="Consolas"/>
+          <w:color w:val="000000"/>
+          <w:sz w:val="19"/>
+          <w:szCs w:val="19"/>
+          <w:lang w:val="en-US"/>
+        </w:rPr>
+        <w:t xml:space="preserve"> </w:t>
+      </w:r>
+      <w:proofErr w:type="gramStart"/>
+      <w:r>
+        <w:rPr>
+          <w:rFonts w:ascii="Consolas" w:hAnsi="Consolas" w:cs="Consolas"/>
+          <w:color w:val="000000"/>
+          <w:sz w:val="19"/>
+          <w:szCs w:val="19"/>
+          <w:lang w:val="en-US"/>
+        </w:rPr>
+        <w:t>Info(</w:t>
+      </w:r>
+      <w:proofErr w:type="gramEnd"/>
+      <w:r>
+        <w:rPr>
+          <w:rFonts w:ascii="Consolas" w:hAnsi="Consolas" w:cs="Consolas"/>
+          <w:color w:val="0000FF"/>
+          <w:sz w:val="19"/>
+          <w:szCs w:val="19"/>
+          <w:lang w:val="en-US"/>
+        </w:rPr>
+        <w:t>string</w:t>
+      </w:r>
+      <w:r>
+        <w:rPr>
+          <w:rFonts w:ascii="Consolas" w:hAnsi="Consolas" w:cs="Consolas"/>
+          <w:color w:val="000000"/>
+          <w:sz w:val="19"/>
+          <w:szCs w:val="19"/>
+          <w:lang w:val="en-US"/>
+        </w:rPr>
+        <w:t xml:space="preserve"> text)</w:t>
+      </w:r>
+    </w:p>
+    <w:p>
+      <w:pPr>
+        <w:autoSpaceDE w:val="0"/>
+        <w:autoSpaceDN w:val="0"/>
+        <w:adjustRightInd w:val="0"/>
+        <w:spacing w:after="0" w:line="240" w:lineRule="auto"/>
+        <w:rPr>
+          <w:rFonts w:ascii="Consolas" w:hAnsi="Consolas" w:cs="Consolas"/>
+          <w:color w:val="000000"/>
+          <w:sz w:val="19"/>
+          <w:szCs w:val="19"/>
+          <w:lang w:val="en-US"/>
+        </w:rPr>
+      </w:pPr>
+      <w:r>
+        <w:rPr>
+          <w:rFonts w:ascii="Consolas" w:hAnsi="Consolas" w:cs="Consolas"/>
+          <w:color w:val="000000"/>
+          <w:sz w:val="19"/>
+          <w:szCs w:val="19"/>
+          <w:lang w:val="en-US"/>
+        </w:rPr>
+        <w:lastRenderedPageBreak/>
+        <w:t xml:space="preserve">        {</w:t>
+      </w:r>
+    </w:p>
+    <w:p>
+      <w:pPr>
+        <w:autoSpaceDE w:val="0"/>
+        <w:autoSpaceDN w:val="0"/>
+        <w:adjustRightInd w:val="0"/>
+        <w:spacing w:after="0" w:line="240" w:lineRule="auto"/>
+        <w:rPr>
+          <w:rFonts w:ascii="Consolas" w:hAnsi="Consolas" w:cs="Consolas"/>
+          <w:color w:val="000000"/>
+          <w:sz w:val="19"/>
+          <w:szCs w:val="19"/>
+          <w:lang w:val="en-US"/>
+        </w:rPr>
+      </w:pPr>
+      <w:r>
+        <w:rPr>
+          <w:rFonts w:ascii="Consolas" w:hAnsi="Consolas" w:cs="Consolas"/>
+          <w:color w:val="000000"/>
+          <w:sz w:val="19"/>
+          <w:szCs w:val="19"/>
+          <w:lang w:val="en-US"/>
+        </w:rPr>
+        <w:t xml:space="preserve">            </w:t>
+      </w:r>
+      <w:proofErr w:type="spellStart"/>
+      <w:proofErr w:type="gramStart"/>
+      <w:r>
+        <w:rPr>
+          <w:rFonts w:ascii="Consolas" w:hAnsi="Consolas" w:cs="Consolas"/>
+          <w:color w:val="000000"/>
+          <w:sz w:val="19"/>
+          <w:szCs w:val="19"/>
+          <w:lang w:val="en-US"/>
+        </w:rPr>
+        <w:t>WriteFormattedLog</w:t>
+      </w:r>
+      <w:proofErr w:type="spellEnd"/>
+      <w:r>
+        <w:rPr>
+          <w:rFonts w:ascii="Consolas" w:hAnsi="Consolas" w:cs="Consolas"/>
+          <w:color w:val="000000"/>
+          <w:sz w:val="19"/>
+          <w:szCs w:val="19"/>
+          <w:lang w:val="en-US"/>
+        </w:rPr>
+        <w:t>(</w:t>
+      </w:r>
+      <w:proofErr w:type="spellStart"/>
+      <w:proofErr w:type="gramEnd"/>
+      <w:r>
+        <w:rPr>
+          <w:rFonts w:ascii="Consolas" w:hAnsi="Consolas" w:cs="Consolas"/>
+          <w:color w:val="2B91AF"/>
+          <w:sz w:val="19"/>
+          <w:szCs w:val="19"/>
+          <w:lang w:val="en-US"/>
+        </w:rPr>
+        <w:t>LogLevel</w:t>
+      </w:r>
+      <w:r>
+        <w:rPr>
+          <w:rFonts w:ascii="Consolas" w:hAnsi="Consolas" w:cs="Consolas"/>
+          <w:color w:val="000000"/>
+          <w:sz w:val="19"/>
+          <w:szCs w:val="19"/>
+          <w:lang w:val="en-US"/>
+        </w:rPr>
+        <w:t>.Info</w:t>
+      </w:r>
+      <w:proofErr w:type="spellEnd"/>
+      <w:r>
+        <w:rPr>
+          <w:rFonts w:ascii="Consolas" w:hAnsi="Consolas" w:cs="Consolas"/>
+          <w:color w:val="000000"/>
+          <w:sz w:val="19"/>
+          <w:szCs w:val="19"/>
+          <w:lang w:val="en-US"/>
+        </w:rPr>
+        <w:t>, text);</w:t>
+      </w:r>
+    </w:p>
+    <w:p>
+      <w:pPr>
+        <w:autoSpaceDE w:val="0"/>
+        <w:autoSpaceDN w:val="0"/>
+        <w:adjustRightInd w:val="0"/>
+        <w:spacing w:after="0" w:line="240" w:lineRule="auto"/>
+        <w:rPr>
+          <w:rFonts w:ascii="Consolas" w:hAnsi="Consolas" w:cs="Consolas"/>
+          <w:color w:val="000000"/>
+          <w:sz w:val="19"/>
+          <w:szCs w:val="19"/>
+          <w:lang w:val="en-US"/>
+        </w:rPr>
+      </w:pPr>
+      <w:r>
+        <w:rPr>
+          <w:rFonts w:ascii="Consolas" w:hAnsi="Consolas" w:cs="Consolas"/>
+          <w:color w:val="000000"/>
+          <w:sz w:val="19"/>
+          <w:szCs w:val="19"/>
+          <w:lang w:val="en-US"/>
+        </w:rPr>
+        <w:t xml:space="preserve">        }</w:t>
+      </w:r>
+    </w:p>
+    <w:p>
+      <w:pPr>
+        <w:autoSpaceDE w:val="0"/>
+        <w:autoSpaceDN w:val="0"/>
+        <w:adjustRightInd w:val="0"/>
+        <w:spacing w:after="0" w:line="240" w:lineRule="auto"/>
+        <w:rPr>
+          <w:rFonts w:ascii="Consolas" w:hAnsi="Consolas" w:cs="Consolas"/>
+          <w:color w:val="000000"/>
+          <w:sz w:val="19"/>
+          <w:szCs w:val="19"/>
+          <w:lang w:val="en-US"/>
+        </w:rPr>
+      </w:pPr>
+    </w:p>
+    <w:p>
+      <w:pPr>
+        <w:autoSpaceDE w:val="0"/>
+        <w:autoSpaceDN w:val="0"/>
+        <w:adjustRightInd w:val="0"/>
+        <w:spacing w:after="0" w:line="240" w:lineRule="auto"/>
+        <w:rPr>
+          <w:rFonts w:ascii="Consolas" w:hAnsi="Consolas" w:cs="Consolas"/>
+          <w:color w:val="000000"/>
+          <w:sz w:val="19"/>
+          <w:szCs w:val="19"/>
+          <w:lang w:val="en-US"/>
+        </w:rPr>
+      </w:pPr>
+      <w:r>
+        <w:rPr>
+          <w:rFonts w:ascii="Consolas" w:hAnsi="Consolas" w:cs="Consolas"/>
+          <w:color w:val="000000"/>
+          <w:sz w:val="19"/>
+          <w:szCs w:val="19"/>
+          <w:lang w:val="en-US"/>
+        </w:rPr>
+        <w:t xml:space="preserve">        </w:t>
+      </w:r>
+      <w:r>
+        <w:rPr>
+          <w:rFonts w:ascii="Consolas" w:hAnsi="Consolas" w:cs="Consolas"/>
+          <w:color w:val="0000FF"/>
+          <w:sz w:val="19"/>
+          <w:szCs w:val="19"/>
+          <w:lang w:val="en-US"/>
+        </w:rPr>
+        <w:t>public</w:t>
+      </w:r>
+      <w:r>
+        <w:rPr>
+          <w:rFonts w:ascii="Consolas" w:hAnsi="Consolas" w:cs="Consolas"/>
+          <w:color w:val="000000"/>
+          <w:sz w:val="19"/>
+          <w:szCs w:val="19"/>
+          <w:lang w:val="en-US"/>
+        </w:rPr>
+        <w:t xml:space="preserve"> </w:t>
+      </w:r>
+      <w:r>
+        <w:rPr>
+          <w:rFonts w:ascii="Consolas" w:hAnsi="Consolas" w:cs="Consolas"/>
+          <w:color w:val="0000FF"/>
+          <w:sz w:val="19"/>
+          <w:szCs w:val="19"/>
+          <w:lang w:val="en-US"/>
+        </w:rPr>
+        <w:t>void</w:t>
+      </w:r>
+      <w:r>
+        <w:rPr>
+          <w:rFonts w:ascii="Consolas" w:hAnsi="Consolas" w:cs="Consolas"/>
+          <w:color w:val="000000"/>
+          <w:sz w:val="19"/>
+          <w:szCs w:val="19"/>
+          <w:lang w:val="en-US"/>
+        </w:rPr>
+        <w:t xml:space="preserve"> </w:t>
+      </w:r>
+      <w:proofErr w:type="gramStart"/>
+      <w:r>
+        <w:rPr>
+          <w:rFonts w:ascii="Consolas" w:hAnsi="Consolas" w:cs="Consolas"/>
+          <w:color w:val="000000"/>
+          <w:sz w:val="19"/>
+          <w:szCs w:val="19"/>
+          <w:lang w:val="en-US"/>
+        </w:rPr>
+        <w:t>Debug(</w:t>
+      </w:r>
+      <w:proofErr w:type="gramEnd"/>
+      <w:r>
+        <w:rPr>
+          <w:rFonts w:ascii="Consolas" w:hAnsi="Consolas" w:cs="Consolas"/>
+          <w:color w:val="0000FF"/>
+          <w:sz w:val="19"/>
+          <w:szCs w:val="19"/>
+          <w:lang w:val="en-US"/>
+        </w:rPr>
+        <w:t>string</w:t>
+      </w:r>
+      <w:r>
+        <w:rPr>
+          <w:rFonts w:ascii="Consolas" w:hAnsi="Consolas" w:cs="Consolas"/>
+          <w:color w:val="000000"/>
+          <w:sz w:val="19"/>
+          <w:szCs w:val="19"/>
+          <w:lang w:val="en-US"/>
+        </w:rPr>
+        <w:t xml:space="preserve"> text)</w:t>
+      </w:r>
+    </w:p>
+    <w:p>
+      <w:pPr>
+        <w:autoSpaceDE w:val="0"/>
+        <w:autoSpaceDN w:val="0"/>
+        <w:adjustRightInd w:val="0"/>
+        <w:spacing w:after="0" w:line="240" w:lineRule="auto"/>
+        <w:rPr>
+          <w:rFonts w:ascii="Consolas" w:hAnsi="Consolas" w:cs="Consolas"/>
+          <w:color w:val="000000"/>
+          <w:sz w:val="19"/>
+          <w:szCs w:val="19"/>
+          <w:lang w:val="en-US"/>
+        </w:rPr>
+      </w:pPr>
+      <w:r>
+        <w:rPr>
+          <w:rFonts w:ascii="Consolas" w:hAnsi="Consolas" w:cs="Consolas"/>
+          <w:color w:val="000000"/>
+          <w:sz w:val="19"/>
+          <w:szCs w:val="19"/>
+          <w:lang w:val="en-US"/>
+        </w:rPr>
+        <w:t xml:space="preserve">        {</w:t>
+      </w:r>
+    </w:p>
+    <w:p>
+      <w:pPr>
+        <w:autoSpaceDE w:val="0"/>
+        <w:autoSpaceDN w:val="0"/>
+        <w:adjustRightInd w:val="0"/>
+        <w:spacing w:after="0" w:line="240" w:lineRule="auto"/>
+        <w:rPr>
+          <w:rFonts w:ascii="Consolas" w:hAnsi="Consolas" w:cs="Consolas"/>
+          <w:color w:val="000000"/>
+          <w:sz w:val="19"/>
+          <w:szCs w:val="19"/>
+          <w:lang w:val="en-US"/>
+        </w:rPr>
+      </w:pPr>
+      <w:r>
+        <w:rPr>
+          <w:rFonts w:ascii="Consolas" w:hAnsi="Consolas" w:cs="Consolas"/>
+          <w:color w:val="000000"/>
+          <w:sz w:val="19"/>
+          <w:szCs w:val="19"/>
+          <w:lang w:val="en-US"/>
+        </w:rPr>
+        <w:t xml:space="preserve">            </w:t>
+      </w:r>
+      <w:proofErr w:type="spellStart"/>
+      <w:proofErr w:type="gramStart"/>
+      <w:r>
+        <w:rPr>
+          <w:rFonts w:ascii="Consolas" w:hAnsi="Consolas" w:cs="Consolas"/>
+          <w:color w:val="000000"/>
+          <w:sz w:val="19"/>
+          <w:szCs w:val="19"/>
+          <w:lang w:val="en-US"/>
+        </w:rPr>
+        <w:t>WriteFormattedLog</w:t>
+      </w:r>
+      <w:proofErr w:type="spellEnd"/>
+      <w:r>
+        <w:rPr>
+          <w:rFonts w:ascii="Consolas" w:hAnsi="Consolas" w:cs="Consolas"/>
+          <w:color w:val="000000"/>
+          <w:sz w:val="19"/>
+          <w:szCs w:val="19"/>
+          <w:lang w:val="en-US"/>
+        </w:rPr>
+        <w:t>(</w:t>
+      </w:r>
+      <w:proofErr w:type="spellStart"/>
+      <w:proofErr w:type="gramEnd"/>
+      <w:r>
+        <w:rPr>
+          <w:rFonts w:ascii="Consolas" w:hAnsi="Consolas" w:cs="Consolas"/>
+          <w:color w:val="2B91AF"/>
+          <w:sz w:val="19"/>
+          <w:szCs w:val="19"/>
+          <w:lang w:val="en-US"/>
+        </w:rPr>
+        <w:t>LogLevel</w:t>
+      </w:r>
+      <w:r>
+        <w:rPr>
+          <w:rFonts w:ascii="Consolas" w:hAnsi="Consolas" w:cs="Consolas"/>
+          <w:color w:val="000000"/>
+          <w:sz w:val="19"/>
+          <w:szCs w:val="19"/>
+          <w:lang w:val="en-US"/>
+        </w:rPr>
+        <w:t>.Debug</w:t>
+      </w:r>
+      <w:proofErr w:type="spellEnd"/>
+      <w:r>
+        <w:rPr>
+          <w:rFonts w:ascii="Consolas" w:hAnsi="Consolas" w:cs="Consolas"/>
+          <w:color w:val="000000"/>
+          <w:sz w:val="19"/>
+          <w:szCs w:val="19"/>
+          <w:lang w:val="en-US"/>
+        </w:rPr>
+        <w:t>, text);</w:t>
+      </w:r>
+    </w:p>
+    <w:p>
+      <w:pPr>
+        <w:autoSpaceDE w:val="0"/>
+        <w:autoSpaceDN w:val="0"/>
+        <w:adjustRightInd w:val="0"/>
+        <w:spacing w:after="0" w:line="240" w:lineRule="auto"/>
+        <w:rPr>
+          <w:rFonts w:ascii="Consolas" w:hAnsi="Consolas" w:cs="Consolas"/>
+          <w:color w:val="000000"/>
+          <w:sz w:val="19"/>
+          <w:szCs w:val="19"/>
+          <w:lang w:val="en-US"/>
+        </w:rPr>
+      </w:pPr>
+      <w:r>
+        <w:rPr>
+          <w:rFonts w:ascii="Consolas" w:hAnsi="Consolas" w:cs="Consolas"/>
+          <w:color w:val="000000"/>
+          <w:sz w:val="19"/>
+          <w:szCs w:val="19"/>
+          <w:lang w:val="en-US"/>
+        </w:rPr>
+        <w:t xml:space="preserve">        }</w:t>
+      </w:r>
+    </w:p>
+    <w:p>
+      <w:pPr>
+        <w:autoSpaceDE w:val="0"/>
+        <w:autoSpaceDN w:val="0"/>
+        <w:adjustRightInd w:val="0"/>
+        <w:spacing w:after="0" w:line="240" w:lineRule="auto"/>
+        <w:rPr>
+          <w:rFonts w:ascii="Consolas" w:hAnsi="Consolas" w:cs="Consolas"/>
+          <w:color w:val="000000"/>
+          <w:sz w:val="19"/>
+          <w:szCs w:val="19"/>
+          <w:lang w:val="en-US"/>
+        </w:rPr>
+      </w:pPr>
+    </w:p>
+    <w:p>
+      <w:pPr>
+        <w:autoSpaceDE w:val="0"/>
+        <w:autoSpaceDN w:val="0"/>
+        <w:adjustRightInd w:val="0"/>
+        <w:spacing w:after="0" w:line="240" w:lineRule="auto"/>
+        <w:rPr>
+          <w:rFonts w:ascii="Consolas" w:hAnsi="Consolas" w:cs="Consolas"/>
+          <w:color w:val="000000"/>
+          <w:sz w:val="19"/>
+          <w:szCs w:val="19"/>
+          <w:lang w:val="en-US"/>
+        </w:rPr>
+      </w:pPr>
+      <w:r>
+        <w:rPr>
+          <w:rFonts w:ascii="Consolas" w:hAnsi="Consolas" w:cs="Consolas"/>
+          <w:color w:val="000000"/>
+          <w:sz w:val="19"/>
+          <w:szCs w:val="19"/>
+          <w:lang w:val="en-US"/>
+        </w:rPr>
+        <w:t xml:space="preserve">        </w:t>
+      </w:r>
+      <w:r>
+        <w:rPr>
+          <w:rFonts w:ascii="Consolas" w:hAnsi="Consolas" w:cs="Consolas"/>
+          <w:color w:val="0000FF"/>
+          <w:sz w:val="19"/>
+          <w:szCs w:val="19"/>
+          <w:lang w:val="en-US"/>
+        </w:rPr>
+        <w:t>public</w:t>
+      </w:r>
+      <w:r>
+        <w:rPr>
+          <w:rFonts w:ascii="Consolas" w:hAnsi="Consolas" w:cs="Consolas"/>
+          <w:color w:val="000000"/>
+          <w:sz w:val="19"/>
+          <w:szCs w:val="19"/>
+          <w:lang w:val="en-US"/>
+        </w:rPr>
+        <w:t xml:space="preserve"> </w:t>
+      </w:r>
+      <w:r>
+        <w:rPr>
+          <w:rFonts w:ascii="Consolas" w:hAnsi="Consolas" w:cs="Consolas"/>
+          <w:color w:val="0000FF"/>
+          <w:sz w:val="19"/>
+          <w:szCs w:val="19"/>
+          <w:lang w:val="en-US"/>
+        </w:rPr>
+        <w:t>void</w:t>
+      </w:r>
+      <w:r>
+        <w:rPr>
+          <w:rFonts w:ascii="Consolas" w:hAnsi="Consolas" w:cs="Consolas"/>
+          <w:color w:val="000000"/>
+          <w:sz w:val="19"/>
+          <w:szCs w:val="19"/>
+          <w:lang w:val="en-US"/>
+        </w:rPr>
+        <w:t xml:space="preserve"> </w:t>
+      </w:r>
+      <w:proofErr w:type="gramStart"/>
+      <w:r>
+        <w:rPr>
+          <w:rFonts w:ascii="Consolas" w:hAnsi="Consolas" w:cs="Consolas"/>
+          <w:color w:val="000000"/>
+          <w:sz w:val="19"/>
+          <w:szCs w:val="19"/>
+          <w:lang w:val="en-US"/>
+        </w:rPr>
+        <w:t>Error(</w:t>
+      </w:r>
+      <w:proofErr w:type="gramEnd"/>
+      <w:r>
+        <w:rPr>
+          <w:rFonts w:ascii="Consolas" w:hAnsi="Consolas" w:cs="Consolas"/>
+          <w:color w:val="0000FF"/>
+          <w:sz w:val="19"/>
+          <w:szCs w:val="19"/>
+          <w:lang w:val="en-US"/>
+        </w:rPr>
+        <w:t>string</w:t>
+      </w:r>
+      <w:r>
+        <w:rPr>
+          <w:rFonts w:ascii="Consolas" w:hAnsi="Consolas" w:cs="Consolas"/>
+          <w:color w:val="000000"/>
+          <w:sz w:val="19"/>
+          <w:szCs w:val="19"/>
+          <w:lang w:val="en-US"/>
+        </w:rPr>
+        <w:t xml:space="preserve"> text)</w:t>
+      </w:r>
+    </w:p>
+    <w:p>
+      <w:pPr>
+        <w:autoSpaceDE w:val="0"/>
+        <w:autoSpaceDN w:val="0"/>
+        <w:adjustRightInd w:val="0"/>
+        <w:spacing w:after="0" w:line="240" w:lineRule="auto"/>
+        <w:rPr>
+          <w:rFonts w:ascii="Consolas" w:hAnsi="Consolas" w:cs="Consolas"/>
+          <w:color w:val="000000"/>
+          <w:sz w:val="19"/>
+          <w:szCs w:val="19"/>
+          <w:lang w:val="en-US"/>
+        </w:rPr>
+      </w:pPr>
+      <w:r>
+        <w:rPr>
+          <w:rFonts w:ascii="Consolas" w:hAnsi="Consolas" w:cs="Consolas"/>
+          <w:color w:val="000000"/>
+          <w:sz w:val="19"/>
+          <w:szCs w:val="19"/>
+          <w:lang w:val="en-US"/>
+        </w:rPr>
+        <w:t xml:space="preserve">        {</w:t>
+      </w:r>
+    </w:p>
+    <w:p>
+      <w:pPr>
+        <w:autoSpaceDE w:val="0"/>
+        <w:autoSpaceDN w:val="0"/>
+        <w:adjustRightInd w:val="0"/>
+        <w:spacing w:after="0" w:line="240" w:lineRule="auto"/>
+        <w:rPr>
+          <w:rFonts w:ascii="Consolas" w:hAnsi="Consolas" w:cs="Consolas"/>
+          <w:color w:val="000000"/>
+          <w:sz w:val="19"/>
+          <w:szCs w:val="19"/>
+          <w:lang w:val="en-US"/>
+        </w:rPr>
+      </w:pPr>
+      <w:r>
+        <w:rPr>
+          <w:rFonts w:ascii="Consolas" w:hAnsi="Consolas" w:cs="Consolas"/>
+          <w:color w:val="000000"/>
+          <w:sz w:val="19"/>
+          <w:szCs w:val="19"/>
+          <w:lang w:val="en-US"/>
+        </w:rPr>
+        <w:t xml:space="preserve">            </w:t>
+      </w:r>
+      <w:proofErr w:type="spellStart"/>
+      <w:proofErr w:type="gramStart"/>
+      <w:r>
+        <w:rPr>
+          <w:rFonts w:ascii="Consolas" w:hAnsi="Consolas" w:cs="Consolas"/>
+          <w:color w:val="000000"/>
+          <w:sz w:val="19"/>
+          <w:szCs w:val="19"/>
+          <w:lang w:val="en-US"/>
+        </w:rPr>
+        <w:t>WriteFormattedLog</w:t>
+      </w:r>
+      <w:proofErr w:type="spellEnd"/>
+      <w:r>
+        <w:rPr>
+          <w:rFonts w:ascii="Consolas" w:hAnsi="Consolas" w:cs="Consolas"/>
+          <w:color w:val="000000"/>
+          <w:sz w:val="19"/>
+          <w:szCs w:val="19"/>
+          <w:lang w:val="en-US"/>
+        </w:rPr>
+        <w:t>(</w:t>
+      </w:r>
+      <w:proofErr w:type="spellStart"/>
+      <w:proofErr w:type="gramEnd"/>
+      <w:r>
+        <w:rPr>
+          <w:rFonts w:ascii="Consolas" w:hAnsi="Consolas" w:cs="Consolas"/>
+          <w:color w:val="2B91AF"/>
+          <w:sz w:val="19"/>
+          <w:szCs w:val="19"/>
+          <w:lang w:val="en-US"/>
+        </w:rPr>
+        <w:t>LogLevel</w:t>
+      </w:r>
+      <w:r>
+        <w:rPr>
+          <w:rFonts w:ascii="Consolas" w:hAnsi="Consolas" w:cs="Consolas"/>
+          <w:color w:val="000000"/>
+          <w:sz w:val="19"/>
+          <w:szCs w:val="19"/>
+          <w:lang w:val="en-US"/>
+        </w:rPr>
+        <w:t>.Error</w:t>
+      </w:r>
+      <w:proofErr w:type="spellEnd"/>
+      <w:r>
+        <w:rPr>
+          <w:rFonts w:ascii="Consolas" w:hAnsi="Consolas" w:cs="Consolas"/>
+          <w:color w:val="000000"/>
+          <w:sz w:val="19"/>
+          <w:szCs w:val="19"/>
+          <w:lang w:val="en-US"/>
+        </w:rPr>
+        <w:t>, text);</w:t>
+      </w:r>
+    </w:p>
+    <w:p>
+      <w:pPr>
+        <w:autoSpaceDE w:val="0"/>
+        <w:autoSpaceDN w:val="0"/>
+        <w:adjustRightInd w:val="0"/>
+        <w:spacing w:after="0" w:line="240" w:lineRule="auto"/>
+        <w:rPr>
+          <w:rFonts w:ascii="Consolas" w:hAnsi="Consolas" w:cs="Consolas"/>
+          <w:color w:val="000000"/>
+          <w:sz w:val="19"/>
+          <w:szCs w:val="19"/>
+          <w:lang w:val="en-US"/>
+        </w:rPr>
+      </w:pPr>
+      <w:r>
+        <w:rPr>
+          <w:rFonts w:ascii="Consolas" w:hAnsi="Consolas" w:cs="Consolas"/>
+          <w:color w:val="000000"/>
+          <w:sz w:val="19"/>
+          <w:szCs w:val="19"/>
+          <w:lang w:val="en-US"/>
+        </w:rPr>
+        <w:t xml:space="preserve">        }</w:t>
+      </w:r>
+    </w:p>
+    <w:p>
+      <w:pPr>
+        <w:autoSpaceDE w:val="0"/>
+        <w:autoSpaceDN w:val="0"/>
+        <w:adjustRightInd w:val="0"/>
+        <w:spacing w:after="0" w:line="240" w:lineRule="auto"/>
+        <w:rPr>
+          <w:rFonts w:ascii="Consolas" w:hAnsi="Consolas" w:cs="Consolas"/>
+          <w:color w:val="000000"/>
+          <w:sz w:val="19"/>
+          <w:szCs w:val="19"/>
+          <w:lang w:val="en-US"/>
+        </w:rPr>
+      </w:pPr>
+    </w:p>
+    <w:p>
+      <w:pPr>
+        <w:autoSpaceDE w:val="0"/>
+        <w:autoSpaceDN w:val="0"/>
+        <w:adjustRightInd w:val="0"/>
+        <w:spacing w:after="0" w:line="240" w:lineRule="auto"/>
+        <w:rPr>
+          <w:rFonts w:ascii="Consolas" w:hAnsi="Consolas" w:cs="Consolas"/>
+          <w:color w:val="000000"/>
+          <w:sz w:val="19"/>
+          <w:szCs w:val="19"/>
+          <w:lang w:val="en-US"/>
+        </w:rPr>
+      </w:pPr>
+      <w:r>
+        <w:rPr>
+          <w:rFonts w:ascii="Consolas" w:hAnsi="Consolas" w:cs="Consolas"/>
+          <w:color w:val="000000"/>
+          <w:sz w:val="19"/>
+          <w:szCs w:val="19"/>
+          <w:lang w:val="en-US"/>
+        </w:rPr>
+        <w:t xml:space="preserve">        </w:t>
+      </w:r>
+      <w:r>
+        <w:rPr>
+          <w:rFonts w:ascii="Consolas" w:hAnsi="Consolas" w:cs="Consolas"/>
+          <w:color w:val="0000FF"/>
+          <w:sz w:val="19"/>
+          <w:szCs w:val="19"/>
+          <w:lang w:val="en-US"/>
+        </w:rPr>
+        <w:t>private</w:t>
+      </w:r>
+      <w:r>
+        <w:rPr>
+          <w:rFonts w:ascii="Consolas" w:hAnsi="Consolas" w:cs="Consolas"/>
+          <w:color w:val="000000"/>
+          <w:sz w:val="19"/>
+          <w:szCs w:val="19"/>
+          <w:lang w:val="en-US"/>
+        </w:rPr>
+        <w:t xml:space="preserve"> </w:t>
+      </w:r>
+      <w:r>
+        <w:rPr>
+          <w:rFonts w:ascii="Consolas" w:hAnsi="Consolas" w:cs="Consolas"/>
+          <w:color w:val="0000FF"/>
+          <w:sz w:val="19"/>
+          <w:szCs w:val="19"/>
+          <w:lang w:val="en-US"/>
+        </w:rPr>
+        <w:t>void</w:t>
+      </w:r>
+      <w:r>
+        <w:rPr>
+          <w:rFonts w:ascii="Consolas" w:hAnsi="Consolas" w:cs="Consolas"/>
+          <w:color w:val="000000"/>
+          <w:sz w:val="19"/>
+          <w:szCs w:val="19"/>
+          <w:lang w:val="en-US"/>
+        </w:rPr>
+        <w:t xml:space="preserve"> </w:t>
+      </w:r>
+      <w:proofErr w:type="spellStart"/>
+      <w:proofErr w:type="gramStart"/>
+      <w:r>
+        <w:rPr>
+          <w:rFonts w:ascii="Consolas" w:hAnsi="Consolas" w:cs="Consolas"/>
+          <w:color w:val="000000"/>
+          <w:sz w:val="19"/>
+          <w:szCs w:val="19"/>
+          <w:lang w:val="en-US"/>
+        </w:rPr>
+        <w:t>WriteFormattedLog</w:t>
+      </w:r>
+      <w:proofErr w:type="spellEnd"/>
+      <w:r>
+        <w:rPr>
+          <w:rFonts w:ascii="Consolas" w:hAnsi="Consolas" w:cs="Consolas"/>
+          <w:color w:val="000000"/>
+          <w:sz w:val="19"/>
+          <w:szCs w:val="19"/>
+          <w:lang w:val="en-US"/>
+        </w:rPr>
+        <w:t>(</w:t>
+      </w:r>
+      <w:proofErr w:type="spellStart"/>
+      <w:proofErr w:type="gramEnd"/>
+      <w:r>
+        <w:rPr>
+          <w:rFonts w:ascii="Consolas" w:hAnsi="Consolas" w:cs="Consolas"/>
+          <w:color w:val="2B91AF"/>
+          <w:sz w:val="19"/>
+          <w:szCs w:val="19"/>
+          <w:lang w:val="en-US"/>
+        </w:rPr>
+        <w:t>LogLevel</w:t>
+      </w:r>
+      <w:proofErr w:type="spellEnd"/>
+      <w:r>
+        <w:rPr>
+          <w:rFonts w:ascii="Consolas" w:hAnsi="Consolas" w:cs="Consolas"/>
+          <w:color w:val="000000"/>
+          <w:sz w:val="19"/>
+          <w:szCs w:val="19"/>
+          <w:lang w:val="en-US"/>
+        </w:rPr>
+        <w:t xml:space="preserve"> level, </w:t>
+      </w:r>
+      <w:r>
+        <w:rPr>
+          <w:rFonts w:ascii="Consolas" w:hAnsi="Consolas" w:cs="Consolas"/>
+          <w:color w:val="0000FF"/>
+          <w:sz w:val="19"/>
+          <w:szCs w:val="19"/>
+          <w:lang w:val="en-US"/>
+        </w:rPr>
+        <w:t>string</w:t>
+      </w:r>
+      <w:r>
+        <w:rPr>
+          <w:rFonts w:ascii="Consolas" w:hAnsi="Consolas" w:cs="Consolas"/>
+          <w:color w:val="000000"/>
+          <w:sz w:val="19"/>
+          <w:szCs w:val="19"/>
+          <w:lang w:val="en-US"/>
+        </w:rPr>
+        <w:t xml:space="preserve"> text)</w:t>
+      </w:r>
+    </w:p>
+    <w:p>
+      <w:pPr>
+        <w:autoSpaceDE w:val="0"/>
+        <w:autoSpaceDN w:val="0"/>
+        <w:adjustRightInd w:val="0"/>
+        <w:spacing w:after="0" w:line="240" w:lineRule="auto"/>
+        <w:rPr>
+          <w:rFonts w:ascii="Consolas" w:hAnsi="Consolas" w:cs="Consolas"/>
+          <w:color w:val="000000"/>
+          <w:sz w:val="19"/>
+          <w:szCs w:val="19"/>
+          <w:lang w:val="en-US"/>
+        </w:rPr>
+      </w:pPr>
+      <w:r>
+        <w:rPr>
+          <w:rFonts w:ascii="Consolas" w:hAnsi="Consolas" w:cs="Consolas"/>
+          <w:color w:val="000000"/>
+          <w:sz w:val="19"/>
+          <w:szCs w:val="19"/>
+          <w:lang w:val="en-US"/>
+        </w:rPr>
+        <w:t xml:space="preserve">        {</w:t>
+      </w:r>
+    </w:p>
+    <w:p>
+      <w:pPr>
+        <w:autoSpaceDE w:val="0"/>
+        <w:autoSpaceDN w:val="0"/>
+        <w:adjustRightInd w:val="0"/>
+        <w:spacing w:after="0" w:line="240" w:lineRule="auto"/>
+        <w:rPr>
+          <w:rFonts w:ascii="Consolas" w:hAnsi="Consolas" w:cs="Consolas"/>
+          <w:color w:val="000000"/>
+          <w:sz w:val="19"/>
+          <w:szCs w:val="19"/>
+          <w:lang w:val="en-US"/>
+        </w:rPr>
+      </w:pPr>
+      <w:r>
+        <w:rPr>
+          <w:rFonts w:ascii="Consolas" w:hAnsi="Consolas" w:cs="Consolas"/>
+          <w:color w:val="000000"/>
+          <w:sz w:val="19"/>
+          <w:szCs w:val="19"/>
+          <w:lang w:val="en-US"/>
+        </w:rPr>
+        <w:t xml:space="preserve">            </w:t>
+      </w:r>
+      <w:r>
+        <w:rPr>
+          <w:rFonts w:ascii="Consolas" w:hAnsi="Consolas" w:cs="Consolas"/>
+          <w:color w:val="0000FF"/>
+          <w:sz w:val="19"/>
+          <w:szCs w:val="19"/>
+          <w:lang w:val="en-US"/>
+        </w:rPr>
+        <w:t>string</w:t>
+      </w:r>
+      <w:r>
+        <w:rPr>
+          <w:rFonts w:ascii="Consolas" w:hAnsi="Consolas" w:cs="Consolas"/>
+          <w:color w:val="000000"/>
+          <w:sz w:val="19"/>
+          <w:szCs w:val="19"/>
+          <w:lang w:val="en-US"/>
+        </w:rPr>
+        <w:t xml:space="preserve"> pretext;</w:t>
+      </w:r>
+    </w:p>
+    <w:p>
+      <w:pPr>
+        <w:autoSpaceDE w:val="0"/>
+        <w:autoSpaceDN w:val="0"/>
+        <w:adjustRightInd w:val="0"/>
+        <w:spacing w:after="0" w:line="240" w:lineRule="auto"/>
+        <w:rPr>
+          <w:rFonts w:ascii="Consolas" w:hAnsi="Consolas" w:cs="Consolas"/>
+          <w:color w:val="000000"/>
+          <w:sz w:val="19"/>
+          <w:szCs w:val="19"/>
+          <w:lang w:val="en-US"/>
+        </w:rPr>
+      </w:pPr>
+      <w:r>
+        <w:rPr>
+          <w:rFonts w:ascii="Consolas" w:hAnsi="Consolas" w:cs="Consolas"/>
+          <w:color w:val="000000"/>
+          <w:sz w:val="19"/>
+          <w:szCs w:val="19"/>
+          <w:lang w:val="en-US"/>
+        </w:rPr>
+        <w:t xml:space="preserve">            </w:t>
+      </w:r>
+      <w:r>
+        <w:rPr>
+          <w:rFonts w:ascii="Consolas" w:hAnsi="Consolas" w:cs="Consolas"/>
+          <w:color w:val="0000FF"/>
+          <w:sz w:val="19"/>
+          <w:szCs w:val="19"/>
+          <w:lang w:val="en-US"/>
+        </w:rPr>
+        <w:t>switch</w:t>
+      </w:r>
+      <w:r>
+        <w:rPr>
+          <w:rFonts w:ascii="Consolas" w:hAnsi="Consolas" w:cs="Consolas"/>
+          <w:color w:val="000000"/>
+          <w:sz w:val="19"/>
+          <w:szCs w:val="19"/>
+          <w:lang w:val="en-US"/>
+        </w:rPr>
+        <w:t xml:space="preserve"> (level)</w:t>
+      </w:r>
+    </w:p>
+    <w:p>
+      <w:pPr>
+        <w:autoSpaceDE w:val="0"/>
+        <w:autoSpaceDN w:val="0"/>
+        <w:adjustRightInd w:val="0"/>
+        <w:spacing w:after="0" w:line="240" w:lineRule="auto"/>
+        <w:rPr>
+          <w:rFonts w:ascii="Consolas" w:hAnsi="Consolas" w:cs="Consolas"/>
+          <w:color w:val="000000"/>
+          <w:sz w:val="19"/>
+          <w:szCs w:val="19"/>
+          <w:lang w:val="en-US"/>
+        </w:rPr>
+      </w:pPr>
+      <w:r>
+        <w:rPr>
+          <w:rFonts w:ascii="Consolas" w:hAnsi="Consolas" w:cs="Consolas"/>
+          <w:color w:val="000000"/>
+          <w:sz w:val="19"/>
+          <w:szCs w:val="19"/>
+          <w:lang w:val="en-US"/>
+        </w:rPr>
+        <w:t xml:space="preserve">            {</w:t>
+      </w:r>
+    </w:p>
+    <w:p>
+      <w:pPr>
+        <w:autoSpaceDE w:val="0"/>
+        <w:autoSpaceDN w:val="0"/>
+        <w:adjustRightInd w:val="0"/>
+        <w:spacing w:after="0" w:line="240" w:lineRule="auto"/>
+        <w:rPr>
+          <w:rFonts w:ascii="Consolas" w:hAnsi="Consolas" w:cs="Consolas"/>
+          <w:color w:val="000000"/>
+          <w:sz w:val="19"/>
+          <w:szCs w:val="19"/>
+          <w:lang w:val="en-US"/>
+        </w:rPr>
+      </w:pPr>
+      <w:r>
+        <w:rPr>
+          <w:rFonts w:ascii="Consolas" w:hAnsi="Consolas" w:cs="Consolas"/>
+          <w:color w:val="000000"/>
+          <w:sz w:val="19"/>
+          <w:szCs w:val="19"/>
+          <w:lang w:val="en-US"/>
+        </w:rPr>
+        <w:t xml:space="preserve">                </w:t>
+      </w:r>
+      <w:r>
+        <w:rPr>
+          <w:rFonts w:ascii="Consolas" w:hAnsi="Consolas" w:cs="Consolas"/>
+          <w:color w:val="0000FF"/>
+          <w:sz w:val="19"/>
+          <w:szCs w:val="19"/>
+          <w:lang w:val="en-US"/>
+        </w:rPr>
+        <w:t>case</w:t>
+      </w:r>
+      <w:r>
+        <w:rPr>
+          <w:rFonts w:ascii="Consolas" w:hAnsi="Consolas" w:cs="Consolas"/>
+          <w:color w:val="000000"/>
+          <w:sz w:val="19"/>
+          <w:szCs w:val="19"/>
+          <w:lang w:val="en-US"/>
+        </w:rPr>
+        <w:t xml:space="preserve"> </w:t>
+      </w:r>
+      <w:proofErr w:type="spellStart"/>
+      <w:r>
+        <w:rPr>
+          <w:rFonts w:ascii="Consolas" w:hAnsi="Consolas" w:cs="Consolas"/>
+          <w:color w:val="2B91AF"/>
+          <w:sz w:val="19"/>
+          <w:szCs w:val="19"/>
+          <w:lang w:val="en-US"/>
+        </w:rPr>
+        <w:t>LogLevel</w:t>
+      </w:r>
+      <w:r>
+        <w:rPr>
+          <w:rFonts w:ascii="Consolas" w:hAnsi="Consolas" w:cs="Consolas"/>
+          <w:color w:val="000000"/>
+          <w:sz w:val="19"/>
+          <w:szCs w:val="19"/>
+          <w:lang w:val="en-US"/>
+        </w:rPr>
+        <w:t>.Info</w:t>
+      </w:r>
+      <w:proofErr w:type="spellEnd"/>
+      <w:r>
+        <w:rPr>
+          <w:rFonts w:ascii="Consolas" w:hAnsi="Consolas" w:cs="Consolas"/>
+          <w:color w:val="000000"/>
+          <w:sz w:val="19"/>
+          <w:szCs w:val="19"/>
+          <w:lang w:val="en-US"/>
+        </w:rPr>
+        <w:t xml:space="preserve">: pretext = </w:t>
+      </w:r>
+      <w:r>
+        <w:rPr>
+          <w:rFonts w:ascii="Consolas" w:hAnsi="Consolas" w:cs="Consolas"/>
+          <w:color w:val="A31515"/>
+          <w:sz w:val="19"/>
+          <w:szCs w:val="19"/>
+          <w:lang w:val="en-US"/>
+        </w:rPr>
+        <w:t>"[INFO]"</w:t>
+      </w:r>
+      <w:r>
+        <w:rPr>
+          <w:rFonts w:ascii="Consolas" w:hAnsi="Consolas" w:cs="Consolas"/>
+          <w:color w:val="000000"/>
+          <w:sz w:val="19"/>
+          <w:szCs w:val="19"/>
+          <w:lang w:val="en-US"/>
+        </w:rPr>
+        <w:t xml:space="preserve">; </w:t>
+      </w:r>
+      <w:r>
+        <w:rPr>
+          <w:rFonts w:ascii="Consolas" w:hAnsi="Consolas" w:cs="Consolas"/>
+          <w:color w:val="0000FF"/>
+          <w:sz w:val="19"/>
+          <w:szCs w:val="19"/>
+          <w:lang w:val="en-US"/>
+        </w:rPr>
+        <w:t>break</w:t>
+      </w:r>
+      <w:r>
+        <w:rPr>
+          <w:rFonts w:ascii="Consolas" w:hAnsi="Consolas" w:cs="Consolas"/>
+          <w:color w:val="000000"/>
+          <w:sz w:val="19"/>
+          <w:szCs w:val="19"/>
+          <w:lang w:val="en-US"/>
+        </w:rPr>
+        <w:t>;</w:t>
+      </w:r>
+    </w:p>
+    <w:p>
+      <w:pPr>
+        <w:autoSpaceDE w:val="0"/>
+        <w:autoSpaceDN w:val="0"/>
+        <w:adjustRightInd w:val="0"/>
+        <w:spacing w:after="0" w:line="240" w:lineRule="auto"/>
+        <w:rPr>
+          <w:rFonts w:ascii="Consolas" w:hAnsi="Consolas" w:cs="Consolas"/>
+          <w:color w:val="000000"/>
+          <w:sz w:val="19"/>
+          <w:szCs w:val="19"/>
+          <w:lang w:val="en-US"/>
+        </w:rPr>
+      </w:pPr>
+      <w:r>
+        <w:rPr>
+          <w:rFonts w:ascii="Consolas" w:hAnsi="Consolas" w:cs="Consolas"/>
+          <w:color w:val="000000"/>
+          <w:sz w:val="19"/>
+          <w:szCs w:val="19"/>
+          <w:lang w:val="en-US"/>
+        </w:rPr>
+        <w:t xml:space="preserve">                </w:t>
+      </w:r>
+      <w:r>
+        <w:rPr>
+          <w:rFonts w:ascii="Consolas" w:hAnsi="Consolas" w:cs="Consolas"/>
+          <w:color w:val="0000FF"/>
+          <w:sz w:val="19"/>
+          <w:szCs w:val="19"/>
+          <w:lang w:val="en-US"/>
+        </w:rPr>
+        <w:t>case</w:t>
+      </w:r>
+      <w:r>
+        <w:rPr>
+          <w:rFonts w:ascii="Consolas" w:hAnsi="Consolas" w:cs="Consolas"/>
+          <w:color w:val="000000"/>
+          <w:sz w:val="19"/>
+          <w:szCs w:val="19"/>
+          <w:lang w:val="en-US"/>
+        </w:rPr>
+        <w:t xml:space="preserve"> </w:t>
+      </w:r>
+      <w:proofErr w:type="spellStart"/>
+      <w:r>
+        <w:rPr>
+          <w:rFonts w:ascii="Consolas" w:hAnsi="Consolas" w:cs="Consolas"/>
+          <w:color w:val="2B91AF"/>
+          <w:sz w:val="19"/>
+          <w:szCs w:val="19"/>
+          <w:lang w:val="en-US"/>
+        </w:rPr>
+        <w:t>LogLevel</w:t>
+      </w:r>
+      <w:r>
+        <w:rPr>
+          <w:rFonts w:ascii="Consolas" w:hAnsi="Consolas" w:cs="Consolas"/>
+          <w:color w:val="000000"/>
+          <w:sz w:val="19"/>
+          <w:szCs w:val="19"/>
+          <w:lang w:val="en-US"/>
+        </w:rPr>
+        <w:t>.Debug</w:t>
+      </w:r>
+      <w:proofErr w:type="spellEnd"/>
+      <w:r>
+        <w:rPr>
+          <w:rFonts w:ascii="Consolas" w:hAnsi="Consolas" w:cs="Consolas"/>
+          <w:color w:val="000000"/>
+          <w:sz w:val="19"/>
+          <w:szCs w:val="19"/>
+          <w:lang w:val="en-US"/>
+        </w:rPr>
+        <w:t xml:space="preserve">: pretext = </w:t>
+      </w:r>
+      <w:r>
+        <w:rPr>
+          <w:rFonts w:ascii="Consolas" w:hAnsi="Consolas" w:cs="Consolas"/>
+          <w:color w:val="A31515"/>
+          <w:sz w:val="19"/>
+          <w:szCs w:val="19"/>
+          <w:lang w:val="en-US"/>
+        </w:rPr>
+        <w:t>"[DEBUG]"</w:t>
+      </w:r>
+      <w:r>
+        <w:rPr>
+          <w:rFonts w:ascii="Consolas" w:hAnsi="Consolas" w:cs="Consolas"/>
+          <w:color w:val="000000"/>
+          <w:sz w:val="19"/>
+          <w:szCs w:val="19"/>
+          <w:lang w:val="en-US"/>
+        </w:rPr>
+        <w:t xml:space="preserve">; </w:t>
+      </w:r>
+      <w:r>
+        <w:rPr>
+          <w:rFonts w:ascii="Consolas" w:hAnsi="Consolas" w:cs="Consolas"/>
+          <w:color w:val="0000FF"/>
+          <w:sz w:val="19"/>
+          <w:szCs w:val="19"/>
+          <w:lang w:val="en-US"/>
+        </w:rPr>
+        <w:t>break</w:t>
+      </w:r>
+      <w:r>
+        <w:rPr>
+          <w:rFonts w:ascii="Consolas" w:hAnsi="Consolas" w:cs="Consolas"/>
+          <w:color w:val="000000"/>
+          <w:sz w:val="19"/>
+          <w:szCs w:val="19"/>
+          <w:lang w:val="en-US"/>
+        </w:rPr>
+        <w:t>;</w:t>
+      </w:r>
+    </w:p>
+    <w:p>
+      <w:pPr>
+        <w:autoSpaceDE w:val="0"/>
+        <w:autoSpaceDN w:val="0"/>
+        <w:adjustRightInd w:val="0"/>
+        <w:spacing w:after="0" w:line="240" w:lineRule="auto"/>
+        <w:rPr>
+          <w:rFonts w:ascii="Consolas" w:hAnsi="Consolas" w:cs="Consolas"/>
+          <w:color w:val="000000"/>
+          <w:sz w:val="19"/>
+          <w:szCs w:val="19"/>
+          <w:lang w:val="en-US"/>
+        </w:rPr>
+      </w:pPr>
+      <w:r>
+        <w:rPr>
+          <w:rFonts w:ascii="Consolas" w:hAnsi="Consolas" w:cs="Consolas"/>
+          <w:color w:val="000000"/>
+          <w:sz w:val="19"/>
+          <w:szCs w:val="19"/>
+          <w:lang w:val="en-US"/>
+        </w:rPr>
+        <w:t xml:space="preserve">                </w:t>
+      </w:r>
+      <w:r>
+        <w:rPr>
+          <w:rFonts w:ascii="Consolas" w:hAnsi="Consolas" w:cs="Consolas"/>
+          <w:color w:val="0000FF"/>
+          <w:sz w:val="19"/>
+          <w:szCs w:val="19"/>
+          <w:lang w:val="en-US"/>
+        </w:rPr>
+        <w:t>case</w:t>
+      </w:r>
+      <w:r>
+        <w:rPr>
+          <w:rFonts w:ascii="Consolas" w:hAnsi="Consolas" w:cs="Consolas"/>
+          <w:color w:val="000000"/>
+          <w:sz w:val="19"/>
+          <w:szCs w:val="19"/>
+          <w:lang w:val="en-US"/>
+        </w:rPr>
+        <w:t xml:space="preserve"> </w:t>
+      </w:r>
+      <w:proofErr w:type="spellStart"/>
+      <w:r>
+        <w:rPr>
+          <w:rFonts w:ascii="Consolas" w:hAnsi="Consolas" w:cs="Consolas"/>
+          <w:color w:val="2B91AF"/>
+          <w:sz w:val="19"/>
+          <w:szCs w:val="19"/>
+          <w:lang w:val="en-US"/>
+        </w:rPr>
+        <w:t>LogLevel</w:t>
+      </w:r>
+      <w:r>
+        <w:rPr>
+          <w:rFonts w:ascii="Consolas" w:hAnsi="Consolas" w:cs="Consolas"/>
+          <w:color w:val="000000"/>
+          <w:sz w:val="19"/>
+          <w:szCs w:val="19"/>
+          <w:lang w:val="en-US"/>
+        </w:rPr>
+        <w:t>.Error</w:t>
+      </w:r>
+      <w:proofErr w:type="spellEnd"/>
+      <w:r>
+        <w:rPr>
+          <w:rFonts w:ascii="Consolas" w:hAnsi="Consolas" w:cs="Consolas"/>
+          <w:color w:val="000000"/>
+          <w:sz w:val="19"/>
+          <w:szCs w:val="19"/>
+          <w:lang w:val="en-US"/>
+        </w:rPr>
+        <w:t xml:space="preserve">: pretext = </w:t>
+      </w:r>
+      <w:r>
+        <w:rPr>
+          <w:rFonts w:ascii="Consolas" w:hAnsi="Consolas" w:cs="Consolas"/>
+          <w:color w:val="A31515"/>
+          <w:sz w:val="19"/>
+          <w:szCs w:val="19"/>
+          <w:lang w:val="en-US"/>
+        </w:rPr>
+        <w:t>"[ERROR]"</w:t>
+      </w:r>
+      <w:r>
+        <w:rPr>
+          <w:rFonts w:ascii="Consolas" w:hAnsi="Consolas" w:cs="Consolas"/>
+          <w:color w:val="000000"/>
+          <w:sz w:val="19"/>
+          <w:szCs w:val="19"/>
+          <w:lang w:val="en-US"/>
+        </w:rPr>
+        <w:t xml:space="preserve">; </w:t>
+      </w:r>
+      <w:r>
+        <w:rPr>
+          <w:rFonts w:ascii="Consolas" w:hAnsi="Consolas" w:cs="Consolas"/>
+          <w:color w:val="0000FF"/>
+          <w:sz w:val="19"/>
+          <w:szCs w:val="19"/>
+          <w:lang w:val="en-US"/>
+        </w:rPr>
+        <w:t>break</w:t>
+      </w:r>
+      <w:r>
+        <w:rPr>
+          <w:rFonts w:ascii="Consolas" w:hAnsi="Consolas" w:cs="Consolas"/>
+          <w:color w:val="000000"/>
+          <w:sz w:val="19"/>
+          <w:szCs w:val="19"/>
+          <w:lang w:val="en-US"/>
+        </w:rPr>
+        <w:t>;</w:t>
+      </w:r>
+    </w:p>
+    <w:p>
+      <w:pPr>
+        <w:autoSpaceDE w:val="0"/>
+        <w:autoSpaceDN w:val="0"/>
+        <w:adjustRightInd w:val="0"/>
+        <w:spacing w:after="0" w:line="240" w:lineRule="auto"/>
+        <w:rPr>
+          <w:rFonts w:ascii="Consolas" w:hAnsi="Consolas" w:cs="Consolas"/>
+          <w:color w:val="000000"/>
+          <w:sz w:val="19"/>
+          <w:szCs w:val="19"/>
+          <w:lang w:val="en-US"/>
+        </w:rPr>
+      </w:pPr>
+      <w:r>
+        <w:rPr>
+          <w:rFonts w:ascii="Consolas" w:hAnsi="Consolas" w:cs="Consolas"/>
+          <w:color w:val="000000"/>
+          <w:sz w:val="19"/>
+          <w:szCs w:val="19"/>
+          <w:lang w:val="en-US"/>
+        </w:rPr>
+        <w:t xml:space="preserve">                </w:t>
+      </w:r>
+      <w:r>
+        <w:rPr>
+          <w:rFonts w:ascii="Consolas" w:hAnsi="Consolas" w:cs="Consolas"/>
+          <w:color w:val="0000FF"/>
+          <w:sz w:val="19"/>
+          <w:szCs w:val="19"/>
+          <w:lang w:val="en-US"/>
+        </w:rPr>
+        <w:t>case</w:t>
+      </w:r>
+      <w:r>
+        <w:rPr>
+          <w:rFonts w:ascii="Consolas" w:hAnsi="Consolas" w:cs="Consolas"/>
+          <w:color w:val="000000"/>
+          <w:sz w:val="19"/>
+          <w:szCs w:val="19"/>
+          <w:lang w:val="en-US"/>
+        </w:rPr>
+        <w:t xml:space="preserve"> </w:t>
+      </w:r>
+      <w:proofErr w:type="spellStart"/>
+      <w:r>
+        <w:rPr>
+          <w:rFonts w:ascii="Consolas" w:hAnsi="Consolas" w:cs="Consolas"/>
+          <w:color w:val="2B91AF"/>
+          <w:sz w:val="19"/>
+          <w:szCs w:val="19"/>
+          <w:lang w:val="en-US"/>
+        </w:rPr>
+        <w:t>LogLevel</w:t>
+      </w:r>
+      <w:r>
+        <w:rPr>
+          <w:rFonts w:ascii="Consolas" w:hAnsi="Consolas" w:cs="Consolas"/>
+          <w:color w:val="000000"/>
+          <w:sz w:val="19"/>
+          <w:szCs w:val="19"/>
+          <w:lang w:val="en-US"/>
+        </w:rPr>
+        <w:t>.Fatal</w:t>
+      </w:r>
+      <w:proofErr w:type="spellEnd"/>
+      <w:r>
+        <w:rPr>
+          <w:rFonts w:ascii="Consolas" w:hAnsi="Consolas" w:cs="Consolas"/>
+          <w:color w:val="000000"/>
+          <w:sz w:val="19"/>
+          <w:szCs w:val="19"/>
+          <w:lang w:val="en-US"/>
+        </w:rPr>
+        <w:t xml:space="preserve">: pretext = </w:t>
+      </w:r>
+      <w:r>
+        <w:rPr>
+          <w:rFonts w:ascii="Consolas" w:hAnsi="Consolas" w:cs="Consolas"/>
+          <w:color w:val="A31515"/>
+          <w:sz w:val="19"/>
+          <w:szCs w:val="19"/>
+          <w:lang w:val="en-US"/>
+        </w:rPr>
+        <w:t>"[FATAL]"</w:t>
+      </w:r>
+      <w:r>
+        <w:rPr>
+          <w:rFonts w:ascii="Consolas" w:hAnsi="Consolas" w:cs="Consolas"/>
+          <w:color w:val="000000"/>
+          <w:sz w:val="19"/>
+          <w:szCs w:val="19"/>
+          <w:lang w:val="en-US"/>
+        </w:rPr>
+        <w:t xml:space="preserve">; </w:t>
+      </w:r>
+      <w:r>
+        <w:rPr>
+          <w:rFonts w:ascii="Consolas" w:hAnsi="Consolas" w:cs="Consolas"/>
+          <w:color w:val="0000FF"/>
+          <w:sz w:val="19"/>
+          <w:szCs w:val="19"/>
+          <w:lang w:val="en-US"/>
+        </w:rPr>
+        <w:t>break</w:t>
+      </w:r>
+      <w:r>
+        <w:rPr>
+          <w:rFonts w:ascii="Consolas" w:hAnsi="Consolas" w:cs="Consolas"/>
+          <w:color w:val="000000"/>
+          <w:sz w:val="19"/>
+          <w:szCs w:val="19"/>
+          <w:lang w:val="en-US"/>
+        </w:rPr>
+        <w:t>;</w:t>
+      </w:r>
+    </w:p>
+    <w:p>
+      <w:pPr>
+        <w:autoSpaceDE w:val="0"/>
+        <w:autoSpaceDN w:val="0"/>
+        <w:adjustRightInd w:val="0"/>
+        <w:spacing w:after="0" w:line="240" w:lineRule="auto"/>
+        <w:rPr>
+          <w:rFonts w:ascii="Consolas" w:hAnsi="Consolas" w:cs="Consolas"/>
+          <w:color w:val="000000"/>
+          <w:sz w:val="19"/>
+          <w:szCs w:val="19"/>
+          <w:lang w:val="en-US"/>
+        </w:rPr>
+      </w:pPr>
+      <w:r>
+        <w:rPr>
+          <w:rFonts w:ascii="Consolas" w:hAnsi="Consolas" w:cs="Consolas"/>
+          <w:color w:val="000000"/>
+          <w:sz w:val="19"/>
+          <w:szCs w:val="19"/>
+          <w:lang w:val="en-US"/>
+        </w:rPr>
+        <w:t xml:space="preserve">                </w:t>
+      </w:r>
+      <w:r>
+        <w:rPr>
+          <w:rFonts w:ascii="Consolas" w:hAnsi="Consolas" w:cs="Consolas"/>
+          <w:color w:val="0000FF"/>
+          <w:sz w:val="19"/>
+          <w:szCs w:val="19"/>
+          <w:lang w:val="en-US"/>
+        </w:rPr>
+        <w:t>default</w:t>
+      </w:r>
+      <w:r>
+        <w:rPr>
+          <w:rFonts w:ascii="Consolas" w:hAnsi="Consolas" w:cs="Consolas"/>
+          <w:color w:val="000000"/>
+          <w:sz w:val="19"/>
+          <w:szCs w:val="19"/>
+          <w:lang w:val="en-US"/>
+        </w:rPr>
+        <w:t xml:space="preserve">: pretext = </w:t>
+      </w:r>
+      <w:r>
+        <w:rPr>
+          <w:rFonts w:ascii="Consolas" w:hAnsi="Consolas" w:cs="Consolas"/>
+          <w:color w:val="A31515"/>
+          <w:sz w:val="19"/>
+          <w:szCs w:val="19"/>
+          <w:lang w:val="en-US"/>
+        </w:rPr>
+        <w:t>""</w:t>
+      </w:r>
+      <w:r>
+        <w:rPr>
+          <w:rFonts w:ascii="Consolas" w:hAnsi="Consolas" w:cs="Consolas"/>
+          <w:color w:val="000000"/>
+          <w:sz w:val="19"/>
+          <w:szCs w:val="19"/>
+          <w:lang w:val="en-US"/>
+        </w:rPr>
+        <w:t xml:space="preserve">; </w:t>
+      </w:r>
+      <w:r>
+        <w:rPr>
+          <w:rFonts w:ascii="Consolas" w:hAnsi="Consolas" w:cs="Consolas"/>
+          <w:color w:val="0000FF"/>
+          <w:sz w:val="19"/>
+          <w:szCs w:val="19"/>
+          <w:lang w:val="en-US"/>
+        </w:rPr>
+        <w:t>break</w:t>
+      </w:r>
+      <w:r>
+        <w:rPr>
+          <w:rFonts w:ascii="Consolas" w:hAnsi="Consolas" w:cs="Consolas"/>
+          <w:color w:val="000000"/>
+          <w:sz w:val="19"/>
+          <w:szCs w:val="19"/>
+          <w:lang w:val="en-US"/>
+        </w:rPr>
+        <w:t>;</w:t>
+      </w:r>
+    </w:p>
+    <w:p>
+      <w:pPr>
+        <w:autoSpaceDE w:val="0"/>
+        <w:autoSpaceDN w:val="0"/>
+        <w:adjustRightInd w:val="0"/>
+        <w:spacing w:after="0" w:line="240" w:lineRule="auto"/>
+        <w:rPr>
+          <w:rFonts w:ascii="Consolas" w:hAnsi="Consolas" w:cs="Consolas"/>
+          <w:color w:val="000000"/>
+          <w:sz w:val="19"/>
+          <w:szCs w:val="19"/>
+          <w:lang w:val="en-US"/>
+        </w:rPr>
+      </w:pPr>
+      <w:r>
+        <w:rPr>
+          <w:rFonts w:ascii="Consolas" w:hAnsi="Consolas" w:cs="Consolas"/>
+          <w:color w:val="000000"/>
+          <w:sz w:val="19"/>
+          <w:szCs w:val="19"/>
+          <w:lang w:val="en-US"/>
+        </w:rPr>
+        <w:t xml:space="preserve">            }</w:t>
+      </w:r>
+    </w:p>
+    <w:p>
+      <w:pPr>
+        <w:autoSpaceDE w:val="0"/>
+        <w:autoSpaceDN w:val="0"/>
+        <w:adjustRightInd w:val="0"/>
+        <w:spacing w:after="0" w:line="240" w:lineRule="auto"/>
+        <w:rPr>
+          <w:rFonts w:ascii="Consolas" w:hAnsi="Consolas" w:cs="Consolas"/>
+          <w:color w:val="000000"/>
+          <w:sz w:val="19"/>
+          <w:szCs w:val="19"/>
+          <w:lang w:val="en-US"/>
+        </w:rPr>
+      </w:pPr>
+    </w:p>
+    <w:p>
+      <w:pPr>
+        <w:autoSpaceDE w:val="0"/>
+        <w:autoSpaceDN w:val="0"/>
+        <w:adjustRightInd w:val="0"/>
+        <w:spacing w:after="0" w:line="240" w:lineRule="auto"/>
+        <w:rPr>
+          <w:rFonts w:ascii="Consolas" w:hAnsi="Consolas" w:cs="Consolas"/>
+          <w:color w:val="000000"/>
+          <w:sz w:val="19"/>
+          <w:szCs w:val="19"/>
+          <w:lang w:val="en-US"/>
+        </w:rPr>
+      </w:pPr>
+      <w:r>
+        <w:rPr>
+          <w:rFonts w:ascii="Consolas" w:hAnsi="Consolas" w:cs="Consolas"/>
+          <w:color w:val="000000"/>
+          <w:sz w:val="19"/>
+          <w:szCs w:val="19"/>
+          <w:lang w:val="en-US"/>
+        </w:rPr>
+        <w:t xml:space="preserve">            </w:t>
+      </w:r>
+      <w:proofErr w:type="spellStart"/>
+      <w:r>
+        <w:rPr>
+          <w:rFonts w:ascii="Consolas" w:hAnsi="Consolas" w:cs="Consolas"/>
+          <w:color w:val="2B91AF"/>
+          <w:sz w:val="19"/>
+          <w:szCs w:val="19"/>
+          <w:lang w:val="en-US"/>
+        </w:rPr>
+        <w:t>Console</w:t>
+      </w:r>
+      <w:r>
+        <w:rPr>
+          <w:rFonts w:ascii="Consolas" w:hAnsi="Consolas" w:cs="Consolas"/>
+          <w:color w:val="000000"/>
+          <w:sz w:val="19"/>
+          <w:szCs w:val="19"/>
+          <w:lang w:val="en-US"/>
+        </w:rPr>
+        <w:t>.WriteLine</w:t>
+      </w:r>
+      <w:proofErr w:type="spellEnd"/>
+      <w:r>
+        <w:rPr>
+          <w:rFonts w:ascii="Consolas" w:hAnsi="Consolas" w:cs="Consolas"/>
+          <w:color w:val="000000"/>
+          <w:sz w:val="19"/>
+          <w:szCs w:val="19"/>
+          <w:lang w:val="en-US"/>
+        </w:rPr>
+        <w:t>();</w:t>
+      </w:r>
+    </w:p>
+    <w:p>
+      <w:pPr>
+        <w:autoSpaceDE w:val="0"/>
+        <w:autoSpaceDN w:val="0"/>
+        <w:adjustRightInd w:val="0"/>
+        <w:spacing w:after="0" w:line="240" w:lineRule="auto"/>
+        <w:rPr>
+          <w:rFonts w:ascii="Consolas" w:hAnsi="Consolas" w:cs="Consolas"/>
+          <w:color w:val="000000"/>
+          <w:sz w:val="19"/>
+          <w:szCs w:val="19"/>
+          <w:lang w:val="en-US"/>
+        </w:rPr>
+      </w:pPr>
+      <w:r>
+        <w:rPr>
+          <w:rFonts w:ascii="Consolas" w:hAnsi="Consolas" w:cs="Consolas"/>
+          <w:color w:val="000000"/>
+          <w:sz w:val="19"/>
+          <w:szCs w:val="19"/>
+          <w:lang w:val="en-US"/>
+        </w:rPr>
+        <w:t xml:space="preserve">            </w:t>
+      </w:r>
+      <w:proofErr w:type="spellStart"/>
+      <w:r>
+        <w:rPr>
+          <w:rFonts w:ascii="Consolas" w:hAnsi="Consolas" w:cs="Consolas"/>
+          <w:color w:val="2B91AF"/>
+          <w:sz w:val="19"/>
+          <w:szCs w:val="19"/>
+          <w:lang w:val="en-US"/>
+        </w:rPr>
+        <w:t>Console</w:t>
+      </w:r>
+      <w:r>
+        <w:rPr>
+          <w:rFonts w:ascii="Consolas" w:hAnsi="Consolas" w:cs="Consolas"/>
+          <w:color w:val="000000"/>
+          <w:sz w:val="19"/>
+          <w:szCs w:val="19"/>
+          <w:lang w:val="en-US"/>
+        </w:rPr>
+        <w:t>.WriteLine</w:t>
+      </w:r>
+      <w:proofErr w:type="spellEnd"/>
+      <w:r>
+        <w:rPr>
+          <w:rFonts w:ascii="Consolas" w:hAnsi="Consolas" w:cs="Consolas"/>
+          <w:color w:val="000000"/>
+          <w:sz w:val="19"/>
+          <w:szCs w:val="19"/>
+          <w:lang w:val="en-US"/>
+        </w:rPr>
+        <w:t>(</w:t>
+      </w:r>
+      <w:r>
+        <w:rPr>
+          <w:rFonts w:ascii="Consolas" w:hAnsi="Consolas" w:cs="Consolas"/>
+          <w:color w:val="A31515"/>
+          <w:sz w:val="19"/>
+          <w:szCs w:val="19"/>
+          <w:lang w:val="en-US"/>
+        </w:rPr>
+        <w:t>$"</w:t>
+      </w:r>
+      <w:r>
+        <w:rPr>
+          <w:rFonts w:ascii="Consolas" w:hAnsi="Consolas" w:cs="Consolas"/>
+          <w:color w:val="000000"/>
+          <w:sz w:val="19"/>
+          <w:szCs w:val="19"/>
+          <w:lang w:val="en-US"/>
+        </w:rPr>
+        <w:t>{</w:t>
+      </w:r>
+      <w:proofErr w:type="spellStart"/>
+      <w:r>
+        <w:rPr>
+          <w:rFonts w:ascii="Consolas" w:hAnsi="Consolas" w:cs="Consolas"/>
+          <w:color w:val="2B91AF"/>
+          <w:sz w:val="19"/>
+          <w:szCs w:val="19"/>
+          <w:lang w:val="en-US"/>
+        </w:rPr>
+        <w:t>DateTime</w:t>
+      </w:r>
+      <w:r>
+        <w:rPr>
+          <w:rFonts w:ascii="Consolas" w:hAnsi="Consolas" w:cs="Consolas"/>
+          <w:color w:val="000000"/>
+          <w:sz w:val="19"/>
+          <w:szCs w:val="19"/>
+          <w:lang w:val="en-US"/>
+        </w:rPr>
+        <w:t>.Now</w:t>
+      </w:r>
+      <w:proofErr w:type="spellEnd"/>
+      <w:r>
+        <w:rPr>
+          <w:rFonts w:ascii="Consolas" w:hAnsi="Consolas" w:cs="Consolas"/>
+          <w:color w:val="000000"/>
+          <w:sz w:val="19"/>
+          <w:szCs w:val="19"/>
+          <w:lang w:val="en-US"/>
+        </w:rPr>
+        <w:t>}</w:t>
+      </w:r>
+      <w:r>
+        <w:rPr>
+          <w:rFonts w:ascii="Consolas" w:hAnsi="Consolas" w:cs="Consolas"/>
+          <w:color w:val="A31515"/>
+          <w:sz w:val="19"/>
+          <w:szCs w:val="19"/>
+          <w:lang w:val="en-US"/>
+        </w:rPr>
+        <w:t xml:space="preserve"> </w:t>
+      </w:r>
+      <w:r>
+        <w:rPr>
+          <w:rFonts w:ascii="Consolas" w:hAnsi="Consolas" w:cs="Consolas"/>
+          <w:color w:val="000000"/>
+          <w:sz w:val="19"/>
+          <w:szCs w:val="19"/>
+          <w:lang w:val="en-US"/>
+        </w:rPr>
+        <w:t>{pretext}{text}</w:t>
+      </w:r>
+      <w:r>
+        <w:rPr>
+          <w:rFonts w:ascii="Consolas" w:hAnsi="Consolas" w:cs="Consolas"/>
+          <w:color w:val="A31515"/>
+          <w:sz w:val="19"/>
+          <w:szCs w:val="19"/>
+          <w:lang w:val="en-US"/>
+        </w:rPr>
+        <w:t>"</w:t>
+      </w:r>
+      <w:r>
+        <w:rPr>
+          <w:rFonts w:ascii="Consolas" w:hAnsi="Consolas" w:cs="Consolas"/>
+          <w:color w:val="000000"/>
+          <w:sz w:val="19"/>
+          <w:szCs w:val="19"/>
+          <w:lang w:val="en-US"/>
+        </w:rPr>
+        <w:t>);</w:t>
+      </w:r>
+    </w:p>
+    <w:p>
+      <w:pPr>
+        <w:autoSpaceDE w:val="0"/>
+        <w:autoSpaceDN w:val="0"/>
+        <w:adjustRightInd w:val="0"/>
+        <w:spacing w:after="0" w:line="240" w:lineRule="auto"/>
+        <w:rPr>
+          <w:rFonts w:ascii="Consolas" w:hAnsi="Consolas" w:cs="Consolas"/>
+          <w:color w:val="000000"/>
+          <w:sz w:val="19"/>
+          <w:szCs w:val="19"/>
+          <w:lang w:val="en-US"/>
+        </w:rPr>
+      </w:pPr>
+      <w:r>
+        <w:rPr>
+          <w:rFonts w:ascii="Consolas" w:hAnsi="Consolas" w:cs="Consolas"/>
+          <w:color w:val="000000"/>
+          <w:sz w:val="19"/>
+          <w:szCs w:val="19"/>
+          <w:lang w:val="en-US"/>
+        </w:rPr>
+        <w:t xml:space="preserve">        }</w:t>
+      </w:r>
+    </w:p>
+    <w:p>
+      <w:pPr>
+        <w:autoSpaceDE w:val="0"/>
+        <w:autoSpaceDN w:val="0"/>
+        <w:adjustRightInd w:val="0"/>
+        <w:spacing w:after="0" w:line="240" w:lineRule="auto"/>
+        <w:rPr>
+          <w:rFonts w:ascii="Consolas" w:hAnsi="Consolas" w:cs="Consolas"/>
+          <w:color w:val="000000"/>
+          <w:sz w:val="19"/>
+          <w:szCs w:val="19"/>
+          <w:lang w:val="en-US"/>
+        </w:rPr>
+      </w:pPr>
+    </w:p>
+    <w:p>
+      <w:pPr>
+        <w:autoSpaceDE w:val="0"/>
+        <w:autoSpaceDN w:val="0"/>
+        <w:adjustRightInd w:val="0"/>
+        <w:spacing w:after="0" w:line="240" w:lineRule="auto"/>
+        <w:rPr>
+          <w:rFonts w:ascii="Consolas" w:hAnsi="Consolas" w:cs="Consolas"/>
+          <w:color w:val="000000"/>
+          <w:sz w:val="19"/>
+          <w:szCs w:val="19"/>
+          <w:lang w:val="en-US"/>
+        </w:rPr>
+      </w:pPr>
+      <w:r>
+        <w:rPr>
+          <w:rFonts w:ascii="Consolas" w:hAnsi="Consolas" w:cs="Consolas"/>
+          <w:color w:val="000000"/>
+          <w:sz w:val="19"/>
+          <w:szCs w:val="19"/>
+          <w:lang w:val="en-US"/>
+        </w:rPr>
+        <w:t xml:space="preserve">        </w:t>
+      </w:r>
+      <w:r>
+        <w:rPr>
+          <w:rFonts w:ascii="Consolas" w:hAnsi="Consolas" w:cs="Consolas"/>
+          <w:color w:val="0000FF"/>
+          <w:sz w:val="19"/>
+          <w:szCs w:val="19"/>
+          <w:lang w:val="en-US"/>
+        </w:rPr>
+        <w:t>private</w:t>
+      </w:r>
+      <w:r>
+        <w:rPr>
+          <w:rFonts w:ascii="Consolas" w:hAnsi="Consolas" w:cs="Consolas"/>
+          <w:color w:val="000000"/>
+          <w:sz w:val="19"/>
+          <w:szCs w:val="19"/>
+          <w:lang w:val="en-US"/>
+        </w:rPr>
+        <w:t xml:space="preserve"> </w:t>
+      </w:r>
+      <w:proofErr w:type="spellStart"/>
+      <w:r>
+        <w:rPr>
+          <w:rFonts w:ascii="Consolas" w:hAnsi="Consolas" w:cs="Consolas"/>
+          <w:color w:val="0000FF"/>
+          <w:sz w:val="19"/>
+          <w:szCs w:val="19"/>
+          <w:lang w:val="en-US"/>
+        </w:rPr>
+        <w:t>enum</w:t>
+      </w:r>
+      <w:proofErr w:type="spellEnd"/>
+      <w:r>
+        <w:rPr>
+          <w:rFonts w:ascii="Consolas" w:hAnsi="Consolas" w:cs="Consolas"/>
+          <w:color w:val="000000"/>
+          <w:sz w:val="19"/>
+          <w:szCs w:val="19"/>
+          <w:lang w:val="en-US"/>
+        </w:rPr>
+        <w:t xml:space="preserve"> </w:t>
+      </w:r>
+      <w:proofErr w:type="spellStart"/>
+      <w:r>
+        <w:rPr>
+          <w:rFonts w:ascii="Consolas" w:hAnsi="Consolas" w:cs="Consolas"/>
+          <w:color w:val="2B91AF"/>
+          <w:sz w:val="19"/>
+          <w:szCs w:val="19"/>
+          <w:lang w:val="en-US"/>
+        </w:rPr>
+        <w:t>LogLevel</w:t>
+      </w:r>
+      <w:proofErr w:type="spellEnd"/>
+    </w:p>
+    <w:p>
+      <w:pPr>
+        <w:autoSpaceDE w:val="0"/>
+        <w:autoSpaceDN w:val="0"/>
+        <w:adjustRightInd w:val="0"/>
+        <w:spacing w:after="0" w:line="240" w:lineRule="auto"/>
+        <w:rPr>
+          <w:rFonts w:ascii="Consolas" w:hAnsi="Consolas" w:cs="Consolas"/>
+          <w:color w:val="000000"/>
+          <w:sz w:val="19"/>
+          <w:szCs w:val="19"/>
+          <w:lang w:val="en-US"/>
+        </w:rPr>
+      </w:pPr>
+      <w:r>
+        <w:rPr>
+          <w:rFonts w:ascii="Consolas" w:hAnsi="Consolas" w:cs="Consolas"/>
+          <w:color w:val="000000"/>
+          <w:sz w:val="19"/>
+          <w:szCs w:val="19"/>
+          <w:lang w:val="en-US"/>
+        </w:rPr>
+        <w:t xml:space="preserve">        {</w:t>
+      </w:r>
+    </w:p>
+    <w:p>
+      <w:pPr>
+        <w:autoSpaceDE w:val="0"/>
+        <w:autoSpaceDN w:val="0"/>
+        <w:adjustRightInd w:val="0"/>
+        <w:spacing w:after="0" w:line="240" w:lineRule="auto"/>
+        <w:rPr>
+          <w:rFonts w:ascii="Consolas" w:hAnsi="Consolas" w:cs="Consolas"/>
+          <w:color w:val="000000"/>
+          <w:sz w:val="19"/>
+          <w:szCs w:val="19"/>
+          <w:lang w:val="en-US"/>
+        </w:rPr>
+      </w:pPr>
+      <w:r>
+        <w:rPr>
+          <w:rFonts w:ascii="Consolas" w:hAnsi="Consolas" w:cs="Consolas"/>
+          <w:color w:val="000000"/>
+          <w:sz w:val="19"/>
+          <w:szCs w:val="19"/>
+          <w:lang w:val="en-US"/>
+        </w:rPr>
+        <w:t xml:space="preserve">            Info,</w:t>
+      </w:r>
+    </w:p>
+    <w:p>
+      <w:pPr>
+        <w:autoSpaceDE w:val="0"/>
+        <w:autoSpaceDN w:val="0"/>
+        <w:adjustRightInd w:val="0"/>
+        <w:spacing w:after="0" w:line="240" w:lineRule="auto"/>
+        <w:rPr>
+          <w:rFonts w:ascii="Consolas" w:hAnsi="Consolas" w:cs="Consolas"/>
+          <w:color w:val="000000"/>
+          <w:sz w:val="19"/>
+          <w:szCs w:val="19"/>
+          <w:lang w:val="en-US"/>
+        </w:rPr>
+      </w:pPr>
+      <w:r>
+        <w:rPr>
+          <w:rFonts w:ascii="Consolas" w:hAnsi="Consolas" w:cs="Consolas"/>
+          <w:color w:val="000000"/>
+          <w:sz w:val="19"/>
+          <w:szCs w:val="19"/>
+          <w:lang w:val="en-US"/>
+        </w:rPr>
+        <w:t xml:space="preserve">            Debug,</w:t>
+      </w:r>
+    </w:p>
+    <w:p>
+      <w:pPr>
+        <w:autoSpaceDE w:val="0"/>
+        <w:autoSpaceDN w:val="0"/>
+        <w:adjustRightInd w:val="0"/>
+        <w:spacing w:after="0" w:line="240" w:lineRule="auto"/>
+        <w:rPr>
+          <w:rFonts w:ascii="Consolas" w:hAnsi="Consolas" w:cs="Consolas"/>
+          <w:color w:val="000000"/>
+          <w:sz w:val="19"/>
+          <w:szCs w:val="19"/>
+          <w:lang w:val="en-US"/>
+        </w:rPr>
+      </w:pPr>
+      <w:r>
+        <w:rPr>
+          <w:rFonts w:ascii="Consolas" w:hAnsi="Consolas" w:cs="Consolas"/>
+          <w:color w:val="000000"/>
+          <w:sz w:val="19"/>
+          <w:szCs w:val="19"/>
+          <w:lang w:val="en-US"/>
+        </w:rPr>
+        <w:t xml:space="preserve">            Error,</w:t>
+      </w:r>
+    </w:p>
+    <w:p>
+      <w:pPr>
+        <w:autoSpaceDE w:val="0"/>
+        <w:autoSpaceDN w:val="0"/>
+        <w:adjustRightInd w:val="0"/>
+        <w:spacing w:after="0" w:line="240" w:lineRule="auto"/>
+        <w:rPr>
+          <w:rFonts w:ascii="Consolas" w:hAnsi="Consolas" w:cs="Consolas"/>
+          <w:color w:val="000000"/>
+          <w:sz w:val="19"/>
+          <w:szCs w:val="19"/>
+          <w:lang w:val="en-US"/>
+        </w:rPr>
+      </w:pPr>
+      <w:r>
+        <w:rPr>
+          <w:rFonts w:ascii="Consolas" w:hAnsi="Consolas" w:cs="Consolas"/>
+          <w:color w:val="000000"/>
+          <w:sz w:val="19"/>
+          <w:szCs w:val="19"/>
+          <w:lang w:val="en-US"/>
+        </w:rPr>
+        <w:t xml:space="preserve">            Fatal</w:t>
+      </w:r>
+    </w:p>
+    <w:p>
+      <w:pPr>
+        <w:autoSpaceDE w:val="0"/>
+        <w:autoSpaceDN w:val="0"/>
+        <w:adjustRightInd w:val="0"/>
+        <w:spacing w:after="0" w:line="240" w:lineRule="auto"/>
+        <w:rPr>
+          <w:rFonts w:ascii="Consolas" w:hAnsi="Consolas" w:cs="Consolas"/>
+          <w:color w:val="000000"/>
+          <w:sz w:val="19"/>
+          <w:szCs w:val="19"/>
+          <w:lang w:val="en-US"/>
+        </w:rPr>
+      </w:pPr>
+      <w:r>
+        <w:rPr>
+          <w:rFonts w:ascii="Consolas" w:hAnsi="Consolas" w:cs="Consolas"/>
+          <w:color w:val="000000"/>
+          <w:sz w:val="19"/>
+          <w:szCs w:val="19"/>
+          <w:lang w:val="en-US"/>
+        </w:rPr>
+        <w:t xml:space="preserve">        }</w:t>
+      </w:r>
+    </w:p>
+    <w:p>
+      <w:pPr>
+        <w:autoSpaceDE w:val="0"/>
+        <w:autoSpaceDN w:val="0"/>
+        <w:adjustRightInd w:val="0"/>
+        <w:spacing w:after="0" w:line="240" w:lineRule="auto"/>
+        <w:rPr>
+          <w:rFonts w:ascii="Consolas" w:hAnsi="Consolas" w:cs="Consolas"/>
+          <w:color w:val="000000"/>
+          <w:sz w:val="19"/>
+          <w:szCs w:val="19"/>
+          <w:lang w:val="en-US"/>
+        </w:rPr>
+      </w:pPr>
+      <w:r>
+        <w:rPr>
+          <w:rFonts w:ascii="Consolas" w:hAnsi="Consolas" w:cs="Consolas"/>
+          <w:color w:val="000000"/>
+          <w:sz w:val="19"/>
+          <w:szCs w:val="19"/>
+          <w:lang w:val="en-US"/>
+        </w:rPr>
+        <w:t xml:space="preserve">    }</w:t>
+      </w:r>
+    </w:p>
+    <w:p>
+      <w:r>
+        <w:rPr>
+          <w:rFonts w:ascii="Consolas" w:hAnsi="Consolas" w:cs="Consolas"/>
+          <w:color w:val="000000"/>
+          <w:sz w:val="19"/>
+          <w:szCs w:val="19"/>
+          <w:lang w:val="en-US"/>
+        </w:rPr>
+        <w:t>}</w:t>
+      </w:r>
+    </w:p>
+    <w:p/>
+    <w:p>
+      <w:pPr>
+        <w:pStyle w:val="Heading3"/>
+      </w:pPr>
+      <w:r>
+        <w:t>Naudojimo pagrindimas</w:t>
+      </w:r>
+    </w:p>
+    <w:p/>
+    <w:p>
+      <w:proofErr w:type="spellStart"/>
+      <w:r>
+        <w:t>Logger</w:t>
+      </w:r>
+      <w:proofErr w:type="spellEnd"/>
+      <w:r>
+        <w:t xml:space="preserve"> klasės paskirtis išvesti informacijos, derinimo ir klaidų pranešimus į konsolę. Kadangi visoje programoje reikalingas tik vienas šios klasės objektas, šiai klasėj pritaikomas „</w:t>
+      </w:r>
+      <w:proofErr w:type="spellStart"/>
+      <w:r>
+        <w:t>Singleton</w:t>
+      </w:r>
+      <w:proofErr w:type="spellEnd"/>
+      <w:r>
+        <w:t>“ dizaino šablonas.</w:t>
+      </w:r>
+      <w:bookmarkStart w:id="4" w:name="_GoBack"/>
       <w:bookmarkEnd w:id="4"/>
-      <w:proofErr w:type="spellEnd"/>
-    </w:p>
+    </w:p>
+    <w:p/>
     <w:p/>
     <w:p>
       <w:pPr>
@@ -1743,6 +5183,7 @@
       <w:bookmarkStart w:id="8" w:name="_Toc496478117"/>
       <w:proofErr w:type="spellStart"/>
       <w:r>
+        <w:lastRenderedPageBreak/>
         <w:t>Adapter</w:t>
       </w:r>
       <w:bookmarkEnd w:id="8"/>
@@ -1810,7 +5251,7 @@
 </file>
 
 <file path=word/numbering.xml><?xml version="1.0" encoding="utf-8"?>
-<w:numbering xmlns:wpc="http://schemas.microsoft.com/office/word/2010/wordprocessingCanvas" xmlns:cx="http://schemas.microsoft.com/office/drawing/2014/chartex" xmlns:cx1="http://schemas.microsoft.com/office/drawing/2015/9/8/chartex" xmlns:cx2="http://schemas.microsoft.com/office/drawing/2015/10/21/chartex" xmlns:cx3="http://schemas.microsoft.com/office/drawing/2016/5/9/chartex" xmlns:cx4="http://schemas.microsoft.com/office/drawing/2016/5/10/chartex" xmlns:cx5="http://schemas.microsoft.com/office/drawing/2016/5/11/chartex" xmlns:cx6="http://schemas.microsoft.com/office/drawing/2016/5/12/chartex" xmlns:cx7="http://schemas.microsoft.com/office/drawing/2016/5/13/chartex" xmlns:cx8="http://schemas.microsoft.com/office/drawing/2016/5/14/chartex" xmlns:mc="http://schemas.openxmlformats.org/markup-compatibility/2006" xmlns:aink="http://schemas.microsoft.com/office/drawing/2016/ink" xmlns:am3d="http://schemas.microsoft.com/office/drawing/2017/model3d" xmlns:o="urn:schemas-microsoft-com:office:office" xmlns:r="http://schemas.openxmlformats.org/officeDocument/2006/relationships" xmlns:m="http://schemas.openxmlformats.org/officeDocument/2006/math" xmlns:v="urn:schemas-microsoft-com:vml" xmlns:wp14="http://schemas.microsoft.com/office/word/2010/wordprocessingDrawing" xmlns:wp="http://schemas.openxmlformats.org/drawingml/2006/wordprocessingDrawing" xmlns:w10="urn:schemas-microsoft-com:office:word" xmlns:w="http://schemas.openxmlformats.org/wordprocessingml/2006/main" xmlns:w14="http://schemas.microsoft.com/office/word/2010/wordml" xmlns:w15="http://schemas.microsoft.com/office/word/2012/wordml" xmlns:w16se="http://schemas.microsoft.com/office/word/2015/wordml/symex" xmlns:wpg="http://schemas.microsoft.com/office/word/2010/wordprocessingGroup" xmlns:wpi="http://schemas.microsoft.com/office/word/2010/wordprocessingInk" xmlns:wne="http://schemas.microsoft.com/office/word/2006/wordml" xmlns:wps="http://schemas.microsoft.com/office/word/2010/wordprocessingShape" mc:Ignorable="w14 w15 w16se wp14">
+<w:numbering xmlns:wpc="http://schemas.microsoft.com/office/word/2010/wordprocessingCanvas" xmlns:cx="http://schemas.microsoft.com/office/drawing/2014/chartex" xmlns:cx1="http://schemas.microsoft.com/office/drawing/2015/9/8/chartex" xmlns:cx2="http://schemas.microsoft.com/office/drawing/2015/10/21/chartex" xmlns:cx3="http://schemas.microsoft.com/office/drawing/2016/5/9/chartex" xmlns:cx4="http://schemas.microsoft.com/office/drawing/2016/5/10/chartex" xmlns:cx5="http://schemas.microsoft.com/office/drawing/2016/5/11/chartex" xmlns:cx6="http://schemas.microsoft.com/office/drawing/2016/5/12/chartex" xmlns:cx7="http://schemas.microsoft.com/office/drawing/2016/5/13/chartex" xmlns:cx8="http://schemas.microsoft.com/office/drawing/2016/5/14/chartex" xmlns:mc="http://schemas.openxmlformats.org/markup-compatibility/2006" xmlns:aink="http://schemas.microsoft.com/office/drawing/2016/ink" xmlns:am3d="http://schemas.microsoft.com/office/drawing/2017/model3d" xmlns:o="urn:schemas-microsoft-com:office:office" xmlns:r="http://schemas.openxmlformats.org/officeDocument/2006/relationships" xmlns:m="http://schemas.openxmlformats.org/officeDocument/2006/math" xmlns:v="urn:schemas-microsoft-com:vml" xmlns:wp14="http://schemas.microsoft.com/office/word/2010/wordprocessingDrawing" xmlns:wp="http://schemas.openxmlformats.org/drawingml/2006/wordprocessingDrawing" xmlns:w10="urn:schemas-microsoft-com:office:word" xmlns:w="http://schemas.openxmlformats.org/wordprocessingml/2006/main" xmlns:w14="http://schemas.microsoft.com/office/word/2010/wordml" xmlns:w15="http://schemas.microsoft.com/office/word/2012/wordml" xmlns:w16cid="http://schemas.microsoft.com/office/word/2016/wordml/cid" xmlns:w16se="http://schemas.microsoft.com/office/word/2015/wordml/symex" xmlns:wpg="http://schemas.microsoft.com/office/word/2010/wordprocessingGroup" xmlns:wpi="http://schemas.microsoft.com/office/word/2010/wordprocessingInk" xmlns:wne="http://schemas.microsoft.com/office/word/2006/wordml" xmlns:wps="http://schemas.microsoft.com/office/word/2010/wordprocessingShape" mc:Ignorable="w14 w15 w16se w16cid wp14">
   <w:abstractNum w:abstractNumId="0" w15:restartNumberingAfterBreak="0">
     <w:nsid w:val="3AE238C4"/>
     <w:multiLevelType w:val="multilevel"/>
@@ -1940,7 +5381,7 @@
 </file>
 
 <file path=word/styles.xml><?xml version="1.0" encoding="utf-8"?>
-<w:styles xmlns:mc="http://schemas.openxmlformats.org/markup-compatibility/2006" xmlns:r="http://schemas.openxmlformats.org/officeDocument/2006/relationships" xmlns:w="http://schemas.openxmlformats.org/wordprocessingml/2006/main" xmlns:w14="http://schemas.microsoft.com/office/word/2010/wordml" xmlns:w15="http://schemas.microsoft.com/office/word/2012/wordml" xmlns:w16se="http://schemas.microsoft.com/office/word/2015/wordml/symex" mc:Ignorable="w14 w15 w16se">
+<w:styles xmlns:mc="http://schemas.openxmlformats.org/markup-compatibility/2006" xmlns:r="http://schemas.openxmlformats.org/officeDocument/2006/relationships" xmlns:w="http://schemas.openxmlformats.org/wordprocessingml/2006/main" xmlns:w14="http://schemas.microsoft.com/office/word/2010/wordml" xmlns:w15="http://schemas.microsoft.com/office/word/2012/wordml" xmlns:w16cid="http://schemas.microsoft.com/office/word/2016/wordml/cid" xmlns:w16se="http://schemas.microsoft.com/office/word/2015/wordml/symex" mc:Ignorable="w14 w15 w16se w16cid">
   <w:docDefaults>
     <w:rPrDefault>
       <w:rPr>

</xml_diff>

<commit_message>
Add Adapter to Ataskaita.
</commit_message>
<xml_diff>
--- a/Ataskaita.docx
+++ b/Ataskaita.docx
@@ -221,27 +221,25 @@
           <w:sz w:val="24"/>
           <w:szCs w:val="24"/>
         </w:rPr>
-        <w:t xml:space="preserve">Mantas Zambacevičius IFF-4/1, </w:t>
-      </w:r>
-    </w:p>
-    <w:p>
-      <w:pPr>
-        <w:keepNext/>
-        <w:spacing w:after="0" w:line="240" w:lineRule="auto"/>
-        <w:ind w:left="3888" w:firstLine="1296"/>
+        <w:t xml:space="preserve">Mantas </w:t>
+      </w:r>
+      <w:proofErr w:type="spellStart"/>
+      <w:r>
         <w:rPr>
           <w:rFonts w:eastAsia="Times New Roman" w:cs="Times New Roman"/>
           <w:sz w:val="24"/>
           <w:szCs w:val="24"/>
         </w:rPr>
-      </w:pPr>
+        <w:t>Zambacevičius</w:t>
+      </w:r>
+      <w:proofErr w:type="spellEnd"/>
       <w:r>
         <w:rPr>
           <w:rFonts w:eastAsia="Times New Roman" w:cs="Times New Roman"/>
           <w:sz w:val="24"/>
           <w:szCs w:val="24"/>
         </w:rPr>
-        <w:t xml:space="preserve">Ernestas Venckus IFF-4/3, </w:t>
+        <w:t xml:space="preserve"> IFF-4/1, </w:t>
       </w:r>
     </w:p>
     <w:p>
@@ -261,32 +259,28 @@
           <w:sz w:val="24"/>
           <w:szCs w:val="24"/>
         </w:rPr>
-        <w:t>Žilvinas Abromavičius IFF-4/3</w:t>
+        <w:t xml:space="preserve">Ernestas Venckus IFF-4/3, </w:t>
       </w:r>
     </w:p>
     <w:p>
       <w:pPr>
         <w:keepNext/>
         <w:spacing w:after="0" w:line="240" w:lineRule="auto"/>
-        <w:ind w:firstLine="7371"/>
+        <w:ind w:left="3888" w:firstLine="1296"/>
         <w:rPr>
           <w:rFonts w:eastAsia="Times New Roman" w:cs="Times New Roman"/>
           <w:sz w:val="24"/>
           <w:szCs w:val="24"/>
         </w:rPr>
       </w:pPr>
-    </w:p>
-    <w:p>
-      <w:pPr>
-        <w:keepNext/>
-        <w:spacing w:after="0" w:line="240" w:lineRule="auto"/>
-        <w:ind w:firstLine="7371"/>
+      <w:r>
         <w:rPr>
           <w:rFonts w:eastAsia="Times New Roman" w:cs="Times New Roman"/>
           <w:sz w:val="24"/>
           <w:szCs w:val="24"/>
         </w:rPr>
-      </w:pPr>
+        <w:t>Žilvinas Abromavičius IFF-4/3</w:t>
+      </w:r>
     </w:p>
     <w:p>
       <w:pPr>
@@ -302,6 +296,30 @@
     </w:p>
     <w:p>
       <w:pPr>
+        <w:keepNext/>
+        <w:spacing w:after="0" w:line="240" w:lineRule="auto"/>
+        <w:ind w:firstLine="7371"/>
+        <w:rPr>
+          <w:rFonts w:eastAsia="Times New Roman" w:cs="Times New Roman"/>
+          <w:sz w:val="24"/>
+          <w:szCs w:val="24"/>
+        </w:rPr>
+      </w:pPr>
+    </w:p>
+    <w:p>
+      <w:pPr>
+        <w:keepNext/>
+        <w:spacing w:after="0" w:line="240" w:lineRule="auto"/>
+        <w:ind w:firstLine="7371"/>
+        <w:rPr>
+          <w:rFonts w:eastAsia="Times New Roman" w:cs="Times New Roman"/>
+          <w:sz w:val="24"/>
+          <w:szCs w:val="24"/>
+        </w:rPr>
+      </w:pPr>
+    </w:p>
+    <w:p>
+      <w:pPr>
         <w:pStyle w:val="NormalWeb"/>
         <w:spacing w:before="0" w:beforeAutospacing="0" w:after="0" w:afterAutospacing="0"/>
         <w:ind w:left="5103"/>
@@ -316,8 +334,21 @@
         <w:spacing w:before="0" w:beforeAutospacing="0" w:after="0" w:afterAutospacing="0"/>
         <w:ind w:left="5103"/>
       </w:pPr>
-      <w:r>
-        <w:t>lekt. Barisas Dominykas</w:t>
+      <w:proofErr w:type="spellStart"/>
+      <w:r>
+        <w:t>lekt</w:t>
+      </w:r>
+      <w:proofErr w:type="spellEnd"/>
+      <w:r>
+        <w:t xml:space="preserve">. </w:t>
+      </w:r>
+      <w:proofErr w:type="spellStart"/>
+      <w:r>
+        <w:t>Barisas</w:t>
+      </w:r>
+      <w:proofErr w:type="spellEnd"/>
+      <w:r>
+        <w:t xml:space="preserve"> Dominykas</w:t>
       </w:r>
     </w:p>
     <w:p>
@@ -1594,9 +1625,11 @@
         <w:pStyle w:val="Heading2"/>
       </w:pPr>
       <w:bookmarkStart w:id="3" w:name="_Toc496478113"/>
+      <w:proofErr w:type="spellStart"/>
       <w:r>
         <w:t>Singleton</w:t>
       </w:r>
+      <w:proofErr w:type="spellEnd"/>
     </w:p>
     <w:bookmarkEnd w:id="3"/>
     <w:p>
@@ -3556,8 +3589,21 @@
     </w:p>
     <w:p/>
     <w:p>
-      <w:r>
-        <w:t>Logger klasės paskirtis išvesti informacijos, derinimo ir klaidų pranešimus į konsolę. Kadangi visoje programoje reikalingas tik vienas šios klasės objektas, šiai klasėj pritaikomas „Singleton“ dizaino šablonas.</w:t>
+      <w:proofErr w:type="spellStart"/>
+      <w:r>
+        <w:t>Logger</w:t>
+      </w:r>
+      <w:proofErr w:type="spellEnd"/>
+      <w:r>
+        <w:t xml:space="preserve"> klasės paskirtis išvesti informacijos, derinimo ir klaidų pranešimus į konsolę. Kadangi visoje programoje reikalingas tik vienas šios klasės objektas, šiai klasėj pritaikomas „</w:t>
+      </w:r>
+      <w:proofErr w:type="spellStart"/>
+      <w:r>
+        <w:t>Singleton</w:t>
+      </w:r>
+      <w:proofErr w:type="spellEnd"/>
+      <w:r>
+        <w:t>“ dizaino šablonas.</w:t>
       </w:r>
     </w:p>
     <w:p/>
@@ -3567,10 +3613,12 @@
         <w:pStyle w:val="Heading2"/>
       </w:pPr>
       <w:bookmarkStart w:id="4" w:name="_Toc496478114"/>
+      <w:proofErr w:type="spellStart"/>
       <w:r>
         <w:t>Factory</w:t>
       </w:r>
       <w:bookmarkEnd w:id="4"/>
+      <w:proofErr w:type="spellEnd"/>
     </w:p>
     <w:p>
       <w:pPr>
@@ -3603,10 +3651,20 @@
         <w:pStyle w:val="Heading2"/>
       </w:pPr>
       <w:bookmarkStart w:id="5" w:name="_Toc496478115"/>
-      <w:r>
-        <w:t>Abstract factory</w:t>
+      <w:proofErr w:type="spellStart"/>
+      <w:r>
+        <w:t>Abstract</w:t>
+      </w:r>
+      <w:proofErr w:type="spellEnd"/>
+      <w:r>
+        <w:t xml:space="preserve"> </w:t>
+      </w:r>
+      <w:proofErr w:type="spellStart"/>
+      <w:r>
+        <w:t>factory</w:t>
       </w:r>
       <w:bookmarkEnd w:id="5"/>
+      <w:proofErr w:type="spellEnd"/>
     </w:p>
     <w:p>
       <w:pPr>
@@ -3639,10 +3697,12 @@
         <w:pStyle w:val="Heading2"/>
       </w:pPr>
       <w:bookmarkStart w:id="6" w:name="_Toc496478116"/>
+      <w:proofErr w:type="spellStart"/>
       <w:r>
         <w:t>Observer</w:t>
       </w:r>
       <w:bookmarkEnd w:id="6"/>
+      <w:proofErr w:type="spellEnd"/>
     </w:p>
     <w:p>
       <w:pPr>
@@ -8012,25 +8072,2575 @@
     <w:p/>
     <w:p>
       <w:r>
-        <w:t>„Observer“ dizaino šablono naudojimo paskirtis: kai egzistuoja „vienas-su-daug“ ryšis tarp objektų</w:t>
-      </w:r>
-      <w:r>
-        <w:t>, ir norima vieno objekto būsenos pasikeitimus perduoti daugeliui kitų objektų. Projekto atveju, šis šablonas įgyvendintas tarp Player1 ir Enemy klasių: kai pasikeičia Player1 būsena (pvz. pasikeičia žaidėjo gyvybės taškai), tai yra informuojama visiems Enemy klasės objektams.</w:t>
-      </w:r>
-      <w:bookmarkStart w:id="7" w:name="_GoBack"/>
-      <w:bookmarkEnd w:id="7"/>
+        <w:t>„</w:t>
+      </w:r>
+      <w:proofErr w:type="spellStart"/>
+      <w:r>
+        <w:t>Observer</w:t>
+      </w:r>
+      <w:proofErr w:type="spellEnd"/>
+      <w:r>
+        <w:t>“ dizaino šablono naudojimo paskirtis: kai egzistuoja „vienas-su-daug“ ryšis tarp objektų</w:t>
+      </w:r>
+      <w:r>
+        <w:t xml:space="preserve">, ir norima vieno objekto būsenos pasikeitimus perduoti daugeliui kitų objektų. Projekto atveju, šis šablonas įgyvendintas tarp Player1 ir </w:t>
+      </w:r>
+      <w:proofErr w:type="spellStart"/>
+      <w:r>
+        <w:t>Enemy</w:t>
+      </w:r>
+      <w:proofErr w:type="spellEnd"/>
+      <w:r>
+        <w:t xml:space="preserve"> klasių: kai pasikeičia Player1 būsena (pvz. pasikeičia žaidėjo gyvybės taškai), tai yra informuojama visiems </w:t>
+      </w:r>
+      <w:proofErr w:type="spellStart"/>
+      <w:r>
+        <w:t>Enemy</w:t>
+      </w:r>
+      <w:proofErr w:type="spellEnd"/>
+      <w:r>
+        <w:t xml:space="preserve"> klasės objektams.</w:t>
+      </w:r>
     </w:p>
     <w:p/>
     <w:p>
       <w:pPr>
         <w:pStyle w:val="Heading2"/>
       </w:pPr>
-      <w:bookmarkStart w:id="8" w:name="_Toc496478117"/>
+      <w:bookmarkStart w:id="7" w:name="_Toc496478117"/>
+      <w:proofErr w:type="spellStart"/>
       <w:r>
         <w:lastRenderedPageBreak/>
         <w:t>Adapter</w:t>
       </w:r>
+      <w:bookmarkEnd w:id="7"/>
+      <w:proofErr w:type="spellEnd"/>
+    </w:p>
+    <w:p>
+      <w:pPr>
+        <w:pStyle w:val="Heading3"/>
+      </w:pPr>
+      <w:r>
+        <w:t>Klasių diagrama</w:t>
+      </w:r>
+    </w:p>
+    <w:p/>
+    <w:p>
+      <w:r>
+        <w:rPr>
+          <w:noProof/>
+        </w:rPr>
+        <w:drawing>
+          <wp:inline distT="0" distB="0" distL="0" distR="0" wp14:anchorId="02E9D5CE" wp14:editId="46F64AD3">
+            <wp:extent cx="5886450" cy="2495550"/>
+            <wp:effectExtent l="0" t="0" r="0" b="0"/>
+            <wp:docPr id="7" name="Picture 7"/>
+            <wp:cNvGraphicFramePr>
+              <a:graphicFrameLocks xmlns:a="http://schemas.openxmlformats.org/drawingml/2006/main" noChangeAspect="1"/>
+            </wp:cNvGraphicFramePr>
+            <a:graphic xmlns:a="http://schemas.openxmlformats.org/drawingml/2006/main">
+              <a:graphicData uri="http://schemas.openxmlformats.org/drawingml/2006/picture">
+                <pic:pic xmlns:pic="http://schemas.openxmlformats.org/drawingml/2006/picture">
+                  <pic:nvPicPr>
+                    <pic:cNvPr id="1" name=""/>
+                    <pic:cNvPicPr/>
+                  </pic:nvPicPr>
+                  <pic:blipFill>
+                    <a:blip r:embed="rId7"/>
+                    <a:stretch>
+                      <a:fillRect/>
+                    </a:stretch>
+                  </pic:blipFill>
+                  <pic:spPr>
+                    <a:xfrm>
+                      <a:off x="0" y="0"/>
+                      <a:ext cx="5886450" cy="2495550"/>
+                    </a:xfrm>
+                    <a:prstGeom prst="rect">
+                      <a:avLst/>
+                    </a:prstGeom>
+                  </pic:spPr>
+                </pic:pic>
+              </a:graphicData>
+            </a:graphic>
+          </wp:inline>
+        </w:drawing>
+      </w:r>
+    </w:p>
+    <w:p>
+      <w:pPr>
+        <w:pStyle w:val="Heading3"/>
+      </w:pPr>
+      <w:r>
+        <w:t>Esminis kodas</w:t>
+      </w:r>
+    </w:p>
+    <w:p/>
+    <w:p>
+      <w:pPr>
+        <w:autoSpaceDE w:val="0"/>
+        <w:autoSpaceDN w:val="0"/>
+        <w:adjustRightInd w:val="0"/>
+        <w:spacing w:after="0" w:line="240" w:lineRule="auto"/>
+        <w:rPr>
+          <w:rFonts w:ascii="Consolas" w:hAnsi="Consolas" w:cs="Consolas"/>
+          <w:noProof/>
+          <w:color w:val="000000"/>
+          <w:sz w:val="19"/>
+          <w:szCs w:val="19"/>
+        </w:rPr>
+      </w:pPr>
+      <w:r>
+        <w:rPr>
+          <w:rFonts w:ascii="Consolas" w:hAnsi="Consolas" w:cs="Consolas"/>
+          <w:noProof/>
+          <w:color w:val="0000FF"/>
+          <w:sz w:val="19"/>
+          <w:szCs w:val="19"/>
+        </w:rPr>
+        <w:t>namespace</w:t>
+      </w:r>
+      <w:r>
+        <w:rPr>
+          <w:rFonts w:ascii="Consolas" w:hAnsi="Consolas" w:cs="Consolas"/>
+          <w:noProof/>
+          <w:color w:val="000000"/>
+          <w:sz w:val="19"/>
+          <w:szCs w:val="19"/>
+        </w:rPr>
+        <w:t xml:space="preserve"> Shooter.Interfaces</w:t>
+      </w:r>
+    </w:p>
+    <w:p>
+      <w:pPr>
+        <w:autoSpaceDE w:val="0"/>
+        <w:autoSpaceDN w:val="0"/>
+        <w:adjustRightInd w:val="0"/>
+        <w:spacing w:after="0" w:line="240" w:lineRule="auto"/>
+        <w:rPr>
+          <w:rFonts w:ascii="Consolas" w:hAnsi="Consolas" w:cs="Consolas"/>
+          <w:noProof/>
+          <w:color w:val="000000"/>
+          <w:sz w:val="19"/>
+          <w:szCs w:val="19"/>
+        </w:rPr>
+      </w:pPr>
+      <w:r>
+        <w:rPr>
+          <w:rFonts w:ascii="Consolas" w:hAnsi="Consolas" w:cs="Consolas"/>
+          <w:noProof/>
+          <w:color w:val="000000"/>
+          <w:sz w:val="19"/>
+          <w:szCs w:val="19"/>
+        </w:rPr>
+        <w:t>{</w:t>
+      </w:r>
+    </w:p>
+    <w:p>
+      <w:pPr>
+        <w:autoSpaceDE w:val="0"/>
+        <w:autoSpaceDN w:val="0"/>
+        <w:adjustRightInd w:val="0"/>
+        <w:spacing w:after="0" w:line="240" w:lineRule="auto"/>
+        <w:rPr>
+          <w:rFonts w:ascii="Consolas" w:hAnsi="Consolas" w:cs="Consolas"/>
+          <w:noProof/>
+          <w:color w:val="000000"/>
+          <w:sz w:val="19"/>
+          <w:szCs w:val="19"/>
+        </w:rPr>
+      </w:pPr>
+      <w:r>
+        <w:rPr>
+          <w:rFonts w:ascii="Consolas" w:hAnsi="Consolas" w:cs="Consolas"/>
+          <w:noProof/>
+          <w:color w:val="000000"/>
+          <w:sz w:val="19"/>
+          <w:szCs w:val="19"/>
+        </w:rPr>
+        <w:t xml:space="preserve">    </w:t>
+      </w:r>
+      <w:r>
+        <w:rPr>
+          <w:rFonts w:ascii="Consolas" w:hAnsi="Consolas" w:cs="Consolas"/>
+          <w:noProof/>
+          <w:color w:val="0000FF"/>
+          <w:sz w:val="19"/>
+          <w:szCs w:val="19"/>
+        </w:rPr>
+        <w:t>public</w:t>
+      </w:r>
+      <w:r>
+        <w:rPr>
+          <w:rFonts w:ascii="Consolas" w:hAnsi="Consolas" w:cs="Consolas"/>
+          <w:noProof/>
+          <w:color w:val="000000"/>
+          <w:sz w:val="19"/>
+          <w:szCs w:val="19"/>
+        </w:rPr>
+        <w:t xml:space="preserve"> </w:t>
+      </w:r>
+      <w:r>
+        <w:rPr>
+          <w:rFonts w:ascii="Consolas" w:hAnsi="Consolas" w:cs="Consolas"/>
+          <w:noProof/>
+          <w:color w:val="0000FF"/>
+          <w:sz w:val="19"/>
+          <w:szCs w:val="19"/>
+        </w:rPr>
+        <w:t>interface</w:t>
+      </w:r>
+      <w:r>
+        <w:rPr>
+          <w:rFonts w:ascii="Consolas" w:hAnsi="Consolas" w:cs="Consolas"/>
+          <w:noProof/>
+          <w:color w:val="000000"/>
+          <w:sz w:val="19"/>
+          <w:szCs w:val="19"/>
+        </w:rPr>
+        <w:t xml:space="preserve"> </w:t>
+      </w:r>
+      <w:r>
+        <w:rPr>
+          <w:rFonts w:ascii="Consolas" w:hAnsi="Consolas" w:cs="Consolas"/>
+          <w:noProof/>
+          <w:color w:val="2B91AF"/>
+          <w:sz w:val="19"/>
+          <w:szCs w:val="19"/>
+        </w:rPr>
+        <w:t>IPathFinding</w:t>
+      </w:r>
+    </w:p>
+    <w:p>
+      <w:pPr>
+        <w:autoSpaceDE w:val="0"/>
+        <w:autoSpaceDN w:val="0"/>
+        <w:adjustRightInd w:val="0"/>
+        <w:spacing w:after="0" w:line="240" w:lineRule="auto"/>
+        <w:rPr>
+          <w:rFonts w:ascii="Consolas" w:hAnsi="Consolas" w:cs="Consolas"/>
+          <w:noProof/>
+          <w:color w:val="000000"/>
+          <w:sz w:val="19"/>
+          <w:szCs w:val="19"/>
+        </w:rPr>
+      </w:pPr>
+      <w:r>
+        <w:rPr>
+          <w:rFonts w:ascii="Consolas" w:hAnsi="Consolas" w:cs="Consolas"/>
+          <w:noProof/>
+          <w:color w:val="000000"/>
+          <w:sz w:val="19"/>
+          <w:szCs w:val="19"/>
+        </w:rPr>
+        <w:t xml:space="preserve">    {</w:t>
+      </w:r>
+    </w:p>
+    <w:p>
+      <w:pPr>
+        <w:autoSpaceDE w:val="0"/>
+        <w:autoSpaceDN w:val="0"/>
+        <w:adjustRightInd w:val="0"/>
+        <w:spacing w:after="0" w:line="240" w:lineRule="auto"/>
+        <w:rPr>
+          <w:rFonts w:ascii="Consolas" w:hAnsi="Consolas" w:cs="Consolas"/>
+          <w:noProof/>
+          <w:color w:val="000000"/>
+          <w:sz w:val="19"/>
+          <w:szCs w:val="19"/>
+        </w:rPr>
+      </w:pPr>
+      <w:r>
+        <w:rPr>
+          <w:rFonts w:ascii="Consolas" w:hAnsi="Consolas" w:cs="Consolas"/>
+          <w:noProof/>
+          <w:color w:val="000000"/>
+          <w:sz w:val="19"/>
+          <w:szCs w:val="19"/>
+        </w:rPr>
+        <w:t xml:space="preserve">        </w:t>
+      </w:r>
+      <w:r>
+        <w:rPr>
+          <w:rFonts w:ascii="Consolas" w:hAnsi="Consolas" w:cs="Consolas"/>
+          <w:noProof/>
+          <w:color w:val="2B91AF"/>
+          <w:sz w:val="19"/>
+          <w:szCs w:val="19"/>
+        </w:rPr>
+        <w:t>Point</w:t>
+      </w:r>
+      <w:r>
+        <w:rPr>
+          <w:rFonts w:ascii="Consolas" w:hAnsi="Consolas" w:cs="Consolas"/>
+          <w:noProof/>
+          <w:color w:val="000000"/>
+          <w:sz w:val="19"/>
+          <w:szCs w:val="19"/>
+        </w:rPr>
+        <w:t xml:space="preserve"> NextPoint(</w:t>
+      </w:r>
+      <w:r>
+        <w:rPr>
+          <w:rFonts w:ascii="Consolas" w:hAnsi="Consolas" w:cs="Consolas"/>
+          <w:noProof/>
+          <w:color w:val="2B91AF"/>
+          <w:sz w:val="19"/>
+          <w:szCs w:val="19"/>
+        </w:rPr>
+        <w:t>IEnumerable</w:t>
+      </w:r>
+      <w:r>
+        <w:rPr>
+          <w:rFonts w:ascii="Consolas" w:hAnsi="Consolas" w:cs="Consolas"/>
+          <w:noProof/>
+          <w:color w:val="000000"/>
+          <w:sz w:val="19"/>
+          <w:szCs w:val="19"/>
+        </w:rPr>
+        <w:t>&lt;</w:t>
+      </w:r>
+      <w:r>
+        <w:rPr>
+          <w:rFonts w:ascii="Consolas" w:hAnsi="Consolas" w:cs="Consolas"/>
+          <w:noProof/>
+          <w:color w:val="2B91AF"/>
+          <w:sz w:val="19"/>
+          <w:szCs w:val="19"/>
+        </w:rPr>
+        <w:t>IMapObject</w:t>
+      </w:r>
+      <w:r>
+        <w:rPr>
+          <w:rFonts w:ascii="Consolas" w:hAnsi="Consolas" w:cs="Consolas"/>
+          <w:noProof/>
+          <w:color w:val="000000"/>
+          <w:sz w:val="19"/>
+          <w:szCs w:val="19"/>
+        </w:rPr>
+        <w:t xml:space="preserve">&gt; mapObjects, </w:t>
+      </w:r>
+      <w:r>
+        <w:rPr>
+          <w:rFonts w:ascii="Consolas" w:hAnsi="Consolas" w:cs="Consolas"/>
+          <w:noProof/>
+          <w:color w:val="2B91AF"/>
+          <w:sz w:val="19"/>
+          <w:szCs w:val="19"/>
+        </w:rPr>
+        <w:t>Point</w:t>
+      </w:r>
+      <w:r>
+        <w:rPr>
+          <w:rFonts w:ascii="Consolas" w:hAnsi="Consolas" w:cs="Consolas"/>
+          <w:noProof/>
+          <w:color w:val="000000"/>
+          <w:sz w:val="19"/>
+          <w:szCs w:val="19"/>
+        </w:rPr>
+        <w:t xml:space="preserve"> start, </w:t>
+      </w:r>
+      <w:r>
+        <w:rPr>
+          <w:rFonts w:ascii="Consolas" w:hAnsi="Consolas" w:cs="Consolas"/>
+          <w:noProof/>
+          <w:color w:val="2B91AF"/>
+          <w:sz w:val="19"/>
+          <w:szCs w:val="19"/>
+        </w:rPr>
+        <w:t>Point</w:t>
+      </w:r>
+      <w:r>
+        <w:rPr>
+          <w:rFonts w:ascii="Consolas" w:hAnsi="Consolas" w:cs="Consolas"/>
+          <w:noProof/>
+          <w:color w:val="000000"/>
+          <w:sz w:val="19"/>
+          <w:szCs w:val="19"/>
+        </w:rPr>
+        <w:t xml:space="preserve"> end);</w:t>
+      </w:r>
+    </w:p>
+    <w:p>
+      <w:pPr>
+        <w:autoSpaceDE w:val="0"/>
+        <w:autoSpaceDN w:val="0"/>
+        <w:adjustRightInd w:val="0"/>
+        <w:spacing w:after="0" w:line="240" w:lineRule="auto"/>
+        <w:rPr>
+          <w:rFonts w:ascii="Consolas" w:hAnsi="Consolas" w:cs="Consolas"/>
+          <w:noProof/>
+          <w:color w:val="000000"/>
+          <w:sz w:val="19"/>
+          <w:szCs w:val="19"/>
+        </w:rPr>
+      </w:pPr>
+      <w:r>
+        <w:rPr>
+          <w:rFonts w:ascii="Consolas" w:hAnsi="Consolas" w:cs="Consolas"/>
+          <w:noProof/>
+          <w:color w:val="000000"/>
+          <w:sz w:val="19"/>
+          <w:szCs w:val="19"/>
+        </w:rPr>
+        <w:t xml:space="preserve">    }</w:t>
+      </w:r>
+    </w:p>
+    <w:p>
+      <w:pPr>
+        <w:rPr>
+          <w:rFonts w:ascii="Consolas" w:hAnsi="Consolas" w:cs="Consolas"/>
+          <w:noProof/>
+          <w:color w:val="000000"/>
+          <w:sz w:val="19"/>
+          <w:szCs w:val="19"/>
+        </w:rPr>
+      </w:pPr>
+      <w:r>
+        <w:rPr>
+          <w:rFonts w:ascii="Consolas" w:hAnsi="Consolas" w:cs="Consolas"/>
+          <w:noProof/>
+          <w:color w:val="000000"/>
+          <w:sz w:val="19"/>
+          <w:szCs w:val="19"/>
+        </w:rPr>
+        <w:t>}</w:t>
+      </w:r>
+    </w:p>
+    <w:p>
+      <w:pPr>
+        <w:autoSpaceDE w:val="0"/>
+        <w:autoSpaceDN w:val="0"/>
+        <w:adjustRightInd w:val="0"/>
+        <w:spacing w:after="0" w:line="240" w:lineRule="auto"/>
+        <w:rPr>
+          <w:rFonts w:ascii="Consolas" w:hAnsi="Consolas" w:cs="Consolas"/>
+          <w:noProof/>
+          <w:color w:val="000000"/>
+          <w:sz w:val="19"/>
+          <w:szCs w:val="19"/>
+        </w:rPr>
+      </w:pPr>
+      <w:r>
+        <w:rPr>
+          <w:rFonts w:ascii="Consolas" w:hAnsi="Consolas" w:cs="Consolas"/>
+          <w:noProof/>
+          <w:color w:val="0000FF"/>
+          <w:sz w:val="19"/>
+          <w:szCs w:val="19"/>
+        </w:rPr>
+        <w:t>namespace</w:t>
+      </w:r>
+      <w:r>
+        <w:rPr>
+          <w:rFonts w:ascii="Consolas" w:hAnsi="Consolas" w:cs="Consolas"/>
+          <w:noProof/>
+          <w:color w:val="000000"/>
+          <w:sz w:val="19"/>
+          <w:szCs w:val="19"/>
+        </w:rPr>
+        <w:t xml:space="preserve"> Shooter.PatternClasses</w:t>
+      </w:r>
+    </w:p>
+    <w:p>
+      <w:pPr>
+        <w:autoSpaceDE w:val="0"/>
+        <w:autoSpaceDN w:val="0"/>
+        <w:adjustRightInd w:val="0"/>
+        <w:spacing w:after="0" w:line="240" w:lineRule="auto"/>
+        <w:rPr>
+          <w:rFonts w:ascii="Consolas" w:hAnsi="Consolas" w:cs="Consolas"/>
+          <w:noProof/>
+          <w:color w:val="000000"/>
+          <w:sz w:val="19"/>
+          <w:szCs w:val="19"/>
+        </w:rPr>
+      </w:pPr>
+      <w:r>
+        <w:rPr>
+          <w:rFonts w:ascii="Consolas" w:hAnsi="Consolas" w:cs="Consolas"/>
+          <w:noProof/>
+          <w:color w:val="000000"/>
+          <w:sz w:val="19"/>
+          <w:szCs w:val="19"/>
+        </w:rPr>
+        <w:t>{</w:t>
+      </w:r>
+    </w:p>
+    <w:p>
+      <w:pPr>
+        <w:autoSpaceDE w:val="0"/>
+        <w:autoSpaceDN w:val="0"/>
+        <w:adjustRightInd w:val="0"/>
+        <w:spacing w:after="0" w:line="240" w:lineRule="auto"/>
+        <w:rPr>
+          <w:rFonts w:ascii="Consolas" w:hAnsi="Consolas" w:cs="Consolas"/>
+          <w:noProof/>
+          <w:color w:val="000000"/>
+          <w:sz w:val="19"/>
+          <w:szCs w:val="19"/>
+        </w:rPr>
+      </w:pPr>
+      <w:r>
+        <w:rPr>
+          <w:rFonts w:ascii="Consolas" w:hAnsi="Consolas" w:cs="Consolas"/>
+          <w:noProof/>
+          <w:color w:val="000000"/>
+          <w:sz w:val="19"/>
+          <w:szCs w:val="19"/>
+        </w:rPr>
+        <w:t xml:space="preserve">    </w:t>
+      </w:r>
+      <w:r>
+        <w:rPr>
+          <w:rFonts w:ascii="Consolas" w:hAnsi="Consolas" w:cs="Consolas"/>
+          <w:noProof/>
+          <w:color w:val="0000FF"/>
+          <w:sz w:val="19"/>
+          <w:szCs w:val="19"/>
+        </w:rPr>
+        <w:t>class</w:t>
+      </w:r>
+      <w:r>
+        <w:rPr>
+          <w:rFonts w:ascii="Consolas" w:hAnsi="Consolas" w:cs="Consolas"/>
+          <w:noProof/>
+          <w:color w:val="000000"/>
+          <w:sz w:val="19"/>
+          <w:szCs w:val="19"/>
+        </w:rPr>
+        <w:t xml:space="preserve"> </w:t>
+      </w:r>
+      <w:r>
+        <w:rPr>
+          <w:rFonts w:ascii="Consolas" w:hAnsi="Consolas" w:cs="Consolas"/>
+          <w:noProof/>
+          <w:color w:val="2B91AF"/>
+          <w:sz w:val="19"/>
+          <w:szCs w:val="19"/>
+        </w:rPr>
+        <w:t>PathFindingAdapter</w:t>
+      </w:r>
+      <w:r>
+        <w:rPr>
+          <w:rFonts w:ascii="Consolas" w:hAnsi="Consolas" w:cs="Consolas"/>
+          <w:noProof/>
+          <w:color w:val="000000"/>
+          <w:sz w:val="19"/>
+          <w:szCs w:val="19"/>
+        </w:rPr>
+        <w:t xml:space="preserve"> : </w:t>
+      </w:r>
+      <w:r>
+        <w:rPr>
+          <w:rFonts w:ascii="Consolas" w:hAnsi="Consolas" w:cs="Consolas"/>
+          <w:noProof/>
+          <w:color w:val="2B91AF"/>
+          <w:sz w:val="19"/>
+          <w:szCs w:val="19"/>
+        </w:rPr>
+        <w:t>IPathFinding</w:t>
+      </w:r>
+    </w:p>
+    <w:p>
+      <w:pPr>
+        <w:autoSpaceDE w:val="0"/>
+        <w:autoSpaceDN w:val="0"/>
+        <w:adjustRightInd w:val="0"/>
+        <w:spacing w:after="0" w:line="240" w:lineRule="auto"/>
+        <w:rPr>
+          <w:rFonts w:ascii="Consolas" w:hAnsi="Consolas" w:cs="Consolas"/>
+          <w:noProof/>
+          <w:color w:val="000000"/>
+          <w:sz w:val="19"/>
+          <w:szCs w:val="19"/>
+        </w:rPr>
+      </w:pPr>
+      <w:r>
+        <w:rPr>
+          <w:rFonts w:ascii="Consolas" w:hAnsi="Consolas" w:cs="Consolas"/>
+          <w:noProof/>
+          <w:color w:val="000000"/>
+          <w:sz w:val="19"/>
+          <w:szCs w:val="19"/>
+        </w:rPr>
+        <w:t xml:space="preserve">    {</w:t>
+      </w:r>
+    </w:p>
+    <w:p>
+      <w:pPr>
+        <w:autoSpaceDE w:val="0"/>
+        <w:autoSpaceDN w:val="0"/>
+        <w:adjustRightInd w:val="0"/>
+        <w:spacing w:after="0" w:line="240" w:lineRule="auto"/>
+        <w:rPr>
+          <w:rFonts w:ascii="Consolas" w:hAnsi="Consolas" w:cs="Consolas"/>
+          <w:noProof/>
+          <w:color w:val="000000"/>
+          <w:sz w:val="19"/>
+          <w:szCs w:val="19"/>
+        </w:rPr>
+      </w:pPr>
+      <w:r>
+        <w:rPr>
+          <w:rFonts w:ascii="Consolas" w:hAnsi="Consolas" w:cs="Consolas"/>
+          <w:noProof/>
+          <w:color w:val="000000"/>
+          <w:sz w:val="19"/>
+          <w:szCs w:val="19"/>
+        </w:rPr>
+        <w:t xml:space="preserve">        </w:t>
+      </w:r>
+      <w:r>
+        <w:rPr>
+          <w:rFonts w:ascii="Consolas" w:hAnsi="Consolas" w:cs="Consolas"/>
+          <w:noProof/>
+          <w:color w:val="0000FF"/>
+          <w:sz w:val="19"/>
+          <w:szCs w:val="19"/>
+        </w:rPr>
+        <w:t>private</w:t>
+      </w:r>
+      <w:r>
+        <w:rPr>
+          <w:rFonts w:ascii="Consolas" w:hAnsi="Consolas" w:cs="Consolas"/>
+          <w:noProof/>
+          <w:color w:val="000000"/>
+          <w:sz w:val="19"/>
+          <w:szCs w:val="19"/>
+        </w:rPr>
+        <w:t xml:space="preserve"> </w:t>
+      </w:r>
+      <w:r>
+        <w:rPr>
+          <w:rFonts w:ascii="Consolas" w:hAnsi="Consolas" w:cs="Consolas"/>
+          <w:noProof/>
+          <w:color w:val="0000FF"/>
+          <w:sz w:val="19"/>
+          <w:szCs w:val="19"/>
+        </w:rPr>
+        <w:t>readonly</w:t>
+      </w:r>
+      <w:r>
+        <w:rPr>
+          <w:rFonts w:ascii="Consolas" w:hAnsi="Consolas" w:cs="Consolas"/>
+          <w:noProof/>
+          <w:color w:val="000000"/>
+          <w:sz w:val="19"/>
+          <w:szCs w:val="19"/>
+        </w:rPr>
+        <w:t xml:space="preserve"> </w:t>
+      </w:r>
+      <w:r>
+        <w:rPr>
+          <w:rFonts w:ascii="Consolas" w:hAnsi="Consolas" w:cs="Consolas"/>
+          <w:noProof/>
+          <w:color w:val="2B91AF"/>
+          <w:sz w:val="19"/>
+          <w:szCs w:val="19"/>
+        </w:rPr>
+        <w:t>PathFinderFast</w:t>
+      </w:r>
+      <w:r>
+        <w:rPr>
+          <w:rFonts w:ascii="Consolas" w:hAnsi="Consolas" w:cs="Consolas"/>
+          <w:noProof/>
+          <w:color w:val="000000"/>
+          <w:sz w:val="19"/>
+          <w:szCs w:val="19"/>
+        </w:rPr>
+        <w:t xml:space="preserve"> _adaptee;</w:t>
+      </w:r>
+    </w:p>
+    <w:p>
+      <w:pPr>
+        <w:autoSpaceDE w:val="0"/>
+        <w:autoSpaceDN w:val="0"/>
+        <w:adjustRightInd w:val="0"/>
+        <w:spacing w:after="0" w:line="240" w:lineRule="auto"/>
+        <w:rPr>
+          <w:rFonts w:ascii="Consolas" w:hAnsi="Consolas" w:cs="Consolas"/>
+          <w:noProof/>
+          <w:color w:val="000000"/>
+          <w:sz w:val="19"/>
+          <w:szCs w:val="19"/>
+        </w:rPr>
+      </w:pPr>
+      <w:r>
+        <w:rPr>
+          <w:rFonts w:ascii="Consolas" w:hAnsi="Consolas" w:cs="Consolas"/>
+          <w:noProof/>
+          <w:color w:val="000000"/>
+          <w:sz w:val="19"/>
+          <w:szCs w:val="19"/>
+        </w:rPr>
+        <w:t xml:space="preserve">        </w:t>
+      </w:r>
+      <w:r>
+        <w:rPr>
+          <w:rFonts w:ascii="Consolas" w:hAnsi="Consolas" w:cs="Consolas"/>
+          <w:noProof/>
+          <w:color w:val="0000FF"/>
+          <w:sz w:val="19"/>
+          <w:szCs w:val="19"/>
+        </w:rPr>
+        <w:t>private</w:t>
+      </w:r>
+      <w:r>
+        <w:rPr>
+          <w:rFonts w:ascii="Consolas" w:hAnsi="Consolas" w:cs="Consolas"/>
+          <w:noProof/>
+          <w:color w:val="000000"/>
+          <w:sz w:val="19"/>
+          <w:szCs w:val="19"/>
+        </w:rPr>
+        <w:t xml:space="preserve"> </w:t>
+      </w:r>
+      <w:r>
+        <w:rPr>
+          <w:rFonts w:ascii="Consolas" w:hAnsi="Consolas" w:cs="Consolas"/>
+          <w:noProof/>
+          <w:color w:val="0000FF"/>
+          <w:sz w:val="19"/>
+          <w:szCs w:val="19"/>
+        </w:rPr>
+        <w:t>readonly</w:t>
+      </w:r>
+      <w:r>
+        <w:rPr>
+          <w:rFonts w:ascii="Consolas" w:hAnsi="Consolas" w:cs="Consolas"/>
+          <w:noProof/>
+          <w:color w:val="000000"/>
+          <w:sz w:val="19"/>
+          <w:szCs w:val="19"/>
+        </w:rPr>
+        <w:t xml:space="preserve"> </w:t>
+      </w:r>
+      <w:r>
+        <w:rPr>
+          <w:rFonts w:ascii="Consolas" w:hAnsi="Consolas" w:cs="Consolas"/>
+          <w:noProof/>
+          <w:color w:val="0000FF"/>
+          <w:sz w:val="19"/>
+          <w:szCs w:val="19"/>
+        </w:rPr>
+        <w:t>byte</w:t>
+      </w:r>
+      <w:r>
+        <w:rPr>
+          <w:rFonts w:ascii="Consolas" w:hAnsi="Consolas" w:cs="Consolas"/>
+          <w:noProof/>
+          <w:color w:val="000000"/>
+          <w:sz w:val="19"/>
+          <w:szCs w:val="19"/>
+        </w:rPr>
+        <w:t>[,] _grid;</w:t>
+      </w:r>
+    </w:p>
+    <w:p>
+      <w:pPr>
+        <w:autoSpaceDE w:val="0"/>
+        <w:autoSpaceDN w:val="0"/>
+        <w:adjustRightInd w:val="0"/>
+        <w:spacing w:after="0" w:line="240" w:lineRule="auto"/>
+        <w:rPr>
+          <w:rFonts w:ascii="Consolas" w:hAnsi="Consolas" w:cs="Consolas"/>
+          <w:noProof/>
+          <w:color w:val="000000"/>
+          <w:sz w:val="19"/>
+          <w:szCs w:val="19"/>
+        </w:rPr>
+      </w:pPr>
+      <w:r>
+        <w:rPr>
+          <w:rFonts w:ascii="Consolas" w:hAnsi="Consolas" w:cs="Consolas"/>
+          <w:noProof/>
+          <w:color w:val="000000"/>
+          <w:sz w:val="19"/>
+          <w:szCs w:val="19"/>
+        </w:rPr>
+        <w:t xml:space="preserve">        </w:t>
+      </w:r>
+      <w:r>
+        <w:rPr>
+          <w:rFonts w:ascii="Consolas" w:hAnsi="Consolas" w:cs="Consolas"/>
+          <w:noProof/>
+          <w:color w:val="0000FF"/>
+          <w:sz w:val="19"/>
+          <w:szCs w:val="19"/>
+        </w:rPr>
+        <w:t>private</w:t>
+      </w:r>
+      <w:r>
+        <w:rPr>
+          <w:rFonts w:ascii="Consolas" w:hAnsi="Consolas" w:cs="Consolas"/>
+          <w:noProof/>
+          <w:color w:val="000000"/>
+          <w:sz w:val="19"/>
+          <w:szCs w:val="19"/>
+        </w:rPr>
+        <w:t xml:space="preserve"> </w:t>
+      </w:r>
+      <w:r>
+        <w:rPr>
+          <w:rFonts w:ascii="Consolas" w:hAnsi="Consolas" w:cs="Consolas"/>
+          <w:noProof/>
+          <w:color w:val="0000FF"/>
+          <w:sz w:val="19"/>
+          <w:szCs w:val="19"/>
+        </w:rPr>
+        <w:t>readonly</w:t>
+      </w:r>
+      <w:r>
+        <w:rPr>
+          <w:rFonts w:ascii="Consolas" w:hAnsi="Consolas" w:cs="Consolas"/>
+          <w:noProof/>
+          <w:color w:val="000000"/>
+          <w:sz w:val="19"/>
+          <w:szCs w:val="19"/>
+        </w:rPr>
+        <w:t xml:space="preserve"> </w:t>
+      </w:r>
+      <w:r>
+        <w:rPr>
+          <w:rFonts w:ascii="Consolas" w:hAnsi="Consolas" w:cs="Consolas"/>
+          <w:noProof/>
+          <w:color w:val="0000FF"/>
+          <w:sz w:val="19"/>
+          <w:szCs w:val="19"/>
+        </w:rPr>
+        <w:t>int</w:t>
+      </w:r>
+      <w:r>
+        <w:rPr>
+          <w:rFonts w:ascii="Consolas" w:hAnsi="Consolas" w:cs="Consolas"/>
+          <w:noProof/>
+          <w:color w:val="000000"/>
+          <w:sz w:val="19"/>
+          <w:szCs w:val="19"/>
+        </w:rPr>
+        <w:t xml:space="preserve"> _width;</w:t>
+      </w:r>
+    </w:p>
+    <w:p>
+      <w:pPr>
+        <w:autoSpaceDE w:val="0"/>
+        <w:autoSpaceDN w:val="0"/>
+        <w:adjustRightInd w:val="0"/>
+        <w:spacing w:after="0" w:line="240" w:lineRule="auto"/>
+        <w:rPr>
+          <w:rFonts w:ascii="Consolas" w:hAnsi="Consolas" w:cs="Consolas"/>
+          <w:noProof/>
+          <w:color w:val="000000"/>
+          <w:sz w:val="19"/>
+          <w:szCs w:val="19"/>
+        </w:rPr>
+      </w:pPr>
+      <w:r>
+        <w:rPr>
+          <w:rFonts w:ascii="Consolas" w:hAnsi="Consolas" w:cs="Consolas"/>
+          <w:noProof/>
+          <w:color w:val="000000"/>
+          <w:sz w:val="19"/>
+          <w:szCs w:val="19"/>
+        </w:rPr>
+        <w:t xml:space="preserve">        </w:t>
+      </w:r>
+      <w:r>
+        <w:rPr>
+          <w:rFonts w:ascii="Consolas" w:hAnsi="Consolas" w:cs="Consolas"/>
+          <w:noProof/>
+          <w:color w:val="0000FF"/>
+          <w:sz w:val="19"/>
+          <w:szCs w:val="19"/>
+        </w:rPr>
+        <w:t>private</w:t>
+      </w:r>
+      <w:r>
+        <w:rPr>
+          <w:rFonts w:ascii="Consolas" w:hAnsi="Consolas" w:cs="Consolas"/>
+          <w:noProof/>
+          <w:color w:val="000000"/>
+          <w:sz w:val="19"/>
+          <w:szCs w:val="19"/>
+        </w:rPr>
+        <w:t xml:space="preserve"> </w:t>
+      </w:r>
+      <w:r>
+        <w:rPr>
+          <w:rFonts w:ascii="Consolas" w:hAnsi="Consolas" w:cs="Consolas"/>
+          <w:noProof/>
+          <w:color w:val="0000FF"/>
+          <w:sz w:val="19"/>
+          <w:szCs w:val="19"/>
+        </w:rPr>
+        <w:t>readonly</w:t>
+      </w:r>
+      <w:r>
+        <w:rPr>
+          <w:rFonts w:ascii="Consolas" w:hAnsi="Consolas" w:cs="Consolas"/>
+          <w:noProof/>
+          <w:color w:val="000000"/>
+          <w:sz w:val="19"/>
+          <w:szCs w:val="19"/>
+        </w:rPr>
+        <w:t xml:space="preserve"> </w:t>
+      </w:r>
+      <w:r>
+        <w:rPr>
+          <w:rFonts w:ascii="Consolas" w:hAnsi="Consolas" w:cs="Consolas"/>
+          <w:noProof/>
+          <w:color w:val="0000FF"/>
+          <w:sz w:val="19"/>
+          <w:szCs w:val="19"/>
+        </w:rPr>
+        <w:t>int</w:t>
+      </w:r>
+      <w:r>
+        <w:rPr>
+          <w:rFonts w:ascii="Consolas" w:hAnsi="Consolas" w:cs="Consolas"/>
+          <w:noProof/>
+          <w:color w:val="000000"/>
+          <w:sz w:val="19"/>
+          <w:szCs w:val="19"/>
+        </w:rPr>
+        <w:t xml:space="preserve"> _height;</w:t>
+      </w:r>
+    </w:p>
+    <w:p>
+      <w:pPr>
+        <w:autoSpaceDE w:val="0"/>
+        <w:autoSpaceDN w:val="0"/>
+        <w:adjustRightInd w:val="0"/>
+        <w:spacing w:after="0" w:line="240" w:lineRule="auto"/>
+        <w:rPr>
+          <w:rFonts w:ascii="Consolas" w:hAnsi="Consolas" w:cs="Consolas"/>
+          <w:noProof/>
+          <w:color w:val="000000"/>
+          <w:sz w:val="19"/>
+          <w:szCs w:val="19"/>
+        </w:rPr>
+      </w:pPr>
+    </w:p>
+    <w:p>
+      <w:pPr>
+        <w:autoSpaceDE w:val="0"/>
+        <w:autoSpaceDN w:val="0"/>
+        <w:adjustRightInd w:val="0"/>
+        <w:spacing w:after="0" w:line="240" w:lineRule="auto"/>
+        <w:rPr>
+          <w:rFonts w:ascii="Consolas" w:hAnsi="Consolas" w:cs="Consolas"/>
+          <w:noProof/>
+          <w:color w:val="000000"/>
+          <w:sz w:val="19"/>
+          <w:szCs w:val="19"/>
+        </w:rPr>
+      </w:pPr>
+      <w:r>
+        <w:rPr>
+          <w:rFonts w:ascii="Consolas" w:hAnsi="Consolas" w:cs="Consolas"/>
+          <w:noProof/>
+          <w:color w:val="000000"/>
+          <w:sz w:val="19"/>
+          <w:szCs w:val="19"/>
+        </w:rPr>
+        <w:t xml:space="preserve">        </w:t>
+      </w:r>
+      <w:r>
+        <w:rPr>
+          <w:rFonts w:ascii="Consolas" w:hAnsi="Consolas" w:cs="Consolas"/>
+          <w:noProof/>
+          <w:color w:val="0000FF"/>
+          <w:sz w:val="19"/>
+          <w:szCs w:val="19"/>
+        </w:rPr>
+        <w:t>public</w:t>
+      </w:r>
+      <w:r>
+        <w:rPr>
+          <w:rFonts w:ascii="Consolas" w:hAnsi="Consolas" w:cs="Consolas"/>
+          <w:noProof/>
+          <w:color w:val="000000"/>
+          <w:sz w:val="19"/>
+          <w:szCs w:val="19"/>
+        </w:rPr>
+        <w:t xml:space="preserve"> PathFindingAdapter(</w:t>
+      </w:r>
+      <w:r>
+        <w:rPr>
+          <w:rFonts w:ascii="Consolas" w:hAnsi="Consolas" w:cs="Consolas"/>
+          <w:noProof/>
+          <w:color w:val="0000FF"/>
+          <w:sz w:val="19"/>
+          <w:szCs w:val="19"/>
+        </w:rPr>
+        <w:t>int</w:t>
+      </w:r>
+      <w:r>
+        <w:rPr>
+          <w:rFonts w:ascii="Consolas" w:hAnsi="Consolas" w:cs="Consolas"/>
+          <w:noProof/>
+          <w:color w:val="000000"/>
+          <w:sz w:val="19"/>
+          <w:szCs w:val="19"/>
+        </w:rPr>
+        <w:t xml:space="preserve"> width, </w:t>
+      </w:r>
+      <w:r>
+        <w:rPr>
+          <w:rFonts w:ascii="Consolas" w:hAnsi="Consolas" w:cs="Consolas"/>
+          <w:noProof/>
+          <w:color w:val="0000FF"/>
+          <w:sz w:val="19"/>
+          <w:szCs w:val="19"/>
+        </w:rPr>
+        <w:t>int</w:t>
+      </w:r>
+      <w:r>
+        <w:rPr>
+          <w:rFonts w:ascii="Consolas" w:hAnsi="Consolas" w:cs="Consolas"/>
+          <w:noProof/>
+          <w:color w:val="000000"/>
+          <w:sz w:val="19"/>
+          <w:szCs w:val="19"/>
+        </w:rPr>
+        <w:t xml:space="preserve"> height)</w:t>
+      </w:r>
+    </w:p>
+    <w:p>
+      <w:pPr>
+        <w:autoSpaceDE w:val="0"/>
+        <w:autoSpaceDN w:val="0"/>
+        <w:adjustRightInd w:val="0"/>
+        <w:spacing w:after="0" w:line="240" w:lineRule="auto"/>
+        <w:rPr>
+          <w:rFonts w:ascii="Consolas" w:hAnsi="Consolas" w:cs="Consolas"/>
+          <w:noProof/>
+          <w:color w:val="000000"/>
+          <w:sz w:val="19"/>
+          <w:szCs w:val="19"/>
+        </w:rPr>
+      </w:pPr>
+      <w:r>
+        <w:rPr>
+          <w:rFonts w:ascii="Consolas" w:hAnsi="Consolas" w:cs="Consolas"/>
+          <w:noProof/>
+          <w:color w:val="000000"/>
+          <w:sz w:val="19"/>
+          <w:szCs w:val="19"/>
+        </w:rPr>
+        <w:t xml:space="preserve">        {</w:t>
+      </w:r>
+    </w:p>
+    <w:p>
+      <w:pPr>
+        <w:autoSpaceDE w:val="0"/>
+        <w:autoSpaceDN w:val="0"/>
+        <w:adjustRightInd w:val="0"/>
+        <w:spacing w:after="0" w:line="240" w:lineRule="auto"/>
+        <w:rPr>
+          <w:rFonts w:ascii="Consolas" w:hAnsi="Consolas" w:cs="Consolas"/>
+          <w:noProof/>
+          <w:color w:val="000000"/>
+          <w:sz w:val="19"/>
+          <w:szCs w:val="19"/>
+        </w:rPr>
+      </w:pPr>
+      <w:r>
+        <w:rPr>
+          <w:rFonts w:ascii="Consolas" w:hAnsi="Consolas" w:cs="Consolas"/>
+          <w:noProof/>
+          <w:color w:val="000000"/>
+          <w:sz w:val="19"/>
+          <w:szCs w:val="19"/>
+        </w:rPr>
+        <w:t xml:space="preserve">            _width = width;</w:t>
+      </w:r>
+    </w:p>
+    <w:p>
+      <w:pPr>
+        <w:autoSpaceDE w:val="0"/>
+        <w:autoSpaceDN w:val="0"/>
+        <w:adjustRightInd w:val="0"/>
+        <w:spacing w:after="0" w:line="240" w:lineRule="auto"/>
+        <w:rPr>
+          <w:rFonts w:ascii="Consolas" w:hAnsi="Consolas" w:cs="Consolas"/>
+          <w:noProof/>
+          <w:color w:val="000000"/>
+          <w:sz w:val="19"/>
+          <w:szCs w:val="19"/>
+        </w:rPr>
+      </w:pPr>
+      <w:r>
+        <w:rPr>
+          <w:rFonts w:ascii="Consolas" w:hAnsi="Consolas" w:cs="Consolas"/>
+          <w:noProof/>
+          <w:color w:val="000000"/>
+          <w:sz w:val="19"/>
+          <w:szCs w:val="19"/>
+        </w:rPr>
+        <w:t xml:space="preserve">            _height = height;</w:t>
+      </w:r>
+    </w:p>
+    <w:p>
+      <w:pPr>
+        <w:autoSpaceDE w:val="0"/>
+        <w:autoSpaceDN w:val="0"/>
+        <w:adjustRightInd w:val="0"/>
+        <w:spacing w:after="0" w:line="240" w:lineRule="auto"/>
+        <w:rPr>
+          <w:rFonts w:ascii="Consolas" w:hAnsi="Consolas" w:cs="Consolas"/>
+          <w:noProof/>
+          <w:color w:val="000000"/>
+          <w:sz w:val="19"/>
+          <w:szCs w:val="19"/>
+        </w:rPr>
+      </w:pPr>
+      <w:r>
+        <w:rPr>
+          <w:rFonts w:ascii="Consolas" w:hAnsi="Consolas" w:cs="Consolas"/>
+          <w:noProof/>
+          <w:color w:val="000000"/>
+          <w:sz w:val="19"/>
+          <w:szCs w:val="19"/>
+        </w:rPr>
+        <w:t xml:space="preserve">            _grid = </w:t>
+      </w:r>
+      <w:r>
+        <w:rPr>
+          <w:rFonts w:ascii="Consolas" w:hAnsi="Consolas" w:cs="Consolas"/>
+          <w:noProof/>
+          <w:color w:val="0000FF"/>
+          <w:sz w:val="19"/>
+          <w:szCs w:val="19"/>
+        </w:rPr>
+        <w:t>new</w:t>
+      </w:r>
+      <w:r>
+        <w:rPr>
+          <w:rFonts w:ascii="Consolas" w:hAnsi="Consolas" w:cs="Consolas"/>
+          <w:noProof/>
+          <w:color w:val="000000"/>
+          <w:sz w:val="19"/>
+          <w:szCs w:val="19"/>
+        </w:rPr>
+        <w:t xml:space="preserve"> </w:t>
+      </w:r>
+      <w:r>
+        <w:rPr>
+          <w:rFonts w:ascii="Consolas" w:hAnsi="Consolas" w:cs="Consolas"/>
+          <w:noProof/>
+          <w:color w:val="0000FF"/>
+          <w:sz w:val="19"/>
+          <w:szCs w:val="19"/>
+        </w:rPr>
+        <w:t>byte</w:t>
+      </w:r>
+      <w:r>
+        <w:rPr>
+          <w:rFonts w:ascii="Consolas" w:hAnsi="Consolas" w:cs="Consolas"/>
+          <w:noProof/>
+          <w:color w:val="000000"/>
+          <w:sz w:val="19"/>
+          <w:szCs w:val="19"/>
+        </w:rPr>
+        <w:t>[width,height];</w:t>
+      </w:r>
+    </w:p>
+    <w:p>
+      <w:pPr>
+        <w:autoSpaceDE w:val="0"/>
+        <w:autoSpaceDN w:val="0"/>
+        <w:adjustRightInd w:val="0"/>
+        <w:spacing w:after="0" w:line="240" w:lineRule="auto"/>
+        <w:rPr>
+          <w:rFonts w:ascii="Consolas" w:hAnsi="Consolas" w:cs="Consolas"/>
+          <w:noProof/>
+          <w:color w:val="000000"/>
+          <w:sz w:val="19"/>
+          <w:szCs w:val="19"/>
+        </w:rPr>
+      </w:pPr>
+      <w:r>
+        <w:rPr>
+          <w:rFonts w:ascii="Consolas" w:hAnsi="Consolas" w:cs="Consolas"/>
+          <w:noProof/>
+          <w:color w:val="000000"/>
+          <w:sz w:val="19"/>
+          <w:szCs w:val="19"/>
+        </w:rPr>
+        <w:t xml:space="preserve">            _adaptee = </w:t>
+      </w:r>
+      <w:r>
+        <w:rPr>
+          <w:rFonts w:ascii="Consolas" w:hAnsi="Consolas" w:cs="Consolas"/>
+          <w:noProof/>
+          <w:color w:val="0000FF"/>
+          <w:sz w:val="19"/>
+          <w:szCs w:val="19"/>
+        </w:rPr>
+        <w:t>new</w:t>
+      </w:r>
+      <w:r>
+        <w:rPr>
+          <w:rFonts w:ascii="Consolas" w:hAnsi="Consolas" w:cs="Consolas"/>
+          <w:noProof/>
+          <w:color w:val="000000"/>
+          <w:sz w:val="19"/>
+          <w:szCs w:val="19"/>
+        </w:rPr>
+        <w:t xml:space="preserve"> </w:t>
+      </w:r>
+      <w:r>
+        <w:rPr>
+          <w:rFonts w:ascii="Consolas" w:hAnsi="Consolas" w:cs="Consolas"/>
+          <w:noProof/>
+          <w:color w:val="2B91AF"/>
+          <w:sz w:val="19"/>
+          <w:szCs w:val="19"/>
+        </w:rPr>
+        <w:t>PathFinderFast</w:t>
+      </w:r>
+      <w:r>
+        <w:rPr>
+          <w:rFonts w:ascii="Consolas" w:hAnsi="Consolas" w:cs="Consolas"/>
+          <w:noProof/>
+          <w:color w:val="000000"/>
+          <w:sz w:val="19"/>
+          <w:szCs w:val="19"/>
+        </w:rPr>
+        <w:t>(_grid);</w:t>
+      </w:r>
+    </w:p>
+    <w:p>
+      <w:pPr>
+        <w:autoSpaceDE w:val="0"/>
+        <w:autoSpaceDN w:val="0"/>
+        <w:adjustRightInd w:val="0"/>
+        <w:spacing w:after="0" w:line="240" w:lineRule="auto"/>
+        <w:rPr>
+          <w:rFonts w:ascii="Consolas" w:hAnsi="Consolas" w:cs="Consolas"/>
+          <w:noProof/>
+          <w:color w:val="000000"/>
+          <w:sz w:val="19"/>
+          <w:szCs w:val="19"/>
+        </w:rPr>
+      </w:pPr>
+      <w:r>
+        <w:rPr>
+          <w:rFonts w:ascii="Consolas" w:hAnsi="Consolas" w:cs="Consolas"/>
+          <w:noProof/>
+          <w:color w:val="000000"/>
+          <w:sz w:val="19"/>
+          <w:szCs w:val="19"/>
+        </w:rPr>
+        <w:t xml:space="preserve">        }</w:t>
+      </w:r>
+    </w:p>
+    <w:p>
+      <w:pPr>
+        <w:autoSpaceDE w:val="0"/>
+        <w:autoSpaceDN w:val="0"/>
+        <w:adjustRightInd w:val="0"/>
+        <w:spacing w:after="0" w:line="240" w:lineRule="auto"/>
+        <w:rPr>
+          <w:rFonts w:ascii="Consolas" w:hAnsi="Consolas" w:cs="Consolas"/>
+          <w:noProof/>
+          <w:color w:val="000000"/>
+          <w:sz w:val="19"/>
+          <w:szCs w:val="19"/>
+        </w:rPr>
+      </w:pPr>
+    </w:p>
+    <w:p>
+      <w:pPr>
+        <w:autoSpaceDE w:val="0"/>
+        <w:autoSpaceDN w:val="0"/>
+        <w:adjustRightInd w:val="0"/>
+        <w:spacing w:after="0" w:line="240" w:lineRule="auto"/>
+        <w:rPr>
+          <w:rFonts w:ascii="Consolas" w:hAnsi="Consolas" w:cs="Consolas"/>
+          <w:noProof/>
+          <w:color w:val="000000"/>
+          <w:sz w:val="19"/>
+          <w:szCs w:val="19"/>
+        </w:rPr>
+      </w:pPr>
+      <w:r>
+        <w:rPr>
+          <w:rFonts w:ascii="Consolas" w:hAnsi="Consolas" w:cs="Consolas"/>
+          <w:noProof/>
+          <w:color w:val="000000"/>
+          <w:sz w:val="19"/>
+          <w:szCs w:val="19"/>
+        </w:rPr>
+        <w:t xml:space="preserve">        </w:t>
+      </w:r>
+      <w:r>
+        <w:rPr>
+          <w:rFonts w:ascii="Consolas" w:hAnsi="Consolas" w:cs="Consolas"/>
+          <w:noProof/>
+          <w:color w:val="0000FF"/>
+          <w:sz w:val="19"/>
+          <w:szCs w:val="19"/>
+        </w:rPr>
+        <w:t>public</w:t>
+      </w:r>
+      <w:r>
+        <w:rPr>
+          <w:rFonts w:ascii="Consolas" w:hAnsi="Consolas" w:cs="Consolas"/>
+          <w:noProof/>
+          <w:color w:val="000000"/>
+          <w:sz w:val="19"/>
+          <w:szCs w:val="19"/>
+        </w:rPr>
+        <w:t xml:space="preserve"> </w:t>
+      </w:r>
+      <w:r>
+        <w:rPr>
+          <w:rFonts w:ascii="Consolas" w:hAnsi="Consolas" w:cs="Consolas"/>
+          <w:noProof/>
+          <w:color w:val="2B91AF"/>
+          <w:sz w:val="19"/>
+          <w:szCs w:val="19"/>
+        </w:rPr>
+        <w:t>Point</w:t>
+      </w:r>
+      <w:r>
+        <w:rPr>
+          <w:rFonts w:ascii="Consolas" w:hAnsi="Consolas" w:cs="Consolas"/>
+          <w:noProof/>
+          <w:color w:val="000000"/>
+          <w:sz w:val="19"/>
+          <w:szCs w:val="19"/>
+        </w:rPr>
+        <w:t xml:space="preserve"> NextPoint(</w:t>
+      </w:r>
+      <w:r>
+        <w:rPr>
+          <w:rFonts w:ascii="Consolas" w:hAnsi="Consolas" w:cs="Consolas"/>
+          <w:noProof/>
+          <w:color w:val="2B91AF"/>
+          <w:sz w:val="19"/>
+          <w:szCs w:val="19"/>
+        </w:rPr>
+        <w:t>IEnumerable</w:t>
+      </w:r>
+      <w:r>
+        <w:rPr>
+          <w:rFonts w:ascii="Consolas" w:hAnsi="Consolas" w:cs="Consolas"/>
+          <w:noProof/>
+          <w:color w:val="000000"/>
+          <w:sz w:val="19"/>
+          <w:szCs w:val="19"/>
+        </w:rPr>
+        <w:t>&lt;</w:t>
+      </w:r>
+      <w:r>
+        <w:rPr>
+          <w:rFonts w:ascii="Consolas" w:hAnsi="Consolas" w:cs="Consolas"/>
+          <w:noProof/>
+          <w:color w:val="2B91AF"/>
+          <w:sz w:val="19"/>
+          <w:szCs w:val="19"/>
+        </w:rPr>
+        <w:t>IMapObject</w:t>
+      </w:r>
+      <w:r>
+        <w:rPr>
+          <w:rFonts w:ascii="Consolas" w:hAnsi="Consolas" w:cs="Consolas"/>
+          <w:noProof/>
+          <w:color w:val="000000"/>
+          <w:sz w:val="19"/>
+          <w:szCs w:val="19"/>
+        </w:rPr>
+        <w:t xml:space="preserve">&gt; mapObjects, </w:t>
+      </w:r>
+      <w:r>
+        <w:rPr>
+          <w:rFonts w:ascii="Consolas" w:hAnsi="Consolas" w:cs="Consolas"/>
+          <w:noProof/>
+          <w:color w:val="2B91AF"/>
+          <w:sz w:val="19"/>
+          <w:szCs w:val="19"/>
+        </w:rPr>
+        <w:t>Point</w:t>
+      </w:r>
+      <w:r>
+        <w:rPr>
+          <w:rFonts w:ascii="Consolas" w:hAnsi="Consolas" w:cs="Consolas"/>
+          <w:noProof/>
+          <w:color w:val="000000"/>
+          <w:sz w:val="19"/>
+          <w:szCs w:val="19"/>
+        </w:rPr>
+        <w:t xml:space="preserve"> start, </w:t>
+      </w:r>
+      <w:r>
+        <w:rPr>
+          <w:rFonts w:ascii="Consolas" w:hAnsi="Consolas" w:cs="Consolas"/>
+          <w:noProof/>
+          <w:color w:val="2B91AF"/>
+          <w:sz w:val="19"/>
+          <w:szCs w:val="19"/>
+        </w:rPr>
+        <w:t>Point</w:t>
+      </w:r>
+      <w:r>
+        <w:rPr>
+          <w:rFonts w:ascii="Consolas" w:hAnsi="Consolas" w:cs="Consolas"/>
+          <w:noProof/>
+          <w:color w:val="000000"/>
+          <w:sz w:val="19"/>
+          <w:szCs w:val="19"/>
+        </w:rPr>
+        <w:t xml:space="preserve"> end)</w:t>
+      </w:r>
+    </w:p>
+    <w:p>
+      <w:pPr>
+        <w:autoSpaceDE w:val="0"/>
+        <w:autoSpaceDN w:val="0"/>
+        <w:adjustRightInd w:val="0"/>
+        <w:spacing w:after="0" w:line="240" w:lineRule="auto"/>
+        <w:rPr>
+          <w:rFonts w:ascii="Consolas" w:hAnsi="Consolas" w:cs="Consolas"/>
+          <w:noProof/>
+          <w:color w:val="000000"/>
+          <w:sz w:val="19"/>
+          <w:szCs w:val="19"/>
+        </w:rPr>
+      </w:pPr>
+      <w:r>
+        <w:rPr>
+          <w:rFonts w:ascii="Consolas" w:hAnsi="Consolas" w:cs="Consolas"/>
+          <w:noProof/>
+          <w:color w:val="000000"/>
+          <w:sz w:val="19"/>
+          <w:szCs w:val="19"/>
+        </w:rPr>
+        <w:t xml:space="preserve">        {</w:t>
+      </w:r>
+    </w:p>
+    <w:p>
+      <w:pPr>
+        <w:autoSpaceDE w:val="0"/>
+        <w:autoSpaceDN w:val="0"/>
+        <w:adjustRightInd w:val="0"/>
+        <w:spacing w:after="0" w:line="240" w:lineRule="auto"/>
+        <w:rPr>
+          <w:rFonts w:ascii="Consolas" w:hAnsi="Consolas" w:cs="Consolas"/>
+          <w:noProof/>
+          <w:color w:val="000000"/>
+          <w:sz w:val="19"/>
+          <w:szCs w:val="19"/>
+        </w:rPr>
+      </w:pPr>
+      <w:r>
+        <w:rPr>
+          <w:rFonts w:ascii="Consolas" w:hAnsi="Consolas" w:cs="Consolas"/>
+          <w:noProof/>
+          <w:color w:val="000000"/>
+          <w:sz w:val="19"/>
+          <w:szCs w:val="19"/>
+        </w:rPr>
+        <w:t xml:space="preserve">            </w:t>
+      </w:r>
+      <w:r>
+        <w:rPr>
+          <w:rFonts w:ascii="Consolas" w:hAnsi="Consolas" w:cs="Consolas"/>
+          <w:noProof/>
+          <w:color w:val="0000FF"/>
+          <w:sz w:val="19"/>
+          <w:szCs w:val="19"/>
+        </w:rPr>
+        <w:t>for</w:t>
+      </w:r>
+      <w:r>
+        <w:rPr>
+          <w:rFonts w:ascii="Consolas" w:hAnsi="Consolas" w:cs="Consolas"/>
+          <w:noProof/>
+          <w:color w:val="000000"/>
+          <w:sz w:val="19"/>
+          <w:szCs w:val="19"/>
+        </w:rPr>
+        <w:t xml:space="preserve"> (</w:t>
+      </w:r>
+      <w:r>
+        <w:rPr>
+          <w:rFonts w:ascii="Consolas" w:hAnsi="Consolas" w:cs="Consolas"/>
+          <w:noProof/>
+          <w:color w:val="0000FF"/>
+          <w:sz w:val="19"/>
+          <w:szCs w:val="19"/>
+        </w:rPr>
+        <w:t>var</w:t>
+      </w:r>
+      <w:r>
+        <w:rPr>
+          <w:rFonts w:ascii="Consolas" w:hAnsi="Consolas" w:cs="Consolas"/>
+          <w:noProof/>
+          <w:color w:val="000000"/>
+          <w:sz w:val="19"/>
+          <w:szCs w:val="19"/>
+        </w:rPr>
+        <w:t xml:space="preserve"> i = 0; i &lt; _width; i++)</w:t>
+      </w:r>
+    </w:p>
+    <w:p>
+      <w:pPr>
+        <w:autoSpaceDE w:val="0"/>
+        <w:autoSpaceDN w:val="0"/>
+        <w:adjustRightInd w:val="0"/>
+        <w:spacing w:after="0" w:line="240" w:lineRule="auto"/>
+        <w:rPr>
+          <w:rFonts w:ascii="Consolas" w:hAnsi="Consolas" w:cs="Consolas"/>
+          <w:noProof/>
+          <w:color w:val="000000"/>
+          <w:sz w:val="19"/>
+          <w:szCs w:val="19"/>
+        </w:rPr>
+      </w:pPr>
+      <w:r>
+        <w:rPr>
+          <w:rFonts w:ascii="Consolas" w:hAnsi="Consolas" w:cs="Consolas"/>
+          <w:noProof/>
+          <w:color w:val="000000"/>
+          <w:sz w:val="19"/>
+          <w:szCs w:val="19"/>
+        </w:rPr>
+        <w:t xml:space="preserve">            {</w:t>
+      </w:r>
+    </w:p>
+    <w:p>
+      <w:pPr>
+        <w:autoSpaceDE w:val="0"/>
+        <w:autoSpaceDN w:val="0"/>
+        <w:adjustRightInd w:val="0"/>
+        <w:spacing w:after="0" w:line="240" w:lineRule="auto"/>
+        <w:rPr>
+          <w:rFonts w:ascii="Consolas" w:hAnsi="Consolas" w:cs="Consolas"/>
+          <w:noProof/>
+          <w:color w:val="000000"/>
+          <w:sz w:val="19"/>
+          <w:szCs w:val="19"/>
+        </w:rPr>
+      </w:pPr>
+      <w:r>
+        <w:rPr>
+          <w:rFonts w:ascii="Consolas" w:hAnsi="Consolas" w:cs="Consolas"/>
+          <w:noProof/>
+          <w:color w:val="000000"/>
+          <w:sz w:val="19"/>
+          <w:szCs w:val="19"/>
+        </w:rPr>
+        <w:t xml:space="preserve">                </w:t>
+      </w:r>
+      <w:r>
+        <w:rPr>
+          <w:rFonts w:ascii="Consolas" w:hAnsi="Consolas" w:cs="Consolas"/>
+          <w:noProof/>
+          <w:color w:val="0000FF"/>
+          <w:sz w:val="19"/>
+          <w:szCs w:val="19"/>
+        </w:rPr>
+        <w:t>for</w:t>
+      </w:r>
+      <w:r>
+        <w:rPr>
+          <w:rFonts w:ascii="Consolas" w:hAnsi="Consolas" w:cs="Consolas"/>
+          <w:noProof/>
+          <w:color w:val="000000"/>
+          <w:sz w:val="19"/>
+          <w:szCs w:val="19"/>
+        </w:rPr>
+        <w:t xml:space="preserve"> (</w:t>
+      </w:r>
+      <w:r>
+        <w:rPr>
+          <w:rFonts w:ascii="Consolas" w:hAnsi="Consolas" w:cs="Consolas"/>
+          <w:noProof/>
+          <w:color w:val="0000FF"/>
+          <w:sz w:val="19"/>
+          <w:szCs w:val="19"/>
+        </w:rPr>
+        <w:t>var</w:t>
+      </w:r>
+      <w:r>
+        <w:rPr>
+          <w:rFonts w:ascii="Consolas" w:hAnsi="Consolas" w:cs="Consolas"/>
+          <w:noProof/>
+          <w:color w:val="000000"/>
+          <w:sz w:val="19"/>
+          <w:szCs w:val="19"/>
+        </w:rPr>
+        <w:t xml:space="preserve"> j = 0; j &lt; _height; j++)</w:t>
+      </w:r>
+    </w:p>
+    <w:p>
+      <w:pPr>
+        <w:autoSpaceDE w:val="0"/>
+        <w:autoSpaceDN w:val="0"/>
+        <w:adjustRightInd w:val="0"/>
+        <w:spacing w:after="0" w:line="240" w:lineRule="auto"/>
+        <w:rPr>
+          <w:rFonts w:ascii="Consolas" w:hAnsi="Consolas" w:cs="Consolas"/>
+          <w:noProof/>
+          <w:color w:val="000000"/>
+          <w:sz w:val="19"/>
+          <w:szCs w:val="19"/>
+        </w:rPr>
+      </w:pPr>
+      <w:r>
+        <w:rPr>
+          <w:rFonts w:ascii="Consolas" w:hAnsi="Consolas" w:cs="Consolas"/>
+          <w:noProof/>
+          <w:color w:val="000000"/>
+          <w:sz w:val="19"/>
+          <w:szCs w:val="19"/>
+        </w:rPr>
+        <w:t xml:space="preserve">                {</w:t>
+      </w:r>
+    </w:p>
+    <w:p>
+      <w:pPr>
+        <w:autoSpaceDE w:val="0"/>
+        <w:autoSpaceDN w:val="0"/>
+        <w:adjustRightInd w:val="0"/>
+        <w:spacing w:after="0" w:line="240" w:lineRule="auto"/>
+        <w:rPr>
+          <w:rFonts w:ascii="Consolas" w:hAnsi="Consolas" w:cs="Consolas"/>
+          <w:noProof/>
+          <w:color w:val="000000"/>
+          <w:sz w:val="19"/>
+          <w:szCs w:val="19"/>
+        </w:rPr>
+      </w:pPr>
+      <w:r>
+        <w:rPr>
+          <w:rFonts w:ascii="Consolas" w:hAnsi="Consolas" w:cs="Consolas"/>
+          <w:noProof/>
+          <w:color w:val="000000"/>
+          <w:sz w:val="19"/>
+          <w:szCs w:val="19"/>
+        </w:rPr>
+        <w:t xml:space="preserve">                    _grid[i, j] = </w:t>
+      </w:r>
+      <w:r>
+        <w:rPr>
+          <w:rFonts w:ascii="Consolas" w:hAnsi="Consolas" w:cs="Consolas"/>
+          <w:noProof/>
+          <w:color w:val="2B91AF"/>
+          <w:sz w:val="19"/>
+          <w:szCs w:val="19"/>
+        </w:rPr>
+        <w:t>PathFinderHelper</w:t>
+      </w:r>
+      <w:r>
+        <w:rPr>
+          <w:rFonts w:ascii="Consolas" w:hAnsi="Consolas" w:cs="Consolas"/>
+          <w:noProof/>
+          <w:color w:val="000000"/>
+          <w:sz w:val="19"/>
+          <w:szCs w:val="19"/>
+        </w:rPr>
+        <w:t>.EMPTY_TILE;</w:t>
+      </w:r>
+    </w:p>
+    <w:p>
+      <w:pPr>
+        <w:autoSpaceDE w:val="0"/>
+        <w:autoSpaceDN w:val="0"/>
+        <w:adjustRightInd w:val="0"/>
+        <w:spacing w:after="0" w:line="240" w:lineRule="auto"/>
+        <w:rPr>
+          <w:rFonts w:ascii="Consolas" w:hAnsi="Consolas" w:cs="Consolas"/>
+          <w:noProof/>
+          <w:color w:val="000000"/>
+          <w:sz w:val="19"/>
+          <w:szCs w:val="19"/>
+        </w:rPr>
+      </w:pPr>
+      <w:r>
+        <w:rPr>
+          <w:rFonts w:ascii="Consolas" w:hAnsi="Consolas" w:cs="Consolas"/>
+          <w:noProof/>
+          <w:color w:val="000000"/>
+          <w:sz w:val="19"/>
+          <w:szCs w:val="19"/>
+        </w:rPr>
+        <w:t xml:space="preserve">                }</w:t>
+      </w:r>
+    </w:p>
+    <w:p>
+      <w:pPr>
+        <w:autoSpaceDE w:val="0"/>
+        <w:autoSpaceDN w:val="0"/>
+        <w:adjustRightInd w:val="0"/>
+        <w:spacing w:after="0" w:line="240" w:lineRule="auto"/>
+        <w:rPr>
+          <w:rFonts w:ascii="Consolas" w:hAnsi="Consolas" w:cs="Consolas"/>
+          <w:noProof/>
+          <w:color w:val="000000"/>
+          <w:sz w:val="19"/>
+          <w:szCs w:val="19"/>
+        </w:rPr>
+      </w:pPr>
+      <w:r>
+        <w:rPr>
+          <w:rFonts w:ascii="Consolas" w:hAnsi="Consolas" w:cs="Consolas"/>
+          <w:noProof/>
+          <w:color w:val="000000"/>
+          <w:sz w:val="19"/>
+          <w:szCs w:val="19"/>
+        </w:rPr>
+        <w:t xml:space="preserve">            }</w:t>
+      </w:r>
+    </w:p>
+    <w:p>
+      <w:pPr>
+        <w:autoSpaceDE w:val="0"/>
+        <w:autoSpaceDN w:val="0"/>
+        <w:adjustRightInd w:val="0"/>
+        <w:spacing w:after="0" w:line="240" w:lineRule="auto"/>
+        <w:rPr>
+          <w:rFonts w:ascii="Consolas" w:hAnsi="Consolas" w:cs="Consolas"/>
+          <w:noProof/>
+          <w:color w:val="000000"/>
+          <w:sz w:val="19"/>
+          <w:szCs w:val="19"/>
+        </w:rPr>
+      </w:pPr>
+    </w:p>
+    <w:p>
+      <w:pPr>
+        <w:autoSpaceDE w:val="0"/>
+        <w:autoSpaceDN w:val="0"/>
+        <w:adjustRightInd w:val="0"/>
+        <w:spacing w:after="0" w:line="240" w:lineRule="auto"/>
+        <w:rPr>
+          <w:rFonts w:ascii="Consolas" w:hAnsi="Consolas" w:cs="Consolas"/>
+          <w:noProof/>
+          <w:color w:val="000000"/>
+          <w:sz w:val="19"/>
+          <w:szCs w:val="19"/>
+        </w:rPr>
+      </w:pPr>
+      <w:r>
+        <w:rPr>
+          <w:rFonts w:ascii="Consolas" w:hAnsi="Consolas" w:cs="Consolas"/>
+          <w:noProof/>
+          <w:color w:val="000000"/>
+          <w:sz w:val="19"/>
+          <w:szCs w:val="19"/>
+        </w:rPr>
+        <w:t xml:space="preserve">            </w:t>
+      </w:r>
+      <w:r>
+        <w:rPr>
+          <w:rFonts w:ascii="Consolas" w:hAnsi="Consolas" w:cs="Consolas"/>
+          <w:noProof/>
+          <w:color w:val="0000FF"/>
+          <w:sz w:val="19"/>
+          <w:szCs w:val="19"/>
+        </w:rPr>
+        <w:t>foreach</w:t>
+      </w:r>
+      <w:r>
+        <w:rPr>
+          <w:rFonts w:ascii="Consolas" w:hAnsi="Consolas" w:cs="Consolas"/>
+          <w:noProof/>
+          <w:color w:val="000000"/>
+          <w:sz w:val="19"/>
+          <w:szCs w:val="19"/>
+        </w:rPr>
+        <w:t xml:space="preserve"> (</w:t>
+      </w:r>
+      <w:r>
+        <w:rPr>
+          <w:rFonts w:ascii="Consolas" w:hAnsi="Consolas" w:cs="Consolas"/>
+          <w:noProof/>
+          <w:color w:val="0000FF"/>
+          <w:sz w:val="19"/>
+          <w:szCs w:val="19"/>
+        </w:rPr>
+        <w:t>var</w:t>
+      </w:r>
+      <w:r>
+        <w:rPr>
+          <w:rFonts w:ascii="Consolas" w:hAnsi="Consolas" w:cs="Consolas"/>
+          <w:noProof/>
+          <w:color w:val="000000"/>
+          <w:sz w:val="19"/>
+          <w:szCs w:val="19"/>
+        </w:rPr>
+        <w:t xml:space="preserve"> mapObject </w:t>
+      </w:r>
+      <w:r>
+        <w:rPr>
+          <w:rFonts w:ascii="Consolas" w:hAnsi="Consolas" w:cs="Consolas"/>
+          <w:noProof/>
+          <w:color w:val="0000FF"/>
+          <w:sz w:val="19"/>
+          <w:szCs w:val="19"/>
+        </w:rPr>
+        <w:t>in</w:t>
+      </w:r>
+      <w:r>
+        <w:rPr>
+          <w:rFonts w:ascii="Consolas" w:hAnsi="Consolas" w:cs="Consolas"/>
+          <w:noProof/>
+          <w:color w:val="000000"/>
+          <w:sz w:val="19"/>
+          <w:szCs w:val="19"/>
+        </w:rPr>
+        <w:t xml:space="preserve"> mapObjects)</w:t>
+      </w:r>
+    </w:p>
+    <w:p>
+      <w:pPr>
+        <w:autoSpaceDE w:val="0"/>
+        <w:autoSpaceDN w:val="0"/>
+        <w:adjustRightInd w:val="0"/>
+        <w:spacing w:after="0" w:line="240" w:lineRule="auto"/>
+        <w:rPr>
+          <w:rFonts w:ascii="Consolas" w:hAnsi="Consolas" w:cs="Consolas"/>
+          <w:noProof/>
+          <w:color w:val="000000"/>
+          <w:sz w:val="19"/>
+          <w:szCs w:val="19"/>
+        </w:rPr>
+      </w:pPr>
+      <w:r>
+        <w:rPr>
+          <w:rFonts w:ascii="Consolas" w:hAnsi="Consolas" w:cs="Consolas"/>
+          <w:noProof/>
+          <w:color w:val="000000"/>
+          <w:sz w:val="19"/>
+          <w:szCs w:val="19"/>
+        </w:rPr>
+        <w:lastRenderedPageBreak/>
+        <w:t xml:space="preserve">            {</w:t>
+      </w:r>
+    </w:p>
+    <w:p>
+      <w:pPr>
+        <w:autoSpaceDE w:val="0"/>
+        <w:autoSpaceDN w:val="0"/>
+        <w:adjustRightInd w:val="0"/>
+        <w:spacing w:after="0" w:line="240" w:lineRule="auto"/>
+        <w:rPr>
+          <w:rFonts w:ascii="Consolas" w:hAnsi="Consolas" w:cs="Consolas"/>
+          <w:noProof/>
+          <w:color w:val="000000"/>
+          <w:sz w:val="19"/>
+          <w:szCs w:val="19"/>
+        </w:rPr>
+      </w:pPr>
+      <w:r>
+        <w:rPr>
+          <w:rFonts w:ascii="Consolas" w:hAnsi="Consolas" w:cs="Consolas"/>
+          <w:noProof/>
+          <w:color w:val="000000"/>
+          <w:sz w:val="19"/>
+          <w:szCs w:val="19"/>
+        </w:rPr>
+        <w:t xml:space="preserve">                _grid[(</w:t>
+      </w:r>
+      <w:r>
+        <w:rPr>
+          <w:rFonts w:ascii="Consolas" w:hAnsi="Consolas" w:cs="Consolas"/>
+          <w:noProof/>
+          <w:color w:val="0000FF"/>
+          <w:sz w:val="19"/>
+          <w:szCs w:val="19"/>
+        </w:rPr>
+        <w:t>int</w:t>
+      </w:r>
+      <w:r>
+        <w:rPr>
+          <w:rFonts w:ascii="Consolas" w:hAnsi="Consolas" w:cs="Consolas"/>
+          <w:noProof/>
+          <w:color w:val="000000"/>
+          <w:sz w:val="19"/>
+          <w:szCs w:val="19"/>
+        </w:rPr>
+        <w:t>) mapObject.Position.X, (</w:t>
+      </w:r>
+      <w:r>
+        <w:rPr>
+          <w:rFonts w:ascii="Consolas" w:hAnsi="Consolas" w:cs="Consolas"/>
+          <w:noProof/>
+          <w:color w:val="0000FF"/>
+          <w:sz w:val="19"/>
+          <w:szCs w:val="19"/>
+        </w:rPr>
+        <w:t>int</w:t>
+      </w:r>
+      <w:r>
+        <w:rPr>
+          <w:rFonts w:ascii="Consolas" w:hAnsi="Consolas" w:cs="Consolas"/>
+          <w:noProof/>
+          <w:color w:val="000000"/>
+          <w:sz w:val="19"/>
+          <w:szCs w:val="19"/>
+        </w:rPr>
+        <w:t xml:space="preserve">) mapObject.Position.Y] = </w:t>
+      </w:r>
+      <w:r>
+        <w:rPr>
+          <w:rFonts w:ascii="Consolas" w:hAnsi="Consolas" w:cs="Consolas"/>
+          <w:noProof/>
+          <w:color w:val="2B91AF"/>
+          <w:sz w:val="19"/>
+          <w:szCs w:val="19"/>
+        </w:rPr>
+        <w:t>PathFinderHelper</w:t>
+      </w:r>
+      <w:r>
+        <w:rPr>
+          <w:rFonts w:ascii="Consolas" w:hAnsi="Consolas" w:cs="Consolas"/>
+          <w:noProof/>
+          <w:color w:val="000000"/>
+          <w:sz w:val="19"/>
+          <w:szCs w:val="19"/>
+        </w:rPr>
+        <w:t>.BLOCKED_TILE;</w:t>
+      </w:r>
+    </w:p>
+    <w:p>
+      <w:pPr>
+        <w:autoSpaceDE w:val="0"/>
+        <w:autoSpaceDN w:val="0"/>
+        <w:adjustRightInd w:val="0"/>
+        <w:spacing w:after="0" w:line="240" w:lineRule="auto"/>
+        <w:rPr>
+          <w:rFonts w:ascii="Consolas" w:hAnsi="Consolas" w:cs="Consolas"/>
+          <w:noProof/>
+          <w:color w:val="000000"/>
+          <w:sz w:val="19"/>
+          <w:szCs w:val="19"/>
+        </w:rPr>
+      </w:pPr>
+      <w:r>
+        <w:rPr>
+          <w:rFonts w:ascii="Consolas" w:hAnsi="Consolas" w:cs="Consolas"/>
+          <w:noProof/>
+          <w:color w:val="000000"/>
+          <w:sz w:val="19"/>
+          <w:szCs w:val="19"/>
+        </w:rPr>
+        <w:t xml:space="preserve">            }</w:t>
+      </w:r>
+    </w:p>
+    <w:p>
+      <w:pPr>
+        <w:autoSpaceDE w:val="0"/>
+        <w:autoSpaceDN w:val="0"/>
+        <w:adjustRightInd w:val="0"/>
+        <w:spacing w:after="0" w:line="240" w:lineRule="auto"/>
+        <w:rPr>
+          <w:rFonts w:ascii="Consolas" w:hAnsi="Consolas" w:cs="Consolas"/>
+          <w:noProof/>
+          <w:color w:val="000000"/>
+          <w:sz w:val="19"/>
+          <w:szCs w:val="19"/>
+        </w:rPr>
+      </w:pPr>
+    </w:p>
+    <w:p>
+      <w:pPr>
+        <w:autoSpaceDE w:val="0"/>
+        <w:autoSpaceDN w:val="0"/>
+        <w:adjustRightInd w:val="0"/>
+        <w:spacing w:after="0" w:line="240" w:lineRule="auto"/>
+        <w:rPr>
+          <w:rFonts w:ascii="Consolas" w:hAnsi="Consolas" w:cs="Consolas"/>
+          <w:noProof/>
+          <w:color w:val="000000"/>
+          <w:sz w:val="19"/>
+          <w:szCs w:val="19"/>
+        </w:rPr>
+      </w:pPr>
+      <w:r>
+        <w:rPr>
+          <w:rFonts w:ascii="Consolas" w:hAnsi="Consolas" w:cs="Consolas"/>
+          <w:noProof/>
+          <w:color w:val="000000"/>
+          <w:sz w:val="19"/>
+          <w:szCs w:val="19"/>
+        </w:rPr>
+        <w:t xml:space="preserve">            </w:t>
+      </w:r>
+      <w:r>
+        <w:rPr>
+          <w:rFonts w:ascii="Consolas" w:hAnsi="Consolas" w:cs="Consolas"/>
+          <w:noProof/>
+          <w:color w:val="0000FF"/>
+          <w:sz w:val="19"/>
+          <w:szCs w:val="19"/>
+        </w:rPr>
+        <w:t>var</w:t>
+      </w:r>
+      <w:r>
+        <w:rPr>
+          <w:rFonts w:ascii="Consolas" w:hAnsi="Consolas" w:cs="Consolas"/>
+          <w:noProof/>
+          <w:color w:val="000000"/>
+          <w:sz w:val="19"/>
+          <w:szCs w:val="19"/>
+        </w:rPr>
+        <w:t xml:space="preserve"> path = _adaptee.FindPath(</w:t>
+      </w:r>
+      <w:r>
+        <w:rPr>
+          <w:rFonts w:ascii="Consolas" w:hAnsi="Consolas" w:cs="Consolas"/>
+          <w:noProof/>
+          <w:color w:val="0000FF"/>
+          <w:sz w:val="19"/>
+          <w:szCs w:val="19"/>
+        </w:rPr>
+        <w:t>new</w:t>
+      </w:r>
+      <w:r>
+        <w:rPr>
+          <w:rFonts w:ascii="Consolas" w:hAnsi="Consolas" w:cs="Consolas"/>
+          <w:noProof/>
+          <w:color w:val="000000"/>
+          <w:sz w:val="19"/>
+          <w:szCs w:val="19"/>
+        </w:rPr>
+        <w:t xml:space="preserve"> DeenGames.Utils.</w:t>
+      </w:r>
+      <w:r>
+        <w:rPr>
+          <w:rFonts w:ascii="Consolas" w:hAnsi="Consolas" w:cs="Consolas"/>
+          <w:noProof/>
+          <w:color w:val="2B91AF"/>
+          <w:sz w:val="19"/>
+          <w:szCs w:val="19"/>
+        </w:rPr>
+        <w:t>Point</w:t>
+      </w:r>
+      <w:r>
+        <w:rPr>
+          <w:rFonts w:ascii="Consolas" w:hAnsi="Consolas" w:cs="Consolas"/>
+          <w:noProof/>
+          <w:color w:val="000000"/>
+          <w:sz w:val="19"/>
+          <w:szCs w:val="19"/>
+        </w:rPr>
+        <w:t xml:space="preserve">(start.X, start.Y), </w:t>
+      </w:r>
+      <w:r>
+        <w:rPr>
+          <w:rFonts w:ascii="Consolas" w:hAnsi="Consolas" w:cs="Consolas"/>
+          <w:noProof/>
+          <w:color w:val="0000FF"/>
+          <w:sz w:val="19"/>
+          <w:szCs w:val="19"/>
+        </w:rPr>
+        <w:t>new</w:t>
+      </w:r>
+      <w:r>
+        <w:rPr>
+          <w:rFonts w:ascii="Consolas" w:hAnsi="Consolas" w:cs="Consolas"/>
+          <w:noProof/>
+          <w:color w:val="000000"/>
+          <w:sz w:val="19"/>
+          <w:szCs w:val="19"/>
+        </w:rPr>
+        <w:t xml:space="preserve"> DeenGames.Utils.</w:t>
+      </w:r>
+      <w:r>
+        <w:rPr>
+          <w:rFonts w:ascii="Consolas" w:hAnsi="Consolas" w:cs="Consolas"/>
+          <w:noProof/>
+          <w:color w:val="2B91AF"/>
+          <w:sz w:val="19"/>
+          <w:szCs w:val="19"/>
+        </w:rPr>
+        <w:t>Point</w:t>
+      </w:r>
+      <w:r>
+        <w:rPr>
+          <w:rFonts w:ascii="Consolas" w:hAnsi="Consolas" w:cs="Consolas"/>
+          <w:noProof/>
+          <w:color w:val="000000"/>
+          <w:sz w:val="19"/>
+          <w:szCs w:val="19"/>
+        </w:rPr>
+        <w:t>(end.X, end.Y));</w:t>
+      </w:r>
+    </w:p>
+    <w:p>
+      <w:pPr>
+        <w:autoSpaceDE w:val="0"/>
+        <w:autoSpaceDN w:val="0"/>
+        <w:adjustRightInd w:val="0"/>
+        <w:spacing w:after="0" w:line="240" w:lineRule="auto"/>
+        <w:rPr>
+          <w:rFonts w:ascii="Consolas" w:hAnsi="Consolas" w:cs="Consolas"/>
+          <w:noProof/>
+          <w:color w:val="000000"/>
+          <w:sz w:val="19"/>
+          <w:szCs w:val="19"/>
+        </w:rPr>
+      </w:pPr>
+    </w:p>
+    <w:p>
+      <w:pPr>
+        <w:autoSpaceDE w:val="0"/>
+        <w:autoSpaceDN w:val="0"/>
+        <w:adjustRightInd w:val="0"/>
+        <w:spacing w:after="0" w:line="240" w:lineRule="auto"/>
+        <w:rPr>
+          <w:rFonts w:ascii="Consolas" w:hAnsi="Consolas" w:cs="Consolas"/>
+          <w:noProof/>
+          <w:color w:val="000000"/>
+          <w:sz w:val="19"/>
+          <w:szCs w:val="19"/>
+        </w:rPr>
+      </w:pPr>
+      <w:r>
+        <w:rPr>
+          <w:rFonts w:ascii="Consolas" w:hAnsi="Consolas" w:cs="Consolas"/>
+          <w:noProof/>
+          <w:color w:val="000000"/>
+          <w:sz w:val="19"/>
+          <w:szCs w:val="19"/>
+        </w:rPr>
+        <w:t xml:space="preserve">            </w:t>
+      </w:r>
+      <w:r>
+        <w:rPr>
+          <w:rFonts w:ascii="Consolas" w:hAnsi="Consolas" w:cs="Consolas"/>
+          <w:noProof/>
+          <w:color w:val="0000FF"/>
+          <w:sz w:val="19"/>
+          <w:szCs w:val="19"/>
+        </w:rPr>
+        <w:t>if</w:t>
+      </w:r>
+      <w:r>
+        <w:rPr>
+          <w:rFonts w:ascii="Consolas" w:hAnsi="Consolas" w:cs="Consolas"/>
+          <w:noProof/>
+          <w:color w:val="000000"/>
+          <w:sz w:val="19"/>
+          <w:szCs w:val="19"/>
+        </w:rPr>
+        <w:t xml:space="preserve"> (path == </w:t>
+      </w:r>
+      <w:r>
+        <w:rPr>
+          <w:rFonts w:ascii="Consolas" w:hAnsi="Consolas" w:cs="Consolas"/>
+          <w:noProof/>
+          <w:color w:val="0000FF"/>
+          <w:sz w:val="19"/>
+          <w:szCs w:val="19"/>
+        </w:rPr>
+        <w:t>null</w:t>
+      </w:r>
+      <w:r>
+        <w:rPr>
+          <w:rFonts w:ascii="Consolas" w:hAnsi="Consolas" w:cs="Consolas"/>
+          <w:noProof/>
+          <w:color w:val="000000"/>
+          <w:sz w:val="19"/>
+          <w:szCs w:val="19"/>
+        </w:rPr>
+        <w:t>)</w:t>
+      </w:r>
+    </w:p>
+    <w:p>
+      <w:pPr>
+        <w:autoSpaceDE w:val="0"/>
+        <w:autoSpaceDN w:val="0"/>
+        <w:adjustRightInd w:val="0"/>
+        <w:spacing w:after="0" w:line="240" w:lineRule="auto"/>
+        <w:rPr>
+          <w:rFonts w:ascii="Consolas" w:hAnsi="Consolas" w:cs="Consolas"/>
+          <w:noProof/>
+          <w:color w:val="000000"/>
+          <w:sz w:val="19"/>
+          <w:szCs w:val="19"/>
+        </w:rPr>
+      </w:pPr>
+      <w:r>
+        <w:rPr>
+          <w:rFonts w:ascii="Consolas" w:hAnsi="Consolas" w:cs="Consolas"/>
+          <w:noProof/>
+          <w:color w:val="000000"/>
+          <w:sz w:val="19"/>
+          <w:szCs w:val="19"/>
+        </w:rPr>
+        <w:t xml:space="preserve">            {</w:t>
+      </w:r>
+    </w:p>
+    <w:p>
+      <w:pPr>
+        <w:autoSpaceDE w:val="0"/>
+        <w:autoSpaceDN w:val="0"/>
+        <w:adjustRightInd w:val="0"/>
+        <w:spacing w:after="0" w:line="240" w:lineRule="auto"/>
+        <w:rPr>
+          <w:rFonts w:ascii="Consolas" w:hAnsi="Consolas" w:cs="Consolas"/>
+          <w:noProof/>
+          <w:color w:val="000000"/>
+          <w:sz w:val="19"/>
+          <w:szCs w:val="19"/>
+        </w:rPr>
+      </w:pPr>
+      <w:r>
+        <w:rPr>
+          <w:rFonts w:ascii="Consolas" w:hAnsi="Consolas" w:cs="Consolas"/>
+          <w:noProof/>
+          <w:color w:val="000000"/>
+          <w:sz w:val="19"/>
+          <w:szCs w:val="19"/>
+        </w:rPr>
+        <w:t xml:space="preserve">                </w:t>
+      </w:r>
+      <w:r>
+        <w:rPr>
+          <w:rFonts w:ascii="Consolas" w:hAnsi="Consolas" w:cs="Consolas"/>
+          <w:noProof/>
+          <w:color w:val="0000FF"/>
+          <w:sz w:val="19"/>
+          <w:szCs w:val="19"/>
+        </w:rPr>
+        <w:t>return</w:t>
+      </w:r>
+      <w:r>
+        <w:rPr>
+          <w:rFonts w:ascii="Consolas" w:hAnsi="Consolas" w:cs="Consolas"/>
+          <w:noProof/>
+          <w:color w:val="000000"/>
+          <w:sz w:val="19"/>
+          <w:szCs w:val="19"/>
+        </w:rPr>
+        <w:t xml:space="preserve"> </w:t>
+      </w:r>
+      <w:r>
+        <w:rPr>
+          <w:rFonts w:ascii="Consolas" w:hAnsi="Consolas" w:cs="Consolas"/>
+          <w:noProof/>
+          <w:color w:val="2B91AF"/>
+          <w:sz w:val="19"/>
+          <w:szCs w:val="19"/>
+        </w:rPr>
+        <w:t>Point</w:t>
+      </w:r>
+      <w:r>
+        <w:rPr>
+          <w:rFonts w:ascii="Consolas" w:hAnsi="Consolas" w:cs="Consolas"/>
+          <w:noProof/>
+          <w:color w:val="000000"/>
+          <w:sz w:val="19"/>
+          <w:szCs w:val="19"/>
+        </w:rPr>
+        <w:t>.Zero;</w:t>
+      </w:r>
+    </w:p>
+    <w:p>
+      <w:pPr>
+        <w:autoSpaceDE w:val="0"/>
+        <w:autoSpaceDN w:val="0"/>
+        <w:adjustRightInd w:val="0"/>
+        <w:spacing w:after="0" w:line="240" w:lineRule="auto"/>
+        <w:rPr>
+          <w:rFonts w:ascii="Consolas" w:hAnsi="Consolas" w:cs="Consolas"/>
+          <w:noProof/>
+          <w:color w:val="000000"/>
+          <w:sz w:val="19"/>
+          <w:szCs w:val="19"/>
+        </w:rPr>
+      </w:pPr>
+      <w:r>
+        <w:rPr>
+          <w:rFonts w:ascii="Consolas" w:hAnsi="Consolas" w:cs="Consolas"/>
+          <w:noProof/>
+          <w:color w:val="000000"/>
+          <w:sz w:val="19"/>
+          <w:szCs w:val="19"/>
+        </w:rPr>
+        <w:t xml:space="preserve">            }</w:t>
+      </w:r>
+    </w:p>
+    <w:p>
+      <w:pPr>
+        <w:autoSpaceDE w:val="0"/>
+        <w:autoSpaceDN w:val="0"/>
+        <w:adjustRightInd w:val="0"/>
+        <w:spacing w:after="0" w:line="240" w:lineRule="auto"/>
+        <w:rPr>
+          <w:rFonts w:ascii="Consolas" w:hAnsi="Consolas" w:cs="Consolas"/>
+          <w:noProof/>
+          <w:color w:val="000000"/>
+          <w:sz w:val="19"/>
+          <w:szCs w:val="19"/>
+        </w:rPr>
+      </w:pPr>
+    </w:p>
+    <w:p>
+      <w:pPr>
+        <w:autoSpaceDE w:val="0"/>
+        <w:autoSpaceDN w:val="0"/>
+        <w:adjustRightInd w:val="0"/>
+        <w:spacing w:after="0" w:line="240" w:lineRule="auto"/>
+        <w:rPr>
+          <w:rFonts w:ascii="Consolas" w:hAnsi="Consolas" w:cs="Consolas"/>
+          <w:noProof/>
+          <w:color w:val="000000"/>
+          <w:sz w:val="19"/>
+          <w:szCs w:val="19"/>
+        </w:rPr>
+      </w:pPr>
+      <w:r>
+        <w:rPr>
+          <w:rFonts w:ascii="Consolas" w:hAnsi="Consolas" w:cs="Consolas"/>
+          <w:noProof/>
+          <w:color w:val="000000"/>
+          <w:sz w:val="19"/>
+          <w:szCs w:val="19"/>
+        </w:rPr>
+        <w:t xml:space="preserve">            </w:t>
+      </w:r>
+      <w:r>
+        <w:rPr>
+          <w:rFonts w:ascii="Consolas" w:hAnsi="Consolas" w:cs="Consolas"/>
+          <w:noProof/>
+          <w:color w:val="0000FF"/>
+          <w:sz w:val="19"/>
+          <w:szCs w:val="19"/>
+        </w:rPr>
+        <w:t>var</w:t>
+      </w:r>
+      <w:r>
+        <w:rPr>
+          <w:rFonts w:ascii="Consolas" w:hAnsi="Consolas" w:cs="Consolas"/>
+          <w:noProof/>
+          <w:color w:val="000000"/>
+          <w:sz w:val="19"/>
+          <w:szCs w:val="19"/>
+        </w:rPr>
+        <w:t xml:space="preserve"> index = path.Count - 2;</w:t>
+      </w:r>
+    </w:p>
+    <w:p>
+      <w:pPr>
+        <w:autoSpaceDE w:val="0"/>
+        <w:autoSpaceDN w:val="0"/>
+        <w:adjustRightInd w:val="0"/>
+        <w:spacing w:after="0" w:line="240" w:lineRule="auto"/>
+        <w:rPr>
+          <w:rFonts w:ascii="Consolas" w:hAnsi="Consolas" w:cs="Consolas"/>
+          <w:noProof/>
+          <w:color w:val="000000"/>
+          <w:sz w:val="19"/>
+          <w:szCs w:val="19"/>
+        </w:rPr>
+      </w:pPr>
+    </w:p>
+    <w:p>
+      <w:pPr>
+        <w:autoSpaceDE w:val="0"/>
+        <w:autoSpaceDN w:val="0"/>
+        <w:adjustRightInd w:val="0"/>
+        <w:spacing w:after="0" w:line="240" w:lineRule="auto"/>
+        <w:rPr>
+          <w:rFonts w:ascii="Consolas" w:hAnsi="Consolas" w:cs="Consolas"/>
+          <w:noProof/>
+          <w:color w:val="000000"/>
+          <w:sz w:val="19"/>
+          <w:szCs w:val="19"/>
+        </w:rPr>
+      </w:pPr>
+      <w:r>
+        <w:rPr>
+          <w:rFonts w:ascii="Consolas" w:hAnsi="Consolas" w:cs="Consolas"/>
+          <w:noProof/>
+          <w:color w:val="000000"/>
+          <w:sz w:val="19"/>
+          <w:szCs w:val="19"/>
+        </w:rPr>
+        <w:t xml:space="preserve">            </w:t>
+      </w:r>
+      <w:r>
+        <w:rPr>
+          <w:rFonts w:ascii="Consolas" w:hAnsi="Consolas" w:cs="Consolas"/>
+          <w:noProof/>
+          <w:color w:val="0000FF"/>
+          <w:sz w:val="19"/>
+          <w:szCs w:val="19"/>
+        </w:rPr>
+        <w:t>return</w:t>
+      </w:r>
+      <w:r>
+        <w:rPr>
+          <w:rFonts w:ascii="Consolas" w:hAnsi="Consolas" w:cs="Consolas"/>
+          <w:noProof/>
+          <w:color w:val="000000"/>
+          <w:sz w:val="19"/>
+          <w:szCs w:val="19"/>
+        </w:rPr>
+        <w:t xml:space="preserve"> </w:t>
+      </w:r>
+      <w:r>
+        <w:rPr>
+          <w:rFonts w:ascii="Consolas" w:hAnsi="Consolas" w:cs="Consolas"/>
+          <w:noProof/>
+          <w:color w:val="0000FF"/>
+          <w:sz w:val="19"/>
+          <w:szCs w:val="19"/>
+        </w:rPr>
+        <w:t>new</w:t>
+      </w:r>
+      <w:r>
+        <w:rPr>
+          <w:rFonts w:ascii="Consolas" w:hAnsi="Consolas" w:cs="Consolas"/>
+          <w:noProof/>
+          <w:color w:val="000000"/>
+          <w:sz w:val="19"/>
+          <w:szCs w:val="19"/>
+        </w:rPr>
+        <w:t xml:space="preserve"> </w:t>
+      </w:r>
+      <w:r>
+        <w:rPr>
+          <w:rFonts w:ascii="Consolas" w:hAnsi="Consolas" w:cs="Consolas"/>
+          <w:noProof/>
+          <w:color w:val="2B91AF"/>
+          <w:sz w:val="19"/>
+          <w:szCs w:val="19"/>
+        </w:rPr>
+        <w:t>Point</w:t>
+      </w:r>
+      <w:r>
+        <w:rPr>
+          <w:rFonts w:ascii="Consolas" w:hAnsi="Consolas" w:cs="Consolas"/>
+          <w:noProof/>
+          <w:color w:val="000000"/>
+          <w:sz w:val="19"/>
+          <w:szCs w:val="19"/>
+        </w:rPr>
+        <w:t>(path[index].X, path[index].Y);</w:t>
+      </w:r>
+    </w:p>
+    <w:p>
+      <w:pPr>
+        <w:autoSpaceDE w:val="0"/>
+        <w:autoSpaceDN w:val="0"/>
+        <w:adjustRightInd w:val="0"/>
+        <w:spacing w:after="0" w:line="240" w:lineRule="auto"/>
+        <w:rPr>
+          <w:rFonts w:ascii="Consolas" w:hAnsi="Consolas" w:cs="Consolas"/>
+          <w:noProof/>
+          <w:color w:val="000000"/>
+          <w:sz w:val="19"/>
+          <w:szCs w:val="19"/>
+        </w:rPr>
+      </w:pPr>
+      <w:r>
+        <w:rPr>
+          <w:rFonts w:ascii="Consolas" w:hAnsi="Consolas" w:cs="Consolas"/>
+          <w:noProof/>
+          <w:color w:val="000000"/>
+          <w:sz w:val="19"/>
+          <w:szCs w:val="19"/>
+        </w:rPr>
+        <w:t xml:space="preserve">        }</w:t>
+      </w:r>
+    </w:p>
+    <w:p>
+      <w:pPr>
+        <w:autoSpaceDE w:val="0"/>
+        <w:autoSpaceDN w:val="0"/>
+        <w:adjustRightInd w:val="0"/>
+        <w:spacing w:after="0" w:line="240" w:lineRule="auto"/>
+        <w:rPr>
+          <w:rFonts w:ascii="Consolas" w:hAnsi="Consolas" w:cs="Consolas"/>
+          <w:noProof/>
+          <w:color w:val="000000"/>
+          <w:sz w:val="19"/>
+          <w:szCs w:val="19"/>
+        </w:rPr>
+      </w:pPr>
+      <w:r>
+        <w:rPr>
+          <w:rFonts w:ascii="Consolas" w:hAnsi="Consolas" w:cs="Consolas"/>
+          <w:noProof/>
+          <w:color w:val="000000"/>
+          <w:sz w:val="19"/>
+          <w:szCs w:val="19"/>
+        </w:rPr>
+        <w:t xml:space="preserve">    }</w:t>
+      </w:r>
+    </w:p>
+    <w:p>
+      <w:pPr>
+        <w:rPr>
+          <w:noProof/>
+        </w:rPr>
+      </w:pPr>
+      <w:r>
+        <w:rPr>
+          <w:rFonts w:ascii="Consolas" w:hAnsi="Consolas" w:cs="Consolas"/>
+          <w:noProof/>
+          <w:color w:val="000000"/>
+          <w:sz w:val="19"/>
+          <w:szCs w:val="19"/>
+        </w:rPr>
+        <w:t>}</w:t>
+      </w:r>
+    </w:p>
+    <w:p/>
+    <w:p>
+      <w:pPr>
+        <w:pStyle w:val="Heading3"/>
+      </w:pPr>
+      <w:r>
+        <w:t>Naudojimo pagrindimas</w:t>
+      </w:r>
+    </w:p>
+    <w:p/>
+    <w:p>
+      <w:r>
+        <w:t xml:space="preserve">Projekte yra paskirtis naudoti A* kelio radimo algoritmą. Dėl šios priežasties buvo nuspręsta ne </w:t>
+      </w:r>
+      <w:proofErr w:type="spellStart"/>
+      <w:r>
+        <w:t>implementuoti</w:t>
+      </w:r>
+      <w:proofErr w:type="spellEnd"/>
+      <w:r>
+        <w:t xml:space="preserve"> jį patiems, bet panaudoti išorinę biblioteką: AStarPathFi</w:t>
+      </w:r>
+      <w:r>
+        <w:t xml:space="preserve">nder.dll. Projekto kelio radimo sąsaja nėra suderinama su šios bibliotekos siūloma sąsaja. Dėl šios priežasties buvo nuspręsta naudoti </w:t>
+      </w:r>
+      <w:proofErr w:type="spellStart"/>
+      <w:r>
+        <w:t>Adapter</w:t>
+      </w:r>
+      <w:proofErr w:type="spellEnd"/>
+      <w:r>
+        <w:t xml:space="preserve"> dizaino šabloną, kad projektas galėtų naudoti šią išorinę biblioteką.</w:t>
+      </w:r>
+    </w:p>
+    <w:p/>
+    <w:p>
+      <w:pPr>
+        <w:pStyle w:val="Heading2"/>
+      </w:pPr>
+      <w:bookmarkStart w:id="8" w:name="_Toc496478118"/>
+      <w:proofErr w:type="spellStart"/>
+      <w:r>
+        <w:t>Prototype</w:t>
+      </w:r>
       <w:bookmarkEnd w:id="8"/>
+      <w:proofErr w:type="spellEnd"/>
     </w:p>
     <w:p>
       <w:pPr>
@@ -8062,11 +10672,13 @@
       <w:pPr>
         <w:pStyle w:val="Heading2"/>
       </w:pPr>
-      <w:bookmarkStart w:id="9" w:name="_Toc496478118"/>
-      <w:r>
-        <w:t>Prototype</w:t>
+      <w:bookmarkStart w:id="9" w:name="_Toc496478119"/>
+      <w:proofErr w:type="spellStart"/>
+      <w:r>
+        <w:t>Command</w:t>
       </w:r>
       <w:bookmarkEnd w:id="9"/>
+      <w:proofErr w:type="spellEnd"/>
     </w:p>
     <w:p>
       <w:pPr>
@@ -8098,11 +10710,13 @@
       <w:pPr>
         <w:pStyle w:val="Heading2"/>
       </w:pPr>
-      <w:bookmarkStart w:id="10" w:name="_Toc496478119"/>
-      <w:r>
-        <w:t>Command</w:t>
+      <w:bookmarkStart w:id="10" w:name="_Toc496478120"/>
+      <w:proofErr w:type="spellStart"/>
+      <w:r>
+        <w:t>Bridge</w:t>
       </w:r>
       <w:bookmarkEnd w:id="10"/>
+      <w:proofErr w:type="spellEnd"/>
     </w:p>
     <w:p>
       <w:pPr>
@@ -8112,47 +10726,17 @@
         <w:t>Klasių diagrama</w:t>
       </w:r>
     </w:p>
+    <w:p/>
+    <w:p>
+      <w:bookmarkStart w:id="11" w:name="_GoBack"/>
+      <w:bookmarkEnd w:id="11"/>
+    </w:p>
     <w:p>
       <w:pPr>
         <w:pStyle w:val="Heading3"/>
       </w:pPr>
       <w:r>
-        <w:t>Esminis kodas</w:t>
-      </w:r>
-    </w:p>
-    <w:p>
-      <w:pPr>
-        <w:pStyle w:val="Heading3"/>
-      </w:pPr>
-      <w:r>
-        <w:t>Naudojimo pagrindimas</w:t>
-      </w:r>
-    </w:p>
-    <w:p/>
-    <w:p/>
-    <w:p>
-      <w:pPr>
-        <w:pStyle w:val="Heading2"/>
-      </w:pPr>
-      <w:bookmarkStart w:id="11" w:name="_Toc496478120"/>
-      <w:r>
-        <w:t>Bridge</w:t>
-      </w:r>
-      <w:bookmarkEnd w:id="11"/>
-    </w:p>
-    <w:p>
-      <w:pPr>
-        <w:pStyle w:val="Heading3"/>
-      </w:pPr>
-      <w:r>
-        <w:t>Klasių diagrama</w:t>
-      </w:r>
-    </w:p>
-    <w:p>
-      <w:pPr>
-        <w:pStyle w:val="Heading3"/>
-      </w:pPr>
-      <w:r>
+        <w:lastRenderedPageBreak/>
         <w:t>Esminis kodas</w:t>
       </w:r>
     </w:p>

</xml_diff>

<commit_message>
Add Observer to Ataskaita.
</commit_message>
<xml_diff>
--- a/Ataskaita.docx
+++ b/Ataskaita.docx
@@ -221,25 +221,27 @@
           <w:sz w:val="24"/>
           <w:szCs w:val="24"/>
         </w:rPr>
-        <w:t xml:space="preserve">Mantas </w:t>
-      </w:r>
-      <w:proofErr w:type="spellStart"/>
-      <w:r>
+        <w:t xml:space="preserve">Mantas Zambacevičius IFF-4/1, </w:t>
+      </w:r>
+    </w:p>
+    <w:p>
+      <w:pPr>
+        <w:keepNext/>
+        <w:spacing w:after="0" w:line="240" w:lineRule="auto"/>
+        <w:ind w:left="3888" w:firstLine="1296"/>
         <w:rPr>
           <w:rFonts w:eastAsia="Times New Roman" w:cs="Times New Roman"/>
           <w:sz w:val="24"/>
           <w:szCs w:val="24"/>
         </w:rPr>
-        <w:t>Zambacevičius</w:t>
-      </w:r>
-      <w:proofErr w:type="spellEnd"/>
+      </w:pPr>
       <w:r>
         <w:rPr>
           <w:rFonts w:eastAsia="Times New Roman" w:cs="Times New Roman"/>
           <w:sz w:val="24"/>
           <w:szCs w:val="24"/>
         </w:rPr>
-        <w:t xml:space="preserve"> IFF-4/1, </w:t>
+        <w:t xml:space="preserve">Ernestas Venckus IFF-4/3, </w:t>
       </w:r>
     </w:p>
     <w:p>
@@ -259,28 +261,32 @@
           <w:sz w:val="24"/>
           <w:szCs w:val="24"/>
         </w:rPr>
-        <w:t xml:space="preserve">Ernestas Venckus IFF-4/3, </w:t>
+        <w:t>Žilvinas Abromavičius IFF-4/3</w:t>
       </w:r>
     </w:p>
     <w:p>
       <w:pPr>
         <w:keepNext/>
         <w:spacing w:after="0" w:line="240" w:lineRule="auto"/>
-        <w:ind w:left="3888" w:firstLine="1296"/>
+        <w:ind w:firstLine="7371"/>
         <w:rPr>
           <w:rFonts w:eastAsia="Times New Roman" w:cs="Times New Roman"/>
           <w:sz w:val="24"/>
           <w:szCs w:val="24"/>
         </w:rPr>
       </w:pPr>
-      <w:r>
+    </w:p>
+    <w:p>
+      <w:pPr>
+        <w:keepNext/>
+        <w:spacing w:after="0" w:line="240" w:lineRule="auto"/>
+        <w:ind w:firstLine="7371"/>
         <w:rPr>
           <w:rFonts w:eastAsia="Times New Roman" w:cs="Times New Roman"/>
           <w:sz w:val="24"/>
           <w:szCs w:val="24"/>
         </w:rPr>
-        <w:t>Žilvinas Abromavičius IFF-4/3</w:t>
-      </w:r>
+      </w:pPr>
     </w:p>
     <w:p>
       <w:pPr>
@@ -296,30 +302,6 @@
     </w:p>
     <w:p>
       <w:pPr>
-        <w:keepNext/>
-        <w:spacing w:after="0" w:line="240" w:lineRule="auto"/>
-        <w:ind w:firstLine="7371"/>
-        <w:rPr>
-          <w:rFonts w:eastAsia="Times New Roman" w:cs="Times New Roman"/>
-          <w:sz w:val="24"/>
-          <w:szCs w:val="24"/>
-        </w:rPr>
-      </w:pPr>
-    </w:p>
-    <w:p>
-      <w:pPr>
-        <w:keepNext/>
-        <w:spacing w:after="0" w:line="240" w:lineRule="auto"/>
-        <w:ind w:firstLine="7371"/>
-        <w:rPr>
-          <w:rFonts w:eastAsia="Times New Roman" w:cs="Times New Roman"/>
-          <w:sz w:val="24"/>
-          <w:szCs w:val="24"/>
-        </w:rPr>
-      </w:pPr>
-    </w:p>
-    <w:p>
-      <w:pPr>
         <w:pStyle w:val="NormalWeb"/>
         <w:spacing w:before="0" w:beforeAutospacing="0" w:after="0" w:afterAutospacing="0"/>
         <w:ind w:left="5103"/>
@@ -334,21 +316,8 @@
         <w:spacing w:before="0" w:beforeAutospacing="0" w:after="0" w:afterAutospacing="0"/>
         <w:ind w:left="5103"/>
       </w:pPr>
-      <w:proofErr w:type="spellStart"/>
-      <w:r>
-        <w:t>lekt</w:t>
-      </w:r>
-      <w:proofErr w:type="spellEnd"/>
-      <w:r>
-        <w:t xml:space="preserve">. </w:t>
-      </w:r>
-      <w:proofErr w:type="spellStart"/>
-      <w:r>
-        <w:t>Barisas</w:t>
-      </w:r>
-      <w:proofErr w:type="spellEnd"/>
-      <w:r>
-        <w:t xml:space="preserve"> Dominykas</w:t>
+      <w:r>
+        <w:t>lekt. Barisas Dominykas</w:t>
       </w:r>
     </w:p>
     <w:p>
@@ -1625,11 +1594,9 @@
         <w:pStyle w:val="Heading2"/>
       </w:pPr>
       <w:bookmarkStart w:id="3" w:name="_Toc496478113"/>
-      <w:proofErr w:type="spellStart"/>
       <w:r>
         <w:t>Singleton</w:t>
       </w:r>
-      <w:proofErr w:type="spellEnd"/>
     </w:p>
     <w:bookmarkEnd w:id="3"/>
     <w:p>
@@ -3589,21 +3556,8 @@
     </w:p>
     <w:p/>
     <w:p>
-      <w:proofErr w:type="spellStart"/>
-      <w:r>
-        <w:t>Logger</w:t>
-      </w:r>
-      <w:proofErr w:type="spellEnd"/>
-      <w:r>
-        <w:t xml:space="preserve"> klasės paskirtis išvesti informacijos, derinimo ir klaidų pranešimus į konsolę. Kadangi visoje programoje reikalingas tik vienas šios klasės objektas, šiai klasėj pritaikomas „</w:t>
-      </w:r>
-      <w:proofErr w:type="spellStart"/>
-      <w:r>
-        <w:t>Singleton</w:t>
-      </w:r>
-      <w:proofErr w:type="spellEnd"/>
-      <w:r>
-        <w:t>“ dizaino šablonas.</w:t>
+      <w:r>
+        <w:t>Logger klasės paskirtis išvesti informacijos, derinimo ir klaidų pranešimus į konsolę. Kadangi visoje programoje reikalingas tik vienas šios klasės objektas, šiai klasėj pritaikomas „Singleton“ dizaino šablonas.</w:t>
       </w:r>
     </w:p>
     <w:p/>
@@ -3613,12 +3567,10 @@
         <w:pStyle w:val="Heading2"/>
       </w:pPr>
       <w:bookmarkStart w:id="4" w:name="_Toc496478114"/>
-      <w:proofErr w:type="spellStart"/>
       <w:r>
         <w:t>Factory</w:t>
       </w:r>
       <w:bookmarkEnd w:id="4"/>
-      <w:proofErr w:type="spellEnd"/>
     </w:p>
     <w:p>
       <w:pPr>
@@ -3651,20 +3603,10 @@
         <w:pStyle w:val="Heading2"/>
       </w:pPr>
       <w:bookmarkStart w:id="5" w:name="_Toc496478115"/>
-      <w:proofErr w:type="spellStart"/>
-      <w:r>
-        <w:t>Abstract</w:t>
-      </w:r>
-      <w:proofErr w:type="spellEnd"/>
-      <w:r>
-        <w:t xml:space="preserve"> </w:t>
-      </w:r>
-      <w:proofErr w:type="spellStart"/>
-      <w:r>
-        <w:t>factory</w:t>
+      <w:r>
+        <w:t>Abstract factory</w:t>
       </w:r>
       <w:bookmarkEnd w:id="5"/>
-      <w:proofErr w:type="spellEnd"/>
     </w:p>
     <w:p>
       <w:pPr>
@@ -3697,12 +3639,10 @@
         <w:pStyle w:val="Heading2"/>
       </w:pPr>
       <w:bookmarkStart w:id="6" w:name="_Toc496478116"/>
-      <w:proofErr w:type="spellStart"/>
       <w:r>
         <w:t>Observer</w:t>
       </w:r>
       <w:bookmarkEnd w:id="6"/>
-      <w:proofErr w:type="spellEnd"/>
     </w:p>
     <w:p>
       <w:pPr>
@@ -8072,34 +8012,10 @@
     <w:p/>
     <w:p>
       <w:r>
-        <w:t>„</w:t>
-      </w:r>
-      <w:proofErr w:type="spellStart"/>
-      <w:r>
-        <w:t>Observer</w:t>
-      </w:r>
-      <w:proofErr w:type="spellEnd"/>
-      <w:r>
-        <w:t>“ dizaino šablono naudojimo paskirtis: kai egzistuoja „vienas-su-daug“ ryšis tarp objektų</w:t>
-      </w:r>
-      <w:r>
-        <w:t xml:space="preserve">, ir norima vieno objekto būsenos pasikeitimus perduoti daugeliui kitų objektų. Projekto atveju, šis šablonas įgyvendintas tarp Player1 ir </w:t>
-      </w:r>
-      <w:proofErr w:type="spellStart"/>
-      <w:r>
-        <w:t>Enemy</w:t>
-      </w:r>
-      <w:proofErr w:type="spellEnd"/>
-      <w:r>
-        <w:t xml:space="preserve"> klasių: kai pasikeičia Player1 būsena (pvz. pasikeičia žaidėjo gyvybės taškai), tai yra informuojama visiems </w:t>
-      </w:r>
-      <w:proofErr w:type="spellStart"/>
-      <w:r>
-        <w:t>Enemy</w:t>
-      </w:r>
-      <w:proofErr w:type="spellEnd"/>
-      <w:r>
-        <w:t xml:space="preserve"> klasės objektams.</w:t>
+        <w:t>„Observer“ dizaino šablono naudojimo paskirtis: kai egzistuoja „vienas-su-daug“ ryšis tarp objektų</w:t>
+      </w:r>
+      <w:r>
+        <w:t>, ir norima vieno objekto būsenos pasikeitimus perduoti daugeliui kitų objektų. Projekto atveju, šis šablonas įgyvendintas tarp Player1 ir Enemy klasių: kai pasikeičia Player1 būsena (pvz. pasikeičia žaidėjo gyvybės taškai), tai yra informuojama visiems Enemy klasės objektams.</w:t>
       </w:r>
     </w:p>
     <w:p/>
@@ -8108,13 +8024,11 @@
         <w:pStyle w:val="Heading2"/>
       </w:pPr>
       <w:bookmarkStart w:id="7" w:name="_Toc496478117"/>
-      <w:proofErr w:type="spellStart"/>
       <w:r>
         <w:lastRenderedPageBreak/>
         <w:t>Adapter</w:t>
       </w:r>
       <w:bookmarkEnd w:id="7"/>
-      <w:proofErr w:type="spellEnd"/>
     </w:p>
     <w:p>
       <w:pPr>
@@ -10607,26 +10521,10 @@
     <w:p/>
     <w:p>
       <w:r>
-        <w:t xml:space="preserve">Projekte yra paskirtis naudoti A* kelio radimo algoritmą. Dėl šios priežasties buvo nuspręsta ne </w:t>
-      </w:r>
-      <w:proofErr w:type="spellStart"/>
-      <w:r>
-        <w:t>implementuoti</w:t>
-      </w:r>
-      <w:proofErr w:type="spellEnd"/>
-      <w:r>
-        <w:t xml:space="preserve"> jį patiems, bet panaudoti išorinę biblioteką: AStarPathFi</w:t>
-      </w:r>
-      <w:r>
-        <w:t xml:space="preserve">nder.dll. Projekto kelio radimo sąsaja nėra suderinama su šios bibliotekos siūloma sąsaja. Dėl šios priežasties buvo nuspręsta naudoti </w:t>
-      </w:r>
-      <w:proofErr w:type="spellStart"/>
-      <w:r>
-        <w:t>Adapter</w:t>
-      </w:r>
-      <w:proofErr w:type="spellEnd"/>
-      <w:r>
-        <w:t xml:space="preserve"> dizaino šabloną, kad projektas galėtų naudoti šią išorinę biblioteką.</w:t>
+        <w:t>Projekte yra paskirtis naudoti A* kelio radimo algoritmą. Dėl šios priežasties buvo nuspręsta ne implementuoti jį patiems, bet panaudoti išorinę biblioteką: AStarPathFi</w:t>
+      </w:r>
+      <w:r>
+        <w:t>nder.dll. Projekto kelio radimo sąsaja nėra suderinama su šios bibliotekos siūloma sąsaja. Dėl šios priežasties buvo nuspręsta naudoti Adapter dizaino šabloną, kad projektas galėtų naudoti šią išorinę biblioteką.</w:t>
       </w:r>
     </w:p>
     <w:p/>
@@ -10635,12 +10533,10 @@
         <w:pStyle w:val="Heading2"/>
       </w:pPr>
       <w:bookmarkStart w:id="8" w:name="_Toc496478118"/>
-      <w:proofErr w:type="spellStart"/>
       <w:r>
         <w:t>Prototype</w:t>
       </w:r>
       <w:bookmarkEnd w:id="8"/>
-      <w:proofErr w:type="spellEnd"/>
     </w:p>
     <w:p>
       <w:pPr>
@@ -10673,12 +10569,10 @@
         <w:pStyle w:val="Heading2"/>
       </w:pPr>
       <w:bookmarkStart w:id="9" w:name="_Toc496478119"/>
-      <w:proofErr w:type="spellStart"/>
       <w:r>
         <w:t>Command</w:t>
       </w:r>
       <w:bookmarkEnd w:id="9"/>
-      <w:proofErr w:type="spellEnd"/>
     </w:p>
     <w:p>
       <w:pPr>
@@ -10711,12 +10605,10 @@
         <w:pStyle w:val="Heading2"/>
       </w:pPr>
       <w:bookmarkStart w:id="10" w:name="_Toc496478120"/>
-      <w:proofErr w:type="spellStart"/>
       <w:r>
         <w:t>Bridge</w:t>
       </w:r>
       <w:bookmarkEnd w:id="10"/>
-      <w:proofErr w:type="spellEnd"/>
     </w:p>
     <w:p>
       <w:pPr>
@@ -10728,30 +10620,2343 @@
     </w:p>
     <w:p/>
     <w:p>
+      <w:pPr>
+        <w:rPr>
+          <w:lang w:val="en-US"/>
+        </w:rPr>
+      </w:pPr>
+    </w:p>
+    <w:p>
+      <w:pPr>
+        <w:rPr>
+          <w:lang w:val="en-US"/>
+        </w:rPr>
+      </w:pPr>
+    </w:p>
+    <w:p>
+      <w:pPr>
+        <w:rPr>
+          <w:lang w:val="en-US"/>
+        </w:rPr>
+      </w:pPr>
+    </w:p>
+    <w:p>
+      <w:pPr>
+        <w:rPr>
+          <w:lang w:val="en-US"/>
+        </w:rPr>
+      </w:pPr>
+    </w:p>
+    <w:p>
+      <w:pPr>
+        <w:rPr>
+          <w:lang w:val="en-US"/>
+        </w:rPr>
+      </w:pPr>
+      <w:r>
+        <w:rPr>
+          <w:noProof/>
+        </w:rPr>
+        <w:drawing>
+          <wp:inline distT="0" distB="0" distL="0" distR="0" wp14:anchorId="2062481E" wp14:editId="3D19B4E8">
+            <wp:extent cx="6120130" cy="2879090"/>
+            <wp:effectExtent l="0" t="0" r="0" b="0"/>
+            <wp:docPr id="10" name="Picture 10"/>
+            <wp:cNvGraphicFramePr>
+              <a:graphicFrameLocks xmlns:a="http://schemas.openxmlformats.org/drawingml/2006/main" noChangeAspect="1"/>
+            </wp:cNvGraphicFramePr>
+            <a:graphic xmlns:a="http://schemas.openxmlformats.org/drawingml/2006/main">
+              <a:graphicData uri="http://schemas.openxmlformats.org/drawingml/2006/picture">
+                <pic:pic xmlns:pic="http://schemas.openxmlformats.org/drawingml/2006/picture">
+                  <pic:nvPicPr>
+                    <pic:cNvPr id="1" name=""/>
+                    <pic:cNvPicPr/>
+                  </pic:nvPicPr>
+                  <pic:blipFill>
+                    <a:blip r:embed="rId8"/>
+                    <a:stretch>
+                      <a:fillRect/>
+                    </a:stretch>
+                  </pic:blipFill>
+                  <pic:spPr>
+                    <a:xfrm>
+                      <a:off x="0" y="0"/>
+                      <a:ext cx="6120130" cy="2879090"/>
+                    </a:xfrm>
+                    <a:prstGeom prst="rect">
+                      <a:avLst/>
+                    </a:prstGeom>
+                  </pic:spPr>
+                </pic:pic>
+              </a:graphicData>
+            </a:graphic>
+          </wp:inline>
+        </w:drawing>
+      </w:r>
+    </w:p>
+    <w:p>
+      <w:pPr>
+        <w:rPr>
+          <w:lang w:val="en-US"/>
+        </w:rPr>
+      </w:pPr>
+    </w:p>
+    <w:p>
+      <w:pPr>
+        <w:rPr>
+          <w:lang w:val="en-US"/>
+        </w:rPr>
+      </w:pPr>
+    </w:p>
+    <w:p>
+      <w:pPr>
+        <w:pStyle w:val="Heading3"/>
+      </w:pPr>
+      <w:r>
+        <w:t>Esminis kodas</w:t>
+      </w:r>
+    </w:p>
+    <w:p/>
+    <w:p>
+      <w:pPr>
+        <w:autoSpaceDE w:val="0"/>
+        <w:autoSpaceDN w:val="0"/>
+        <w:adjustRightInd w:val="0"/>
+        <w:spacing w:after="0" w:line="240" w:lineRule="auto"/>
+        <w:rPr>
+          <w:rFonts w:ascii="Consolas" w:hAnsi="Consolas" w:cs="Consolas"/>
+          <w:noProof/>
+          <w:color w:val="000000"/>
+          <w:sz w:val="19"/>
+          <w:szCs w:val="19"/>
+          <w:lang w:val="en-US"/>
+        </w:rPr>
+      </w:pPr>
+      <w:r>
+        <w:rPr>
+          <w:rFonts w:ascii="Consolas" w:hAnsi="Consolas" w:cs="Consolas"/>
+          <w:noProof/>
+          <w:color w:val="0000FF"/>
+          <w:sz w:val="19"/>
+          <w:szCs w:val="19"/>
+          <w:lang w:val="en-US"/>
+        </w:rPr>
+        <w:t>namespace</w:t>
+      </w:r>
+      <w:r>
+        <w:rPr>
+          <w:rFonts w:ascii="Consolas" w:hAnsi="Consolas" w:cs="Consolas"/>
+          <w:noProof/>
+          <w:color w:val="000000"/>
+          <w:sz w:val="19"/>
+          <w:szCs w:val="19"/>
+          <w:lang w:val="en-US"/>
+        </w:rPr>
+        <w:t xml:space="preserve"> Shooter.Classes</w:t>
+      </w:r>
+    </w:p>
+    <w:p>
+      <w:pPr>
+        <w:autoSpaceDE w:val="0"/>
+        <w:autoSpaceDN w:val="0"/>
+        <w:adjustRightInd w:val="0"/>
+        <w:spacing w:after="0" w:line="240" w:lineRule="auto"/>
+        <w:rPr>
+          <w:rFonts w:ascii="Consolas" w:hAnsi="Consolas" w:cs="Consolas"/>
+          <w:noProof/>
+          <w:color w:val="000000"/>
+          <w:sz w:val="19"/>
+          <w:szCs w:val="19"/>
+          <w:lang w:val="en-US"/>
+        </w:rPr>
+      </w:pPr>
+      <w:r>
+        <w:rPr>
+          <w:rFonts w:ascii="Consolas" w:hAnsi="Consolas" w:cs="Consolas"/>
+          <w:noProof/>
+          <w:color w:val="000000"/>
+          <w:sz w:val="19"/>
+          <w:szCs w:val="19"/>
+          <w:lang w:val="en-US"/>
+        </w:rPr>
+        <w:t>{</w:t>
+      </w:r>
+    </w:p>
+    <w:p>
+      <w:pPr>
+        <w:autoSpaceDE w:val="0"/>
+        <w:autoSpaceDN w:val="0"/>
+        <w:adjustRightInd w:val="0"/>
+        <w:spacing w:after="0" w:line="240" w:lineRule="auto"/>
+        <w:rPr>
+          <w:rFonts w:ascii="Consolas" w:hAnsi="Consolas" w:cs="Consolas"/>
+          <w:noProof/>
+          <w:color w:val="000000"/>
+          <w:sz w:val="19"/>
+          <w:szCs w:val="19"/>
+          <w:lang w:val="en-US"/>
+        </w:rPr>
+      </w:pPr>
+      <w:r>
+        <w:rPr>
+          <w:rFonts w:ascii="Consolas" w:hAnsi="Consolas" w:cs="Consolas"/>
+          <w:noProof/>
+          <w:color w:val="000000"/>
+          <w:sz w:val="19"/>
+          <w:szCs w:val="19"/>
+          <w:lang w:val="en-US"/>
+        </w:rPr>
+        <w:t xml:space="preserve">    </w:t>
+      </w:r>
+      <w:r>
+        <w:rPr>
+          <w:rFonts w:ascii="Consolas" w:hAnsi="Consolas" w:cs="Consolas"/>
+          <w:noProof/>
+          <w:color w:val="0000FF"/>
+          <w:sz w:val="19"/>
+          <w:szCs w:val="19"/>
+          <w:lang w:val="en-US"/>
+        </w:rPr>
+        <w:t>public</w:t>
+      </w:r>
+      <w:r>
+        <w:rPr>
+          <w:rFonts w:ascii="Consolas" w:hAnsi="Consolas" w:cs="Consolas"/>
+          <w:noProof/>
+          <w:color w:val="000000"/>
+          <w:sz w:val="19"/>
+          <w:szCs w:val="19"/>
+          <w:lang w:val="en-US"/>
+        </w:rPr>
+        <w:t xml:space="preserve"> </w:t>
+      </w:r>
+      <w:r>
+        <w:rPr>
+          <w:rFonts w:ascii="Consolas" w:hAnsi="Consolas" w:cs="Consolas"/>
+          <w:noProof/>
+          <w:color w:val="0000FF"/>
+          <w:sz w:val="19"/>
+          <w:szCs w:val="19"/>
+          <w:lang w:val="en-US"/>
+        </w:rPr>
+        <w:t>abstract</w:t>
+      </w:r>
+      <w:r>
+        <w:rPr>
+          <w:rFonts w:ascii="Consolas" w:hAnsi="Consolas" w:cs="Consolas"/>
+          <w:noProof/>
+          <w:color w:val="000000"/>
+          <w:sz w:val="19"/>
+          <w:szCs w:val="19"/>
+          <w:lang w:val="en-US"/>
+        </w:rPr>
+        <w:t xml:space="preserve"> </w:t>
+      </w:r>
+      <w:r>
+        <w:rPr>
+          <w:rFonts w:ascii="Consolas" w:hAnsi="Consolas" w:cs="Consolas"/>
+          <w:noProof/>
+          <w:color w:val="0000FF"/>
+          <w:sz w:val="19"/>
+          <w:szCs w:val="19"/>
+          <w:lang w:val="en-US"/>
+        </w:rPr>
+        <w:t>class</w:t>
+      </w:r>
+      <w:r>
+        <w:rPr>
+          <w:rFonts w:ascii="Consolas" w:hAnsi="Consolas" w:cs="Consolas"/>
+          <w:noProof/>
+          <w:color w:val="000000"/>
+          <w:sz w:val="19"/>
+          <w:szCs w:val="19"/>
+          <w:lang w:val="en-US"/>
+        </w:rPr>
+        <w:t xml:space="preserve"> </w:t>
+      </w:r>
+      <w:r>
+        <w:rPr>
+          <w:rFonts w:ascii="Consolas" w:hAnsi="Consolas" w:cs="Consolas"/>
+          <w:noProof/>
+          <w:color w:val="2B91AF"/>
+          <w:sz w:val="19"/>
+          <w:szCs w:val="19"/>
+          <w:lang w:val="en-US"/>
+        </w:rPr>
+        <w:t>Enemy</w:t>
+      </w:r>
+      <w:r>
+        <w:rPr>
+          <w:rFonts w:ascii="Consolas" w:hAnsi="Consolas" w:cs="Consolas"/>
+          <w:noProof/>
+          <w:color w:val="000000"/>
+          <w:sz w:val="19"/>
+          <w:szCs w:val="19"/>
+          <w:lang w:val="en-US"/>
+        </w:rPr>
+        <w:t xml:space="preserve"> : </w:t>
+      </w:r>
+      <w:r>
+        <w:rPr>
+          <w:rFonts w:ascii="Consolas" w:hAnsi="Consolas" w:cs="Consolas"/>
+          <w:noProof/>
+          <w:color w:val="2B91AF"/>
+          <w:sz w:val="19"/>
+          <w:szCs w:val="19"/>
+          <w:lang w:val="en-US"/>
+        </w:rPr>
+        <w:t>IEnemy</w:t>
+      </w:r>
+      <w:r>
+        <w:rPr>
+          <w:rFonts w:ascii="Consolas" w:hAnsi="Consolas" w:cs="Consolas"/>
+          <w:noProof/>
+          <w:color w:val="000000"/>
+          <w:sz w:val="19"/>
+          <w:szCs w:val="19"/>
+          <w:lang w:val="en-US"/>
+        </w:rPr>
+        <w:t xml:space="preserve">, </w:t>
+      </w:r>
+      <w:r>
+        <w:rPr>
+          <w:rFonts w:ascii="Consolas" w:hAnsi="Consolas" w:cs="Consolas"/>
+          <w:noProof/>
+          <w:color w:val="2B91AF"/>
+          <w:sz w:val="19"/>
+          <w:szCs w:val="19"/>
+          <w:lang w:val="en-US"/>
+        </w:rPr>
+        <w:t>IEnemyObserver</w:t>
+      </w:r>
+      <w:r>
+        <w:rPr>
+          <w:rFonts w:ascii="Consolas" w:hAnsi="Consolas" w:cs="Consolas"/>
+          <w:noProof/>
+          <w:color w:val="000000"/>
+          <w:sz w:val="19"/>
+          <w:szCs w:val="19"/>
+          <w:lang w:val="en-US"/>
+        </w:rPr>
+        <w:t xml:space="preserve">, </w:t>
+      </w:r>
+      <w:r>
+        <w:rPr>
+          <w:rFonts w:ascii="Consolas" w:hAnsi="Consolas" w:cs="Consolas"/>
+          <w:noProof/>
+          <w:color w:val="2B91AF"/>
+          <w:sz w:val="19"/>
+          <w:szCs w:val="19"/>
+          <w:lang w:val="en-US"/>
+        </w:rPr>
+        <w:t>IMapObject</w:t>
+      </w:r>
+      <w:r>
+        <w:rPr>
+          <w:rFonts w:ascii="Consolas" w:hAnsi="Consolas" w:cs="Consolas"/>
+          <w:noProof/>
+          <w:color w:val="000000"/>
+          <w:sz w:val="19"/>
+          <w:szCs w:val="19"/>
+          <w:lang w:val="en-US"/>
+        </w:rPr>
+        <w:t xml:space="preserve">, </w:t>
+      </w:r>
+      <w:r>
+        <w:rPr>
+          <w:rFonts w:ascii="Consolas" w:hAnsi="Consolas" w:cs="Consolas"/>
+          <w:noProof/>
+          <w:color w:val="2B91AF"/>
+          <w:sz w:val="19"/>
+          <w:szCs w:val="19"/>
+          <w:lang w:val="en-US"/>
+        </w:rPr>
+        <w:t>EnemyPrototype</w:t>
+      </w:r>
+    </w:p>
+    <w:p>
+      <w:pPr>
+        <w:autoSpaceDE w:val="0"/>
+        <w:autoSpaceDN w:val="0"/>
+        <w:adjustRightInd w:val="0"/>
+        <w:spacing w:after="0" w:line="240" w:lineRule="auto"/>
+        <w:rPr>
+          <w:rFonts w:ascii="Consolas" w:hAnsi="Consolas" w:cs="Consolas"/>
+          <w:noProof/>
+          <w:color w:val="000000"/>
+          <w:sz w:val="19"/>
+          <w:szCs w:val="19"/>
+          <w:lang w:val="en-US"/>
+        </w:rPr>
+      </w:pPr>
+      <w:r>
+        <w:rPr>
+          <w:rFonts w:ascii="Consolas" w:hAnsi="Consolas" w:cs="Consolas"/>
+          <w:noProof/>
+          <w:color w:val="000000"/>
+          <w:sz w:val="19"/>
+          <w:szCs w:val="19"/>
+          <w:lang w:val="en-US"/>
+        </w:rPr>
+        <w:t xml:space="preserve">    {</w:t>
+      </w:r>
+    </w:p>
+    <w:p>
+      <w:pPr>
+        <w:autoSpaceDE w:val="0"/>
+        <w:autoSpaceDN w:val="0"/>
+        <w:adjustRightInd w:val="0"/>
+        <w:spacing w:after="0" w:line="240" w:lineRule="auto"/>
+        <w:rPr>
+          <w:rFonts w:ascii="Consolas" w:hAnsi="Consolas" w:cs="Consolas"/>
+          <w:noProof/>
+          <w:color w:val="000000"/>
+          <w:sz w:val="19"/>
+          <w:szCs w:val="19"/>
+          <w:lang w:val="en-US"/>
+        </w:rPr>
+      </w:pPr>
+      <w:r>
+        <w:rPr>
+          <w:rFonts w:ascii="Consolas" w:hAnsi="Consolas" w:cs="Consolas"/>
+          <w:noProof/>
+          <w:color w:val="000000"/>
+          <w:sz w:val="19"/>
+          <w:szCs w:val="19"/>
+          <w:lang w:val="en-US"/>
+        </w:rPr>
+        <w:t xml:space="preserve">        </w:t>
+      </w:r>
+      <w:r>
+        <w:rPr>
+          <w:rFonts w:ascii="Consolas" w:hAnsi="Consolas" w:cs="Consolas"/>
+          <w:noProof/>
+          <w:color w:val="0000FF"/>
+          <w:sz w:val="19"/>
+          <w:szCs w:val="19"/>
+          <w:lang w:val="en-US"/>
+        </w:rPr>
+        <w:t>public</w:t>
+      </w:r>
+      <w:r>
+        <w:rPr>
+          <w:rFonts w:ascii="Consolas" w:hAnsi="Consolas" w:cs="Consolas"/>
+          <w:noProof/>
+          <w:color w:val="000000"/>
+          <w:sz w:val="19"/>
+          <w:szCs w:val="19"/>
+          <w:lang w:val="en-US"/>
+        </w:rPr>
+        <w:t xml:space="preserve"> </w:t>
+      </w:r>
+      <w:r>
+        <w:rPr>
+          <w:rFonts w:ascii="Consolas" w:hAnsi="Consolas" w:cs="Consolas"/>
+          <w:noProof/>
+          <w:color w:val="2B91AF"/>
+          <w:sz w:val="19"/>
+          <w:szCs w:val="19"/>
+          <w:lang w:val="en-US"/>
+        </w:rPr>
+        <w:t>Vector2</w:t>
+      </w:r>
+      <w:r>
+        <w:rPr>
+          <w:rFonts w:ascii="Consolas" w:hAnsi="Consolas" w:cs="Consolas"/>
+          <w:noProof/>
+          <w:color w:val="000000"/>
+          <w:sz w:val="19"/>
+          <w:szCs w:val="19"/>
+          <w:lang w:val="en-US"/>
+        </w:rPr>
+        <w:t xml:space="preserve"> Position { </w:t>
+      </w:r>
+      <w:r>
+        <w:rPr>
+          <w:rFonts w:ascii="Consolas" w:hAnsi="Consolas" w:cs="Consolas"/>
+          <w:noProof/>
+          <w:color w:val="0000FF"/>
+          <w:sz w:val="19"/>
+          <w:szCs w:val="19"/>
+          <w:lang w:val="en-US"/>
+        </w:rPr>
+        <w:t>get</w:t>
+      </w:r>
+      <w:r>
+        <w:rPr>
+          <w:rFonts w:ascii="Consolas" w:hAnsi="Consolas" w:cs="Consolas"/>
+          <w:noProof/>
+          <w:color w:val="000000"/>
+          <w:sz w:val="19"/>
+          <w:szCs w:val="19"/>
+          <w:lang w:val="en-US"/>
+        </w:rPr>
+        <w:t xml:space="preserve">; </w:t>
+      </w:r>
+      <w:r>
+        <w:rPr>
+          <w:rFonts w:ascii="Consolas" w:hAnsi="Consolas" w:cs="Consolas"/>
+          <w:noProof/>
+          <w:color w:val="0000FF"/>
+          <w:sz w:val="19"/>
+          <w:szCs w:val="19"/>
+          <w:lang w:val="en-US"/>
+        </w:rPr>
+        <w:t>set</w:t>
+      </w:r>
+      <w:r>
+        <w:rPr>
+          <w:rFonts w:ascii="Consolas" w:hAnsi="Consolas" w:cs="Consolas"/>
+          <w:noProof/>
+          <w:color w:val="000000"/>
+          <w:sz w:val="19"/>
+          <w:szCs w:val="19"/>
+          <w:lang w:val="en-US"/>
+        </w:rPr>
+        <w:t>; }</w:t>
+      </w:r>
+    </w:p>
+    <w:p>
+      <w:pPr>
+        <w:autoSpaceDE w:val="0"/>
+        <w:autoSpaceDN w:val="0"/>
+        <w:adjustRightInd w:val="0"/>
+        <w:spacing w:after="0" w:line="240" w:lineRule="auto"/>
+        <w:rPr>
+          <w:rFonts w:ascii="Consolas" w:hAnsi="Consolas" w:cs="Consolas"/>
+          <w:noProof/>
+          <w:color w:val="000000"/>
+          <w:sz w:val="19"/>
+          <w:szCs w:val="19"/>
+          <w:lang w:val="en-US"/>
+        </w:rPr>
+      </w:pPr>
+      <w:r>
+        <w:rPr>
+          <w:rFonts w:ascii="Consolas" w:hAnsi="Consolas" w:cs="Consolas"/>
+          <w:noProof/>
+          <w:color w:val="000000"/>
+          <w:sz w:val="19"/>
+          <w:szCs w:val="19"/>
+          <w:lang w:val="en-US"/>
+        </w:rPr>
+        <w:t xml:space="preserve">        </w:t>
+      </w:r>
+      <w:r>
+        <w:rPr>
+          <w:rFonts w:ascii="Consolas" w:hAnsi="Consolas" w:cs="Consolas"/>
+          <w:noProof/>
+          <w:color w:val="0000FF"/>
+          <w:sz w:val="19"/>
+          <w:szCs w:val="19"/>
+          <w:lang w:val="en-US"/>
+        </w:rPr>
+        <w:t>public</w:t>
+      </w:r>
+      <w:r>
+        <w:rPr>
+          <w:rFonts w:ascii="Consolas" w:hAnsi="Consolas" w:cs="Consolas"/>
+          <w:noProof/>
+          <w:color w:val="000000"/>
+          <w:sz w:val="19"/>
+          <w:szCs w:val="19"/>
+          <w:lang w:val="en-US"/>
+        </w:rPr>
+        <w:t xml:space="preserve"> </w:t>
+      </w:r>
+      <w:r>
+        <w:rPr>
+          <w:rFonts w:ascii="Consolas" w:hAnsi="Consolas" w:cs="Consolas"/>
+          <w:noProof/>
+          <w:color w:val="0000FF"/>
+          <w:sz w:val="19"/>
+          <w:szCs w:val="19"/>
+          <w:lang w:val="en-US"/>
+        </w:rPr>
+        <w:t>int</w:t>
+      </w:r>
+      <w:r>
+        <w:rPr>
+          <w:rFonts w:ascii="Consolas" w:hAnsi="Consolas" w:cs="Consolas"/>
+          <w:noProof/>
+          <w:color w:val="000000"/>
+          <w:sz w:val="19"/>
+          <w:szCs w:val="19"/>
+          <w:lang w:val="en-US"/>
+        </w:rPr>
+        <w:t xml:space="preserve"> LifePoints { </w:t>
+      </w:r>
+      <w:r>
+        <w:rPr>
+          <w:rFonts w:ascii="Consolas" w:hAnsi="Consolas" w:cs="Consolas"/>
+          <w:noProof/>
+          <w:color w:val="0000FF"/>
+          <w:sz w:val="19"/>
+          <w:szCs w:val="19"/>
+          <w:lang w:val="en-US"/>
+        </w:rPr>
+        <w:t>get</w:t>
+      </w:r>
+      <w:r>
+        <w:rPr>
+          <w:rFonts w:ascii="Consolas" w:hAnsi="Consolas" w:cs="Consolas"/>
+          <w:noProof/>
+          <w:color w:val="000000"/>
+          <w:sz w:val="19"/>
+          <w:szCs w:val="19"/>
+          <w:lang w:val="en-US"/>
+        </w:rPr>
+        <w:t xml:space="preserve">; </w:t>
+      </w:r>
+      <w:r>
+        <w:rPr>
+          <w:rFonts w:ascii="Consolas" w:hAnsi="Consolas" w:cs="Consolas"/>
+          <w:noProof/>
+          <w:color w:val="0000FF"/>
+          <w:sz w:val="19"/>
+          <w:szCs w:val="19"/>
+          <w:lang w:val="en-US"/>
+        </w:rPr>
+        <w:t>set</w:t>
+      </w:r>
+      <w:r>
+        <w:rPr>
+          <w:rFonts w:ascii="Consolas" w:hAnsi="Consolas" w:cs="Consolas"/>
+          <w:noProof/>
+          <w:color w:val="000000"/>
+          <w:sz w:val="19"/>
+          <w:szCs w:val="19"/>
+          <w:lang w:val="en-US"/>
+        </w:rPr>
+        <w:t>; }</w:t>
+      </w:r>
+    </w:p>
+    <w:p>
+      <w:pPr>
+        <w:autoSpaceDE w:val="0"/>
+        <w:autoSpaceDN w:val="0"/>
+        <w:adjustRightInd w:val="0"/>
+        <w:spacing w:after="0" w:line="240" w:lineRule="auto"/>
+        <w:rPr>
+          <w:rFonts w:ascii="Consolas" w:hAnsi="Consolas" w:cs="Consolas"/>
+          <w:noProof/>
+          <w:color w:val="000000"/>
+          <w:sz w:val="19"/>
+          <w:szCs w:val="19"/>
+          <w:lang w:val="en-US"/>
+        </w:rPr>
+      </w:pPr>
+      <w:r>
+        <w:rPr>
+          <w:rFonts w:ascii="Consolas" w:hAnsi="Consolas" w:cs="Consolas"/>
+          <w:noProof/>
+          <w:color w:val="000000"/>
+          <w:sz w:val="19"/>
+          <w:szCs w:val="19"/>
+          <w:lang w:val="en-US"/>
+        </w:rPr>
+        <w:t xml:space="preserve">        </w:t>
+      </w:r>
+    </w:p>
+    <w:p>
+      <w:pPr>
+        <w:autoSpaceDE w:val="0"/>
+        <w:autoSpaceDN w:val="0"/>
+        <w:adjustRightInd w:val="0"/>
+        <w:spacing w:after="0" w:line="240" w:lineRule="auto"/>
+        <w:rPr>
+          <w:rFonts w:ascii="Consolas" w:hAnsi="Consolas" w:cs="Consolas"/>
+          <w:noProof/>
+          <w:color w:val="000000"/>
+          <w:sz w:val="19"/>
+          <w:szCs w:val="19"/>
+          <w:lang w:val="en-US"/>
+        </w:rPr>
+      </w:pPr>
+      <w:r>
+        <w:rPr>
+          <w:rFonts w:ascii="Consolas" w:hAnsi="Consolas" w:cs="Consolas"/>
+          <w:noProof/>
+          <w:color w:val="000000"/>
+          <w:sz w:val="19"/>
+          <w:szCs w:val="19"/>
+          <w:lang w:val="en-US"/>
+        </w:rPr>
+        <w:t xml:space="preserve">        </w:t>
+      </w:r>
+      <w:r>
+        <w:rPr>
+          <w:rFonts w:ascii="Consolas" w:hAnsi="Consolas" w:cs="Consolas"/>
+          <w:noProof/>
+          <w:color w:val="0000FF"/>
+          <w:sz w:val="19"/>
+          <w:szCs w:val="19"/>
+          <w:lang w:val="en-US"/>
+        </w:rPr>
+        <w:t>private</w:t>
+      </w:r>
+      <w:r>
+        <w:rPr>
+          <w:rFonts w:ascii="Consolas" w:hAnsi="Consolas" w:cs="Consolas"/>
+          <w:noProof/>
+          <w:color w:val="000000"/>
+          <w:sz w:val="19"/>
+          <w:szCs w:val="19"/>
+          <w:lang w:val="en-US"/>
+        </w:rPr>
+        <w:t xml:space="preserve"> </w:t>
+      </w:r>
+      <w:r>
+        <w:rPr>
+          <w:rFonts w:ascii="Consolas" w:hAnsi="Consolas" w:cs="Consolas"/>
+          <w:noProof/>
+          <w:color w:val="0000FF"/>
+          <w:sz w:val="19"/>
+          <w:szCs w:val="19"/>
+          <w:lang w:val="en-US"/>
+        </w:rPr>
+        <w:t>readonly</w:t>
+      </w:r>
+      <w:r>
+        <w:rPr>
+          <w:rFonts w:ascii="Consolas" w:hAnsi="Consolas" w:cs="Consolas"/>
+          <w:noProof/>
+          <w:color w:val="000000"/>
+          <w:sz w:val="19"/>
+          <w:szCs w:val="19"/>
+          <w:lang w:val="en-US"/>
+        </w:rPr>
+        <w:t xml:space="preserve"> </w:t>
+      </w:r>
+      <w:r>
+        <w:rPr>
+          <w:rFonts w:ascii="Consolas" w:hAnsi="Consolas" w:cs="Consolas"/>
+          <w:noProof/>
+          <w:color w:val="2B91AF"/>
+          <w:sz w:val="19"/>
+          <w:szCs w:val="19"/>
+          <w:lang w:val="en-US"/>
+        </w:rPr>
+        <w:t>IPlayer</w:t>
+      </w:r>
+      <w:r>
+        <w:rPr>
+          <w:rFonts w:ascii="Consolas" w:hAnsi="Consolas" w:cs="Consolas"/>
+          <w:noProof/>
+          <w:color w:val="000000"/>
+          <w:sz w:val="19"/>
+          <w:szCs w:val="19"/>
+          <w:lang w:val="en-US"/>
+        </w:rPr>
+        <w:t xml:space="preserve"> _player;</w:t>
+      </w:r>
+    </w:p>
+    <w:p>
+      <w:pPr>
+        <w:autoSpaceDE w:val="0"/>
+        <w:autoSpaceDN w:val="0"/>
+        <w:adjustRightInd w:val="0"/>
+        <w:spacing w:after="0" w:line="240" w:lineRule="auto"/>
+        <w:rPr>
+          <w:rFonts w:ascii="Consolas" w:hAnsi="Consolas" w:cs="Consolas"/>
+          <w:noProof/>
+          <w:color w:val="000000"/>
+          <w:sz w:val="19"/>
+          <w:szCs w:val="19"/>
+          <w:lang w:val="en-US"/>
+        </w:rPr>
+      </w:pPr>
+      <w:r>
+        <w:rPr>
+          <w:rFonts w:ascii="Consolas" w:hAnsi="Consolas" w:cs="Consolas"/>
+          <w:noProof/>
+          <w:color w:val="000000"/>
+          <w:sz w:val="19"/>
+          <w:szCs w:val="19"/>
+          <w:lang w:val="en-US"/>
+        </w:rPr>
+        <w:t xml:space="preserve">        </w:t>
+      </w:r>
+      <w:r>
+        <w:rPr>
+          <w:rFonts w:ascii="Consolas" w:hAnsi="Consolas" w:cs="Consolas"/>
+          <w:noProof/>
+          <w:color w:val="0000FF"/>
+          <w:sz w:val="19"/>
+          <w:szCs w:val="19"/>
+          <w:lang w:val="en-US"/>
+        </w:rPr>
+        <w:t>protected</w:t>
+      </w:r>
+      <w:r>
+        <w:rPr>
+          <w:rFonts w:ascii="Consolas" w:hAnsi="Consolas" w:cs="Consolas"/>
+          <w:noProof/>
+          <w:color w:val="000000"/>
+          <w:sz w:val="19"/>
+          <w:szCs w:val="19"/>
+          <w:lang w:val="en-US"/>
+        </w:rPr>
+        <w:t xml:space="preserve"> </w:t>
+      </w:r>
+      <w:r>
+        <w:rPr>
+          <w:rFonts w:ascii="Consolas" w:hAnsi="Consolas" w:cs="Consolas"/>
+          <w:noProof/>
+          <w:color w:val="2B91AF"/>
+          <w:sz w:val="19"/>
+          <w:szCs w:val="19"/>
+          <w:lang w:val="en-US"/>
+        </w:rPr>
+        <w:t>IWeapon</w:t>
+      </w:r>
+      <w:r>
+        <w:rPr>
+          <w:rFonts w:ascii="Consolas" w:hAnsi="Consolas" w:cs="Consolas"/>
+          <w:noProof/>
+          <w:color w:val="000000"/>
+          <w:sz w:val="19"/>
+          <w:szCs w:val="19"/>
+          <w:lang w:val="en-US"/>
+        </w:rPr>
+        <w:t xml:space="preserve"> Weapon;</w:t>
+      </w:r>
+    </w:p>
+    <w:p>
+      <w:pPr>
+        <w:autoSpaceDE w:val="0"/>
+        <w:autoSpaceDN w:val="0"/>
+        <w:adjustRightInd w:val="0"/>
+        <w:spacing w:after="0" w:line="240" w:lineRule="auto"/>
+        <w:rPr>
+          <w:rFonts w:ascii="Consolas" w:hAnsi="Consolas" w:cs="Consolas"/>
+          <w:noProof/>
+          <w:color w:val="000000"/>
+          <w:sz w:val="19"/>
+          <w:szCs w:val="19"/>
+          <w:lang w:val="en-US"/>
+        </w:rPr>
+      </w:pPr>
+    </w:p>
+    <w:p>
+      <w:pPr>
+        <w:autoSpaceDE w:val="0"/>
+        <w:autoSpaceDN w:val="0"/>
+        <w:adjustRightInd w:val="0"/>
+        <w:spacing w:after="0" w:line="240" w:lineRule="auto"/>
+        <w:rPr>
+          <w:rFonts w:ascii="Consolas" w:hAnsi="Consolas" w:cs="Consolas"/>
+          <w:noProof/>
+          <w:color w:val="000000"/>
+          <w:sz w:val="19"/>
+          <w:szCs w:val="19"/>
+          <w:lang w:val="en-US"/>
+        </w:rPr>
+      </w:pPr>
+      <w:r>
+        <w:rPr>
+          <w:rFonts w:ascii="Consolas" w:hAnsi="Consolas" w:cs="Consolas"/>
+          <w:noProof/>
+          <w:color w:val="000000"/>
+          <w:sz w:val="19"/>
+          <w:szCs w:val="19"/>
+          <w:lang w:val="en-US"/>
+        </w:rPr>
+        <w:t xml:space="preserve">        </w:t>
+      </w:r>
+      <w:r>
+        <w:rPr>
+          <w:rFonts w:ascii="Consolas" w:hAnsi="Consolas" w:cs="Consolas"/>
+          <w:noProof/>
+          <w:color w:val="0000FF"/>
+          <w:sz w:val="19"/>
+          <w:szCs w:val="19"/>
+          <w:lang w:val="en-US"/>
+        </w:rPr>
+        <w:t>public</w:t>
+      </w:r>
+      <w:r>
+        <w:rPr>
+          <w:rFonts w:ascii="Consolas" w:hAnsi="Consolas" w:cs="Consolas"/>
+          <w:noProof/>
+          <w:color w:val="000000"/>
+          <w:sz w:val="19"/>
+          <w:szCs w:val="19"/>
+          <w:lang w:val="en-US"/>
+        </w:rPr>
+        <w:t xml:space="preserve"> </w:t>
+      </w:r>
+      <w:r>
+        <w:rPr>
+          <w:rFonts w:ascii="Consolas" w:hAnsi="Consolas" w:cs="Consolas"/>
+          <w:noProof/>
+          <w:color w:val="0000FF"/>
+          <w:sz w:val="19"/>
+          <w:szCs w:val="19"/>
+          <w:lang w:val="en-US"/>
+        </w:rPr>
+        <w:t>abstract</w:t>
+      </w:r>
+      <w:r>
+        <w:rPr>
+          <w:rFonts w:ascii="Consolas" w:hAnsi="Consolas" w:cs="Consolas"/>
+          <w:noProof/>
+          <w:color w:val="000000"/>
+          <w:sz w:val="19"/>
+          <w:szCs w:val="19"/>
+          <w:lang w:val="en-US"/>
+        </w:rPr>
+        <w:t xml:space="preserve"> </w:t>
+      </w:r>
+      <w:r>
+        <w:rPr>
+          <w:rFonts w:ascii="Consolas" w:hAnsi="Consolas" w:cs="Consolas"/>
+          <w:noProof/>
+          <w:color w:val="0000FF"/>
+          <w:sz w:val="19"/>
+          <w:szCs w:val="19"/>
+          <w:lang w:val="en-US"/>
+        </w:rPr>
+        <w:t>void</w:t>
+      </w:r>
+      <w:r>
+        <w:rPr>
+          <w:rFonts w:ascii="Consolas" w:hAnsi="Consolas" w:cs="Consolas"/>
+          <w:noProof/>
+          <w:color w:val="000000"/>
+          <w:sz w:val="19"/>
+          <w:szCs w:val="19"/>
+          <w:lang w:val="en-US"/>
+        </w:rPr>
+        <w:t xml:space="preserve"> Draw(</w:t>
+      </w:r>
+      <w:r>
+        <w:rPr>
+          <w:rFonts w:ascii="Consolas" w:hAnsi="Consolas" w:cs="Consolas"/>
+          <w:noProof/>
+          <w:color w:val="2B91AF"/>
+          <w:sz w:val="19"/>
+          <w:szCs w:val="19"/>
+          <w:lang w:val="en-US"/>
+        </w:rPr>
+        <w:t>SpriteBatch</w:t>
+      </w:r>
+      <w:r>
+        <w:rPr>
+          <w:rFonts w:ascii="Consolas" w:hAnsi="Consolas" w:cs="Consolas"/>
+          <w:noProof/>
+          <w:color w:val="000000"/>
+          <w:sz w:val="19"/>
+          <w:szCs w:val="19"/>
+          <w:lang w:val="en-US"/>
+        </w:rPr>
+        <w:t xml:space="preserve"> spriteBatch);</w:t>
+      </w:r>
+    </w:p>
+    <w:p>
+      <w:pPr>
+        <w:autoSpaceDE w:val="0"/>
+        <w:autoSpaceDN w:val="0"/>
+        <w:adjustRightInd w:val="0"/>
+        <w:spacing w:after="0" w:line="240" w:lineRule="auto"/>
+        <w:rPr>
+          <w:rFonts w:ascii="Consolas" w:hAnsi="Consolas" w:cs="Consolas"/>
+          <w:noProof/>
+          <w:color w:val="000000"/>
+          <w:sz w:val="19"/>
+          <w:szCs w:val="19"/>
+          <w:lang w:val="en-US"/>
+        </w:rPr>
+      </w:pPr>
+    </w:p>
+    <w:p>
+      <w:pPr>
+        <w:autoSpaceDE w:val="0"/>
+        <w:autoSpaceDN w:val="0"/>
+        <w:adjustRightInd w:val="0"/>
+        <w:spacing w:after="0" w:line="240" w:lineRule="auto"/>
+        <w:rPr>
+          <w:rFonts w:ascii="Consolas" w:hAnsi="Consolas" w:cs="Consolas"/>
+          <w:noProof/>
+          <w:color w:val="000000"/>
+          <w:sz w:val="19"/>
+          <w:szCs w:val="19"/>
+          <w:lang w:val="en-US"/>
+        </w:rPr>
+      </w:pPr>
+      <w:r>
+        <w:rPr>
+          <w:rFonts w:ascii="Consolas" w:hAnsi="Consolas" w:cs="Consolas"/>
+          <w:noProof/>
+          <w:color w:val="000000"/>
+          <w:sz w:val="19"/>
+          <w:szCs w:val="19"/>
+          <w:lang w:val="en-US"/>
+        </w:rPr>
+        <w:t xml:space="preserve">        </w:t>
+      </w:r>
+      <w:r>
+        <w:rPr>
+          <w:rFonts w:ascii="Consolas" w:hAnsi="Consolas" w:cs="Consolas"/>
+          <w:noProof/>
+          <w:color w:val="0000FF"/>
+          <w:sz w:val="19"/>
+          <w:szCs w:val="19"/>
+          <w:lang w:val="en-US"/>
+        </w:rPr>
+        <w:t>protected</w:t>
+      </w:r>
+      <w:r>
+        <w:rPr>
+          <w:rFonts w:ascii="Consolas" w:hAnsi="Consolas" w:cs="Consolas"/>
+          <w:noProof/>
+          <w:color w:val="000000"/>
+          <w:sz w:val="19"/>
+          <w:szCs w:val="19"/>
+          <w:lang w:val="en-US"/>
+        </w:rPr>
+        <w:t xml:space="preserve"> Enemy(</w:t>
+      </w:r>
+      <w:r>
+        <w:rPr>
+          <w:rFonts w:ascii="Consolas" w:hAnsi="Consolas" w:cs="Consolas"/>
+          <w:noProof/>
+          <w:color w:val="2B91AF"/>
+          <w:sz w:val="19"/>
+          <w:szCs w:val="19"/>
+          <w:lang w:val="en-US"/>
+        </w:rPr>
+        <w:t>IWeapon</w:t>
+      </w:r>
+      <w:r>
+        <w:rPr>
+          <w:rFonts w:ascii="Consolas" w:hAnsi="Consolas" w:cs="Consolas"/>
+          <w:noProof/>
+          <w:color w:val="000000"/>
+          <w:sz w:val="19"/>
+          <w:szCs w:val="19"/>
+          <w:lang w:val="en-US"/>
+        </w:rPr>
+        <w:t xml:space="preserve"> weapon, </w:t>
+      </w:r>
+      <w:r>
+        <w:rPr>
+          <w:rFonts w:ascii="Consolas" w:hAnsi="Consolas" w:cs="Consolas"/>
+          <w:noProof/>
+          <w:color w:val="2B91AF"/>
+          <w:sz w:val="19"/>
+          <w:szCs w:val="19"/>
+          <w:lang w:val="en-US"/>
+        </w:rPr>
+        <w:t>IPlayer</w:t>
+      </w:r>
+      <w:r>
+        <w:rPr>
+          <w:rFonts w:ascii="Consolas" w:hAnsi="Consolas" w:cs="Consolas"/>
+          <w:noProof/>
+          <w:color w:val="000000"/>
+          <w:sz w:val="19"/>
+          <w:szCs w:val="19"/>
+          <w:lang w:val="en-US"/>
+        </w:rPr>
+        <w:t xml:space="preserve"> player, </w:t>
+      </w:r>
+      <w:r>
+        <w:rPr>
+          <w:rFonts w:ascii="Consolas" w:hAnsi="Consolas" w:cs="Consolas"/>
+          <w:noProof/>
+          <w:color w:val="0000FF"/>
+          <w:sz w:val="19"/>
+          <w:szCs w:val="19"/>
+          <w:lang w:val="en-US"/>
+        </w:rPr>
+        <w:t>int</w:t>
+      </w:r>
+      <w:r>
+        <w:rPr>
+          <w:rFonts w:ascii="Consolas" w:hAnsi="Consolas" w:cs="Consolas"/>
+          <w:noProof/>
+          <w:color w:val="000000"/>
+          <w:sz w:val="19"/>
+          <w:szCs w:val="19"/>
+          <w:lang w:val="en-US"/>
+        </w:rPr>
+        <w:t xml:space="preserve"> lifePoints, </w:t>
+      </w:r>
+      <w:r>
+        <w:rPr>
+          <w:rFonts w:ascii="Consolas" w:hAnsi="Consolas" w:cs="Consolas"/>
+          <w:noProof/>
+          <w:color w:val="2B91AF"/>
+          <w:sz w:val="19"/>
+          <w:szCs w:val="19"/>
+          <w:lang w:val="en-US"/>
+        </w:rPr>
+        <w:t>Vector2</w:t>
+      </w:r>
+      <w:r>
+        <w:rPr>
+          <w:rFonts w:ascii="Consolas" w:hAnsi="Consolas" w:cs="Consolas"/>
+          <w:noProof/>
+          <w:color w:val="000000"/>
+          <w:sz w:val="19"/>
+          <w:szCs w:val="19"/>
+          <w:lang w:val="en-US"/>
+        </w:rPr>
+        <w:t xml:space="preserve"> position)</w:t>
+      </w:r>
+    </w:p>
+    <w:p>
+      <w:pPr>
+        <w:autoSpaceDE w:val="0"/>
+        <w:autoSpaceDN w:val="0"/>
+        <w:adjustRightInd w:val="0"/>
+        <w:spacing w:after="0" w:line="240" w:lineRule="auto"/>
+        <w:rPr>
+          <w:rFonts w:ascii="Consolas" w:hAnsi="Consolas" w:cs="Consolas"/>
+          <w:noProof/>
+          <w:color w:val="000000"/>
+          <w:sz w:val="19"/>
+          <w:szCs w:val="19"/>
+          <w:lang w:val="en-US"/>
+        </w:rPr>
+      </w:pPr>
+      <w:r>
+        <w:rPr>
+          <w:rFonts w:ascii="Consolas" w:hAnsi="Consolas" w:cs="Consolas"/>
+          <w:noProof/>
+          <w:color w:val="000000"/>
+          <w:sz w:val="19"/>
+          <w:szCs w:val="19"/>
+          <w:lang w:val="en-US"/>
+        </w:rPr>
+        <w:t xml:space="preserve">        {</w:t>
+      </w:r>
+    </w:p>
+    <w:p>
+      <w:pPr>
+        <w:autoSpaceDE w:val="0"/>
+        <w:autoSpaceDN w:val="0"/>
+        <w:adjustRightInd w:val="0"/>
+        <w:spacing w:after="0" w:line="240" w:lineRule="auto"/>
+        <w:rPr>
+          <w:rFonts w:ascii="Consolas" w:hAnsi="Consolas" w:cs="Consolas"/>
+          <w:noProof/>
+          <w:color w:val="000000"/>
+          <w:sz w:val="19"/>
+          <w:szCs w:val="19"/>
+          <w:lang w:val="en-US"/>
+        </w:rPr>
+      </w:pPr>
+      <w:r>
+        <w:rPr>
+          <w:rFonts w:ascii="Consolas" w:hAnsi="Consolas" w:cs="Consolas"/>
+          <w:noProof/>
+          <w:color w:val="000000"/>
+          <w:sz w:val="19"/>
+          <w:szCs w:val="19"/>
+          <w:lang w:val="en-US"/>
+        </w:rPr>
+        <w:t xml:space="preserve">            Weapon = weapon;</w:t>
+      </w:r>
+    </w:p>
+    <w:p>
+      <w:pPr>
+        <w:autoSpaceDE w:val="0"/>
+        <w:autoSpaceDN w:val="0"/>
+        <w:adjustRightInd w:val="0"/>
+        <w:spacing w:after="0" w:line="240" w:lineRule="auto"/>
+        <w:rPr>
+          <w:rFonts w:ascii="Consolas" w:hAnsi="Consolas" w:cs="Consolas"/>
+          <w:noProof/>
+          <w:color w:val="000000"/>
+          <w:sz w:val="19"/>
+          <w:szCs w:val="19"/>
+          <w:lang w:val="en-US"/>
+        </w:rPr>
+      </w:pPr>
+      <w:r>
+        <w:rPr>
+          <w:rFonts w:ascii="Consolas" w:hAnsi="Consolas" w:cs="Consolas"/>
+          <w:noProof/>
+          <w:color w:val="000000"/>
+          <w:sz w:val="19"/>
+          <w:szCs w:val="19"/>
+          <w:lang w:val="en-US"/>
+        </w:rPr>
+        <w:t xml:space="preserve">            _player = player;</w:t>
+      </w:r>
+    </w:p>
+    <w:p>
+      <w:pPr>
+        <w:autoSpaceDE w:val="0"/>
+        <w:autoSpaceDN w:val="0"/>
+        <w:adjustRightInd w:val="0"/>
+        <w:spacing w:after="0" w:line="240" w:lineRule="auto"/>
+        <w:rPr>
+          <w:rFonts w:ascii="Consolas" w:hAnsi="Consolas" w:cs="Consolas"/>
+          <w:noProof/>
+          <w:color w:val="000000"/>
+          <w:sz w:val="19"/>
+          <w:szCs w:val="19"/>
+          <w:lang w:val="en-US"/>
+        </w:rPr>
+      </w:pPr>
+      <w:r>
+        <w:rPr>
+          <w:rFonts w:ascii="Consolas" w:hAnsi="Consolas" w:cs="Consolas"/>
+          <w:noProof/>
+          <w:color w:val="000000"/>
+          <w:sz w:val="19"/>
+          <w:szCs w:val="19"/>
+          <w:lang w:val="en-US"/>
+        </w:rPr>
+        <w:t xml:space="preserve">            LifePoints = lifePoints;</w:t>
+      </w:r>
+    </w:p>
+    <w:p>
+      <w:pPr>
+        <w:autoSpaceDE w:val="0"/>
+        <w:autoSpaceDN w:val="0"/>
+        <w:adjustRightInd w:val="0"/>
+        <w:spacing w:after="0" w:line="240" w:lineRule="auto"/>
+        <w:rPr>
+          <w:rFonts w:ascii="Consolas" w:hAnsi="Consolas" w:cs="Consolas"/>
+          <w:noProof/>
+          <w:color w:val="000000"/>
+          <w:sz w:val="19"/>
+          <w:szCs w:val="19"/>
+          <w:lang w:val="en-US"/>
+        </w:rPr>
+      </w:pPr>
+      <w:r>
+        <w:rPr>
+          <w:rFonts w:ascii="Consolas" w:hAnsi="Consolas" w:cs="Consolas"/>
+          <w:noProof/>
+          <w:color w:val="000000"/>
+          <w:sz w:val="19"/>
+          <w:szCs w:val="19"/>
+          <w:lang w:val="en-US"/>
+        </w:rPr>
+        <w:t xml:space="preserve">            Position = position;</w:t>
+      </w:r>
+    </w:p>
+    <w:p>
+      <w:pPr>
+        <w:autoSpaceDE w:val="0"/>
+        <w:autoSpaceDN w:val="0"/>
+        <w:adjustRightInd w:val="0"/>
+        <w:spacing w:after="0" w:line="240" w:lineRule="auto"/>
+        <w:rPr>
+          <w:rFonts w:ascii="Consolas" w:hAnsi="Consolas" w:cs="Consolas"/>
+          <w:noProof/>
+          <w:color w:val="000000"/>
+          <w:sz w:val="19"/>
+          <w:szCs w:val="19"/>
+          <w:lang w:val="en-US"/>
+        </w:rPr>
+      </w:pPr>
+      <w:r>
+        <w:rPr>
+          <w:rFonts w:ascii="Consolas" w:hAnsi="Consolas" w:cs="Consolas"/>
+          <w:noProof/>
+          <w:color w:val="000000"/>
+          <w:sz w:val="19"/>
+          <w:szCs w:val="19"/>
+          <w:lang w:val="en-US"/>
+        </w:rPr>
+        <w:t xml:space="preserve">        }</w:t>
+      </w:r>
+    </w:p>
+    <w:p>
+      <w:pPr>
+        <w:autoSpaceDE w:val="0"/>
+        <w:autoSpaceDN w:val="0"/>
+        <w:adjustRightInd w:val="0"/>
+        <w:spacing w:after="0" w:line="240" w:lineRule="auto"/>
+        <w:rPr>
+          <w:rFonts w:ascii="Consolas" w:hAnsi="Consolas" w:cs="Consolas"/>
+          <w:noProof/>
+          <w:color w:val="000000"/>
+          <w:sz w:val="19"/>
+          <w:szCs w:val="19"/>
+          <w:lang w:val="en-US"/>
+        </w:rPr>
+      </w:pPr>
+    </w:p>
+    <w:p>
+      <w:pPr>
+        <w:autoSpaceDE w:val="0"/>
+        <w:autoSpaceDN w:val="0"/>
+        <w:adjustRightInd w:val="0"/>
+        <w:spacing w:after="0" w:line="240" w:lineRule="auto"/>
+        <w:rPr>
+          <w:rFonts w:ascii="Consolas" w:hAnsi="Consolas" w:cs="Consolas"/>
+          <w:noProof/>
+          <w:color w:val="000000"/>
+          <w:sz w:val="19"/>
+          <w:szCs w:val="19"/>
+          <w:lang w:val="en-US"/>
+        </w:rPr>
+      </w:pPr>
+      <w:r>
+        <w:rPr>
+          <w:rFonts w:ascii="Consolas" w:hAnsi="Consolas" w:cs="Consolas"/>
+          <w:noProof/>
+          <w:color w:val="000000"/>
+          <w:sz w:val="19"/>
+          <w:szCs w:val="19"/>
+          <w:lang w:val="en-US"/>
+        </w:rPr>
+        <w:t xml:space="preserve">        </w:t>
+      </w:r>
+      <w:r>
+        <w:rPr>
+          <w:rFonts w:ascii="Consolas" w:hAnsi="Consolas" w:cs="Consolas"/>
+          <w:noProof/>
+          <w:color w:val="0000FF"/>
+          <w:sz w:val="19"/>
+          <w:szCs w:val="19"/>
+          <w:lang w:val="en-US"/>
+        </w:rPr>
+        <w:t>public</w:t>
+      </w:r>
+      <w:r>
+        <w:rPr>
+          <w:rFonts w:ascii="Consolas" w:hAnsi="Consolas" w:cs="Consolas"/>
+          <w:noProof/>
+          <w:color w:val="000000"/>
+          <w:sz w:val="19"/>
+          <w:szCs w:val="19"/>
+          <w:lang w:val="en-US"/>
+        </w:rPr>
+        <w:t xml:space="preserve"> </w:t>
+      </w:r>
+      <w:r>
+        <w:rPr>
+          <w:rFonts w:ascii="Consolas" w:hAnsi="Consolas" w:cs="Consolas"/>
+          <w:noProof/>
+          <w:color w:val="2B91AF"/>
+          <w:sz w:val="19"/>
+          <w:szCs w:val="19"/>
+          <w:lang w:val="en-US"/>
+        </w:rPr>
+        <w:t>IWeapon</w:t>
+      </w:r>
+      <w:r>
+        <w:rPr>
+          <w:rFonts w:ascii="Consolas" w:hAnsi="Consolas" w:cs="Consolas"/>
+          <w:noProof/>
+          <w:color w:val="000000"/>
+          <w:sz w:val="19"/>
+          <w:szCs w:val="19"/>
+          <w:lang w:val="en-US"/>
+        </w:rPr>
+        <w:t xml:space="preserve"> GetWeapon()</w:t>
+      </w:r>
+      <w:r>
+        <w:rPr>
+          <w:rFonts w:ascii="Consolas" w:hAnsi="Consolas" w:cs="Consolas"/>
+          <w:noProof/>
+          <w:color w:val="000000"/>
+          <w:sz w:val="19"/>
+          <w:szCs w:val="19"/>
+          <w:lang w:val="en-US"/>
+        </w:rPr>
+        <w:t xml:space="preserve"> </w:t>
+      </w:r>
+      <w:r>
+        <w:rPr>
+          <w:rFonts w:ascii="Consolas" w:hAnsi="Consolas" w:cs="Consolas"/>
+          <w:noProof/>
+          <w:color w:val="000000"/>
+          <w:sz w:val="19"/>
+          <w:szCs w:val="19"/>
+          <w:lang w:val="en-US"/>
+        </w:rPr>
+        <w:t>{…}</w:t>
+      </w:r>
+    </w:p>
+    <w:p>
+      <w:pPr>
+        <w:autoSpaceDE w:val="0"/>
+        <w:autoSpaceDN w:val="0"/>
+        <w:adjustRightInd w:val="0"/>
+        <w:spacing w:after="0" w:line="240" w:lineRule="auto"/>
+        <w:rPr>
+          <w:rFonts w:ascii="Consolas" w:hAnsi="Consolas" w:cs="Consolas"/>
+          <w:noProof/>
+          <w:color w:val="000000"/>
+          <w:sz w:val="19"/>
+          <w:szCs w:val="19"/>
+          <w:lang w:val="en-US"/>
+        </w:rPr>
+      </w:pPr>
+    </w:p>
+    <w:p>
+      <w:pPr>
+        <w:autoSpaceDE w:val="0"/>
+        <w:autoSpaceDN w:val="0"/>
+        <w:adjustRightInd w:val="0"/>
+        <w:spacing w:after="0" w:line="240" w:lineRule="auto"/>
+        <w:rPr>
+          <w:rFonts w:ascii="Consolas" w:hAnsi="Consolas" w:cs="Consolas"/>
+          <w:noProof/>
+          <w:color w:val="000000"/>
+          <w:sz w:val="19"/>
+          <w:szCs w:val="19"/>
+          <w:lang w:val="en-US"/>
+        </w:rPr>
+      </w:pPr>
+      <w:r>
+        <w:rPr>
+          <w:rFonts w:ascii="Consolas" w:hAnsi="Consolas" w:cs="Consolas"/>
+          <w:noProof/>
+          <w:color w:val="000000"/>
+          <w:sz w:val="19"/>
+          <w:szCs w:val="19"/>
+          <w:lang w:val="en-US"/>
+        </w:rPr>
+        <w:t xml:space="preserve">        </w:t>
+      </w:r>
+      <w:r>
+        <w:rPr>
+          <w:rFonts w:ascii="Consolas" w:hAnsi="Consolas" w:cs="Consolas"/>
+          <w:noProof/>
+          <w:color w:val="0000FF"/>
+          <w:sz w:val="19"/>
+          <w:szCs w:val="19"/>
+          <w:lang w:val="en-US"/>
+        </w:rPr>
+        <w:t>public</w:t>
+      </w:r>
+      <w:r>
+        <w:rPr>
+          <w:rFonts w:ascii="Consolas" w:hAnsi="Consolas" w:cs="Consolas"/>
+          <w:noProof/>
+          <w:color w:val="000000"/>
+          <w:sz w:val="19"/>
+          <w:szCs w:val="19"/>
+          <w:lang w:val="en-US"/>
+        </w:rPr>
+        <w:t xml:space="preserve"> </w:t>
+      </w:r>
+      <w:r>
+        <w:rPr>
+          <w:rFonts w:ascii="Consolas" w:hAnsi="Consolas" w:cs="Consolas"/>
+          <w:noProof/>
+          <w:color w:val="0000FF"/>
+          <w:sz w:val="19"/>
+          <w:szCs w:val="19"/>
+          <w:lang w:val="en-US"/>
+        </w:rPr>
+        <w:t>void</w:t>
+      </w:r>
+      <w:r>
+        <w:rPr>
+          <w:rFonts w:ascii="Consolas" w:hAnsi="Consolas" w:cs="Consolas"/>
+          <w:noProof/>
+          <w:color w:val="000000"/>
+          <w:sz w:val="19"/>
+          <w:szCs w:val="19"/>
+          <w:lang w:val="en-US"/>
+        </w:rPr>
+        <w:t xml:space="preserve"> SetWeapon(</w:t>
+      </w:r>
+      <w:r>
+        <w:rPr>
+          <w:rFonts w:ascii="Consolas" w:hAnsi="Consolas" w:cs="Consolas"/>
+          <w:noProof/>
+          <w:color w:val="2B91AF"/>
+          <w:sz w:val="19"/>
+          <w:szCs w:val="19"/>
+          <w:lang w:val="en-US"/>
+        </w:rPr>
+        <w:t>IWeapon</w:t>
+      </w:r>
+      <w:r>
+        <w:rPr>
+          <w:rFonts w:ascii="Consolas" w:hAnsi="Consolas" w:cs="Consolas"/>
+          <w:noProof/>
+          <w:color w:val="000000"/>
+          <w:sz w:val="19"/>
+          <w:szCs w:val="19"/>
+          <w:lang w:val="en-US"/>
+        </w:rPr>
+        <w:t xml:space="preserve"> weapon)</w:t>
+      </w:r>
+      <w:r>
+        <w:rPr>
+          <w:rFonts w:ascii="Consolas" w:hAnsi="Consolas" w:cs="Consolas"/>
+          <w:noProof/>
+          <w:color w:val="000000"/>
+          <w:sz w:val="19"/>
+          <w:szCs w:val="19"/>
+          <w:lang w:val="en-US"/>
+        </w:rPr>
+        <w:t xml:space="preserve"> {…}</w:t>
+      </w:r>
+    </w:p>
+    <w:p>
+      <w:pPr>
+        <w:autoSpaceDE w:val="0"/>
+        <w:autoSpaceDN w:val="0"/>
+        <w:adjustRightInd w:val="0"/>
+        <w:spacing w:after="0" w:line="240" w:lineRule="auto"/>
+        <w:rPr>
+          <w:rFonts w:ascii="Consolas" w:hAnsi="Consolas" w:cs="Consolas"/>
+          <w:noProof/>
+          <w:color w:val="000000"/>
+          <w:sz w:val="19"/>
+          <w:szCs w:val="19"/>
+          <w:lang w:val="en-US"/>
+        </w:rPr>
+      </w:pPr>
+    </w:p>
+    <w:p>
+      <w:pPr>
+        <w:autoSpaceDE w:val="0"/>
+        <w:autoSpaceDN w:val="0"/>
+        <w:adjustRightInd w:val="0"/>
+        <w:spacing w:after="0" w:line="240" w:lineRule="auto"/>
+        <w:rPr>
+          <w:rFonts w:ascii="Consolas" w:hAnsi="Consolas" w:cs="Consolas"/>
+          <w:noProof/>
+          <w:color w:val="000000"/>
+          <w:sz w:val="19"/>
+          <w:szCs w:val="19"/>
+          <w:lang w:val="en-US"/>
+        </w:rPr>
+      </w:pPr>
+      <w:r>
+        <w:rPr>
+          <w:rFonts w:ascii="Consolas" w:hAnsi="Consolas" w:cs="Consolas"/>
+          <w:noProof/>
+          <w:color w:val="000000"/>
+          <w:sz w:val="19"/>
+          <w:szCs w:val="19"/>
+          <w:lang w:val="en-US"/>
+        </w:rPr>
+        <w:t xml:space="preserve">        </w:t>
+      </w:r>
+      <w:r>
+        <w:rPr>
+          <w:rFonts w:ascii="Consolas" w:hAnsi="Consolas" w:cs="Consolas"/>
+          <w:noProof/>
+          <w:color w:val="0000FF"/>
+          <w:sz w:val="19"/>
+          <w:szCs w:val="19"/>
+          <w:lang w:val="en-US"/>
+        </w:rPr>
+        <w:t>public</w:t>
+      </w:r>
+      <w:r>
+        <w:rPr>
+          <w:rFonts w:ascii="Consolas" w:hAnsi="Consolas" w:cs="Consolas"/>
+          <w:noProof/>
+          <w:color w:val="000000"/>
+          <w:sz w:val="19"/>
+          <w:szCs w:val="19"/>
+          <w:lang w:val="en-US"/>
+        </w:rPr>
+        <w:t xml:space="preserve"> </w:t>
+      </w:r>
+      <w:r>
+        <w:rPr>
+          <w:rFonts w:ascii="Consolas" w:hAnsi="Consolas" w:cs="Consolas"/>
+          <w:noProof/>
+          <w:color w:val="0000FF"/>
+          <w:sz w:val="19"/>
+          <w:szCs w:val="19"/>
+          <w:lang w:val="en-US"/>
+        </w:rPr>
+        <w:t>abstract</w:t>
+      </w:r>
+      <w:r>
+        <w:rPr>
+          <w:rFonts w:ascii="Consolas" w:hAnsi="Consolas" w:cs="Consolas"/>
+          <w:noProof/>
+          <w:color w:val="000000"/>
+          <w:sz w:val="19"/>
+          <w:szCs w:val="19"/>
+          <w:lang w:val="en-US"/>
+        </w:rPr>
+        <w:t xml:space="preserve"> </w:t>
+      </w:r>
+      <w:r>
+        <w:rPr>
+          <w:rFonts w:ascii="Consolas" w:hAnsi="Consolas" w:cs="Consolas"/>
+          <w:noProof/>
+          <w:color w:val="0000FF"/>
+          <w:sz w:val="19"/>
+          <w:szCs w:val="19"/>
+          <w:lang w:val="en-US"/>
+        </w:rPr>
+        <w:t>void</w:t>
+      </w:r>
+      <w:r>
+        <w:rPr>
+          <w:rFonts w:ascii="Consolas" w:hAnsi="Consolas" w:cs="Consolas"/>
+          <w:noProof/>
+          <w:color w:val="000000"/>
+          <w:sz w:val="19"/>
+          <w:szCs w:val="19"/>
+          <w:lang w:val="en-US"/>
+        </w:rPr>
+        <w:t xml:space="preserve"> Attack();</w:t>
+      </w:r>
+    </w:p>
+    <w:p>
+      <w:pPr>
+        <w:autoSpaceDE w:val="0"/>
+        <w:autoSpaceDN w:val="0"/>
+        <w:adjustRightInd w:val="0"/>
+        <w:spacing w:after="0" w:line="240" w:lineRule="auto"/>
+        <w:rPr>
+          <w:rFonts w:ascii="Consolas" w:hAnsi="Consolas" w:cs="Consolas"/>
+          <w:noProof/>
+          <w:color w:val="000000"/>
+          <w:sz w:val="19"/>
+          <w:szCs w:val="19"/>
+          <w:lang w:val="en-US"/>
+        </w:rPr>
+      </w:pPr>
+      <w:r>
+        <w:rPr>
+          <w:rFonts w:ascii="Consolas" w:hAnsi="Consolas" w:cs="Consolas"/>
+          <w:noProof/>
+          <w:color w:val="000000"/>
+          <w:sz w:val="19"/>
+          <w:szCs w:val="19"/>
+          <w:lang w:val="en-US"/>
+        </w:rPr>
+        <w:t xml:space="preserve">        </w:t>
+      </w:r>
+    </w:p>
+    <w:p>
+      <w:pPr>
+        <w:autoSpaceDE w:val="0"/>
+        <w:autoSpaceDN w:val="0"/>
+        <w:adjustRightInd w:val="0"/>
+        <w:spacing w:after="0" w:line="240" w:lineRule="auto"/>
+        <w:rPr>
+          <w:rFonts w:ascii="Consolas" w:hAnsi="Consolas" w:cs="Consolas"/>
+          <w:noProof/>
+          <w:color w:val="000000"/>
+          <w:sz w:val="19"/>
+          <w:szCs w:val="19"/>
+          <w:lang w:val="en-US"/>
+        </w:rPr>
+      </w:pPr>
+      <w:r>
+        <w:rPr>
+          <w:rFonts w:ascii="Consolas" w:hAnsi="Consolas" w:cs="Consolas"/>
+          <w:noProof/>
+          <w:color w:val="000000"/>
+          <w:sz w:val="19"/>
+          <w:szCs w:val="19"/>
+          <w:lang w:val="en-US"/>
+        </w:rPr>
+        <w:t xml:space="preserve">        </w:t>
+      </w:r>
+      <w:r>
+        <w:rPr>
+          <w:rFonts w:ascii="Consolas" w:hAnsi="Consolas" w:cs="Consolas"/>
+          <w:noProof/>
+          <w:color w:val="0000FF"/>
+          <w:sz w:val="19"/>
+          <w:szCs w:val="19"/>
+          <w:lang w:val="en-US"/>
+        </w:rPr>
+        <w:t>public</w:t>
+      </w:r>
+      <w:r>
+        <w:rPr>
+          <w:rFonts w:ascii="Consolas" w:hAnsi="Consolas" w:cs="Consolas"/>
+          <w:noProof/>
+          <w:color w:val="000000"/>
+          <w:sz w:val="19"/>
+          <w:szCs w:val="19"/>
+          <w:lang w:val="en-US"/>
+        </w:rPr>
+        <w:t xml:space="preserve"> </w:t>
+      </w:r>
+      <w:r>
+        <w:rPr>
+          <w:rFonts w:ascii="Consolas" w:hAnsi="Consolas" w:cs="Consolas"/>
+          <w:noProof/>
+          <w:color w:val="0000FF"/>
+          <w:sz w:val="19"/>
+          <w:szCs w:val="19"/>
+          <w:lang w:val="en-US"/>
+        </w:rPr>
+        <w:t>virtual</w:t>
+      </w:r>
+      <w:r>
+        <w:rPr>
+          <w:rFonts w:ascii="Consolas" w:hAnsi="Consolas" w:cs="Consolas"/>
+          <w:noProof/>
+          <w:color w:val="000000"/>
+          <w:sz w:val="19"/>
+          <w:szCs w:val="19"/>
+          <w:lang w:val="en-US"/>
+        </w:rPr>
+        <w:t xml:space="preserve"> </w:t>
+      </w:r>
+      <w:r>
+        <w:rPr>
+          <w:rFonts w:ascii="Consolas" w:hAnsi="Consolas" w:cs="Consolas"/>
+          <w:noProof/>
+          <w:color w:val="0000FF"/>
+          <w:sz w:val="19"/>
+          <w:szCs w:val="19"/>
+          <w:lang w:val="en-US"/>
+        </w:rPr>
+        <w:t>void</w:t>
+      </w:r>
+      <w:r>
+        <w:rPr>
+          <w:rFonts w:ascii="Consolas" w:hAnsi="Consolas" w:cs="Consolas"/>
+          <w:noProof/>
+          <w:color w:val="000000"/>
+          <w:sz w:val="19"/>
+          <w:szCs w:val="19"/>
+          <w:lang w:val="en-US"/>
+        </w:rPr>
+        <w:t xml:space="preserve"> UpdateObserver()</w:t>
+      </w:r>
+      <w:r>
+        <w:rPr>
+          <w:rFonts w:ascii="Consolas" w:hAnsi="Consolas" w:cs="Consolas"/>
+          <w:noProof/>
+          <w:color w:val="000000"/>
+          <w:sz w:val="19"/>
+          <w:szCs w:val="19"/>
+          <w:lang w:val="en-US"/>
+        </w:rPr>
+        <w:t xml:space="preserve"> </w:t>
+      </w:r>
+      <w:r>
+        <w:rPr>
+          <w:rFonts w:ascii="Consolas" w:hAnsi="Consolas" w:cs="Consolas"/>
+          <w:noProof/>
+          <w:color w:val="000000"/>
+          <w:sz w:val="19"/>
+          <w:szCs w:val="19"/>
+          <w:lang w:val="en-US"/>
+        </w:rPr>
+        <w:t>{…}</w:t>
+      </w:r>
+    </w:p>
+    <w:p>
+      <w:pPr>
+        <w:autoSpaceDE w:val="0"/>
+        <w:autoSpaceDN w:val="0"/>
+        <w:adjustRightInd w:val="0"/>
+        <w:spacing w:after="0" w:line="240" w:lineRule="auto"/>
+        <w:rPr>
+          <w:rFonts w:ascii="Consolas" w:hAnsi="Consolas" w:cs="Consolas"/>
+          <w:noProof/>
+          <w:color w:val="000000"/>
+          <w:sz w:val="19"/>
+          <w:szCs w:val="19"/>
+          <w:lang w:val="en-US"/>
+        </w:rPr>
+      </w:pPr>
+      <w:r>
+        <w:rPr>
+          <w:rFonts w:ascii="Consolas" w:hAnsi="Consolas" w:cs="Consolas"/>
+          <w:noProof/>
+          <w:color w:val="000000"/>
+          <w:sz w:val="19"/>
+          <w:szCs w:val="19"/>
+          <w:lang w:val="en-US"/>
+        </w:rPr>
+        <w:t xml:space="preserve">        </w:t>
+      </w:r>
+      <w:r>
+        <w:rPr>
+          <w:rFonts w:ascii="Consolas" w:hAnsi="Consolas" w:cs="Consolas"/>
+          <w:noProof/>
+          <w:color w:val="0000FF"/>
+          <w:sz w:val="19"/>
+          <w:szCs w:val="19"/>
+          <w:lang w:val="en-US"/>
+        </w:rPr>
+        <w:t>public</w:t>
+      </w:r>
+      <w:r>
+        <w:rPr>
+          <w:rFonts w:ascii="Consolas" w:hAnsi="Consolas" w:cs="Consolas"/>
+          <w:noProof/>
+          <w:color w:val="000000"/>
+          <w:sz w:val="19"/>
+          <w:szCs w:val="19"/>
+          <w:lang w:val="en-US"/>
+        </w:rPr>
+        <w:t xml:space="preserve"> </w:t>
+      </w:r>
+      <w:r>
+        <w:rPr>
+          <w:rFonts w:ascii="Consolas" w:hAnsi="Consolas" w:cs="Consolas"/>
+          <w:noProof/>
+          <w:color w:val="2B91AF"/>
+          <w:sz w:val="19"/>
+          <w:szCs w:val="19"/>
+          <w:lang w:val="en-US"/>
+        </w:rPr>
+        <w:t>Enemy</w:t>
+      </w:r>
+      <w:r>
+        <w:rPr>
+          <w:rFonts w:ascii="Consolas" w:hAnsi="Consolas" w:cs="Consolas"/>
+          <w:noProof/>
+          <w:color w:val="000000"/>
+          <w:sz w:val="19"/>
+          <w:szCs w:val="19"/>
+          <w:lang w:val="en-US"/>
+        </w:rPr>
+        <w:t xml:space="preserve"> Clone()</w:t>
+      </w:r>
+      <w:r>
+        <w:rPr>
+          <w:rFonts w:ascii="Consolas" w:hAnsi="Consolas" w:cs="Consolas"/>
+          <w:noProof/>
+          <w:color w:val="000000"/>
+          <w:sz w:val="19"/>
+          <w:szCs w:val="19"/>
+          <w:lang w:val="en-US"/>
+        </w:rPr>
+        <w:t xml:space="preserve"> </w:t>
+      </w:r>
+      <w:r>
+        <w:rPr>
+          <w:rFonts w:ascii="Consolas" w:hAnsi="Consolas" w:cs="Consolas"/>
+          <w:noProof/>
+          <w:color w:val="000000"/>
+          <w:sz w:val="19"/>
+          <w:szCs w:val="19"/>
+          <w:lang w:val="en-US"/>
+        </w:rPr>
+        <w:t>{…}</w:t>
+      </w:r>
+    </w:p>
+    <w:p>
+      <w:pPr>
+        <w:autoSpaceDE w:val="0"/>
+        <w:autoSpaceDN w:val="0"/>
+        <w:adjustRightInd w:val="0"/>
+        <w:spacing w:after="0" w:line="240" w:lineRule="auto"/>
+        <w:rPr>
+          <w:rFonts w:ascii="Consolas" w:hAnsi="Consolas" w:cs="Consolas"/>
+          <w:noProof/>
+          <w:color w:val="000000"/>
+          <w:sz w:val="19"/>
+          <w:szCs w:val="19"/>
+          <w:lang w:val="en-US"/>
+        </w:rPr>
+      </w:pPr>
+      <w:r>
+        <w:rPr>
+          <w:rFonts w:ascii="Consolas" w:hAnsi="Consolas" w:cs="Consolas"/>
+          <w:noProof/>
+          <w:color w:val="000000"/>
+          <w:sz w:val="19"/>
+          <w:szCs w:val="19"/>
+          <w:lang w:val="en-US"/>
+        </w:rPr>
+        <w:t xml:space="preserve">        </w:t>
+      </w:r>
+      <w:r>
+        <w:rPr>
+          <w:rFonts w:ascii="Consolas" w:hAnsi="Consolas" w:cs="Consolas"/>
+          <w:noProof/>
+          <w:color w:val="0000FF"/>
+          <w:sz w:val="19"/>
+          <w:szCs w:val="19"/>
+          <w:lang w:val="en-US"/>
+        </w:rPr>
+        <w:t>public</w:t>
+      </w:r>
+      <w:r>
+        <w:rPr>
+          <w:rFonts w:ascii="Consolas" w:hAnsi="Consolas" w:cs="Consolas"/>
+          <w:noProof/>
+          <w:color w:val="000000"/>
+          <w:sz w:val="19"/>
+          <w:szCs w:val="19"/>
+          <w:lang w:val="en-US"/>
+        </w:rPr>
+        <w:t xml:space="preserve"> </w:t>
+      </w:r>
+      <w:r>
+        <w:rPr>
+          <w:rFonts w:ascii="Consolas" w:hAnsi="Consolas" w:cs="Consolas"/>
+          <w:noProof/>
+          <w:color w:val="2B91AF"/>
+          <w:sz w:val="19"/>
+          <w:szCs w:val="19"/>
+          <w:lang w:val="en-US"/>
+        </w:rPr>
+        <w:t>Enemy</w:t>
+      </w:r>
+      <w:r>
+        <w:rPr>
+          <w:rFonts w:ascii="Consolas" w:hAnsi="Consolas" w:cs="Consolas"/>
+          <w:noProof/>
+          <w:color w:val="000000"/>
+          <w:sz w:val="19"/>
+          <w:szCs w:val="19"/>
+          <w:lang w:val="en-US"/>
+        </w:rPr>
+        <w:t xml:space="preserve"> DeepCopy()</w:t>
+      </w:r>
+      <w:r>
+        <w:rPr>
+          <w:rFonts w:ascii="Consolas" w:hAnsi="Consolas" w:cs="Consolas"/>
+          <w:noProof/>
+          <w:color w:val="000000"/>
+          <w:sz w:val="19"/>
+          <w:szCs w:val="19"/>
+          <w:lang w:val="en-US"/>
+        </w:rPr>
+        <w:t xml:space="preserve"> </w:t>
+      </w:r>
+      <w:r>
+        <w:rPr>
+          <w:rFonts w:ascii="Consolas" w:hAnsi="Consolas" w:cs="Consolas"/>
+          <w:noProof/>
+          <w:color w:val="000000"/>
+          <w:sz w:val="19"/>
+          <w:szCs w:val="19"/>
+          <w:lang w:val="en-US"/>
+        </w:rPr>
+        <w:t>{…}</w:t>
+      </w:r>
+    </w:p>
+    <w:p>
+      <w:pPr>
+        <w:autoSpaceDE w:val="0"/>
+        <w:autoSpaceDN w:val="0"/>
+        <w:adjustRightInd w:val="0"/>
+        <w:spacing w:after="0" w:line="240" w:lineRule="auto"/>
+        <w:rPr>
+          <w:rFonts w:ascii="Consolas" w:hAnsi="Consolas" w:cs="Consolas"/>
+          <w:noProof/>
+          <w:color w:val="000000"/>
+          <w:sz w:val="19"/>
+          <w:szCs w:val="19"/>
+          <w:lang w:val="en-US"/>
+        </w:rPr>
+      </w:pPr>
+      <w:r>
+        <w:rPr>
+          <w:rFonts w:ascii="Consolas" w:hAnsi="Consolas" w:cs="Consolas"/>
+          <w:noProof/>
+          <w:color w:val="000000"/>
+          <w:sz w:val="19"/>
+          <w:szCs w:val="19"/>
+          <w:lang w:val="en-US"/>
+        </w:rPr>
+        <w:t xml:space="preserve">    }</w:t>
+      </w:r>
+    </w:p>
+    <w:p>
+      <w:pPr>
+        <w:rPr>
+          <w:rFonts w:ascii="Consolas" w:hAnsi="Consolas" w:cs="Consolas"/>
+          <w:noProof/>
+          <w:color w:val="000000"/>
+          <w:sz w:val="19"/>
+          <w:szCs w:val="19"/>
+          <w:lang w:val="en-US"/>
+        </w:rPr>
+      </w:pPr>
+      <w:r>
+        <w:rPr>
+          <w:rFonts w:ascii="Consolas" w:hAnsi="Consolas" w:cs="Consolas"/>
+          <w:noProof/>
+          <w:color w:val="000000"/>
+          <w:sz w:val="19"/>
+          <w:szCs w:val="19"/>
+          <w:lang w:val="en-US"/>
+        </w:rPr>
+        <w:t>}</w:t>
+      </w:r>
+    </w:p>
+    <w:p>
+      <w:pPr>
+        <w:autoSpaceDE w:val="0"/>
+        <w:autoSpaceDN w:val="0"/>
+        <w:adjustRightInd w:val="0"/>
+        <w:spacing w:after="0" w:line="240" w:lineRule="auto"/>
+        <w:rPr>
+          <w:rFonts w:ascii="Consolas" w:hAnsi="Consolas" w:cs="Consolas"/>
+          <w:noProof/>
+          <w:color w:val="000000"/>
+          <w:sz w:val="19"/>
+          <w:szCs w:val="19"/>
+          <w:lang w:val="en-US"/>
+        </w:rPr>
+      </w:pPr>
+      <w:r>
+        <w:rPr>
+          <w:rFonts w:ascii="Consolas" w:hAnsi="Consolas" w:cs="Consolas"/>
+          <w:noProof/>
+          <w:color w:val="0000FF"/>
+          <w:sz w:val="19"/>
+          <w:szCs w:val="19"/>
+          <w:lang w:val="en-US"/>
+        </w:rPr>
+        <w:lastRenderedPageBreak/>
+        <w:t>namespace</w:t>
+      </w:r>
+      <w:r>
+        <w:rPr>
+          <w:rFonts w:ascii="Consolas" w:hAnsi="Consolas" w:cs="Consolas"/>
+          <w:noProof/>
+          <w:color w:val="000000"/>
+          <w:sz w:val="19"/>
+          <w:szCs w:val="19"/>
+          <w:lang w:val="en-US"/>
+        </w:rPr>
+        <w:t xml:space="preserve"> Shooter.Interfaces</w:t>
+      </w:r>
+    </w:p>
+    <w:p>
+      <w:pPr>
+        <w:autoSpaceDE w:val="0"/>
+        <w:autoSpaceDN w:val="0"/>
+        <w:adjustRightInd w:val="0"/>
+        <w:spacing w:after="0" w:line="240" w:lineRule="auto"/>
+        <w:rPr>
+          <w:rFonts w:ascii="Consolas" w:hAnsi="Consolas" w:cs="Consolas"/>
+          <w:noProof/>
+          <w:color w:val="000000"/>
+          <w:sz w:val="19"/>
+          <w:szCs w:val="19"/>
+          <w:lang w:val="en-US"/>
+        </w:rPr>
+      </w:pPr>
+      <w:r>
+        <w:rPr>
+          <w:rFonts w:ascii="Consolas" w:hAnsi="Consolas" w:cs="Consolas"/>
+          <w:noProof/>
+          <w:color w:val="000000"/>
+          <w:sz w:val="19"/>
+          <w:szCs w:val="19"/>
+          <w:lang w:val="en-US"/>
+        </w:rPr>
+        <w:t>{</w:t>
+      </w:r>
+    </w:p>
+    <w:p>
+      <w:pPr>
+        <w:autoSpaceDE w:val="0"/>
+        <w:autoSpaceDN w:val="0"/>
+        <w:adjustRightInd w:val="0"/>
+        <w:spacing w:after="0" w:line="240" w:lineRule="auto"/>
+        <w:rPr>
+          <w:rFonts w:ascii="Consolas" w:hAnsi="Consolas" w:cs="Consolas"/>
+          <w:noProof/>
+          <w:color w:val="000000"/>
+          <w:sz w:val="19"/>
+          <w:szCs w:val="19"/>
+          <w:lang w:val="en-US"/>
+        </w:rPr>
+      </w:pPr>
+      <w:r>
+        <w:rPr>
+          <w:rFonts w:ascii="Consolas" w:hAnsi="Consolas" w:cs="Consolas"/>
+          <w:noProof/>
+          <w:color w:val="000000"/>
+          <w:sz w:val="19"/>
+          <w:szCs w:val="19"/>
+          <w:lang w:val="en-US"/>
+        </w:rPr>
+        <w:t xml:space="preserve">    </w:t>
+      </w:r>
+      <w:r>
+        <w:rPr>
+          <w:rFonts w:ascii="Consolas" w:hAnsi="Consolas" w:cs="Consolas"/>
+          <w:noProof/>
+          <w:color w:val="0000FF"/>
+          <w:sz w:val="19"/>
+          <w:szCs w:val="19"/>
+          <w:lang w:val="en-US"/>
+        </w:rPr>
+        <w:t>public</w:t>
+      </w:r>
+      <w:r>
+        <w:rPr>
+          <w:rFonts w:ascii="Consolas" w:hAnsi="Consolas" w:cs="Consolas"/>
+          <w:noProof/>
+          <w:color w:val="000000"/>
+          <w:sz w:val="19"/>
+          <w:szCs w:val="19"/>
+          <w:lang w:val="en-US"/>
+        </w:rPr>
+        <w:t xml:space="preserve"> </w:t>
+      </w:r>
+      <w:r>
+        <w:rPr>
+          <w:rFonts w:ascii="Consolas" w:hAnsi="Consolas" w:cs="Consolas"/>
+          <w:noProof/>
+          <w:color w:val="0000FF"/>
+          <w:sz w:val="19"/>
+          <w:szCs w:val="19"/>
+          <w:lang w:val="en-US"/>
+        </w:rPr>
+        <w:t>interface</w:t>
+      </w:r>
+      <w:r>
+        <w:rPr>
+          <w:rFonts w:ascii="Consolas" w:hAnsi="Consolas" w:cs="Consolas"/>
+          <w:noProof/>
+          <w:color w:val="000000"/>
+          <w:sz w:val="19"/>
+          <w:szCs w:val="19"/>
+          <w:lang w:val="en-US"/>
+        </w:rPr>
+        <w:t xml:space="preserve"> </w:t>
+      </w:r>
+      <w:r>
+        <w:rPr>
+          <w:rFonts w:ascii="Consolas" w:hAnsi="Consolas" w:cs="Consolas"/>
+          <w:noProof/>
+          <w:color w:val="2B91AF"/>
+          <w:sz w:val="19"/>
+          <w:szCs w:val="19"/>
+          <w:lang w:val="en-US"/>
+        </w:rPr>
+        <w:t>IWeapon</w:t>
+      </w:r>
+    </w:p>
+    <w:p>
+      <w:pPr>
+        <w:autoSpaceDE w:val="0"/>
+        <w:autoSpaceDN w:val="0"/>
+        <w:adjustRightInd w:val="0"/>
+        <w:spacing w:after="0" w:line="240" w:lineRule="auto"/>
+        <w:rPr>
+          <w:rFonts w:ascii="Consolas" w:hAnsi="Consolas" w:cs="Consolas"/>
+          <w:noProof/>
+          <w:color w:val="000000"/>
+          <w:sz w:val="19"/>
+          <w:szCs w:val="19"/>
+          <w:lang w:val="en-US"/>
+        </w:rPr>
+      </w:pPr>
+      <w:r>
+        <w:rPr>
+          <w:rFonts w:ascii="Consolas" w:hAnsi="Consolas" w:cs="Consolas"/>
+          <w:noProof/>
+          <w:color w:val="000000"/>
+          <w:sz w:val="19"/>
+          <w:szCs w:val="19"/>
+          <w:lang w:val="en-US"/>
+        </w:rPr>
+        <w:t xml:space="preserve">    {</w:t>
+      </w:r>
+    </w:p>
+    <w:p>
+      <w:pPr>
+        <w:autoSpaceDE w:val="0"/>
+        <w:autoSpaceDN w:val="0"/>
+        <w:adjustRightInd w:val="0"/>
+        <w:spacing w:after="0" w:line="240" w:lineRule="auto"/>
+        <w:rPr>
+          <w:rFonts w:ascii="Consolas" w:hAnsi="Consolas" w:cs="Consolas"/>
+          <w:noProof/>
+          <w:color w:val="000000"/>
+          <w:sz w:val="19"/>
+          <w:szCs w:val="19"/>
+          <w:lang w:val="en-US"/>
+        </w:rPr>
+      </w:pPr>
+      <w:r>
+        <w:rPr>
+          <w:rFonts w:ascii="Consolas" w:hAnsi="Consolas" w:cs="Consolas"/>
+          <w:noProof/>
+          <w:color w:val="000000"/>
+          <w:sz w:val="19"/>
+          <w:szCs w:val="19"/>
+          <w:lang w:val="en-US"/>
+        </w:rPr>
+        <w:t xml:space="preserve">        </w:t>
+      </w:r>
+      <w:r>
+        <w:rPr>
+          <w:rFonts w:ascii="Consolas" w:hAnsi="Consolas" w:cs="Consolas"/>
+          <w:noProof/>
+          <w:color w:val="0000FF"/>
+          <w:sz w:val="19"/>
+          <w:szCs w:val="19"/>
+          <w:lang w:val="en-US"/>
+        </w:rPr>
+        <w:t>void</w:t>
+      </w:r>
+      <w:r>
+        <w:rPr>
+          <w:rFonts w:ascii="Consolas" w:hAnsi="Consolas" w:cs="Consolas"/>
+          <w:noProof/>
+          <w:color w:val="000000"/>
+          <w:sz w:val="19"/>
+          <w:szCs w:val="19"/>
+          <w:lang w:val="en-US"/>
+        </w:rPr>
+        <w:t xml:space="preserve"> Shoot();</w:t>
+      </w:r>
+    </w:p>
+    <w:p>
+      <w:pPr>
+        <w:autoSpaceDE w:val="0"/>
+        <w:autoSpaceDN w:val="0"/>
+        <w:adjustRightInd w:val="0"/>
+        <w:spacing w:after="0" w:line="240" w:lineRule="auto"/>
+        <w:rPr>
+          <w:rFonts w:ascii="Consolas" w:hAnsi="Consolas" w:cs="Consolas"/>
+          <w:noProof/>
+          <w:color w:val="000000"/>
+          <w:sz w:val="19"/>
+          <w:szCs w:val="19"/>
+          <w:lang w:val="en-US"/>
+        </w:rPr>
+      </w:pPr>
+      <w:r>
+        <w:rPr>
+          <w:rFonts w:ascii="Consolas" w:hAnsi="Consolas" w:cs="Consolas"/>
+          <w:noProof/>
+          <w:color w:val="000000"/>
+          <w:sz w:val="19"/>
+          <w:szCs w:val="19"/>
+          <w:lang w:val="en-US"/>
+        </w:rPr>
+        <w:t xml:space="preserve">        </w:t>
+      </w:r>
+      <w:r>
+        <w:rPr>
+          <w:rFonts w:ascii="Consolas" w:hAnsi="Consolas" w:cs="Consolas"/>
+          <w:noProof/>
+          <w:color w:val="2B91AF"/>
+          <w:sz w:val="19"/>
+          <w:szCs w:val="19"/>
+          <w:lang w:val="en-US"/>
+        </w:rPr>
+        <w:t>Weapon</w:t>
+      </w:r>
+      <w:r>
+        <w:rPr>
+          <w:rFonts w:ascii="Consolas" w:hAnsi="Consolas" w:cs="Consolas"/>
+          <w:noProof/>
+          <w:color w:val="000000"/>
+          <w:sz w:val="19"/>
+          <w:szCs w:val="19"/>
+          <w:lang w:val="en-US"/>
+        </w:rPr>
+        <w:t xml:space="preserve"> Clone();</w:t>
+      </w:r>
+    </w:p>
+    <w:p>
+      <w:pPr>
+        <w:autoSpaceDE w:val="0"/>
+        <w:autoSpaceDN w:val="0"/>
+        <w:adjustRightInd w:val="0"/>
+        <w:spacing w:after="0" w:line="240" w:lineRule="auto"/>
+        <w:rPr>
+          <w:rFonts w:ascii="Consolas" w:hAnsi="Consolas" w:cs="Consolas"/>
+          <w:noProof/>
+          <w:color w:val="000000"/>
+          <w:sz w:val="19"/>
+          <w:szCs w:val="19"/>
+          <w:lang w:val="en-US"/>
+        </w:rPr>
+      </w:pPr>
+      <w:r>
+        <w:rPr>
+          <w:rFonts w:ascii="Consolas" w:hAnsi="Consolas" w:cs="Consolas"/>
+          <w:noProof/>
+          <w:color w:val="000000"/>
+          <w:sz w:val="19"/>
+          <w:szCs w:val="19"/>
+          <w:lang w:val="en-US"/>
+        </w:rPr>
+        <w:t xml:space="preserve">    </w:t>
+      </w:r>
+      <w:r>
+        <w:rPr>
+          <w:rFonts w:ascii="Consolas" w:hAnsi="Consolas" w:cs="Consolas"/>
+          <w:noProof/>
+          <w:color w:val="000000"/>
+          <w:sz w:val="19"/>
+          <w:szCs w:val="19"/>
+          <w:lang w:val="en-US"/>
+        </w:rPr>
+        <w:t>}</w:t>
+      </w:r>
+    </w:p>
+    <w:p>
+      <w:pPr>
+        <w:autoSpaceDE w:val="0"/>
+        <w:autoSpaceDN w:val="0"/>
+        <w:adjustRightInd w:val="0"/>
+        <w:spacing w:after="0" w:line="240" w:lineRule="auto"/>
+        <w:rPr>
+          <w:rFonts w:ascii="Consolas" w:hAnsi="Consolas" w:cs="Consolas"/>
+          <w:noProof/>
+          <w:color w:val="000000"/>
+          <w:sz w:val="19"/>
+          <w:szCs w:val="19"/>
+          <w:lang w:val="en-US"/>
+        </w:rPr>
+      </w:pPr>
+      <w:r>
+        <w:rPr>
+          <w:rFonts w:ascii="Consolas" w:hAnsi="Consolas" w:cs="Consolas"/>
+          <w:noProof/>
+          <w:color w:val="000000"/>
+          <w:sz w:val="19"/>
+          <w:szCs w:val="19"/>
+          <w:lang w:val="en-US"/>
+        </w:rPr>
+        <w:t>}</w:t>
+      </w:r>
+    </w:p>
+    <w:p>
+      <w:pPr>
+        <w:autoSpaceDE w:val="0"/>
+        <w:autoSpaceDN w:val="0"/>
+        <w:adjustRightInd w:val="0"/>
+        <w:spacing w:after="0" w:line="240" w:lineRule="auto"/>
+        <w:rPr>
+          <w:rFonts w:ascii="Consolas" w:hAnsi="Consolas" w:cs="Consolas"/>
+          <w:noProof/>
+          <w:color w:val="000000"/>
+          <w:sz w:val="19"/>
+          <w:szCs w:val="19"/>
+          <w:lang w:val="en-US"/>
+        </w:rPr>
+      </w:pPr>
+    </w:p>
+    <w:p>
+      <w:pPr>
+        <w:pStyle w:val="Heading3"/>
+      </w:pPr>
+      <w:r>
+        <w:t>Naudojimo pagrindimas</w:t>
+      </w:r>
+    </w:p>
+    <w:p/>
+    <w:p>
+      <w:r>
+        <w:t xml:space="preserve">Observer dizaino šablono paskirtis yra atskirti abstrakciją nuo realizacijos, kad abi galėtų įvairuoti nepriklausomai. </w:t>
+      </w:r>
+      <w:r>
+        <w:t>Projekte tai buvo įgyvendinta tarp Enemy abstrakčios klasės ir IWeapon sąsajos. Taip nuspręsta, nes projekte gali būti daug skirtingų Enemy subklasių ir daug skirtingų IWeapon realizuojančių klasių, o kiekvienas priešas turi tam tikrą ginklą. Šis ryšys tarp priešo ir ginklo buvo suabstraktintas, kad ryšyje dalyvautų tik abstrakti klasė Enemy ir ginklų sąsaja IWeapon, vietoj to kad kiekvienas atskiras priešas turėtų ryšį su kiekvienu skirtingu ginklu.</w:t>
+      </w:r>
       <w:bookmarkStart w:id="11" w:name="_GoBack"/>
       <w:bookmarkEnd w:id="11"/>
     </w:p>
-    <w:p>
-      <w:pPr>
-        <w:pStyle w:val="Heading3"/>
-      </w:pPr>
-      <w:r>
-        <w:lastRenderedPageBreak/>
-        <w:t>Esminis kodas</w:t>
-      </w:r>
-    </w:p>
-    <w:p>
-      <w:pPr>
-        <w:pStyle w:val="Heading3"/>
-      </w:pPr>
-      <w:r>
-        <w:t>Naudojimo pagrindimas</w:t>
-      </w:r>
-    </w:p>
-    <w:p/>
-    <w:p/>
-    <w:p/>
-    <w:p/>
     <w:p>
       <w:pPr>
         <w:pStyle w:val="Heading1"/>

</xml_diff>

<commit_message>
More bug fixes ir panaudoti Factory bei Prototype sablonai zaidime.
</commit_message>
<xml_diff>
--- a/Ataskaita.docx
+++ b/Ataskaita.docx
@@ -547,6 +547,8 @@
             <w:t>Turinys</w:t>
           </w:r>
         </w:p>
+        <w:bookmarkStart w:id="1" w:name="_GoBack"/>
+        <w:bookmarkEnd w:id="1"/>
         <w:p>
           <w:pPr>
             <w:pStyle w:val="TOC1"/>
@@ -569,7 +571,7 @@
           <w:r>
             <w:fldChar w:fldCharType="separate"/>
           </w:r>
-          <w:hyperlink w:anchor="_Toc496540239" w:history="1">
+          <w:hyperlink w:anchor="_Toc496547958" w:history="1">
             <w:r>
               <w:rPr>
                 <w:rStyle w:val="Hyperlink"/>
@@ -613,7 +615,7 @@
                 <w:noProof/>
                 <w:webHidden/>
               </w:rPr>
-              <w:instrText xml:space="preserve"> PAGEREF _Toc496540239 \h </w:instrText>
+              <w:instrText xml:space="preserve"> PAGEREF _Toc496547958 \h </w:instrText>
             </w:r>
             <w:r>
               <w:rPr>
@@ -657,7 +659,7 @@
               <w:lang w:eastAsia="lt-LT"/>
             </w:rPr>
           </w:pPr>
-          <w:hyperlink w:anchor="_Toc496540240" w:history="1">
+          <w:hyperlink w:anchor="_Toc496547959" w:history="1">
             <w:r>
               <w:rPr>
                 <w:rStyle w:val="Hyperlink"/>
@@ -699,7 +701,7 @@
                 <w:noProof/>
                 <w:webHidden/>
               </w:rPr>
-              <w:instrText xml:space="preserve"> PAGEREF _Toc496540240 \h </w:instrText>
+              <w:instrText xml:space="preserve"> PAGEREF _Toc496547959 \h </w:instrText>
             </w:r>
             <w:r>
               <w:rPr>
@@ -743,7 +745,7 @@
               <w:lang w:eastAsia="lt-LT"/>
             </w:rPr>
           </w:pPr>
-          <w:hyperlink w:anchor="_Toc496540241" w:history="1">
+          <w:hyperlink w:anchor="_Toc496547960" w:history="1">
             <w:r>
               <w:rPr>
                 <w:rStyle w:val="Hyperlink"/>
@@ -785,7 +787,7 @@
                 <w:noProof/>
                 <w:webHidden/>
               </w:rPr>
-              <w:instrText xml:space="preserve"> PAGEREF _Toc496540241 \h </w:instrText>
+              <w:instrText xml:space="preserve"> PAGEREF _Toc496547960 \h </w:instrText>
             </w:r>
             <w:r>
               <w:rPr>
@@ -825,7 +827,7 @@
               <w:lang w:eastAsia="lt-LT"/>
             </w:rPr>
           </w:pPr>
-          <w:hyperlink w:anchor="_Toc496540242" w:history="1">
+          <w:hyperlink w:anchor="_Toc496547961" w:history="1">
             <w:r>
               <w:rPr>
                 <w:rStyle w:val="Hyperlink"/>
@@ -867,7 +869,7 @@
                 <w:noProof/>
                 <w:webHidden/>
               </w:rPr>
-              <w:instrText xml:space="preserve"> PAGEREF _Toc496540242 \h </w:instrText>
+              <w:instrText xml:space="preserve"> PAGEREF _Toc496547961 \h </w:instrText>
             </w:r>
             <w:r>
               <w:rPr>
@@ -907,7 +909,7 @@
               <w:lang w:eastAsia="lt-LT"/>
             </w:rPr>
           </w:pPr>
-          <w:hyperlink w:anchor="_Toc496540243" w:history="1">
+          <w:hyperlink w:anchor="_Toc496547962" w:history="1">
             <w:r>
               <w:rPr>
                 <w:rStyle w:val="Hyperlink"/>
@@ -949,7 +951,7 @@
                 <w:noProof/>
                 <w:webHidden/>
               </w:rPr>
-              <w:instrText xml:space="preserve"> PAGEREF _Toc496540243 \h </w:instrText>
+              <w:instrText xml:space="preserve"> PAGEREF _Toc496547962 \h </w:instrText>
             </w:r>
             <w:r>
               <w:rPr>
@@ -989,7 +991,7 @@
               <w:lang w:eastAsia="lt-LT"/>
             </w:rPr>
           </w:pPr>
-          <w:hyperlink w:anchor="_Toc496540244" w:history="1">
+          <w:hyperlink w:anchor="_Toc496547963" w:history="1">
             <w:r>
               <w:rPr>
                 <w:rStyle w:val="Hyperlink"/>
@@ -1031,7 +1033,7 @@
                 <w:noProof/>
                 <w:webHidden/>
               </w:rPr>
-              <w:instrText xml:space="preserve"> PAGEREF _Toc496540244 \h </w:instrText>
+              <w:instrText xml:space="preserve"> PAGEREF _Toc496547963 \h </w:instrText>
             </w:r>
             <w:r>
               <w:rPr>
@@ -1075,7 +1077,7 @@
               <w:lang w:eastAsia="lt-LT"/>
             </w:rPr>
           </w:pPr>
-          <w:hyperlink w:anchor="_Toc496540245" w:history="1">
+          <w:hyperlink w:anchor="_Toc496547964" w:history="1">
             <w:r>
               <w:rPr>
                 <w:rStyle w:val="Hyperlink"/>
@@ -1117,7 +1119,7 @@
                 <w:noProof/>
                 <w:webHidden/>
               </w:rPr>
-              <w:instrText xml:space="preserve"> PAGEREF _Toc496540245 \h </w:instrText>
+              <w:instrText xml:space="preserve"> PAGEREF _Toc496547964 \h </w:instrText>
             </w:r>
             <w:r>
               <w:rPr>
@@ -1157,7 +1159,7 @@
               <w:lang w:eastAsia="lt-LT"/>
             </w:rPr>
           </w:pPr>
-          <w:hyperlink w:anchor="_Toc496540246" w:history="1">
+          <w:hyperlink w:anchor="_Toc496547965" w:history="1">
             <w:r>
               <w:rPr>
                 <w:rStyle w:val="Hyperlink"/>
@@ -1199,7 +1201,7 @@
                 <w:noProof/>
                 <w:webHidden/>
               </w:rPr>
-              <w:instrText xml:space="preserve"> PAGEREF _Toc496540246 \h </w:instrText>
+              <w:instrText xml:space="preserve"> PAGEREF _Toc496547965 \h </w:instrText>
             </w:r>
             <w:r>
               <w:rPr>
@@ -1239,7 +1241,7 @@
               <w:lang w:eastAsia="lt-LT"/>
             </w:rPr>
           </w:pPr>
-          <w:hyperlink w:anchor="_Toc496540247" w:history="1">
+          <w:hyperlink w:anchor="_Toc496547966" w:history="1">
             <w:r>
               <w:rPr>
                 <w:rStyle w:val="Hyperlink"/>
@@ -1281,7 +1283,7 @@
                 <w:noProof/>
                 <w:webHidden/>
               </w:rPr>
-              <w:instrText xml:space="preserve"> PAGEREF _Toc496540247 \h </w:instrText>
+              <w:instrText xml:space="preserve"> PAGEREF _Toc496547966 \h </w:instrText>
             </w:r>
             <w:r>
               <w:rPr>
@@ -1321,7 +1323,7 @@
               <w:lang w:eastAsia="lt-LT"/>
             </w:rPr>
           </w:pPr>
-          <w:hyperlink w:anchor="_Toc496540248" w:history="1">
+          <w:hyperlink w:anchor="_Toc496547967" w:history="1">
             <w:r>
               <w:rPr>
                 <w:rStyle w:val="Hyperlink"/>
@@ -1363,7 +1365,7 @@
                 <w:noProof/>
                 <w:webHidden/>
               </w:rPr>
-              <w:instrText xml:space="preserve"> PAGEREF _Toc496540248 \h </w:instrText>
+              <w:instrText xml:space="preserve"> PAGEREF _Toc496547967 \h </w:instrText>
             </w:r>
             <w:r>
               <w:rPr>
@@ -1407,7 +1409,7 @@
               <w:lang w:eastAsia="lt-LT"/>
             </w:rPr>
           </w:pPr>
-          <w:hyperlink w:anchor="_Toc496540249" w:history="1">
+          <w:hyperlink w:anchor="_Toc496547968" w:history="1">
             <w:r>
               <w:rPr>
                 <w:rStyle w:val="Hyperlink"/>
@@ -1449,7 +1451,7 @@
                 <w:noProof/>
                 <w:webHidden/>
               </w:rPr>
-              <w:instrText xml:space="preserve"> PAGEREF _Toc496540249 \h </w:instrText>
+              <w:instrText xml:space="preserve"> PAGEREF _Toc496547968 \h </w:instrText>
             </w:r>
             <w:r>
               <w:rPr>
@@ -1489,7 +1491,7 @@
               <w:lang w:eastAsia="lt-LT"/>
             </w:rPr>
           </w:pPr>
-          <w:hyperlink w:anchor="_Toc496540250" w:history="1">
+          <w:hyperlink w:anchor="_Toc496547969" w:history="1">
             <w:r>
               <w:rPr>
                 <w:rStyle w:val="Hyperlink"/>
@@ -1531,7 +1533,7 @@
                 <w:noProof/>
                 <w:webHidden/>
               </w:rPr>
-              <w:instrText xml:space="preserve"> PAGEREF _Toc496540250 \h </w:instrText>
+              <w:instrText xml:space="preserve"> PAGEREF _Toc496547969 \h </w:instrText>
             </w:r>
             <w:r>
               <w:rPr>
@@ -1571,7 +1573,7 @@
               <w:lang w:eastAsia="lt-LT"/>
             </w:rPr>
           </w:pPr>
-          <w:hyperlink w:anchor="_Toc496540251" w:history="1">
+          <w:hyperlink w:anchor="_Toc496547970" w:history="1">
             <w:r>
               <w:rPr>
                 <w:rStyle w:val="Hyperlink"/>
@@ -1613,7 +1615,7 @@
                 <w:noProof/>
                 <w:webHidden/>
               </w:rPr>
-              <w:instrText xml:space="preserve"> PAGEREF _Toc496540251 \h </w:instrText>
+              <w:instrText xml:space="preserve"> PAGEREF _Toc496547970 \h </w:instrText>
             </w:r>
             <w:r>
               <w:rPr>
@@ -1653,7 +1655,7 @@
               <w:lang w:eastAsia="lt-LT"/>
             </w:rPr>
           </w:pPr>
-          <w:hyperlink w:anchor="_Toc496540252" w:history="1">
+          <w:hyperlink w:anchor="_Toc496547971" w:history="1">
             <w:r>
               <w:rPr>
                 <w:rStyle w:val="Hyperlink"/>
@@ -1695,7 +1697,7 @@
                 <w:noProof/>
                 <w:webHidden/>
               </w:rPr>
-              <w:instrText xml:space="preserve"> PAGEREF _Toc496540252 \h </w:instrText>
+              <w:instrText xml:space="preserve"> PAGEREF _Toc496547971 \h </w:instrText>
             </w:r>
             <w:r>
               <w:rPr>
@@ -1739,7 +1741,7 @@
               <w:lang w:eastAsia="lt-LT"/>
             </w:rPr>
           </w:pPr>
-          <w:hyperlink w:anchor="_Toc496540253" w:history="1">
+          <w:hyperlink w:anchor="_Toc496547972" w:history="1">
             <w:r>
               <w:rPr>
                 <w:rStyle w:val="Hyperlink"/>
@@ -1781,7 +1783,7 @@
                 <w:noProof/>
                 <w:webHidden/>
               </w:rPr>
-              <w:instrText xml:space="preserve"> PAGEREF _Toc496540253 \h </w:instrText>
+              <w:instrText xml:space="preserve"> PAGEREF _Toc496547972 \h </w:instrText>
             </w:r>
             <w:r>
               <w:rPr>
@@ -1821,7 +1823,7 @@
               <w:lang w:eastAsia="lt-LT"/>
             </w:rPr>
           </w:pPr>
-          <w:hyperlink w:anchor="_Toc496540254" w:history="1">
+          <w:hyperlink w:anchor="_Toc496547973" w:history="1">
             <w:r>
               <w:rPr>
                 <w:rStyle w:val="Hyperlink"/>
@@ -1863,7 +1865,7 @@
                 <w:noProof/>
                 <w:webHidden/>
               </w:rPr>
-              <w:instrText xml:space="preserve"> PAGEREF _Toc496540254 \h </w:instrText>
+              <w:instrText xml:space="preserve"> PAGEREF _Toc496547973 \h </w:instrText>
             </w:r>
             <w:r>
               <w:rPr>
@@ -1903,7 +1905,7 @@
               <w:lang w:eastAsia="lt-LT"/>
             </w:rPr>
           </w:pPr>
-          <w:hyperlink w:anchor="_Toc496540255" w:history="1">
+          <w:hyperlink w:anchor="_Toc496547974" w:history="1">
             <w:r>
               <w:rPr>
                 <w:rStyle w:val="Hyperlink"/>
@@ -1945,7 +1947,7 @@
                 <w:noProof/>
                 <w:webHidden/>
               </w:rPr>
-              <w:instrText xml:space="preserve"> PAGEREF _Toc496540255 \h </w:instrText>
+              <w:instrText xml:space="preserve"> PAGEREF _Toc496547974 \h </w:instrText>
             </w:r>
             <w:r>
               <w:rPr>
@@ -1985,7 +1987,7 @@
               <w:lang w:eastAsia="lt-LT"/>
             </w:rPr>
           </w:pPr>
-          <w:hyperlink w:anchor="_Toc496540256" w:history="1">
+          <w:hyperlink w:anchor="_Toc496547975" w:history="1">
             <w:r>
               <w:rPr>
                 <w:rStyle w:val="Hyperlink"/>
@@ -2027,7 +2029,7 @@
                 <w:noProof/>
                 <w:webHidden/>
               </w:rPr>
-              <w:instrText xml:space="preserve"> PAGEREF _Toc496540256 \h </w:instrText>
+              <w:instrText xml:space="preserve"> PAGEREF _Toc496547975 \h </w:instrText>
             </w:r>
             <w:r>
               <w:rPr>
@@ -2071,7 +2073,7 @@
               <w:lang w:eastAsia="lt-LT"/>
             </w:rPr>
           </w:pPr>
-          <w:hyperlink w:anchor="_Toc496540257" w:history="1">
+          <w:hyperlink w:anchor="_Toc496547976" w:history="1">
             <w:r>
               <w:rPr>
                 <w:rStyle w:val="Hyperlink"/>
@@ -2113,7 +2115,7 @@
                 <w:noProof/>
                 <w:webHidden/>
               </w:rPr>
-              <w:instrText xml:space="preserve"> PAGEREF _Toc496540257 \h </w:instrText>
+              <w:instrText xml:space="preserve"> PAGEREF _Toc496547976 \h </w:instrText>
             </w:r>
             <w:r>
               <w:rPr>
@@ -2153,7 +2155,7 @@
               <w:lang w:eastAsia="lt-LT"/>
             </w:rPr>
           </w:pPr>
-          <w:hyperlink w:anchor="_Toc496540258" w:history="1">
+          <w:hyperlink w:anchor="_Toc496547977" w:history="1">
             <w:r>
               <w:rPr>
                 <w:rStyle w:val="Hyperlink"/>
@@ -2195,7 +2197,7 @@
                 <w:noProof/>
                 <w:webHidden/>
               </w:rPr>
-              <w:instrText xml:space="preserve"> PAGEREF _Toc496540258 \h </w:instrText>
+              <w:instrText xml:space="preserve"> PAGEREF _Toc496547977 \h </w:instrText>
             </w:r>
             <w:r>
               <w:rPr>
@@ -2235,7 +2237,7 @@
               <w:lang w:eastAsia="lt-LT"/>
             </w:rPr>
           </w:pPr>
-          <w:hyperlink w:anchor="_Toc496540259" w:history="1">
+          <w:hyperlink w:anchor="_Toc496547978" w:history="1">
             <w:r>
               <w:rPr>
                 <w:rStyle w:val="Hyperlink"/>
@@ -2277,7 +2279,7 @@
                 <w:noProof/>
                 <w:webHidden/>
               </w:rPr>
-              <w:instrText xml:space="preserve"> PAGEREF _Toc496540259 \h </w:instrText>
+              <w:instrText xml:space="preserve"> PAGEREF _Toc496547978 \h </w:instrText>
             </w:r>
             <w:r>
               <w:rPr>
@@ -2317,7 +2319,7 @@
               <w:lang w:eastAsia="lt-LT"/>
             </w:rPr>
           </w:pPr>
-          <w:hyperlink w:anchor="_Toc496540260" w:history="1">
+          <w:hyperlink w:anchor="_Toc496547979" w:history="1">
             <w:r>
               <w:rPr>
                 <w:rStyle w:val="Hyperlink"/>
@@ -2359,7 +2361,7 @@
                 <w:noProof/>
                 <w:webHidden/>
               </w:rPr>
-              <w:instrText xml:space="preserve"> PAGEREF _Toc496540260 \h </w:instrText>
+              <w:instrText xml:space="preserve"> PAGEREF _Toc496547979 \h </w:instrText>
             </w:r>
             <w:r>
               <w:rPr>
@@ -2403,7 +2405,7 @@
               <w:lang w:eastAsia="lt-LT"/>
             </w:rPr>
           </w:pPr>
-          <w:hyperlink w:anchor="_Toc496540261" w:history="1">
+          <w:hyperlink w:anchor="_Toc496547980" w:history="1">
             <w:r>
               <w:rPr>
                 <w:rStyle w:val="Hyperlink"/>
@@ -2445,7 +2447,7 @@
                 <w:noProof/>
                 <w:webHidden/>
               </w:rPr>
-              <w:instrText xml:space="preserve"> PAGEREF _Toc496540261 \h </w:instrText>
+              <w:instrText xml:space="preserve"> PAGEREF _Toc496547980 \h </w:instrText>
             </w:r>
             <w:r>
               <w:rPr>
@@ -2485,7 +2487,7 @@
               <w:lang w:eastAsia="lt-LT"/>
             </w:rPr>
           </w:pPr>
-          <w:hyperlink w:anchor="_Toc496540262" w:history="1">
+          <w:hyperlink w:anchor="_Toc496547981" w:history="1">
             <w:r>
               <w:rPr>
                 <w:rStyle w:val="Hyperlink"/>
@@ -2527,7 +2529,7 @@
                 <w:noProof/>
                 <w:webHidden/>
               </w:rPr>
-              <w:instrText xml:space="preserve"> PAGEREF _Toc496540262 \h </w:instrText>
+              <w:instrText xml:space="preserve"> PAGEREF _Toc496547981 \h </w:instrText>
             </w:r>
             <w:r>
               <w:rPr>
@@ -2567,7 +2569,7 @@
               <w:lang w:eastAsia="lt-LT"/>
             </w:rPr>
           </w:pPr>
-          <w:hyperlink w:anchor="_Toc496540263" w:history="1">
+          <w:hyperlink w:anchor="_Toc496547982" w:history="1">
             <w:r>
               <w:rPr>
                 <w:rStyle w:val="Hyperlink"/>
@@ -2609,7 +2611,7 @@
                 <w:noProof/>
                 <w:webHidden/>
               </w:rPr>
-              <w:instrText xml:space="preserve"> PAGEREF _Toc496540263 \h </w:instrText>
+              <w:instrText xml:space="preserve"> PAGEREF _Toc496547982 \h </w:instrText>
             </w:r>
             <w:r>
               <w:rPr>
@@ -2649,7 +2651,7 @@
               <w:lang w:eastAsia="lt-LT"/>
             </w:rPr>
           </w:pPr>
-          <w:hyperlink w:anchor="_Toc496540264" w:history="1">
+          <w:hyperlink w:anchor="_Toc496547983" w:history="1">
             <w:r>
               <w:rPr>
                 <w:rStyle w:val="Hyperlink"/>
@@ -2691,7 +2693,7 @@
                 <w:noProof/>
                 <w:webHidden/>
               </w:rPr>
-              <w:instrText xml:space="preserve"> PAGEREF _Toc496540264 \h </w:instrText>
+              <w:instrText xml:space="preserve"> PAGEREF _Toc496547983 \h </w:instrText>
             </w:r>
             <w:r>
               <w:rPr>
@@ -2735,7 +2737,7 @@
               <w:lang w:eastAsia="lt-LT"/>
             </w:rPr>
           </w:pPr>
-          <w:hyperlink w:anchor="_Toc496540265" w:history="1">
+          <w:hyperlink w:anchor="_Toc496547984" w:history="1">
             <w:r>
               <w:rPr>
                 <w:rStyle w:val="Hyperlink"/>
@@ -2777,7 +2779,7 @@
                 <w:noProof/>
                 <w:webHidden/>
               </w:rPr>
-              <w:instrText xml:space="preserve"> PAGEREF _Toc496540265 \h </w:instrText>
+              <w:instrText xml:space="preserve"> PAGEREF _Toc496547984 \h </w:instrText>
             </w:r>
             <w:r>
               <w:rPr>
@@ -2817,7 +2819,7 @@
               <w:lang w:eastAsia="lt-LT"/>
             </w:rPr>
           </w:pPr>
-          <w:hyperlink w:anchor="_Toc496540266" w:history="1">
+          <w:hyperlink w:anchor="_Toc496547985" w:history="1">
             <w:r>
               <w:rPr>
                 <w:rStyle w:val="Hyperlink"/>
@@ -2859,7 +2861,7 @@
                 <w:noProof/>
                 <w:webHidden/>
               </w:rPr>
-              <w:instrText xml:space="preserve"> PAGEREF _Toc496540266 \h </w:instrText>
+              <w:instrText xml:space="preserve"> PAGEREF _Toc496547985 \h </w:instrText>
             </w:r>
             <w:r>
               <w:rPr>
@@ -2899,7 +2901,7 @@
               <w:lang w:eastAsia="lt-LT"/>
             </w:rPr>
           </w:pPr>
-          <w:hyperlink w:anchor="_Toc496540267" w:history="1">
+          <w:hyperlink w:anchor="_Toc496547986" w:history="1">
             <w:r>
               <w:rPr>
                 <w:rStyle w:val="Hyperlink"/>
@@ -2941,7 +2943,7 @@
                 <w:noProof/>
                 <w:webHidden/>
               </w:rPr>
-              <w:instrText xml:space="preserve"> PAGEREF _Toc496540267 \h </w:instrText>
+              <w:instrText xml:space="preserve"> PAGEREF _Toc496547986 \h </w:instrText>
             </w:r>
             <w:r>
               <w:rPr>
@@ -2981,7 +2983,7 @@
               <w:lang w:eastAsia="lt-LT"/>
             </w:rPr>
           </w:pPr>
-          <w:hyperlink w:anchor="_Toc496540268" w:history="1">
+          <w:hyperlink w:anchor="_Toc496547987" w:history="1">
             <w:r>
               <w:rPr>
                 <w:rStyle w:val="Hyperlink"/>
@@ -3023,7 +3025,7 @@
                 <w:noProof/>
                 <w:webHidden/>
               </w:rPr>
-              <w:instrText xml:space="preserve"> PAGEREF _Toc496540268 \h </w:instrText>
+              <w:instrText xml:space="preserve"> PAGEREF _Toc496547987 \h </w:instrText>
             </w:r>
             <w:r>
               <w:rPr>
@@ -3067,7 +3069,7 @@
               <w:lang w:eastAsia="lt-LT"/>
             </w:rPr>
           </w:pPr>
-          <w:hyperlink w:anchor="_Toc496540269" w:history="1">
+          <w:hyperlink w:anchor="_Toc496547988" w:history="1">
             <w:r>
               <w:rPr>
                 <w:rStyle w:val="Hyperlink"/>
@@ -3109,7 +3111,7 @@
                 <w:noProof/>
                 <w:webHidden/>
               </w:rPr>
-              <w:instrText xml:space="preserve"> PAGEREF _Toc496540269 \h </w:instrText>
+              <w:instrText xml:space="preserve"> PAGEREF _Toc496547988 \h </w:instrText>
             </w:r>
             <w:r>
               <w:rPr>
@@ -3149,7 +3151,7 @@
               <w:lang w:eastAsia="lt-LT"/>
             </w:rPr>
           </w:pPr>
-          <w:hyperlink w:anchor="_Toc496540270" w:history="1">
+          <w:hyperlink w:anchor="_Toc496547989" w:history="1">
             <w:r>
               <w:rPr>
                 <w:rStyle w:val="Hyperlink"/>
@@ -3191,7 +3193,7 @@
                 <w:noProof/>
                 <w:webHidden/>
               </w:rPr>
-              <w:instrText xml:space="preserve"> PAGEREF _Toc496540270 \h </w:instrText>
+              <w:instrText xml:space="preserve"> PAGEREF _Toc496547989 \h </w:instrText>
             </w:r>
             <w:r>
               <w:rPr>
@@ -3231,7 +3233,7 @@
               <w:lang w:eastAsia="lt-LT"/>
             </w:rPr>
           </w:pPr>
-          <w:hyperlink w:anchor="_Toc496540271" w:history="1">
+          <w:hyperlink w:anchor="_Toc496547990" w:history="1">
             <w:r>
               <w:rPr>
                 <w:rStyle w:val="Hyperlink"/>
@@ -3273,7 +3275,7 @@
                 <w:noProof/>
                 <w:webHidden/>
               </w:rPr>
-              <w:instrText xml:space="preserve"> PAGEREF _Toc496540271 \h </w:instrText>
+              <w:instrText xml:space="preserve"> PAGEREF _Toc496547990 \h </w:instrText>
             </w:r>
             <w:r>
               <w:rPr>
@@ -3313,7 +3315,7 @@
               <w:lang w:eastAsia="lt-LT"/>
             </w:rPr>
           </w:pPr>
-          <w:hyperlink w:anchor="_Toc496540272" w:history="1">
+          <w:hyperlink w:anchor="_Toc496547991" w:history="1">
             <w:r>
               <w:rPr>
                 <w:rStyle w:val="Hyperlink"/>
@@ -3355,7 +3357,7 @@
                 <w:noProof/>
                 <w:webHidden/>
               </w:rPr>
-              <w:instrText xml:space="preserve"> PAGEREF _Toc496540272 \h </w:instrText>
+              <w:instrText xml:space="preserve"> PAGEREF _Toc496547991 \h </w:instrText>
             </w:r>
             <w:r>
               <w:rPr>
@@ -3399,7 +3401,7 @@
               <w:lang w:eastAsia="lt-LT"/>
             </w:rPr>
           </w:pPr>
-          <w:hyperlink w:anchor="_Toc496540273" w:history="1">
+          <w:hyperlink w:anchor="_Toc496547992" w:history="1">
             <w:r>
               <w:rPr>
                 <w:rStyle w:val="Hyperlink"/>
@@ -3441,7 +3443,7 @@
                 <w:noProof/>
                 <w:webHidden/>
               </w:rPr>
-              <w:instrText xml:space="preserve"> PAGEREF _Toc496540273 \h </w:instrText>
+              <w:instrText xml:space="preserve"> PAGEREF _Toc496547992 \h </w:instrText>
             </w:r>
             <w:r>
               <w:rPr>
@@ -3490,7 +3492,7 @@
           <w:rFonts w:cs="Times New Roman"/>
         </w:rPr>
       </w:pPr>
-      <w:bookmarkStart w:id="1" w:name="_Toc496540239"/>
+      <w:bookmarkStart w:id="2" w:name="_Toc496547958"/>
       <w:r>
         <w:rPr>
           <w:rFonts w:cs="Times New Roman"/>
@@ -3516,7 +3518,7 @@
         </w:rPr>
         <w:t xml:space="preserve"> aprašymas</w:t>
       </w:r>
-      <w:bookmarkEnd w:id="1"/>
+      <w:bookmarkEnd w:id="2"/>
     </w:p>
     <w:p>
       <w:pPr>
@@ -3738,33 +3740,33 @@
       <w:pPr>
         <w:pStyle w:val="Heading1"/>
       </w:pPr>
-      <w:bookmarkStart w:id="2" w:name="_Toc496540240"/>
+      <w:bookmarkStart w:id="3" w:name="_Toc496547959"/>
       <w:r>
         <w:t>Naudojami šablonai</w:t>
       </w:r>
-      <w:bookmarkEnd w:id="2"/>
+      <w:bookmarkEnd w:id="3"/>
     </w:p>
     <w:p>
       <w:pPr>
         <w:pStyle w:val="Heading2"/>
       </w:pPr>
-      <w:bookmarkStart w:id="3" w:name="_Toc496540241"/>
+      <w:bookmarkStart w:id="4" w:name="_Toc496547960"/>
       <w:proofErr w:type="spellStart"/>
       <w:r>
         <w:t>Singleton</w:t>
       </w:r>
-      <w:bookmarkEnd w:id="3"/>
+      <w:bookmarkEnd w:id="4"/>
       <w:proofErr w:type="spellEnd"/>
     </w:p>
     <w:p>
       <w:pPr>
         <w:pStyle w:val="Heading3"/>
       </w:pPr>
-      <w:bookmarkStart w:id="4" w:name="_Toc496540242"/>
+      <w:bookmarkStart w:id="5" w:name="_Toc496547961"/>
       <w:r>
         <w:t>Klasių diagrama</w:t>
       </w:r>
-      <w:bookmarkEnd w:id="4"/>
+      <w:bookmarkEnd w:id="5"/>
     </w:p>
     <w:p/>
     <w:p>
@@ -3817,11 +3819,11 @@
       <w:pPr>
         <w:pStyle w:val="Heading3"/>
       </w:pPr>
-      <w:bookmarkStart w:id="5" w:name="_Toc496540243"/>
+      <w:bookmarkStart w:id="6" w:name="_Toc496547962"/>
       <w:r>
         <w:t>Esminis kodas</w:t>
       </w:r>
-      <w:bookmarkEnd w:id="5"/>
+      <w:bookmarkEnd w:id="6"/>
     </w:p>
     <w:p/>
     <w:p>
@@ -5712,11 +5714,11 @@
       <w:pPr>
         <w:pStyle w:val="Heading3"/>
       </w:pPr>
-      <w:bookmarkStart w:id="6" w:name="_Toc496540244"/>
+      <w:bookmarkStart w:id="7" w:name="_Toc496547963"/>
       <w:r>
         <w:t>Naudojimo pagrindimas</w:t>
       </w:r>
-      <w:bookmarkEnd w:id="6"/>
+      <w:bookmarkEnd w:id="7"/>
     </w:p>
     <w:p/>
     <w:p>
@@ -5742,23 +5744,23 @@
       <w:pPr>
         <w:pStyle w:val="Heading2"/>
       </w:pPr>
-      <w:bookmarkStart w:id="7" w:name="_Toc496540245"/>
+      <w:bookmarkStart w:id="8" w:name="_Toc496547964"/>
       <w:proofErr w:type="spellStart"/>
       <w:r>
         <w:t>Factory</w:t>
       </w:r>
-      <w:bookmarkEnd w:id="7"/>
+      <w:bookmarkEnd w:id="8"/>
       <w:proofErr w:type="spellEnd"/>
     </w:p>
     <w:p>
       <w:pPr>
         <w:pStyle w:val="Heading3"/>
       </w:pPr>
-      <w:bookmarkStart w:id="8" w:name="_Toc496540246"/>
+      <w:bookmarkStart w:id="9" w:name="_Toc496547965"/>
       <w:r>
         <w:t>Klasių diagrama</w:t>
       </w:r>
-      <w:bookmarkEnd w:id="8"/>
+      <w:bookmarkEnd w:id="9"/>
     </w:p>
     <w:p/>
     <w:p>
@@ -5807,11 +5809,11 @@
       <w:pPr>
         <w:pStyle w:val="Heading3"/>
       </w:pPr>
-      <w:bookmarkStart w:id="9" w:name="_Toc496540247"/>
+      <w:bookmarkStart w:id="10" w:name="_Toc496547966"/>
       <w:r>
         <w:t>Esminis kodas</w:t>
       </w:r>
-      <w:bookmarkEnd w:id="9"/>
+      <w:bookmarkEnd w:id="10"/>
     </w:p>
     <w:p/>
     <w:p>
@@ -6518,6 +6520,26 @@
           <w:sz w:val="19"/>
           <w:szCs w:val="19"/>
         </w:rPr>
+        <w:t xml:space="preserve">, Texture2D </w:t>
+      </w:r>
+      <w:proofErr w:type="spellStart"/>
+      <w:r>
+        <w:rPr>
+          <w:rFonts w:ascii="Consolas" w:hAnsi="Consolas" w:cs="Consolas"/>
+          <w:color w:val="000000"/>
+          <w:sz w:val="19"/>
+          <w:szCs w:val="19"/>
+        </w:rPr>
+        <w:t>texture</w:t>
+      </w:r>
+      <w:proofErr w:type="spellEnd"/>
+      <w:r>
+        <w:rPr>
+          <w:rFonts w:ascii="Consolas" w:hAnsi="Consolas" w:cs="Consolas"/>
+          <w:color w:val="000000"/>
+          <w:sz w:val="19"/>
+          <w:szCs w:val="19"/>
+        </w:rPr>
         <w:t>);</w:t>
       </w:r>
     </w:p>
@@ -7310,6 +7332,26 @@
           <w:sz w:val="19"/>
           <w:szCs w:val="19"/>
         </w:rPr>
+        <w:t xml:space="preserve">, Texture2D </w:t>
+      </w:r>
+      <w:proofErr w:type="spellStart"/>
+      <w:r>
+        <w:rPr>
+          <w:rFonts w:ascii="Consolas" w:hAnsi="Consolas" w:cs="Consolas"/>
+          <w:color w:val="000000"/>
+          <w:sz w:val="19"/>
+          <w:szCs w:val="19"/>
+        </w:rPr>
+        <w:t>texture</w:t>
+      </w:r>
+      <w:proofErr w:type="spellEnd"/>
+      <w:r>
+        <w:rPr>
+          <w:rFonts w:ascii="Consolas" w:hAnsi="Consolas" w:cs="Consolas"/>
+          <w:color w:val="000000"/>
+          <w:sz w:val="19"/>
+          <w:szCs w:val="19"/>
+        </w:rPr>
         <w:t>)</w:t>
       </w:r>
     </w:p>
@@ -7645,6 +7687,26 @@
           <w:sz w:val="19"/>
           <w:szCs w:val="19"/>
         </w:rPr>
+        <w:t xml:space="preserve">, </w:t>
+      </w:r>
+      <w:proofErr w:type="spellStart"/>
+      <w:r>
+        <w:rPr>
+          <w:rFonts w:ascii="Consolas" w:hAnsi="Consolas" w:cs="Consolas"/>
+          <w:color w:val="000000"/>
+          <w:sz w:val="19"/>
+          <w:szCs w:val="19"/>
+        </w:rPr>
+        <w:t>texture</w:t>
+      </w:r>
+      <w:proofErr w:type="spellEnd"/>
+      <w:r>
+        <w:rPr>
+          <w:rFonts w:ascii="Consolas" w:hAnsi="Consolas" w:cs="Consolas"/>
+          <w:color w:val="000000"/>
+          <w:sz w:val="19"/>
+          <w:szCs w:val="19"/>
+        </w:rPr>
         <w:t>);</w:t>
       </w:r>
     </w:p>
@@ -7871,6 +7933,26 @@
           <w:sz w:val="19"/>
           <w:szCs w:val="19"/>
         </w:rPr>
+        <w:t xml:space="preserve">, </w:t>
+      </w:r>
+      <w:proofErr w:type="spellStart"/>
+      <w:r>
+        <w:rPr>
+          <w:rFonts w:ascii="Consolas" w:hAnsi="Consolas" w:cs="Consolas"/>
+          <w:color w:val="000000"/>
+          <w:sz w:val="19"/>
+          <w:szCs w:val="19"/>
+        </w:rPr>
+        <w:t>texture</w:t>
+      </w:r>
+      <w:proofErr w:type="spellEnd"/>
+      <w:r>
+        <w:rPr>
+          <w:rFonts w:ascii="Consolas" w:hAnsi="Consolas" w:cs="Consolas"/>
+          <w:color w:val="000000"/>
+          <w:sz w:val="19"/>
+          <w:szCs w:val="19"/>
+        </w:rPr>
         <w:t>);</w:t>
       </w:r>
     </w:p>
@@ -8073,11 +8155,11 @@
       <w:pPr>
         <w:pStyle w:val="Heading3"/>
       </w:pPr>
-      <w:bookmarkStart w:id="10" w:name="_Toc496540248"/>
+      <w:bookmarkStart w:id="11" w:name="_Toc496547967"/>
       <w:r>
         <w:t>Naudojimo pagrindimas</w:t>
       </w:r>
-      <w:bookmarkEnd w:id="10"/>
+      <w:bookmarkEnd w:id="11"/>
     </w:p>
     <w:p/>
     <w:p>
@@ -8111,7 +8193,7 @@
       <w:pPr>
         <w:pStyle w:val="Heading2"/>
       </w:pPr>
-      <w:bookmarkStart w:id="11" w:name="_Toc496540249"/>
+      <w:bookmarkStart w:id="12" w:name="_Toc496547968"/>
       <w:proofErr w:type="spellStart"/>
       <w:r>
         <w:t>Abstract</w:t>
@@ -8124,18 +8206,18 @@
       <w:r>
         <w:t>factory</w:t>
       </w:r>
-      <w:bookmarkEnd w:id="11"/>
+      <w:bookmarkEnd w:id="12"/>
       <w:proofErr w:type="spellEnd"/>
     </w:p>
     <w:p>
       <w:pPr>
         <w:pStyle w:val="Heading3"/>
       </w:pPr>
-      <w:bookmarkStart w:id="12" w:name="_Toc496540250"/>
+      <w:bookmarkStart w:id="13" w:name="_Toc496547969"/>
       <w:r>
         <w:t>Klasių diagrama</w:t>
       </w:r>
-      <w:bookmarkEnd w:id="12"/>
+      <w:bookmarkEnd w:id="13"/>
     </w:p>
     <w:p>
       <w:r>
@@ -8185,11 +8267,11 @@
       <w:pPr>
         <w:pStyle w:val="Heading3"/>
       </w:pPr>
-      <w:bookmarkStart w:id="13" w:name="_Toc496540251"/>
+      <w:bookmarkStart w:id="14" w:name="_Toc496547970"/>
       <w:r>
         <w:t>Esminis kodas</w:t>
       </w:r>
-      <w:bookmarkEnd w:id="13"/>
+      <w:bookmarkEnd w:id="14"/>
     </w:p>
     <w:p/>
     <w:p>
@@ -13071,11 +13153,11 @@
       <w:pPr>
         <w:pStyle w:val="Heading3"/>
       </w:pPr>
-      <w:bookmarkStart w:id="14" w:name="_Toc496540252"/>
+      <w:bookmarkStart w:id="15" w:name="_Toc496547971"/>
       <w:r>
         <w:t>Naudojimo pagrindimas</w:t>
       </w:r>
-      <w:bookmarkEnd w:id="14"/>
+      <w:bookmarkEnd w:id="15"/>
     </w:p>
     <w:p/>
     <w:p>
@@ -13109,23 +13191,23 @@
       <w:pPr>
         <w:pStyle w:val="Heading2"/>
       </w:pPr>
-      <w:bookmarkStart w:id="15" w:name="_Toc496540253"/>
+      <w:bookmarkStart w:id="16" w:name="_Toc496547972"/>
       <w:proofErr w:type="spellStart"/>
       <w:r>
         <w:t>Observer</w:t>
       </w:r>
-      <w:bookmarkEnd w:id="15"/>
+      <w:bookmarkEnd w:id="16"/>
       <w:proofErr w:type="spellEnd"/>
     </w:p>
     <w:p>
       <w:pPr>
         <w:pStyle w:val="Heading3"/>
       </w:pPr>
-      <w:bookmarkStart w:id="16" w:name="_Toc496540254"/>
+      <w:bookmarkStart w:id="17" w:name="_Toc496547973"/>
       <w:r>
         <w:t>Klasių diagrama</w:t>
       </w:r>
-      <w:bookmarkEnd w:id="16"/>
+      <w:bookmarkEnd w:id="17"/>
     </w:p>
     <w:p/>
     <w:p>
@@ -13175,11 +13257,11 @@
       <w:pPr>
         <w:pStyle w:val="Heading3"/>
       </w:pPr>
-      <w:bookmarkStart w:id="17" w:name="_Toc496540255"/>
+      <w:bookmarkStart w:id="18" w:name="_Toc496547974"/>
       <w:r>
         <w:t>Esminis kodas</w:t>
       </w:r>
-      <w:bookmarkEnd w:id="17"/>
+      <w:bookmarkEnd w:id="18"/>
     </w:p>
     <w:p/>
     <w:p>
@@ -17410,11 +17492,11 @@
       <w:pPr>
         <w:pStyle w:val="Heading3"/>
       </w:pPr>
-      <w:bookmarkStart w:id="18" w:name="_Toc496540256"/>
+      <w:bookmarkStart w:id="19" w:name="_Toc496547975"/>
       <w:r>
         <w:t>Naudojimo pagrindimas</w:t>
       </w:r>
-      <w:bookmarkEnd w:id="18"/>
+      <w:bookmarkEnd w:id="19"/>
     </w:p>
     <w:p/>
     <w:p>
@@ -17455,23 +17537,23 @@
       <w:pPr>
         <w:pStyle w:val="Heading2"/>
       </w:pPr>
-      <w:bookmarkStart w:id="19" w:name="_Toc496540257"/>
+      <w:bookmarkStart w:id="20" w:name="_Toc496547976"/>
       <w:proofErr w:type="spellStart"/>
       <w:r>
         <w:t>Adapter</w:t>
       </w:r>
-      <w:bookmarkEnd w:id="19"/>
+      <w:bookmarkEnd w:id="20"/>
       <w:proofErr w:type="spellEnd"/>
     </w:p>
     <w:p>
       <w:pPr>
         <w:pStyle w:val="Heading3"/>
       </w:pPr>
-      <w:bookmarkStart w:id="20" w:name="_Toc496540258"/>
+      <w:bookmarkStart w:id="21" w:name="_Toc496547977"/>
       <w:r>
         <w:t>Klasių diagrama</w:t>
       </w:r>
-      <w:bookmarkEnd w:id="20"/>
+      <w:bookmarkEnd w:id="21"/>
     </w:p>
     <w:p/>
     <w:p>
@@ -17520,11 +17602,11 @@
       <w:pPr>
         <w:pStyle w:val="Heading3"/>
       </w:pPr>
-      <w:bookmarkStart w:id="21" w:name="_Toc496540259"/>
+      <w:bookmarkStart w:id="22" w:name="_Toc496547978"/>
       <w:r>
         <w:t>Esminis kodas</w:t>
       </w:r>
-      <w:bookmarkEnd w:id="21"/>
+      <w:bookmarkEnd w:id="22"/>
     </w:p>
     <w:p/>
     <w:p>
@@ -19951,11 +20033,11 @@
       <w:pPr>
         <w:pStyle w:val="Heading3"/>
       </w:pPr>
-      <w:bookmarkStart w:id="22" w:name="_Toc496540260"/>
+      <w:bookmarkStart w:id="23" w:name="_Toc496547979"/>
       <w:r>
         <w:t>Naudojimo pagrindimas</w:t>
       </w:r>
-      <w:bookmarkEnd w:id="22"/>
+      <w:bookmarkEnd w:id="23"/>
     </w:p>
     <w:p/>
     <w:p>
@@ -19987,23 +20069,23 @@
       <w:pPr>
         <w:pStyle w:val="Heading2"/>
       </w:pPr>
-      <w:bookmarkStart w:id="23" w:name="_Toc496540261"/>
+      <w:bookmarkStart w:id="24" w:name="_Toc496547980"/>
       <w:proofErr w:type="spellStart"/>
       <w:r>
         <w:t>Prototype</w:t>
       </w:r>
-      <w:bookmarkEnd w:id="23"/>
+      <w:bookmarkEnd w:id="24"/>
       <w:proofErr w:type="spellEnd"/>
     </w:p>
     <w:p>
       <w:pPr>
         <w:pStyle w:val="Heading3"/>
       </w:pPr>
-      <w:bookmarkStart w:id="24" w:name="_Toc496540262"/>
+      <w:bookmarkStart w:id="25" w:name="_Toc496547981"/>
       <w:r>
         <w:t>Klasių diagrama</w:t>
       </w:r>
-      <w:bookmarkEnd w:id="24"/>
+      <w:bookmarkEnd w:id="25"/>
     </w:p>
     <w:p/>
     <w:p>
@@ -20053,11 +20135,11 @@
       <w:pPr>
         <w:pStyle w:val="Heading3"/>
       </w:pPr>
-      <w:bookmarkStart w:id="25" w:name="_Toc496540263"/>
+      <w:bookmarkStart w:id="26" w:name="_Toc496547982"/>
       <w:r>
         <w:t>Esminis kodas</w:t>
       </w:r>
-      <w:bookmarkEnd w:id="25"/>
+      <w:bookmarkEnd w:id="26"/>
     </w:p>
     <w:p/>
     <w:p>
@@ -20747,8 +20829,6 @@
         </w:rPr>
         <w:t>Pattern</w:t>
       </w:r>
-      <w:bookmarkStart w:id="26" w:name="_GoBack"/>
-      <w:bookmarkEnd w:id="26"/>
       <w:r>
         <w:rPr>
           <w:rFonts w:ascii="Consolas" w:hAnsi="Consolas" w:cs="Consolas"/>
@@ -21296,6 +21376,86 @@
         </w:rPr>
         <w:t xml:space="preserve">        </w:t>
       </w:r>
+      <w:proofErr w:type="spellStart"/>
+      <w:r>
+        <w:rPr>
+          <w:rFonts w:ascii="Consolas" w:hAnsi="Consolas" w:cs="Consolas"/>
+          <w:color w:val="0000FF"/>
+          <w:sz w:val="19"/>
+          <w:szCs w:val="19"/>
+        </w:rPr>
+        <w:t>public</w:t>
+      </w:r>
+      <w:proofErr w:type="spellEnd"/>
+      <w:r>
+        <w:rPr>
+          <w:rFonts w:ascii="Consolas" w:hAnsi="Consolas" w:cs="Consolas"/>
+          <w:color w:val="000000"/>
+          <w:sz w:val="19"/>
+          <w:szCs w:val="19"/>
+        </w:rPr>
+        <w:t xml:space="preserve"> Texture2D </w:t>
+      </w:r>
+      <w:proofErr w:type="spellStart"/>
+      <w:r>
+        <w:rPr>
+          <w:rFonts w:ascii="Consolas" w:hAnsi="Consolas" w:cs="Consolas"/>
+          <w:color w:val="000000"/>
+          <w:sz w:val="19"/>
+          <w:szCs w:val="19"/>
+        </w:rPr>
+        <w:t>Texture</w:t>
+      </w:r>
+      <w:proofErr w:type="spellEnd"/>
+      <w:r>
+        <w:rPr>
+          <w:rFonts w:ascii="Consolas" w:hAnsi="Consolas" w:cs="Consolas"/>
+          <w:color w:val="000000"/>
+          <w:sz w:val="19"/>
+          <w:szCs w:val="19"/>
+        </w:rPr>
+        <w:t xml:space="preserve"> { </w:t>
+      </w:r>
+      <w:proofErr w:type="spellStart"/>
+      <w:r>
+        <w:rPr>
+          <w:rFonts w:ascii="Consolas" w:hAnsi="Consolas" w:cs="Consolas"/>
+          <w:color w:val="0000FF"/>
+          <w:sz w:val="19"/>
+          <w:szCs w:val="19"/>
+        </w:rPr>
+        <w:t>get</w:t>
+      </w:r>
+      <w:proofErr w:type="spellEnd"/>
+      <w:r>
+        <w:rPr>
+          <w:rFonts w:ascii="Consolas" w:hAnsi="Consolas" w:cs="Consolas"/>
+          <w:color w:val="000000"/>
+          <w:sz w:val="19"/>
+          <w:szCs w:val="19"/>
+        </w:rPr>
+        <w:t xml:space="preserve">; </w:t>
+      </w:r>
+      <w:proofErr w:type="spellStart"/>
+      <w:r>
+        <w:rPr>
+          <w:rFonts w:ascii="Consolas" w:hAnsi="Consolas" w:cs="Consolas"/>
+          <w:color w:val="0000FF"/>
+          <w:sz w:val="19"/>
+          <w:szCs w:val="19"/>
+        </w:rPr>
+        <w:t>set</w:t>
+      </w:r>
+      <w:proofErr w:type="spellEnd"/>
+      <w:r>
+        <w:rPr>
+          <w:rFonts w:ascii="Consolas" w:hAnsi="Consolas" w:cs="Consolas"/>
+          <w:color w:val="000000"/>
+          <w:sz w:val="19"/>
+          <w:szCs w:val="19"/>
+        </w:rPr>
+        <w:t>; }</w:t>
+      </w:r>
     </w:p>
     <w:p>
       <w:pPr>
@@ -21319,6 +21479,29 @@
         </w:rPr>
         <w:t xml:space="preserve">        </w:t>
       </w:r>
+    </w:p>
+    <w:p>
+      <w:pPr>
+        <w:autoSpaceDE w:val="0"/>
+        <w:autoSpaceDN w:val="0"/>
+        <w:adjustRightInd w:val="0"/>
+        <w:spacing w:after="0" w:line="240" w:lineRule="auto"/>
+        <w:rPr>
+          <w:rFonts w:ascii="Consolas" w:hAnsi="Consolas" w:cs="Consolas"/>
+          <w:color w:val="000000"/>
+          <w:sz w:val="19"/>
+          <w:szCs w:val="19"/>
+        </w:rPr>
+      </w:pPr>
+      <w:r>
+        <w:rPr>
+          <w:rFonts w:ascii="Consolas" w:hAnsi="Consolas" w:cs="Consolas"/>
+          <w:color w:val="000000"/>
+          <w:sz w:val="19"/>
+          <w:szCs w:val="19"/>
+        </w:rPr>
+        <w:t xml:space="preserve">        </w:t>
+      </w:r>
       <w:proofErr w:type="spellStart"/>
       <w:r>
         <w:rPr>
@@ -21834,6 +22017,26 @@
           <w:sz w:val="19"/>
           <w:szCs w:val="19"/>
         </w:rPr>
+        <w:t xml:space="preserve">, Texture2D </w:t>
+      </w:r>
+      <w:proofErr w:type="spellStart"/>
+      <w:r>
+        <w:rPr>
+          <w:rFonts w:ascii="Consolas" w:hAnsi="Consolas" w:cs="Consolas"/>
+          <w:color w:val="000000"/>
+          <w:sz w:val="19"/>
+          <w:szCs w:val="19"/>
+        </w:rPr>
+        <w:t>texture</w:t>
+      </w:r>
+      <w:proofErr w:type="spellEnd"/>
+      <w:r>
+        <w:rPr>
+          <w:rFonts w:ascii="Consolas" w:hAnsi="Consolas" w:cs="Consolas"/>
+          <w:color w:val="000000"/>
+          <w:sz w:val="19"/>
+          <w:szCs w:val="19"/>
+        </w:rPr>
         <w:t>)</w:t>
       </w:r>
     </w:p>
@@ -21858,132 +22061,6 @@
           <w:szCs w:val="19"/>
         </w:rPr>
         <w:t xml:space="preserve">        {</w:t>
-      </w:r>
-    </w:p>
-    <w:p>
-      <w:pPr>
-        <w:autoSpaceDE w:val="0"/>
-        <w:autoSpaceDN w:val="0"/>
-        <w:adjustRightInd w:val="0"/>
-        <w:spacing w:after="0" w:line="240" w:lineRule="auto"/>
-        <w:rPr>
-          <w:rFonts w:ascii="Consolas" w:hAnsi="Consolas" w:cs="Consolas"/>
-          <w:color w:val="000000"/>
-          <w:sz w:val="19"/>
-          <w:szCs w:val="19"/>
-        </w:rPr>
-      </w:pPr>
-      <w:r>
-        <w:rPr>
-          <w:rFonts w:ascii="Consolas" w:hAnsi="Consolas" w:cs="Consolas"/>
-          <w:color w:val="000000"/>
-          <w:sz w:val="19"/>
-          <w:szCs w:val="19"/>
-        </w:rPr>
-        <w:t xml:space="preserve">            </w:t>
-      </w:r>
-      <w:proofErr w:type="spellStart"/>
-      <w:r>
-        <w:rPr>
-          <w:rFonts w:ascii="Consolas" w:hAnsi="Consolas" w:cs="Consolas"/>
-          <w:color w:val="000000"/>
-          <w:sz w:val="19"/>
-          <w:szCs w:val="19"/>
-        </w:rPr>
-        <w:t>Weapon</w:t>
-      </w:r>
-      <w:proofErr w:type="spellEnd"/>
-      <w:r>
-        <w:rPr>
-          <w:rFonts w:ascii="Consolas" w:hAnsi="Consolas" w:cs="Consolas"/>
-          <w:color w:val="000000"/>
-          <w:sz w:val="19"/>
-          <w:szCs w:val="19"/>
-        </w:rPr>
-        <w:t xml:space="preserve"> = </w:t>
-      </w:r>
-      <w:proofErr w:type="spellStart"/>
-      <w:r>
-        <w:rPr>
-          <w:rFonts w:ascii="Consolas" w:hAnsi="Consolas" w:cs="Consolas"/>
-          <w:color w:val="000000"/>
-          <w:sz w:val="19"/>
-          <w:szCs w:val="19"/>
-        </w:rPr>
-        <w:t>weapon</w:t>
-      </w:r>
-      <w:proofErr w:type="spellEnd"/>
-      <w:r>
-        <w:rPr>
-          <w:rFonts w:ascii="Consolas" w:hAnsi="Consolas" w:cs="Consolas"/>
-          <w:color w:val="000000"/>
-          <w:sz w:val="19"/>
-          <w:szCs w:val="19"/>
-        </w:rPr>
-        <w:t>;</w:t>
-      </w:r>
-    </w:p>
-    <w:p>
-      <w:pPr>
-        <w:autoSpaceDE w:val="0"/>
-        <w:autoSpaceDN w:val="0"/>
-        <w:adjustRightInd w:val="0"/>
-        <w:spacing w:after="0" w:line="240" w:lineRule="auto"/>
-        <w:rPr>
-          <w:rFonts w:ascii="Consolas" w:hAnsi="Consolas" w:cs="Consolas"/>
-          <w:color w:val="000000"/>
-          <w:sz w:val="19"/>
-          <w:szCs w:val="19"/>
-        </w:rPr>
-      </w:pPr>
-      <w:r>
-        <w:rPr>
-          <w:rFonts w:ascii="Consolas" w:hAnsi="Consolas" w:cs="Consolas"/>
-          <w:color w:val="000000"/>
-          <w:sz w:val="19"/>
-          <w:szCs w:val="19"/>
-        </w:rPr>
-        <w:t xml:space="preserve">            _</w:t>
-      </w:r>
-      <w:proofErr w:type="spellStart"/>
-      <w:r>
-        <w:rPr>
-          <w:rFonts w:ascii="Consolas" w:hAnsi="Consolas" w:cs="Consolas"/>
-          <w:color w:val="000000"/>
-          <w:sz w:val="19"/>
-          <w:szCs w:val="19"/>
-        </w:rPr>
-        <w:t>player</w:t>
-      </w:r>
-      <w:proofErr w:type="spellEnd"/>
-      <w:r>
-        <w:rPr>
-          <w:rFonts w:ascii="Consolas" w:hAnsi="Consolas" w:cs="Consolas"/>
-          <w:color w:val="000000"/>
-          <w:sz w:val="19"/>
-          <w:szCs w:val="19"/>
-        </w:rPr>
-        <w:t xml:space="preserve"> = </w:t>
-      </w:r>
-      <w:proofErr w:type="spellStart"/>
-      <w:r>
-        <w:rPr>
-          <w:rFonts w:ascii="Consolas" w:hAnsi="Consolas" w:cs="Consolas"/>
-          <w:color w:val="000000"/>
-          <w:sz w:val="19"/>
-          <w:szCs w:val="19"/>
-        </w:rPr>
-        <w:t>player</w:t>
-      </w:r>
-      <w:proofErr w:type="spellEnd"/>
-      <w:r>
-        <w:rPr>
-          <w:rFonts w:ascii="Consolas" w:hAnsi="Consolas" w:cs="Consolas"/>
-          <w:color w:val="000000"/>
-          <w:sz w:val="19"/>
-          <w:szCs w:val="19"/>
-        </w:rPr>
-        <w:t>;</w:t>
       </w:r>
     </w:p>
     <w:p>
@@ -22017,6 +22094,132 @@
           <w:sz w:val="19"/>
           <w:szCs w:val="19"/>
         </w:rPr>
+        <w:t>Weapon</w:t>
+      </w:r>
+      <w:proofErr w:type="spellEnd"/>
+      <w:r>
+        <w:rPr>
+          <w:rFonts w:ascii="Consolas" w:hAnsi="Consolas" w:cs="Consolas"/>
+          <w:color w:val="000000"/>
+          <w:sz w:val="19"/>
+          <w:szCs w:val="19"/>
+        </w:rPr>
+        <w:t xml:space="preserve"> = </w:t>
+      </w:r>
+      <w:proofErr w:type="spellStart"/>
+      <w:r>
+        <w:rPr>
+          <w:rFonts w:ascii="Consolas" w:hAnsi="Consolas" w:cs="Consolas"/>
+          <w:color w:val="000000"/>
+          <w:sz w:val="19"/>
+          <w:szCs w:val="19"/>
+        </w:rPr>
+        <w:t>weapon</w:t>
+      </w:r>
+      <w:proofErr w:type="spellEnd"/>
+      <w:r>
+        <w:rPr>
+          <w:rFonts w:ascii="Consolas" w:hAnsi="Consolas" w:cs="Consolas"/>
+          <w:color w:val="000000"/>
+          <w:sz w:val="19"/>
+          <w:szCs w:val="19"/>
+        </w:rPr>
+        <w:t>;</w:t>
+      </w:r>
+    </w:p>
+    <w:p>
+      <w:pPr>
+        <w:autoSpaceDE w:val="0"/>
+        <w:autoSpaceDN w:val="0"/>
+        <w:adjustRightInd w:val="0"/>
+        <w:spacing w:after="0" w:line="240" w:lineRule="auto"/>
+        <w:rPr>
+          <w:rFonts w:ascii="Consolas" w:hAnsi="Consolas" w:cs="Consolas"/>
+          <w:color w:val="000000"/>
+          <w:sz w:val="19"/>
+          <w:szCs w:val="19"/>
+        </w:rPr>
+      </w:pPr>
+      <w:r>
+        <w:rPr>
+          <w:rFonts w:ascii="Consolas" w:hAnsi="Consolas" w:cs="Consolas"/>
+          <w:color w:val="000000"/>
+          <w:sz w:val="19"/>
+          <w:szCs w:val="19"/>
+        </w:rPr>
+        <w:t xml:space="preserve">            _</w:t>
+      </w:r>
+      <w:proofErr w:type="spellStart"/>
+      <w:r>
+        <w:rPr>
+          <w:rFonts w:ascii="Consolas" w:hAnsi="Consolas" w:cs="Consolas"/>
+          <w:color w:val="000000"/>
+          <w:sz w:val="19"/>
+          <w:szCs w:val="19"/>
+        </w:rPr>
+        <w:t>player</w:t>
+      </w:r>
+      <w:proofErr w:type="spellEnd"/>
+      <w:r>
+        <w:rPr>
+          <w:rFonts w:ascii="Consolas" w:hAnsi="Consolas" w:cs="Consolas"/>
+          <w:color w:val="000000"/>
+          <w:sz w:val="19"/>
+          <w:szCs w:val="19"/>
+        </w:rPr>
+        <w:t xml:space="preserve"> = </w:t>
+      </w:r>
+      <w:proofErr w:type="spellStart"/>
+      <w:r>
+        <w:rPr>
+          <w:rFonts w:ascii="Consolas" w:hAnsi="Consolas" w:cs="Consolas"/>
+          <w:color w:val="000000"/>
+          <w:sz w:val="19"/>
+          <w:szCs w:val="19"/>
+        </w:rPr>
+        <w:t>player</w:t>
+      </w:r>
+      <w:proofErr w:type="spellEnd"/>
+      <w:r>
+        <w:rPr>
+          <w:rFonts w:ascii="Consolas" w:hAnsi="Consolas" w:cs="Consolas"/>
+          <w:color w:val="000000"/>
+          <w:sz w:val="19"/>
+          <w:szCs w:val="19"/>
+        </w:rPr>
+        <w:t>;</w:t>
+      </w:r>
+    </w:p>
+    <w:p>
+      <w:pPr>
+        <w:autoSpaceDE w:val="0"/>
+        <w:autoSpaceDN w:val="0"/>
+        <w:adjustRightInd w:val="0"/>
+        <w:spacing w:after="0" w:line="240" w:lineRule="auto"/>
+        <w:rPr>
+          <w:rFonts w:ascii="Consolas" w:hAnsi="Consolas" w:cs="Consolas"/>
+          <w:color w:val="000000"/>
+          <w:sz w:val="19"/>
+          <w:szCs w:val="19"/>
+        </w:rPr>
+      </w:pPr>
+      <w:r>
+        <w:rPr>
+          <w:rFonts w:ascii="Consolas" w:hAnsi="Consolas" w:cs="Consolas"/>
+          <w:color w:val="000000"/>
+          <w:sz w:val="19"/>
+          <w:szCs w:val="19"/>
+        </w:rPr>
+        <w:t xml:space="preserve">            </w:t>
+      </w:r>
+      <w:proofErr w:type="spellStart"/>
+      <w:r>
+        <w:rPr>
+          <w:rFonts w:ascii="Consolas" w:hAnsi="Consolas" w:cs="Consolas"/>
+          <w:color w:val="000000"/>
+          <w:sz w:val="19"/>
+          <w:szCs w:val="19"/>
+        </w:rPr>
         <w:t>LifePoints</w:t>
       </w:r>
       <w:proofErr w:type="spellEnd"/>
@@ -22133,6 +22336,69 @@
           <w:sz w:val="19"/>
           <w:szCs w:val="19"/>
         </w:rPr>
+        <w:t xml:space="preserve">            </w:t>
+      </w:r>
+      <w:proofErr w:type="spellStart"/>
+      <w:r>
+        <w:rPr>
+          <w:rFonts w:ascii="Consolas" w:hAnsi="Consolas" w:cs="Consolas"/>
+          <w:color w:val="000000"/>
+          <w:sz w:val="19"/>
+          <w:szCs w:val="19"/>
+        </w:rPr>
+        <w:t>Texture</w:t>
+      </w:r>
+      <w:proofErr w:type="spellEnd"/>
+      <w:r>
+        <w:rPr>
+          <w:rFonts w:ascii="Consolas" w:hAnsi="Consolas" w:cs="Consolas"/>
+          <w:color w:val="000000"/>
+          <w:sz w:val="19"/>
+          <w:szCs w:val="19"/>
+        </w:rPr>
+        <w:t xml:space="preserve"> = </w:t>
+      </w:r>
+      <w:proofErr w:type="spellStart"/>
+      <w:r>
+        <w:rPr>
+          <w:rFonts w:ascii="Consolas" w:hAnsi="Consolas" w:cs="Consolas"/>
+          <w:color w:val="000000"/>
+          <w:sz w:val="19"/>
+          <w:szCs w:val="19"/>
+        </w:rPr>
+        <w:t>texture</w:t>
+      </w:r>
+      <w:proofErr w:type="spellEnd"/>
+      <w:r>
+        <w:rPr>
+          <w:rFonts w:ascii="Consolas" w:hAnsi="Consolas" w:cs="Consolas"/>
+          <w:color w:val="000000"/>
+          <w:sz w:val="19"/>
+          <w:szCs w:val="19"/>
+        </w:rPr>
+        <w:t>;</w:t>
+      </w:r>
+    </w:p>
+    <w:p>
+      <w:pPr>
+        <w:autoSpaceDE w:val="0"/>
+        <w:autoSpaceDN w:val="0"/>
+        <w:adjustRightInd w:val="0"/>
+        <w:spacing w:after="0" w:line="240" w:lineRule="auto"/>
+        <w:rPr>
+          <w:rFonts w:ascii="Consolas" w:hAnsi="Consolas" w:cs="Consolas"/>
+          <w:color w:val="000000"/>
+          <w:sz w:val="19"/>
+          <w:szCs w:val="19"/>
+        </w:rPr>
+      </w:pPr>
+      <w:r>
+        <w:rPr>
+          <w:rFonts w:ascii="Consolas" w:hAnsi="Consolas" w:cs="Consolas"/>
+          <w:color w:val="000000"/>
+          <w:sz w:val="19"/>
+          <w:szCs w:val="19"/>
+        </w:rPr>
         <w:t xml:space="preserve">        }</w:t>
       </w:r>
     </w:p>
@@ -22748,16 +23014,7 @@
           <w:sz w:val="19"/>
           <w:szCs w:val="19"/>
         </w:rPr>
-        <w:tab/>
-      </w:r>
-      <w:r>
-        <w:rPr>
-          <w:rFonts w:ascii="Consolas" w:hAnsi="Consolas" w:cs="Consolas"/>
-          <w:color w:val="000000"/>
-          <w:sz w:val="19"/>
-          <w:szCs w:val="19"/>
-        </w:rPr>
-        <w:tab/>
+        <w:t xml:space="preserve">        </w:t>
       </w:r>
       <w:proofErr w:type="spellStart"/>
       <w:r>
@@ -24557,6 +24814,7 @@
           <w:sz w:val="19"/>
           <w:szCs w:val="19"/>
         </w:rPr>
+        <w:lastRenderedPageBreak/>
         <w:t xml:space="preserve">    </w:t>
       </w:r>
       <w:proofErr w:type="spellStart"/>
@@ -24817,7 +25075,6 @@
           <w:sz w:val="19"/>
           <w:szCs w:val="19"/>
         </w:rPr>
-        <w:lastRenderedPageBreak/>
         <w:t xml:space="preserve">        </w:t>
       </w:r>
       <w:proofErr w:type="spellStart"/>
@@ -26721,7 +26978,7 @@
       <w:pPr>
         <w:pStyle w:val="Heading3"/>
       </w:pPr>
-      <w:bookmarkStart w:id="27" w:name="_Toc496540264"/>
+      <w:bookmarkStart w:id="27" w:name="_Toc496547983"/>
       <w:r>
         <w:t>Naudojimo pagrindimas</w:t>
       </w:r>
@@ -26729,478 +26986,29 @@
     </w:p>
     <w:p/>
     <w:p>
-      <w:pPr>
-        <w:rPr>
-          <w:lang w:val="en-US"/>
-        </w:rPr>
-      </w:pPr>
-      <w:r>
-        <w:rPr>
-          <w:lang w:val="en-US"/>
-        </w:rPr>
-        <w:t xml:space="preserve">Prototype </w:t>
-      </w:r>
-      <w:proofErr w:type="spellStart"/>
-      <w:r>
-        <w:rPr>
-          <w:lang w:val="en-US"/>
-        </w:rPr>
-        <w:t>šablonas</w:t>
-      </w:r>
-      <w:proofErr w:type="spellEnd"/>
-      <w:r>
-        <w:rPr>
-          <w:lang w:val="en-US"/>
-        </w:rPr>
-        <w:t xml:space="preserve"> </w:t>
-      </w:r>
-      <w:proofErr w:type="spellStart"/>
-      <w:r>
-        <w:rPr>
-          <w:lang w:val="en-US"/>
-        </w:rPr>
-        <w:t>leidžia</w:t>
-      </w:r>
-      <w:proofErr w:type="spellEnd"/>
-      <w:r>
-        <w:rPr>
-          <w:lang w:val="en-US"/>
-        </w:rPr>
-        <w:t xml:space="preserve"> </w:t>
-      </w:r>
-      <w:proofErr w:type="spellStart"/>
-      <w:r>
-        <w:rPr>
-          <w:lang w:val="en-US"/>
-        </w:rPr>
-        <w:t>kurti</w:t>
-      </w:r>
-      <w:proofErr w:type="spellEnd"/>
-      <w:r>
-        <w:rPr>
-          <w:lang w:val="en-US"/>
-        </w:rPr>
-        <w:t xml:space="preserve"> </w:t>
-      </w:r>
-      <w:proofErr w:type="spellStart"/>
-      <w:r>
-        <w:rPr>
-          <w:lang w:val="en-US"/>
-        </w:rPr>
-        <w:t>objektų</w:t>
-      </w:r>
-      <w:proofErr w:type="spellEnd"/>
-      <w:r>
-        <w:rPr>
-          <w:lang w:val="en-US"/>
-        </w:rPr>
-        <w:t xml:space="preserve"> </w:t>
-      </w:r>
-      <w:proofErr w:type="spellStart"/>
-      <w:r>
-        <w:rPr>
-          <w:lang w:val="en-US"/>
-        </w:rPr>
-        <w:t>kopijas</w:t>
-      </w:r>
-      <w:proofErr w:type="spellEnd"/>
-      <w:r>
-        <w:rPr>
-          <w:lang w:val="en-US"/>
-        </w:rPr>
-        <w:t xml:space="preserve"> (</w:t>
-      </w:r>
-      <w:proofErr w:type="spellStart"/>
-      <w:r>
-        <w:rPr>
-          <w:lang w:val="en-US"/>
-        </w:rPr>
-        <w:t>šiuo</w:t>
-      </w:r>
-      <w:proofErr w:type="spellEnd"/>
-      <w:r>
-        <w:rPr>
-          <w:lang w:val="en-US"/>
-        </w:rPr>
-        <w:t xml:space="preserve"> </w:t>
-      </w:r>
-      <w:proofErr w:type="spellStart"/>
-      <w:r>
-        <w:rPr>
-          <w:lang w:val="en-US"/>
-        </w:rPr>
-        <w:t>atveju</w:t>
-      </w:r>
-      <w:proofErr w:type="spellEnd"/>
-      <w:r>
-        <w:rPr>
-          <w:lang w:val="en-US"/>
-        </w:rPr>
-        <w:t xml:space="preserve"> Enemy </w:t>
-      </w:r>
-      <w:proofErr w:type="spellStart"/>
-      <w:r>
-        <w:rPr>
-          <w:lang w:val="en-US"/>
-        </w:rPr>
-        <w:t>klasės</w:t>
-      </w:r>
-      <w:proofErr w:type="spellEnd"/>
-      <w:r>
-        <w:rPr>
-          <w:lang w:val="en-US"/>
-        </w:rPr>
-        <w:t xml:space="preserve"> </w:t>
-      </w:r>
-      <w:proofErr w:type="spellStart"/>
-      <w:r>
-        <w:rPr>
-          <w:lang w:val="en-US"/>
-        </w:rPr>
-        <w:t>objektų</w:t>
-      </w:r>
-      <w:proofErr w:type="spellEnd"/>
-      <w:r>
-        <w:rPr>
-          <w:lang w:val="en-US"/>
-        </w:rPr>
-        <w:t xml:space="preserve"> </w:t>
-      </w:r>
-      <w:proofErr w:type="spellStart"/>
-      <w:r>
-        <w:rPr>
-          <w:lang w:val="en-US"/>
-        </w:rPr>
-        <w:t>kopijas</w:t>
-      </w:r>
-      <w:proofErr w:type="spellEnd"/>
-      <w:r>
-        <w:rPr>
-          <w:lang w:val="en-US"/>
-        </w:rPr>
-        <w:t xml:space="preserve">), </w:t>
-      </w:r>
-      <w:proofErr w:type="spellStart"/>
-      <w:r>
-        <w:rPr>
-          <w:lang w:val="en-US"/>
-        </w:rPr>
-        <w:t>taip</w:t>
-      </w:r>
-      <w:proofErr w:type="spellEnd"/>
-      <w:r>
-        <w:rPr>
-          <w:lang w:val="en-US"/>
-        </w:rPr>
-        <w:t xml:space="preserve"> </w:t>
-      </w:r>
-      <w:proofErr w:type="spellStart"/>
-      <w:r>
-        <w:rPr>
-          <w:lang w:val="en-US"/>
-        </w:rPr>
-        <w:t>sutaupydamas</w:t>
-      </w:r>
-      <w:proofErr w:type="spellEnd"/>
-      <w:r>
-        <w:rPr>
-          <w:lang w:val="en-US"/>
-        </w:rPr>
-        <w:t xml:space="preserve"> </w:t>
-      </w:r>
-      <w:proofErr w:type="spellStart"/>
-      <w:r>
-        <w:rPr>
-          <w:lang w:val="en-US"/>
-        </w:rPr>
-        <w:t>resursus</w:t>
-      </w:r>
-      <w:proofErr w:type="spellEnd"/>
-      <w:r>
-        <w:rPr>
-          <w:lang w:val="en-US"/>
-        </w:rPr>
-        <w:t xml:space="preserve"> </w:t>
-      </w:r>
-      <w:proofErr w:type="spellStart"/>
-      <w:r>
-        <w:rPr>
-          <w:lang w:val="en-US"/>
-        </w:rPr>
-        <w:t>naujo</w:t>
-      </w:r>
-      <w:proofErr w:type="spellEnd"/>
-      <w:r>
-        <w:rPr>
-          <w:lang w:val="en-US"/>
-        </w:rPr>
-        <w:t xml:space="preserve"> </w:t>
-      </w:r>
-      <w:proofErr w:type="spellStart"/>
-      <w:r>
-        <w:rPr>
-          <w:lang w:val="en-US"/>
-        </w:rPr>
-        <w:t>objekto</w:t>
-      </w:r>
-      <w:proofErr w:type="spellEnd"/>
-      <w:r>
-        <w:rPr>
-          <w:lang w:val="en-US"/>
-        </w:rPr>
-        <w:t xml:space="preserve"> </w:t>
-      </w:r>
-      <w:proofErr w:type="spellStart"/>
-      <w:r>
-        <w:rPr>
-          <w:lang w:val="en-US"/>
-        </w:rPr>
-        <w:t>kūrimo</w:t>
-      </w:r>
-      <w:proofErr w:type="spellEnd"/>
-      <w:r>
-        <w:rPr>
-          <w:lang w:val="en-US"/>
-        </w:rPr>
-        <w:t xml:space="preserve"> </w:t>
-      </w:r>
-      <w:proofErr w:type="spellStart"/>
-      <w:r>
-        <w:rPr>
-          <w:lang w:val="en-US"/>
-        </w:rPr>
-        <w:t>atžvilgiu</w:t>
-      </w:r>
-      <w:proofErr w:type="spellEnd"/>
-      <w:r>
-        <w:rPr>
-          <w:lang w:val="en-US"/>
-        </w:rPr>
-        <w:t xml:space="preserve">. Tai </w:t>
-      </w:r>
-      <w:proofErr w:type="spellStart"/>
-      <w:r>
-        <w:rPr>
-          <w:lang w:val="en-US"/>
-        </w:rPr>
-        <w:t>taip</w:t>
-      </w:r>
-      <w:proofErr w:type="spellEnd"/>
-      <w:r>
-        <w:rPr>
-          <w:lang w:val="en-US"/>
-        </w:rPr>
-        <w:t xml:space="preserve"> pat </w:t>
-      </w:r>
-      <w:proofErr w:type="spellStart"/>
-      <w:r>
-        <w:rPr>
-          <w:lang w:val="en-US"/>
-        </w:rPr>
-        <w:t>palengvina</w:t>
-      </w:r>
-      <w:proofErr w:type="spellEnd"/>
-      <w:r>
-        <w:rPr>
-          <w:lang w:val="en-US"/>
-        </w:rPr>
-        <w:t xml:space="preserve"> </w:t>
-      </w:r>
-      <w:proofErr w:type="spellStart"/>
-      <w:r>
-        <w:rPr>
-          <w:lang w:val="en-US"/>
-        </w:rPr>
-        <w:t>vienodų</w:t>
-      </w:r>
-      <w:proofErr w:type="spellEnd"/>
-      <w:r>
-        <w:rPr>
-          <w:lang w:val="en-US"/>
-        </w:rPr>
-        <w:t xml:space="preserve"> Enemy </w:t>
-      </w:r>
-      <w:proofErr w:type="spellStart"/>
-      <w:r>
-        <w:rPr>
-          <w:lang w:val="en-US"/>
-        </w:rPr>
-        <w:t>objektų</w:t>
-      </w:r>
-      <w:proofErr w:type="spellEnd"/>
-      <w:r>
-        <w:rPr>
-          <w:lang w:val="en-US"/>
-        </w:rPr>
-        <w:t xml:space="preserve"> </w:t>
-      </w:r>
-      <w:proofErr w:type="spellStart"/>
-      <w:r>
-        <w:rPr>
-          <w:lang w:val="en-US"/>
-        </w:rPr>
-        <w:t>kūrimą</w:t>
-      </w:r>
-      <w:proofErr w:type="spellEnd"/>
-      <w:r>
-        <w:rPr>
-          <w:lang w:val="en-US"/>
-        </w:rPr>
-        <w:t xml:space="preserve">, </w:t>
-      </w:r>
-      <w:proofErr w:type="spellStart"/>
-      <w:r>
-        <w:rPr>
-          <w:lang w:val="en-US"/>
-        </w:rPr>
-        <w:t>kadangi</w:t>
-      </w:r>
-      <w:proofErr w:type="spellEnd"/>
-      <w:r>
-        <w:rPr>
-          <w:lang w:val="en-US"/>
-        </w:rPr>
-        <w:t xml:space="preserve"> </w:t>
-      </w:r>
-      <w:proofErr w:type="spellStart"/>
-      <w:r>
-        <w:rPr>
-          <w:lang w:val="en-US"/>
-        </w:rPr>
-        <w:t>nereikia</w:t>
-      </w:r>
-      <w:proofErr w:type="spellEnd"/>
-      <w:r>
-        <w:rPr>
-          <w:lang w:val="en-US"/>
-        </w:rPr>
-        <w:t xml:space="preserve"> </w:t>
-      </w:r>
-      <w:proofErr w:type="spellStart"/>
-      <w:r>
-        <w:rPr>
-          <w:lang w:val="en-US"/>
-        </w:rPr>
-        <w:t>kiekvieną</w:t>
-      </w:r>
-      <w:proofErr w:type="spellEnd"/>
-      <w:r>
-        <w:rPr>
-          <w:lang w:val="en-US"/>
-        </w:rPr>
-        <w:t xml:space="preserve"> </w:t>
-      </w:r>
-      <w:proofErr w:type="spellStart"/>
-      <w:r>
-        <w:rPr>
-          <w:lang w:val="en-US"/>
-        </w:rPr>
-        <w:t>kartą</w:t>
-      </w:r>
-      <w:proofErr w:type="spellEnd"/>
-      <w:r>
-        <w:rPr>
-          <w:lang w:val="en-US"/>
-        </w:rPr>
-        <w:t xml:space="preserve"> </w:t>
-      </w:r>
-      <w:proofErr w:type="spellStart"/>
-      <w:r>
-        <w:rPr>
-          <w:lang w:val="en-US"/>
-        </w:rPr>
-        <w:t>iš</w:t>
-      </w:r>
-      <w:proofErr w:type="spellEnd"/>
-      <w:r>
-        <w:rPr>
-          <w:lang w:val="en-US"/>
-        </w:rPr>
-        <w:t xml:space="preserve"> </w:t>
-      </w:r>
-      <w:proofErr w:type="spellStart"/>
-      <w:r>
-        <w:rPr>
-          <w:lang w:val="en-US"/>
-        </w:rPr>
-        <w:t>naujo</w:t>
-      </w:r>
-      <w:proofErr w:type="spellEnd"/>
-      <w:r>
-        <w:rPr>
-          <w:lang w:val="en-US"/>
-        </w:rPr>
-        <w:t xml:space="preserve"> </w:t>
-      </w:r>
-      <w:proofErr w:type="spellStart"/>
-      <w:r>
-        <w:rPr>
-          <w:lang w:val="en-US"/>
-        </w:rPr>
-        <w:t>sukurti</w:t>
-      </w:r>
-      <w:proofErr w:type="spellEnd"/>
-      <w:r>
-        <w:rPr>
-          <w:lang w:val="en-US"/>
-        </w:rPr>
-        <w:t xml:space="preserve"> </w:t>
-      </w:r>
-      <w:proofErr w:type="spellStart"/>
-      <w:r>
-        <w:rPr>
-          <w:lang w:val="en-US"/>
-        </w:rPr>
-        <w:t>naują</w:t>
-      </w:r>
-      <w:proofErr w:type="spellEnd"/>
-      <w:r>
-        <w:rPr>
-          <w:lang w:val="en-US"/>
-        </w:rPr>
-        <w:t xml:space="preserve"> </w:t>
-      </w:r>
-      <w:proofErr w:type="spellStart"/>
-      <w:r>
-        <w:rPr>
-          <w:lang w:val="en-US"/>
-        </w:rPr>
-        <w:t>tokį</w:t>
-      </w:r>
-      <w:proofErr w:type="spellEnd"/>
-      <w:r>
-        <w:rPr>
-          <w:lang w:val="en-US"/>
-        </w:rPr>
-        <w:t xml:space="preserve"> </w:t>
-      </w:r>
-      <w:proofErr w:type="spellStart"/>
-      <w:r>
-        <w:rPr>
-          <w:lang w:val="en-US"/>
-        </w:rPr>
-        <w:t>patį</w:t>
-      </w:r>
-      <w:proofErr w:type="spellEnd"/>
-      <w:r>
-        <w:rPr>
-          <w:lang w:val="en-US"/>
-        </w:rPr>
-        <w:t xml:space="preserve"> </w:t>
-      </w:r>
-      <w:proofErr w:type="spellStart"/>
-      <w:r>
-        <w:rPr>
-          <w:lang w:val="en-US"/>
-        </w:rPr>
-        <w:t>objektą</w:t>
-      </w:r>
-      <w:proofErr w:type="spellEnd"/>
-      <w:r>
-        <w:rPr>
-          <w:lang w:val="en-US"/>
-        </w:rPr>
-        <w:t>.</w:t>
+      <w:proofErr w:type="spellStart"/>
+      <w:r>
+        <w:t>Prototype</w:t>
+      </w:r>
+      <w:proofErr w:type="spellEnd"/>
+      <w:r>
+        <w:t xml:space="preserve"> šablonas leidžia kurti objektų kopijas (šiuo atveju </w:t>
+      </w:r>
+      <w:proofErr w:type="spellStart"/>
+      <w:r>
+        <w:t>Enemy</w:t>
+      </w:r>
+      <w:proofErr w:type="spellEnd"/>
+      <w:r>
+        <w:t xml:space="preserve"> klasės objektų kopijas), taip sutaupydamas resursus naujo objekto kūrimo atžvilgiu. Tai taip pat palengvina vienodų </w:t>
+      </w:r>
+      <w:proofErr w:type="spellStart"/>
+      <w:r>
+        <w:t>Enemy</w:t>
+      </w:r>
+      <w:proofErr w:type="spellEnd"/>
+      <w:r>
+        <w:t xml:space="preserve"> objektų kūrimą, kadangi nereikia kiekvieną kartą iš naujo sukurti naują tokį patį objektą.</w:t>
       </w:r>
     </w:p>
     <w:p/>
@@ -27208,7 +27016,7 @@
       <w:pPr>
         <w:pStyle w:val="Heading2"/>
       </w:pPr>
-      <w:bookmarkStart w:id="28" w:name="_Toc496540265"/>
+      <w:bookmarkStart w:id="28" w:name="_Toc496547984"/>
       <w:proofErr w:type="spellStart"/>
       <w:r>
         <w:t>Command</w:t>
@@ -27220,7 +27028,7 @@
       <w:pPr>
         <w:pStyle w:val="Heading3"/>
       </w:pPr>
-      <w:bookmarkStart w:id="29" w:name="_Toc496540266"/>
+      <w:bookmarkStart w:id="29" w:name="_Toc496547985"/>
       <w:r>
         <w:t>Klasių diagrama</w:t>
       </w:r>
@@ -27274,7 +27082,7 @@
       <w:pPr>
         <w:pStyle w:val="Heading3"/>
       </w:pPr>
-      <w:bookmarkStart w:id="30" w:name="_Toc496540267"/>
+      <w:bookmarkStart w:id="30" w:name="_Toc496547986"/>
       <w:r>
         <w:t>Esminis kodas</w:t>
       </w:r>
@@ -32081,7 +31889,7 @@
       <w:pPr>
         <w:pStyle w:val="Heading3"/>
       </w:pPr>
-      <w:bookmarkStart w:id="31" w:name="_Toc496540268"/>
+      <w:bookmarkStart w:id="31" w:name="_Toc496547987"/>
       <w:r>
         <w:t>Naudojimo pagrindimas</w:t>
       </w:r>
@@ -32110,7 +31918,7 @@
       <w:pPr>
         <w:pStyle w:val="Heading2"/>
       </w:pPr>
-      <w:bookmarkStart w:id="32" w:name="_Toc496540269"/>
+      <w:bookmarkStart w:id="32" w:name="_Toc496547988"/>
       <w:proofErr w:type="spellStart"/>
       <w:r>
         <w:t>Bridge</w:t>
@@ -32122,7 +31930,7 @@
       <w:pPr>
         <w:pStyle w:val="Heading3"/>
       </w:pPr>
-      <w:bookmarkStart w:id="33" w:name="_Toc496540270"/>
+      <w:bookmarkStart w:id="33" w:name="_Toc496547989"/>
       <w:r>
         <w:t>Klasių diagrama</w:t>
       </w:r>
@@ -32222,7 +32030,7 @@
       <w:pPr>
         <w:pStyle w:val="Heading3"/>
       </w:pPr>
-      <w:bookmarkStart w:id="34" w:name="_Toc496540271"/>
+      <w:bookmarkStart w:id="34" w:name="_Toc496547990"/>
       <w:r>
         <w:t>Esminis kodas</w:t>
       </w:r>
@@ -34399,7 +34207,7 @@
       <w:pPr>
         <w:pStyle w:val="Heading3"/>
       </w:pPr>
-      <w:bookmarkStart w:id="35" w:name="_Toc496540272"/>
+      <w:bookmarkStart w:id="35" w:name="_Toc496547991"/>
       <w:r>
         <w:t>Naudojimo pagrindimas</w:t>
       </w:r>
@@ -34487,7 +34295,7 @@
       <w:pPr>
         <w:pStyle w:val="Heading1"/>
       </w:pPr>
-      <w:bookmarkStart w:id="36" w:name="_Toc496540273"/>
+      <w:bookmarkStart w:id="36" w:name="_Toc496547992"/>
       <w:r>
         <w:t>Išvados</w:t>
       </w:r>
@@ -35780,7 +35588,7 @@
 </file>
 
 <file path=customXml/itemProps1.xml><?xml version="1.0" encoding="utf-8"?>
-<ds:datastoreItem xmlns:ds="http://schemas.openxmlformats.org/officeDocument/2006/customXml" ds:itemID="{26192587-0CB9-43BD-9934-99194022598D}">
+<ds:datastoreItem xmlns:ds="http://schemas.openxmlformats.org/officeDocument/2006/customXml" ds:itemID="{5F9E6701-C535-4F4A-8C27-383C0E0854A2}">
   <ds:schemaRefs>
     <ds:schemaRef ds:uri="http://schemas.openxmlformats.org/officeDocument/2006/bibliography"/>
   </ds:schemaRefs>

</xml_diff>

<commit_message>
Aprasytas State ataskaitoje, paredaguotas kodas.
</commit_message>
<xml_diff>
--- a/Ataskaita.docx
+++ b/Ataskaita.docx
@@ -38615,8 +38615,6 @@
       <w:r>
         <w:t xml:space="preserve"> šabloną. Kiekvienas priešas saugosi savo tėvą, o kai priima žalą, tai dalį žalos perduoda savo tėvui. Vėliau tas tėvas taip pat jeigu turi tėvą, perduoda žalą ir jam. Neturint tėvo, žala nėra perduodama.</w:t>
       </w:r>
-      <w:bookmarkStart w:id="40" w:name="_GoBack"/>
-      <w:bookmarkEnd w:id="40"/>
     </w:p>
     <w:p>
       <w:pPr>
@@ -38624,42 +38622,28 @@
       </w:pPr>
       <w:proofErr w:type="spellStart"/>
       <w:r>
-        <w:t>Mediator</w:t>
+        <w:t>State</w:t>
       </w:r>
       <w:proofErr w:type="spellEnd"/>
     </w:p>
     <w:p>
       <w:pPr>
-        <w:pStyle w:val="Heading2"/>
-      </w:pPr>
-      <w:proofErr w:type="spellStart"/>
-      <w:r>
-        <w:t>Visitor</w:t>
-      </w:r>
-      <w:bookmarkEnd w:id="39"/>
-      <w:proofErr w:type="spellEnd"/>
-    </w:p>
-    <w:p>
-      <w:pPr>
         <w:pStyle w:val="Heading3"/>
       </w:pPr>
-      <w:bookmarkStart w:id="41" w:name="_Toc498550939"/>
       <w:r>
         <w:t>Klasių diagrama</w:t>
       </w:r>
-      <w:bookmarkEnd w:id="41"/>
-    </w:p>
-    <w:p/>
+    </w:p>
     <w:p>
       <w:r>
         <w:rPr>
           <w:noProof/>
         </w:rPr>
         <w:drawing>
-          <wp:inline distT="0" distB="0" distL="0" distR="0" wp14:anchorId="670AE928" wp14:editId="5134FA29">
-            <wp:extent cx="6120130" cy="2651125"/>
-            <wp:effectExtent l="0" t="0" r="0" b="0"/>
-            <wp:docPr id="6" name="Picture 6"/>
+          <wp:inline distT="0" distB="0" distL="0" distR="0" wp14:anchorId="0215E376" wp14:editId="2E277AB6">
+            <wp:extent cx="6120130" cy="2260600"/>
+            <wp:effectExtent l="0" t="0" r="0" b="6350"/>
+            <wp:docPr id="4" name="Picture 4"/>
             <wp:cNvGraphicFramePr>
               <a:graphicFrameLocks xmlns:a="http://schemas.openxmlformats.org/drawingml/2006/main" noChangeAspect="1"/>
             </wp:cNvGraphicFramePr>
@@ -38679,6 +38663,2943 @@
                   <pic:spPr>
                     <a:xfrm>
                       <a:off x="0" y="0"/>
+                      <a:ext cx="6120130" cy="2260600"/>
+                    </a:xfrm>
+                    <a:prstGeom prst="rect">
+                      <a:avLst/>
+                    </a:prstGeom>
+                  </pic:spPr>
+                </pic:pic>
+              </a:graphicData>
+            </a:graphic>
+          </wp:inline>
+        </w:drawing>
+      </w:r>
+    </w:p>
+    <w:p>
+      <w:pPr>
+        <w:pStyle w:val="Heading3"/>
+      </w:pPr>
+      <w:r>
+        <w:t>Esminis kodas</w:t>
+      </w:r>
+    </w:p>
+    <w:p/>
+    <w:p>
+      <w:pPr>
+        <w:autoSpaceDE w:val="0"/>
+        <w:autoSpaceDN w:val="0"/>
+        <w:adjustRightInd w:val="0"/>
+        <w:spacing w:after="0" w:line="240" w:lineRule="auto"/>
+        <w:jc w:val="left"/>
+        <w:rPr>
+          <w:rFonts w:ascii="Consolas" w:hAnsi="Consolas" w:cs="Consolas"/>
+          <w:noProof/>
+          <w:color w:val="000000"/>
+          <w:sz w:val="19"/>
+          <w:szCs w:val="19"/>
+          <w:lang w:val="en-US"/>
+        </w:rPr>
+      </w:pPr>
+      <w:r>
+        <w:rPr>
+          <w:rFonts w:ascii="Consolas" w:hAnsi="Consolas" w:cs="Consolas"/>
+          <w:noProof/>
+          <w:color w:val="0000FF"/>
+          <w:sz w:val="19"/>
+          <w:szCs w:val="19"/>
+          <w:lang w:val="en-US"/>
+        </w:rPr>
+        <w:t>public</w:t>
+      </w:r>
+      <w:r>
+        <w:rPr>
+          <w:rFonts w:ascii="Consolas" w:hAnsi="Consolas" w:cs="Consolas"/>
+          <w:noProof/>
+          <w:color w:val="000000"/>
+          <w:sz w:val="19"/>
+          <w:szCs w:val="19"/>
+          <w:lang w:val="en-US"/>
+        </w:rPr>
+        <w:t xml:space="preserve"> </w:t>
+      </w:r>
+      <w:r>
+        <w:rPr>
+          <w:rFonts w:ascii="Consolas" w:hAnsi="Consolas" w:cs="Consolas"/>
+          <w:noProof/>
+          <w:color w:val="0000FF"/>
+          <w:sz w:val="19"/>
+          <w:szCs w:val="19"/>
+          <w:lang w:val="en-US"/>
+        </w:rPr>
+        <w:t>interface</w:t>
+      </w:r>
+      <w:r>
+        <w:rPr>
+          <w:rFonts w:ascii="Consolas" w:hAnsi="Consolas" w:cs="Consolas"/>
+          <w:noProof/>
+          <w:color w:val="000000"/>
+          <w:sz w:val="19"/>
+          <w:szCs w:val="19"/>
+          <w:lang w:val="en-US"/>
+        </w:rPr>
+        <w:t xml:space="preserve"> </w:t>
+      </w:r>
+      <w:r>
+        <w:rPr>
+          <w:rFonts w:ascii="Consolas" w:hAnsi="Consolas" w:cs="Consolas"/>
+          <w:noProof/>
+          <w:color w:val="2B91AF"/>
+          <w:sz w:val="19"/>
+          <w:szCs w:val="19"/>
+          <w:lang w:val="en-US"/>
+        </w:rPr>
+        <w:t>IActionState</w:t>
+      </w:r>
+    </w:p>
+    <w:p>
+      <w:pPr>
+        <w:autoSpaceDE w:val="0"/>
+        <w:autoSpaceDN w:val="0"/>
+        <w:adjustRightInd w:val="0"/>
+        <w:spacing w:after="0" w:line="240" w:lineRule="auto"/>
+        <w:jc w:val="left"/>
+        <w:rPr>
+          <w:rFonts w:ascii="Consolas" w:hAnsi="Consolas" w:cs="Consolas"/>
+          <w:noProof/>
+          <w:color w:val="000000"/>
+          <w:sz w:val="19"/>
+          <w:szCs w:val="19"/>
+          <w:lang w:val="en-US"/>
+        </w:rPr>
+      </w:pPr>
+      <w:r>
+        <w:rPr>
+          <w:rFonts w:ascii="Consolas" w:hAnsi="Consolas" w:cs="Consolas"/>
+          <w:noProof/>
+          <w:color w:val="000000"/>
+          <w:sz w:val="19"/>
+          <w:szCs w:val="19"/>
+          <w:lang w:val="en-US"/>
+        </w:rPr>
+        <w:t xml:space="preserve">    {</w:t>
+      </w:r>
+    </w:p>
+    <w:p>
+      <w:pPr>
+        <w:autoSpaceDE w:val="0"/>
+        <w:autoSpaceDN w:val="0"/>
+        <w:adjustRightInd w:val="0"/>
+        <w:spacing w:after="0" w:line="240" w:lineRule="auto"/>
+        <w:jc w:val="left"/>
+        <w:rPr>
+          <w:rFonts w:ascii="Consolas" w:hAnsi="Consolas" w:cs="Consolas"/>
+          <w:noProof/>
+          <w:color w:val="000000"/>
+          <w:sz w:val="19"/>
+          <w:szCs w:val="19"/>
+          <w:lang w:val="en-US"/>
+        </w:rPr>
+      </w:pPr>
+      <w:r>
+        <w:rPr>
+          <w:rFonts w:ascii="Consolas" w:hAnsi="Consolas" w:cs="Consolas"/>
+          <w:noProof/>
+          <w:color w:val="000000"/>
+          <w:sz w:val="19"/>
+          <w:szCs w:val="19"/>
+          <w:lang w:val="en-US"/>
+        </w:rPr>
+        <w:t xml:space="preserve">        </w:t>
+      </w:r>
+      <w:r>
+        <w:rPr>
+          <w:rFonts w:ascii="Consolas" w:hAnsi="Consolas" w:cs="Consolas"/>
+          <w:noProof/>
+          <w:color w:val="0000FF"/>
+          <w:sz w:val="19"/>
+          <w:szCs w:val="19"/>
+          <w:lang w:val="en-US"/>
+        </w:rPr>
+        <w:t>void</w:t>
+      </w:r>
+      <w:r>
+        <w:rPr>
+          <w:rFonts w:ascii="Consolas" w:hAnsi="Consolas" w:cs="Consolas"/>
+          <w:noProof/>
+          <w:color w:val="000000"/>
+          <w:sz w:val="19"/>
+          <w:szCs w:val="19"/>
+          <w:lang w:val="en-US"/>
+        </w:rPr>
+        <w:t xml:space="preserve"> DoAction(Enemy enemy);</w:t>
+      </w:r>
+    </w:p>
+    <w:p>
+      <w:pPr>
+        <w:rPr>
+          <w:rFonts w:ascii="Consolas" w:hAnsi="Consolas" w:cs="Consolas"/>
+          <w:noProof/>
+          <w:color w:val="000000"/>
+          <w:sz w:val="19"/>
+          <w:szCs w:val="19"/>
+          <w:lang w:val="en-US"/>
+        </w:rPr>
+      </w:pPr>
+      <w:r>
+        <w:rPr>
+          <w:rFonts w:ascii="Consolas" w:hAnsi="Consolas" w:cs="Consolas"/>
+          <w:noProof/>
+          <w:color w:val="000000"/>
+          <w:sz w:val="19"/>
+          <w:szCs w:val="19"/>
+          <w:lang w:val="en-US"/>
+        </w:rPr>
+        <w:t xml:space="preserve">    }</w:t>
+      </w:r>
+    </w:p>
+    <w:p>
+      <w:pPr>
+        <w:autoSpaceDE w:val="0"/>
+        <w:autoSpaceDN w:val="0"/>
+        <w:adjustRightInd w:val="0"/>
+        <w:spacing w:after="0" w:line="240" w:lineRule="auto"/>
+        <w:jc w:val="left"/>
+        <w:rPr>
+          <w:rFonts w:ascii="Consolas" w:hAnsi="Consolas" w:cs="Consolas"/>
+          <w:noProof/>
+          <w:color w:val="000000"/>
+          <w:sz w:val="19"/>
+          <w:szCs w:val="19"/>
+          <w:lang w:val="en-US"/>
+        </w:rPr>
+      </w:pPr>
+      <w:r>
+        <w:rPr>
+          <w:rFonts w:ascii="Consolas" w:hAnsi="Consolas" w:cs="Consolas"/>
+          <w:noProof/>
+          <w:color w:val="0000FF"/>
+          <w:sz w:val="19"/>
+          <w:szCs w:val="19"/>
+          <w:lang w:val="en-US"/>
+        </w:rPr>
+        <w:t>class</w:t>
+      </w:r>
+      <w:r>
+        <w:rPr>
+          <w:rFonts w:ascii="Consolas" w:hAnsi="Consolas" w:cs="Consolas"/>
+          <w:noProof/>
+          <w:color w:val="000000"/>
+          <w:sz w:val="19"/>
+          <w:szCs w:val="19"/>
+          <w:lang w:val="en-US"/>
+        </w:rPr>
+        <w:t xml:space="preserve"> </w:t>
+      </w:r>
+      <w:r>
+        <w:rPr>
+          <w:rFonts w:ascii="Consolas" w:hAnsi="Consolas" w:cs="Consolas"/>
+          <w:noProof/>
+          <w:color w:val="2B91AF"/>
+          <w:sz w:val="19"/>
+          <w:szCs w:val="19"/>
+          <w:lang w:val="en-US"/>
+        </w:rPr>
+        <w:t>ShootingState</w:t>
+      </w:r>
+      <w:r>
+        <w:rPr>
+          <w:rFonts w:ascii="Consolas" w:hAnsi="Consolas" w:cs="Consolas"/>
+          <w:noProof/>
+          <w:color w:val="000000"/>
+          <w:sz w:val="19"/>
+          <w:szCs w:val="19"/>
+          <w:lang w:val="en-US"/>
+        </w:rPr>
+        <w:t xml:space="preserve"> : IActionState</w:t>
+      </w:r>
+    </w:p>
+    <w:p>
+      <w:pPr>
+        <w:autoSpaceDE w:val="0"/>
+        <w:autoSpaceDN w:val="0"/>
+        <w:adjustRightInd w:val="0"/>
+        <w:spacing w:after="0" w:line="240" w:lineRule="auto"/>
+        <w:jc w:val="left"/>
+        <w:rPr>
+          <w:rFonts w:ascii="Consolas" w:hAnsi="Consolas" w:cs="Consolas"/>
+          <w:noProof/>
+          <w:color w:val="000000"/>
+          <w:sz w:val="19"/>
+          <w:szCs w:val="19"/>
+          <w:lang w:val="en-US"/>
+        </w:rPr>
+      </w:pPr>
+      <w:r>
+        <w:rPr>
+          <w:rFonts w:ascii="Consolas" w:hAnsi="Consolas" w:cs="Consolas"/>
+          <w:noProof/>
+          <w:color w:val="000000"/>
+          <w:sz w:val="19"/>
+          <w:szCs w:val="19"/>
+          <w:lang w:val="en-US"/>
+        </w:rPr>
+        <w:t xml:space="preserve">    {</w:t>
+      </w:r>
+    </w:p>
+    <w:p>
+      <w:pPr>
+        <w:autoSpaceDE w:val="0"/>
+        <w:autoSpaceDN w:val="0"/>
+        <w:adjustRightInd w:val="0"/>
+        <w:spacing w:after="0" w:line="240" w:lineRule="auto"/>
+        <w:jc w:val="left"/>
+        <w:rPr>
+          <w:rFonts w:ascii="Consolas" w:hAnsi="Consolas" w:cs="Consolas"/>
+          <w:noProof/>
+          <w:color w:val="000000"/>
+          <w:sz w:val="19"/>
+          <w:szCs w:val="19"/>
+          <w:lang w:val="en-US"/>
+        </w:rPr>
+      </w:pPr>
+      <w:r>
+        <w:rPr>
+          <w:rFonts w:ascii="Consolas" w:hAnsi="Consolas" w:cs="Consolas"/>
+          <w:noProof/>
+          <w:color w:val="000000"/>
+          <w:sz w:val="19"/>
+          <w:szCs w:val="19"/>
+          <w:lang w:val="en-US"/>
+        </w:rPr>
+        <w:t xml:space="preserve">        </w:t>
+      </w:r>
+      <w:r>
+        <w:rPr>
+          <w:rFonts w:ascii="Consolas" w:hAnsi="Consolas" w:cs="Consolas"/>
+          <w:noProof/>
+          <w:color w:val="0000FF"/>
+          <w:sz w:val="19"/>
+          <w:szCs w:val="19"/>
+          <w:lang w:val="en-US"/>
+        </w:rPr>
+        <w:t>public</w:t>
+      </w:r>
+      <w:r>
+        <w:rPr>
+          <w:rFonts w:ascii="Consolas" w:hAnsi="Consolas" w:cs="Consolas"/>
+          <w:noProof/>
+          <w:color w:val="000000"/>
+          <w:sz w:val="19"/>
+          <w:szCs w:val="19"/>
+          <w:lang w:val="en-US"/>
+        </w:rPr>
+        <w:t xml:space="preserve"> </w:t>
+      </w:r>
+      <w:r>
+        <w:rPr>
+          <w:rFonts w:ascii="Consolas" w:hAnsi="Consolas" w:cs="Consolas"/>
+          <w:noProof/>
+          <w:color w:val="0000FF"/>
+          <w:sz w:val="19"/>
+          <w:szCs w:val="19"/>
+          <w:lang w:val="en-US"/>
+        </w:rPr>
+        <w:t>void</w:t>
+      </w:r>
+      <w:r>
+        <w:rPr>
+          <w:rFonts w:ascii="Consolas" w:hAnsi="Consolas" w:cs="Consolas"/>
+          <w:noProof/>
+          <w:color w:val="000000"/>
+          <w:sz w:val="19"/>
+          <w:szCs w:val="19"/>
+          <w:lang w:val="en-US"/>
+        </w:rPr>
+        <w:t xml:space="preserve"> DoAction(Enemy enemy)</w:t>
+      </w:r>
+    </w:p>
+    <w:p>
+      <w:pPr>
+        <w:autoSpaceDE w:val="0"/>
+        <w:autoSpaceDN w:val="0"/>
+        <w:adjustRightInd w:val="0"/>
+        <w:spacing w:after="0" w:line="240" w:lineRule="auto"/>
+        <w:jc w:val="left"/>
+        <w:rPr>
+          <w:rFonts w:ascii="Consolas" w:hAnsi="Consolas" w:cs="Consolas"/>
+          <w:noProof/>
+          <w:color w:val="000000"/>
+          <w:sz w:val="19"/>
+          <w:szCs w:val="19"/>
+          <w:lang w:val="en-US"/>
+        </w:rPr>
+      </w:pPr>
+      <w:r>
+        <w:rPr>
+          <w:rFonts w:ascii="Consolas" w:hAnsi="Consolas" w:cs="Consolas"/>
+          <w:noProof/>
+          <w:color w:val="000000"/>
+          <w:sz w:val="19"/>
+          <w:szCs w:val="19"/>
+          <w:lang w:val="en-US"/>
+        </w:rPr>
+        <w:t xml:space="preserve">        {</w:t>
+      </w:r>
+    </w:p>
+    <w:p>
+      <w:pPr>
+        <w:autoSpaceDE w:val="0"/>
+        <w:autoSpaceDN w:val="0"/>
+        <w:adjustRightInd w:val="0"/>
+        <w:spacing w:after="0" w:line="240" w:lineRule="auto"/>
+        <w:jc w:val="left"/>
+        <w:rPr>
+          <w:rFonts w:ascii="Consolas" w:hAnsi="Consolas" w:cs="Consolas"/>
+          <w:noProof/>
+          <w:color w:val="000000"/>
+          <w:sz w:val="19"/>
+          <w:szCs w:val="19"/>
+          <w:lang w:val="en-US"/>
+        </w:rPr>
+      </w:pPr>
+      <w:r>
+        <w:rPr>
+          <w:rFonts w:ascii="Consolas" w:hAnsi="Consolas" w:cs="Consolas"/>
+          <w:noProof/>
+          <w:color w:val="000000"/>
+          <w:sz w:val="19"/>
+          <w:szCs w:val="19"/>
+          <w:lang w:val="en-US"/>
+        </w:rPr>
+        <w:t xml:space="preserve">            Console.WriteLine(</w:t>
+      </w:r>
+      <w:r>
+        <w:rPr>
+          <w:rFonts w:ascii="Consolas" w:hAnsi="Consolas" w:cs="Consolas"/>
+          <w:noProof/>
+          <w:color w:val="A31515"/>
+          <w:sz w:val="19"/>
+          <w:szCs w:val="19"/>
+          <w:lang w:val="en-US"/>
+        </w:rPr>
+        <w:t>"Shoots"</w:t>
+      </w:r>
+      <w:r>
+        <w:rPr>
+          <w:rFonts w:ascii="Consolas" w:hAnsi="Consolas" w:cs="Consolas"/>
+          <w:noProof/>
+          <w:color w:val="000000"/>
+          <w:sz w:val="19"/>
+          <w:szCs w:val="19"/>
+          <w:lang w:val="en-US"/>
+        </w:rPr>
+        <w:t>);</w:t>
+      </w:r>
+    </w:p>
+    <w:p>
+      <w:pPr>
+        <w:autoSpaceDE w:val="0"/>
+        <w:autoSpaceDN w:val="0"/>
+        <w:adjustRightInd w:val="0"/>
+        <w:spacing w:after="0" w:line="240" w:lineRule="auto"/>
+        <w:jc w:val="left"/>
+        <w:rPr>
+          <w:rFonts w:ascii="Consolas" w:hAnsi="Consolas" w:cs="Consolas"/>
+          <w:noProof/>
+          <w:color w:val="000000"/>
+          <w:sz w:val="19"/>
+          <w:szCs w:val="19"/>
+          <w:lang w:val="en-US"/>
+        </w:rPr>
+      </w:pPr>
+      <w:r>
+        <w:rPr>
+          <w:rFonts w:ascii="Consolas" w:hAnsi="Consolas" w:cs="Consolas"/>
+          <w:noProof/>
+          <w:color w:val="000000"/>
+          <w:sz w:val="19"/>
+          <w:szCs w:val="19"/>
+          <w:lang w:val="en-US"/>
+        </w:rPr>
+        <w:t xml:space="preserve">            enemy.Attack();</w:t>
+      </w:r>
+    </w:p>
+    <w:p>
+      <w:pPr>
+        <w:autoSpaceDE w:val="0"/>
+        <w:autoSpaceDN w:val="0"/>
+        <w:adjustRightInd w:val="0"/>
+        <w:spacing w:after="0" w:line="240" w:lineRule="auto"/>
+        <w:jc w:val="left"/>
+        <w:rPr>
+          <w:rFonts w:ascii="Consolas" w:hAnsi="Consolas" w:cs="Consolas"/>
+          <w:noProof/>
+          <w:color w:val="000000"/>
+          <w:sz w:val="19"/>
+          <w:szCs w:val="19"/>
+          <w:lang w:val="en-US"/>
+        </w:rPr>
+      </w:pPr>
+      <w:r>
+        <w:rPr>
+          <w:rFonts w:ascii="Consolas" w:hAnsi="Consolas" w:cs="Consolas"/>
+          <w:noProof/>
+          <w:color w:val="000000"/>
+          <w:sz w:val="19"/>
+          <w:szCs w:val="19"/>
+          <w:lang w:val="en-US"/>
+        </w:rPr>
+        <w:t xml:space="preserve">        }</w:t>
+      </w:r>
+    </w:p>
+    <w:p>
+      <w:pPr>
+        <w:rPr>
+          <w:rFonts w:ascii="Consolas" w:hAnsi="Consolas" w:cs="Consolas"/>
+          <w:noProof/>
+          <w:color w:val="000000"/>
+          <w:sz w:val="19"/>
+          <w:szCs w:val="19"/>
+          <w:lang w:val="en-US"/>
+        </w:rPr>
+      </w:pPr>
+      <w:r>
+        <w:rPr>
+          <w:rFonts w:ascii="Consolas" w:hAnsi="Consolas" w:cs="Consolas"/>
+          <w:noProof/>
+          <w:color w:val="000000"/>
+          <w:sz w:val="19"/>
+          <w:szCs w:val="19"/>
+          <w:lang w:val="en-US"/>
+        </w:rPr>
+        <w:t xml:space="preserve">    }</w:t>
+      </w:r>
+    </w:p>
+    <w:p>
+      <w:pPr>
+        <w:autoSpaceDE w:val="0"/>
+        <w:autoSpaceDN w:val="0"/>
+        <w:adjustRightInd w:val="0"/>
+        <w:spacing w:after="0" w:line="240" w:lineRule="auto"/>
+        <w:jc w:val="left"/>
+        <w:rPr>
+          <w:rFonts w:ascii="Consolas" w:hAnsi="Consolas" w:cs="Consolas"/>
+          <w:noProof/>
+          <w:color w:val="000000"/>
+          <w:sz w:val="19"/>
+          <w:szCs w:val="19"/>
+          <w:lang w:val="en-US"/>
+        </w:rPr>
+      </w:pPr>
+      <w:r>
+        <w:rPr>
+          <w:rFonts w:ascii="Consolas" w:hAnsi="Consolas" w:cs="Consolas"/>
+          <w:noProof/>
+          <w:color w:val="0000FF"/>
+          <w:sz w:val="19"/>
+          <w:szCs w:val="19"/>
+          <w:lang w:val="en-US"/>
+        </w:rPr>
+        <w:t>public</w:t>
+      </w:r>
+      <w:r>
+        <w:rPr>
+          <w:rFonts w:ascii="Consolas" w:hAnsi="Consolas" w:cs="Consolas"/>
+          <w:noProof/>
+          <w:color w:val="000000"/>
+          <w:sz w:val="19"/>
+          <w:szCs w:val="19"/>
+          <w:lang w:val="en-US"/>
+        </w:rPr>
+        <w:t xml:space="preserve"> </w:t>
+      </w:r>
+      <w:r>
+        <w:rPr>
+          <w:rFonts w:ascii="Consolas" w:hAnsi="Consolas" w:cs="Consolas"/>
+          <w:noProof/>
+          <w:color w:val="0000FF"/>
+          <w:sz w:val="19"/>
+          <w:szCs w:val="19"/>
+          <w:lang w:val="en-US"/>
+        </w:rPr>
+        <w:t>class</w:t>
+      </w:r>
+      <w:r>
+        <w:rPr>
+          <w:rFonts w:ascii="Consolas" w:hAnsi="Consolas" w:cs="Consolas"/>
+          <w:noProof/>
+          <w:color w:val="000000"/>
+          <w:sz w:val="19"/>
+          <w:szCs w:val="19"/>
+          <w:lang w:val="en-US"/>
+        </w:rPr>
+        <w:t xml:space="preserve"> </w:t>
+      </w:r>
+      <w:r>
+        <w:rPr>
+          <w:rFonts w:ascii="Consolas" w:hAnsi="Consolas" w:cs="Consolas"/>
+          <w:noProof/>
+          <w:color w:val="2B91AF"/>
+          <w:sz w:val="19"/>
+          <w:szCs w:val="19"/>
+          <w:lang w:val="en-US"/>
+        </w:rPr>
+        <w:t>MovingState</w:t>
+      </w:r>
+      <w:r>
+        <w:rPr>
+          <w:rFonts w:ascii="Consolas" w:hAnsi="Consolas" w:cs="Consolas"/>
+          <w:noProof/>
+          <w:color w:val="000000"/>
+          <w:sz w:val="19"/>
+          <w:szCs w:val="19"/>
+          <w:lang w:val="en-US"/>
+        </w:rPr>
+        <w:t xml:space="preserve"> : IActionState</w:t>
+      </w:r>
+    </w:p>
+    <w:p>
+      <w:pPr>
+        <w:autoSpaceDE w:val="0"/>
+        <w:autoSpaceDN w:val="0"/>
+        <w:adjustRightInd w:val="0"/>
+        <w:spacing w:after="0" w:line="240" w:lineRule="auto"/>
+        <w:jc w:val="left"/>
+        <w:rPr>
+          <w:rFonts w:ascii="Consolas" w:hAnsi="Consolas" w:cs="Consolas"/>
+          <w:noProof/>
+          <w:color w:val="000000"/>
+          <w:sz w:val="19"/>
+          <w:szCs w:val="19"/>
+          <w:lang w:val="en-US"/>
+        </w:rPr>
+      </w:pPr>
+      <w:r>
+        <w:rPr>
+          <w:rFonts w:ascii="Consolas" w:hAnsi="Consolas" w:cs="Consolas"/>
+          <w:noProof/>
+          <w:color w:val="000000"/>
+          <w:sz w:val="19"/>
+          <w:szCs w:val="19"/>
+          <w:lang w:val="en-US"/>
+        </w:rPr>
+        <w:t xml:space="preserve">    {</w:t>
+      </w:r>
+    </w:p>
+    <w:p>
+      <w:pPr>
+        <w:autoSpaceDE w:val="0"/>
+        <w:autoSpaceDN w:val="0"/>
+        <w:adjustRightInd w:val="0"/>
+        <w:spacing w:after="0" w:line="240" w:lineRule="auto"/>
+        <w:jc w:val="left"/>
+        <w:rPr>
+          <w:rFonts w:ascii="Consolas" w:hAnsi="Consolas" w:cs="Consolas"/>
+          <w:noProof/>
+          <w:color w:val="000000"/>
+          <w:sz w:val="19"/>
+          <w:szCs w:val="19"/>
+          <w:lang w:val="en-US"/>
+        </w:rPr>
+      </w:pPr>
+      <w:r>
+        <w:rPr>
+          <w:rFonts w:ascii="Consolas" w:hAnsi="Consolas" w:cs="Consolas"/>
+          <w:noProof/>
+          <w:color w:val="000000"/>
+          <w:sz w:val="19"/>
+          <w:szCs w:val="19"/>
+          <w:lang w:val="en-US"/>
+        </w:rPr>
+        <w:t xml:space="preserve">        </w:t>
+      </w:r>
+      <w:r>
+        <w:rPr>
+          <w:rFonts w:ascii="Consolas" w:hAnsi="Consolas" w:cs="Consolas"/>
+          <w:noProof/>
+          <w:color w:val="0000FF"/>
+          <w:sz w:val="19"/>
+          <w:szCs w:val="19"/>
+          <w:lang w:val="en-US"/>
+        </w:rPr>
+        <w:t>public</w:t>
+      </w:r>
+      <w:r>
+        <w:rPr>
+          <w:rFonts w:ascii="Consolas" w:hAnsi="Consolas" w:cs="Consolas"/>
+          <w:noProof/>
+          <w:color w:val="000000"/>
+          <w:sz w:val="19"/>
+          <w:szCs w:val="19"/>
+          <w:lang w:val="en-US"/>
+        </w:rPr>
+        <w:t xml:space="preserve"> </w:t>
+      </w:r>
+      <w:r>
+        <w:rPr>
+          <w:rFonts w:ascii="Consolas" w:hAnsi="Consolas" w:cs="Consolas"/>
+          <w:noProof/>
+          <w:color w:val="0000FF"/>
+          <w:sz w:val="19"/>
+          <w:szCs w:val="19"/>
+          <w:lang w:val="en-US"/>
+        </w:rPr>
+        <w:t>void</w:t>
+      </w:r>
+      <w:r>
+        <w:rPr>
+          <w:rFonts w:ascii="Consolas" w:hAnsi="Consolas" w:cs="Consolas"/>
+          <w:noProof/>
+          <w:color w:val="000000"/>
+          <w:sz w:val="19"/>
+          <w:szCs w:val="19"/>
+          <w:lang w:val="en-US"/>
+        </w:rPr>
+        <w:t xml:space="preserve"> DoAction(Enemy enemy)</w:t>
+      </w:r>
+    </w:p>
+    <w:p>
+      <w:pPr>
+        <w:autoSpaceDE w:val="0"/>
+        <w:autoSpaceDN w:val="0"/>
+        <w:adjustRightInd w:val="0"/>
+        <w:spacing w:after="0" w:line="240" w:lineRule="auto"/>
+        <w:jc w:val="left"/>
+        <w:rPr>
+          <w:rFonts w:ascii="Consolas" w:hAnsi="Consolas" w:cs="Consolas"/>
+          <w:noProof/>
+          <w:color w:val="000000"/>
+          <w:sz w:val="19"/>
+          <w:szCs w:val="19"/>
+          <w:lang w:val="en-US"/>
+        </w:rPr>
+      </w:pPr>
+      <w:r>
+        <w:rPr>
+          <w:rFonts w:ascii="Consolas" w:hAnsi="Consolas" w:cs="Consolas"/>
+          <w:noProof/>
+          <w:color w:val="000000"/>
+          <w:sz w:val="19"/>
+          <w:szCs w:val="19"/>
+          <w:lang w:val="en-US"/>
+        </w:rPr>
+        <w:t xml:space="preserve">        {</w:t>
+      </w:r>
+    </w:p>
+    <w:p>
+      <w:pPr>
+        <w:autoSpaceDE w:val="0"/>
+        <w:autoSpaceDN w:val="0"/>
+        <w:adjustRightInd w:val="0"/>
+        <w:spacing w:after="0" w:line="240" w:lineRule="auto"/>
+        <w:jc w:val="left"/>
+        <w:rPr>
+          <w:rFonts w:ascii="Consolas" w:hAnsi="Consolas" w:cs="Consolas"/>
+          <w:noProof/>
+          <w:color w:val="000000"/>
+          <w:sz w:val="19"/>
+          <w:szCs w:val="19"/>
+          <w:lang w:val="en-US"/>
+        </w:rPr>
+      </w:pPr>
+      <w:r>
+        <w:rPr>
+          <w:rFonts w:ascii="Consolas" w:hAnsi="Consolas" w:cs="Consolas"/>
+          <w:noProof/>
+          <w:color w:val="000000"/>
+          <w:sz w:val="19"/>
+          <w:szCs w:val="19"/>
+          <w:lang w:val="en-US"/>
+        </w:rPr>
+        <w:t xml:space="preserve">            Console.WriteLine(</w:t>
+      </w:r>
+      <w:r>
+        <w:rPr>
+          <w:rFonts w:ascii="Consolas" w:hAnsi="Consolas" w:cs="Consolas"/>
+          <w:noProof/>
+          <w:color w:val="A31515"/>
+          <w:sz w:val="19"/>
+          <w:szCs w:val="19"/>
+          <w:lang w:val="en-US"/>
+        </w:rPr>
+        <w:t>"Moves"</w:t>
+      </w:r>
+      <w:r>
+        <w:rPr>
+          <w:rFonts w:ascii="Consolas" w:hAnsi="Consolas" w:cs="Consolas"/>
+          <w:noProof/>
+          <w:color w:val="000000"/>
+          <w:sz w:val="19"/>
+          <w:szCs w:val="19"/>
+          <w:lang w:val="en-US"/>
+        </w:rPr>
+        <w:t>);</w:t>
+      </w:r>
+    </w:p>
+    <w:p>
+      <w:pPr>
+        <w:autoSpaceDE w:val="0"/>
+        <w:autoSpaceDN w:val="0"/>
+        <w:adjustRightInd w:val="0"/>
+        <w:spacing w:after="0" w:line="240" w:lineRule="auto"/>
+        <w:jc w:val="left"/>
+        <w:rPr>
+          <w:rFonts w:ascii="Consolas" w:hAnsi="Consolas" w:cs="Consolas"/>
+          <w:noProof/>
+          <w:color w:val="000000"/>
+          <w:sz w:val="19"/>
+          <w:szCs w:val="19"/>
+          <w:lang w:val="en-US"/>
+        </w:rPr>
+      </w:pPr>
+      <w:r>
+        <w:rPr>
+          <w:rFonts w:ascii="Consolas" w:hAnsi="Consolas" w:cs="Consolas"/>
+          <w:noProof/>
+          <w:color w:val="000000"/>
+          <w:sz w:val="19"/>
+          <w:szCs w:val="19"/>
+          <w:lang w:val="en-US"/>
+        </w:rPr>
+        <w:t xml:space="preserve">            enemy.MoveToPlayer();</w:t>
+      </w:r>
+    </w:p>
+    <w:p>
+      <w:pPr>
+        <w:autoSpaceDE w:val="0"/>
+        <w:autoSpaceDN w:val="0"/>
+        <w:adjustRightInd w:val="0"/>
+        <w:spacing w:after="0" w:line="240" w:lineRule="auto"/>
+        <w:jc w:val="left"/>
+        <w:rPr>
+          <w:rFonts w:ascii="Consolas" w:hAnsi="Consolas" w:cs="Consolas"/>
+          <w:noProof/>
+          <w:color w:val="000000"/>
+          <w:sz w:val="19"/>
+          <w:szCs w:val="19"/>
+          <w:lang w:val="en-US"/>
+        </w:rPr>
+      </w:pPr>
+      <w:r>
+        <w:rPr>
+          <w:rFonts w:ascii="Consolas" w:hAnsi="Consolas" w:cs="Consolas"/>
+          <w:noProof/>
+          <w:color w:val="000000"/>
+          <w:sz w:val="19"/>
+          <w:szCs w:val="19"/>
+          <w:lang w:val="en-US"/>
+        </w:rPr>
+        <w:t xml:space="preserve">        }</w:t>
+      </w:r>
+    </w:p>
+    <w:p>
+      <w:pPr>
+        <w:rPr>
+          <w:noProof/>
+          <w:lang w:val="en-US"/>
+        </w:rPr>
+      </w:pPr>
+      <w:r>
+        <w:rPr>
+          <w:rFonts w:ascii="Consolas" w:hAnsi="Consolas" w:cs="Consolas"/>
+          <w:noProof/>
+          <w:color w:val="000000"/>
+          <w:sz w:val="19"/>
+          <w:szCs w:val="19"/>
+          <w:lang w:val="en-US"/>
+        </w:rPr>
+        <w:t xml:space="preserve">    }</w:t>
+      </w:r>
+    </w:p>
+    <w:p>
+      <w:pPr>
+        <w:autoSpaceDE w:val="0"/>
+        <w:autoSpaceDN w:val="0"/>
+        <w:adjustRightInd w:val="0"/>
+        <w:spacing w:after="0" w:line="240" w:lineRule="auto"/>
+        <w:jc w:val="left"/>
+        <w:rPr>
+          <w:rFonts w:ascii="Consolas" w:hAnsi="Consolas" w:cs="Consolas"/>
+          <w:noProof/>
+          <w:color w:val="000000"/>
+          <w:sz w:val="19"/>
+          <w:szCs w:val="19"/>
+          <w:lang w:val="en-US"/>
+        </w:rPr>
+      </w:pPr>
+      <w:r>
+        <w:rPr>
+          <w:rFonts w:ascii="Consolas" w:hAnsi="Consolas" w:cs="Consolas"/>
+          <w:noProof/>
+          <w:color w:val="0000FF"/>
+          <w:sz w:val="19"/>
+          <w:szCs w:val="19"/>
+          <w:lang w:val="en-US"/>
+        </w:rPr>
+        <w:t>public</w:t>
+      </w:r>
+      <w:r>
+        <w:rPr>
+          <w:rFonts w:ascii="Consolas" w:hAnsi="Consolas" w:cs="Consolas"/>
+          <w:noProof/>
+          <w:color w:val="000000"/>
+          <w:sz w:val="19"/>
+          <w:szCs w:val="19"/>
+          <w:lang w:val="en-US"/>
+        </w:rPr>
+        <w:t xml:space="preserve"> </w:t>
+      </w:r>
+      <w:r>
+        <w:rPr>
+          <w:rFonts w:ascii="Consolas" w:hAnsi="Consolas" w:cs="Consolas"/>
+          <w:noProof/>
+          <w:color w:val="0000FF"/>
+          <w:sz w:val="19"/>
+          <w:szCs w:val="19"/>
+          <w:lang w:val="en-US"/>
+        </w:rPr>
+        <w:t>class</w:t>
+      </w:r>
+      <w:r>
+        <w:rPr>
+          <w:rFonts w:ascii="Consolas" w:hAnsi="Consolas" w:cs="Consolas"/>
+          <w:noProof/>
+          <w:color w:val="000000"/>
+          <w:sz w:val="19"/>
+          <w:szCs w:val="19"/>
+          <w:lang w:val="en-US"/>
+        </w:rPr>
+        <w:t xml:space="preserve"> </w:t>
+      </w:r>
+      <w:r>
+        <w:rPr>
+          <w:rFonts w:ascii="Consolas" w:hAnsi="Consolas" w:cs="Consolas"/>
+          <w:noProof/>
+          <w:color w:val="2B91AF"/>
+          <w:sz w:val="19"/>
+          <w:szCs w:val="19"/>
+          <w:lang w:val="en-US"/>
+        </w:rPr>
+        <w:t>IdleState</w:t>
+      </w:r>
+      <w:r>
+        <w:rPr>
+          <w:rFonts w:ascii="Consolas" w:hAnsi="Consolas" w:cs="Consolas"/>
+          <w:noProof/>
+          <w:color w:val="000000"/>
+          <w:sz w:val="19"/>
+          <w:szCs w:val="19"/>
+          <w:lang w:val="en-US"/>
+        </w:rPr>
+        <w:t xml:space="preserve"> : IActionState</w:t>
+      </w:r>
+    </w:p>
+    <w:p>
+      <w:pPr>
+        <w:autoSpaceDE w:val="0"/>
+        <w:autoSpaceDN w:val="0"/>
+        <w:adjustRightInd w:val="0"/>
+        <w:spacing w:after="0" w:line="240" w:lineRule="auto"/>
+        <w:jc w:val="left"/>
+        <w:rPr>
+          <w:rFonts w:ascii="Consolas" w:hAnsi="Consolas" w:cs="Consolas"/>
+          <w:noProof/>
+          <w:color w:val="000000"/>
+          <w:sz w:val="19"/>
+          <w:szCs w:val="19"/>
+          <w:lang w:val="en-US"/>
+        </w:rPr>
+      </w:pPr>
+      <w:r>
+        <w:rPr>
+          <w:rFonts w:ascii="Consolas" w:hAnsi="Consolas" w:cs="Consolas"/>
+          <w:noProof/>
+          <w:color w:val="000000"/>
+          <w:sz w:val="19"/>
+          <w:szCs w:val="19"/>
+          <w:lang w:val="en-US"/>
+        </w:rPr>
+        <w:t xml:space="preserve">    {</w:t>
+      </w:r>
+    </w:p>
+    <w:p>
+      <w:pPr>
+        <w:autoSpaceDE w:val="0"/>
+        <w:autoSpaceDN w:val="0"/>
+        <w:adjustRightInd w:val="0"/>
+        <w:spacing w:after="0" w:line="240" w:lineRule="auto"/>
+        <w:jc w:val="left"/>
+        <w:rPr>
+          <w:rFonts w:ascii="Consolas" w:hAnsi="Consolas" w:cs="Consolas"/>
+          <w:noProof/>
+          <w:color w:val="000000"/>
+          <w:sz w:val="19"/>
+          <w:szCs w:val="19"/>
+          <w:lang w:val="en-US"/>
+        </w:rPr>
+      </w:pPr>
+      <w:r>
+        <w:rPr>
+          <w:rFonts w:ascii="Consolas" w:hAnsi="Consolas" w:cs="Consolas"/>
+          <w:noProof/>
+          <w:color w:val="000000"/>
+          <w:sz w:val="19"/>
+          <w:szCs w:val="19"/>
+          <w:lang w:val="en-US"/>
+        </w:rPr>
+        <w:t xml:space="preserve">        </w:t>
+      </w:r>
+      <w:r>
+        <w:rPr>
+          <w:rFonts w:ascii="Consolas" w:hAnsi="Consolas" w:cs="Consolas"/>
+          <w:noProof/>
+          <w:color w:val="0000FF"/>
+          <w:sz w:val="19"/>
+          <w:szCs w:val="19"/>
+          <w:lang w:val="en-US"/>
+        </w:rPr>
+        <w:t>public</w:t>
+      </w:r>
+      <w:r>
+        <w:rPr>
+          <w:rFonts w:ascii="Consolas" w:hAnsi="Consolas" w:cs="Consolas"/>
+          <w:noProof/>
+          <w:color w:val="000000"/>
+          <w:sz w:val="19"/>
+          <w:szCs w:val="19"/>
+          <w:lang w:val="en-US"/>
+        </w:rPr>
+        <w:t xml:space="preserve"> </w:t>
+      </w:r>
+      <w:r>
+        <w:rPr>
+          <w:rFonts w:ascii="Consolas" w:hAnsi="Consolas" w:cs="Consolas"/>
+          <w:noProof/>
+          <w:color w:val="0000FF"/>
+          <w:sz w:val="19"/>
+          <w:szCs w:val="19"/>
+          <w:lang w:val="en-US"/>
+        </w:rPr>
+        <w:t>void</w:t>
+      </w:r>
+      <w:r>
+        <w:rPr>
+          <w:rFonts w:ascii="Consolas" w:hAnsi="Consolas" w:cs="Consolas"/>
+          <w:noProof/>
+          <w:color w:val="000000"/>
+          <w:sz w:val="19"/>
+          <w:szCs w:val="19"/>
+          <w:lang w:val="en-US"/>
+        </w:rPr>
+        <w:t xml:space="preserve"> DoAction(Enemy enemy)</w:t>
+      </w:r>
+    </w:p>
+    <w:p>
+      <w:pPr>
+        <w:autoSpaceDE w:val="0"/>
+        <w:autoSpaceDN w:val="0"/>
+        <w:adjustRightInd w:val="0"/>
+        <w:spacing w:after="0" w:line="240" w:lineRule="auto"/>
+        <w:jc w:val="left"/>
+        <w:rPr>
+          <w:rFonts w:ascii="Consolas" w:hAnsi="Consolas" w:cs="Consolas"/>
+          <w:noProof/>
+          <w:color w:val="000000"/>
+          <w:sz w:val="19"/>
+          <w:szCs w:val="19"/>
+          <w:lang w:val="en-US"/>
+        </w:rPr>
+      </w:pPr>
+      <w:r>
+        <w:rPr>
+          <w:rFonts w:ascii="Consolas" w:hAnsi="Consolas" w:cs="Consolas"/>
+          <w:noProof/>
+          <w:color w:val="000000"/>
+          <w:sz w:val="19"/>
+          <w:szCs w:val="19"/>
+          <w:lang w:val="en-US"/>
+        </w:rPr>
+        <w:t xml:space="preserve">        {</w:t>
+      </w:r>
+    </w:p>
+    <w:p>
+      <w:pPr>
+        <w:autoSpaceDE w:val="0"/>
+        <w:autoSpaceDN w:val="0"/>
+        <w:adjustRightInd w:val="0"/>
+        <w:spacing w:after="0" w:line="240" w:lineRule="auto"/>
+        <w:jc w:val="left"/>
+        <w:rPr>
+          <w:rFonts w:ascii="Consolas" w:hAnsi="Consolas" w:cs="Consolas"/>
+          <w:noProof/>
+          <w:color w:val="000000"/>
+          <w:sz w:val="19"/>
+          <w:szCs w:val="19"/>
+          <w:lang w:val="en-US"/>
+        </w:rPr>
+      </w:pPr>
+      <w:r>
+        <w:rPr>
+          <w:rFonts w:ascii="Consolas" w:hAnsi="Consolas" w:cs="Consolas"/>
+          <w:noProof/>
+          <w:color w:val="000000"/>
+          <w:sz w:val="19"/>
+          <w:szCs w:val="19"/>
+          <w:lang w:val="en-US"/>
+        </w:rPr>
+        <w:t xml:space="preserve">            </w:t>
+      </w:r>
+      <w:r>
+        <w:rPr>
+          <w:rFonts w:ascii="Consolas" w:hAnsi="Consolas" w:cs="Consolas"/>
+          <w:noProof/>
+          <w:color w:val="008000"/>
+          <w:sz w:val="19"/>
+          <w:szCs w:val="19"/>
+          <w:lang w:val="en-US"/>
+        </w:rPr>
+        <w:t>// Do nothing</w:t>
+      </w:r>
+    </w:p>
+    <w:p>
+      <w:pPr>
+        <w:autoSpaceDE w:val="0"/>
+        <w:autoSpaceDN w:val="0"/>
+        <w:adjustRightInd w:val="0"/>
+        <w:spacing w:after="0" w:line="240" w:lineRule="auto"/>
+        <w:jc w:val="left"/>
+        <w:rPr>
+          <w:rFonts w:ascii="Consolas" w:hAnsi="Consolas" w:cs="Consolas"/>
+          <w:noProof/>
+          <w:color w:val="000000"/>
+          <w:sz w:val="19"/>
+          <w:szCs w:val="19"/>
+          <w:lang w:val="en-US"/>
+        </w:rPr>
+      </w:pPr>
+      <w:r>
+        <w:rPr>
+          <w:rFonts w:ascii="Consolas" w:hAnsi="Consolas" w:cs="Consolas"/>
+          <w:noProof/>
+          <w:color w:val="000000"/>
+          <w:sz w:val="19"/>
+          <w:szCs w:val="19"/>
+          <w:lang w:val="en-US"/>
+        </w:rPr>
+        <w:t xml:space="preserve">        }</w:t>
+      </w:r>
+    </w:p>
+    <w:p>
+      <w:pPr>
+        <w:rPr>
+          <w:rFonts w:ascii="Consolas" w:hAnsi="Consolas" w:cs="Consolas"/>
+          <w:noProof/>
+          <w:color w:val="000000"/>
+          <w:sz w:val="19"/>
+          <w:szCs w:val="19"/>
+          <w:lang w:val="en-US"/>
+        </w:rPr>
+      </w:pPr>
+      <w:r>
+        <w:rPr>
+          <w:rFonts w:ascii="Consolas" w:hAnsi="Consolas" w:cs="Consolas"/>
+          <w:noProof/>
+          <w:color w:val="000000"/>
+          <w:sz w:val="19"/>
+          <w:szCs w:val="19"/>
+          <w:lang w:val="en-US"/>
+        </w:rPr>
+        <w:t xml:space="preserve">    }</w:t>
+      </w:r>
+    </w:p>
+    <w:p>
+      <w:pPr>
+        <w:autoSpaceDE w:val="0"/>
+        <w:autoSpaceDN w:val="0"/>
+        <w:adjustRightInd w:val="0"/>
+        <w:spacing w:after="0" w:line="240" w:lineRule="auto"/>
+        <w:jc w:val="left"/>
+        <w:rPr>
+          <w:rFonts w:ascii="Consolas" w:hAnsi="Consolas" w:cs="Consolas"/>
+          <w:noProof/>
+          <w:color w:val="000000"/>
+          <w:sz w:val="19"/>
+          <w:szCs w:val="19"/>
+          <w:lang w:val="en-US"/>
+        </w:rPr>
+      </w:pPr>
+      <w:r>
+        <w:rPr>
+          <w:rFonts w:ascii="Consolas" w:hAnsi="Consolas" w:cs="Consolas"/>
+          <w:noProof/>
+          <w:color w:val="0000FF"/>
+          <w:sz w:val="19"/>
+          <w:szCs w:val="19"/>
+          <w:lang w:val="en-US"/>
+        </w:rPr>
+        <w:t>public</w:t>
+      </w:r>
+      <w:r>
+        <w:rPr>
+          <w:rFonts w:ascii="Consolas" w:hAnsi="Consolas" w:cs="Consolas"/>
+          <w:noProof/>
+          <w:color w:val="000000"/>
+          <w:sz w:val="19"/>
+          <w:szCs w:val="19"/>
+          <w:lang w:val="en-US"/>
+        </w:rPr>
+        <w:t xml:space="preserve"> </w:t>
+      </w:r>
+      <w:r>
+        <w:rPr>
+          <w:rFonts w:ascii="Consolas" w:hAnsi="Consolas" w:cs="Consolas"/>
+          <w:noProof/>
+          <w:color w:val="0000FF"/>
+          <w:sz w:val="19"/>
+          <w:szCs w:val="19"/>
+          <w:lang w:val="en-US"/>
+        </w:rPr>
+        <w:t>abstract</w:t>
+      </w:r>
+      <w:r>
+        <w:rPr>
+          <w:rFonts w:ascii="Consolas" w:hAnsi="Consolas" w:cs="Consolas"/>
+          <w:noProof/>
+          <w:color w:val="000000"/>
+          <w:sz w:val="19"/>
+          <w:szCs w:val="19"/>
+          <w:lang w:val="en-US"/>
+        </w:rPr>
+        <w:t xml:space="preserve"> </w:t>
+      </w:r>
+      <w:r>
+        <w:rPr>
+          <w:rFonts w:ascii="Consolas" w:hAnsi="Consolas" w:cs="Consolas"/>
+          <w:noProof/>
+          <w:color w:val="0000FF"/>
+          <w:sz w:val="19"/>
+          <w:szCs w:val="19"/>
+          <w:lang w:val="en-US"/>
+        </w:rPr>
+        <w:t>class</w:t>
+      </w:r>
+      <w:r>
+        <w:rPr>
+          <w:rFonts w:ascii="Consolas" w:hAnsi="Consolas" w:cs="Consolas"/>
+          <w:noProof/>
+          <w:color w:val="000000"/>
+          <w:sz w:val="19"/>
+          <w:szCs w:val="19"/>
+          <w:lang w:val="en-US"/>
+        </w:rPr>
+        <w:t xml:space="preserve"> </w:t>
+      </w:r>
+      <w:r>
+        <w:rPr>
+          <w:rFonts w:ascii="Consolas" w:hAnsi="Consolas" w:cs="Consolas"/>
+          <w:noProof/>
+          <w:color w:val="2B91AF"/>
+          <w:sz w:val="19"/>
+          <w:szCs w:val="19"/>
+          <w:lang w:val="en-US"/>
+        </w:rPr>
+        <w:t>Enemy</w:t>
+      </w:r>
+      <w:r>
+        <w:rPr>
+          <w:rFonts w:ascii="Consolas" w:hAnsi="Consolas" w:cs="Consolas"/>
+          <w:noProof/>
+          <w:color w:val="000000"/>
+          <w:sz w:val="19"/>
+          <w:szCs w:val="19"/>
+          <w:lang w:val="en-US"/>
+        </w:rPr>
+        <w:t xml:space="preserve"> : IEnemy, IEnemyObserver, IMapObject, IEnemyPrototype</w:t>
+      </w:r>
+    </w:p>
+    <w:p>
+      <w:pPr>
+        <w:autoSpaceDE w:val="0"/>
+        <w:autoSpaceDN w:val="0"/>
+        <w:adjustRightInd w:val="0"/>
+        <w:spacing w:after="0" w:line="240" w:lineRule="auto"/>
+        <w:jc w:val="left"/>
+        <w:rPr>
+          <w:rFonts w:ascii="Consolas" w:hAnsi="Consolas" w:cs="Consolas"/>
+          <w:noProof/>
+          <w:color w:val="000000"/>
+          <w:sz w:val="19"/>
+          <w:szCs w:val="19"/>
+          <w:lang w:val="en-US"/>
+        </w:rPr>
+      </w:pPr>
+      <w:r>
+        <w:rPr>
+          <w:rFonts w:ascii="Consolas" w:hAnsi="Consolas" w:cs="Consolas"/>
+          <w:noProof/>
+          <w:color w:val="000000"/>
+          <w:sz w:val="19"/>
+          <w:szCs w:val="19"/>
+          <w:lang w:val="en-US"/>
+        </w:rPr>
+        <w:t xml:space="preserve">    {</w:t>
+      </w:r>
+    </w:p>
+    <w:p>
+      <w:pPr>
+        <w:autoSpaceDE w:val="0"/>
+        <w:autoSpaceDN w:val="0"/>
+        <w:adjustRightInd w:val="0"/>
+        <w:spacing w:after="0" w:line="240" w:lineRule="auto"/>
+        <w:jc w:val="left"/>
+        <w:rPr>
+          <w:rFonts w:ascii="Consolas" w:hAnsi="Consolas" w:cs="Consolas"/>
+          <w:noProof/>
+          <w:color w:val="000000"/>
+          <w:sz w:val="19"/>
+          <w:szCs w:val="19"/>
+          <w:lang w:val="en-US"/>
+        </w:rPr>
+      </w:pPr>
+      <w:r>
+        <w:rPr>
+          <w:rFonts w:ascii="Consolas" w:hAnsi="Consolas" w:cs="Consolas"/>
+          <w:noProof/>
+          <w:color w:val="0000FF"/>
+          <w:sz w:val="19"/>
+          <w:szCs w:val="19"/>
+          <w:lang w:val="en-US"/>
+        </w:rPr>
+        <w:t xml:space="preserve">        </w:t>
+      </w:r>
+      <w:r>
+        <w:rPr>
+          <w:rFonts w:ascii="Consolas" w:hAnsi="Consolas" w:cs="Consolas"/>
+          <w:noProof/>
+          <w:color w:val="0000FF"/>
+          <w:sz w:val="19"/>
+          <w:szCs w:val="19"/>
+          <w:lang w:val="en-US"/>
+        </w:rPr>
+        <w:t>public</w:t>
+      </w:r>
+      <w:r>
+        <w:rPr>
+          <w:rFonts w:ascii="Consolas" w:hAnsi="Consolas" w:cs="Consolas"/>
+          <w:noProof/>
+          <w:color w:val="000000"/>
+          <w:sz w:val="19"/>
+          <w:szCs w:val="19"/>
+          <w:lang w:val="en-US"/>
+        </w:rPr>
+        <w:t xml:space="preserve"> IActionState CurrentState { </w:t>
+      </w:r>
+      <w:r>
+        <w:rPr>
+          <w:rFonts w:ascii="Consolas" w:hAnsi="Consolas" w:cs="Consolas"/>
+          <w:noProof/>
+          <w:color w:val="0000FF"/>
+          <w:sz w:val="19"/>
+          <w:szCs w:val="19"/>
+          <w:lang w:val="en-US"/>
+        </w:rPr>
+        <w:t>get</w:t>
+      </w:r>
+      <w:r>
+        <w:rPr>
+          <w:rFonts w:ascii="Consolas" w:hAnsi="Consolas" w:cs="Consolas"/>
+          <w:noProof/>
+          <w:color w:val="000000"/>
+          <w:sz w:val="19"/>
+          <w:szCs w:val="19"/>
+          <w:lang w:val="en-US"/>
+        </w:rPr>
+        <w:t xml:space="preserve">; </w:t>
+      </w:r>
+      <w:r>
+        <w:rPr>
+          <w:rFonts w:ascii="Consolas" w:hAnsi="Consolas" w:cs="Consolas"/>
+          <w:noProof/>
+          <w:color w:val="0000FF"/>
+          <w:sz w:val="19"/>
+          <w:szCs w:val="19"/>
+          <w:lang w:val="en-US"/>
+        </w:rPr>
+        <w:t>set</w:t>
+      </w:r>
+      <w:r>
+        <w:rPr>
+          <w:rFonts w:ascii="Consolas" w:hAnsi="Consolas" w:cs="Consolas"/>
+          <w:noProof/>
+          <w:color w:val="000000"/>
+          <w:sz w:val="19"/>
+          <w:szCs w:val="19"/>
+          <w:lang w:val="en-US"/>
+        </w:rPr>
+        <w:t>; }</w:t>
+      </w:r>
+    </w:p>
+    <w:p>
+      <w:pPr>
+        <w:autoSpaceDE w:val="0"/>
+        <w:autoSpaceDN w:val="0"/>
+        <w:adjustRightInd w:val="0"/>
+        <w:spacing w:after="0" w:line="240" w:lineRule="auto"/>
+        <w:jc w:val="left"/>
+        <w:rPr>
+          <w:rFonts w:ascii="Consolas" w:hAnsi="Consolas" w:cs="Consolas"/>
+          <w:noProof/>
+          <w:color w:val="000000"/>
+          <w:sz w:val="19"/>
+          <w:szCs w:val="19"/>
+          <w:lang w:val="en-US"/>
+        </w:rPr>
+      </w:pPr>
+    </w:p>
+    <w:p>
+      <w:pPr>
+        <w:autoSpaceDE w:val="0"/>
+        <w:autoSpaceDN w:val="0"/>
+        <w:adjustRightInd w:val="0"/>
+        <w:spacing w:after="0" w:line="240" w:lineRule="auto"/>
+        <w:jc w:val="left"/>
+        <w:rPr>
+          <w:rFonts w:ascii="Consolas" w:hAnsi="Consolas" w:cs="Consolas"/>
+          <w:noProof/>
+          <w:color w:val="000000"/>
+          <w:sz w:val="19"/>
+          <w:szCs w:val="19"/>
+          <w:lang w:val="en-US"/>
+        </w:rPr>
+      </w:pPr>
+      <w:r>
+        <w:rPr>
+          <w:rFonts w:ascii="Consolas" w:hAnsi="Consolas" w:cs="Consolas"/>
+          <w:noProof/>
+          <w:color w:val="000000"/>
+          <w:sz w:val="19"/>
+          <w:szCs w:val="19"/>
+          <w:lang w:val="en-US"/>
+        </w:rPr>
+        <w:lastRenderedPageBreak/>
+        <w:t xml:space="preserve">        </w:t>
+      </w:r>
+      <w:r>
+        <w:rPr>
+          <w:rFonts w:ascii="Consolas" w:hAnsi="Consolas" w:cs="Consolas"/>
+          <w:noProof/>
+          <w:color w:val="0000FF"/>
+          <w:sz w:val="19"/>
+          <w:szCs w:val="19"/>
+          <w:lang w:val="en-US"/>
+        </w:rPr>
+        <w:t>public</w:t>
+      </w:r>
+      <w:r>
+        <w:rPr>
+          <w:rFonts w:ascii="Consolas" w:hAnsi="Consolas" w:cs="Consolas"/>
+          <w:noProof/>
+          <w:color w:val="000000"/>
+          <w:sz w:val="19"/>
+          <w:szCs w:val="19"/>
+          <w:lang w:val="en-US"/>
+        </w:rPr>
+        <w:t xml:space="preserve"> </w:t>
+      </w:r>
+      <w:r>
+        <w:rPr>
+          <w:rFonts w:ascii="Consolas" w:hAnsi="Consolas" w:cs="Consolas"/>
+          <w:noProof/>
+          <w:color w:val="0000FF"/>
+          <w:sz w:val="19"/>
+          <w:szCs w:val="19"/>
+          <w:lang w:val="en-US"/>
+        </w:rPr>
+        <w:t>abstract</w:t>
+      </w:r>
+      <w:r>
+        <w:rPr>
+          <w:rFonts w:ascii="Consolas" w:hAnsi="Consolas" w:cs="Consolas"/>
+          <w:noProof/>
+          <w:color w:val="000000"/>
+          <w:sz w:val="19"/>
+          <w:szCs w:val="19"/>
+          <w:lang w:val="en-US"/>
+        </w:rPr>
+        <w:t xml:space="preserve"> </w:t>
+      </w:r>
+      <w:r>
+        <w:rPr>
+          <w:rFonts w:ascii="Consolas" w:hAnsi="Consolas" w:cs="Consolas"/>
+          <w:noProof/>
+          <w:color w:val="0000FF"/>
+          <w:sz w:val="19"/>
+          <w:szCs w:val="19"/>
+          <w:lang w:val="en-US"/>
+        </w:rPr>
+        <w:t>void</w:t>
+      </w:r>
+      <w:r>
+        <w:rPr>
+          <w:rFonts w:ascii="Consolas" w:hAnsi="Consolas" w:cs="Consolas"/>
+          <w:noProof/>
+          <w:color w:val="000000"/>
+          <w:sz w:val="19"/>
+          <w:szCs w:val="19"/>
+          <w:lang w:val="en-US"/>
+        </w:rPr>
+        <w:t xml:space="preserve"> Attack();</w:t>
+      </w:r>
+    </w:p>
+    <w:p>
+      <w:pPr>
+        <w:autoSpaceDE w:val="0"/>
+        <w:autoSpaceDN w:val="0"/>
+        <w:adjustRightInd w:val="0"/>
+        <w:spacing w:after="0" w:line="240" w:lineRule="auto"/>
+        <w:jc w:val="left"/>
+        <w:rPr>
+          <w:rFonts w:ascii="Consolas" w:hAnsi="Consolas" w:cs="Consolas"/>
+          <w:noProof/>
+          <w:color w:val="000000"/>
+          <w:sz w:val="19"/>
+          <w:szCs w:val="19"/>
+          <w:lang w:val="en-US"/>
+        </w:rPr>
+      </w:pPr>
+    </w:p>
+    <w:p>
+      <w:pPr>
+        <w:autoSpaceDE w:val="0"/>
+        <w:autoSpaceDN w:val="0"/>
+        <w:adjustRightInd w:val="0"/>
+        <w:spacing w:after="0" w:line="240" w:lineRule="auto"/>
+        <w:jc w:val="left"/>
+        <w:rPr>
+          <w:rFonts w:ascii="Consolas" w:hAnsi="Consolas" w:cs="Consolas"/>
+          <w:noProof/>
+          <w:color w:val="000000"/>
+          <w:sz w:val="19"/>
+          <w:szCs w:val="19"/>
+          <w:lang w:val="en-US"/>
+        </w:rPr>
+      </w:pPr>
+      <w:r>
+        <w:rPr>
+          <w:rFonts w:ascii="Consolas" w:hAnsi="Consolas" w:cs="Consolas"/>
+          <w:noProof/>
+          <w:color w:val="000000"/>
+          <w:sz w:val="19"/>
+          <w:szCs w:val="19"/>
+          <w:lang w:val="en-US"/>
+        </w:rPr>
+        <w:t xml:space="preserve">        </w:t>
+      </w:r>
+      <w:r>
+        <w:rPr>
+          <w:rFonts w:ascii="Consolas" w:hAnsi="Consolas" w:cs="Consolas"/>
+          <w:noProof/>
+          <w:color w:val="0000FF"/>
+          <w:sz w:val="19"/>
+          <w:szCs w:val="19"/>
+          <w:lang w:val="en-US"/>
+        </w:rPr>
+        <w:t>public</w:t>
+      </w:r>
+      <w:r>
+        <w:rPr>
+          <w:rFonts w:ascii="Consolas" w:hAnsi="Consolas" w:cs="Consolas"/>
+          <w:noProof/>
+          <w:color w:val="000000"/>
+          <w:sz w:val="19"/>
+          <w:szCs w:val="19"/>
+          <w:lang w:val="en-US"/>
+        </w:rPr>
+        <w:t xml:space="preserve"> </w:t>
+      </w:r>
+      <w:r>
+        <w:rPr>
+          <w:rFonts w:ascii="Consolas" w:hAnsi="Consolas" w:cs="Consolas"/>
+          <w:noProof/>
+          <w:color w:val="0000FF"/>
+          <w:sz w:val="19"/>
+          <w:szCs w:val="19"/>
+          <w:lang w:val="en-US"/>
+        </w:rPr>
+        <w:t>void</w:t>
+      </w:r>
+      <w:r>
+        <w:rPr>
+          <w:rFonts w:ascii="Consolas" w:hAnsi="Consolas" w:cs="Consolas"/>
+          <w:noProof/>
+          <w:color w:val="000000"/>
+          <w:sz w:val="19"/>
+          <w:szCs w:val="19"/>
+          <w:lang w:val="en-US"/>
+        </w:rPr>
+        <w:t xml:space="preserve"> DoAction()</w:t>
+      </w:r>
+    </w:p>
+    <w:p>
+      <w:pPr>
+        <w:autoSpaceDE w:val="0"/>
+        <w:autoSpaceDN w:val="0"/>
+        <w:adjustRightInd w:val="0"/>
+        <w:spacing w:after="0" w:line="240" w:lineRule="auto"/>
+        <w:jc w:val="left"/>
+        <w:rPr>
+          <w:rFonts w:ascii="Consolas" w:hAnsi="Consolas" w:cs="Consolas"/>
+          <w:noProof/>
+          <w:color w:val="000000"/>
+          <w:sz w:val="19"/>
+          <w:szCs w:val="19"/>
+          <w:lang w:val="en-US"/>
+        </w:rPr>
+      </w:pPr>
+      <w:r>
+        <w:rPr>
+          <w:rFonts w:ascii="Consolas" w:hAnsi="Consolas" w:cs="Consolas"/>
+          <w:noProof/>
+          <w:color w:val="000000"/>
+          <w:sz w:val="19"/>
+          <w:szCs w:val="19"/>
+          <w:lang w:val="en-US"/>
+        </w:rPr>
+        <w:t xml:space="preserve">        {</w:t>
+      </w:r>
+    </w:p>
+    <w:p>
+      <w:pPr>
+        <w:autoSpaceDE w:val="0"/>
+        <w:autoSpaceDN w:val="0"/>
+        <w:adjustRightInd w:val="0"/>
+        <w:spacing w:after="0" w:line="240" w:lineRule="auto"/>
+        <w:jc w:val="left"/>
+        <w:rPr>
+          <w:rFonts w:ascii="Consolas" w:hAnsi="Consolas" w:cs="Consolas"/>
+          <w:noProof/>
+          <w:color w:val="000000"/>
+          <w:sz w:val="19"/>
+          <w:szCs w:val="19"/>
+          <w:lang w:val="en-US"/>
+        </w:rPr>
+      </w:pPr>
+      <w:r>
+        <w:rPr>
+          <w:rFonts w:ascii="Consolas" w:hAnsi="Consolas" w:cs="Consolas"/>
+          <w:noProof/>
+          <w:color w:val="000000"/>
+          <w:sz w:val="19"/>
+          <w:szCs w:val="19"/>
+          <w:lang w:val="en-US"/>
+        </w:rPr>
+        <w:t xml:space="preserve">            CurrentState.DoAction(</w:t>
+      </w:r>
+      <w:r>
+        <w:rPr>
+          <w:rFonts w:ascii="Consolas" w:hAnsi="Consolas" w:cs="Consolas"/>
+          <w:noProof/>
+          <w:color w:val="0000FF"/>
+          <w:sz w:val="19"/>
+          <w:szCs w:val="19"/>
+          <w:lang w:val="en-US"/>
+        </w:rPr>
+        <w:t>this</w:t>
+      </w:r>
+      <w:r>
+        <w:rPr>
+          <w:rFonts w:ascii="Consolas" w:hAnsi="Consolas" w:cs="Consolas"/>
+          <w:noProof/>
+          <w:color w:val="000000"/>
+          <w:sz w:val="19"/>
+          <w:szCs w:val="19"/>
+          <w:lang w:val="en-US"/>
+        </w:rPr>
+        <w:t>);</w:t>
+      </w:r>
+    </w:p>
+    <w:p>
+      <w:pPr>
+        <w:autoSpaceDE w:val="0"/>
+        <w:autoSpaceDN w:val="0"/>
+        <w:adjustRightInd w:val="0"/>
+        <w:spacing w:after="0" w:line="240" w:lineRule="auto"/>
+        <w:jc w:val="left"/>
+        <w:rPr>
+          <w:rFonts w:ascii="Consolas" w:hAnsi="Consolas" w:cs="Consolas"/>
+          <w:noProof/>
+          <w:color w:val="000000"/>
+          <w:sz w:val="19"/>
+          <w:szCs w:val="19"/>
+          <w:lang w:val="en-US"/>
+        </w:rPr>
+      </w:pPr>
+      <w:r>
+        <w:rPr>
+          <w:rFonts w:ascii="Consolas" w:hAnsi="Consolas" w:cs="Consolas"/>
+          <w:noProof/>
+          <w:color w:val="000000"/>
+          <w:sz w:val="19"/>
+          <w:szCs w:val="19"/>
+          <w:lang w:val="en-US"/>
+        </w:rPr>
+        <w:t xml:space="preserve">        }</w:t>
+      </w:r>
+    </w:p>
+    <w:p>
+      <w:pPr>
+        <w:autoSpaceDE w:val="0"/>
+        <w:autoSpaceDN w:val="0"/>
+        <w:adjustRightInd w:val="0"/>
+        <w:spacing w:after="0" w:line="240" w:lineRule="auto"/>
+        <w:jc w:val="left"/>
+        <w:rPr>
+          <w:rFonts w:ascii="Consolas" w:hAnsi="Consolas" w:cs="Consolas"/>
+          <w:noProof/>
+          <w:color w:val="000000"/>
+          <w:sz w:val="19"/>
+          <w:szCs w:val="19"/>
+          <w:lang w:val="en-US"/>
+        </w:rPr>
+      </w:pPr>
+    </w:p>
+    <w:p>
+      <w:pPr>
+        <w:autoSpaceDE w:val="0"/>
+        <w:autoSpaceDN w:val="0"/>
+        <w:adjustRightInd w:val="0"/>
+        <w:spacing w:after="0" w:line="240" w:lineRule="auto"/>
+        <w:jc w:val="left"/>
+        <w:rPr>
+          <w:rFonts w:ascii="Consolas" w:hAnsi="Consolas" w:cs="Consolas"/>
+          <w:noProof/>
+          <w:color w:val="000000"/>
+          <w:sz w:val="19"/>
+          <w:szCs w:val="19"/>
+          <w:lang w:val="en-US"/>
+        </w:rPr>
+      </w:pPr>
+      <w:r>
+        <w:rPr>
+          <w:rFonts w:ascii="Consolas" w:hAnsi="Consolas" w:cs="Consolas"/>
+          <w:noProof/>
+          <w:color w:val="000000"/>
+          <w:sz w:val="19"/>
+          <w:szCs w:val="19"/>
+          <w:lang w:val="en-US"/>
+        </w:rPr>
+        <w:t xml:space="preserve">        </w:t>
+      </w:r>
+      <w:r>
+        <w:rPr>
+          <w:rFonts w:ascii="Consolas" w:hAnsi="Consolas" w:cs="Consolas"/>
+          <w:noProof/>
+          <w:color w:val="0000FF"/>
+          <w:sz w:val="19"/>
+          <w:szCs w:val="19"/>
+          <w:lang w:val="en-US"/>
+        </w:rPr>
+        <w:t>public</w:t>
+      </w:r>
+      <w:r>
+        <w:rPr>
+          <w:rFonts w:ascii="Consolas" w:hAnsi="Consolas" w:cs="Consolas"/>
+          <w:noProof/>
+          <w:color w:val="000000"/>
+          <w:sz w:val="19"/>
+          <w:szCs w:val="19"/>
+          <w:lang w:val="en-US"/>
+        </w:rPr>
+        <w:t xml:space="preserve"> </w:t>
+      </w:r>
+      <w:r>
+        <w:rPr>
+          <w:rFonts w:ascii="Consolas" w:hAnsi="Consolas" w:cs="Consolas"/>
+          <w:noProof/>
+          <w:color w:val="0000FF"/>
+          <w:sz w:val="19"/>
+          <w:szCs w:val="19"/>
+          <w:lang w:val="en-US"/>
+        </w:rPr>
+        <w:t>void</w:t>
+      </w:r>
+      <w:r>
+        <w:rPr>
+          <w:rFonts w:ascii="Consolas" w:hAnsi="Consolas" w:cs="Consolas"/>
+          <w:noProof/>
+          <w:color w:val="000000"/>
+          <w:sz w:val="19"/>
+          <w:szCs w:val="19"/>
+          <w:lang w:val="en-US"/>
+        </w:rPr>
+        <w:t xml:space="preserve"> MoveToPlayer()</w:t>
+      </w:r>
+    </w:p>
+    <w:p>
+      <w:pPr>
+        <w:autoSpaceDE w:val="0"/>
+        <w:autoSpaceDN w:val="0"/>
+        <w:adjustRightInd w:val="0"/>
+        <w:spacing w:after="0" w:line="240" w:lineRule="auto"/>
+        <w:jc w:val="left"/>
+        <w:rPr>
+          <w:rFonts w:ascii="Consolas" w:hAnsi="Consolas" w:cs="Consolas"/>
+          <w:noProof/>
+          <w:color w:val="000000"/>
+          <w:sz w:val="19"/>
+          <w:szCs w:val="19"/>
+          <w:lang w:val="en-US"/>
+        </w:rPr>
+      </w:pPr>
+      <w:r>
+        <w:rPr>
+          <w:rFonts w:ascii="Consolas" w:hAnsi="Consolas" w:cs="Consolas"/>
+          <w:noProof/>
+          <w:color w:val="000000"/>
+          <w:sz w:val="19"/>
+          <w:szCs w:val="19"/>
+          <w:lang w:val="en-US"/>
+        </w:rPr>
+        <w:t xml:space="preserve">        {</w:t>
+      </w:r>
+    </w:p>
+    <w:p>
+      <w:pPr>
+        <w:autoSpaceDE w:val="0"/>
+        <w:autoSpaceDN w:val="0"/>
+        <w:adjustRightInd w:val="0"/>
+        <w:spacing w:after="0" w:line="240" w:lineRule="auto"/>
+        <w:jc w:val="left"/>
+        <w:rPr>
+          <w:rFonts w:ascii="Consolas" w:hAnsi="Consolas" w:cs="Consolas"/>
+          <w:noProof/>
+          <w:color w:val="000000"/>
+          <w:sz w:val="19"/>
+          <w:szCs w:val="19"/>
+          <w:lang w:val="en-US"/>
+        </w:rPr>
+      </w:pPr>
+      <w:r>
+        <w:rPr>
+          <w:rFonts w:ascii="Consolas" w:hAnsi="Consolas" w:cs="Consolas"/>
+          <w:noProof/>
+          <w:color w:val="000000"/>
+          <w:sz w:val="19"/>
+          <w:szCs w:val="19"/>
+          <w:lang w:val="en-US"/>
+        </w:rPr>
+        <w:t xml:space="preserve">            </w:t>
+      </w:r>
+      <w:r>
+        <w:rPr>
+          <w:rFonts w:ascii="Consolas" w:hAnsi="Consolas" w:cs="Consolas"/>
+          <w:noProof/>
+          <w:color w:val="0000FF"/>
+          <w:sz w:val="19"/>
+          <w:szCs w:val="19"/>
+          <w:lang w:val="en-US"/>
+        </w:rPr>
+        <w:t>var</w:t>
+      </w:r>
+      <w:r>
+        <w:rPr>
+          <w:rFonts w:ascii="Consolas" w:hAnsi="Consolas" w:cs="Consolas"/>
+          <w:noProof/>
+          <w:color w:val="000000"/>
+          <w:sz w:val="19"/>
+          <w:szCs w:val="19"/>
+          <w:lang w:val="en-US"/>
+        </w:rPr>
+        <w:t xml:space="preserve"> start = </w:t>
+      </w:r>
+      <w:r>
+        <w:rPr>
+          <w:rFonts w:ascii="Consolas" w:hAnsi="Consolas" w:cs="Consolas"/>
+          <w:noProof/>
+          <w:color w:val="0000FF"/>
+          <w:sz w:val="19"/>
+          <w:szCs w:val="19"/>
+          <w:lang w:val="en-US"/>
+        </w:rPr>
+        <w:t>new</w:t>
+      </w:r>
+      <w:r>
+        <w:rPr>
+          <w:rFonts w:ascii="Consolas" w:hAnsi="Consolas" w:cs="Consolas"/>
+          <w:noProof/>
+          <w:color w:val="000000"/>
+          <w:sz w:val="19"/>
+          <w:szCs w:val="19"/>
+          <w:lang w:val="en-US"/>
+        </w:rPr>
+        <w:t xml:space="preserve"> Point((</w:t>
+      </w:r>
+      <w:r>
+        <w:rPr>
+          <w:rFonts w:ascii="Consolas" w:hAnsi="Consolas" w:cs="Consolas"/>
+          <w:noProof/>
+          <w:color w:val="0000FF"/>
+          <w:sz w:val="19"/>
+          <w:szCs w:val="19"/>
+          <w:lang w:val="en-US"/>
+        </w:rPr>
+        <w:t>int</w:t>
+      </w:r>
+      <w:r>
+        <w:rPr>
+          <w:rFonts w:ascii="Consolas" w:hAnsi="Consolas" w:cs="Consolas"/>
+          <w:noProof/>
+          <w:color w:val="000000"/>
+          <w:sz w:val="19"/>
+          <w:szCs w:val="19"/>
+          <w:lang w:val="en-US"/>
+        </w:rPr>
+        <w:t>)Position.X, (</w:t>
+      </w:r>
+      <w:r>
+        <w:rPr>
+          <w:rFonts w:ascii="Consolas" w:hAnsi="Consolas" w:cs="Consolas"/>
+          <w:noProof/>
+          <w:color w:val="0000FF"/>
+          <w:sz w:val="19"/>
+          <w:szCs w:val="19"/>
+          <w:lang w:val="en-US"/>
+        </w:rPr>
+        <w:t>int</w:t>
+      </w:r>
+      <w:r>
+        <w:rPr>
+          <w:rFonts w:ascii="Consolas" w:hAnsi="Consolas" w:cs="Consolas"/>
+          <w:noProof/>
+          <w:color w:val="000000"/>
+          <w:sz w:val="19"/>
+          <w:szCs w:val="19"/>
+          <w:lang w:val="en-US"/>
+        </w:rPr>
+        <w:t>)Position.Y);</w:t>
+      </w:r>
+    </w:p>
+    <w:p>
+      <w:pPr>
+        <w:autoSpaceDE w:val="0"/>
+        <w:autoSpaceDN w:val="0"/>
+        <w:adjustRightInd w:val="0"/>
+        <w:spacing w:after="0" w:line="240" w:lineRule="auto"/>
+        <w:jc w:val="left"/>
+        <w:rPr>
+          <w:rFonts w:ascii="Consolas" w:hAnsi="Consolas" w:cs="Consolas"/>
+          <w:noProof/>
+          <w:color w:val="000000"/>
+          <w:sz w:val="19"/>
+          <w:szCs w:val="19"/>
+          <w:lang w:val="en-US"/>
+        </w:rPr>
+      </w:pPr>
+      <w:r>
+        <w:rPr>
+          <w:rFonts w:ascii="Consolas" w:hAnsi="Consolas" w:cs="Consolas"/>
+          <w:noProof/>
+          <w:color w:val="000000"/>
+          <w:sz w:val="19"/>
+          <w:szCs w:val="19"/>
+          <w:lang w:val="en-US"/>
+        </w:rPr>
+        <w:t xml:space="preserve">            </w:t>
+      </w:r>
+      <w:r>
+        <w:rPr>
+          <w:rFonts w:ascii="Consolas" w:hAnsi="Consolas" w:cs="Consolas"/>
+          <w:noProof/>
+          <w:color w:val="0000FF"/>
+          <w:sz w:val="19"/>
+          <w:szCs w:val="19"/>
+          <w:lang w:val="en-US"/>
+        </w:rPr>
+        <w:t>var</w:t>
+      </w:r>
+      <w:r>
+        <w:rPr>
+          <w:rFonts w:ascii="Consolas" w:hAnsi="Consolas" w:cs="Consolas"/>
+          <w:noProof/>
+          <w:color w:val="000000"/>
+          <w:sz w:val="19"/>
+          <w:szCs w:val="19"/>
+          <w:lang w:val="en-US"/>
+        </w:rPr>
+        <w:t xml:space="preserve"> end = </w:t>
+      </w:r>
+      <w:r>
+        <w:rPr>
+          <w:rFonts w:ascii="Consolas" w:hAnsi="Consolas" w:cs="Consolas"/>
+          <w:noProof/>
+          <w:color w:val="0000FF"/>
+          <w:sz w:val="19"/>
+          <w:szCs w:val="19"/>
+          <w:lang w:val="en-US"/>
+        </w:rPr>
+        <w:t>new</w:t>
+      </w:r>
+      <w:r>
+        <w:rPr>
+          <w:rFonts w:ascii="Consolas" w:hAnsi="Consolas" w:cs="Consolas"/>
+          <w:noProof/>
+          <w:color w:val="000000"/>
+          <w:sz w:val="19"/>
+          <w:szCs w:val="19"/>
+          <w:lang w:val="en-US"/>
+        </w:rPr>
+        <w:t xml:space="preserve"> Point((</w:t>
+      </w:r>
+      <w:r>
+        <w:rPr>
+          <w:rFonts w:ascii="Consolas" w:hAnsi="Consolas" w:cs="Consolas"/>
+          <w:noProof/>
+          <w:color w:val="0000FF"/>
+          <w:sz w:val="19"/>
+          <w:szCs w:val="19"/>
+          <w:lang w:val="en-US"/>
+        </w:rPr>
+        <w:t>int</w:t>
+      </w:r>
+      <w:r>
+        <w:rPr>
+          <w:rFonts w:ascii="Consolas" w:hAnsi="Consolas" w:cs="Consolas"/>
+          <w:noProof/>
+          <w:color w:val="000000"/>
+          <w:sz w:val="19"/>
+          <w:szCs w:val="19"/>
+          <w:lang w:val="en-US"/>
+        </w:rPr>
+        <w:t>)_player.Position.X, (</w:t>
+      </w:r>
+      <w:r>
+        <w:rPr>
+          <w:rFonts w:ascii="Consolas" w:hAnsi="Consolas" w:cs="Consolas"/>
+          <w:noProof/>
+          <w:color w:val="0000FF"/>
+          <w:sz w:val="19"/>
+          <w:szCs w:val="19"/>
+          <w:lang w:val="en-US"/>
+        </w:rPr>
+        <w:t>int</w:t>
+      </w:r>
+      <w:r>
+        <w:rPr>
+          <w:rFonts w:ascii="Consolas" w:hAnsi="Consolas" w:cs="Consolas"/>
+          <w:noProof/>
+          <w:color w:val="000000"/>
+          <w:sz w:val="19"/>
+          <w:szCs w:val="19"/>
+          <w:lang w:val="en-US"/>
+        </w:rPr>
+        <w:t>)_player.Position.Y);</w:t>
+      </w:r>
+    </w:p>
+    <w:p>
+      <w:pPr>
+        <w:autoSpaceDE w:val="0"/>
+        <w:autoSpaceDN w:val="0"/>
+        <w:adjustRightInd w:val="0"/>
+        <w:spacing w:after="0" w:line="240" w:lineRule="auto"/>
+        <w:jc w:val="left"/>
+        <w:rPr>
+          <w:rFonts w:ascii="Consolas" w:hAnsi="Consolas" w:cs="Consolas"/>
+          <w:noProof/>
+          <w:color w:val="000000"/>
+          <w:sz w:val="19"/>
+          <w:szCs w:val="19"/>
+          <w:lang w:val="en-US"/>
+        </w:rPr>
+      </w:pPr>
+      <w:r>
+        <w:rPr>
+          <w:rFonts w:ascii="Consolas" w:hAnsi="Consolas" w:cs="Consolas"/>
+          <w:noProof/>
+          <w:color w:val="000000"/>
+          <w:sz w:val="19"/>
+          <w:szCs w:val="19"/>
+          <w:lang w:val="en-US"/>
+        </w:rPr>
+        <w:t xml:space="preserve">            </w:t>
+      </w:r>
+      <w:r>
+        <w:rPr>
+          <w:rFonts w:ascii="Consolas" w:hAnsi="Consolas" w:cs="Consolas"/>
+          <w:noProof/>
+          <w:color w:val="0000FF"/>
+          <w:sz w:val="19"/>
+          <w:szCs w:val="19"/>
+          <w:lang w:val="en-US"/>
+        </w:rPr>
+        <w:t>var</w:t>
+      </w:r>
+      <w:r>
+        <w:rPr>
+          <w:rFonts w:ascii="Consolas" w:hAnsi="Consolas" w:cs="Consolas"/>
+          <w:noProof/>
+          <w:color w:val="000000"/>
+          <w:sz w:val="19"/>
+          <w:szCs w:val="19"/>
+          <w:lang w:val="en-US"/>
+        </w:rPr>
+        <w:t xml:space="preserve"> nextPoint = PathFinder.NextPoint(start, end);</w:t>
+      </w:r>
+    </w:p>
+    <w:p>
+      <w:pPr>
+        <w:autoSpaceDE w:val="0"/>
+        <w:autoSpaceDN w:val="0"/>
+        <w:adjustRightInd w:val="0"/>
+        <w:spacing w:after="0" w:line="240" w:lineRule="auto"/>
+        <w:jc w:val="left"/>
+        <w:rPr>
+          <w:rFonts w:ascii="Consolas" w:hAnsi="Consolas" w:cs="Consolas"/>
+          <w:noProof/>
+          <w:color w:val="000000"/>
+          <w:sz w:val="19"/>
+          <w:szCs w:val="19"/>
+          <w:lang w:val="en-US"/>
+        </w:rPr>
+      </w:pPr>
+    </w:p>
+    <w:p>
+      <w:pPr>
+        <w:autoSpaceDE w:val="0"/>
+        <w:autoSpaceDN w:val="0"/>
+        <w:adjustRightInd w:val="0"/>
+        <w:spacing w:after="0" w:line="240" w:lineRule="auto"/>
+        <w:jc w:val="left"/>
+        <w:rPr>
+          <w:rFonts w:ascii="Consolas" w:hAnsi="Consolas" w:cs="Consolas"/>
+          <w:noProof/>
+          <w:color w:val="000000"/>
+          <w:sz w:val="19"/>
+          <w:szCs w:val="19"/>
+          <w:lang w:val="en-US"/>
+        </w:rPr>
+      </w:pPr>
+      <w:r>
+        <w:rPr>
+          <w:rFonts w:ascii="Consolas" w:hAnsi="Consolas" w:cs="Consolas"/>
+          <w:noProof/>
+          <w:color w:val="000000"/>
+          <w:sz w:val="19"/>
+          <w:szCs w:val="19"/>
+          <w:lang w:val="en-US"/>
+        </w:rPr>
+        <w:t xml:space="preserve">            </w:t>
+      </w:r>
+      <w:r>
+        <w:rPr>
+          <w:rFonts w:ascii="Consolas" w:hAnsi="Consolas" w:cs="Consolas"/>
+          <w:noProof/>
+          <w:color w:val="0000FF"/>
+          <w:sz w:val="19"/>
+          <w:szCs w:val="19"/>
+          <w:lang w:val="en-US"/>
+        </w:rPr>
+        <w:t>var</w:t>
+      </w:r>
+      <w:r>
+        <w:rPr>
+          <w:rFonts w:ascii="Consolas" w:hAnsi="Consolas" w:cs="Consolas"/>
+          <w:noProof/>
+          <w:color w:val="000000"/>
+          <w:sz w:val="19"/>
+          <w:szCs w:val="19"/>
+          <w:lang w:val="en-US"/>
+        </w:rPr>
+        <w:t xml:space="preserve"> newPosition = </w:t>
+      </w:r>
+      <w:r>
+        <w:rPr>
+          <w:rFonts w:ascii="Consolas" w:hAnsi="Consolas" w:cs="Consolas"/>
+          <w:noProof/>
+          <w:color w:val="0000FF"/>
+          <w:sz w:val="19"/>
+          <w:szCs w:val="19"/>
+          <w:lang w:val="en-US"/>
+        </w:rPr>
+        <w:t>new</w:t>
+      </w:r>
+      <w:r>
+        <w:rPr>
+          <w:rFonts w:ascii="Consolas" w:hAnsi="Consolas" w:cs="Consolas"/>
+          <w:noProof/>
+          <w:color w:val="000000"/>
+          <w:sz w:val="19"/>
+          <w:szCs w:val="19"/>
+          <w:lang w:val="en-US"/>
+        </w:rPr>
+        <w:t xml:space="preserve"> Vector2(nextPoint.X, nextPoint.Y);</w:t>
+      </w:r>
+    </w:p>
+    <w:p>
+      <w:pPr>
+        <w:autoSpaceDE w:val="0"/>
+        <w:autoSpaceDN w:val="0"/>
+        <w:adjustRightInd w:val="0"/>
+        <w:spacing w:after="0" w:line="240" w:lineRule="auto"/>
+        <w:jc w:val="left"/>
+        <w:rPr>
+          <w:rFonts w:ascii="Consolas" w:hAnsi="Consolas" w:cs="Consolas"/>
+          <w:noProof/>
+          <w:color w:val="000000"/>
+          <w:sz w:val="19"/>
+          <w:szCs w:val="19"/>
+          <w:lang w:val="en-US"/>
+        </w:rPr>
+      </w:pPr>
+      <w:r>
+        <w:rPr>
+          <w:rFonts w:ascii="Consolas" w:hAnsi="Consolas" w:cs="Consolas"/>
+          <w:noProof/>
+          <w:color w:val="000000"/>
+          <w:sz w:val="19"/>
+          <w:szCs w:val="19"/>
+          <w:lang w:val="en-US"/>
+        </w:rPr>
+        <w:t xml:space="preserve">            </w:t>
+      </w:r>
+      <w:r>
+        <w:rPr>
+          <w:rFonts w:ascii="Consolas" w:hAnsi="Consolas" w:cs="Consolas"/>
+          <w:noProof/>
+          <w:color w:val="0000FF"/>
+          <w:sz w:val="19"/>
+          <w:szCs w:val="19"/>
+          <w:lang w:val="en-US"/>
+        </w:rPr>
+        <w:t>if</w:t>
+      </w:r>
+      <w:r>
+        <w:rPr>
+          <w:rFonts w:ascii="Consolas" w:hAnsi="Consolas" w:cs="Consolas"/>
+          <w:noProof/>
+          <w:color w:val="000000"/>
+          <w:sz w:val="19"/>
+          <w:szCs w:val="19"/>
+          <w:lang w:val="en-US"/>
+        </w:rPr>
+        <w:t xml:space="preserve"> (newPosition != _player.Position)</w:t>
+      </w:r>
+    </w:p>
+    <w:p>
+      <w:pPr>
+        <w:autoSpaceDE w:val="0"/>
+        <w:autoSpaceDN w:val="0"/>
+        <w:adjustRightInd w:val="0"/>
+        <w:spacing w:after="0" w:line="240" w:lineRule="auto"/>
+        <w:jc w:val="left"/>
+        <w:rPr>
+          <w:rFonts w:ascii="Consolas" w:hAnsi="Consolas" w:cs="Consolas"/>
+          <w:noProof/>
+          <w:color w:val="000000"/>
+          <w:sz w:val="19"/>
+          <w:szCs w:val="19"/>
+          <w:lang w:val="en-US"/>
+        </w:rPr>
+      </w:pPr>
+      <w:r>
+        <w:rPr>
+          <w:rFonts w:ascii="Consolas" w:hAnsi="Consolas" w:cs="Consolas"/>
+          <w:noProof/>
+          <w:color w:val="000000"/>
+          <w:sz w:val="19"/>
+          <w:szCs w:val="19"/>
+          <w:lang w:val="en-US"/>
+        </w:rPr>
+        <w:t xml:space="preserve">            {</w:t>
+      </w:r>
+    </w:p>
+    <w:p>
+      <w:pPr>
+        <w:autoSpaceDE w:val="0"/>
+        <w:autoSpaceDN w:val="0"/>
+        <w:adjustRightInd w:val="0"/>
+        <w:spacing w:after="0" w:line="240" w:lineRule="auto"/>
+        <w:jc w:val="left"/>
+        <w:rPr>
+          <w:rFonts w:ascii="Consolas" w:hAnsi="Consolas" w:cs="Consolas"/>
+          <w:noProof/>
+          <w:color w:val="000000"/>
+          <w:sz w:val="19"/>
+          <w:szCs w:val="19"/>
+          <w:lang w:val="en-US"/>
+        </w:rPr>
+      </w:pPr>
+      <w:r>
+        <w:rPr>
+          <w:rFonts w:ascii="Consolas" w:hAnsi="Consolas" w:cs="Consolas"/>
+          <w:noProof/>
+          <w:color w:val="000000"/>
+          <w:sz w:val="19"/>
+          <w:szCs w:val="19"/>
+          <w:lang w:val="en-US"/>
+        </w:rPr>
+        <w:t xml:space="preserve">                Position = newPosition;</w:t>
+      </w:r>
+    </w:p>
+    <w:p>
+      <w:pPr>
+        <w:autoSpaceDE w:val="0"/>
+        <w:autoSpaceDN w:val="0"/>
+        <w:adjustRightInd w:val="0"/>
+        <w:spacing w:after="0" w:line="240" w:lineRule="auto"/>
+        <w:jc w:val="left"/>
+        <w:rPr>
+          <w:rFonts w:ascii="Consolas" w:hAnsi="Consolas" w:cs="Consolas"/>
+          <w:noProof/>
+          <w:color w:val="000000"/>
+          <w:sz w:val="19"/>
+          <w:szCs w:val="19"/>
+          <w:lang w:val="en-US"/>
+        </w:rPr>
+      </w:pPr>
+      <w:r>
+        <w:rPr>
+          <w:rFonts w:ascii="Consolas" w:hAnsi="Consolas" w:cs="Consolas"/>
+          <w:noProof/>
+          <w:color w:val="000000"/>
+          <w:sz w:val="19"/>
+          <w:szCs w:val="19"/>
+          <w:lang w:val="en-US"/>
+        </w:rPr>
+        <w:t xml:space="preserve">            }</w:t>
+      </w:r>
+    </w:p>
+    <w:p>
+      <w:pPr>
+        <w:autoSpaceDE w:val="0"/>
+        <w:autoSpaceDN w:val="0"/>
+        <w:adjustRightInd w:val="0"/>
+        <w:spacing w:after="0" w:line="240" w:lineRule="auto"/>
+        <w:jc w:val="left"/>
+        <w:rPr>
+          <w:rFonts w:ascii="Consolas" w:hAnsi="Consolas" w:cs="Consolas"/>
+          <w:noProof/>
+          <w:color w:val="000000"/>
+          <w:sz w:val="19"/>
+          <w:szCs w:val="19"/>
+          <w:lang w:val="en-US"/>
+        </w:rPr>
+      </w:pPr>
+      <w:r>
+        <w:rPr>
+          <w:rFonts w:ascii="Consolas" w:hAnsi="Consolas" w:cs="Consolas"/>
+          <w:noProof/>
+          <w:color w:val="000000"/>
+          <w:sz w:val="19"/>
+          <w:szCs w:val="19"/>
+          <w:lang w:val="en-US"/>
+        </w:rPr>
+        <w:t xml:space="preserve">        }</w:t>
+      </w:r>
+    </w:p>
+    <w:p>
+      <w:pPr>
+        <w:autoSpaceDE w:val="0"/>
+        <w:autoSpaceDN w:val="0"/>
+        <w:adjustRightInd w:val="0"/>
+        <w:spacing w:after="0" w:line="240" w:lineRule="auto"/>
+        <w:jc w:val="left"/>
+        <w:rPr>
+          <w:rFonts w:ascii="Consolas" w:hAnsi="Consolas" w:cs="Consolas"/>
+          <w:noProof/>
+          <w:color w:val="000000"/>
+          <w:sz w:val="19"/>
+          <w:szCs w:val="19"/>
+          <w:lang w:val="en-US"/>
+        </w:rPr>
+      </w:pPr>
+      <w:r>
+        <w:rPr>
+          <w:rFonts w:ascii="Consolas" w:hAnsi="Consolas" w:cs="Consolas"/>
+          <w:noProof/>
+          <w:color w:val="000000"/>
+          <w:sz w:val="19"/>
+          <w:szCs w:val="19"/>
+          <w:lang w:val="en-US"/>
+        </w:rPr>
+        <w:t xml:space="preserve">        </w:t>
+      </w:r>
+      <w:bookmarkStart w:id="40" w:name="_GoBack"/>
+      <w:bookmarkEnd w:id="40"/>
+    </w:p>
+    <w:p>
+      <w:pPr>
+        <w:autoSpaceDE w:val="0"/>
+        <w:autoSpaceDN w:val="0"/>
+        <w:adjustRightInd w:val="0"/>
+        <w:spacing w:after="0" w:line="240" w:lineRule="auto"/>
+        <w:jc w:val="left"/>
+        <w:rPr>
+          <w:rFonts w:ascii="Consolas" w:hAnsi="Consolas" w:cs="Consolas"/>
+          <w:noProof/>
+          <w:color w:val="000000"/>
+          <w:sz w:val="19"/>
+          <w:szCs w:val="19"/>
+          <w:lang w:val="en-US"/>
+        </w:rPr>
+      </w:pPr>
+      <w:r>
+        <w:rPr>
+          <w:rFonts w:ascii="Consolas" w:hAnsi="Consolas" w:cs="Consolas"/>
+          <w:noProof/>
+          <w:color w:val="000000"/>
+          <w:sz w:val="19"/>
+          <w:szCs w:val="19"/>
+          <w:lang w:val="en-US"/>
+        </w:rPr>
+        <w:t xml:space="preserve">        </w:t>
+      </w:r>
+      <w:r>
+        <w:rPr>
+          <w:rFonts w:ascii="Consolas" w:hAnsi="Consolas" w:cs="Consolas"/>
+          <w:noProof/>
+          <w:color w:val="0000FF"/>
+          <w:sz w:val="19"/>
+          <w:szCs w:val="19"/>
+          <w:lang w:val="en-US"/>
+        </w:rPr>
+        <w:t>public</w:t>
+      </w:r>
+      <w:r>
+        <w:rPr>
+          <w:rFonts w:ascii="Consolas" w:hAnsi="Consolas" w:cs="Consolas"/>
+          <w:noProof/>
+          <w:color w:val="000000"/>
+          <w:sz w:val="19"/>
+          <w:szCs w:val="19"/>
+          <w:lang w:val="en-US"/>
+        </w:rPr>
+        <w:t xml:space="preserve"> </w:t>
+      </w:r>
+      <w:r>
+        <w:rPr>
+          <w:rFonts w:ascii="Consolas" w:hAnsi="Consolas" w:cs="Consolas"/>
+          <w:noProof/>
+          <w:color w:val="0000FF"/>
+          <w:sz w:val="19"/>
+          <w:szCs w:val="19"/>
+          <w:lang w:val="en-US"/>
+        </w:rPr>
+        <w:t>virtual</w:t>
+      </w:r>
+      <w:r>
+        <w:rPr>
+          <w:rFonts w:ascii="Consolas" w:hAnsi="Consolas" w:cs="Consolas"/>
+          <w:noProof/>
+          <w:color w:val="000000"/>
+          <w:sz w:val="19"/>
+          <w:szCs w:val="19"/>
+          <w:lang w:val="en-US"/>
+        </w:rPr>
+        <w:t xml:space="preserve"> </w:t>
+      </w:r>
+      <w:r>
+        <w:rPr>
+          <w:rFonts w:ascii="Consolas" w:hAnsi="Consolas" w:cs="Consolas"/>
+          <w:noProof/>
+          <w:color w:val="0000FF"/>
+          <w:sz w:val="19"/>
+          <w:szCs w:val="19"/>
+          <w:lang w:val="en-US"/>
+        </w:rPr>
+        <w:t>void</w:t>
+      </w:r>
+      <w:r>
+        <w:rPr>
+          <w:rFonts w:ascii="Consolas" w:hAnsi="Consolas" w:cs="Consolas"/>
+          <w:noProof/>
+          <w:color w:val="000000"/>
+          <w:sz w:val="19"/>
+          <w:szCs w:val="19"/>
+          <w:lang w:val="en-US"/>
+        </w:rPr>
+        <w:t xml:space="preserve"> UpdateObserver()</w:t>
+      </w:r>
+    </w:p>
+    <w:p>
+      <w:pPr>
+        <w:autoSpaceDE w:val="0"/>
+        <w:autoSpaceDN w:val="0"/>
+        <w:adjustRightInd w:val="0"/>
+        <w:spacing w:after="0" w:line="240" w:lineRule="auto"/>
+        <w:jc w:val="left"/>
+        <w:rPr>
+          <w:rFonts w:ascii="Consolas" w:hAnsi="Consolas" w:cs="Consolas"/>
+          <w:noProof/>
+          <w:color w:val="000000"/>
+          <w:sz w:val="19"/>
+          <w:szCs w:val="19"/>
+          <w:lang w:val="en-US"/>
+        </w:rPr>
+      </w:pPr>
+      <w:r>
+        <w:rPr>
+          <w:rFonts w:ascii="Consolas" w:hAnsi="Consolas" w:cs="Consolas"/>
+          <w:noProof/>
+          <w:color w:val="000000"/>
+          <w:sz w:val="19"/>
+          <w:szCs w:val="19"/>
+          <w:lang w:val="en-US"/>
+        </w:rPr>
+        <w:t xml:space="preserve">        {</w:t>
+      </w:r>
+    </w:p>
+    <w:p>
+      <w:pPr>
+        <w:autoSpaceDE w:val="0"/>
+        <w:autoSpaceDN w:val="0"/>
+        <w:adjustRightInd w:val="0"/>
+        <w:spacing w:after="0" w:line="240" w:lineRule="auto"/>
+        <w:jc w:val="left"/>
+        <w:rPr>
+          <w:rFonts w:ascii="Consolas" w:hAnsi="Consolas" w:cs="Consolas"/>
+          <w:noProof/>
+          <w:color w:val="000000"/>
+          <w:sz w:val="19"/>
+          <w:szCs w:val="19"/>
+          <w:lang w:val="en-US"/>
+        </w:rPr>
+      </w:pPr>
+      <w:r>
+        <w:rPr>
+          <w:rFonts w:ascii="Consolas" w:hAnsi="Consolas" w:cs="Consolas"/>
+          <w:noProof/>
+          <w:color w:val="000000"/>
+          <w:sz w:val="19"/>
+          <w:szCs w:val="19"/>
+          <w:lang w:val="en-US"/>
+        </w:rPr>
+        <w:t xml:space="preserve">            DoAction();</w:t>
+      </w:r>
+    </w:p>
+    <w:p>
+      <w:pPr>
+        <w:autoSpaceDE w:val="0"/>
+        <w:autoSpaceDN w:val="0"/>
+        <w:adjustRightInd w:val="0"/>
+        <w:spacing w:after="0" w:line="240" w:lineRule="auto"/>
+        <w:jc w:val="left"/>
+        <w:rPr>
+          <w:rFonts w:ascii="Consolas" w:hAnsi="Consolas" w:cs="Consolas"/>
+          <w:noProof/>
+          <w:color w:val="000000"/>
+          <w:sz w:val="19"/>
+          <w:szCs w:val="19"/>
+          <w:lang w:val="en-US"/>
+        </w:rPr>
+      </w:pPr>
+      <w:r>
+        <w:rPr>
+          <w:rFonts w:ascii="Consolas" w:hAnsi="Consolas" w:cs="Consolas"/>
+          <w:noProof/>
+          <w:color w:val="000000"/>
+          <w:sz w:val="19"/>
+          <w:szCs w:val="19"/>
+          <w:lang w:val="en-US"/>
+        </w:rPr>
+        <w:t xml:space="preserve">            Logger.Instance.Info(</w:t>
+      </w:r>
+      <w:r>
+        <w:rPr>
+          <w:rFonts w:ascii="Consolas" w:hAnsi="Consolas" w:cs="Consolas"/>
+          <w:noProof/>
+          <w:color w:val="A31515"/>
+          <w:sz w:val="19"/>
+          <w:szCs w:val="19"/>
+          <w:lang w:val="en-US"/>
+        </w:rPr>
+        <w:t xml:space="preserve">$"Enemy notified of player position </w:t>
+      </w:r>
+      <w:r>
+        <w:rPr>
+          <w:rFonts w:ascii="Consolas" w:hAnsi="Consolas" w:cs="Consolas"/>
+          <w:noProof/>
+          <w:color w:val="000000"/>
+          <w:sz w:val="19"/>
+          <w:szCs w:val="19"/>
+          <w:lang w:val="en-US"/>
+        </w:rPr>
+        <w:t>{_player.Position}</w:t>
+      </w:r>
+      <w:r>
+        <w:rPr>
+          <w:rFonts w:ascii="Consolas" w:hAnsi="Consolas" w:cs="Consolas"/>
+          <w:noProof/>
+          <w:color w:val="A31515"/>
+          <w:sz w:val="19"/>
+          <w:szCs w:val="19"/>
+          <w:lang w:val="en-US"/>
+        </w:rPr>
+        <w:t>"</w:t>
+      </w:r>
+      <w:r>
+        <w:rPr>
+          <w:rFonts w:ascii="Consolas" w:hAnsi="Consolas" w:cs="Consolas"/>
+          <w:noProof/>
+          <w:color w:val="000000"/>
+          <w:sz w:val="19"/>
+          <w:szCs w:val="19"/>
+          <w:lang w:val="en-US"/>
+        </w:rPr>
+        <w:t>);</w:t>
+      </w:r>
+    </w:p>
+    <w:p>
+      <w:pPr>
+        <w:autoSpaceDE w:val="0"/>
+        <w:autoSpaceDN w:val="0"/>
+        <w:adjustRightInd w:val="0"/>
+        <w:spacing w:after="0" w:line="240" w:lineRule="auto"/>
+        <w:jc w:val="left"/>
+        <w:rPr>
+          <w:rFonts w:ascii="Consolas" w:hAnsi="Consolas" w:cs="Consolas"/>
+          <w:noProof/>
+          <w:color w:val="000000"/>
+          <w:sz w:val="19"/>
+          <w:szCs w:val="19"/>
+          <w:lang w:val="en-US"/>
+        </w:rPr>
+      </w:pPr>
+      <w:r>
+        <w:rPr>
+          <w:rFonts w:ascii="Consolas" w:hAnsi="Consolas" w:cs="Consolas"/>
+          <w:noProof/>
+          <w:color w:val="000000"/>
+          <w:sz w:val="19"/>
+          <w:szCs w:val="19"/>
+          <w:lang w:val="en-US"/>
+        </w:rPr>
+        <w:t xml:space="preserve">        }</w:t>
+      </w:r>
+    </w:p>
+    <w:p>
+      <w:pPr>
+        <w:autoSpaceDE w:val="0"/>
+        <w:autoSpaceDN w:val="0"/>
+        <w:adjustRightInd w:val="0"/>
+        <w:spacing w:after="0" w:line="240" w:lineRule="auto"/>
+        <w:jc w:val="left"/>
+        <w:rPr>
+          <w:rFonts w:ascii="Consolas" w:hAnsi="Consolas" w:cs="Consolas"/>
+          <w:noProof/>
+          <w:color w:val="000000"/>
+          <w:sz w:val="19"/>
+          <w:szCs w:val="19"/>
+          <w:lang w:val="en-US"/>
+        </w:rPr>
+      </w:pPr>
+      <w:r>
+        <w:rPr>
+          <w:rFonts w:ascii="Consolas" w:hAnsi="Consolas" w:cs="Consolas"/>
+          <w:noProof/>
+          <w:color w:val="000000"/>
+          <w:sz w:val="19"/>
+          <w:szCs w:val="19"/>
+          <w:lang w:val="en-US"/>
+        </w:rPr>
+        <w:t xml:space="preserve">        </w:t>
+      </w:r>
+      <w:r>
+        <w:rPr>
+          <w:rFonts w:ascii="Consolas" w:hAnsi="Consolas" w:cs="Consolas"/>
+          <w:noProof/>
+          <w:color w:val="0000FF"/>
+          <w:sz w:val="19"/>
+          <w:szCs w:val="19"/>
+          <w:lang w:val="en-US"/>
+        </w:rPr>
+        <w:t>public</w:t>
+      </w:r>
+      <w:r>
+        <w:rPr>
+          <w:rFonts w:ascii="Consolas" w:hAnsi="Consolas" w:cs="Consolas"/>
+          <w:noProof/>
+          <w:color w:val="000000"/>
+          <w:sz w:val="19"/>
+          <w:szCs w:val="19"/>
+          <w:lang w:val="en-US"/>
+        </w:rPr>
+        <w:t xml:space="preserve"> </w:t>
+      </w:r>
+      <w:r>
+        <w:rPr>
+          <w:rFonts w:ascii="Consolas" w:hAnsi="Consolas" w:cs="Consolas"/>
+          <w:noProof/>
+          <w:color w:val="0000FF"/>
+          <w:sz w:val="19"/>
+          <w:szCs w:val="19"/>
+          <w:lang w:val="en-US"/>
+        </w:rPr>
+        <w:t>virtual</w:t>
+      </w:r>
+      <w:r>
+        <w:rPr>
+          <w:rFonts w:ascii="Consolas" w:hAnsi="Consolas" w:cs="Consolas"/>
+          <w:noProof/>
+          <w:color w:val="000000"/>
+          <w:sz w:val="19"/>
+          <w:szCs w:val="19"/>
+          <w:lang w:val="en-US"/>
+        </w:rPr>
+        <w:t xml:space="preserve"> </w:t>
+      </w:r>
+      <w:r>
+        <w:rPr>
+          <w:rFonts w:ascii="Consolas" w:hAnsi="Consolas" w:cs="Consolas"/>
+          <w:noProof/>
+          <w:color w:val="0000FF"/>
+          <w:sz w:val="19"/>
+          <w:szCs w:val="19"/>
+          <w:lang w:val="en-US"/>
+        </w:rPr>
+        <w:t>void</w:t>
+      </w:r>
+      <w:r>
+        <w:rPr>
+          <w:rFonts w:ascii="Consolas" w:hAnsi="Consolas" w:cs="Consolas"/>
+          <w:noProof/>
+          <w:color w:val="000000"/>
+          <w:sz w:val="19"/>
+          <w:szCs w:val="19"/>
+          <w:lang w:val="en-US"/>
+        </w:rPr>
+        <w:t xml:space="preserve"> Idle()</w:t>
+      </w:r>
+    </w:p>
+    <w:p>
+      <w:pPr>
+        <w:autoSpaceDE w:val="0"/>
+        <w:autoSpaceDN w:val="0"/>
+        <w:adjustRightInd w:val="0"/>
+        <w:spacing w:after="0" w:line="240" w:lineRule="auto"/>
+        <w:jc w:val="left"/>
+        <w:rPr>
+          <w:rFonts w:ascii="Consolas" w:hAnsi="Consolas" w:cs="Consolas"/>
+          <w:noProof/>
+          <w:color w:val="000000"/>
+          <w:sz w:val="19"/>
+          <w:szCs w:val="19"/>
+          <w:lang w:val="en-US"/>
+        </w:rPr>
+      </w:pPr>
+      <w:r>
+        <w:rPr>
+          <w:rFonts w:ascii="Consolas" w:hAnsi="Consolas" w:cs="Consolas"/>
+          <w:noProof/>
+          <w:color w:val="000000"/>
+          <w:sz w:val="19"/>
+          <w:szCs w:val="19"/>
+          <w:lang w:val="en-US"/>
+        </w:rPr>
+        <w:t xml:space="preserve">        {</w:t>
+      </w:r>
+    </w:p>
+    <w:p>
+      <w:pPr>
+        <w:autoSpaceDE w:val="0"/>
+        <w:autoSpaceDN w:val="0"/>
+        <w:adjustRightInd w:val="0"/>
+        <w:spacing w:after="0" w:line="240" w:lineRule="auto"/>
+        <w:jc w:val="left"/>
+        <w:rPr>
+          <w:rFonts w:ascii="Consolas" w:hAnsi="Consolas" w:cs="Consolas"/>
+          <w:noProof/>
+          <w:color w:val="000000"/>
+          <w:sz w:val="19"/>
+          <w:szCs w:val="19"/>
+          <w:lang w:val="en-US"/>
+        </w:rPr>
+      </w:pPr>
+      <w:r>
+        <w:rPr>
+          <w:rFonts w:ascii="Consolas" w:hAnsi="Consolas" w:cs="Consolas"/>
+          <w:noProof/>
+          <w:color w:val="000000"/>
+          <w:sz w:val="19"/>
+          <w:szCs w:val="19"/>
+          <w:lang w:val="en-US"/>
+        </w:rPr>
+        <w:t xml:space="preserve">            </w:t>
+      </w:r>
+      <w:r>
+        <w:rPr>
+          <w:rFonts w:ascii="Consolas" w:hAnsi="Consolas" w:cs="Consolas"/>
+          <w:noProof/>
+          <w:color w:val="008000"/>
+          <w:sz w:val="19"/>
+          <w:szCs w:val="19"/>
+          <w:lang w:val="en-US"/>
+        </w:rPr>
+        <w:t>// Do nothing</w:t>
+      </w:r>
+    </w:p>
+    <w:p>
+      <w:pPr>
+        <w:autoSpaceDE w:val="0"/>
+        <w:autoSpaceDN w:val="0"/>
+        <w:adjustRightInd w:val="0"/>
+        <w:spacing w:after="0" w:line="240" w:lineRule="auto"/>
+        <w:jc w:val="left"/>
+        <w:rPr>
+          <w:rFonts w:ascii="Consolas" w:hAnsi="Consolas" w:cs="Consolas"/>
+          <w:noProof/>
+          <w:color w:val="000000"/>
+          <w:sz w:val="19"/>
+          <w:szCs w:val="19"/>
+          <w:lang w:val="en-US"/>
+        </w:rPr>
+      </w:pPr>
+      <w:r>
+        <w:rPr>
+          <w:rFonts w:ascii="Consolas" w:hAnsi="Consolas" w:cs="Consolas"/>
+          <w:noProof/>
+          <w:color w:val="000000"/>
+          <w:sz w:val="19"/>
+          <w:szCs w:val="19"/>
+          <w:lang w:val="en-US"/>
+        </w:rPr>
+        <w:t xml:space="preserve">        }</w:t>
+      </w:r>
+    </w:p>
+    <w:p>
+      <w:pPr>
+        <w:rPr>
+          <w:rFonts w:ascii="Consolas" w:hAnsi="Consolas" w:cs="Consolas"/>
+          <w:noProof/>
+          <w:color w:val="000000"/>
+          <w:sz w:val="19"/>
+          <w:szCs w:val="19"/>
+          <w:lang w:val="en-US"/>
+        </w:rPr>
+      </w:pPr>
+      <w:r>
+        <w:rPr>
+          <w:rFonts w:ascii="Consolas" w:hAnsi="Consolas" w:cs="Consolas"/>
+          <w:noProof/>
+          <w:color w:val="000000"/>
+          <w:sz w:val="19"/>
+          <w:szCs w:val="19"/>
+          <w:lang w:val="en-US"/>
+        </w:rPr>
+        <w:t xml:space="preserve">    }</w:t>
+      </w:r>
+    </w:p>
+    <w:p>
+      <w:pPr>
+        <w:rPr>
+          <w:rFonts w:ascii="Consolas" w:hAnsi="Consolas" w:cs="Consolas"/>
+          <w:color w:val="000000"/>
+          <w:sz w:val="19"/>
+          <w:szCs w:val="19"/>
+        </w:rPr>
+      </w:pPr>
+    </w:p>
+    <w:p>
+      <w:pPr>
+        <w:pStyle w:val="Heading3"/>
+      </w:pPr>
+      <w:r>
+        <w:t>Naudojimo paskirtis</w:t>
+      </w:r>
+    </w:p>
+    <w:p>
+      <w:pPr>
+        <w:rPr>
+          <w:lang w:val="en-US"/>
+        </w:rPr>
+      </w:pPr>
+    </w:p>
+    <w:p>
+      <w:proofErr w:type="spellStart"/>
+      <w:r>
+        <w:rPr>
+          <w:lang w:val="en-US"/>
+        </w:rPr>
+        <w:t>Prie</w:t>
+      </w:r>
+      <w:r>
+        <w:t>šas</w:t>
+      </w:r>
+      <w:proofErr w:type="spellEnd"/>
+      <w:r>
+        <w:t xml:space="preserve"> vienu metu gali atlikti keletą skirtingų veiksmų: pajudėti, pulti arba nieko nedaryti. Šie veiksmai atliekami tik po vieną, priklausant kokioje būsenoje yra priešas: ar jis mato žaidėją, ar nemato. Šiuo atveju tinka pritaikyti </w:t>
+      </w:r>
+      <w:proofErr w:type="spellStart"/>
+      <w:r>
+        <w:t>State</w:t>
+      </w:r>
+      <w:proofErr w:type="spellEnd"/>
+      <w:r>
+        <w:t xml:space="preserve"> šabloną. Kiekvienam priešo veiksmui sukuriama būsenos klasė. Ėjimo metu, priešas tiesiog vykdo tam tikros būsenos veiksmo metodą.</w:t>
+      </w:r>
+    </w:p>
+    <w:p>
+      <w:pPr>
+        <w:pStyle w:val="Heading2"/>
+      </w:pPr>
+      <w:proofErr w:type="spellStart"/>
+      <w:r>
+        <w:t>Mediator</w:t>
+      </w:r>
+      <w:proofErr w:type="spellEnd"/>
+    </w:p>
+    <w:p>
+      <w:pPr>
+        <w:pStyle w:val="Heading2"/>
+      </w:pPr>
+      <w:proofErr w:type="spellStart"/>
+      <w:r>
+        <w:t>Visitor</w:t>
+      </w:r>
+      <w:bookmarkEnd w:id="39"/>
+      <w:proofErr w:type="spellEnd"/>
+    </w:p>
+    <w:p>
+      <w:pPr>
+        <w:pStyle w:val="Heading3"/>
+      </w:pPr>
+      <w:bookmarkStart w:id="41" w:name="_Toc498550939"/>
+      <w:r>
+        <w:t>Klasių diagrama</w:t>
+      </w:r>
+      <w:bookmarkEnd w:id="41"/>
+    </w:p>
+    <w:p/>
+    <w:p>
+      <w:r>
+        <w:rPr>
+          <w:noProof/>
+        </w:rPr>
+        <w:lastRenderedPageBreak/>
+        <w:drawing>
+          <wp:inline distT="0" distB="0" distL="0" distR="0" wp14:anchorId="670AE928" wp14:editId="5134FA29">
+            <wp:extent cx="6120130" cy="2651125"/>
+            <wp:effectExtent l="0" t="0" r="0" b="0"/>
+            <wp:docPr id="6" name="Picture 6"/>
+            <wp:cNvGraphicFramePr>
+              <a:graphicFrameLocks xmlns:a="http://schemas.openxmlformats.org/drawingml/2006/main" noChangeAspect="1"/>
+            </wp:cNvGraphicFramePr>
+            <a:graphic xmlns:a="http://schemas.openxmlformats.org/drawingml/2006/main">
+              <a:graphicData uri="http://schemas.openxmlformats.org/drawingml/2006/picture">
+                <pic:pic xmlns:pic="http://schemas.openxmlformats.org/drawingml/2006/picture">
+                  <pic:nvPicPr>
+                    <pic:cNvPr id="1" name=""/>
+                    <pic:cNvPicPr/>
+                  </pic:nvPicPr>
+                  <pic:blipFill>
+                    <a:blip r:embed="rId19"/>
+                    <a:stretch>
+                      <a:fillRect/>
+                    </a:stretch>
+                  </pic:blipFill>
+                  <pic:spPr>
+                    <a:xfrm>
+                      <a:off x="0" y="0"/>
                       <a:ext cx="6120130" cy="2651125"/>
                     </a:xfrm>
                     <a:prstGeom prst="rect">
@@ -39610,822 +42531,822 @@
           <w:sz w:val="19"/>
           <w:szCs w:val="19"/>
         </w:rPr>
+        <w:t>using</w:t>
+      </w:r>
+      <w:proofErr w:type="spellEnd"/>
+      <w:r>
+        <w:rPr>
+          <w:rFonts w:ascii="Consolas" w:hAnsi="Consolas" w:cs="Consolas"/>
+          <w:color w:val="000000"/>
+          <w:sz w:val="19"/>
+          <w:szCs w:val="19"/>
+        </w:rPr>
+        <w:t xml:space="preserve"> </w:t>
+      </w:r>
+      <w:proofErr w:type="spellStart"/>
+      <w:r>
+        <w:rPr>
+          <w:rFonts w:ascii="Consolas" w:hAnsi="Consolas" w:cs="Consolas"/>
+          <w:color w:val="000000"/>
+          <w:sz w:val="19"/>
+          <w:szCs w:val="19"/>
+        </w:rPr>
+        <w:t>Microsoft.Xna.Framework</w:t>
+      </w:r>
+      <w:proofErr w:type="spellEnd"/>
+      <w:r>
+        <w:rPr>
+          <w:rFonts w:ascii="Consolas" w:hAnsi="Consolas" w:cs="Consolas"/>
+          <w:color w:val="000000"/>
+          <w:sz w:val="19"/>
+          <w:szCs w:val="19"/>
+        </w:rPr>
+        <w:t>;</w:t>
+      </w:r>
+    </w:p>
+    <w:p>
+      <w:pPr>
+        <w:autoSpaceDE w:val="0"/>
+        <w:autoSpaceDN w:val="0"/>
+        <w:adjustRightInd w:val="0"/>
+        <w:spacing w:after="0" w:line="240" w:lineRule="auto"/>
+        <w:rPr>
+          <w:rFonts w:ascii="Consolas" w:hAnsi="Consolas" w:cs="Consolas"/>
+          <w:color w:val="000000"/>
+          <w:sz w:val="19"/>
+          <w:szCs w:val="19"/>
+        </w:rPr>
+      </w:pPr>
+      <w:proofErr w:type="spellStart"/>
+      <w:r>
+        <w:rPr>
+          <w:rFonts w:ascii="Consolas" w:hAnsi="Consolas" w:cs="Consolas"/>
+          <w:color w:val="0000FF"/>
+          <w:sz w:val="19"/>
+          <w:szCs w:val="19"/>
+        </w:rPr>
+        <w:t>using</w:t>
+      </w:r>
+      <w:proofErr w:type="spellEnd"/>
+      <w:r>
+        <w:rPr>
+          <w:rFonts w:ascii="Consolas" w:hAnsi="Consolas" w:cs="Consolas"/>
+          <w:color w:val="000000"/>
+          <w:sz w:val="19"/>
+          <w:szCs w:val="19"/>
+        </w:rPr>
+        <w:t xml:space="preserve"> </w:t>
+      </w:r>
+      <w:proofErr w:type="spellStart"/>
+      <w:r>
+        <w:rPr>
+          <w:rFonts w:ascii="Consolas" w:hAnsi="Consolas" w:cs="Consolas"/>
+          <w:color w:val="000000"/>
+          <w:sz w:val="19"/>
+          <w:szCs w:val="19"/>
+        </w:rPr>
+        <w:t>Microsoft.Xna.Framework.Graphics</w:t>
+      </w:r>
+      <w:proofErr w:type="spellEnd"/>
+      <w:r>
+        <w:rPr>
+          <w:rFonts w:ascii="Consolas" w:hAnsi="Consolas" w:cs="Consolas"/>
+          <w:color w:val="000000"/>
+          <w:sz w:val="19"/>
+          <w:szCs w:val="19"/>
+        </w:rPr>
+        <w:t>;</w:t>
+      </w:r>
+    </w:p>
+    <w:p>
+      <w:pPr>
+        <w:autoSpaceDE w:val="0"/>
+        <w:autoSpaceDN w:val="0"/>
+        <w:adjustRightInd w:val="0"/>
+        <w:spacing w:after="0" w:line="240" w:lineRule="auto"/>
+        <w:rPr>
+          <w:rFonts w:ascii="Consolas" w:hAnsi="Consolas" w:cs="Consolas"/>
+          <w:color w:val="000000"/>
+          <w:sz w:val="19"/>
+          <w:szCs w:val="19"/>
+        </w:rPr>
+      </w:pPr>
+      <w:proofErr w:type="spellStart"/>
+      <w:r>
+        <w:rPr>
+          <w:rFonts w:ascii="Consolas" w:hAnsi="Consolas" w:cs="Consolas"/>
+          <w:color w:val="0000FF"/>
+          <w:sz w:val="19"/>
+          <w:szCs w:val="19"/>
+        </w:rPr>
+        <w:t>using</w:t>
+      </w:r>
+      <w:proofErr w:type="spellEnd"/>
+      <w:r>
+        <w:rPr>
+          <w:rFonts w:ascii="Consolas" w:hAnsi="Consolas" w:cs="Consolas"/>
+          <w:color w:val="000000"/>
+          <w:sz w:val="19"/>
+          <w:szCs w:val="19"/>
+        </w:rPr>
+        <w:t xml:space="preserve"> </w:t>
+      </w:r>
+      <w:proofErr w:type="spellStart"/>
+      <w:r>
+        <w:rPr>
+          <w:rFonts w:ascii="Consolas" w:hAnsi="Consolas" w:cs="Consolas"/>
+          <w:color w:val="000000"/>
+          <w:sz w:val="19"/>
+          <w:szCs w:val="19"/>
+        </w:rPr>
+        <w:t>Shooter.Interfaces</w:t>
+      </w:r>
+      <w:proofErr w:type="spellEnd"/>
+      <w:r>
+        <w:rPr>
+          <w:rFonts w:ascii="Consolas" w:hAnsi="Consolas" w:cs="Consolas"/>
+          <w:color w:val="000000"/>
+          <w:sz w:val="19"/>
+          <w:szCs w:val="19"/>
+        </w:rPr>
+        <w:t>;</w:t>
+      </w:r>
+    </w:p>
+    <w:p>
+      <w:pPr>
+        <w:autoSpaceDE w:val="0"/>
+        <w:autoSpaceDN w:val="0"/>
+        <w:adjustRightInd w:val="0"/>
+        <w:spacing w:after="0" w:line="240" w:lineRule="auto"/>
+        <w:rPr>
+          <w:rFonts w:ascii="Consolas" w:hAnsi="Consolas" w:cs="Consolas"/>
+          <w:color w:val="000000"/>
+          <w:sz w:val="19"/>
+          <w:szCs w:val="19"/>
+        </w:rPr>
+      </w:pPr>
+      <w:proofErr w:type="spellStart"/>
+      <w:r>
+        <w:rPr>
+          <w:rFonts w:ascii="Consolas" w:hAnsi="Consolas" w:cs="Consolas"/>
+          <w:color w:val="0000FF"/>
+          <w:sz w:val="19"/>
+          <w:szCs w:val="19"/>
+        </w:rPr>
+        <w:t>using</w:t>
+      </w:r>
+      <w:proofErr w:type="spellEnd"/>
+      <w:r>
+        <w:rPr>
+          <w:rFonts w:ascii="Consolas" w:hAnsi="Consolas" w:cs="Consolas"/>
+          <w:color w:val="000000"/>
+          <w:sz w:val="19"/>
+          <w:szCs w:val="19"/>
+        </w:rPr>
+        <w:t xml:space="preserve"> </w:t>
+      </w:r>
+      <w:proofErr w:type="spellStart"/>
+      <w:r>
+        <w:rPr>
+          <w:rFonts w:ascii="Consolas" w:hAnsi="Consolas" w:cs="Consolas"/>
+          <w:color w:val="000000"/>
+          <w:sz w:val="19"/>
+          <w:szCs w:val="19"/>
+        </w:rPr>
+        <w:t>Shooter.PatternClasses</w:t>
+      </w:r>
+      <w:proofErr w:type="spellEnd"/>
+      <w:r>
+        <w:rPr>
+          <w:rFonts w:ascii="Consolas" w:hAnsi="Consolas" w:cs="Consolas"/>
+          <w:color w:val="000000"/>
+          <w:sz w:val="19"/>
+          <w:szCs w:val="19"/>
+        </w:rPr>
+        <w:t>;</w:t>
+      </w:r>
+    </w:p>
+    <w:p>
+      <w:pPr>
+        <w:autoSpaceDE w:val="0"/>
+        <w:autoSpaceDN w:val="0"/>
+        <w:adjustRightInd w:val="0"/>
+        <w:spacing w:after="0" w:line="240" w:lineRule="auto"/>
+        <w:rPr>
+          <w:rFonts w:ascii="Consolas" w:hAnsi="Consolas" w:cs="Consolas"/>
+          <w:color w:val="000000"/>
+          <w:sz w:val="19"/>
+          <w:szCs w:val="19"/>
+        </w:rPr>
+      </w:pPr>
+    </w:p>
+    <w:p>
+      <w:pPr>
+        <w:autoSpaceDE w:val="0"/>
+        <w:autoSpaceDN w:val="0"/>
+        <w:adjustRightInd w:val="0"/>
+        <w:spacing w:after="0" w:line="240" w:lineRule="auto"/>
+        <w:rPr>
+          <w:rFonts w:ascii="Consolas" w:hAnsi="Consolas" w:cs="Consolas"/>
+          <w:color w:val="000000"/>
+          <w:sz w:val="19"/>
+          <w:szCs w:val="19"/>
+        </w:rPr>
+      </w:pPr>
+      <w:proofErr w:type="spellStart"/>
+      <w:r>
+        <w:rPr>
+          <w:rFonts w:ascii="Consolas" w:hAnsi="Consolas" w:cs="Consolas"/>
+          <w:color w:val="0000FF"/>
+          <w:sz w:val="19"/>
+          <w:szCs w:val="19"/>
+        </w:rPr>
+        <w:t>namespace</w:t>
+      </w:r>
+      <w:proofErr w:type="spellEnd"/>
+      <w:r>
+        <w:rPr>
+          <w:rFonts w:ascii="Consolas" w:hAnsi="Consolas" w:cs="Consolas"/>
+          <w:color w:val="000000"/>
+          <w:sz w:val="19"/>
+          <w:szCs w:val="19"/>
+        </w:rPr>
+        <w:t xml:space="preserve"> </w:t>
+      </w:r>
+      <w:proofErr w:type="spellStart"/>
+      <w:r>
+        <w:rPr>
+          <w:rFonts w:ascii="Consolas" w:hAnsi="Consolas" w:cs="Consolas"/>
+          <w:color w:val="000000"/>
+          <w:sz w:val="19"/>
+          <w:szCs w:val="19"/>
+        </w:rPr>
+        <w:t>Shooter.Classes</w:t>
+      </w:r>
+      <w:proofErr w:type="spellEnd"/>
+    </w:p>
+    <w:p>
+      <w:pPr>
+        <w:autoSpaceDE w:val="0"/>
+        <w:autoSpaceDN w:val="0"/>
+        <w:adjustRightInd w:val="0"/>
+        <w:spacing w:after="0" w:line="240" w:lineRule="auto"/>
+        <w:rPr>
+          <w:rFonts w:ascii="Consolas" w:hAnsi="Consolas" w:cs="Consolas"/>
+          <w:color w:val="000000"/>
+          <w:sz w:val="19"/>
+          <w:szCs w:val="19"/>
+        </w:rPr>
+      </w:pPr>
+      <w:r>
+        <w:rPr>
+          <w:rFonts w:ascii="Consolas" w:hAnsi="Consolas" w:cs="Consolas"/>
+          <w:color w:val="000000"/>
+          <w:sz w:val="19"/>
+          <w:szCs w:val="19"/>
+        </w:rPr>
+        <w:t>{</w:t>
+      </w:r>
+    </w:p>
+    <w:p>
+      <w:pPr>
+        <w:autoSpaceDE w:val="0"/>
+        <w:autoSpaceDN w:val="0"/>
+        <w:adjustRightInd w:val="0"/>
+        <w:spacing w:after="0" w:line="240" w:lineRule="auto"/>
+        <w:rPr>
+          <w:rFonts w:ascii="Consolas" w:hAnsi="Consolas" w:cs="Consolas"/>
+          <w:color w:val="000000"/>
+          <w:sz w:val="19"/>
+          <w:szCs w:val="19"/>
+        </w:rPr>
+      </w:pPr>
+      <w:r>
+        <w:rPr>
+          <w:rFonts w:ascii="Consolas" w:hAnsi="Consolas" w:cs="Consolas"/>
+          <w:color w:val="000000"/>
+          <w:sz w:val="19"/>
+          <w:szCs w:val="19"/>
+        </w:rPr>
+        <w:t xml:space="preserve">    </w:t>
+      </w:r>
+      <w:proofErr w:type="spellStart"/>
+      <w:r>
+        <w:rPr>
+          <w:rFonts w:ascii="Consolas" w:hAnsi="Consolas" w:cs="Consolas"/>
+          <w:color w:val="0000FF"/>
+          <w:sz w:val="19"/>
+          <w:szCs w:val="19"/>
+        </w:rPr>
+        <w:t>public</w:t>
+      </w:r>
+      <w:proofErr w:type="spellEnd"/>
+      <w:r>
+        <w:rPr>
+          <w:rFonts w:ascii="Consolas" w:hAnsi="Consolas" w:cs="Consolas"/>
+          <w:color w:val="000000"/>
+          <w:sz w:val="19"/>
+          <w:szCs w:val="19"/>
+        </w:rPr>
+        <w:t xml:space="preserve"> </w:t>
+      </w:r>
+      <w:proofErr w:type="spellStart"/>
+      <w:r>
+        <w:rPr>
+          <w:rFonts w:ascii="Consolas" w:hAnsi="Consolas" w:cs="Consolas"/>
+          <w:color w:val="0000FF"/>
+          <w:sz w:val="19"/>
+          <w:szCs w:val="19"/>
+        </w:rPr>
+        <w:t>class</w:t>
+      </w:r>
+      <w:proofErr w:type="spellEnd"/>
+      <w:r>
+        <w:rPr>
+          <w:rFonts w:ascii="Consolas" w:hAnsi="Consolas" w:cs="Consolas"/>
+          <w:color w:val="000000"/>
+          <w:sz w:val="19"/>
+          <w:szCs w:val="19"/>
+        </w:rPr>
+        <w:t xml:space="preserve"> </w:t>
+      </w:r>
+      <w:proofErr w:type="spellStart"/>
+      <w:r>
+        <w:rPr>
+          <w:rFonts w:ascii="Consolas" w:hAnsi="Consolas" w:cs="Consolas"/>
+          <w:color w:val="2B91AF"/>
+          <w:sz w:val="19"/>
+          <w:szCs w:val="19"/>
+        </w:rPr>
+        <w:t>EnemyB</w:t>
+      </w:r>
+      <w:proofErr w:type="spellEnd"/>
+      <w:r>
+        <w:rPr>
+          <w:rFonts w:ascii="Consolas" w:hAnsi="Consolas" w:cs="Consolas"/>
+          <w:color w:val="000000"/>
+          <w:sz w:val="19"/>
+          <w:szCs w:val="19"/>
+        </w:rPr>
+        <w:t xml:space="preserve"> : </w:t>
+      </w:r>
+      <w:proofErr w:type="spellStart"/>
+      <w:r>
+        <w:rPr>
+          <w:rFonts w:ascii="Consolas" w:hAnsi="Consolas" w:cs="Consolas"/>
+          <w:color w:val="000000"/>
+          <w:sz w:val="19"/>
+          <w:szCs w:val="19"/>
+        </w:rPr>
+        <w:t>Enemy</w:t>
+      </w:r>
+      <w:proofErr w:type="spellEnd"/>
+    </w:p>
+    <w:p>
+      <w:pPr>
+        <w:autoSpaceDE w:val="0"/>
+        <w:autoSpaceDN w:val="0"/>
+        <w:adjustRightInd w:val="0"/>
+        <w:spacing w:after="0" w:line="240" w:lineRule="auto"/>
+        <w:rPr>
+          <w:rFonts w:ascii="Consolas" w:hAnsi="Consolas" w:cs="Consolas"/>
+          <w:color w:val="000000"/>
+          <w:sz w:val="19"/>
+          <w:szCs w:val="19"/>
+        </w:rPr>
+      </w:pPr>
+      <w:r>
+        <w:rPr>
+          <w:rFonts w:ascii="Consolas" w:hAnsi="Consolas" w:cs="Consolas"/>
+          <w:color w:val="000000"/>
+          <w:sz w:val="19"/>
+          <w:szCs w:val="19"/>
+        </w:rPr>
+        <w:t xml:space="preserve">    {</w:t>
+      </w:r>
+    </w:p>
+    <w:p>
+      <w:pPr>
+        <w:autoSpaceDE w:val="0"/>
+        <w:autoSpaceDN w:val="0"/>
+        <w:adjustRightInd w:val="0"/>
+        <w:spacing w:after="0" w:line="240" w:lineRule="auto"/>
+        <w:rPr>
+          <w:rFonts w:ascii="Consolas" w:hAnsi="Consolas" w:cs="Consolas"/>
+          <w:color w:val="000000"/>
+          <w:sz w:val="19"/>
+          <w:szCs w:val="19"/>
+        </w:rPr>
+      </w:pPr>
+      <w:r>
+        <w:rPr>
+          <w:rFonts w:ascii="Consolas" w:hAnsi="Consolas" w:cs="Consolas"/>
+          <w:color w:val="000000"/>
+          <w:sz w:val="19"/>
+          <w:szCs w:val="19"/>
+        </w:rPr>
+        <w:t xml:space="preserve">        </w:t>
+      </w:r>
+      <w:proofErr w:type="spellStart"/>
+      <w:r>
+        <w:rPr>
+          <w:rFonts w:ascii="Consolas" w:hAnsi="Consolas" w:cs="Consolas"/>
+          <w:color w:val="0000FF"/>
+          <w:sz w:val="19"/>
+          <w:szCs w:val="19"/>
+        </w:rPr>
+        <w:t>public</w:t>
+      </w:r>
+      <w:proofErr w:type="spellEnd"/>
+      <w:r>
+        <w:rPr>
+          <w:rFonts w:ascii="Consolas" w:hAnsi="Consolas" w:cs="Consolas"/>
+          <w:color w:val="000000"/>
+          <w:sz w:val="19"/>
+          <w:szCs w:val="19"/>
+        </w:rPr>
+        <w:t xml:space="preserve"> </w:t>
+      </w:r>
+      <w:proofErr w:type="spellStart"/>
+      <w:r>
+        <w:rPr>
+          <w:rFonts w:ascii="Consolas" w:hAnsi="Consolas" w:cs="Consolas"/>
+          <w:color w:val="000000"/>
+          <w:sz w:val="19"/>
+          <w:szCs w:val="19"/>
+        </w:rPr>
+        <w:t>EnemyB</w:t>
+      </w:r>
+      <w:proofErr w:type="spellEnd"/>
+      <w:r>
+        <w:rPr>
+          <w:rFonts w:ascii="Consolas" w:hAnsi="Consolas" w:cs="Consolas"/>
+          <w:color w:val="000000"/>
+          <w:sz w:val="19"/>
+          <w:szCs w:val="19"/>
+        </w:rPr>
+        <w:t>(</w:t>
+      </w:r>
+      <w:proofErr w:type="spellStart"/>
+      <w:r>
+        <w:rPr>
+          <w:rFonts w:ascii="Consolas" w:hAnsi="Consolas" w:cs="Consolas"/>
+          <w:color w:val="000000"/>
+          <w:sz w:val="19"/>
+          <w:szCs w:val="19"/>
+        </w:rPr>
+        <w:t>IPathFinding</w:t>
+      </w:r>
+      <w:proofErr w:type="spellEnd"/>
+      <w:r>
+        <w:rPr>
+          <w:rFonts w:ascii="Consolas" w:hAnsi="Consolas" w:cs="Consolas"/>
+          <w:color w:val="000000"/>
+          <w:sz w:val="19"/>
+          <w:szCs w:val="19"/>
+        </w:rPr>
+        <w:t xml:space="preserve"> </w:t>
+      </w:r>
+      <w:proofErr w:type="spellStart"/>
+      <w:r>
+        <w:rPr>
+          <w:rFonts w:ascii="Consolas" w:hAnsi="Consolas" w:cs="Consolas"/>
+          <w:color w:val="000000"/>
+          <w:sz w:val="19"/>
+          <w:szCs w:val="19"/>
+        </w:rPr>
+        <w:t>pathFinder</w:t>
+      </w:r>
+      <w:proofErr w:type="spellEnd"/>
+      <w:r>
+        <w:rPr>
+          <w:rFonts w:ascii="Consolas" w:hAnsi="Consolas" w:cs="Consolas"/>
+          <w:color w:val="000000"/>
+          <w:sz w:val="19"/>
+          <w:szCs w:val="19"/>
+        </w:rPr>
+        <w:t xml:space="preserve">, </w:t>
+      </w:r>
+      <w:proofErr w:type="spellStart"/>
+      <w:r>
+        <w:rPr>
+          <w:rFonts w:ascii="Consolas" w:hAnsi="Consolas" w:cs="Consolas"/>
+          <w:color w:val="000000"/>
+          <w:sz w:val="19"/>
+          <w:szCs w:val="19"/>
+        </w:rPr>
+        <w:t>IWeapon</w:t>
+      </w:r>
+      <w:proofErr w:type="spellEnd"/>
+      <w:r>
+        <w:rPr>
+          <w:rFonts w:ascii="Consolas" w:hAnsi="Consolas" w:cs="Consolas"/>
+          <w:color w:val="000000"/>
+          <w:sz w:val="19"/>
+          <w:szCs w:val="19"/>
+        </w:rPr>
+        <w:t xml:space="preserve"> </w:t>
+      </w:r>
+      <w:proofErr w:type="spellStart"/>
+      <w:r>
+        <w:rPr>
+          <w:rFonts w:ascii="Consolas" w:hAnsi="Consolas" w:cs="Consolas"/>
+          <w:color w:val="000000"/>
+          <w:sz w:val="19"/>
+          <w:szCs w:val="19"/>
+        </w:rPr>
+        <w:t>weapon</w:t>
+      </w:r>
+      <w:proofErr w:type="spellEnd"/>
+      <w:r>
+        <w:rPr>
+          <w:rFonts w:ascii="Consolas" w:hAnsi="Consolas" w:cs="Consolas"/>
+          <w:color w:val="000000"/>
+          <w:sz w:val="19"/>
+          <w:szCs w:val="19"/>
+        </w:rPr>
+        <w:t xml:space="preserve">, </w:t>
+      </w:r>
+      <w:proofErr w:type="spellStart"/>
+      <w:r>
+        <w:rPr>
+          <w:rFonts w:ascii="Consolas" w:hAnsi="Consolas" w:cs="Consolas"/>
+          <w:color w:val="000000"/>
+          <w:sz w:val="19"/>
+          <w:szCs w:val="19"/>
+        </w:rPr>
+        <w:t>IPlayer</w:t>
+      </w:r>
+      <w:proofErr w:type="spellEnd"/>
+      <w:r>
+        <w:rPr>
+          <w:rFonts w:ascii="Consolas" w:hAnsi="Consolas" w:cs="Consolas"/>
+          <w:color w:val="000000"/>
+          <w:sz w:val="19"/>
+          <w:szCs w:val="19"/>
+        </w:rPr>
+        <w:t xml:space="preserve"> </w:t>
+      </w:r>
+      <w:proofErr w:type="spellStart"/>
+      <w:r>
+        <w:rPr>
+          <w:rFonts w:ascii="Consolas" w:hAnsi="Consolas" w:cs="Consolas"/>
+          <w:color w:val="000000"/>
+          <w:sz w:val="19"/>
+          <w:szCs w:val="19"/>
+        </w:rPr>
+        <w:t>player</w:t>
+      </w:r>
+      <w:proofErr w:type="spellEnd"/>
+      <w:r>
+        <w:rPr>
+          <w:rFonts w:ascii="Consolas" w:hAnsi="Consolas" w:cs="Consolas"/>
+          <w:color w:val="000000"/>
+          <w:sz w:val="19"/>
+          <w:szCs w:val="19"/>
+        </w:rPr>
+        <w:t xml:space="preserve">, </w:t>
+      </w:r>
+      <w:proofErr w:type="spellStart"/>
+      <w:r>
+        <w:rPr>
+          <w:rFonts w:ascii="Consolas" w:hAnsi="Consolas" w:cs="Consolas"/>
+          <w:color w:val="0000FF"/>
+          <w:sz w:val="19"/>
+          <w:szCs w:val="19"/>
+        </w:rPr>
+        <w:t>int</w:t>
+      </w:r>
+      <w:proofErr w:type="spellEnd"/>
+      <w:r>
+        <w:rPr>
+          <w:rFonts w:ascii="Consolas" w:hAnsi="Consolas" w:cs="Consolas"/>
+          <w:color w:val="000000"/>
+          <w:sz w:val="19"/>
+          <w:szCs w:val="19"/>
+        </w:rPr>
+        <w:t xml:space="preserve"> </w:t>
+      </w:r>
+      <w:proofErr w:type="spellStart"/>
+      <w:r>
+        <w:rPr>
+          <w:rFonts w:ascii="Consolas" w:hAnsi="Consolas" w:cs="Consolas"/>
+          <w:color w:val="000000"/>
+          <w:sz w:val="19"/>
+          <w:szCs w:val="19"/>
+        </w:rPr>
+        <w:t>lifePoints</w:t>
+      </w:r>
+      <w:proofErr w:type="spellEnd"/>
+      <w:r>
+        <w:rPr>
+          <w:rFonts w:ascii="Consolas" w:hAnsi="Consolas" w:cs="Consolas"/>
+          <w:color w:val="000000"/>
+          <w:sz w:val="19"/>
+          <w:szCs w:val="19"/>
+        </w:rPr>
+        <w:t xml:space="preserve">, Vector2 </w:t>
+      </w:r>
+      <w:proofErr w:type="spellStart"/>
+      <w:r>
+        <w:rPr>
+          <w:rFonts w:ascii="Consolas" w:hAnsi="Consolas" w:cs="Consolas"/>
+          <w:color w:val="000000"/>
+          <w:sz w:val="19"/>
+          <w:szCs w:val="19"/>
+        </w:rPr>
+        <w:t>position</w:t>
+      </w:r>
+      <w:proofErr w:type="spellEnd"/>
+      <w:r>
+        <w:rPr>
+          <w:rFonts w:ascii="Consolas" w:hAnsi="Consolas" w:cs="Consolas"/>
+          <w:color w:val="000000"/>
+          <w:sz w:val="19"/>
+          <w:szCs w:val="19"/>
+        </w:rPr>
+        <w:t xml:space="preserve">, Texture2D </w:t>
+      </w:r>
+      <w:proofErr w:type="spellStart"/>
+      <w:r>
+        <w:rPr>
+          <w:rFonts w:ascii="Consolas" w:hAnsi="Consolas" w:cs="Consolas"/>
+          <w:color w:val="000000"/>
+          <w:sz w:val="19"/>
+          <w:szCs w:val="19"/>
+        </w:rPr>
+        <w:t>texture</w:t>
+      </w:r>
+      <w:proofErr w:type="spellEnd"/>
+      <w:r>
+        <w:rPr>
+          <w:rFonts w:ascii="Consolas" w:hAnsi="Consolas" w:cs="Consolas"/>
+          <w:color w:val="000000"/>
+          <w:sz w:val="19"/>
+          <w:szCs w:val="19"/>
+        </w:rPr>
+        <w:t xml:space="preserve">) : </w:t>
+      </w:r>
+      <w:r>
+        <w:rPr>
+          <w:rFonts w:ascii="Consolas" w:hAnsi="Consolas" w:cs="Consolas"/>
+          <w:color w:val="0000FF"/>
+          <w:sz w:val="19"/>
+          <w:szCs w:val="19"/>
+        </w:rPr>
+        <w:t>base</w:t>
+      </w:r>
+      <w:r>
+        <w:rPr>
+          <w:rFonts w:ascii="Consolas" w:hAnsi="Consolas" w:cs="Consolas"/>
+          <w:color w:val="000000"/>
+          <w:sz w:val="19"/>
+          <w:szCs w:val="19"/>
+        </w:rPr>
+        <w:t>(</w:t>
+      </w:r>
+      <w:proofErr w:type="spellStart"/>
+      <w:r>
+        <w:rPr>
+          <w:rFonts w:ascii="Consolas" w:hAnsi="Consolas" w:cs="Consolas"/>
+          <w:color w:val="000000"/>
+          <w:sz w:val="19"/>
+          <w:szCs w:val="19"/>
+        </w:rPr>
+        <w:t>pathFinder</w:t>
+      </w:r>
+      <w:proofErr w:type="spellEnd"/>
+      <w:r>
+        <w:rPr>
+          <w:rFonts w:ascii="Consolas" w:hAnsi="Consolas" w:cs="Consolas"/>
+          <w:color w:val="000000"/>
+          <w:sz w:val="19"/>
+          <w:szCs w:val="19"/>
+        </w:rPr>
+        <w:t xml:space="preserve">, </w:t>
+      </w:r>
+      <w:proofErr w:type="spellStart"/>
+      <w:r>
+        <w:rPr>
+          <w:rFonts w:ascii="Consolas" w:hAnsi="Consolas" w:cs="Consolas"/>
+          <w:color w:val="000000"/>
+          <w:sz w:val="19"/>
+          <w:szCs w:val="19"/>
+        </w:rPr>
+        <w:t>weapon</w:t>
+      </w:r>
+      <w:proofErr w:type="spellEnd"/>
+      <w:r>
+        <w:rPr>
+          <w:rFonts w:ascii="Consolas" w:hAnsi="Consolas" w:cs="Consolas"/>
+          <w:color w:val="000000"/>
+          <w:sz w:val="19"/>
+          <w:szCs w:val="19"/>
+        </w:rPr>
+        <w:t xml:space="preserve">, </w:t>
+      </w:r>
+      <w:proofErr w:type="spellStart"/>
+      <w:r>
+        <w:rPr>
+          <w:rFonts w:ascii="Consolas" w:hAnsi="Consolas" w:cs="Consolas"/>
+          <w:color w:val="000000"/>
+          <w:sz w:val="19"/>
+          <w:szCs w:val="19"/>
+        </w:rPr>
+        <w:t>player</w:t>
+      </w:r>
+      <w:proofErr w:type="spellEnd"/>
+      <w:r>
+        <w:rPr>
+          <w:rFonts w:ascii="Consolas" w:hAnsi="Consolas" w:cs="Consolas"/>
+          <w:color w:val="000000"/>
+          <w:sz w:val="19"/>
+          <w:szCs w:val="19"/>
+        </w:rPr>
+        <w:t xml:space="preserve">, </w:t>
+      </w:r>
+      <w:proofErr w:type="spellStart"/>
+      <w:r>
+        <w:rPr>
+          <w:rFonts w:ascii="Consolas" w:hAnsi="Consolas" w:cs="Consolas"/>
+          <w:color w:val="000000"/>
+          <w:sz w:val="19"/>
+          <w:szCs w:val="19"/>
+        </w:rPr>
+        <w:t>lifePoints</w:t>
+      </w:r>
+      <w:proofErr w:type="spellEnd"/>
+      <w:r>
+        <w:rPr>
+          <w:rFonts w:ascii="Consolas" w:hAnsi="Consolas" w:cs="Consolas"/>
+          <w:color w:val="000000"/>
+          <w:sz w:val="19"/>
+          <w:szCs w:val="19"/>
+        </w:rPr>
+        <w:t xml:space="preserve">, </w:t>
+      </w:r>
+      <w:proofErr w:type="spellStart"/>
+      <w:r>
+        <w:rPr>
+          <w:rFonts w:ascii="Consolas" w:hAnsi="Consolas" w:cs="Consolas"/>
+          <w:color w:val="000000"/>
+          <w:sz w:val="19"/>
+          <w:szCs w:val="19"/>
+        </w:rPr>
+        <w:t>position</w:t>
+      </w:r>
+      <w:proofErr w:type="spellEnd"/>
+      <w:r>
+        <w:rPr>
+          <w:rFonts w:ascii="Consolas" w:hAnsi="Consolas" w:cs="Consolas"/>
+          <w:color w:val="000000"/>
+          <w:sz w:val="19"/>
+          <w:szCs w:val="19"/>
+        </w:rPr>
+        <w:t xml:space="preserve">, </w:t>
+      </w:r>
+      <w:proofErr w:type="spellStart"/>
+      <w:r>
+        <w:rPr>
+          <w:rFonts w:ascii="Consolas" w:hAnsi="Consolas" w:cs="Consolas"/>
+          <w:color w:val="000000"/>
+          <w:sz w:val="19"/>
+          <w:szCs w:val="19"/>
+        </w:rPr>
+        <w:t>texture</w:t>
+      </w:r>
+      <w:proofErr w:type="spellEnd"/>
+      <w:r>
+        <w:rPr>
+          <w:rFonts w:ascii="Consolas" w:hAnsi="Consolas" w:cs="Consolas"/>
+          <w:color w:val="000000"/>
+          <w:sz w:val="19"/>
+          <w:szCs w:val="19"/>
+        </w:rPr>
+        <w:t>)</w:t>
+      </w:r>
+    </w:p>
+    <w:p>
+      <w:pPr>
+        <w:autoSpaceDE w:val="0"/>
+        <w:autoSpaceDN w:val="0"/>
+        <w:adjustRightInd w:val="0"/>
+        <w:spacing w:after="0" w:line="240" w:lineRule="auto"/>
+        <w:rPr>
+          <w:rFonts w:ascii="Consolas" w:hAnsi="Consolas" w:cs="Consolas"/>
+          <w:color w:val="000000"/>
+          <w:sz w:val="19"/>
+          <w:szCs w:val="19"/>
+        </w:rPr>
+      </w:pPr>
+      <w:r>
+        <w:rPr>
+          <w:rFonts w:ascii="Consolas" w:hAnsi="Consolas" w:cs="Consolas"/>
+          <w:color w:val="000000"/>
+          <w:sz w:val="19"/>
+          <w:szCs w:val="19"/>
+        </w:rPr>
         <w:lastRenderedPageBreak/>
-        <w:t>using</w:t>
-      </w:r>
-      <w:proofErr w:type="spellEnd"/>
-      <w:r>
-        <w:rPr>
-          <w:rFonts w:ascii="Consolas" w:hAnsi="Consolas" w:cs="Consolas"/>
-          <w:color w:val="000000"/>
-          <w:sz w:val="19"/>
-          <w:szCs w:val="19"/>
-        </w:rPr>
-        <w:t xml:space="preserve"> </w:t>
-      </w:r>
-      <w:proofErr w:type="spellStart"/>
-      <w:r>
-        <w:rPr>
-          <w:rFonts w:ascii="Consolas" w:hAnsi="Consolas" w:cs="Consolas"/>
-          <w:color w:val="000000"/>
-          <w:sz w:val="19"/>
-          <w:szCs w:val="19"/>
-        </w:rPr>
-        <w:t>Microsoft.Xna.Framework</w:t>
-      </w:r>
-      <w:proofErr w:type="spellEnd"/>
-      <w:r>
-        <w:rPr>
-          <w:rFonts w:ascii="Consolas" w:hAnsi="Consolas" w:cs="Consolas"/>
-          <w:color w:val="000000"/>
-          <w:sz w:val="19"/>
-          <w:szCs w:val="19"/>
-        </w:rPr>
-        <w:t>;</w:t>
-      </w:r>
-    </w:p>
-    <w:p>
-      <w:pPr>
-        <w:autoSpaceDE w:val="0"/>
-        <w:autoSpaceDN w:val="0"/>
-        <w:adjustRightInd w:val="0"/>
-        <w:spacing w:after="0" w:line="240" w:lineRule="auto"/>
-        <w:rPr>
-          <w:rFonts w:ascii="Consolas" w:hAnsi="Consolas" w:cs="Consolas"/>
-          <w:color w:val="000000"/>
-          <w:sz w:val="19"/>
-          <w:szCs w:val="19"/>
-        </w:rPr>
-      </w:pPr>
-      <w:proofErr w:type="spellStart"/>
-      <w:r>
-        <w:rPr>
-          <w:rFonts w:ascii="Consolas" w:hAnsi="Consolas" w:cs="Consolas"/>
-          <w:color w:val="0000FF"/>
-          <w:sz w:val="19"/>
-          <w:szCs w:val="19"/>
-        </w:rPr>
-        <w:t>using</w:t>
-      </w:r>
-      <w:proofErr w:type="spellEnd"/>
-      <w:r>
-        <w:rPr>
-          <w:rFonts w:ascii="Consolas" w:hAnsi="Consolas" w:cs="Consolas"/>
-          <w:color w:val="000000"/>
-          <w:sz w:val="19"/>
-          <w:szCs w:val="19"/>
-        </w:rPr>
-        <w:t xml:space="preserve"> </w:t>
-      </w:r>
-      <w:proofErr w:type="spellStart"/>
-      <w:r>
-        <w:rPr>
-          <w:rFonts w:ascii="Consolas" w:hAnsi="Consolas" w:cs="Consolas"/>
-          <w:color w:val="000000"/>
-          <w:sz w:val="19"/>
-          <w:szCs w:val="19"/>
-        </w:rPr>
-        <w:t>Microsoft.Xna.Framework.Graphics</w:t>
-      </w:r>
-      <w:proofErr w:type="spellEnd"/>
-      <w:r>
-        <w:rPr>
-          <w:rFonts w:ascii="Consolas" w:hAnsi="Consolas" w:cs="Consolas"/>
-          <w:color w:val="000000"/>
-          <w:sz w:val="19"/>
-          <w:szCs w:val="19"/>
-        </w:rPr>
-        <w:t>;</w:t>
-      </w:r>
-    </w:p>
-    <w:p>
-      <w:pPr>
-        <w:autoSpaceDE w:val="0"/>
-        <w:autoSpaceDN w:val="0"/>
-        <w:adjustRightInd w:val="0"/>
-        <w:spacing w:after="0" w:line="240" w:lineRule="auto"/>
-        <w:rPr>
-          <w:rFonts w:ascii="Consolas" w:hAnsi="Consolas" w:cs="Consolas"/>
-          <w:color w:val="000000"/>
-          <w:sz w:val="19"/>
-          <w:szCs w:val="19"/>
-        </w:rPr>
-      </w:pPr>
-      <w:proofErr w:type="spellStart"/>
-      <w:r>
-        <w:rPr>
-          <w:rFonts w:ascii="Consolas" w:hAnsi="Consolas" w:cs="Consolas"/>
-          <w:color w:val="0000FF"/>
-          <w:sz w:val="19"/>
-          <w:szCs w:val="19"/>
-        </w:rPr>
-        <w:t>using</w:t>
-      </w:r>
-      <w:proofErr w:type="spellEnd"/>
-      <w:r>
-        <w:rPr>
-          <w:rFonts w:ascii="Consolas" w:hAnsi="Consolas" w:cs="Consolas"/>
-          <w:color w:val="000000"/>
-          <w:sz w:val="19"/>
-          <w:szCs w:val="19"/>
-        </w:rPr>
-        <w:t xml:space="preserve"> </w:t>
-      </w:r>
-      <w:proofErr w:type="spellStart"/>
-      <w:r>
-        <w:rPr>
-          <w:rFonts w:ascii="Consolas" w:hAnsi="Consolas" w:cs="Consolas"/>
-          <w:color w:val="000000"/>
-          <w:sz w:val="19"/>
-          <w:szCs w:val="19"/>
-        </w:rPr>
-        <w:t>Shooter.Interfaces</w:t>
-      </w:r>
-      <w:proofErr w:type="spellEnd"/>
-      <w:r>
-        <w:rPr>
-          <w:rFonts w:ascii="Consolas" w:hAnsi="Consolas" w:cs="Consolas"/>
-          <w:color w:val="000000"/>
-          <w:sz w:val="19"/>
-          <w:szCs w:val="19"/>
-        </w:rPr>
-        <w:t>;</w:t>
-      </w:r>
-    </w:p>
-    <w:p>
-      <w:pPr>
-        <w:autoSpaceDE w:val="0"/>
-        <w:autoSpaceDN w:val="0"/>
-        <w:adjustRightInd w:val="0"/>
-        <w:spacing w:after="0" w:line="240" w:lineRule="auto"/>
-        <w:rPr>
-          <w:rFonts w:ascii="Consolas" w:hAnsi="Consolas" w:cs="Consolas"/>
-          <w:color w:val="000000"/>
-          <w:sz w:val="19"/>
-          <w:szCs w:val="19"/>
-        </w:rPr>
-      </w:pPr>
-      <w:proofErr w:type="spellStart"/>
-      <w:r>
-        <w:rPr>
-          <w:rFonts w:ascii="Consolas" w:hAnsi="Consolas" w:cs="Consolas"/>
-          <w:color w:val="0000FF"/>
-          <w:sz w:val="19"/>
-          <w:szCs w:val="19"/>
-        </w:rPr>
-        <w:t>using</w:t>
-      </w:r>
-      <w:proofErr w:type="spellEnd"/>
-      <w:r>
-        <w:rPr>
-          <w:rFonts w:ascii="Consolas" w:hAnsi="Consolas" w:cs="Consolas"/>
-          <w:color w:val="000000"/>
-          <w:sz w:val="19"/>
-          <w:szCs w:val="19"/>
-        </w:rPr>
-        <w:t xml:space="preserve"> </w:t>
-      </w:r>
-      <w:proofErr w:type="spellStart"/>
-      <w:r>
-        <w:rPr>
-          <w:rFonts w:ascii="Consolas" w:hAnsi="Consolas" w:cs="Consolas"/>
-          <w:color w:val="000000"/>
-          <w:sz w:val="19"/>
-          <w:szCs w:val="19"/>
-        </w:rPr>
-        <w:t>Shooter.PatternClasses</w:t>
-      </w:r>
-      <w:proofErr w:type="spellEnd"/>
-      <w:r>
-        <w:rPr>
-          <w:rFonts w:ascii="Consolas" w:hAnsi="Consolas" w:cs="Consolas"/>
-          <w:color w:val="000000"/>
-          <w:sz w:val="19"/>
-          <w:szCs w:val="19"/>
-        </w:rPr>
-        <w:t>;</w:t>
-      </w:r>
-    </w:p>
-    <w:p>
-      <w:pPr>
-        <w:autoSpaceDE w:val="0"/>
-        <w:autoSpaceDN w:val="0"/>
-        <w:adjustRightInd w:val="0"/>
-        <w:spacing w:after="0" w:line="240" w:lineRule="auto"/>
-        <w:rPr>
-          <w:rFonts w:ascii="Consolas" w:hAnsi="Consolas" w:cs="Consolas"/>
-          <w:color w:val="000000"/>
-          <w:sz w:val="19"/>
-          <w:szCs w:val="19"/>
-        </w:rPr>
-      </w:pPr>
-    </w:p>
-    <w:p>
-      <w:pPr>
-        <w:autoSpaceDE w:val="0"/>
-        <w:autoSpaceDN w:val="0"/>
-        <w:adjustRightInd w:val="0"/>
-        <w:spacing w:after="0" w:line="240" w:lineRule="auto"/>
-        <w:rPr>
-          <w:rFonts w:ascii="Consolas" w:hAnsi="Consolas" w:cs="Consolas"/>
-          <w:color w:val="000000"/>
-          <w:sz w:val="19"/>
-          <w:szCs w:val="19"/>
-        </w:rPr>
-      </w:pPr>
-      <w:proofErr w:type="spellStart"/>
-      <w:r>
-        <w:rPr>
-          <w:rFonts w:ascii="Consolas" w:hAnsi="Consolas" w:cs="Consolas"/>
-          <w:color w:val="0000FF"/>
-          <w:sz w:val="19"/>
-          <w:szCs w:val="19"/>
-        </w:rPr>
-        <w:t>namespace</w:t>
-      </w:r>
-      <w:proofErr w:type="spellEnd"/>
-      <w:r>
-        <w:rPr>
-          <w:rFonts w:ascii="Consolas" w:hAnsi="Consolas" w:cs="Consolas"/>
-          <w:color w:val="000000"/>
-          <w:sz w:val="19"/>
-          <w:szCs w:val="19"/>
-        </w:rPr>
-        <w:t xml:space="preserve"> </w:t>
-      </w:r>
-      <w:proofErr w:type="spellStart"/>
-      <w:r>
-        <w:rPr>
-          <w:rFonts w:ascii="Consolas" w:hAnsi="Consolas" w:cs="Consolas"/>
-          <w:color w:val="000000"/>
-          <w:sz w:val="19"/>
-          <w:szCs w:val="19"/>
-        </w:rPr>
-        <w:t>Shooter.Classes</w:t>
-      </w:r>
-      <w:proofErr w:type="spellEnd"/>
-    </w:p>
-    <w:p>
-      <w:pPr>
-        <w:autoSpaceDE w:val="0"/>
-        <w:autoSpaceDN w:val="0"/>
-        <w:adjustRightInd w:val="0"/>
-        <w:spacing w:after="0" w:line="240" w:lineRule="auto"/>
-        <w:rPr>
-          <w:rFonts w:ascii="Consolas" w:hAnsi="Consolas" w:cs="Consolas"/>
-          <w:color w:val="000000"/>
-          <w:sz w:val="19"/>
-          <w:szCs w:val="19"/>
-        </w:rPr>
-      </w:pPr>
-      <w:r>
-        <w:rPr>
-          <w:rFonts w:ascii="Consolas" w:hAnsi="Consolas" w:cs="Consolas"/>
-          <w:color w:val="000000"/>
-          <w:sz w:val="19"/>
-          <w:szCs w:val="19"/>
-        </w:rPr>
-        <w:t>{</w:t>
-      </w:r>
-    </w:p>
-    <w:p>
-      <w:pPr>
-        <w:autoSpaceDE w:val="0"/>
-        <w:autoSpaceDN w:val="0"/>
-        <w:adjustRightInd w:val="0"/>
-        <w:spacing w:after="0" w:line="240" w:lineRule="auto"/>
-        <w:rPr>
-          <w:rFonts w:ascii="Consolas" w:hAnsi="Consolas" w:cs="Consolas"/>
-          <w:color w:val="000000"/>
-          <w:sz w:val="19"/>
-          <w:szCs w:val="19"/>
-        </w:rPr>
-      </w:pPr>
-      <w:r>
-        <w:rPr>
-          <w:rFonts w:ascii="Consolas" w:hAnsi="Consolas" w:cs="Consolas"/>
-          <w:color w:val="000000"/>
-          <w:sz w:val="19"/>
-          <w:szCs w:val="19"/>
-        </w:rPr>
-        <w:t xml:space="preserve">    </w:t>
-      </w:r>
-      <w:proofErr w:type="spellStart"/>
-      <w:r>
-        <w:rPr>
-          <w:rFonts w:ascii="Consolas" w:hAnsi="Consolas" w:cs="Consolas"/>
-          <w:color w:val="0000FF"/>
-          <w:sz w:val="19"/>
-          <w:szCs w:val="19"/>
-        </w:rPr>
-        <w:t>public</w:t>
-      </w:r>
-      <w:proofErr w:type="spellEnd"/>
-      <w:r>
-        <w:rPr>
-          <w:rFonts w:ascii="Consolas" w:hAnsi="Consolas" w:cs="Consolas"/>
-          <w:color w:val="000000"/>
-          <w:sz w:val="19"/>
-          <w:szCs w:val="19"/>
-        </w:rPr>
-        <w:t xml:space="preserve"> </w:t>
-      </w:r>
-      <w:proofErr w:type="spellStart"/>
-      <w:r>
-        <w:rPr>
-          <w:rFonts w:ascii="Consolas" w:hAnsi="Consolas" w:cs="Consolas"/>
-          <w:color w:val="0000FF"/>
-          <w:sz w:val="19"/>
-          <w:szCs w:val="19"/>
-        </w:rPr>
-        <w:t>class</w:t>
-      </w:r>
-      <w:proofErr w:type="spellEnd"/>
-      <w:r>
-        <w:rPr>
-          <w:rFonts w:ascii="Consolas" w:hAnsi="Consolas" w:cs="Consolas"/>
-          <w:color w:val="000000"/>
-          <w:sz w:val="19"/>
-          <w:szCs w:val="19"/>
-        </w:rPr>
-        <w:t xml:space="preserve"> </w:t>
-      </w:r>
-      <w:proofErr w:type="spellStart"/>
-      <w:r>
-        <w:rPr>
-          <w:rFonts w:ascii="Consolas" w:hAnsi="Consolas" w:cs="Consolas"/>
-          <w:color w:val="2B91AF"/>
-          <w:sz w:val="19"/>
-          <w:szCs w:val="19"/>
-        </w:rPr>
-        <w:t>EnemyB</w:t>
-      </w:r>
-      <w:proofErr w:type="spellEnd"/>
-      <w:r>
-        <w:rPr>
-          <w:rFonts w:ascii="Consolas" w:hAnsi="Consolas" w:cs="Consolas"/>
-          <w:color w:val="000000"/>
-          <w:sz w:val="19"/>
-          <w:szCs w:val="19"/>
-        </w:rPr>
-        <w:t xml:space="preserve"> : </w:t>
-      </w:r>
-      <w:proofErr w:type="spellStart"/>
-      <w:r>
-        <w:rPr>
-          <w:rFonts w:ascii="Consolas" w:hAnsi="Consolas" w:cs="Consolas"/>
-          <w:color w:val="000000"/>
-          <w:sz w:val="19"/>
-          <w:szCs w:val="19"/>
-        </w:rPr>
-        <w:t>Enemy</w:t>
-      </w:r>
-      <w:proofErr w:type="spellEnd"/>
-    </w:p>
-    <w:p>
-      <w:pPr>
-        <w:autoSpaceDE w:val="0"/>
-        <w:autoSpaceDN w:val="0"/>
-        <w:adjustRightInd w:val="0"/>
-        <w:spacing w:after="0" w:line="240" w:lineRule="auto"/>
-        <w:rPr>
-          <w:rFonts w:ascii="Consolas" w:hAnsi="Consolas" w:cs="Consolas"/>
-          <w:color w:val="000000"/>
-          <w:sz w:val="19"/>
-          <w:szCs w:val="19"/>
-        </w:rPr>
-      </w:pPr>
-      <w:r>
-        <w:rPr>
-          <w:rFonts w:ascii="Consolas" w:hAnsi="Consolas" w:cs="Consolas"/>
-          <w:color w:val="000000"/>
-          <w:sz w:val="19"/>
-          <w:szCs w:val="19"/>
-        </w:rPr>
-        <w:t xml:space="preserve">    {</w:t>
-      </w:r>
-    </w:p>
-    <w:p>
-      <w:pPr>
-        <w:autoSpaceDE w:val="0"/>
-        <w:autoSpaceDN w:val="0"/>
-        <w:adjustRightInd w:val="0"/>
-        <w:spacing w:after="0" w:line="240" w:lineRule="auto"/>
-        <w:rPr>
-          <w:rFonts w:ascii="Consolas" w:hAnsi="Consolas" w:cs="Consolas"/>
-          <w:color w:val="000000"/>
-          <w:sz w:val="19"/>
-          <w:szCs w:val="19"/>
-        </w:rPr>
-      </w:pPr>
-      <w:r>
-        <w:rPr>
-          <w:rFonts w:ascii="Consolas" w:hAnsi="Consolas" w:cs="Consolas"/>
-          <w:color w:val="000000"/>
-          <w:sz w:val="19"/>
-          <w:szCs w:val="19"/>
-        </w:rPr>
-        <w:t xml:space="preserve">        </w:t>
-      </w:r>
-      <w:proofErr w:type="spellStart"/>
-      <w:r>
-        <w:rPr>
-          <w:rFonts w:ascii="Consolas" w:hAnsi="Consolas" w:cs="Consolas"/>
-          <w:color w:val="0000FF"/>
-          <w:sz w:val="19"/>
-          <w:szCs w:val="19"/>
-        </w:rPr>
-        <w:t>public</w:t>
-      </w:r>
-      <w:proofErr w:type="spellEnd"/>
-      <w:r>
-        <w:rPr>
-          <w:rFonts w:ascii="Consolas" w:hAnsi="Consolas" w:cs="Consolas"/>
-          <w:color w:val="000000"/>
-          <w:sz w:val="19"/>
-          <w:szCs w:val="19"/>
-        </w:rPr>
-        <w:t xml:space="preserve"> </w:t>
-      </w:r>
-      <w:proofErr w:type="spellStart"/>
-      <w:r>
-        <w:rPr>
-          <w:rFonts w:ascii="Consolas" w:hAnsi="Consolas" w:cs="Consolas"/>
-          <w:color w:val="000000"/>
-          <w:sz w:val="19"/>
-          <w:szCs w:val="19"/>
-        </w:rPr>
-        <w:t>EnemyB</w:t>
-      </w:r>
-      <w:proofErr w:type="spellEnd"/>
-      <w:r>
-        <w:rPr>
-          <w:rFonts w:ascii="Consolas" w:hAnsi="Consolas" w:cs="Consolas"/>
-          <w:color w:val="000000"/>
-          <w:sz w:val="19"/>
-          <w:szCs w:val="19"/>
-        </w:rPr>
-        <w:t>(</w:t>
-      </w:r>
-      <w:proofErr w:type="spellStart"/>
-      <w:r>
-        <w:rPr>
-          <w:rFonts w:ascii="Consolas" w:hAnsi="Consolas" w:cs="Consolas"/>
-          <w:color w:val="000000"/>
-          <w:sz w:val="19"/>
-          <w:szCs w:val="19"/>
-        </w:rPr>
-        <w:t>IPathFinding</w:t>
-      </w:r>
-      <w:proofErr w:type="spellEnd"/>
-      <w:r>
-        <w:rPr>
-          <w:rFonts w:ascii="Consolas" w:hAnsi="Consolas" w:cs="Consolas"/>
-          <w:color w:val="000000"/>
-          <w:sz w:val="19"/>
-          <w:szCs w:val="19"/>
-        </w:rPr>
-        <w:t xml:space="preserve"> </w:t>
-      </w:r>
-      <w:proofErr w:type="spellStart"/>
-      <w:r>
-        <w:rPr>
-          <w:rFonts w:ascii="Consolas" w:hAnsi="Consolas" w:cs="Consolas"/>
-          <w:color w:val="000000"/>
-          <w:sz w:val="19"/>
-          <w:szCs w:val="19"/>
-        </w:rPr>
-        <w:t>pathFinder</w:t>
-      </w:r>
-      <w:proofErr w:type="spellEnd"/>
-      <w:r>
-        <w:rPr>
-          <w:rFonts w:ascii="Consolas" w:hAnsi="Consolas" w:cs="Consolas"/>
-          <w:color w:val="000000"/>
-          <w:sz w:val="19"/>
-          <w:szCs w:val="19"/>
-        </w:rPr>
-        <w:t xml:space="preserve">, </w:t>
-      </w:r>
-      <w:proofErr w:type="spellStart"/>
-      <w:r>
-        <w:rPr>
-          <w:rFonts w:ascii="Consolas" w:hAnsi="Consolas" w:cs="Consolas"/>
-          <w:color w:val="000000"/>
-          <w:sz w:val="19"/>
-          <w:szCs w:val="19"/>
-        </w:rPr>
-        <w:t>IWeapon</w:t>
-      </w:r>
-      <w:proofErr w:type="spellEnd"/>
-      <w:r>
-        <w:rPr>
-          <w:rFonts w:ascii="Consolas" w:hAnsi="Consolas" w:cs="Consolas"/>
-          <w:color w:val="000000"/>
-          <w:sz w:val="19"/>
-          <w:szCs w:val="19"/>
-        </w:rPr>
-        <w:t xml:space="preserve"> </w:t>
-      </w:r>
-      <w:proofErr w:type="spellStart"/>
-      <w:r>
-        <w:rPr>
-          <w:rFonts w:ascii="Consolas" w:hAnsi="Consolas" w:cs="Consolas"/>
-          <w:color w:val="000000"/>
-          <w:sz w:val="19"/>
-          <w:szCs w:val="19"/>
-        </w:rPr>
-        <w:t>weapon</w:t>
-      </w:r>
-      <w:proofErr w:type="spellEnd"/>
-      <w:r>
-        <w:rPr>
-          <w:rFonts w:ascii="Consolas" w:hAnsi="Consolas" w:cs="Consolas"/>
-          <w:color w:val="000000"/>
-          <w:sz w:val="19"/>
-          <w:szCs w:val="19"/>
-        </w:rPr>
-        <w:t xml:space="preserve">, </w:t>
-      </w:r>
-      <w:proofErr w:type="spellStart"/>
-      <w:r>
-        <w:rPr>
-          <w:rFonts w:ascii="Consolas" w:hAnsi="Consolas" w:cs="Consolas"/>
-          <w:color w:val="000000"/>
-          <w:sz w:val="19"/>
-          <w:szCs w:val="19"/>
-        </w:rPr>
-        <w:t>IPlayer</w:t>
-      </w:r>
-      <w:proofErr w:type="spellEnd"/>
-      <w:r>
-        <w:rPr>
-          <w:rFonts w:ascii="Consolas" w:hAnsi="Consolas" w:cs="Consolas"/>
-          <w:color w:val="000000"/>
-          <w:sz w:val="19"/>
-          <w:szCs w:val="19"/>
-        </w:rPr>
-        <w:t xml:space="preserve"> </w:t>
-      </w:r>
-      <w:proofErr w:type="spellStart"/>
-      <w:r>
-        <w:rPr>
-          <w:rFonts w:ascii="Consolas" w:hAnsi="Consolas" w:cs="Consolas"/>
-          <w:color w:val="000000"/>
-          <w:sz w:val="19"/>
-          <w:szCs w:val="19"/>
-        </w:rPr>
-        <w:t>player</w:t>
-      </w:r>
-      <w:proofErr w:type="spellEnd"/>
-      <w:r>
-        <w:rPr>
-          <w:rFonts w:ascii="Consolas" w:hAnsi="Consolas" w:cs="Consolas"/>
-          <w:color w:val="000000"/>
-          <w:sz w:val="19"/>
-          <w:szCs w:val="19"/>
-        </w:rPr>
-        <w:t xml:space="preserve">, </w:t>
-      </w:r>
-      <w:proofErr w:type="spellStart"/>
-      <w:r>
-        <w:rPr>
-          <w:rFonts w:ascii="Consolas" w:hAnsi="Consolas" w:cs="Consolas"/>
-          <w:color w:val="0000FF"/>
-          <w:sz w:val="19"/>
-          <w:szCs w:val="19"/>
-        </w:rPr>
-        <w:t>int</w:t>
-      </w:r>
-      <w:proofErr w:type="spellEnd"/>
-      <w:r>
-        <w:rPr>
-          <w:rFonts w:ascii="Consolas" w:hAnsi="Consolas" w:cs="Consolas"/>
-          <w:color w:val="000000"/>
-          <w:sz w:val="19"/>
-          <w:szCs w:val="19"/>
-        </w:rPr>
-        <w:t xml:space="preserve"> </w:t>
-      </w:r>
-      <w:proofErr w:type="spellStart"/>
-      <w:r>
-        <w:rPr>
-          <w:rFonts w:ascii="Consolas" w:hAnsi="Consolas" w:cs="Consolas"/>
-          <w:color w:val="000000"/>
-          <w:sz w:val="19"/>
-          <w:szCs w:val="19"/>
-        </w:rPr>
-        <w:t>lifePoints</w:t>
-      </w:r>
-      <w:proofErr w:type="spellEnd"/>
-      <w:r>
-        <w:rPr>
-          <w:rFonts w:ascii="Consolas" w:hAnsi="Consolas" w:cs="Consolas"/>
-          <w:color w:val="000000"/>
-          <w:sz w:val="19"/>
-          <w:szCs w:val="19"/>
-        </w:rPr>
-        <w:t xml:space="preserve">, Vector2 </w:t>
-      </w:r>
-      <w:proofErr w:type="spellStart"/>
-      <w:r>
-        <w:rPr>
-          <w:rFonts w:ascii="Consolas" w:hAnsi="Consolas" w:cs="Consolas"/>
-          <w:color w:val="000000"/>
-          <w:sz w:val="19"/>
-          <w:szCs w:val="19"/>
-        </w:rPr>
-        <w:t>position</w:t>
-      </w:r>
-      <w:proofErr w:type="spellEnd"/>
-      <w:r>
-        <w:rPr>
-          <w:rFonts w:ascii="Consolas" w:hAnsi="Consolas" w:cs="Consolas"/>
-          <w:color w:val="000000"/>
-          <w:sz w:val="19"/>
-          <w:szCs w:val="19"/>
-        </w:rPr>
-        <w:t xml:space="preserve">, Texture2D </w:t>
-      </w:r>
-      <w:proofErr w:type="spellStart"/>
-      <w:r>
-        <w:rPr>
-          <w:rFonts w:ascii="Consolas" w:hAnsi="Consolas" w:cs="Consolas"/>
-          <w:color w:val="000000"/>
-          <w:sz w:val="19"/>
-          <w:szCs w:val="19"/>
-        </w:rPr>
-        <w:t>texture</w:t>
-      </w:r>
-      <w:proofErr w:type="spellEnd"/>
-      <w:r>
-        <w:rPr>
-          <w:rFonts w:ascii="Consolas" w:hAnsi="Consolas" w:cs="Consolas"/>
-          <w:color w:val="000000"/>
-          <w:sz w:val="19"/>
-          <w:szCs w:val="19"/>
-        </w:rPr>
-        <w:t xml:space="preserve">) : </w:t>
-      </w:r>
-      <w:r>
-        <w:rPr>
-          <w:rFonts w:ascii="Consolas" w:hAnsi="Consolas" w:cs="Consolas"/>
-          <w:color w:val="0000FF"/>
-          <w:sz w:val="19"/>
-          <w:szCs w:val="19"/>
-        </w:rPr>
-        <w:t>base</w:t>
-      </w:r>
-      <w:r>
-        <w:rPr>
-          <w:rFonts w:ascii="Consolas" w:hAnsi="Consolas" w:cs="Consolas"/>
-          <w:color w:val="000000"/>
-          <w:sz w:val="19"/>
-          <w:szCs w:val="19"/>
-        </w:rPr>
-        <w:t>(</w:t>
-      </w:r>
-      <w:proofErr w:type="spellStart"/>
-      <w:r>
-        <w:rPr>
-          <w:rFonts w:ascii="Consolas" w:hAnsi="Consolas" w:cs="Consolas"/>
-          <w:color w:val="000000"/>
-          <w:sz w:val="19"/>
-          <w:szCs w:val="19"/>
-        </w:rPr>
-        <w:t>pathFinder</w:t>
-      </w:r>
-      <w:proofErr w:type="spellEnd"/>
-      <w:r>
-        <w:rPr>
-          <w:rFonts w:ascii="Consolas" w:hAnsi="Consolas" w:cs="Consolas"/>
-          <w:color w:val="000000"/>
-          <w:sz w:val="19"/>
-          <w:szCs w:val="19"/>
-        </w:rPr>
-        <w:t xml:space="preserve">, </w:t>
-      </w:r>
-      <w:proofErr w:type="spellStart"/>
-      <w:r>
-        <w:rPr>
-          <w:rFonts w:ascii="Consolas" w:hAnsi="Consolas" w:cs="Consolas"/>
-          <w:color w:val="000000"/>
-          <w:sz w:val="19"/>
-          <w:szCs w:val="19"/>
-        </w:rPr>
-        <w:t>weapon</w:t>
-      </w:r>
-      <w:proofErr w:type="spellEnd"/>
-      <w:r>
-        <w:rPr>
-          <w:rFonts w:ascii="Consolas" w:hAnsi="Consolas" w:cs="Consolas"/>
-          <w:color w:val="000000"/>
-          <w:sz w:val="19"/>
-          <w:szCs w:val="19"/>
-        </w:rPr>
-        <w:t xml:space="preserve">, </w:t>
-      </w:r>
-      <w:proofErr w:type="spellStart"/>
-      <w:r>
-        <w:rPr>
-          <w:rFonts w:ascii="Consolas" w:hAnsi="Consolas" w:cs="Consolas"/>
-          <w:color w:val="000000"/>
-          <w:sz w:val="19"/>
-          <w:szCs w:val="19"/>
-        </w:rPr>
-        <w:t>player</w:t>
-      </w:r>
-      <w:proofErr w:type="spellEnd"/>
-      <w:r>
-        <w:rPr>
-          <w:rFonts w:ascii="Consolas" w:hAnsi="Consolas" w:cs="Consolas"/>
-          <w:color w:val="000000"/>
-          <w:sz w:val="19"/>
-          <w:szCs w:val="19"/>
-        </w:rPr>
-        <w:t xml:space="preserve">, </w:t>
-      </w:r>
-      <w:proofErr w:type="spellStart"/>
-      <w:r>
-        <w:rPr>
-          <w:rFonts w:ascii="Consolas" w:hAnsi="Consolas" w:cs="Consolas"/>
-          <w:color w:val="000000"/>
-          <w:sz w:val="19"/>
-          <w:szCs w:val="19"/>
-        </w:rPr>
-        <w:t>lifePoints</w:t>
-      </w:r>
-      <w:proofErr w:type="spellEnd"/>
-      <w:r>
-        <w:rPr>
-          <w:rFonts w:ascii="Consolas" w:hAnsi="Consolas" w:cs="Consolas"/>
-          <w:color w:val="000000"/>
-          <w:sz w:val="19"/>
-          <w:szCs w:val="19"/>
-        </w:rPr>
-        <w:t xml:space="preserve">, </w:t>
-      </w:r>
-      <w:proofErr w:type="spellStart"/>
-      <w:r>
-        <w:rPr>
-          <w:rFonts w:ascii="Consolas" w:hAnsi="Consolas" w:cs="Consolas"/>
-          <w:color w:val="000000"/>
-          <w:sz w:val="19"/>
-          <w:szCs w:val="19"/>
-        </w:rPr>
-        <w:t>position</w:t>
-      </w:r>
-      <w:proofErr w:type="spellEnd"/>
-      <w:r>
-        <w:rPr>
-          <w:rFonts w:ascii="Consolas" w:hAnsi="Consolas" w:cs="Consolas"/>
-          <w:color w:val="000000"/>
-          <w:sz w:val="19"/>
-          <w:szCs w:val="19"/>
-        </w:rPr>
-        <w:t xml:space="preserve">, </w:t>
-      </w:r>
-      <w:proofErr w:type="spellStart"/>
-      <w:r>
-        <w:rPr>
-          <w:rFonts w:ascii="Consolas" w:hAnsi="Consolas" w:cs="Consolas"/>
-          <w:color w:val="000000"/>
-          <w:sz w:val="19"/>
-          <w:szCs w:val="19"/>
-        </w:rPr>
-        <w:t>texture</w:t>
-      </w:r>
-      <w:proofErr w:type="spellEnd"/>
-      <w:r>
-        <w:rPr>
-          <w:rFonts w:ascii="Consolas" w:hAnsi="Consolas" w:cs="Consolas"/>
-          <w:color w:val="000000"/>
-          <w:sz w:val="19"/>
-          <w:szCs w:val="19"/>
-        </w:rPr>
-        <w:t>)</w:t>
-      </w:r>
-    </w:p>
-    <w:p>
-      <w:pPr>
-        <w:autoSpaceDE w:val="0"/>
-        <w:autoSpaceDN w:val="0"/>
-        <w:adjustRightInd w:val="0"/>
-        <w:spacing w:after="0" w:line="240" w:lineRule="auto"/>
-        <w:rPr>
-          <w:rFonts w:ascii="Consolas" w:hAnsi="Consolas" w:cs="Consolas"/>
-          <w:color w:val="000000"/>
-          <w:sz w:val="19"/>
-          <w:szCs w:val="19"/>
-        </w:rPr>
-      </w:pPr>
-      <w:r>
-        <w:rPr>
-          <w:rFonts w:ascii="Consolas" w:hAnsi="Consolas" w:cs="Consolas"/>
-          <w:color w:val="000000"/>
-          <w:sz w:val="19"/>
-          <w:szCs w:val="19"/>
-        </w:rPr>
         <w:t xml:space="preserve">        {</w:t>
       </w:r>
     </w:p>
@@ -41516,7 +44437,7 @@
       </w:r>
     </w:p>
     <w:sectPr>
-      <w:footerReference w:type="default" r:id="rId19"/>
+      <w:footerReference w:type="default" r:id="rId20"/>
       <w:pgSz w:w="11906" w:h="16838"/>
       <w:pgMar w:top="1701" w:right="567" w:bottom="1134" w:left="1701" w:header="567" w:footer="567" w:gutter="0"/>
       <w:cols w:space="1296"/>
@@ -41581,7 +44502,7 @@
           <w:rPr>
             <w:noProof/>
           </w:rPr>
-          <w:t>23</w:t>
+          <w:t>25</w:t>
         </w:r>
         <w:r>
           <w:fldChar w:fldCharType="end"/>
@@ -42950,7 +45871,7 @@
 </file>
 
 <file path=customXml/itemProps1.xml><?xml version="1.0" encoding="utf-8"?>
-<ds:datastoreItem xmlns:ds="http://schemas.openxmlformats.org/officeDocument/2006/customXml" ds:itemID="{A94CCFD9-18F5-496F-8FBF-A13B9C45BC99}">
+<ds:datastoreItem xmlns:ds="http://schemas.openxmlformats.org/officeDocument/2006/customXml" ds:itemID="{9DE9D7B0-4DA4-4802-9DB2-778B85646977}">
   <ds:schemaRefs>
     <ds:schemaRef ds:uri="http://schemas.openxmlformats.org/officeDocument/2006/bibliography"/>
   </ds:schemaRefs>

</xml_diff>

<commit_message>
Papildyta Mediator panaudojimo paskirtis.
</commit_message>
<xml_diff>
--- a/Ataskaita.docx
+++ b/Ataskaita.docx
@@ -39971,18 +39971,7 @@
           <w:szCs w:val="19"/>
           <w:lang w:val="en-US"/>
         </w:rPr>
-        <w:t xml:space="preserve">        </w:t>
-      </w:r>
-      <w:r>
-        <w:rPr>
-          <w:rFonts w:ascii="Consolas" w:hAnsi="Consolas" w:cs="Consolas"/>
-          <w:noProof/>
-          <w:color w:val="0000FF"/>
-          <w:sz w:val="19"/>
-          <w:szCs w:val="19"/>
-          <w:lang w:val="en-US"/>
-        </w:rPr>
-        <w:t>public</w:t>
+        <w:t xml:space="preserve">        public</w:t>
       </w:r>
       <w:r>
         <w:rPr>
@@ -41024,8 +41013,6 @@
         </w:rPr>
         <w:t xml:space="preserve">        </w:t>
       </w:r>
-      <w:bookmarkStart w:id="40" w:name="_GoBack"/>
-      <w:bookmarkEnd w:id="40"/>
     </w:p>
     <w:p>
       <w:pPr>
@@ -41547,6 +41534,52 @@
         <w:t>Mediator</w:t>
       </w:r>
       <w:proofErr w:type="spellEnd"/>
+    </w:p>
+    <w:p>
+      <w:pPr>
+        <w:pStyle w:val="Heading3"/>
+      </w:pPr>
+      <w:r>
+        <w:t>Klasių diagrama</w:t>
+      </w:r>
+    </w:p>
+    <w:p>
+      <w:pPr>
+        <w:pStyle w:val="Heading3"/>
+      </w:pPr>
+      <w:r>
+        <w:t>Esminis kodas</w:t>
+      </w:r>
+    </w:p>
+    <w:p>
+      <w:pPr>
+        <w:pStyle w:val="Heading3"/>
+      </w:pPr>
+      <w:r>
+        <w:t>Naudojimo paskirtis</w:t>
+      </w:r>
+    </w:p>
+    <w:p/>
+    <w:p>
+      <w:r>
+        <w:t xml:space="preserve">Kai žaidime atsiranda priešas, norima, kad šiuo metu dar gyvi priešai sustiprėtų, t.y. darytų daugiau žalos žaidėjui. Šioje situacijoje puikiai tinka pritaikyti </w:t>
+      </w:r>
+      <w:proofErr w:type="spellStart"/>
+      <w:r>
+        <w:t>Mediator</w:t>
+      </w:r>
+      <w:proofErr w:type="spellEnd"/>
+      <w:r>
+        <w:t xml:space="preserve"> šabloną. Susikūręs priešas išsiunčia pranešimą mediatoriui „</w:t>
+      </w:r>
+      <w:proofErr w:type="spellStart"/>
+      <w:r>
+        <w:t>Map</w:t>
+      </w:r>
+      <w:proofErr w:type="spellEnd"/>
+      <w:r>
+        <w:t xml:space="preserve">“, kuris visiems žaidime esantiems gyviems priešams nusiunčia žinutę, kad susikūrė naujas priešas. Žinutę gavusiems priešams padidėja žalos darymo taškai. </w:t>
+      </w:r>
     </w:p>
     <w:p>
       <w:pPr>
@@ -41563,11 +41596,11 @@
       <w:pPr>
         <w:pStyle w:val="Heading3"/>
       </w:pPr>
-      <w:bookmarkStart w:id="41" w:name="_Toc498550939"/>
+      <w:bookmarkStart w:id="40" w:name="_Toc498550939"/>
       <w:r>
         <w:t>Klasių diagrama</w:t>
       </w:r>
-      <w:bookmarkEnd w:id="41"/>
+      <w:bookmarkEnd w:id="40"/>
     </w:p>
     <w:p/>
     <w:p>
@@ -41618,1733 +41651,1281 @@
       <w:pPr>
         <w:pStyle w:val="Heading3"/>
       </w:pPr>
-      <w:bookmarkStart w:id="42" w:name="_Toc498550940"/>
+      <w:bookmarkStart w:id="41" w:name="_Toc498550940"/>
       <w:r>
         <w:t>Esminis kodas</w:t>
       </w:r>
+      <w:bookmarkEnd w:id="41"/>
+    </w:p>
+    <w:p/>
+    <w:p>
+      <w:pPr>
+        <w:autoSpaceDE w:val="0"/>
+        <w:autoSpaceDN w:val="0"/>
+        <w:adjustRightInd w:val="0"/>
+        <w:spacing w:after="0" w:line="240" w:lineRule="auto"/>
+        <w:rPr>
+          <w:rFonts w:ascii="Consolas" w:hAnsi="Consolas" w:cs="Consolas"/>
+          <w:noProof/>
+          <w:color w:val="000000"/>
+          <w:sz w:val="19"/>
+          <w:szCs w:val="19"/>
+          <w:lang w:val="en-US"/>
+        </w:rPr>
+      </w:pPr>
+      <w:r>
+        <w:rPr>
+          <w:rFonts w:ascii="Consolas" w:hAnsi="Consolas" w:cs="Consolas"/>
+          <w:noProof/>
+          <w:color w:val="0000FF"/>
+          <w:sz w:val="19"/>
+          <w:szCs w:val="19"/>
+          <w:lang w:val="en-US"/>
+        </w:rPr>
+        <w:t>using</w:t>
+      </w:r>
+      <w:r>
+        <w:rPr>
+          <w:rFonts w:ascii="Consolas" w:hAnsi="Consolas" w:cs="Consolas"/>
+          <w:noProof/>
+          <w:color w:val="000000"/>
+          <w:sz w:val="19"/>
+          <w:szCs w:val="19"/>
+          <w:lang w:val="en-US"/>
+        </w:rPr>
+        <w:t xml:space="preserve"> Shooter.Classes;</w:t>
+      </w:r>
+    </w:p>
+    <w:p>
+      <w:pPr>
+        <w:autoSpaceDE w:val="0"/>
+        <w:autoSpaceDN w:val="0"/>
+        <w:adjustRightInd w:val="0"/>
+        <w:spacing w:after="0" w:line="240" w:lineRule="auto"/>
+        <w:rPr>
+          <w:rFonts w:ascii="Consolas" w:hAnsi="Consolas" w:cs="Consolas"/>
+          <w:noProof/>
+          <w:color w:val="000000"/>
+          <w:sz w:val="19"/>
+          <w:szCs w:val="19"/>
+          <w:lang w:val="en-US"/>
+        </w:rPr>
+      </w:pPr>
+    </w:p>
+    <w:p>
+      <w:pPr>
+        <w:autoSpaceDE w:val="0"/>
+        <w:autoSpaceDN w:val="0"/>
+        <w:adjustRightInd w:val="0"/>
+        <w:spacing w:after="0" w:line="240" w:lineRule="auto"/>
+        <w:rPr>
+          <w:rFonts w:ascii="Consolas" w:hAnsi="Consolas" w:cs="Consolas"/>
+          <w:noProof/>
+          <w:color w:val="000000"/>
+          <w:sz w:val="19"/>
+          <w:szCs w:val="19"/>
+          <w:lang w:val="en-US"/>
+        </w:rPr>
+      </w:pPr>
+      <w:r>
+        <w:rPr>
+          <w:rFonts w:ascii="Consolas" w:hAnsi="Consolas" w:cs="Consolas"/>
+          <w:noProof/>
+          <w:color w:val="0000FF"/>
+          <w:sz w:val="19"/>
+          <w:szCs w:val="19"/>
+          <w:lang w:val="en-US"/>
+        </w:rPr>
+        <w:t>namespace</w:t>
+      </w:r>
+      <w:r>
+        <w:rPr>
+          <w:rFonts w:ascii="Consolas" w:hAnsi="Consolas" w:cs="Consolas"/>
+          <w:noProof/>
+          <w:color w:val="000000"/>
+          <w:sz w:val="19"/>
+          <w:szCs w:val="19"/>
+          <w:lang w:val="en-US"/>
+        </w:rPr>
+        <w:t xml:space="preserve"> Shooter.PatternClasses</w:t>
+      </w:r>
+    </w:p>
+    <w:p>
+      <w:pPr>
+        <w:autoSpaceDE w:val="0"/>
+        <w:autoSpaceDN w:val="0"/>
+        <w:adjustRightInd w:val="0"/>
+        <w:spacing w:after="0" w:line="240" w:lineRule="auto"/>
+        <w:rPr>
+          <w:rFonts w:ascii="Consolas" w:hAnsi="Consolas" w:cs="Consolas"/>
+          <w:noProof/>
+          <w:color w:val="000000"/>
+          <w:sz w:val="19"/>
+          <w:szCs w:val="19"/>
+          <w:lang w:val="en-US"/>
+        </w:rPr>
+      </w:pPr>
+      <w:r>
+        <w:rPr>
+          <w:rFonts w:ascii="Consolas" w:hAnsi="Consolas" w:cs="Consolas"/>
+          <w:noProof/>
+          <w:color w:val="000000"/>
+          <w:sz w:val="19"/>
+          <w:szCs w:val="19"/>
+          <w:lang w:val="en-US"/>
+        </w:rPr>
+        <w:t>{</w:t>
+      </w:r>
+    </w:p>
+    <w:p>
+      <w:pPr>
+        <w:autoSpaceDE w:val="0"/>
+        <w:autoSpaceDN w:val="0"/>
+        <w:adjustRightInd w:val="0"/>
+        <w:spacing w:after="0" w:line="240" w:lineRule="auto"/>
+        <w:rPr>
+          <w:rFonts w:ascii="Consolas" w:hAnsi="Consolas" w:cs="Consolas"/>
+          <w:noProof/>
+          <w:color w:val="000000"/>
+          <w:sz w:val="19"/>
+          <w:szCs w:val="19"/>
+          <w:lang w:val="en-US"/>
+        </w:rPr>
+      </w:pPr>
+      <w:r>
+        <w:rPr>
+          <w:rFonts w:ascii="Consolas" w:hAnsi="Consolas" w:cs="Consolas"/>
+          <w:noProof/>
+          <w:color w:val="000000"/>
+          <w:sz w:val="19"/>
+          <w:szCs w:val="19"/>
+          <w:lang w:val="en-US"/>
+        </w:rPr>
+        <w:t xml:space="preserve">    </w:t>
+      </w:r>
+      <w:r>
+        <w:rPr>
+          <w:rFonts w:ascii="Consolas" w:hAnsi="Consolas" w:cs="Consolas"/>
+          <w:noProof/>
+          <w:color w:val="0000FF"/>
+          <w:sz w:val="19"/>
+          <w:szCs w:val="19"/>
+          <w:lang w:val="en-US"/>
+        </w:rPr>
+        <w:t>public</w:t>
+      </w:r>
+      <w:r>
+        <w:rPr>
+          <w:rFonts w:ascii="Consolas" w:hAnsi="Consolas" w:cs="Consolas"/>
+          <w:noProof/>
+          <w:color w:val="000000"/>
+          <w:sz w:val="19"/>
+          <w:szCs w:val="19"/>
+          <w:lang w:val="en-US"/>
+        </w:rPr>
+        <w:t xml:space="preserve"> </w:t>
+      </w:r>
+      <w:r>
+        <w:rPr>
+          <w:rFonts w:ascii="Consolas" w:hAnsi="Consolas" w:cs="Consolas"/>
+          <w:noProof/>
+          <w:color w:val="0000FF"/>
+          <w:sz w:val="19"/>
+          <w:szCs w:val="19"/>
+          <w:lang w:val="en-US"/>
+        </w:rPr>
+        <w:t>class</w:t>
+      </w:r>
+      <w:r>
+        <w:rPr>
+          <w:rFonts w:ascii="Consolas" w:hAnsi="Consolas" w:cs="Consolas"/>
+          <w:noProof/>
+          <w:color w:val="000000"/>
+          <w:sz w:val="19"/>
+          <w:szCs w:val="19"/>
+          <w:lang w:val="en-US"/>
+        </w:rPr>
+        <w:t xml:space="preserve"> </w:t>
+      </w:r>
+      <w:r>
+        <w:rPr>
+          <w:rFonts w:ascii="Consolas" w:hAnsi="Consolas" w:cs="Consolas"/>
+          <w:noProof/>
+          <w:color w:val="2B91AF"/>
+          <w:sz w:val="19"/>
+          <w:szCs w:val="19"/>
+          <w:lang w:val="en-US"/>
+        </w:rPr>
+        <w:t>EnemyKiller</w:t>
+      </w:r>
+      <w:r>
+        <w:rPr>
+          <w:rFonts w:ascii="Consolas" w:hAnsi="Consolas" w:cs="Consolas"/>
+          <w:noProof/>
+          <w:color w:val="000000"/>
+          <w:sz w:val="19"/>
+          <w:szCs w:val="19"/>
+          <w:lang w:val="en-US"/>
+        </w:rPr>
+        <w:t xml:space="preserve"> : IEnemyVisitor</w:t>
+      </w:r>
+      <w:bookmarkStart w:id="42" w:name="_GoBack"/>
       <w:bookmarkEnd w:id="42"/>
     </w:p>
-    <w:p/>
-    <w:p>
-      <w:pPr>
-        <w:autoSpaceDE w:val="0"/>
-        <w:autoSpaceDN w:val="0"/>
-        <w:adjustRightInd w:val="0"/>
-        <w:spacing w:after="0" w:line="240" w:lineRule="auto"/>
-        <w:rPr>
-          <w:rFonts w:ascii="Consolas" w:hAnsi="Consolas" w:cs="Consolas"/>
-          <w:color w:val="000000"/>
-          <w:sz w:val="19"/>
-          <w:szCs w:val="19"/>
-        </w:rPr>
-      </w:pPr>
-      <w:proofErr w:type="spellStart"/>
-      <w:r>
-        <w:rPr>
-          <w:rFonts w:ascii="Consolas" w:hAnsi="Consolas" w:cs="Consolas"/>
-          <w:color w:val="0000FF"/>
-          <w:sz w:val="19"/>
-          <w:szCs w:val="19"/>
+    <w:p>
+      <w:pPr>
+        <w:autoSpaceDE w:val="0"/>
+        <w:autoSpaceDN w:val="0"/>
+        <w:adjustRightInd w:val="0"/>
+        <w:spacing w:after="0" w:line="240" w:lineRule="auto"/>
+        <w:rPr>
+          <w:rFonts w:ascii="Consolas" w:hAnsi="Consolas" w:cs="Consolas"/>
+          <w:noProof/>
+          <w:color w:val="000000"/>
+          <w:sz w:val="19"/>
+          <w:szCs w:val="19"/>
+          <w:lang w:val="en-US"/>
+        </w:rPr>
+      </w:pPr>
+      <w:r>
+        <w:rPr>
+          <w:rFonts w:ascii="Consolas" w:hAnsi="Consolas" w:cs="Consolas"/>
+          <w:noProof/>
+          <w:color w:val="000000"/>
+          <w:sz w:val="19"/>
+          <w:szCs w:val="19"/>
+          <w:lang w:val="en-US"/>
+        </w:rPr>
+        <w:t xml:space="preserve">    {</w:t>
+      </w:r>
+    </w:p>
+    <w:p>
+      <w:pPr>
+        <w:autoSpaceDE w:val="0"/>
+        <w:autoSpaceDN w:val="0"/>
+        <w:adjustRightInd w:val="0"/>
+        <w:spacing w:after="0" w:line="240" w:lineRule="auto"/>
+        <w:rPr>
+          <w:rFonts w:ascii="Consolas" w:hAnsi="Consolas" w:cs="Consolas"/>
+          <w:noProof/>
+          <w:color w:val="000000"/>
+          <w:sz w:val="19"/>
+          <w:szCs w:val="19"/>
+          <w:lang w:val="en-US"/>
+        </w:rPr>
+      </w:pPr>
+      <w:r>
+        <w:rPr>
+          <w:rFonts w:ascii="Consolas" w:hAnsi="Consolas" w:cs="Consolas"/>
+          <w:noProof/>
+          <w:color w:val="000000"/>
+          <w:sz w:val="19"/>
+          <w:szCs w:val="19"/>
+          <w:lang w:val="en-US"/>
+        </w:rPr>
+        <w:t xml:space="preserve">        </w:t>
+      </w:r>
+      <w:r>
+        <w:rPr>
+          <w:rFonts w:ascii="Consolas" w:hAnsi="Consolas" w:cs="Consolas"/>
+          <w:noProof/>
+          <w:color w:val="0000FF"/>
+          <w:sz w:val="19"/>
+          <w:szCs w:val="19"/>
+          <w:lang w:val="en-US"/>
+        </w:rPr>
+        <w:t>public</w:t>
+      </w:r>
+      <w:r>
+        <w:rPr>
+          <w:rFonts w:ascii="Consolas" w:hAnsi="Consolas" w:cs="Consolas"/>
+          <w:noProof/>
+          <w:color w:val="000000"/>
+          <w:sz w:val="19"/>
+          <w:szCs w:val="19"/>
+          <w:lang w:val="en-US"/>
+        </w:rPr>
+        <w:t xml:space="preserve"> </w:t>
+      </w:r>
+      <w:r>
+        <w:rPr>
+          <w:rFonts w:ascii="Consolas" w:hAnsi="Consolas" w:cs="Consolas"/>
+          <w:noProof/>
+          <w:color w:val="0000FF"/>
+          <w:sz w:val="19"/>
+          <w:szCs w:val="19"/>
+          <w:lang w:val="en-US"/>
+        </w:rPr>
+        <w:t>void</w:t>
+      </w:r>
+      <w:r>
+        <w:rPr>
+          <w:rFonts w:ascii="Consolas" w:hAnsi="Consolas" w:cs="Consolas"/>
+          <w:noProof/>
+          <w:color w:val="000000"/>
+          <w:sz w:val="19"/>
+          <w:szCs w:val="19"/>
+          <w:lang w:val="en-US"/>
+        </w:rPr>
+        <w:t xml:space="preserve"> Visit(EnemyA enemyA)</w:t>
+      </w:r>
+    </w:p>
+    <w:p>
+      <w:pPr>
+        <w:autoSpaceDE w:val="0"/>
+        <w:autoSpaceDN w:val="0"/>
+        <w:adjustRightInd w:val="0"/>
+        <w:spacing w:after="0" w:line="240" w:lineRule="auto"/>
+        <w:rPr>
+          <w:rFonts w:ascii="Consolas" w:hAnsi="Consolas" w:cs="Consolas"/>
+          <w:noProof/>
+          <w:color w:val="000000"/>
+          <w:sz w:val="19"/>
+          <w:szCs w:val="19"/>
+          <w:lang w:val="en-US"/>
+        </w:rPr>
+      </w:pPr>
+      <w:r>
+        <w:rPr>
+          <w:rFonts w:ascii="Consolas" w:hAnsi="Consolas" w:cs="Consolas"/>
+          <w:noProof/>
+          <w:color w:val="000000"/>
+          <w:sz w:val="19"/>
+          <w:szCs w:val="19"/>
+          <w:lang w:val="en-US"/>
+        </w:rPr>
+        <w:t xml:space="preserve">        {</w:t>
+      </w:r>
+    </w:p>
+    <w:p>
+      <w:pPr>
+        <w:autoSpaceDE w:val="0"/>
+        <w:autoSpaceDN w:val="0"/>
+        <w:adjustRightInd w:val="0"/>
+        <w:spacing w:after="0" w:line="240" w:lineRule="auto"/>
+        <w:rPr>
+          <w:rFonts w:ascii="Consolas" w:hAnsi="Consolas" w:cs="Consolas"/>
+          <w:noProof/>
+          <w:color w:val="000000"/>
+          <w:sz w:val="19"/>
+          <w:szCs w:val="19"/>
+          <w:lang w:val="en-US"/>
+        </w:rPr>
+      </w:pPr>
+      <w:r>
+        <w:rPr>
+          <w:rFonts w:ascii="Consolas" w:hAnsi="Consolas" w:cs="Consolas"/>
+          <w:noProof/>
+          <w:color w:val="000000"/>
+          <w:sz w:val="19"/>
+          <w:szCs w:val="19"/>
+          <w:lang w:val="en-US"/>
+        </w:rPr>
+        <w:t xml:space="preserve">            enemyA.Die();</w:t>
+      </w:r>
+    </w:p>
+    <w:p>
+      <w:pPr>
+        <w:autoSpaceDE w:val="0"/>
+        <w:autoSpaceDN w:val="0"/>
+        <w:adjustRightInd w:val="0"/>
+        <w:spacing w:after="0" w:line="240" w:lineRule="auto"/>
+        <w:rPr>
+          <w:rFonts w:ascii="Consolas" w:hAnsi="Consolas" w:cs="Consolas"/>
+          <w:noProof/>
+          <w:color w:val="000000"/>
+          <w:sz w:val="19"/>
+          <w:szCs w:val="19"/>
+          <w:lang w:val="en-US"/>
+        </w:rPr>
+      </w:pPr>
+      <w:r>
+        <w:rPr>
+          <w:rFonts w:ascii="Consolas" w:hAnsi="Consolas" w:cs="Consolas"/>
+          <w:noProof/>
+          <w:color w:val="000000"/>
+          <w:sz w:val="19"/>
+          <w:szCs w:val="19"/>
+          <w:lang w:val="en-US"/>
+        </w:rPr>
+        <w:t xml:space="preserve">        }</w:t>
+      </w:r>
+    </w:p>
+    <w:p>
+      <w:pPr>
+        <w:autoSpaceDE w:val="0"/>
+        <w:autoSpaceDN w:val="0"/>
+        <w:adjustRightInd w:val="0"/>
+        <w:spacing w:after="0" w:line="240" w:lineRule="auto"/>
+        <w:rPr>
+          <w:rFonts w:ascii="Consolas" w:hAnsi="Consolas" w:cs="Consolas"/>
+          <w:noProof/>
+          <w:color w:val="000000"/>
+          <w:sz w:val="19"/>
+          <w:szCs w:val="19"/>
+          <w:lang w:val="en-US"/>
+        </w:rPr>
+      </w:pPr>
+    </w:p>
+    <w:p>
+      <w:pPr>
+        <w:autoSpaceDE w:val="0"/>
+        <w:autoSpaceDN w:val="0"/>
+        <w:adjustRightInd w:val="0"/>
+        <w:spacing w:after="0" w:line="240" w:lineRule="auto"/>
+        <w:rPr>
+          <w:rFonts w:ascii="Consolas" w:hAnsi="Consolas" w:cs="Consolas"/>
+          <w:noProof/>
+          <w:color w:val="000000"/>
+          <w:sz w:val="19"/>
+          <w:szCs w:val="19"/>
+          <w:lang w:val="en-US"/>
+        </w:rPr>
+      </w:pPr>
+      <w:r>
+        <w:rPr>
+          <w:rFonts w:ascii="Consolas" w:hAnsi="Consolas" w:cs="Consolas"/>
+          <w:noProof/>
+          <w:color w:val="000000"/>
+          <w:sz w:val="19"/>
+          <w:szCs w:val="19"/>
+          <w:lang w:val="en-US"/>
+        </w:rPr>
+        <w:t xml:space="preserve">        </w:t>
+      </w:r>
+      <w:r>
+        <w:rPr>
+          <w:rFonts w:ascii="Consolas" w:hAnsi="Consolas" w:cs="Consolas"/>
+          <w:noProof/>
+          <w:color w:val="0000FF"/>
+          <w:sz w:val="19"/>
+          <w:szCs w:val="19"/>
+          <w:lang w:val="en-US"/>
+        </w:rPr>
+        <w:t>public</w:t>
+      </w:r>
+      <w:r>
+        <w:rPr>
+          <w:rFonts w:ascii="Consolas" w:hAnsi="Consolas" w:cs="Consolas"/>
+          <w:noProof/>
+          <w:color w:val="000000"/>
+          <w:sz w:val="19"/>
+          <w:szCs w:val="19"/>
+          <w:lang w:val="en-US"/>
+        </w:rPr>
+        <w:t xml:space="preserve"> </w:t>
+      </w:r>
+      <w:r>
+        <w:rPr>
+          <w:rFonts w:ascii="Consolas" w:hAnsi="Consolas" w:cs="Consolas"/>
+          <w:noProof/>
+          <w:color w:val="0000FF"/>
+          <w:sz w:val="19"/>
+          <w:szCs w:val="19"/>
+          <w:lang w:val="en-US"/>
+        </w:rPr>
+        <w:t>void</w:t>
+      </w:r>
+      <w:r>
+        <w:rPr>
+          <w:rFonts w:ascii="Consolas" w:hAnsi="Consolas" w:cs="Consolas"/>
+          <w:noProof/>
+          <w:color w:val="000000"/>
+          <w:sz w:val="19"/>
+          <w:szCs w:val="19"/>
+          <w:lang w:val="en-US"/>
+        </w:rPr>
+        <w:t xml:space="preserve"> Visit(EnemyB enemyB)</w:t>
+      </w:r>
+    </w:p>
+    <w:p>
+      <w:pPr>
+        <w:autoSpaceDE w:val="0"/>
+        <w:autoSpaceDN w:val="0"/>
+        <w:adjustRightInd w:val="0"/>
+        <w:spacing w:after="0" w:line="240" w:lineRule="auto"/>
+        <w:rPr>
+          <w:rFonts w:ascii="Consolas" w:hAnsi="Consolas" w:cs="Consolas"/>
+          <w:noProof/>
+          <w:color w:val="000000"/>
+          <w:sz w:val="19"/>
+          <w:szCs w:val="19"/>
+          <w:lang w:val="en-US"/>
+        </w:rPr>
+      </w:pPr>
+      <w:r>
+        <w:rPr>
+          <w:rFonts w:ascii="Consolas" w:hAnsi="Consolas" w:cs="Consolas"/>
+          <w:noProof/>
+          <w:color w:val="000000"/>
+          <w:sz w:val="19"/>
+          <w:szCs w:val="19"/>
+          <w:lang w:val="en-US"/>
+        </w:rPr>
+        <w:t xml:space="preserve">        {</w:t>
+      </w:r>
+    </w:p>
+    <w:p>
+      <w:pPr>
+        <w:autoSpaceDE w:val="0"/>
+        <w:autoSpaceDN w:val="0"/>
+        <w:adjustRightInd w:val="0"/>
+        <w:spacing w:after="0" w:line="240" w:lineRule="auto"/>
+        <w:rPr>
+          <w:rFonts w:ascii="Consolas" w:hAnsi="Consolas" w:cs="Consolas"/>
+          <w:noProof/>
+          <w:color w:val="000000"/>
+          <w:sz w:val="19"/>
+          <w:szCs w:val="19"/>
+          <w:lang w:val="en-US"/>
+        </w:rPr>
+      </w:pPr>
+      <w:r>
+        <w:rPr>
+          <w:rFonts w:ascii="Consolas" w:hAnsi="Consolas" w:cs="Consolas"/>
+          <w:noProof/>
+          <w:color w:val="000000"/>
+          <w:sz w:val="19"/>
+          <w:szCs w:val="19"/>
+          <w:lang w:val="en-US"/>
+        </w:rPr>
+        <w:t xml:space="preserve">            enemyB.Die();</w:t>
+      </w:r>
+    </w:p>
+    <w:p>
+      <w:pPr>
+        <w:autoSpaceDE w:val="0"/>
+        <w:autoSpaceDN w:val="0"/>
+        <w:adjustRightInd w:val="0"/>
+        <w:spacing w:after="0" w:line="240" w:lineRule="auto"/>
+        <w:rPr>
+          <w:rFonts w:ascii="Consolas" w:hAnsi="Consolas" w:cs="Consolas"/>
+          <w:noProof/>
+          <w:color w:val="000000"/>
+          <w:sz w:val="19"/>
+          <w:szCs w:val="19"/>
+          <w:lang w:val="en-US"/>
+        </w:rPr>
+      </w:pPr>
+      <w:r>
+        <w:rPr>
+          <w:rFonts w:ascii="Consolas" w:hAnsi="Consolas" w:cs="Consolas"/>
+          <w:noProof/>
+          <w:color w:val="000000"/>
+          <w:sz w:val="19"/>
+          <w:szCs w:val="19"/>
+          <w:lang w:val="en-US"/>
+        </w:rPr>
+        <w:t xml:space="preserve">        }</w:t>
+      </w:r>
+    </w:p>
+    <w:p>
+      <w:pPr>
+        <w:autoSpaceDE w:val="0"/>
+        <w:autoSpaceDN w:val="0"/>
+        <w:adjustRightInd w:val="0"/>
+        <w:spacing w:after="0" w:line="240" w:lineRule="auto"/>
+        <w:rPr>
+          <w:rFonts w:ascii="Consolas" w:hAnsi="Consolas" w:cs="Consolas"/>
+          <w:noProof/>
+          <w:color w:val="000000"/>
+          <w:sz w:val="19"/>
+          <w:szCs w:val="19"/>
+          <w:lang w:val="en-US"/>
+        </w:rPr>
+      </w:pPr>
+    </w:p>
+    <w:p>
+      <w:pPr>
+        <w:autoSpaceDE w:val="0"/>
+        <w:autoSpaceDN w:val="0"/>
+        <w:adjustRightInd w:val="0"/>
+        <w:spacing w:after="0" w:line="240" w:lineRule="auto"/>
+        <w:rPr>
+          <w:rFonts w:ascii="Consolas" w:hAnsi="Consolas" w:cs="Consolas"/>
+          <w:noProof/>
+          <w:color w:val="000000"/>
+          <w:sz w:val="19"/>
+          <w:szCs w:val="19"/>
+          <w:lang w:val="en-US"/>
+        </w:rPr>
+      </w:pPr>
+      <w:r>
+        <w:rPr>
+          <w:rFonts w:ascii="Consolas" w:hAnsi="Consolas" w:cs="Consolas"/>
+          <w:noProof/>
+          <w:color w:val="000000"/>
+          <w:sz w:val="19"/>
+          <w:szCs w:val="19"/>
+          <w:lang w:val="en-US"/>
+        </w:rPr>
+        <w:t xml:space="preserve">        </w:t>
+      </w:r>
+      <w:r>
+        <w:rPr>
+          <w:rFonts w:ascii="Consolas" w:hAnsi="Consolas" w:cs="Consolas"/>
+          <w:noProof/>
+          <w:color w:val="0000FF"/>
+          <w:sz w:val="19"/>
+          <w:szCs w:val="19"/>
+          <w:lang w:val="en-US"/>
+        </w:rPr>
+        <w:t>public</w:t>
+      </w:r>
+      <w:r>
+        <w:rPr>
+          <w:rFonts w:ascii="Consolas" w:hAnsi="Consolas" w:cs="Consolas"/>
+          <w:noProof/>
+          <w:color w:val="000000"/>
+          <w:sz w:val="19"/>
+          <w:szCs w:val="19"/>
+          <w:lang w:val="en-US"/>
+        </w:rPr>
+        <w:t xml:space="preserve"> </w:t>
+      </w:r>
+      <w:r>
+        <w:rPr>
+          <w:rFonts w:ascii="Consolas" w:hAnsi="Consolas" w:cs="Consolas"/>
+          <w:noProof/>
+          <w:color w:val="0000FF"/>
+          <w:sz w:val="19"/>
+          <w:szCs w:val="19"/>
+          <w:lang w:val="en-US"/>
+        </w:rPr>
+        <w:t>void</w:t>
+      </w:r>
+      <w:r>
+        <w:rPr>
+          <w:rFonts w:ascii="Consolas" w:hAnsi="Consolas" w:cs="Consolas"/>
+          <w:noProof/>
+          <w:color w:val="000000"/>
+          <w:sz w:val="19"/>
+          <w:szCs w:val="19"/>
+          <w:lang w:val="en-US"/>
+        </w:rPr>
+        <w:t xml:space="preserve"> Visit(Boss boss)</w:t>
+      </w:r>
+    </w:p>
+    <w:p>
+      <w:pPr>
+        <w:autoSpaceDE w:val="0"/>
+        <w:autoSpaceDN w:val="0"/>
+        <w:adjustRightInd w:val="0"/>
+        <w:spacing w:after="0" w:line="240" w:lineRule="auto"/>
+        <w:rPr>
+          <w:rFonts w:ascii="Consolas" w:hAnsi="Consolas" w:cs="Consolas"/>
+          <w:noProof/>
+          <w:color w:val="000000"/>
+          <w:sz w:val="19"/>
+          <w:szCs w:val="19"/>
+          <w:lang w:val="en-US"/>
+        </w:rPr>
+      </w:pPr>
+      <w:r>
+        <w:rPr>
+          <w:rFonts w:ascii="Consolas" w:hAnsi="Consolas" w:cs="Consolas"/>
+          <w:noProof/>
+          <w:color w:val="000000"/>
+          <w:sz w:val="19"/>
+          <w:szCs w:val="19"/>
+          <w:lang w:val="en-US"/>
+        </w:rPr>
+        <w:t xml:space="preserve">        {</w:t>
+      </w:r>
+    </w:p>
+    <w:p>
+      <w:pPr>
+        <w:autoSpaceDE w:val="0"/>
+        <w:autoSpaceDN w:val="0"/>
+        <w:adjustRightInd w:val="0"/>
+        <w:spacing w:after="0" w:line="240" w:lineRule="auto"/>
+        <w:rPr>
+          <w:rFonts w:ascii="Consolas" w:hAnsi="Consolas" w:cs="Consolas"/>
+          <w:noProof/>
+          <w:color w:val="000000"/>
+          <w:sz w:val="19"/>
+          <w:szCs w:val="19"/>
+          <w:lang w:val="en-US"/>
+        </w:rPr>
+      </w:pPr>
+      <w:r>
+        <w:rPr>
+          <w:rFonts w:ascii="Consolas" w:hAnsi="Consolas" w:cs="Consolas"/>
+          <w:noProof/>
+          <w:color w:val="000000"/>
+          <w:sz w:val="19"/>
+          <w:szCs w:val="19"/>
+          <w:lang w:val="en-US"/>
+        </w:rPr>
+        <w:t xml:space="preserve">            boss.Die();</w:t>
+      </w:r>
+    </w:p>
+    <w:p>
+      <w:pPr>
+        <w:autoSpaceDE w:val="0"/>
+        <w:autoSpaceDN w:val="0"/>
+        <w:adjustRightInd w:val="0"/>
+        <w:spacing w:after="0" w:line="240" w:lineRule="auto"/>
+        <w:rPr>
+          <w:rFonts w:ascii="Consolas" w:hAnsi="Consolas" w:cs="Consolas"/>
+          <w:noProof/>
+          <w:color w:val="000000"/>
+          <w:sz w:val="19"/>
+          <w:szCs w:val="19"/>
+          <w:lang w:val="en-US"/>
+        </w:rPr>
+      </w:pPr>
+      <w:r>
+        <w:rPr>
+          <w:rFonts w:ascii="Consolas" w:hAnsi="Consolas" w:cs="Consolas"/>
+          <w:noProof/>
+          <w:color w:val="000000"/>
+          <w:sz w:val="19"/>
+          <w:szCs w:val="19"/>
+          <w:lang w:val="en-US"/>
+        </w:rPr>
+        <w:t xml:space="preserve">        }</w:t>
+      </w:r>
+    </w:p>
+    <w:p>
+      <w:pPr>
+        <w:autoSpaceDE w:val="0"/>
+        <w:autoSpaceDN w:val="0"/>
+        <w:adjustRightInd w:val="0"/>
+        <w:spacing w:after="0" w:line="240" w:lineRule="auto"/>
+        <w:rPr>
+          <w:rFonts w:ascii="Consolas" w:hAnsi="Consolas" w:cs="Consolas"/>
+          <w:noProof/>
+          <w:color w:val="000000"/>
+          <w:sz w:val="19"/>
+          <w:szCs w:val="19"/>
+          <w:lang w:val="en-US"/>
+        </w:rPr>
+      </w:pPr>
+      <w:r>
+        <w:rPr>
+          <w:rFonts w:ascii="Consolas" w:hAnsi="Consolas" w:cs="Consolas"/>
+          <w:noProof/>
+          <w:color w:val="000000"/>
+          <w:sz w:val="19"/>
+          <w:szCs w:val="19"/>
+          <w:lang w:val="en-US"/>
+        </w:rPr>
+        <w:t xml:space="preserve">    }</w:t>
+      </w:r>
+    </w:p>
+    <w:p>
+      <w:pPr>
+        <w:autoSpaceDE w:val="0"/>
+        <w:autoSpaceDN w:val="0"/>
+        <w:adjustRightInd w:val="0"/>
+        <w:spacing w:after="0" w:line="240" w:lineRule="auto"/>
+        <w:rPr>
+          <w:rFonts w:ascii="Consolas" w:hAnsi="Consolas" w:cs="Consolas"/>
+          <w:noProof/>
+          <w:color w:val="000000"/>
+          <w:sz w:val="19"/>
+          <w:szCs w:val="19"/>
+          <w:lang w:val="en-US"/>
+        </w:rPr>
+      </w:pPr>
+      <w:r>
+        <w:rPr>
+          <w:rFonts w:ascii="Consolas" w:hAnsi="Consolas" w:cs="Consolas"/>
+          <w:noProof/>
+          <w:color w:val="000000"/>
+          <w:sz w:val="19"/>
+          <w:szCs w:val="19"/>
+          <w:lang w:val="en-US"/>
+        </w:rPr>
+        <w:t>}</w:t>
+      </w:r>
+    </w:p>
+    <w:p>
+      <w:pPr>
+        <w:rPr>
+          <w:noProof/>
+          <w:lang w:val="en-US"/>
+        </w:rPr>
+      </w:pPr>
+    </w:p>
+    <w:p>
+      <w:pPr>
+        <w:rPr>
+          <w:noProof/>
+          <w:lang w:val="en-US"/>
+        </w:rPr>
+      </w:pPr>
+    </w:p>
+    <w:p>
+      <w:pPr>
+        <w:autoSpaceDE w:val="0"/>
+        <w:autoSpaceDN w:val="0"/>
+        <w:adjustRightInd w:val="0"/>
+        <w:spacing w:after="0" w:line="240" w:lineRule="auto"/>
+        <w:rPr>
+          <w:rFonts w:ascii="Consolas" w:hAnsi="Consolas" w:cs="Consolas"/>
+          <w:noProof/>
+          <w:color w:val="000000"/>
+          <w:sz w:val="19"/>
+          <w:szCs w:val="19"/>
+          <w:lang w:val="en-US"/>
+        </w:rPr>
+      </w:pPr>
+      <w:r>
+        <w:rPr>
+          <w:rFonts w:ascii="Consolas" w:hAnsi="Consolas" w:cs="Consolas"/>
+          <w:noProof/>
+          <w:color w:val="0000FF"/>
+          <w:sz w:val="19"/>
+          <w:szCs w:val="19"/>
+          <w:lang w:val="en-US"/>
         </w:rPr>
         <w:t>using</w:t>
       </w:r>
-      <w:proofErr w:type="spellEnd"/>
-      <w:r>
-        <w:rPr>
-          <w:rFonts w:ascii="Consolas" w:hAnsi="Consolas" w:cs="Consolas"/>
-          <w:color w:val="000000"/>
-          <w:sz w:val="19"/>
-          <w:szCs w:val="19"/>
+      <w:r>
+        <w:rPr>
+          <w:rFonts w:ascii="Consolas" w:hAnsi="Consolas" w:cs="Consolas"/>
+          <w:noProof/>
+          <w:color w:val="000000"/>
+          <w:sz w:val="19"/>
+          <w:szCs w:val="19"/>
+          <w:lang w:val="en-US"/>
+        </w:rPr>
+        <w:t xml:space="preserve"> Microsoft.Xna.Framework;</w:t>
+      </w:r>
+    </w:p>
+    <w:p>
+      <w:pPr>
+        <w:autoSpaceDE w:val="0"/>
+        <w:autoSpaceDN w:val="0"/>
+        <w:adjustRightInd w:val="0"/>
+        <w:spacing w:after="0" w:line="240" w:lineRule="auto"/>
+        <w:rPr>
+          <w:rFonts w:ascii="Consolas" w:hAnsi="Consolas" w:cs="Consolas"/>
+          <w:noProof/>
+          <w:color w:val="000000"/>
+          <w:sz w:val="19"/>
+          <w:szCs w:val="19"/>
+          <w:lang w:val="en-US"/>
+        </w:rPr>
+      </w:pPr>
+      <w:r>
+        <w:rPr>
+          <w:rFonts w:ascii="Consolas" w:hAnsi="Consolas" w:cs="Consolas"/>
+          <w:noProof/>
+          <w:color w:val="0000FF"/>
+          <w:sz w:val="19"/>
+          <w:szCs w:val="19"/>
+          <w:lang w:val="en-US"/>
+        </w:rPr>
+        <w:t>using</w:t>
+      </w:r>
+      <w:r>
+        <w:rPr>
+          <w:rFonts w:ascii="Consolas" w:hAnsi="Consolas" w:cs="Consolas"/>
+          <w:noProof/>
+          <w:color w:val="000000"/>
+          <w:sz w:val="19"/>
+          <w:szCs w:val="19"/>
+          <w:lang w:val="en-US"/>
+        </w:rPr>
+        <w:t xml:space="preserve"> Microsoft.Xna.Framework.Graphics;</w:t>
+      </w:r>
+    </w:p>
+    <w:p>
+      <w:pPr>
+        <w:autoSpaceDE w:val="0"/>
+        <w:autoSpaceDN w:val="0"/>
+        <w:adjustRightInd w:val="0"/>
+        <w:spacing w:after="0" w:line="240" w:lineRule="auto"/>
+        <w:rPr>
+          <w:rFonts w:ascii="Consolas" w:hAnsi="Consolas" w:cs="Consolas"/>
+          <w:noProof/>
+          <w:color w:val="000000"/>
+          <w:sz w:val="19"/>
+          <w:szCs w:val="19"/>
+          <w:lang w:val="en-US"/>
+        </w:rPr>
+      </w:pPr>
+      <w:r>
+        <w:rPr>
+          <w:rFonts w:ascii="Consolas" w:hAnsi="Consolas" w:cs="Consolas"/>
+          <w:noProof/>
+          <w:color w:val="0000FF"/>
+          <w:sz w:val="19"/>
+          <w:szCs w:val="19"/>
+          <w:lang w:val="en-US"/>
+        </w:rPr>
+        <w:t>using</w:t>
+      </w:r>
+      <w:r>
+        <w:rPr>
+          <w:rFonts w:ascii="Consolas" w:hAnsi="Consolas" w:cs="Consolas"/>
+          <w:noProof/>
+          <w:color w:val="000000"/>
+          <w:sz w:val="19"/>
+          <w:szCs w:val="19"/>
+          <w:lang w:val="en-US"/>
+        </w:rPr>
+        <w:t xml:space="preserve"> Shooter.Interfaces;</w:t>
+      </w:r>
+    </w:p>
+    <w:p>
+      <w:pPr>
+        <w:autoSpaceDE w:val="0"/>
+        <w:autoSpaceDN w:val="0"/>
+        <w:adjustRightInd w:val="0"/>
+        <w:spacing w:after="0" w:line="240" w:lineRule="auto"/>
+        <w:rPr>
+          <w:rFonts w:ascii="Consolas" w:hAnsi="Consolas" w:cs="Consolas"/>
+          <w:noProof/>
+          <w:color w:val="000000"/>
+          <w:sz w:val="19"/>
+          <w:szCs w:val="19"/>
+          <w:lang w:val="en-US"/>
+        </w:rPr>
+      </w:pPr>
+      <w:r>
+        <w:rPr>
+          <w:rFonts w:ascii="Consolas" w:hAnsi="Consolas" w:cs="Consolas"/>
+          <w:noProof/>
+          <w:color w:val="0000FF"/>
+          <w:sz w:val="19"/>
+          <w:szCs w:val="19"/>
+          <w:lang w:val="en-US"/>
+        </w:rPr>
+        <w:t>using</w:t>
+      </w:r>
+      <w:r>
+        <w:rPr>
+          <w:rFonts w:ascii="Consolas" w:hAnsi="Consolas" w:cs="Consolas"/>
+          <w:noProof/>
+          <w:color w:val="000000"/>
+          <w:sz w:val="19"/>
+          <w:szCs w:val="19"/>
+          <w:lang w:val="en-US"/>
+        </w:rPr>
+        <w:t xml:space="preserve"> Shooter.PatternClasses;</w:t>
+      </w:r>
+    </w:p>
+    <w:p>
+      <w:pPr>
+        <w:autoSpaceDE w:val="0"/>
+        <w:autoSpaceDN w:val="0"/>
+        <w:adjustRightInd w:val="0"/>
+        <w:spacing w:after="0" w:line="240" w:lineRule="auto"/>
+        <w:rPr>
+          <w:rFonts w:ascii="Consolas" w:hAnsi="Consolas" w:cs="Consolas"/>
+          <w:noProof/>
+          <w:color w:val="000000"/>
+          <w:sz w:val="19"/>
+          <w:szCs w:val="19"/>
+          <w:lang w:val="en-US"/>
+        </w:rPr>
+      </w:pPr>
+    </w:p>
+    <w:p>
+      <w:pPr>
+        <w:autoSpaceDE w:val="0"/>
+        <w:autoSpaceDN w:val="0"/>
+        <w:adjustRightInd w:val="0"/>
+        <w:spacing w:after="0" w:line="240" w:lineRule="auto"/>
+        <w:rPr>
+          <w:rFonts w:ascii="Consolas" w:hAnsi="Consolas" w:cs="Consolas"/>
+          <w:noProof/>
+          <w:color w:val="000000"/>
+          <w:sz w:val="19"/>
+          <w:szCs w:val="19"/>
+          <w:lang w:val="en-US"/>
+        </w:rPr>
+      </w:pPr>
+      <w:r>
+        <w:rPr>
+          <w:rFonts w:ascii="Consolas" w:hAnsi="Consolas" w:cs="Consolas"/>
+          <w:noProof/>
+          <w:color w:val="0000FF"/>
+          <w:sz w:val="19"/>
+          <w:szCs w:val="19"/>
+          <w:lang w:val="en-US"/>
+        </w:rPr>
+        <w:t>namespace</w:t>
+      </w:r>
+      <w:r>
+        <w:rPr>
+          <w:rFonts w:ascii="Consolas" w:hAnsi="Consolas" w:cs="Consolas"/>
+          <w:noProof/>
+          <w:color w:val="000000"/>
+          <w:sz w:val="19"/>
+          <w:szCs w:val="19"/>
+          <w:lang w:val="en-US"/>
+        </w:rPr>
+        <w:t xml:space="preserve"> Shooter.Classes</w:t>
+      </w:r>
+    </w:p>
+    <w:p>
+      <w:pPr>
+        <w:autoSpaceDE w:val="0"/>
+        <w:autoSpaceDN w:val="0"/>
+        <w:adjustRightInd w:val="0"/>
+        <w:spacing w:after="0" w:line="240" w:lineRule="auto"/>
+        <w:rPr>
+          <w:rFonts w:ascii="Consolas" w:hAnsi="Consolas" w:cs="Consolas"/>
+          <w:noProof/>
+          <w:color w:val="000000"/>
+          <w:sz w:val="19"/>
+          <w:szCs w:val="19"/>
+          <w:lang w:val="en-US"/>
+        </w:rPr>
+      </w:pPr>
+      <w:r>
+        <w:rPr>
+          <w:rFonts w:ascii="Consolas" w:hAnsi="Consolas" w:cs="Consolas"/>
+          <w:noProof/>
+          <w:color w:val="000000"/>
+          <w:sz w:val="19"/>
+          <w:szCs w:val="19"/>
+          <w:lang w:val="en-US"/>
+        </w:rPr>
+        <w:t>{</w:t>
+      </w:r>
+    </w:p>
+    <w:p>
+      <w:pPr>
+        <w:autoSpaceDE w:val="0"/>
+        <w:autoSpaceDN w:val="0"/>
+        <w:adjustRightInd w:val="0"/>
+        <w:spacing w:after="0" w:line="240" w:lineRule="auto"/>
+        <w:rPr>
+          <w:rFonts w:ascii="Consolas" w:hAnsi="Consolas" w:cs="Consolas"/>
+          <w:noProof/>
+          <w:color w:val="000000"/>
+          <w:sz w:val="19"/>
+          <w:szCs w:val="19"/>
+          <w:lang w:val="en-US"/>
+        </w:rPr>
+      </w:pPr>
+      <w:r>
+        <w:rPr>
+          <w:rFonts w:ascii="Consolas" w:hAnsi="Consolas" w:cs="Consolas"/>
+          <w:noProof/>
+          <w:color w:val="000000"/>
+          <w:sz w:val="19"/>
+          <w:szCs w:val="19"/>
+          <w:lang w:val="en-US"/>
+        </w:rPr>
+        <w:t xml:space="preserve">    </w:t>
+      </w:r>
+      <w:r>
+        <w:rPr>
+          <w:rFonts w:ascii="Consolas" w:hAnsi="Consolas" w:cs="Consolas"/>
+          <w:noProof/>
+          <w:color w:val="0000FF"/>
+          <w:sz w:val="19"/>
+          <w:szCs w:val="19"/>
+          <w:lang w:val="en-US"/>
+        </w:rPr>
+        <w:t>public</w:t>
+      </w:r>
+      <w:r>
+        <w:rPr>
+          <w:rFonts w:ascii="Consolas" w:hAnsi="Consolas" w:cs="Consolas"/>
+          <w:noProof/>
+          <w:color w:val="000000"/>
+          <w:sz w:val="19"/>
+          <w:szCs w:val="19"/>
+          <w:lang w:val="en-US"/>
         </w:rPr>
         <w:t xml:space="preserve"> </w:t>
       </w:r>
-      <w:proofErr w:type="spellStart"/>
-      <w:r>
-        <w:rPr>
-          <w:rFonts w:ascii="Consolas" w:hAnsi="Consolas" w:cs="Consolas"/>
-          <w:color w:val="000000"/>
-          <w:sz w:val="19"/>
-          <w:szCs w:val="19"/>
-        </w:rPr>
-        <w:t>Shooter.Classes</w:t>
-      </w:r>
-      <w:proofErr w:type="spellEnd"/>
-      <w:r>
-        <w:rPr>
-          <w:rFonts w:ascii="Consolas" w:hAnsi="Consolas" w:cs="Consolas"/>
-          <w:color w:val="000000"/>
-          <w:sz w:val="19"/>
-          <w:szCs w:val="19"/>
-        </w:rPr>
-        <w:t>;</w:t>
-      </w:r>
-    </w:p>
-    <w:p>
-      <w:pPr>
-        <w:autoSpaceDE w:val="0"/>
-        <w:autoSpaceDN w:val="0"/>
-        <w:adjustRightInd w:val="0"/>
-        <w:spacing w:after="0" w:line="240" w:lineRule="auto"/>
-        <w:rPr>
-          <w:rFonts w:ascii="Consolas" w:hAnsi="Consolas" w:cs="Consolas"/>
-          <w:color w:val="000000"/>
-          <w:sz w:val="19"/>
-          <w:szCs w:val="19"/>
-        </w:rPr>
-      </w:pPr>
-    </w:p>
-    <w:p>
-      <w:pPr>
-        <w:autoSpaceDE w:val="0"/>
-        <w:autoSpaceDN w:val="0"/>
-        <w:adjustRightInd w:val="0"/>
-        <w:spacing w:after="0" w:line="240" w:lineRule="auto"/>
-        <w:rPr>
-          <w:rFonts w:ascii="Consolas" w:hAnsi="Consolas" w:cs="Consolas"/>
-          <w:color w:val="000000"/>
-          <w:sz w:val="19"/>
-          <w:szCs w:val="19"/>
-        </w:rPr>
-      </w:pPr>
-      <w:proofErr w:type="spellStart"/>
-      <w:r>
-        <w:rPr>
-          <w:rFonts w:ascii="Consolas" w:hAnsi="Consolas" w:cs="Consolas"/>
-          <w:color w:val="0000FF"/>
-          <w:sz w:val="19"/>
-          <w:szCs w:val="19"/>
-        </w:rPr>
-        <w:t>namespace</w:t>
-      </w:r>
-      <w:proofErr w:type="spellEnd"/>
-      <w:r>
-        <w:rPr>
-          <w:rFonts w:ascii="Consolas" w:hAnsi="Consolas" w:cs="Consolas"/>
-          <w:color w:val="000000"/>
-          <w:sz w:val="19"/>
-          <w:szCs w:val="19"/>
+      <w:r>
+        <w:rPr>
+          <w:rFonts w:ascii="Consolas" w:hAnsi="Consolas" w:cs="Consolas"/>
+          <w:noProof/>
+          <w:color w:val="0000FF"/>
+          <w:sz w:val="19"/>
+          <w:szCs w:val="19"/>
+          <w:lang w:val="en-US"/>
+        </w:rPr>
+        <w:t>class</w:t>
+      </w:r>
+      <w:r>
+        <w:rPr>
+          <w:rFonts w:ascii="Consolas" w:hAnsi="Consolas" w:cs="Consolas"/>
+          <w:noProof/>
+          <w:color w:val="000000"/>
+          <w:sz w:val="19"/>
+          <w:szCs w:val="19"/>
+          <w:lang w:val="en-US"/>
         </w:rPr>
         <w:t xml:space="preserve"> </w:t>
       </w:r>
-      <w:proofErr w:type="spellStart"/>
-      <w:r>
-        <w:rPr>
-          <w:rFonts w:ascii="Consolas" w:hAnsi="Consolas" w:cs="Consolas"/>
-          <w:color w:val="000000"/>
-          <w:sz w:val="19"/>
-          <w:szCs w:val="19"/>
-        </w:rPr>
-        <w:t>Shooter.PatternClasses</w:t>
-      </w:r>
-      <w:proofErr w:type="spellEnd"/>
-    </w:p>
-    <w:p>
-      <w:pPr>
-        <w:autoSpaceDE w:val="0"/>
-        <w:autoSpaceDN w:val="0"/>
-        <w:adjustRightInd w:val="0"/>
-        <w:spacing w:after="0" w:line="240" w:lineRule="auto"/>
-        <w:rPr>
-          <w:rFonts w:ascii="Consolas" w:hAnsi="Consolas" w:cs="Consolas"/>
-          <w:color w:val="000000"/>
-          <w:sz w:val="19"/>
-          <w:szCs w:val="19"/>
-        </w:rPr>
-      </w:pPr>
-      <w:r>
-        <w:rPr>
-          <w:rFonts w:ascii="Consolas" w:hAnsi="Consolas" w:cs="Consolas"/>
-          <w:color w:val="000000"/>
-          <w:sz w:val="19"/>
-          <w:szCs w:val="19"/>
-        </w:rPr>
-        <w:t>{</w:t>
-      </w:r>
-    </w:p>
-    <w:p>
-      <w:pPr>
-        <w:autoSpaceDE w:val="0"/>
-        <w:autoSpaceDN w:val="0"/>
-        <w:adjustRightInd w:val="0"/>
-        <w:spacing w:after="0" w:line="240" w:lineRule="auto"/>
-        <w:rPr>
-          <w:rFonts w:ascii="Consolas" w:hAnsi="Consolas" w:cs="Consolas"/>
-          <w:color w:val="000000"/>
-          <w:sz w:val="19"/>
-          <w:szCs w:val="19"/>
-        </w:rPr>
-      </w:pPr>
-      <w:r>
-        <w:rPr>
-          <w:rFonts w:ascii="Consolas" w:hAnsi="Consolas" w:cs="Consolas"/>
-          <w:color w:val="000000"/>
-          <w:sz w:val="19"/>
-          <w:szCs w:val="19"/>
-        </w:rPr>
-        <w:t xml:space="preserve">    </w:t>
-      </w:r>
-      <w:proofErr w:type="spellStart"/>
-      <w:r>
-        <w:rPr>
-          <w:rFonts w:ascii="Consolas" w:hAnsi="Consolas" w:cs="Consolas"/>
-          <w:color w:val="0000FF"/>
-          <w:sz w:val="19"/>
-          <w:szCs w:val="19"/>
+      <w:r>
+        <w:rPr>
+          <w:rFonts w:ascii="Consolas" w:hAnsi="Consolas" w:cs="Consolas"/>
+          <w:noProof/>
+          <w:color w:val="2B91AF"/>
+          <w:sz w:val="19"/>
+          <w:szCs w:val="19"/>
+          <w:lang w:val="en-US"/>
+        </w:rPr>
+        <w:t>EnemyB</w:t>
+      </w:r>
+      <w:r>
+        <w:rPr>
+          <w:rFonts w:ascii="Consolas" w:hAnsi="Consolas" w:cs="Consolas"/>
+          <w:noProof/>
+          <w:color w:val="000000"/>
+          <w:sz w:val="19"/>
+          <w:szCs w:val="19"/>
+          <w:lang w:val="en-US"/>
+        </w:rPr>
+        <w:t xml:space="preserve"> : Enemy</w:t>
+      </w:r>
+    </w:p>
+    <w:p>
+      <w:pPr>
+        <w:autoSpaceDE w:val="0"/>
+        <w:autoSpaceDN w:val="0"/>
+        <w:adjustRightInd w:val="0"/>
+        <w:spacing w:after="0" w:line="240" w:lineRule="auto"/>
+        <w:rPr>
+          <w:rFonts w:ascii="Consolas" w:hAnsi="Consolas" w:cs="Consolas"/>
+          <w:noProof/>
+          <w:color w:val="000000"/>
+          <w:sz w:val="19"/>
+          <w:szCs w:val="19"/>
+          <w:lang w:val="en-US"/>
+        </w:rPr>
+      </w:pPr>
+      <w:r>
+        <w:rPr>
+          <w:rFonts w:ascii="Consolas" w:hAnsi="Consolas" w:cs="Consolas"/>
+          <w:noProof/>
+          <w:color w:val="000000"/>
+          <w:sz w:val="19"/>
+          <w:szCs w:val="19"/>
+          <w:lang w:val="en-US"/>
+        </w:rPr>
+        <w:t xml:space="preserve">    {</w:t>
+      </w:r>
+    </w:p>
+    <w:p>
+      <w:pPr>
+        <w:autoSpaceDE w:val="0"/>
+        <w:autoSpaceDN w:val="0"/>
+        <w:adjustRightInd w:val="0"/>
+        <w:spacing w:after="0" w:line="240" w:lineRule="auto"/>
+        <w:rPr>
+          <w:rFonts w:ascii="Consolas" w:hAnsi="Consolas" w:cs="Consolas"/>
+          <w:noProof/>
+          <w:color w:val="000000"/>
+          <w:sz w:val="19"/>
+          <w:szCs w:val="19"/>
+          <w:lang w:val="en-US"/>
+        </w:rPr>
+      </w:pPr>
+      <w:r>
+        <w:rPr>
+          <w:rFonts w:ascii="Consolas" w:hAnsi="Consolas" w:cs="Consolas"/>
+          <w:noProof/>
+          <w:color w:val="000000"/>
+          <w:sz w:val="19"/>
+          <w:szCs w:val="19"/>
+          <w:lang w:val="en-US"/>
+        </w:rPr>
+        <w:t xml:space="preserve">        </w:t>
+      </w:r>
+      <w:r>
+        <w:rPr>
+          <w:rFonts w:ascii="Consolas" w:hAnsi="Consolas" w:cs="Consolas"/>
+          <w:noProof/>
+          <w:color w:val="0000FF"/>
+          <w:sz w:val="19"/>
+          <w:szCs w:val="19"/>
+          <w:lang w:val="en-US"/>
         </w:rPr>
         <w:t>public</w:t>
       </w:r>
-      <w:proofErr w:type="spellEnd"/>
-      <w:r>
-        <w:rPr>
-          <w:rFonts w:ascii="Consolas" w:hAnsi="Consolas" w:cs="Consolas"/>
-          <w:color w:val="000000"/>
-          <w:sz w:val="19"/>
-          <w:szCs w:val="19"/>
-        </w:rPr>
-        <w:t xml:space="preserve"> </w:t>
-      </w:r>
-      <w:proofErr w:type="spellStart"/>
-      <w:r>
-        <w:rPr>
-          <w:rFonts w:ascii="Consolas" w:hAnsi="Consolas" w:cs="Consolas"/>
-          <w:color w:val="0000FF"/>
-          <w:sz w:val="19"/>
-          <w:szCs w:val="19"/>
-        </w:rPr>
-        <w:t>class</w:t>
-      </w:r>
-      <w:proofErr w:type="spellEnd"/>
-      <w:r>
-        <w:rPr>
-          <w:rFonts w:ascii="Consolas" w:hAnsi="Consolas" w:cs="Consolas"/>
-          <w:color w:val="000000"/>
-          <w:sz w:val="19"/>
-          <w:szCs w:val="19"/>
-        </w:rPr>
-        <w:t xml:space="preserve"> </w:t>
-      </w:r>
-      <w:proofErr w:type="spellStart"/>
-      <w:r>
-        <w:rPr>
-          <w:rFonts w:ascii="Consolas" w:hAnsi="Consolas" w:cs="Consolas"/>
-          <w:color w:val="2B91AF"/>
-          <w:sz w:val="19"/>
-          <w:szCs w:val="19"/>
-        </w:rPr>
-        <w:t>EnemyKiller</w:t>
-      </w:r>
-      <w:proofErr w:type="spellEnd"/>
-      <w:r>
-        <w:rPr>
-          <w:rFonts w:ascii="Consolas" w:hAnsi="Consolas" w:cs="Consolas"/>
-          <w:color w:val="000000"/>
-          <w:sz w:val="19"/>
-          <w:szCs w:val="19"/>
-        </w:rPr>
-        <w:t xml:space="preserve"> : </w:t>
-      </w:r>
-      <w:proofErr w:type="spellStart"/>
-      <w:r>
-        <w:rPr>
-          <w:rFonts w:ascii="Consolas" w:hAnsi="Consolas" w:cs="Consolas"/>
-          <w:color w:val="000000"/>
-          <w:sz w:val="19"/>
-          <w:szCs w:val="19"/>
-        </w:rPr>
-        <w:t>IEnemyVisitor</w:t>
-      </w:r>
-      <w:proofErr w:type="spellEnd"/>
-    </w:p>
-    <w:p>
-      <w:pPr>
-        <w:autoSpaceDE w:val="0"/>
-        <w:autoSpaceDN w:val="0"/>
-        <w:adjustRightInd w:val="0"/>
-        <w:spacing w:after="0" w:line="240" w:lineRule="auto"/>
-        <w:rPr>
-          <w:rFonts w:ascii="Consolas" w:hAnsi="Consolas" w:cs="Consolas"/>
-          <w:color w:val="000000"/>
-          <w:sz w:val="19"/>
-          <w:szCs w:val="19"/>
-        </w:rPr>
-      </w:pPr>
-      <w:r>
-        <w:rPr>
-          <w:rFonts w:ascii="Consolas" w:hAnsi="Consolas" w:cs="Consolas"/>
-          <w:color w:val="000000"/>
-          <w:sz w:val="19"/>
-          <w:szCs w:val="19"/>
-        </w:rPr>
-        <w:t xml:space="preserve">    {</w:t>
-      </w:r>
-    </w:p>
-    <w:p>
-      <w:pPr>
-        <w:autoSpaceDE w:val="0"/>
-        <w:autoSpaceDN w:val="0"/>
-        <w:adjustRightInd w:val="0"/>
-        <w:spacing w:after="0" w:line="240" w:lineRule="auto"/>
-        <w:rPr>
-          <w:rFonts w:ascii="Consolas" w:hAnsi="Consolas" w:cs="Consolas"/>
-          <w:color w:val="000000"/>
-          <w:sz w:val="19"/>
-          <w:szCs w:val="19"/>
-        </w:rPr>
-      </w:pPr>
-      <w:r>
-        <w:rPr>
-          <w:rFonts w:ascii="Consolas" w:hAnsi="Consolas" w:cs="Consolas"/>
-          <w:color w:val="000000"/>
-          <w:sz w:val="19"/>
-          <w:szCs w:val="19"/>
-        </w:rPr>
-        <w:t xml:space="preserve">        </w:t>
-      </w:r>
-      <w:proofErr w:type="spellStart"/>
-      <w:r>
-        <w:rPr>
-          <w:rFonts w:ascii="Consolas" w:hAnsi="Consolas" w:cs="Consolas"/>
-          <w:color w:val="0000FF"/>
-          <w:sz w:val="19"/>
-          <w:szCs w:val="19"/>
-        </w:rPr>
-        <w:t>public</w:t>
-      </w:r>
-      <w:proofErr w:type="spellEnd"/>
-      <w:r>
-        <w:rPr>
-          <w:rFonts w:ascii="Consolas" w:hAnsi="Consolas" w:cs="Consolas"/>
-          <w:color w:val="000000"/>
-          <w:sz w:val="19"/>
-          <w:szCs w:val="19"/>
-        </w:rPr>
-        <w:t xml:space="preserve"> </w:t>
-      </w:r>
-      <w:proofErr w:type="spellStart"/>
-      <w:r>
-        <w:rPr>
-          <w:rFonts w:ascii="Consolas" w:hAnsi="Consolas" w:cs="Consolas"/>
-          <w:color w:val="0000FF"/>
-          <w:sz w:val="19"/>
-          <w:szCs w:val="19"/>
-        </w:rPr>
-        <w:t>void</w:t>
-      </w:r>
-      <w:proofErr w:type="spellEnd"/>
-      <w:r>
-        <w:rPr>
-          <w:rFonts w:ascii="Consolas" w:hAnsi="Consolas" w:cs="Consolas"/>
-          <w:color w:val="000000"/>
-          <w:sz w:val="19"/>
-          <w:szCs w:val="19"/>
-        </w:rPr>
-        <w:t xml:space="preserve"> Visit(</w:t>
-      </w:r>
-      <w:proofErr w:type="spellStart"/>
-      <w:r>
-        <w:rPr>
-          <w:rFonts w:ascii="Consolas" w:hAnsi="Consolas" w:cs="Consolas"/>
-          <w:color w:val="000000"/>
-          <w:sz w:val="19"/>
-          <w:szCs w:val="19"/>
-        </w:rPr>
-        <w:t>EnemyA</w:t>
-      </w:r>
-      <w:proofErr w:type="spellEnd"/>
-      <w:r>
-        <w:rPr>
-          <w:rFonts w:ascii="Consolas" w:hAnsi="Consolas" w:cs="Consolas"/>
-          <w:color w:val="000000"/>
-          <w:sz w:val="19"/>
-          <w:szCs w:val="19"/>
-        </w:rPr>
-        <w:t xml:space="preserve"> </w:t>
-      </w:r>
-      <w:proofErr w:type="spellStart"/>
-      <w:r>
-        <w:rPr>
-          <w:rFonts w:ascii="Consolas" w:hAnsi="Consolas" w:cs="Consolas"/>
-          <w:color w:val="000000"/>
-          <w:sz w:val="19"/>
-          <w:szCs w:val="19"/>
-        </w:rPr>
-        <w:t>enemyA</w:t>
-      </w:r>
-      <w:proofErr w:type="spellEnd"/>
-      <w:r>
-        <w:rPr>
-          <w:rFonts w:ascii="Consolas" w:hAnsi="Consolas" w:cs="Consolas"/>
-          <w:color w:val="000000"/>
-          <w:sz w:val="19"/>
-          <w:szCs w:val="19"/>
-        </w:rPr>
-        <w:t>)</w:t>
-      </w:r>
-    </w:p>
-    <w:p>
-      <w:pPr>
-        <w:autoSpaceDE w:val="0"/>
-        <w:autoSpaceDN w:val="0"/>
-        <w:adjustRightInd w:val="0"/>
-        <w:spacing w:after="0" w:line="240" w:lineRule="auto"/>
-        <w:rPr>
-          <w:rFonts w:ascii="Consolas" w:hAnsi="Consolas" w:cs="Consolas"/>
-          <w:color w:val="000000"/>
-          <w:sz w:val="19"/>
-          <w:szCs w:val="19"/>
-        </w:rPr>
-      </w:pPr>
-      <w:r>
-        <w:rPr>
-          <w:rFonts w:ascii="Consolas" w:hAnsi="Consolas" w:cs="Consolas"/>
-          <w:color w:val="000000"/>
-          <w:sz w:val="19"/>
-          <w:szCs w:val="19"/>
-        </w:rPr>
-        <w:t xml:space="preserve">        {</w:t>
-      </w:r>
-    </w:p>
-    <w:p>
-      <w:pPr>
-        <w:autoSpaceDE w:val="0"/>
-        <w:autoSpaceDN w:val="0"/>
-        <w:adjustRightInd w:val="0"/>
-        <w:spacing w:after="0" w:line="240" w:lineRule="auto"/>
-        <w:rPr>
-          <w:rFonts w:ascii="Consolas" w:hAnsi="Consolas" w:cs="Consolas"/>
-          <w:color w:val="000000"/>
-          <w:sz w:val="19"/>
-          <w:szCs w:val="19"/>
-        </w:rPr>
-      </w:pPr>
-      <w:r>
-        <w:rPr>
-          <w:rFonts w:ascii="Consolas" w:hAnsi="Consolas" w:cs="Consolas"/>
-          <w:color w:val="000000"/>
-          <w:sz w:val="19"/>
-          <w:szCs w:val="19"/>
-        </w:rPr>
-        <w:t xml:space="preserve">            </w:t>
-      </w:r>
-      <w:proofErr w:type="spellStart"/>
-      <w:r>
-        <w:rPr>
-          <w:rFonts w:ascii="Consolas" w:hAnsi="Consolas" w:cs="Consolas"/>
-          <w:color w:val="000000"/>
-          <w:sz w:val="19"/>
-          <w:szCs w:val="19"/>
-        </w:rPr>
-        <w:t>enemyA.Die</w:t>
-      </w:r>
-      <w:proofErr w:type="spellEnd"/>
-      <w:r>
-        <w:rPr>
-          <w:rFonts w:ascii="Consolas" w:hAnsi="Consolas" w:cs="Consolas"/>
-          <w:color w:val="000000"/>
-          <w:sz w:val="19"/>
-          <w:szCs w:val="19"/>
-        </w:rPr>
-        <w:t>();</w:t>
-      </w:r>
-    </w:p>
-    <w:p>
-      <w:pPr>
-        <w:autoSpaceDE w:val="0"/>
-        <w:autoSpaceDN w:val="0"/>
-        <w:adjustRightInd w:val="0"/>
-        <w:spacing w:after="0" w:line="240" w:lineRule="auto"/>
-        <w:rPr>
-          <w:rFonts w:ascii="Consolas" w:hAnsi="Consolas" w:cs="Consolas"/>
-          <w:color w:val="000000"/>
-          <w:sz w:val="19"/>
-          <w:szCs w:val="19"/>
-        </w:rPr>
-      </w:pPr>
-      <w:r>
-        <w:rPr>
-          <w:rFonts w:ascii="Consolas" w:hAnsi="Consolas" w:cs="Consolas"/>
-          <w:color w:val="000000"/>
-          <w:sz w:val="19"/>
-          <w:szCs w:val="19"/>
-        </w:rPr>
-        <w:t xml:space="preserve">        }</w:t>
-      </w:r>
-    </w:p>
-    <w:p>
-      <w:pPr>
-        <w:autoSpaceDE w:val="0"/>
-        <w:autoSpaceDN w:val="0"/>
-        <w:adjustRightInd w:val="0"/>
-        <w:spacing w:after="0" w:line="240" w:lineRule="auto"/>
-        <w:rPr>
-          <w:rFonts w:ascii="Consolas" w:hAnsi="Consolas" w:cs="Consolas"/>
-          <w:color w:val="000000"/>
-          <w:sz w:val="19"/>
-          <w:szCs w:val="19"/>
-        </w:rPr>
-      </w:pPr>
-    </w:p>
-    <w:p>
-      <w:pPr>
-        <w:autoSpaceDE w:val="0"/>
-        <w:autoSpaceDN w:val="0"/>
-        <w:adjustRightInd w:val="0"/>
-        <w:spacing w:after="0" w:line="240" w:lineRule="auto"/>
-        <w:rPr>
-          <w:rFonts w:ascii="Consolas" w:hAnsi="Consolas" w:cs="Consolas"/>
-          <w:color w:val="000000"/>
-          <w:sz w:val="19"/>
-          <w:szCs w:val="19"/>
-        </w:rPr>
-      </w:pPr>
-      <w:r>
-        <w:rPr>
-          <w:rFonts w:ascii="Consolas" w:hAnsi="Consolas" w:cs="Consolas"/>
-          <w:color w:val="000000"/>
-          <w:sz w:val="19"/>
-          <w:szCs w:val="19"/>
-        </w:rPr>
-        <w:t xml:space="preserve">        </w:t>
-      </w:r>
-      <w:proofErr w:type="spellStart"/>
-      <w:r>
-        <w:rPr>
-          <w:rFonts w:ascii="Consolas" w:hAnsi="Consolas" w:cs="Consolas"/>
-          <w:color w:val="0000FF"/>
-          <w:sz w:val="19"/>
-          <w:szCs w:val="19"/>
-        </w:rPr>
-        <w:t>public</w:t>
-      </w:r>
-      <w:proofErr w:type="spellEnd"/>
-      <w:r>
-        <w:rPr>
-          <w:rFonts w:ascii="Consolas" w:hAnsi="Consolas" w:cs="Consolas"/>
-          <w:color w:val="000000"/>
-          <w:sz w:val="19"/>
-          <w:szCs w:val="19"/>
-        </w:rPr>
-        <w:t xml:space="preserve"> </w:t>
-      </w:r>
-      <w:proofErr w:type="spellStart"/>
-      <w:r>
-        <w:rPr>
-          <w:rFonts w:ascii="Consolas" w:hAnsi="Consolas" w:cs="Consolas"/>
-          <w:color w:val="0000FF"/>
-          <w:sz w:val="19"/>
-          <w:szCs w:val="19"/>
-        </w:rPr>
-        <w:t>void</w:t>
-      </w:r>
-      <w:proofErr w:type="spellEnd"/>
-      <w:r>
-        <w:rPr>
-          <w:rFonts w:ascii="Consolas" w:hAnsi="Consolas" w:cs="Consolas"/>
-          <w:color w:val="000000"/>
-          <w:sz w:val="19"/>
-          <w:szCs w:val="19"/>
-        </w:rPr>
-        <w:t xml:space="preserve"> Visit(</w:t>
-      </w:r>
-      <w:proofErr w:type="spellStart"/>
-      <w:r>
-        <w:rPr>
-          <w:rFonts w:ascii="Consolas" w:hAnsi="Consolas" w:cs="Consolas"/>
-          <w:color w:val="000000"/>
-          <w:sz w:val="19"/>
-          <w:szCs w:val="19"/>
-        </w:rPr>
-        <w:t>EnemyB</w:t>
-      </w:r>
-      <w:proofErr w:type="spellEnd"/>
-      <w:r>
-        <w:rPr>
-          <w:rFonts w:ascii="Consolas" w:hAnsi="Consolas" w:cs="Consolas"/>
-          <w:color w:val="000000"/>
-          <w:sz w:val="19"/>
-          <w:szCs w:val="19"/>
-        </w:rPr>
-        <w:t xml:space="preserve"> </w:t>
-      </w:r>
-      <w:proofErr w:type="spellStart"/>
-      <w:r>
-        <w:rPr>
-          <w:rFonts w:ascii="Consolas" w:hAnsi="Consolas" w:cs="Consolas"/>
-          <w:color w:val="000000"/>
-          <w:sz w:val="19"/>
-          <w:szCs w:val="19"/>
-        </w:rPr>
-        <w:t>enemyB</w:t>
-      </w:r>
-      <w:proofErr w:type="spellEnd"/>
-      <w:r>
-        <w:rPr>
-          <w:rFonts w:ascii="Consolas" w:hAnsi="Consolas" w:cs="Consolas"/>
-          <w:color w:val="000000"/>
-          <w:sz w:val="19"/>
-          <w:szCs w:val="19"/>
-        </w:rPr>
-        <w:t>)</w:t>
-      </w:r>
-    </w:p>
-    <w:p>
-      <w:pPr>
-        <w:autoSpaceDE w:val="0"/>
-        <w:autoSpaceDN w:val="0"/>
-        <w:adjustRightInd w:val="0"/>
-        <w:spacing w:after="0" w:line="240" w:lineRule="auto"/>
-        <w:rPr>
-          <w:rFonts w:ascii="Consolas" w:hAnsi="Consolas" w:cs="Consolas"/>
-          <w:color w:val="000000"/>
-          <w:sz w:val="19"/>
-          <w:szCs w:val="19"/>
-        </w:rPr>
-      </w:pPr>
-      <w:r>
-        <w:rPr>
-          <w:rFonts w:ascii="Consolas" w:hAnsi="Consolas" w:cs="Consolas"/>
-          <w:color w:val="000000"/>
-          <w:sz w:val="19"/>
-          <w:szCs w:val="19"/>
-        </w:rPr>
-        <w:t xml:space="preserve">        {</w:t>
-      </w:r>
-    </w:p>
-    <w:p>
-      <w:pPr>
-        <w:autoSpaceDE w:val="0"/>
-        <w:autoSpaceDN w:val="0"/>
-        <w:adjustRightInd w:val="0"/>
-        <w:spacing w:after="0" w:line="240" w:lineRule="auto"/>
-        <w:rPr>
-          <w:rFonts w:ascii="Consolas" w:hAnsi="Consolas" w:cs="Consolas"/>
-          <w:color w:val="000000"/>
-          <w:sz w:val="19"/>
-          <w:szCs w:val="19"/>
-        </w:rPr>
-      </w:pPr>
-      <w:r>
-        <w:rPr>
-          <w:rFonts w:ascii="Consolas" w:hAnsi="Consolas" w:cs="Consolas"/>
-          <w:color w:val="000000"/>
-          <w:sz w:val="19"/>
-          <w:szCs w:val="19"/>
-        </w:rPr>
-        <w:t xml:space="preserve">            </w:t>
-      </w:r>
-      <w:proofErr w:type="spellStart"/>
-      <w:r>
-        <w:rPr>
-          <w:rFonts w:ascii="Consolas" w:hAnsi="Consolas" w:cs="Consolas"/>
-          <w:color w:val="000000"/>
-          <w:sz w:val="19"/>
-          <w:szCs w:val="19"/>
-        </w:rPr>
-        <w:t>enemyB.Die</w:t>
-      </w:r>
-      <w:proofErr w:type="spellEnd"/>
-      <w:r>
-        <w:rPr>
-          <w:rFonts w:ascii="Consolas" w:hAnsi="Consolas" w:cs="Consolas"/>
-          <w:color w:val="000000"/>
-          <w:sz w:val="19"/>
-          <w:szCs w:val="19"/>
-        </w:rPr>
-        <w:t>();</w:t>
-      </w:r>
-    </w:p>
-    <w:p>
-      <w:pPr>
-        <w:autoSpaceDE w:val="0"/>
-        <w:autoSpaceDN w:val="0"/>
-        <w:adjustRightInd w:val="0"/>
-        <w:spacing w:after="0" w:line="240" w:lineRule="auto"/>
-        <w:rPr>
-          <w:rFonts w:ascii="Consolas" w:hAnsi="Consolas" w:cs="Consolas"/>
-          <w:color w:val="000000"/>
-          <w:sz w:val="19"/>
-          <w:szCs w:val="19"/>
-        </w:rPr>
-      </w:pPr>
-      <w:r>
-        <w:rPr>
-          <w:rFonts w:ascii="Consolas" w:hAnsi="Consolas" w:cs="Consolas"/>
-          <w:color w:val="000000"/>
-          <w:sz w:val="19"/>
-          <w:szCs w:val="19"/>
-        </w:rPr>
-        <w:t xml:space="preserve">        }</w:t>
-      </w:r>
-    </w:p>
-    <w:p>
-      <w:pPr>
-        <w:autoSpaceDE w:val="0"/>
-        <w:autoSpaceDN w:val="0"/>
-        <w:adjustRightInd w:val="0"/>
-        <w:spacing w:after="0" w:line="240" w:lineRule="auto"/>
-        <w:rPr>
-          <w:rFonts w:ascii="Consolas" w:hAnsi="Consolas" w:cs="Consolas"/>
-          <w:color w:val="000000"/>
-          <w:sz w:val="19"/>
-          <w:szCs w:val="19"/>
-        </w:rPr>
-      </w:pPr>
-    </w:p>
-    <w:p>
-      <w:pPr>
-        <w:autoSpaceDE w:val="0"/>
-        <w:autoSpaceDN w:val="0"/>
-        <w:adjustRightInd w:val="0"/>
-        <w:spacing w:after="0" w:line="240" w:lineRule="auto"/>
-        <w:rPr>
-          <w:rFonts w:ascii="Consolas" w:hAnsi="Consolas" w:cs="Consolas"/>
-          <w:color w:val="000000"/>
-          <w:sz w:val="19"/>
-          <w:szCs w:val="19"/>
-        </w:rPr>
-      </w:pPr>
-      <w:r>
-        <w:rPr>
-          <w:rFonts w:ascii="Consolas" w:hAnsi="Consolas" w:cs="Consolas"/>
-          <w:color w:val="000000"/>
-          <w:sz w:val="19"/>
-          <w:szCs w:val="19"/>
-        </w:rPr>
-        <w:t xml:space="preserve">        </w:t>
-      </w:r>
-      <w:proofErr w:type="spellStart"/>
-      <w:r>
-        <w:rPr>
-          <w:rFonts w:ascii="Consolas" w:hAnsi="Consolas" w:cs="Consolas"/>
-          <w:color w:val="0000FF"/>
-          <w:sz w:val="19"/>
-          <w:szCs w:val="19"/>
-        </w:rPr>
-        <w:t>public</w:t>
-      </w:r>
-      <w:proofErr w:type="spellEnd"/>
-      <w:r>
-        <w:rPr>
-          <w:rFonts w:ascii="Consolas" w:hAnsi="Consolas" w:cs="Consolas"/>
-          <w:color w:val="000000"/>
-          <w:sz w:val="19"/>
-          <w:szCs w:val="19"/>
-        </w:rPr>
-        <w:t xml:space="preserve"> </w:t>
-      </w:r>
-      <w:proofErr w:type="spellStart"/>
-      <w:r>
-        <w:rPr>
-          <w:rFonts w:ascii="Consolas" w:hAnsi="Consolas" w:cs="Consolas"/>
-          <w:color w:val="0000FF"/>
-          <w:sz w:val="19"/>
-          <w:szCs w:val="19"/>
-        </w:rPr>
-        <w:t>void</w:t>
-      </w:r>
-      <w:proofErr w:type="spellEnd"/>
-      <w:r>
-        <w:rPr>
-          <w:rFonts w:ascii="Consolas" w:hAnsi="Consolas" w:cs="Consolas"/>
-          <w:color w:val="000000"/>
-          <w:sz w:val="19"/>
-          <w:szCs w:val="19"/>
-        </w:rPr>
-        <w:t xml:space="preserve"> Visit(Boss </w:t>
-      </w:r>
-      <w:proofErr w:type="spellStart"/>
-      <w:r>
-        <w:rPr>
-          <w:rFonts w:ascii="Consolas" w:hAnsi="Consolas" w:cs="Consolas"/>
-          <w:color w:val="000000"/>
-          <w:sz w:val="19"/>
-          <w:szCs w:val="19"/>
-        </w:rPr>
-        <w:t>boss</w:t>
-      </w:r>
-      <w:proofErr w:type="spellEnd"/>
-      <w:r>
-        <w:rPr>
-          <w:rFonts w:ascii="Consolas" w:hAnsi="Consolas" w:cs="Consolas"/>
-          <w:color w:val="000000"/>
-          <w:sz w:val="19"/>
-          <w:szCs w:val="19"/>
-        </w:rPr>
-        <w:t>)</w:t>
-      </w:r>
-    </w:p>
-    <w:p>
-      <w:pPr>
-        <w:autoSpaceDE w:val="0"/>
-        <w:autoSpaceDN w:val="0"/>
-        <w:adjustRightInd w:val="0"/>
-        <w:spacing w:after="0" w:line="240" w:lineRule="auto"/>
-        <w:rPr>
-          <w:rFonts w:ascii="Consolas" w:hAnsi="Consolas" w:cs="Consolas"/>
-          <w:color w:val="000000"/>
-          <w:sz w:val="19"/>
-          <w:szCs w:val="19"/>
-        </w:rPr>
-      </w:pPr>
-      <w:r>
-        <w:rPr>
-          <w:rFonts w:ascii="Consolas" w:hAnsi="Consolas" w:cs="Consolas"/>
-          <w:color w:val="000000"/>
-          <w:sz w:val="19"/>
-          <w:szCs w:val="19"/>
-        </w:rPr>
-        <w:t xml:space="preserve">        {</w:t>
-      </w:r>
-    </w:p>
-    <w:p>
-      <w:pPr>
-        <w:autoSpaceDE w:val="0"/>
-        <w:autoSpaceDN w:val="0"/>
-        <w:adjustRightInd w:val="0"/>
-        <w:spacing w:after="0" w:line="240" w:lineRule="auto"/>
-        <w:rPr>
-          <w:rFonts w:ascii="Consolas" w:hAnsi="Consolas" w:cs="Consolas"/>
-          <w:color w:val="000000"/>
-          <w:sz w:val="19"/>
-          <w:szCs w:val="19"/>
-        </w:rPr>
-      </w:pPr>
-      <w:r>
-        <w:rPr>
-          <w:rFonts w:ascii="Consolas" w:hAnsi="Consolas" w:cs="Consolas"/>
-          <w:color w:val="000000"/>
-          <w:sz w:val="19"/>
-          <w:szCs w:val="19"/>
-        </w:rPr>
-        <w:t xml:space="preserve">            </w:t>
-      </w:r>
-      <w:proofErr w:type="spellStart"/>
-      <w:r>
-        <w:rPr>
-          <w:rFonts w:ascii="Consolas" w:hAnsi="Consolas" w:cs="Consolas"/>
-          <w:color w:val="000000"/>
-          <w:sz w:val="19"/>
-          <w:szCs w:val="19"/>
-        </w:rPr>
-        <w:t>boss.Die</w:t>
-      </w:r>
-      <w:proofErr w:type="spellEnd"/>
-      <w:r>
-        <w:rPr>
-          <w:rFonts w:ascii="Consolas" w:hAnsi="Consolas" w:cs="Consolas"/>
-          <w:color w:val="000000"/>
-          <w:sz w:val="19"/>
-          <w:szCs w:val="19"/>
-        </w:rPr>
-        <w:t>();</w:t>
-      </w:r>
-    </w:p>
-    <w:p>
-      <w:pPr>
-        <w:autoSpaceDE w:val="0"/>
-        <w:autoSpaceDN w:val="0"/>
-        <w:adjustRightInd w:val="0"/>
-        <w:spacing w:after="0" w:line="240" w:lineRule="auto"/>
-        <w:rPr>
-          <w:rFonts w:ascii="Consolas" w:hAnsi="Consolas" w:cs="Consolas"/>
-          <w:color w:val="000000"/>
-          <w:sz w:val="19"/>
-          <w:szCs w:val="19"/>
-        </w:rPr>
-      </w:pPr>
-      <w:r>
-        <w:rPr>
-          <w:rFonts w:ascii="Consolas" w:hAnsi="Consolas" w:cs="Consolas"/>
-          <w:color w:val="000000"/>
-          <w:sz w:val="19"/>
-          <w:szCs w:val="19"/>
-        </w:rPr>
-        <w:t xml:space="preserve">        }</w:t>
-      </w:r>
-    </w:p>
-    <w:p>
-      <w:pPr>
-        <w:autoSpaceDE w:val="0"/>
-        <w:autoSpaceDN w:val="0"/>
-        <w:adjustRightInd w:val="0"/>
-        <w:spacing w:after="0" w:line="240" w:lineRule="auto"/>
-        <w:rPr>
-          <w:rFonts w:ascii="Consolas" w:hAnsi="Consolas" w:cs="Consolas"/>
-          <w:color w:val="000000"/>
-          <w:sz w:val="19"/>
-          <w:szCs w:val="19"/>
-        </w:rPr>
-      </w:pPr>
-      <w:r>
-        <w:rPr>
-          <w:rFonts w:ascii="Consolas" w:hAnsi="Consolas" w:cs="Consolas"/>
-          <w:color w:val="000000"/>
-          <w:sz w:val="19"/>
-          <w:szCs w:val="19"/>
-        </w:rPr>
-        <w:t xml:space="preserve">    }</w:t>
-      </w:r>
-    </w:p>
-    <w:p>
-      <w:pPr>
-        <w:autoSpaceDE w:val="0"/>
-        <w:autoSpaceDN w:val="0"/>
-        <w:adjustRightInd w:val="0"/>
-        <w:spacing w:after="0" w:line="240" w:lineRule="auto"/>
-        <w:rPr>
-          <w:rFonts w:ascii="Consolas" w:hAnsi="Consolas" w:cs="Consolas"/>
-          <w:color w:val="000000"/>
-          <w:sz w:val="19"/>
-          <w:szCs w:val="19"/>
-        </w:rPr>
-      </w:pPr>
-      <w:r>
-        <w:rPr>
-          <w:rFonts w:ascii="Consolas" w:hAnsi="Consolas" w:cs="Consolas"/>
-          <w:color w:val="000000"/>
-          <w:sz w:val="19"/>
-          <w:szCs w:val="19"/>
-        </w:rPr>
-        <w:t>}</w:t>
-      </w:r>
-    </w:p>
-    <w:p/>
-    <w:p/>
-    <w:p>
-      <w:pPr>
-        <w:autoSpaceDE w:val="0"/>
-        <w:autoSpaceDN w:val="0"/>
-        <w:adjustRightInd w:val="0"/>
-        <w:spacing w:after="0" w:line="240" w:lineRule="auto"/>
-        <w:rPr>
-          <w:rFonts w:ascii="Consolas" w:hAnsi="Consolas" w:cs="Consolas"/>
-          <w:color w:val="000000"/>
-          <w:sz w:val="19"/>
-          <w:szCs w:val="19"/>
-        </w:rPr>
-      </w:pPr>
-      <w:proofErr w:type="spellStart"/>
-      <w:r>
-        <w:rPr>
-          <w:rFonts w:ascii="Consolas" w:hAnsi="Consolas" w:cs="Consolas"/>
-          <w:color w:val="0000FF"/>
-          <w:sz w:val="19"/>
-          <w:szCs w:val="19"/>
-        </w:rPr>
-        <w:t>using</w:t>
-      </w:r>
-      <w:proofErr w:type="spellEnd"/>
-      <w:r>
-        <w:rPr>
-          <w:rFonts w:ascii="Consolas" w:hAnsi="Consolas" w:cs="Consolas"/>
-          <w:color w:val="000000"/>
-          <w:sz w:val="19"/>
-          <w:szCs w:val="19"/>
-        </w:rPr>
-        <w:t xml:space="preserve"> </w:t>
-      </w:r>
-      <w:proofErr w:type="spellStart"/>
-      <w:r>
-        <w:rPr>
-          <w:rFonts w:ascii="Consolas" w:hAnsi="Consolas" w:cs="Consolas"/>
-          <w:color w:val="000000"/>
-          <w:sz w:val="19"/>
-          <w:szCs w:val="19"/>
-        </w:rPr>
-        <w:t>Microsoft.Xna.Framework</w:t>
-      </w:r>
-      <w:proofErr w:type="spellEnd"/>
-      <w:r>
-        <w:rPr>
-          <w:rFonts w:ascii="Consolas" w:hAnsi="Consolas" w:cs="Consolas"/>
-          <w:color w:val="000000"/>
-          <w:sz w:val="19"/>
-          <w:szCs w:val="19"/>
-        </w:rPr>
-        <w:t>;</w:t>
-      </w:r>
-    </w:p>
-    <w:p>
-      <w:pPr>
-        <w:autoSpaceDE w:val="0"/>
-        <w:autoSpaceDN w:val="0"/>
-        <w:adjustRightInd w:val="0"/>
-        <w:spacing w:after="0" w:line="240" w:lineRule="auto"/>
-        <w:rPr>
-          <w:rFonts w:ascii="Consolas" w:hAnsi="Consolas" w:cs="Consolas"/>
-          <w:color w:val="000000"/>
-          <w:sz w:val="19"/>
-          <w:szCs w:val="19"/>
-        </w:rPr>
-      </w:pPr>
-      <w:proofErr w:type="spellStart"/>
-      <w:r>
-        <w:rPr>
-          <w:rFonts w:ascii="Consolas" w:hAnsi="Consolas" w:cs="Consolas"/>
-          <w:color w:val="0000FF"/>
-          <w:sz w:val="19"/>
-          <w:szCs w:val="19"/>
-        </w:rPr>
-        <w:t>using</w:t>
-      </w:r>
-      <w:proofErr w:type="spellEnd"/>
-      <w:r>
-        <w:rPr>
-          <w:rFonts w:ascii="Consolas" w:hAnsi="Consolas" w:cs="Consolas"/>
-          <w:color w:val="000000"/>
-          <w:sz w:val="19"/>
-          <w:szCs w:val="19"/>
-        </w:rPr>
-        <w:t xml:space="preserve"> </w:t>
-      </w:r>
-      <w:proofErr w:type="spellStart"/>
-      <w:r>
-        <w:rPr>
-          <w:rFonts w:ascii="Consolas" w:hAnsi="Consolas" w:cs="Consolas"/>
-          <w:color w:val="000000"/>
-          <w:sz w:val="19"/>
-          <w:szCs w:val="19"/>
-        </w:rPr>
-        <w:t>Microsoft.Xna.Framework.Graphics</w:t>
-      </w:r>
-      <w:proofErr w:type="spellEnd"/>
-      <w:r>
-        <w:rPr>
-          <w:rFonts w:ascii="Consolas" w:hAnsi="Consolas" w:cs="Consolas"/>
-          <w:color w:val="000000"/>
-          <w:sz w:val="19"/>
-          <w:szCs w:val="19"/>
-        </w:rPr>
-        <w:t>;</w:t>
-      </w:r>
-    </w:p>
-    <w:p>
-      <w:pPr>
-        <w:autoSpaceDE w:val="0"/>
-        <w:autoSpaceDN w:val="0"/>
-        <w:adjustRightInd w:val="0"/>
-        <w:spacing w:after="0" w:line="240" w:lineRule="auto"/>
-        <w:rPr>
-          <w:rFonts w:ascii="Consolas" w:hAnsi="Consolas" w:cs="Consolas"/>
-          <w:color w:val="000000"/>
-          <w:sz w:val="19"/>
-          <w:szCs w:val="19"/>
-        </w:rPr>
-      </w:pPr>
-      <w:proofErr w:type="spellStart"/>
-      <w:r>
-        <w:rPr>
-          <w:rFonts w:ascii="Consolas" w:hAnsi="Consolas" w:cs="Consolas"/>
-          <w:color w:val="0000FF"/>
-          <w:sz w:val="19"/>
-          <w:szCs w:val="19"/>
-        </w:rPr>
-        <w:t>using</w:t>
-      </w:r>
-      <w:proofErr w:type="spellEnd"/>
-      <w:r>
-        <w:rPr>
-          <w:rFonts w:ascii="Consolas" w:hAnsi="Consolas" w:cs="Consolas"/>
-          <w:color w:val="000000"/>
-          <w:sz w:val="19"/>
-          <w:szCs w:val="19"/>
-        </w:rPr>
-        <w:t xml:space="preserve"> </w:t>
-      </w:r>
-      <w:proofErr w:type="spellStart"/>
-      <w:r>
-        <w:rPr>
-          <w:rFonts w:ascii="Consolas" w:hAnsi="Consolas" w:cs="Consolas"/>
-          <w:color w:val="000000"/>
-          <w:sz w:val="19"/>
-          <w:szCs w:val="19"/>
-        </w:rPr>
-        <w:t>Shooter.Interfaces</w:t>
-      </w:r>
-      <w:proofErr w:type="spellEnd"/>
-      <w:r>
-        <w:rPr>
-          <w:rFonts w:ascii="Consolas" w:hAnsi="Consolas" w:cs="Consolas"/>
-          <w:color w:val="000000"/>
-          <w:sz w:val="19"/>
-          <w:szCs w:val="19"/>
-        </w:rPr>
-        <w:t>;</w:t>
-      </w:r>
-    </w:p>
-    <w:p>
-      <w:pPr>
-        <w:autoSpaceDE w:val="0"/>
-        <w:autoSpaceDN w:val="0"/>
-        <w:adjustRightInd w:val="0"/>
-        <w:spacing w:after="0" w:line="240" w:lineRule="auto"/>
-        <w:rPr>
-          <w:rFonts w:ascii="Consolas" w:hAnsi="Consolas" w:cs="Consolas"/>
-          <w:color w:val="000000"/>
-          <w:sz w:val="19"/>
-          <w:szCs w:val="19"/>
-        </w:rPr>
-      </w:pPr>
-      <w:proofErr w:type="spellStart"/>
-      <w:r>
-        <w:rPr>
-          <w:rFonts w:ascii="Consolas" w:hAnsi="Consolas" w:cs="Consolas"/>
-          <w:color w:val="0000FF"/>
-          <w:sz w:val="19"/>
-          <w:szCs w:val="19"/>
-        </w:rPr>
-        <w:t>using</w:t>
-      </w:r>
-      <w:proofErr w:type="spellEnd"/>
-      <w:r>
-        <w:rPr>
-          <w:rFonts w:ascii="Consolas" w:hAnsi="Consolas" w:cs="Consolas"/>
-          <w:color w:val="000000"/>
-          <w:sz w:val="19"/>
-          <w:szCs w:val="19"/>
-        </w:rPr>
-        <w:t xml:space="preserve"> </w:t>
-      </w:r>
-      <w:proofErr w:type="spellStart"/>
-      <w:r>
-        <w:rPr>
-          <w:rFonts w:ascii="Consolas" w:hAnsi="Consolas" w:cs="Consolas"/>
-          <w:color w:val="000000"/>
-          <w:sz w:val="19"/>
-          <w:szCs w:val="19"/>
-        </w:rPr>
-        <w:t>Shooter.PatternClasses</w:t>
-      </w:r>
-      <w:proofErr w:type="spellEnd"/>
-      <w:r>
-        <w:rPr>
-          <w:rFonts w:ascii="Consolas" w:hAnsi="Consolas" w:cs="Consolas"/>
-          <w:color w:val="000000"/>
-          <w:sz w:val="19"/>
-          <w:szCs w:val="19"/>
-        </w:rPr>
-        <w:t>;</w:t>
-      </w:r>
-    </w:p>
-    <w:p>
-      <w:pPr>
-        <w:autoSpaceDE w:val="0"/>
-        <w:autoSpaceDN w:val="0"/>
-        <w:adjustRightInd w:val="0"/>
-        <w:spacing w:after="0" w:line="240" w:lineRule="auto"/>
-        <w:rPr>
-          <w:rFonts w:ascii="Consolas" w:hAnsi="Consolas" w:cs="Consolas"/>
-          <w:color w:val="000000"/>
-          <w:sz w:val="19"/>
-          <w:szCs w:val="19"/>
-        </w:rPr>
-      </w:pPr>
-    </w:p>
-    <w:p>
-      <w:pPr>
-        <w:autoSpaceDE w:val="0"/>
-        <w:autoSpaceDN w:val="0"/>
-        <w:adjustRightInd w:val="0"/>
-        <w:spacing w:after="0" w:line="240" w:lineRule="auto"/>
-        <w:rPr>
-          <w:rFonts w:ascii="Consolas" w:hAnsi="Consolas" w:cs="Consolas"/>
-          <w:color w:val="000000"/>
-          <w:sz w:val="19"/>
-          <w:szCs w:val="19"/>
-        </w:rPr>
-      </w:pPr>
-      <w:proofErr w:type="spellStart"/>
-      <w:r>
-        <w:rPr>
-          <w:rFonts w:ascii="Consolas" w:hAnsi="Consolas" w:cs="Consolas"/>
-          <w:color w:val="0000FF"/>
-          <w:sz w:val="19"/>
-          <w:szCs w:val="19"/>
-        </w:rPr>
-        <w:t>namespace</w:t>
-      </w:r>
-      <w:proofErr w:type="spellEnd"/>
-      <w:r>
-        <w:rPr>
-          <w:rFonts w:ascii="Consolas" w:hAnsi="Consolas" w:cs="Consolas"/>
-          <w:color w:val="000000"/>
-          <w:sz w:val="19"/>
-          <w:szCs w:val="19"/>
-        </w:rPr>
-        <w:t xml:space="preserve"> </w:t>
-      </w:r>
-      <w:proofErr w:type="spellStart"/>
-      <w:r>
-        <w:rPr>
-          <w:rFonts w:ascii="Consolas" w:hAnsi="Consolas" w:cs="Consolas"/>
-          <w:color w:val="000000"/>
-          <w:sz w:val="19"/>
-          <w:szCs w:val="19"/>
-        </w:rPr>
-        <w:t>Shooter.Classes</w:t>
-      </w:r>
-      <w:proofErr w:type="spellEnd"/>
-    </w:p>
-    <w:p>
-      <w:pPr>
-        <w:autoSpaceDE w:val="0"/>
-        <w:autoSpaceDN w:val="0"/>
-        <w:adjustRightInd w:val="0"/>
-        <w:spacing w:after="0" w:line="240" w:lineRule="auto"/>
-        <w:rPr>
-          <w:rFonts w:ascii="Consolas" w:hAnsi="Consolas" w:cs="Consolas"/>
-          <w:color w:val="000000"/>
-          <w:sz w:val="19"/>
-          <w:szCs w:val="19"/>
-        </w:rPr>
-      </w:pPr>
-      <w:r>
-        <w:rPr>
-          <w:rFonts w:ascii="Consolas" w:hAnsi="Consolas" w:cs="Consolas"/>
-          <w:color w:val="000000"/>
-          <w:sz w:val="19"/>
-          <w:szCs w:val="19"/>
-        </w:rPr>
-        <w:t>{</w:t>
-      </w:r>
-    </w:p>
-    <w:p>
-      <w:pPr>
-        <w:autoSpaceDE w:val="0"/>
-        <w:autoSpaceDN w:val="0"/>
-        <w:adjustRightInd w:val="0"/>
-        <w:spacing w:after="0" w:line="240" w:lineRule="auto"/>
-        <w:rPr>
-          <w:rFonts w:ascii="Consolas" w:hAnsi="Consolas" w:cs="Consolas"/>
-          <w:color w:val="000000"/>
-          <w:sz w:val="19"/>
-          <w:szCs w:val="19"/>
-        </w:rPr>
-      </w:pPr>
-      <w:r>
-        <w:rPr>
-          <w:rFonts w:ascii="Consolas" w:hAnsi="Consolas" w:cs="Consolas"/>
-          <w:color w:val="000000"/>
-          <w:sz w:val="19"/>
-          <w:szCs w:val="19"/>
-        </w:rPr>
-        <w:t xml:space="preserve">    </w:t>
-      </w:r>
-      <w:proofErr w:type="spellStart"/>
-      <w:r>
-        <w:rPr>
-          <w:rFonts w:ascii="Consolas" w:hAnsi="Consolas" w:cs="Consolas"/>
-          <w:color w:val="0000FF"/>
-          <w:sz w:val="19"/>
-          <w:szCs w:val="19"/>
-        </w:rPr>
-        <w:t>public</w:t>
-      </w:r>
-      <w:proofErr w:type="spellEnd"/>
-      <w:r>
-        <w:rPr>
-          <w:rFonts w:ascii="Consolas" w:hAnsi="Consolas" w:cs="Consolas"/>
-          <w:color w:val="000000"/>
-          <w:sz w:val="19"/>
-          <w:szCs w:val="19"/>
-        </w:rPr>
-        <w:t xml:space="preserve"> </w:t>
-      </w:r>
-      <w:proofErr w:type="spellStart"/>
-      <w:r>
-        <w:rPr>
-          <w:rFonts w:ascii="Consolas" w:hAnsi="Consolas" w:cs="Consolas"/>
-          <w:color w:val="0000FF"/>
-          <w:sz w:val="19"/>
-          <w:szCs w:val="19"/>
-        </w:rPr>
-        <w:t>class</w:t>
-      </w:r>
-      <w:proofErr w:type="spellEnd"/>
-      <w:r>
-        <w:rPr>
-          <w:rFonts w:ascii="Consolas" w:hAnsi="Consolas" w:cs="Consolas"/>
-          <w:color w:val="000000"/>
-          <w:sz w:val="19"/>
-          <w:szCs w:val="19"/>
-        </w:rPr>
-        <w:t xml:space="preserve"> </w:t>
-      </w:r>
-      <w:proofErr w:type="spellStart"/>
-      <w:r>
-        <w:rPr>
-          <w:rFonts w:ascii="Consolas" w:hAnsi="Consolas" w:cs="Consolas"/>
-          <w:color w:val="2B91AF"/>
-          <w:sz w:val="19"/>
-          <w:szCs w:val="19"/>
-        </w:rPr>
-        <w:t>EnemyB</w:t>
-      </w:r>
-      <w:proofErr w:type="spellEnd"/>
-      <w:r>
-        <w:rPr>
-          <w:rFonts w:ascii="Consolas" w:hAnsi="Consolas" w:cs="Consolas"/>
-          <w:color w:val="000000"/>
-          <w:sz w:val="19"/>
-          <w:szCs w:val="19"/>
-        </w:rPr>
-        <w:t xml:space="preserve"> : </w:t>
-      </w:r>
-      <w:proofErr w:type="spellStart"/>
-      <w:r>
-        <w:rPr>
-          <w:rFonts w:ascii="Consolas" w:hAnsi="Consolas" w:cs="Consolas"/>
-          <w:color w:val="000000"/>
-          <w:sz w:val="19"/>
-          <w:szCs w:val="19"/>
-        </w:rPr>
-        <w:t>Enemy</w:t>
-      </w:r>
-      <w:proofErr w:type="spellEnd"/>
-    </w:p>
-    <w:p>
-      <w:pPr>
-        <w:autoSpaceDE w:val="0"/>
-        <w:autoSpaceDN w:val="0"/>
-        <w:adjustRightInd w:val="0"/>
-        <w:spacing w:after="0" w:line="240" w:lineRule="auto"/>
-        <w:rPr>
-          <w:rFonts w:ascii="Consolas" w:hAnsi="Consolas" w:cs="Consolas"/>
-          <w:color w:val="000000"/>
-          <w:sz w:val="19"/>
-          <w:szCs w:val="19"/>
-        </w:rPr>
-      </w:pPr>
-      <w:r>
-        <w:rPr>
-          <w:rFonts w:ascii="Consolas" w:hAnsi="Consolas" w:cs="Consolas"/>
-          <w:color w:val="000000"/>
-          <w:sz w:val="19"/>
-          <w:szCs w:val="19"/>
-        </w:rPr>
-        <w:t xml:space="preserve">    {</w:t>
-      </w:r>
-    </w:p>
-    <w:p>
-      <w:pPr>
-        <w:autoSpaceDE w:val="0"/>
-        <w:autoSpaceDN w:val="0"/>
-        <w:adjustRightInd w:val="0"/>
-        <w:spacing w:after="0" w:line="240" w:lineRule="auto"/>
-        <w:rPr>
-          <w:rFonts w:ascii="Consolas" w:hAnsi="Consolas" w:cs="Consolas"/>
-          <w:color w:val="000000"/>
-          <w:sz w:val="19"/>
-          <w:szCs w:val="19"/>
-        </w:rPr>
-      </w:pPr>
-      <w:r>
-        <w:rPr>
-          <w:rFonts w:ascii="Consolas" w:hAnsi="Consolas" w:cs="Consolas"/>
-          <w:color w:val="000000"/>
-          <w:sz w:val="19"/>
-          <w:szCs w:val="19"/>
-        </w:rPr>
-        <w:t xml:space="preserve">        </w:t>
-      </w:r>
-      <w:proofErr w:type="spellStart"/>
-      <w:r>
-        <w:rPr>
-          <w:rFonts w:ascii="Consolas" w:hAnsi="Consolas" w:cs="Consolas"/>
-          <w:color w:val="0000FF"/>
-          <w:sz w:val="19"/>
-          <w:szCs w:val="19"/>
-        </w:rPr>
-        <w:t>public</w:t>
-      </w:r>
-      <w:proofErr w:type="spellEnd"/>
-      <w:r>
-        <w:rPr>
-          <w:rFonts w:ascii="Consolas" w:hAnsi="Consolas" w:cs="Consolas"/>
-          <w:color w:val="000000"/>
-          <w:sz w:val="19"/>
-          <w:szCs w:val="19"/>
-        </w:rPr>
-        <w:t xml:space="preserve"> </w:t>
-      </w:r>
-      <w:proofErr w:type="spellStart"/>
-      <w:r>
-        <w:rPr>
-          <w:rFonts w:ascii="Consolas" w:hAnsi="Consolas" w:cs="Consolas"/>
-          <w:color w:val="000000"/>
-          <w:sz w:val="19"/>
-          <w:szCs w:val="19"/>
-        </w:rPr>
-        <w:t>EnemyB</w:t>
-      </w:r>
-      <w:proofErr w:type="spellEnd"/>
-      <w:r>
-        <w:rPr>
-          <w:rFonts w:ascii="Consolas" w:hAnsi="Consolas" w:cs="Consolas"/>
-          <w:color w:val="000000"/>
-          <w:sz w:val="19"/>
-          <w:szCs w:val="19"/>
-        </w:rPr>
-        <w:t>(</w:t>
-      </w:r>
-      <w:proofErr w:type="spellStart"/>
-      <w:r>
-        <w:rPr>
-          <w:rFonts w:ascii="Consolas" w:hAnsi="Consolas" w:cs="Consolas"/>
-          <w:color w:val="000000"/>
-          <w:sz w:val="19"/>
-          <w:szCs w:val="19"/>
-        </w:rPr>
-        <w:t>IPathFinding</w:t>
-      </w:r>
-      <w:proofErr w:type="spellEnd"/>
-      <w:r>
-        <w:rPr>
-          <w:rFonts w:ascii="Consolas" w:hAnsi="Consolas" w:cs="Consolas"/>
-          <w:color w:val="000000"/>
-          <w:sz w:val="19"/>
-          <w:szCs w:val="19"/>
-        </w:rPr>
-        <w:t xml:space="preserve"> </w:t>
-      </w:r>
-      <w:proofErr w:type="spellStart"/>
-      <w:r>
-        <w:rPr>
-          <w:rFonts w:ascii="Consolas" w:hAnsi="Consolas" w:cs="Consolas"/>
-          <w:color w:val="000000"/>
-          <w:sz w:val="19"/>
-          <w:szCs w:val="19"/>
-        </w:rPr>
-        <w:t>pathFinder</w:t>
-      </w:r>
-      <w:proofErr w:type="spellEnd"/>
-      <w:r>
-        <w:rPr>
-          <w:rFonts w:ascii="Consolas" w:hAnsi="Consolas" w:cs="Consolas"/>
-          <w:color w:val="000000"/>
-          <w:sz w:val="19"/>
-          <w:szCs w:val="19"/>
-        </w:rPr>
-        <w:t xml:space="preserve">, </w:t>
-      </w:r>
-      <w:proofErr w:type="spellStart"/>
-      <w:r>
-        <w:rPr>
-          <w:rFonts w:ascii="Consolas" w:hAnsi="Consolas" w:cs="Consolas"/>
-          <w:color w:val="000000"/>
-          <w:sz w:val="19"/>
-          <w:szCs w:val="19"/>
-        </w:rPr>
-        <w:t>IWeapon</w:t>
-      </w:r>
-      <w:proofErr w:type="spellEnd"/>
-      <w:r>
-        <w:rPr>
-          <w:rFonts w:ascii="Consolas" w:hAnsi="Consolas" w:cs="Consolas"/>
-          <w:color w:val="000000"/>
-          <w:sz w:val="19"/>
-          <w:szCs w:val="19"/>
-        </w:rPr>
-        <w:t xml:space="preserve"> </w:t>
-      </w:r>
-      <w:proofErr w:type="spellStart"/>
-      <w:r>
-        <w:rPr>
-          <w:rFonts w:ascii="Consolas" w:hAnsi="Consolas" w:cs="Consolas"/>
-          <w:color w:val="000000"/>
-          <w:sz w:val="19"/>
-          <w:szCs w:val="19"/>
-        </w:rPr>
-        <w:t>weapon</w:t>
-      </w:r>
-      <w:proofErr w:type="spellEnd"/>
-      <w:r>
-        <w:rPr>
-          <w:rFonts w:ascii="Consolas" w:hAnsi="Consolas" w:cs="Consolas"/>
-          <w:color w:val="000000"/>
-          <w:sz w:val="19"/>
-          <w:szCs w:val="19"/>
-        </w:rPr>
-        <w:t xml:space="preserve">, </w:t>
-      </w:r>
-      <w:proofErr w:type="spellStart"/>
-      <w:r>
-        <w:rPr>
-          <w:rFonts w:ascii="Consolas" w:hAnsi="Consolas" w:cs="Consolas"/>
-          <w:color w:val="000000"/>
-          <w:sz w:val="19"/>
-          <w:szCs w:val="19"/>
-        </w:rPr>
-        <w:t>IPlayer</w:t>
-      </w:r>
-      <w:proofErr w:type="spellEnd"/>
-      <w:r>
-        <w:rPr>
-          <w:rFonts w:ascii="Consolas" w:hAnsi="Consolas" w:cs="Consolas"/>
-          <w:color w:val="000000"/>
-          <w:sz w:val="19"/>
-          <w:szCs w:val="19"/>
-        </w:rPr>
-        <w:t xml:space="preserve"> </w:t>
-      </w:r>
-      <w:proofErr w:type="spellStart"/>
-      <w:r>
-        <w:rPr>
-          <w:rFonts w:ascii="Consolas" w:hAnsi="Consolas" w:cs="Consolas"/>
-          <w:color w:val="000000"/>
-          <w:sz w:val="19"/>
-          <w:szCs w:val="19"/>
-        </w:rPr>
-        <w:t>player</w:t>
-      </w:r>
-      <w:proofErr w:type="spellEnd"/>
-      <w:r>
-        <w:rPr>
-          <w:rFonts w:ascii="Consolas" w:hAnsi="Consolas" w:cs="Consolas"/>
-          <w:color w:val="000000"/>
-          <w:sz w:val="19"/>
-          <w:szCs w:val="19"/>
-        </w:rPr>
-        <w:t xml:space="preserve">, </w:t>
-      </w:r>
-      <w:proofErr w:type="spellStart"/>
-      <w:r>
-        <w:rPr>
-          <w:rFonts w:ascii="Consolas" w:hAnsi="Consolas" w:cs="Consolas"/>
-          <w:color w:val="0000FF"/>
-          <w:sz w:val="19"/>
-          <w:szCs w:val="19"/>
+      <w:r>
+        <w:rPr>
+          <w:rFonts w:ascii="Consolas" w:hAnsi="Consolas" w:cs="Consolas"/>
+          <w:noProof/>
+          <w:color w:val="000000"/>
+          <w:sz w:val="19"/>
+          <w:szCs w:val="19"/>
+          <w:lang w:val="en-US"/>
+        </w:rPr>
+        <w:t xml:space="preserve"> EnemyB(IPathFinding pathFinder, IWeapon weapon, IPlayer player, </w:t>
+      </w:r>
+      <w:r>
+        <w:rPr>
+          <w:rFonts w:ascii="Consolas" w:hAnsi="Consolas" w:cs="Consolas"/>
+          <w:noProof/>
+          <w:color w:val="0000FF"/>
+          <w:sz w:val="19"/>
+          <w:szCs w:val="19"/>
+          <w:lang w:val="en-US"/>
         </w:rPr>
         <w:t>int</w:t>
       </w:r>
-      <w:proofErr w:type="spellEnd"/>
-      <w:r>
-        <w:rPr>
-          <w:rFonts w:ascii="Consolas" w:hAnsi="Consolas" w:cs="Consolas"/>
-          <w:color w:val="000000"/>
-          <w:sz w:val="19"/>
-          <w:szCs w:val="19"/>
-        </w:rPr>
-        <w:t xml:space="preserve"> </w:t>
-      </w:r>
-      <w:proofErr w:type="spellStart"/>
-      <w:r>
-        <w:rPr>
-          <w:rFonts w:ascii="Consolas" w:hAnsi="Consolas" w:cs="Consolas"/>
-          <w:color w:val="000000"/>
-          <w:sz w:val="19"/>
-          <w:szCs w:val="19"/>
-        </w:rPr>
-        <w:t>lifePoints</w:t>
-      </w:r>
-      <w:proofErr w:type="spellEnd"/>
-      <w:r>
-        <w:rPr>
-          <w:rFonts w:ascii="Consolas" w:hAnsi="Consolas" w:cs="Consolas"/>
-          <w:color w:val="000000"/>
-          <w:sz w:val="19"/>
-          <w:szCs w:val="19"/>
-        </w:rPr>
-        <w:t xml:space="preserve">, Vector2 </w:t>
-      </w:r>
-      <w:proofErr w:type="spellStart"/>
-      <w:r>
-        <w:rPr>
-          <w:rFonts w:ascii="Consolas" w:hAnsi="Consolas" w:cs="Consolas"/>
-          <w:color w:val="000000"/>
-          <w:sz w:val="19"/>
-          <w:szCs w:val="19"/>
-        </w:rPr>
-        <w:t>position</w:t>
-      </w:r>
-      <w:proofErr w:type="spellEnd"/>
-      <w:r>
-        <w:rPr>
-          <w:rFonts w:ascii="Consolas" w:hAnsi="Consolas" w:cs="Consolas"/>
-          <w:color w:val="000000"/>
-          <w:sz w:val="19"/>
-          <w:szCs w:val="19"/>
-        </w:rPr>
-        <w:t xml:space="preserve">, Texture2D </w:t>
-      </w:r>
-      <w:proofErr w:type="spellStart"/>
-      <w:r>
-        <w:rPr>
-          <w:rFonts w:ascii="Consolas" w:hAnsi="Consolas" w:cs="Consolas"/>
-          <w:color w:val="000000"/>
-          <w:sz w:val="19"/>
-          <w:szCs w:val="19"/>
-        </w:rPr>
-        <w:t>texture</w:t>
-      </w:r>
-      <w:proofErr w:type="spellEnd"/>
-      <w:r>
-        <w:rPr>
-          <w:rFonts w:ascii="Consolas" w:hAnsi="Consolas" w:cs="Consolas"/>
-          <w:color w:val="000000"/>
-          <w:sz w:val="19"/>
-          <w:szCs w:val="19"/>
-        </w:rPr>
-        <w:t xml:space="preserve">) : </w:t>
-      </w:r>
-      <w:r>
-        <w:rPr>
-          <w:rFonts w:ascii="Consolas" w:hAnsi="Consolas" w:cs="Consolas"/>
-          <w:color w:val="0000FF"/>
-          <w:sz w:val="19"/>
-          <w:szCs w:val="19"/>
+      <w:r>
+        <w:rPr>
+          <w:rFonts w:ascii="Consolas" w:hAnsi="Consolas" w:cs="Consolas"/>
+          <w:noProof/>
+          <w:color w:val="000000"/>
+          <w:sz w:val="19"/>
+          <w:szCs w:val="19"/>
+          <w:lang w:val="en-US"/>
+        </w:rPr>
+        <w:t xml:space="preserve"> lifePoints, Vector2 position, Texture2D texture) : </w:t>
+      </w:r>
+      <w:r>
+        <w:rPr>
+          <w:rFonts w:ascii="Consolas" w:hAnsi="Consolas" w:cs="Consolas"/>
+          <w:noProof/>
+          <w:color w:val="0000FF"/>
+          <w:sz w:val="19"/>
+          <w:szCs w:val="19"/>
+          <w:lang w:val="en-US"/>
         </w:rPr>
         <w:t>base</w:t>
       </w:r>
       <w:r>
         <w:rPr>
           <w:rFonts w:ascii="Consolas" w:hAnsi="Consolas" w:cs="Consolas"/>
-          <w:color w:val="000000"/>
-          <w:sz w:val="19"/>
-          <w:szCs w:val="19"/>
-        </w:rPr>
-        <w:t>(</w:t>
-      </w:r>
-      <w:proofErr w:type="spellStart"/>
-      <w:r>
-        <w:rPr>
-          <w:rFonts w:ascii="Consolas" w:hAnsi="Consolas" w:cs="Consolas"/>
-          <w:color w:val="000000"/>
-          <w:sz w:val="19"/>
-          <w:szCs w:val="19"/>
-        </w:rPr>
-        <w:t>pathFinder</w:t>
-      </w:r>
-      <w:proofErr w:type="spellEnd"/>
-      <w:r>
-        <w:rPr>
-          <w:rFonts w:ascii="Consolas" w:hAnsi="Consolas" w:cs="Consolas"/>
-          <w:color w:val="000000"/>
-          <w:sz w:val="19"/>
-          <w:szCs w:val="19"/>
-        </w:rPr>
-        <w:t xml:space="preserve">, </w:t>
-      </w:r>
-      <w:proofErr w:type="spellStart"/>
-      <w:r>
-        <w:rPr>
-          <w:rFonts w:ascii="Consolas" w:hAnsi="Consolas" w:cs="Consolas"/>
-          <w:color w:val="000000"/>
-          <w:sz w:val="19"/>
-          <w:szCs w:val="19"/>
-        </w:rPr>
-        <w:t>weapon</w:t>
-      </w:r>
-      <w:proofErr w:type="spellEnd"/>
-      <w:r>
-        <w:rPr>
-          <w:rFonts w:ascii="Consolas" w:hAnsi="Consolas" w:cs="Consolas"/>
-          <w:color w:val="000000"/>
-          <w:sz w:val="19"/>
-          <w:szCs w:val="19"/>
-        </w:rPr>
-        <w:t xml:space="preserve">, </w:t>
-      </w:r>
-      <w:proofErr w:type="spellStart"/>
-      <w:r>
-        <w:rPr>
-          <w:rFonts w:ascii="Consolas" w:hAnsi="Consolas" w:cs="Consolas"/>
-          <w:color w:val="000000"/>
-          <w:sz w:val="19"/>
-          <w:szCs w:val="19"/>
-        </w:rPr>
-        <w:t>player</w:t>
-      </w:r>
-      <w:proofErr w:type="spellEnd"/>
-      <w:r>
-        <w:rPr>
-          <w:rFonts w:ascii="Consolas" w:hAnsi="Consolas" w:cs="Consolas"/>
-          <w:color w:val="000000"/>
-          <w:sz w:val="19"/>
-          <w:szCs w:val="19"/>
-        </w:rPr>
-        <w:t xml:space="preserve">, </w:t>
-      </w:r>
-      <w:proofErr w:type="spellStart"/>
-      <w:r>
-        <w:rPr>
-          <w:rFonts w:ascii="Consolas" w:hAnsi="Consolas" w:cs="Consolas"/>
-          <w:color w:val="000000"/>
-          <w:sz w:val="19"/>
-          <w:szCs w:val="19"/>
-        </w:rPr>
-        <w:t>lifePoints</w:t>
-      </w:r>
-      <w:proofErr w:type="spellEnd"/>
-      <w:r>
-        <w:rPr>
-          <w:rFonts w:ascii="Consolas" w:hAnsi="Consolas" w:cs="Consolas"/>
-          <w:color w:val="000000"/>
-          <w:sz w:val="19"/>
-          <w:szCs w:val="19"/>
-        </w:rPr>
-        <w:t xml:space="preserve">, </w:t>
-      </w:r>
-      <w:proofErr w:type="spellStart"/>
-      <w:r>
-        <w:rPr>
-          <w:rFonts w:ascii="Consolas" w:hAnsi="Consolas" w:cs="Consolas"/>
-          <w:color w:val="000000"/>
-          <w:sz w:val="19"/>
-          <w:szCs w:val="19"/>
-        </w:rPr>
-        <w:t>position</w:t>
-      </w:r>
-      <w:proofErr w:type="spellEnd"/>
-      <w:r>
-        <w:rPr>
-          <w:rFonts w:ascii="Consolas" w:hAnsi="Consolas" w:cs="Consolas"/>
-          <w:color w:val="000000"/>
-          <w:sz w:val="19"/>
-          <w:szCs w:val="19"/>
-        </w:rPr>
-        <w:t xml:space="preserve">, </w:t>
-      </w:r>
-      <w:proofErr w:type="spellStart"/>
-      <w:r>
-        <w:rPr>
-          <w:rFonts w:ascii="Consolas" w:hAnsi="Consolas" w:cs="Consolas"/>
-          <w:color w:val="000000"/>
-          <w:sz w:val="19"/>
-          <w:szCs w:val="19"/>
-        </w:rPr>
-        <w:t>texture</w:t>
-      </w:r>
-      <w:proofErr w:type="spellEnd"/>
-      <w:r>
-        <w:rPr>
-          <w:rFonts w:ascii="Consolas" w:hAnsi="Consolas" w:cs="Consolas"/>
-          <w:color w:val="000000"/>
-          <w:sz w:val="19"/>
-          <w:szCs w:val="19"/>
-        </w:rPr>
-        <w:t>)</w:t>
-      </w:r>
-    </w:p>
-    <w:p>
-      <w:pPr>
-        <w:autoSpaceDE w:val="0"/>
-        <w:autoSpaceDN w:val="0"/>
-        <w:adjustRightInd w:val="0"/>
-        <w:spacing w:after="0" w:line="240" w:lineRule="auto"/>
-        <w:rPr>
-          <w:rFonts w:ascii="Consolas" w:hAnsi="Consolas" w:cs="Consolas"/>
-          <w:color w:val="000000"/>
-          <w:sz w:val="19"/>
-          <w:szCs w:val="19"/>
-        </w:rPr>
-      </w:pPr>
-      <w:r>
-        <w:rPr>
-          <w:rFonts w:ascii="Consolas" w:hAnsi="Consolas" w:cs="Consolas"/>
-          <w:color w:val="000000"/>
-          <w:sz w:val="19"/>
-          <w:szCs w:val="19"/>
+          <w:noProof/>
+          <w:color w:val="000000"/>
+          <w:sz w:val="19"/>
+          <w:szCs w:val="19"/>
+          <w:lang w:val="en-US"/>
+        </w:rPr>
+        <w:t>(pathFinder, weapon, player, lifePoints, position, texture)</w:t>
+      </w:r>
+    </w:p>
+    <w:p>
+      <w:pPr>
+        <w:autoSpaceDE w:val="0"/>
+        <w:autoSpaceDN w:val="0"/>
+        <w:adjustRightInd w:val="0"/>
+        <w:spacing w:after="0" w:line="240" w:lineRule="auto"/>
+        <w:rPr>
+          <w:rFonts w:ascii="Consolas" w:hAnsi="Consolas" w:cs="Consolas"/>
+          <w:noProof/>
+          <w:color w:val="000000"/>
+          <w:sz w:val="19"/>
+          <w:szCs w:val="19"/>
+          <w:lang w:val="en-US"/>
+        </w:rPr>
+      </w:pPr>
+      <w:r>
+        <w:rPr>
+          <w:rFonts w:ascii="Consolas" w:hAnsi="Consolas" w:cs="Consolas"/>
+          <w:noProof/>
+          <w:color w:val="000000"/>
+          <w:sz w:val="19"/>
+          <w:szCs w:val="19"/>
+          <w:lang w:val="en-US"/>
         </w:rPr>
         <w:lastRenderedPageBreak/>
         <w:t xml:space="preserve">        {</w:t>
@@ -43358,17 +42939,21 @@
         <w:spacing w:after="0" w:line="240" w:lineRule="auto"/>
         <w:rPr>
           <w:rFonts w:ascii="Consolas" w:hAnsi="Consolas" w:cs="Consolas"/>
-          <w:color w:val="000000"/>
-          <w:sz w:val="19"/>
-          <w:szCs w:val="19"/>
-        </w:rPr>
-      </w:pPr>
-      <w:r>
-        <w:rPr>
-          <w:rFonts w:ascii="Consolas" w:hAnsi="Consolas" w:cs="Consolas"/>
-          <w:color w:val="000000"/>
-          <w:sz w:val="19"/>
-          <w:szCs w:val="19"/>
+          <w:noProof/>
+          <w:color w:val="000000"/>
+          <w:sz w:val="19"/>
+          <w:szCs w:val="19"/>
+          <w:lang w:val="en-US"/>
+        </w:rPr>
+      </w:pPr>
+      <w:r>
+        <w:rPr>
+          <w:rFonts w:ascii="Consolas" w:hAnsi="Consolas" w:cs="Consolas"/>
+          <w:noProof/>
+          <w:color w:val="000000"/>
+          <w:sz w:val="19"/>
+          <w:szCs w:val="19"/>
+          <w:lang w:val="en-US"/>
         </w:rPr>
         <w:t xml:space="preserve">        }</w:t>
       </w:r>
@@ -43381,154 +42966,320 @@
         <w:spacing w:after="0" w:line="240" w:lineRule="auto"/>
         <w:rPr>
           <w:rFonts w:ascii="Consolas" w:hAnsi="Consolas" w:cs="Consolas"/>
-          <w:color w:val="000000"/>
-          <w:sz w:val="19"/>
-          <w:szCs w:val="19"/>
-        </w:rPr>
-      </w:pPr>
-    </w:p>
-    <w:p>
-      <w:pPr>
-        <w:autoSpaceDE w:val="0"/>
-        <w:autoSpaceDN w:val="0"/>
-        <w:adjustRightInd w:val="0"/>
-        <w:spacing w:after="0" w:line="240" w:lineRule="auto"/>
-        <w:rPr>
-          <w:rFonts w:ascii="Consolas" w:hAnsi="Consolas" w:cs="Consolas"/>
-          <w:color w:val="000000"/>
-          <w:sz w:val="19"/>
-          <w:szCs w:val="19"/>
-        </w:rPr>
-      </w:pPr>
-      <w:r>
-        <w:rPr>
-          <w:rFonts w:ascii="Consolas" w:hAnsi="Consolas" w:cs="Consolas"/>
-          <w:color w:val="000000"/>
-          <w:sz w:val="19"/>
-          <w:szCs w:val="19"/>
+          <w:noProof/>
+          <w:color w:val="000000"/>
+          <w:sz w:val="19"/>
+          <w:szCs w:val="19"/>
+          <w:lang w:val="en-US"/>
+        </w:rPr>
+      </w:pPr>
+    </w:p>
+    <w:p>
+      <w:pPr>
+        <w:autoSpaceDE w:val="0"/>
+        <w:autoSpaceDN w:val="0"/>
+        <w:adjustRightInd w:val="0"/>
+        <w:spacing w:after="0" w:line="240" w:lineRule="auto"/>
+        <w:rPr>
+          <w:rFonts w:ascii="Consolas" w:hAnsi="Consolas" w:cs="Consolas"/>
+          <w:noProof/>
+          <w:color w:val="000000"/>
+          <w:sz w:val="19"/>
+          <w:szCs w:val="19"/>
+          <w:lang w:val="en-US"/>
+        </w:rPr>
+      </w:pPr>
+      <w:r>
+        <w:rPr>
+          <w:rFonts w:ascii="Consolas" w:hAnsi="Consolas" w:cs="Consolas"/>
+          <w:noProof/>
+          <w:color w:val="000000"/>
+          <w:sz w:val="19"/>
+          <w:szCs w:val="19"/>
+          <w:lang w:val="en-US"/>
         </w:rPr>
         <w:t xml:space="preserve">        </w:t>
       </w:r>
-      <w:proofErr w:type="spellStart"/>
-      <w:r>
-        <w:rPr>
-          <w:rFonts w:ascii="Consolas" w:hAnsi="Consolas" w:cs="Consolas"/>
-          <w:color w:val="0000FF"/>
-          <w:sz w:val="19"/>
-          <w:szCs w:val="19"/>
+      <w:r>
+        <w:rPr>
+          <w:rFonts w:ascii="Consolas" w:hAnsi="Consolas" w:cs="Consolas"/>
+          <w:noProof/>
+          <w:color w:val="0000FF"/>
+          <w:sz w:val="19"/>
+          <w:szCs w:val="19"/>
+          <w:lang w:val="en-US"/>
         </w:rPr>
         <w:t>public</w:t>
       </w:r>
-      <w:proofErr w:type="spellEnd"/>
-      <w:r>
-        <w:rPr>
-          <w:rFonts w:ascii="Consolas" w:hAnsi="Consolas" w:cs="Consolas"/>
-          <w:color w:val="000000"/>
-          <w:sz w:val="19"/>
-          <w:szCs w:val="19"/>
+      <w:r>
+        <w:rPr>
+          <w:rFonts w:ascii="Consolas" w:hAnsi="Consolas" w:cs="Consolas"/>
+          <w:noProof/>
+          <w:color w:val="000000"/>
+          <w:sz w:val="19"/>
+          <w:szCs w:val="19"/>
+          <w:lang w:val="en-US"/>
         </w:rPr>
         <w:t xml:space="preserve"> </w:t>
       </w:r>
-      <w:proofErr w:type="spellStart"/>
-      <w:r>
-        <w:rPr>
-          <w:rFonts w:ascii="Consolas" w:hAnsi="Consolas" w:cs="Consolas"/>
-          <w:color w:val="0000FF"/>
-          <w:sz w:val="19"/>
-          <w:szCs w:val="19"/>
+      <w:r>
+        <w:rPr>
+          <w:rFonts w:ascii="Consolas" w:hAnsi="Consolas" w:cs="Consolas"/>
+          <w:noProof/>
+          <w:color w:val="0000FF"/>
+          <w:sz w:val="19"/>
+          <w:szCs w:val="19"/>
+          <w:lang w:val="en-US"/>
         </w:rPr>
         <w:t>override</w:t>
       </w:r>
-      <w:proofErr w:type="spellEnd"/>
-      <w:r>
-        <w:rPr>
-          <w:rFonts w:ascii="Consolas" w:hAnsi="Consolas" w:cs="Consolas"/>
-          <w:color w:val="000000"/>
-          <w:sz w:val="19"/>
-          <w:szCs w:val="19"/>
+      <w:r>
+        <w:rPr>
+          <w:rFonts w:ascii="Consolas" w:hAnsi="Consolas" w:cs="Consolas"/>
+          <w:noProof/>
+          <w:color w:val="000000"/>
+          <w:sz w:val="19"/>
+          <w:szCs w:val="19"/>
+          <w:lang w:val="en-US"/>
         </w:rPr>
         <w:t xml:space="preserve"> </w:t>
       </w:r>
-      <w:proofErr w:type="spellStart"/>
-      <w:r>
-        <w:rPr>
-          <w:rFonts w:ascii="Consolas" w:hAnsi="Consolas" w:cs="Consolas"/>
-          <w:color w:val="0000FF"/>
-          <w:sz w:val="19"/>
-          <w:szCs w:val="19"/>
+      <w:r>
+        <w:rPr>
+          <w:rFonts w:ascii="Consolas" w:hAnsi="Consolas" w:cs="Consolas"/>
+          <w:noProof/>
+          <w:color w:val="0000FF"/>
+          <w:sz w:val="19"/>
+          <w:szCs w:val="19"/>
+          <w:lang w:val="en-US"/>
         </w:rPr>
         <w:t>void</w:t>
       </w:r>
-      <w:proofErr w:type="spellEnd"/>
-      <w:r>
-        <w:rPr>
-          <w:rFonts w:ascii="Consolas" w:hAnsi="Consolas" w:cs="Consolas"/>
-          <w:color w:val="000000"/>
-          <w:sz w:val="19"/>
-          <w:szCs w:val="19"/>
-        </w:rPr>
-        <w:t xml:space="preserve"> Draw(</w:t>
-      </w:r>
-      <w:proofErr w:type="spellStart"/>
-      <w:r>
-        <w:rPr>
-          <w:rFonts w:ascii="Consolas" w:hAnsi="Consolas" w:cs="Consolas"/>
-          <w:color w:val="000000"/>
-          <w:sz w:val="19"/>
-          <w:szCs w:val="19"/>
-        </w:rPr>
-        <w:t>SpriteBatch</w:t>
-      </w:r>
-      <w:proofErr w:type="spellEnd"/>
-      <w:r>
-        <w:rPr>
-          <w:rFonts w:ascii="Consolas" w:hAnsi="Consolas" w:cs="Consolas"/>
-          <w:color w:val="000000"/>
-          <w:sz w:val="19"/>
-          <w:szCs w:val="19"/>
+      <w:r>
+        <w:rPr>
+          <w:rFonts w:ascii="Consolas" w:hAnsi="Consolas" w:cs="Consolas"/>
+          <w:noProof/>
+          <w:color w:val="000000"/>
+          <w:sz w:val="19"/>
+          <w:szCs w:val="19"/>
+          <w:lang w:val="en-US"/>
+        </w:rPr>
+        <w:t xml:space="preserve"> Draw(SpriteBatch spriteBatch)</w:t>
+      </w:r>
+    </w:p>
+    <w:p>
+      <w:pPr>
+        <w:autoSpaceDE w:val="0"/>
+        <w:autoSpaceDN w:val="0"/>
+        <w:adjustRightInd w:val="0"/>
+        <w:spacing w:after="0" w:line="240" w:lineRule="auto"/>
+        <w:rPr>
+          <w:rFonts w:ascii="Consolas" w:hAnsi="Consolas" w:cs="Consolas"/>
+          <w:noProof/>
+          <w:color w:val="000000"/>
+          <w:sz w:val="19"/>
+          <w:szCs w:val="19"/>
+          <w:lang w:val="en-US"/>
+        </w:rPr>
+      </w:pPr>
+      <w:r>
+        <w:rPr>
+          <w:rFonts w:ascii="Consolas" w:hAnsi="Consolas" w:cs="Consolas"/>
+          <w:noProof/>
+          <w:color w:val="000000"/>
+          <w:sz w:val="19"/>
+          <w:szCs w:val="19"/>
+          <w:lang w:val="en-US"/>
+        </w:rPr>
+        <w:t xml:space="preserve">        {</w:t>
+      </w:r>
+    </w:p>
+    <w:p>
+      <w:pPr>
+        <w:autoSpaceDE w:val="0"/>
+        <w:autoSpaceDN w:val="0"/>
+        <w:adjustRightInd w:val="0"/>
+        <w:spacing w:after="0" w:line="240" w:lineRule="auto"/>
+        <w:rPr>
+          <w:rFonts w:ascii="Consolas" w:hAnsi="Consolas" w:cs="Consolas"/>
+          <w:noProof/>
+          <w:color w:val="000000"/>
+          <w:sz w:val="19"/>
+          <w:szCs w:val="19"/>
+          <w:lang w:val="en-US"/>
+        </w:rPr>
+      </w:pPr>
+      <w:r>
+        <w:rPr>
+          <w:rFonts w:ascii="Consolas" w:hAnsi="Consolas" w:cs="Consolas"/>
+          <w:noProof/>
+          <w:color w:val="000000"/>
+          <w:sz w:val="19"/>
+          <w:szCs w:val="19"/>
+          <w:lang w:val="en-US"/>
+        </w:rPr>
+        <w:t xml:space="preserve">            spriteBatch.Draw(Texture, Position, Color.White);</w:t>
+      </w:r>
+    </w:p>
+    <w:p>
+      <w:pPr>
+        <w:autoSpaceDE w:val="0"/>
+        <w:autoSpaceDN w:val="0"/>
+        <w:adjustRightInd w:val="0"/>
+        <w:spacing w:after="0" w:line="240" w:lineRule="auto"/>
+        <w:rPr>
+          <w:rFonts w:ascii="Consolas" w:hAnsi="Consolas" w:cs="Consolas"/>
+          <w:noProof/>
+          <w:color w:val="000000"/>
+          <w:sz w:val="19"/>
+          <w:szCs w:val="19"/>
+          <w:lang w:val="en-US"/>
+        </w:rPr>
+      </w:pPr>
+      <w:r>
+        <w:rPr>
+          <w:rFonts w:ascii="Consolas" w:hAnsi="Consolas" w:cs="Consolas"/>
+          <w:noProof/>
+          <w:color w:val="000000"/>
+          <w:sz w:val="19"/>
+          <w:szCs w:val="19"/>
+          <w:lang w:val="en-US"/>
+        </w:rPr>
+        <w:t xml:space="preserve">        }</w:t>
+      </w:r>
+    </w:p>
+    <w:p>
+      <w:pPr>
+        <w:autoSpaceDE w:val="0"/>
+        <w:autoSpaceDN w:val="0"/>
+        <w:adjustRightInd w:val="0"/>
+        <w:spacing w:after="0" w:line="240" w:lineRule="auto"/>
+        <w:rPr>
+          <w:rFonts w:ascii="Consolas" w:hAnsi="Consolas" w:cs="Consolas"/>
+          <w:noProof/>
+          <w:color w:val="000000"/>
+          <w:sz w:val="19"/>
+          <w:szCs w:val="19"/>
+          <w:lang w:val="en-US"/>
+        </w:rPr>
+      </w:pPr>
+    </w:p>
+    <w:p>
+      <w:pPr>
+        <w:autoSpaceDE w:val="0"/>
+        <w:autoSpaceDN w:val="0"/>
+        <w:adjustRightInd w:val="0"/>
+        <w:spacing w:after="0" w:line="240" w:lineRule="auto"/>
+        <w:rPr>
+          <w:rFonts w:ascii="Consolas" w:hAnsi="Consolas" w:cs="Consolas"/>
+          <w:noProof/>
+          <w:color w:val="000000"/>
+          <w:sz w:val="19"/>
+          <w:szCs w:val="19"/>
+          <w:lang w:val="en-US"/>
+        </w:rPr>
+      </w:pPr>
+      <w:r>
+        <w:rPr>
+          <w:rFonts w:ascii="Consolas" w:hAnsi="Consolas" w:cs="Consolas"/>
+          <w:noProof/>
+          <w:color w:val="000000"/>
+          <w:sz w:val="19"/>
+          <w:szCs w:val="19"/>
+          <w:lang w:val="en-US"/>
+        </w:rPr>
+        <w:t xml:space="preserve">        </w:t>
+      </w:r>
+      <w:r>
+        <w:rPr>
+          <w:rFonts w:ascii="Consolas" w:hAnsi="Consolas" w:cs="Consolas"/>
+          <w:noProof/>
+          <w:color w:val="0000FF"/>
+          <w:sz w:val="19"/>
+          <w:szCs w:val="19"/>
+          <w:lang w:val="en-US"/>
+        </w:rPr>
+        <w:t>public</w:t>
+      </w:r>
+      <w:r>
+        <w:rPr>
+          <w:rFonts w:ascii="Consolas" w:hAnsi="Consolas" w:cs="Consolas"/>
+          <w:noProof/>
+          <w:color w:val="000000"/>
+          <w:sz w:val="19"/>
+          <w:szCs w:val="19"/>
+          <w:lang w:val="en-US"/>
         </w:rPr>
         <w:t xml:space="preserve"> </w:t>
       </w:r>
-      <w:proofErr w:type="spellStart"/>
-      <w:r>
-        <w:rPr>
-          <w:rFonts w:ascii="Consolas" w:hAnsi="Consolas" w:cs="Consolas"/>
-          <w:color w:val="000000"/>
-          <w:sz w:val="19"/>
-          <w:szCs w:val="19"/>
-        </w:rPr>
-        <w:t>spriteBatch</w:t>
-      </w:r>
-      <w:proofErr w:type="spellEnd"/>
-      <w:r>
-        <w:rPr>
-          <w:rFonts w:ascii="Consolas" w:hAnsi="Consolas" w:cs="Consolas"/>
-          <w:color w:val="000000"/>
-          <w:sz w:val="19"/>
-          <w:szCs w:val="19"/>
-        </w:rPr>
-        <w:t>)</w:t>
-      </w:r>
-    </w:p>
-    <w:p>
-      <w:pPr>
-        <w:autoSpaceDE w:val="0"/>
-        <w:autoSpaceDN w:val="0"/>
-        <w:adjustRightInd w:val="0"/>
-        <w:spacing w:after="0" w:line="240" w:lineRule="auto"/>
-        <w:rPr>
-          <w:rFonts w:ascii="Consolas" w:hAnsi="Consolas" w:cs="Consolas"/>
-          <w:color w:val="000000"/>
-          <w:sz w:val="19"/>
-          <w:szCs w:val="19"/>
-        </w:rPr>
-      </w:pPr>
-      <w:r>
-        <w:rPr>
-          <w:rFonts w:ascii="Consolas" w:hAnsi="Consolas" w:cs="Consolas"/>
-          <w:color w:val="000000"/>
-          <w:sz w:val="19"/>
-          <w:szCs w:val="19"/>
+      <w:r>
+        <w:rPr>
+          <w:rFonts w:ascii="Consolas" w:hAnsi="Consolas" w:cs="Consolas"/>
+          <w:noProof/>
+          <w:color w:val="0000FF"/>
+          <w:sz w:val="19"/>
+          <w:szCs w:val="19"/>
+          <w:lang w:val="en-US"/>
+        </w:rPr>
+        <w:t>override</w:t>
+      </w:r>
+      <w:r>
+        <w:rPr>
+          <w:rFonts w:ascii="Consolas" w:hAnsi="Consolas" w:cs="Consolas"/>
+          <w:noProof/>
+          <w:color w:val="000000"/>
+          <w:sz w:val="19"/>
+          <w:szCs w:val="19"/>
+          <w:lang w:val="en-US"/>
+        </w:rPr>
+        <w:t xml:space="preserve"> </w:t>
+      </w:r>
+      <w:r>
+        <w:rPr>
+          <w:rFonts w:ascii="Consolas" w:hAnsi="Consolas" w:cs="Consolas"/>
+          <w:noProof/>
+          <w:color w:val="0000FF"/>
+          <w:sz w:val="19"/>
+          <w:szCs w:val="19"/>
+          <w:lang w:val="en-US"/>
+        </w:rPr>
+        <w:t>void</w:t>
+      </w:r>
+      <w:r>
+        <w:rPr>
+          <w:rFonts w:ascii="Consolas" w:hAnsi="Consolas" w:cs="Consolas"/>
+          <w:noProof/>
+          <w:color w:val="000000"/>
+          <w:sz w:val="19"/>
+          <w:szCs w:val="19"/>
+          <w:lang w:val="en-US"/>
+        </w:rPr>
+        <w:t xml:space="preserve"> Attack()</w:t>
+      </w:r>
+    </w:p>
+    <w:p>
+      <w:pPr>
+        <w:autoSpaceDE w:val="0"/>
+        <w:autoSpaceDN w:val="0"/>
+        <w:adjustRightInd w:val="0"/>
+        <w:spacing w:after="0" w:line="240" w:lineRule="auto"/>
+        <w:rPr>
+          <w:rFonts w:ascii="Consolas" w:hAnsi="Consolas" w:cs="Consolas"/>
+          <w:noProof/>
+          <w:color w:val="000000"/>
+          <w:sz w:val="19"/>
+          <w:szCs w:val="19"/>
+          <w:lang w:val="en-US"/>
+        </w:rPr>
+      </w:pPr>
+      <w:r>
+        <w:rPr>
+          <w:rFonts w:ascii="Consolas" w:hAnsi="Consolas" w:cs="Consolas"/>
+          <w:noProof/>
+          <w:color w:val="000000"/>
+          <w:sz w:val="19"/>
+          <w:szCs w:val="19"/>
+          <w:lang w:val="en-US"/>
         </w:rPr>
         <w:t xml:space="preserve">        {</w:t>
       </w:r>
@@ -43541,97 +43292,233 @@
         <w:spacing w:after="0" w:line="240" w:lineRule="auto"/>
         <w:rPr>
           <w:rFonts w:ascii="Consolas" w:hAnsi="Consolas" w:cs="Consolas"/>
-          <w:color w:val="000000"/>
-          <w:sz w:val="19"/>
-          <w:szCs w:val="19"/>
-        </w:rPr>
-      </w:pPr>
-      <w:r>
-        <w:rPr>
-          <w:rFonts w:ascii="Consolas" w:hAnsi="Consolas" w:cs="Consolas"/>
-          <w:color w:val="000000"/>
-          <w:sz w:val="19"/>
-          <w:szCs w:val="19"/>
-        </w:rPr>
-        <w:t xml:space="preserve">            </w:t>
-      </w:r>
-      <w:proofErr w:type="spellStart"/>
-      <w:r>
-        <w:rPr>
-          <w:rFonts w:ascii="Consolas" w:hAnsi="Consolas" w:cs="Consolas"/>
-          <w:color w:val="000000"/>
-          <w:sz w:val="19"/>
-          <w:szCs w:val="19"/>
-        </w:rPr>
-        <w:t>spriteBatch.Draw</w:t>
-      </w:r>
-      <w:proofErr w:type="spellEnd"/>
-      <w:r>
-        <w:rPr>
-          <w:rFonts w:ascii="Consolas" w:hAnsi="Consolas" w:cs="Consolas"/>
-          <w:color w:val="000000"/>
-          <w:sz w:val="19"/>
-          <w:szCs w:val="19"/>
-        </w:rPr>
-        <w:t>(</w:t>
-      </w:r>
-      <w:proofErr w:type="spellStart"/>
-      <w:r>
-        <w:rPr>
-          <w:rFonts w:ascii="Consolas" w:hAnsi="Consolas" w:cs="Consolas"/>
-          <w:color w:val="000000"/>
-          <w:sz w:val="19"/>
-          <w:szCs w:val="19"/>
-        </w:rPr>
-        <w:t>Texture</w:t>
-      </w:r>
-      <w:proofErr w:type="spellEnd"/>
-      <w:r>
-        <w:rPr>
-          <w:rFonts w:ascii="Consolas" w:hAnsi="Consolas" w:cs="Consolas"/>
-          <w:color w:val="000000"/>
-          <w:sz w:val="19"/>
-          <w:szCs w:val="19"/>
-        </w:rPr>
-        <w:t xml:space="preserve">, </w:t>
-      </w:r>
-      <w:proofErr w:type="spellStart"/>
-      <w:r>
-        <w:rPr>
-          <w:rFonts w:ascii="Consolas" w:hAnsi="Consolas" w:cs="Consolas"/>
-          <w:color w:val="000000"/>
-          <w:sz w:val="19"/>
-          <w:szCs w:val="19"/>
-        </w:rPr>
-        <w:t>Position</w:t>
-      </w:r>
-      <w:proofErr w:type="spellEnd"/>
-      <w:r>
-        <w:rPr>
-          <w:rFonts w:ascii="Consolas" w:hAnsi="Consolas" w:cs="Consolas"/>
-          <w:color w:val="000000"/>
-          <w:sz w:val="19"/>
-          <w:szCs w:val="19"/>
-        </w:rPr>
-        <w:t xml:space="preserve">, </w:t>
-      </w:r>
-      <w:proofErr w:type="spellStart"/>
-      <w:r>
-        <w:rPr>
-          <w:rFonts w:ascii="Consolas" w:hAnsi="Consolas" w:cs="Consolas"/>
-          <w:color w:val="000000"/>
-          <w:sz w:val="19"/>
-          <w:szCs w:val="19"/>
-        </w:rPr>
-        <w:t>Color.White</w:t>
-      </w:r>
-      <w:proofErr w:type="spellEnd"/>
-      <w:r>
-        <w:rPr>
-          <w:rFonts w:ascii="Consolas" w:hAnsi="Consolas" w:cs="Consolas"/>
-          <w:color w:val="000000"/>
-          <w:sz w:val="19"/>
-          <w:szCs w:val="19"/>
+          <w:noProof/>
+          <w:color w:val="000000"/>
+          <w:sz w:val="19"/>
+          <w:szCs w:val="19"/>
+          <w:lang w:val="en-US"/>
+        </w:rPr>
+      </w:pPr>
+      <w:r>
+        <w:rPr>
+          <w:rFonts w:ascii="Consolas" w:hAnsi="Consolas" w:cs="Consolas"/>
+          <w:noProof/>
+          <w:color w:val="000000"/>
+          <w:sz w:val="19"/>
+          <w:szCs w:val="19"/>
+          <w:lang w:val="en-US"/>
+        </w:rPr>
+        <w:t xml:space="preserve">            Weapon.Shoot();</w:t>
+      </w:r>
+    </w:p>
+    <w:p>
+      <w:pPr>
+        <w:autoSpaceDE w:val="0"/>
+        <w:autoSpaceDN w:val="0"/>
+        <w:adjustRightInd w:val="0"/>
+        <w:spacing w:after="0" w:line="240" w:lineRule="auto"/>
+        <w:rPr>
+          <w:rFonts w:ascii="Consolas" w:hAnsi="Consolas" w:cs="Consolas"/>
+          <w:noProof/>
+          <w:color w:val="000000"/>
+          <w:sz w:val="19"/>
+          <w:szCs w:val="19"/>
+          <w:lang w:val="en-US"/>
+        </w:rPr>
+      </w:pPr>
+      <w:r>
+        <w:rPr>
+          <w:rFonts w:ascii="Consolas" w:hAnsi="Consolas" w:cs="Consolas"/>
+          <w:noProof/>
+          <w:color w:val="000000"/>
+          <w:sz w:val="19"/>
+          <w:szCs w:val="19"/>
+          <w:lang w:val="en-US"/>
+        </w:rPr>
+        <w:t xml:space="preserve">        }</w:t>
+      </w:r>
+    </w:p>
+    <w:p>
+      <w:pPr>
+        <w:autoSpaceDE w:val="0"/>
+        <w:autoSpaceDN w:val="0"/>
+        <w:adjustRightInd w:val="0"/>
+        <w:spacing w:after="0" w:line="240" w:lineRule="auto"/>
+        <w:rPr>
+          <w:rFonts w:ascii="Consolas" w:hAnsi="Consolas" w:cs="Consolas"/>
+          <w:noProof/>
+          <w:color w:val="000000"/>
+          <w:sz w:val="19"/>
+          <w:szCs w:val="19"/>
+          <w:lang w:val="en-US"/>
+        </w:rPr>
+      </w:pPr>
+    </w:p>
+    <w:p>
+      <w:pPr>
+        <w:autoSpaceDE w:val="0"/>
+        <w:autoSpaceDN w:val="0"/>
+        <w:adjustRightInd w:val="0"/>
+        <w:spacing w:after="0" w:line="240" w:lineRule="auto"/>
+        <w:rPr>
+          <w:rFonts w:ascii="Consolas" w:hAnsi="Consolas" w:cs="Consolas"/>
+          <w:noProof/>
+          <w:color w:val="000000"/>
+          <w:sz w:val="19"/>
+          <w:szCs w:val="19"/>
+          <w:lang w:val="en-US"/>
+        </w:rPr>
+      </w:pPr>
+      <w:r>
+        <w:rPr>
+          <w:rFonts w:ascii="Consolas" w:hAnsi="Consolas" w:cs="Consolas"/>
+          <w:noProof/>
+          <w:color w:val="000000"/>
+          <w:sz w:val="19"/>
+          <w:szCs w:val="19"/>
+          <w:lang w:val="en-US"/>
+        </w:rPr>
+        <w:t xml:space="preserve">        </w:t>
+      </w:r>
+      <w:r>
+        <w:rPr>
+          <w:rFonts w:ascii="Consolas" w:hAnsi="Consolas" w:cs="Consolas"/>
+          <w:noProof/>
+          <w:color w:val="0000FF"/>
+          <w:sz w:val="19"/>
+          <w:szCs w:val="19"/>
+          <w:lang w:val="en-US"/>
+        </w:rPr>
+        <w:t>public</w:t>
+      </w:r>
+      <w:r>
+        <w:rPr>
+          <w:rFonts w:ascii="Consolas" w:hAnsi="Consolas" w:cs="Consolas"/>
+          <w:noProof/>
+          <w:color w:val="000000"/>
+          <w:sz w:val="19"/>
+          <w:szCs w:val="19"/>
+          <w:lang w:val="en-US"/>
+        </w:rPr>
+        <w:t xml:space="preserve"> </w:t>
+      </w:r>
+      <w:r>
+        <w:rPr>
+          <w:rFonts w:ascii="Consolas" w:hAnsi="Consolas" w:cs="Consolas"/>
+          <w:noProof/>
+          <w:color w:val="0000FF"/>
+          <w:sz w:val="19"/>
+          <w:szCs w:val="19"/>
+          <w:lang w:val="en-US"/>
+        </w:rPr>
+        <w:t>override</w:t>
+      </w:r>
+      <w:r>
+        <w:rPr>
+          <w:rFonts w:ascii="Consolas" w:hAnsi="Consolas" w:cs="Consolas"/>
+          <w:noProof/>
+          <w:color w:val="000000"/>
+          <w:sz w:val="19"/>
+          <w:szCs w:val="19"/>
+          <w:lang w:val="en-US"/>
+        </w:rPr>
+        <w:t xml:space="preserve"> </w:t>
+      </w:r>
+      <w:r>
+        <w:rPr>
+          <w:rFonts w:ascii="Consolas" w:hAnsi="Consolas" w:cs="Consolas"/>
+          <w:noProof/>
+          <w:color w:val="0000FF"/>
+          <w:sz w:val="19"/>
+          <w:szCs w:val="19"/>
+          <w:lang w:val="en-US"/>
+        </w:rPr>
+        <w:t>void</w:t>
+      </w:r>
+      <w:r>
+        <w:rPr>
+          <w:rFonts w:ascii="Consolas" w:hAnsi="Consolas" w:cs="Consolas"/>
+          <w:noProof/>
+          <w:color w:val="000000"/>
+          <w:sz w:val="19"/>
+          <w:szCs w:val="19"/>
+          <w:lang w:val="en-US"/>
+        </w:rPr>
+        <w:t xml:space="preserve"> Accept(IEnemyVisitor enemyVisitor)</w:t>
+      </w:r>
+    </w:p>
+    <w:p>
+      <w:pPr>
+        <w:autoSpaceDE w:val="0"/>
+        <w:autoSpaceDN w:val="0"/>
+        <w:adjustRightInd w:val="0"/>
+        <w:spacing w:after="0" w:line="240" w:lineRule="auto"/>
+        <w:rPr>
+          <w:rFonts w:ascii="Consolas" w:hAnsi="Consolas" w:cs="Consolas"/>
+          <w:noProof/>
+          <w:color w:val="000000"/>
+          <w:sz w:val="19"/>
+          <w:szCs w:val="19"/>
+          <w:lang w:val="en-US"/>
+        </w:rPr>
+      </w:pPr>
+      <w:r>
+        <w:rPr>
+          <w:rFonts w:ascii="Consolas" w:hAnsi="Consolas" w:cs="Consolas"/>
+          <w:noProof/>
+          <w:color w:val="000000"/>
+          <w:sz w:val="19"/>
+          <w:szCs w:val="19"/>
+          <w:lang w:val="en-US"/>
+        </w:rPr>
+        <w:t xml:space="preserve">        {</w:t>
+      </w:r>
+    </w:p>
+    <w:p>
+      <w:pPr>
+        <w:autoSpaceDE w:val="0"/>
+        <w:autoSpaceDN w:val="0"/>
+        <w:adjustRightInd w:val="0"/>
+        <w:spacing w:after="0" w:line="240" w:lineRule="auto"/>
+        <w:rPr>
+          <w:rFonts w:ascii="Consolas" w:hAnsi="Consolas" w:cs="Consolas"/>
+          <w:noProof/>
+          <w:color w:val="000000"/>
+          <w:sz w:val="19"/>
+          <w:szCs w:val="19"/>
+          <w:lang w:val="en-US"/>
+        </w:rPr>
+      </w:pPr>
+      <w:r>
+        <w:rPr>
+          <w:rFonts w:ascii="Consolas" w:hAnsi="Consolas" w:cs="Consolas"/>
+          <w:noProof/>
+          <w:color w:val="000000"/>
+          <w:sz w:val="19"/>
+          <w:szCs w:val="19"/>
+          <w:lang w:val="en-US"/>
+        </w:rPr>
+        <w:t xml:space="preserve">            enemyVisitor.Visit(</w:t>
+      </w:r>
+      <w:r>
+        <w:rPr>
+          <w:rFonts w:ascii="Consolas" w:hAnsi="Consolas" w:cs="Consolas"/>
+          <w:noProof/>
+          <w:color w:val="0000FF"/>
+          <w:sz w:val="19"/>
+          <w:szCs w:val="19"/>
+          <w:lang w:val="en-US"/>
+        </w:rPr>
+        <w:t>this</w:t>
+      </w:r>
+      <w:r>
+        <w:rPr>
+          <w:rFonts w:ascii="Consolas" w:hAnsi="Consolas" w:cs="Consolas"/>
+          <w:noProof/>
+          <w:color w:val="000000"/>
+          <w:sz w:val="19"/>
+          <w:szCs w:val="19"/>
+          <w:lang w:val="en-US"/>
         </w:rPr>
         <w:t>);</w:t>
       </w:r>
@@ -43644,17 +43531,21 @@
         <w:spacing w:after="0" w:line="240" w:lineRule="auto"/>
         <w:rPr>
           <w:rFonts w:ascii="Consolas" w:hAnsi="Consolas" w:cs="Consolas"/>
-          <w:color w:val="000000"/>
-          <w:sz w:val="19"/>
-          <w:szCs w:val="19"/>
-        </w:rPr>
-      </w:pPr>
-      <w:r>
-        <w:rPr>
-          <w:rFonts w:ascii="Consolas" w:hAnsi="Consolas" w:cs="Consolas"/>
-          <w:color w:val="000000"/>
-          <w:sz w:val="19"/>
-          <w:szCs w:val="19"/>
+          <w:noProof/>
+          <w:color w:val="000000"/>
+          <w:sz w:val="19"/>
+          <w:szCs w:val="19"/>
+          <w:lang w:val="en-US"/>
+        </w:rPr>
+      </w:pPr>
+      <w:r>
+        <w:rPr>
+          <w:rFonts w:ascii="Consolas" w:hAnsi="Consolas" w:cs="Consolas"/>
+          <w:noProof/>
+          <w:color w:val="000000"/>
+          <w:sz w:val="19"/>
+          <w:szCs w:val="19"/>
+          <w:lang w:val="en-US"/>
         </w:rPr>
         <w:t xml:space="preserve">        }</w:t>
       </w:r>
@@ -43667,489 +43558,21 @@
         <w:spacing w:after="0" w:line="240" w:lineRule="auto"/>
         <w:rPr>
           <w:rFonts w:ascii="Consolas" w:hAnsi="Consolas" w:cs="Consolas"/>
-          <w:color w:val="000000"/>
-          <w:sz w:val="19"/>
-          <w:szCs w:val="19"/>
-        </w:rPr>
-      </w:pPr>
-    </w:p>
-    <w:p>
-      <w:pPr>
-        <w:autoSpaceDE w:val="0"/>
-        <w:autoSpaceDN w:val="0"/>
-        <w:adjustRightInd w:val="0"/>
-        <w:spacing w:after="0" w:line="240" w:lineRule="auto"/>
-        <w:rPr>
-          <w:rFonts w:ascii="Consolas" w:hAnsi="Consolas" w:cs="Consolas"/>
-          <w:color w:val="000000"/>
-          <w:sz w:val="19"/>
-          <w:szCs w:val="19"/>
-        </w:rPr>
-      </w:pPr>
-      <w:r>
-        <w:rPr>
-          <w:rFonts w:ascii="Consolas" w:hAnsi="Consolas" w:cs="Consolas"/>
-          <w:color w:val="000000"/>
-          <w:sz w:val="19"/>
-          <w:szCs w:val="19"/>
-        </w:rPr>
-        <w:t xml:space="preserve">        </w:t>
-      </w:r>
-      <w:proofErr w:type="spellStart"/>
-      <w:r>
-        <w:rPr>
-          <w:rFonts w:ascii="Consolas" w:hAnsi="Consolas" w:cs="Consolas"/>
-          <w:color w:val="0000FF"/>
-          <w:sz w:val="19"/>
-          <w:szCs w:val="19"/>
-        </w:rPr>
-        <w:t>public</w:t>
-      </w:r>
-      <w:proofErr w:type="spellEnd"/>
-      <w:r>
-        <w:rPr>
-          <w:rFonts w:ascii="Consolas" w:hAnsi="Consolas" w:cs="Consolas"/>
-          <w:color w:val="000000"/>
-          <w:sz w:val="19"/>
-          <w:szCs w:val="19"/>
-        </w:rPr>
-        <w:t xml:space="preserve"> </w:t>
-      </w:r>
-      <w:proofErr w:type="spellStart"/>
-      <w:r>
-        <w:rPr>
-          <w:rFonts w:ascii="Consolas" w:hAnsi="Consolas" w:cs="Consolas"/>
-          <w:color w:val="0000FF"/>
-          <w:sz w:val="19"/>
-          <w:szCs w:val="19"/>
-        </w:rPr>
-        <w:t>override</w:t>
-      </w:r>
-      <w:proofErr w:type="spellEnd"/>
-      <w:r>
-        <w:rPr>
-          <w:rFonts w:ascii="Consolas" w:hAnsi="Consolas" w:cs="Consolas"/>
-          <w:color w:val="000000"/>
-          <w:sz w:val="19"/>
-          <w:szCs w:val="19"/>
-        </w:rPr>
-        <w:t xml:space="preserve"> </w:t>
-      </w:r>
-      <w:proofErr w:type="spellStart"/>
-      <w:r>
-        <w:rPr>
-          <w:rFonts w:ascii="Consolas" w:hAnsi="Consolas" w:cs="Consolas"/>
-          <w:color w:val="0000FF"/>
-          <w:sz w:val="19"/>
-          <w:szCs w:val="19"/>
-        </w:rPr>
-        <w:t>void</w:t>
-      </w:r>
-      <w:proofErr w:type="spellEnd"/>
-      <w:r>
-        <w:rPr>
-          <w:rFonts w:ascii="Consolas" w:hAnsi="Consolas" w:cs="Consolas"/>
-          <w:color w:val="000000"/>
-          <w:sz w:val="19"/>
-          <w:szCs w:val="19"/>
-        </w:rPr>
-        <w:t xml:space="preserve"> </w:t>
-      </w:r>
-      <w:proofErr w:type="spellStart"/>
-      <w:r>
-        <w:rPr>
-          <w:rFonts w:ascii="Consolas" w:hAnsi="Consolas" w:cs="Consolas"/>
-          <w:color w:val="000000"/>
-          <w:sz w:val="19"/>
-          <w:szCs w:val="19"/>
-        </w:rPr>
-        <w:t>Attack</w:t>
-      </w:r>
-      <w:proofErr w:type="spellEnd"/>
-      <w:r>
-        <w:rPr>
-          <w:rFonts w:ascii="Consolas" w:hAnsi="Consolas" w:cs="Consolas"/>
-          <w:color w:val="000000"/>
-          <w:sz w:val="19"/>
-          <w:szCs w:val="19"/>
-        </w:rPr>
-        <w:t>()</w:t>
-      </w:r>
-    </w:p>
-    <w:p>
-      <w:pPr>
-        <w:autoSpaceDE w:val="0"/>
-        <w:autoSpaceDN w:val="0"/>
-        <w:adjustRightInd w:val="0"/>
-        <w:spacing w:after="0" w:line="240" w:lineRule="auto"/>
-        <w:rPr>
-          <w:rFonts w:ascii="Consolas" w:hAnsi="Consolas" w:cs="Consolas"/>
-          <w:color w:val="000000"/>
-          <w:sz w:val="19"/>
-          <w:szCs w:val="19"/>
-        </w:rPr>
-      </w:pPr>
-      <w:r>
-        <w:rPr>
-          <w:rFonts w:ascii="Consolas" w:hAnsi="Consolas" w:cs="Consolas"/>
-          <w:color w:val="000000"/>
-          <w:sz w:val="19"/>
-          <w:szCs w:val="19"/>
-        </w:rPr>
-        <w:t xml:space="preserve">        {</w:t>
-      </w:r>
-    </w:p>
-    <w:p>
-      <w:pPr>
-        <w:autoSpaceDE w:val="0"/>
-        <w:autoSpaceDN w:val="0"/>
-        <w:adjustRightInd w:val="0"/>
-        <w:spacing w:after="0" w:line="240" w:lineRule="auto"/>
-        <w:rPr>
-          <w:rFonts w:ascii="Consolas" w:hAnsi="Consolas" w:cs="Consolas"/>
-          <w:color w:val="000000"/>
-          <w:sz w:val="19"/>
-          <w:szCs w:val="19"/>
-        </w:rPr>
-      </w:pPr>
-      <w:r>
-        <w:rPr>
-          <w:rFonts w:ascii="Consolas" w:hAnsi="Consolas" w:cs="Consolas"/>
-          <w:color w:val="000000"/>
-          <w:sz w:val="19"/>
-          <w:szCs w:val="19"/>
-        </w:rPr>
-        <w:t xml:space="preserve">            </w:t>
-      </w:r>
-      <w:proofErr w:type="spellStart"/>
-      <w:r>
-        <w:rPr>
-          <w:rFonts w:ascii="Consolas" w:hAnsi="Consolas" w:cs="Consolas"/>
-          <w:color w:val="000000"/>
-          <w:sz w:val="19"/>
-          <w:szCs w:val="19"/>
-        </w:rPr>
-        <w:t>Weapon.Shoot</w:t>
-      </w:r>
-      <w:proofErr w:type="spellEnd"/>
-      <w:r>
-        <w:rPr>
-          <w:rFonts w:ascii="Consolas" w:hAnsi="Consolas" w:cs="Consolas"/>
-          <w:color w:val="000000"/>
-          <w:sz w:val="19"/>
-          <w:szCs w:val="19"/>
-        </w:rPr>
-        <w:t>();</w:t>
-      </w:r>
-    </w:p>
-    <w:p>
-      <w:pPr>
-        <w:autoSpaceDE w:val="0"/>
-        <w:autoSpaceDN w:val="0"/>
-        <w:adjustRightInd w:val="0"/>
-        <w:spacing w:after="0" w:line="240" w:lineRule="auto"/>
-        <w:rPr>
-          <w:rFonts w:ascii="Consolas" w:hAnsi="Consolas" w:cs="Consolas"/>
-          <w:color w:val="000000"/>
-          <w:sz w:val="19"/>
-          <w:szCs w:val="19"/>
-        </w:rPr>
-      </w:pPr>
-      <w:r>
-        <w:rPr>
-          <w:rFonts w:ascii="Consolas" w:hAnsi="Consolas" w:cs="Consolas"/>
-          <w:color w:val="000000"/>
-          <w:sz w:val="19"/>
-          <w:szCs w:val="19"/>
-        </w:rPr>
-        <w:t xml:space="preserve">        }</w:t>
-      </w:r>
-    </w:p>
-    <w:p>
-      <w:pPr>
-        <w:autoSpaceDE w:val="0"/>
-        <w:autoSpaceDN w:val="0"/>
-        <w:adjustRightInd w:val="0"/>
-        <w:spacing w:after="0" w:line="240" w:lineRule="auto"/>
-        <w:rPr>
-          <w:rFonts w:ascii="Consolas" w:hAnsi="Consolas" w:cs="Consolas"/>
-          <w:color w:val="000000"/>
-          <w:sz w:val="19"/>
-          <w:szCs w:val="19"/>
-        </w:rPr>
-      </w:pPr>
-    </w:p>
-    <w:p>
-      <w:pPr>
-        <w:autoSpaceDE w:val="0"/>
-        <w:autoSpaceDN w:val="0"/>
-        <w:adjustRightInd w:val="0"/>
-        <w:spacing w:after="0" w:line="240" w:lineRule="auto"/>
-        <w:rPr>
-          <w:rFonts w:ascii="Consolas" w:hAnsi="Consolas" w:cs="Consolas"/>
-          <w:color w:val="000000"/>
-          <w:sz w:val="19"/>
-          <w:szCs w:val="19"/>
-        </w:rPr>
-      </w:pPr>
-      <w:r>
-        <w:rPr>
-          <w:rFonts w:ascii="Consolas" w:hAnsi="Consolas" w:cs="Consolas"/>
-          <w:color w:val="000000"/>
-          <w:sz w:val="19"/>
-          <w:szCs w:val="19"/>
-        </w:rPr>
-        <w:t xml:space="preserve">        </w:t>
-      </w:r>
-      <w:proofErr w:type="spellStart"/>
-      <w:r>
-        <w:rPr>
-          <w:rFonts w:ascii="Consolas" w:hAnsi="Consolas" w:cs="Consolas"/>
-          <w:color w:val="0000FF"/>
-          <w:sz w:val="19"/>
-          <w:szCs w:val="19"/>
-        </w:rPr>
-        <w:t>public</w:t>
-      </w:r>
-      <w:proofErr w:type="spellEnd"/>
-      <w:r>
-        <w:rPr>
-          <w:rFonts w:ascii="Consolas" w:hAnsi="Consolas" w:cs="Consolas"/>
-          <w:color w:val="000000"/>
-          <w:sz w:val="19"/>
-          <w:szCs w:val="19"/>
-        </w:rPr>
-        <w:t xml:space="preserve"> </w:t>
-      </w:r>
-      <w:proofErr w:type="spellStart"/>
-      <w:r>
-        <w:rPr>
-          <w:rFonts w:ascii="Consolas" w:hAnsi="Consolas" w:cs="Consolas"/>
-          <w:color w:val="0000FF"/>
-          <w:sz w:val="19"/>
-          <w:szCs w:val="19"/>
-        </w:rPr>
-        <w:t>override</w:t>
-      </w:r>
-      <w:proofErr w:type="spellEnd"/>
-      <w:r>
-        <w:rPr>
-          <w:rFonts w:ascii="Consolas" w:hAnsi="Consolas" w:cs="Consolas"/>
-          <w:color w:val="000000"/>
-          <w:sz w:val="19"/>
-          <w:szCs w:val="19"/>
-        </w:rPr>
-        <w:t xml:space="preserve"> </w:t>
-      </w:r>
-      <w:proofErr w:type="spellStart"/>
-      <w:r>
-        <w:rPr>
-          <w:rFonts w:ascii="Consolas" w:hAnsi="Consolas" w:cs="Consolas"/>
-          <w:color w:val="0000FF"/>
-          <w:sz w:val="19"/>
-          <w:szCs w:val="19"/>
-        </w:rPr>
-        <w:t>void</w:t>
-      </w:r>
-      <w:proofErr w:type="spellEnd"/>
-      <w:r>
-        <w:rPr>
-          <w:rFonts w:ascii="Consolas" w:hAnsi="Consolas" w:cs="Consolas"/>
-          <w:color w:val="000000"/>
-          <w:sz w:val="19"/>
-          <w:szCs w:val="19"/>
-        </w:rPr>
-        <w:t xml:space="preserve"> </w:t>
-      </w:r>
-      <w:proofErr w:type="spellStart"/>
-      <w:r>
-        <w:rPr>
-          <w:rFonts w:ascii="Consolas" w:hAnsi="Consolas" w:cs="Consolas"/>
-          <w:color w:val="000000"/>
-          <w:sz w:val="19"/>
-          <w:szCs w:val="19"/>
-        </w:rPr>
-        <w:t>Accept</w:t>
-      </w:r>
-      <w:proofErr w:type="spellEnd"/>
-      <w:r>
-        <w:rPr>
-          <w:rFonts w:ascii="Consolas" w:hAnsi="Consolas" w:cs="Consolas"/>
-          <w:color w:val="000000"/>
-          <w:sz w:val="19"/>
-          <w:szCs w:val="19"/>
-        </w:rPr>
-        <w:t>(</w:t>
-      </w:r>
-      <w:proofErr w:type="spellStart"/>
-      <w:r>
-        <w:rPr>
-          <w:rFonts w:ascii="Consolas" w:hAnsi="Consolas" w:cs="Consolas"/>
-          <w:color w:val="000000"/>
-          <w:sz w:val="19"/>
-          <w:szCs w:val="19"/>
-        </w:rPr>
-        <w:t>IEnemyVisitor</w:t>
-      </w:r>
-      <w:proofErr w:type="spellEnd"/>
-      <w:r>
-        <w:rPr>
-          <w:rFonts w:ascii="Consolas" w:hAnsi="Consolas" w:cs="Consolas"/>
-          <w:color w:val="000000"/>
-          <w:sz w:val="19"/>
-          <w:szCs w:val="19"/>
-        </w:rPr>
-        <w:t xml:space="preserve"> </w:t>
-      </w:r>
-      <w:proofErr w:type="spellStart"/>
-      <w:r>
-        <w:rPr>
-          <w:rFonts w:ascii="Consolas" w:hAnsi="Consolas" w:cs="Consolas"/>
-          <w:color w:val="000000"/>
-          <w:sz w:val="19"/>
-          <w:szCs w:val="19"/>
-        </w:rPr>
-        <w:t>enemyVisitor</w:t>
-      </w:r>
-      <w:proofErr w:type="spellEnd"/>
-      <w:r>
-        <w:rPr>
-          <w:rFonts w:ascii="Consolas" w:hAnsi="Consolas" w:cs="Consolas"/>
-          <w:color w:val="000000"/>
-          <w:sz w:val="19"/>
-          <w:szCs w:val="19"/>
-        </w:rPr>
-        <w:t>)</w:t>
-      </w:r>
-    </w:p>
-    <w:p>
-      <w:pPr>
-        <w:autoSpaceDE w:val="0"/>
-        <w:autoSpaceDN w:val="0"/>
-        <w:adjustRightInd w:val="0"/>
-        <w:spacing w:after="0" w:line="240" w:lineRule="auto"/>
-        <w:rPr>
-          <w:rFonts w:ascii="Consolas" w:hAnsi="Consolas" w:cs="Consolas"/>
-          <w:color w:val="000000"/>
-          <w:sz w:val="19"/>
-          <w:szCs w:val="19"/>
-        </w:rPr>
-      </w:pPr>
-      <w:r>
-        <w:rPr>
-          <w:rFonts w:ascii="Consolas" w:hAnsi="Consolas" w:cs="Consolas"/>
-          <w:color w:val="000000"/>
-          <w:sz w:val="19"/>
-          <w:szCs w:val="19"/>
-        </w:rPr>
-        <w:t xml:space="preserve">        {</w:t>
-      </w:r>
-    </w:p>
-    <w:p>
-      <w:pPr>
-        <w:autoSpaceDE w:val="0"/>
-        <w:autoSpaceDN w:val="0"/>
-        <w:adjustRightInd w:val="0"/>
-        <w:spacing w:after="0" w:line="240" w:lineRule="auto"/>
-        <w:rPr>
-          <w:rFonts w:ascii="Consolas" w:hAnsi="Consolas" w:cs="Consolas"/>
-          <w:color w:val="000000"/>
-          <w:sz w:val="19"/>
-          <w:szCs w:val="19"/>
-        </w:rPr>
-      </w:pPr>
-      <w:r>
-        <w:rPr>
-          <w:rFonts w:ascii="Consolas" w:hAnsi="Consolas" w:cs="Consolas"/>
-          <w:color w:val="000000"/>
-          <w:sz w:val="19"/>
-          <w:szCs w:val="19"/>
-        </w:rPr>
-        <w:t xml:space="preserve">            </w:t>
-      </w:r>
-      <w:proofErr w:type="spellStart"/>
-      <w:r>
-        <w:rPr>
-          <w:rFonts w:ascii="Consolas" w:hAnsi="Consolas" w:cs="Consolas"/>
-          <w:color w:val="000000"/>
-          <w:sz w:val="19"/>
-          <w:szCs w:val="19"/>
-        </w:rPr>
-        <w:t>enemyVisitor.Visit</w:t>
-      </w:r>
-      <w:proofErr w:type="spellEnd"/>
-      <w:r>
-        <w:rPr>
-          <w:rFonts w:ascii="Consolas" w:hAnsi="Consolas" w:cs="Consolas"/>
-          <w:color w:val="000000"/>
-          <w:sz w:val="19"/>
-          <w:szCs w:val="19"/>
-        </w:rPr>
-        <w:t>(</w:t>
-      </w:r>
-      <w:proofErr w:type="spellStart"/>
-      <w:r>
-        <w:rPr>
-          <w:rFonts w:ascii="Consolas" w:hAnsi="Consolas" w:cs="Consolas"/>
-          <w:color w:val="0000FF"/>
-          <w:sz w:val="19"/>
-          <w:szCs w:val="19"/>
-        </w:rPr>
-        <w:t>this</w:t>
-      </w:r>
-      <w:proofErr w:type="spellEnd"/>
-      <w:r>
-        <w:rPr>
-          <w:rFonts w:ascii="Consolas" w:hAnsi="Consolas" w:cs="Consolas"/>
-          <w:color w:val="000000"/>
-          <w:sz w:val="19"/>
-          <w:szCs w:val="19"/>
-        </w:rPr>
-        <w:t>);</w:t>
-      </w:r>
-    </w:p>
-    <w:p>
-      <w:pPr>
-        <w:autoSpaceDE w:val="0"/>
-        <w:autoSpaceDN w:val="0"/>
-        <w:adjustRightInd w:val="0"/>
-        <w:spacing w:after="0" w:line="240" w:lineRule="auto"/>
-        <w:rPr>
-          <w:rFonts w:ascii="Consolas" w:hAnsi="Consolas" w:cs="Consolas"/>
-          <w:color w:val="000000"/>
-          <w:sz w:val="19"/>
-          <w:szCs w:val="19"/>
-        </w:rPr>
-      </w:pPr>
-      <w:r>
-        <w:rPr>
-          <w:rFonts w:ascii="Consolas" w:hAnsi="Consolas" w:cs="Consolas"/>
-          <w:color w:val="000000"/>
-          <w:sz w:val="19"/>
-          <w:szCs w:val="19"/>
-        </w:rPr>
-        <w:t xml:space="preserve">        }</w:t>
-      </w:r>
-    </w:p>
-    <w:p>
-      <w:pPr>
-        <w:autoSpaceDE w:val="0"/>
-        <w:autoSpaceDN w:val="0"/>
-        <w:adjustRightInd w:val="0"/>
-        <w:spacing w:after="0" w:line="240" w:lineRule="auto"/>
-        <w:rPr>
-          <w:rFonts w:ascii="Consolas" w:hAnsi="Consolas" w:cs="Consolas"/>
-          <w:color w:val="000000"/>
-          <w:sz w:val="19"/>
-          <w:szCs w:val="19"/>
-        </w:rPr>
-      </w:pPr>
-      <w:r>
-        <w:rPr>
-          <w:rFonts w:ascii="Consolas" w:hAnsi="Consolas" w:cs="Consolas"/>
-          <w:color w:val="000000"/>
-          <w:sz w:val="19"/>
-          <w:szCs w:val="19"/>
+          <w:noProof/>
+          <w:color w:val="000000"/>
+          <w:sz w:val="19"/>
+          <w:szCs w:val="19"/>
+          <w:lang w:val="en-US"/>
+        </w:rPr>
+      </w:pPr>
+      <w:r>
+        <w:rPr>
+          <w:rFonts w:ascii="Consolas" w:hAnsi="Consolas" w:cs="Consolas"/>
+          <w:noProof/>
+          <w:color w:val="000000"/>
+          <w:sz w:val="19"/>
+          <w:szCs w:val="19"/>
+          <w:lang w:val="en-US"/>
         </w:rPr>
         <w:t xml:space="preserve">    }</w:t>
       </w:r>
@@ -44162,17 +43585,21 @@
         <w:spacing w:after="0" w:line="240" w:lineRule="auto"/>
         <w:rPr>
           <w:rFonts w:ascii="Consolas" w:hAnsi="Consolas" w:cs="Consolas"/>
-          <w:color w:val="000000"/>
-          <w:sz w:val="19"/>
-          <w:szCs w:val="19"/>
-        </w:rPr>
-      </w:pPr>
-      <w:r>
-        <w:rPr>
-          <w:rFonts w:ascii="Consolas" w:hAnsi="Consolas" w:cs="Consolas"/>
-          <w:color w:val="000000"/>
-          <w:sz w:val="19"/>
-          <w:szCs w:val="19"/>
+          <w:noProof/>
+          <w:color w:val="000000"/>
+          <w:sz w:val="19"/>
+          <w:szCs w:val="19"/>
+          <w:lang w:val="en-US"/>
+        </w:rPr>
+      </w:pPr>
+      <w:r>
+        <w:rPr>
+          <w:rFonts w:ascii="Consolas" w:hAnsi="Consolas" w:cs="Consolas"/>
+          <w:noProof/>
+          <w:color w:val="000000"/>
+          <w:sz w:val="19"/>
+          <w:szCs w:val="19"/>
+          <w:lang w:val="en-US"/>
         </w:rPr>
         <w:t>}</w:t>
       </w:r>
@@ -44502,7 +43929,7 @@
           <w:rPr>
             <w:noProof/>
           </w:rPr>
-          <w:t>25</w:t>
+          <w:t>10</w:t>
         </w:r>
         <w:r>
           <w:fldChar w:fldCharType="end"/>
@@ -45871,7 +45298,7 @@
 </file>
 
 <file path=customXml/itemProps1.xml><?xml version="1.0" encoding="utf-8"?>
-<ds:datastoreItem xmlns:ds="http://schemas.openxmlformats.org/officeDocument/2006/customXml" ds:itemID="{9DE9D7B0-4DA4-4802-9DB2-778B85646977}">
+<ds:datastoreItem xmlns:ds="http://schemas.openxmlformats.org/officeDocument/2006/customXml" ds:itemID="{4A32191D-5D95-4BDB-990E-F7EB2D6B5434}">
   <ds:schemaRefs>
     <ds:schemaRef ds:uri="http://schemas.openxmlformats.org/officeDocument/2006/bibliography"/>
   </ds:schemaRefs>

</xml_diff>